<commit_message>
Einleitung geschrieben und formatiert
</commit_message>
<xml_diff>
--- a/Bachlorarbeit.docx
+++ b/Bachlorarbeit.docx
@@ -2476,7 +2476,15 @@
         </w:sdtContent>
       </w:sdt>
       <w:r>
-        <w:t>. Bestehende Sicherheitssysteme beschränken sich in der Regel auf die technische Unterstützung des Fahrers. Dem gegenüber begann sich in den letzten Jahren ein Zweig der Informatik zu entwickeln, mit dem Ziel, die Steuerung von Autos vollständig durch Computer zu realisieren. Zu den führenden Forschungseinrichtungen in diesem Bereich zählen auch große Unternehmen wie Google [google] und Tesla [tesla]. Für eine erfolgreiche Umsetzung autonomer Autos, müssen eine Reihe von Themen behandelt werden, wie Sensorverarbeitung, Bildverarbeitung und Psychologie.</w:t>
+        <w:t>. Bestehende Sicherheitssysteme beschränken sich in der Regel auf die technische Unterstützung des Fahrers. Dem gegenüber begann sich in den letzten Jahren ein Zweig der Informatik zu entwickeln, mit dem Ziel, die Steuerung von Autos vollständig durch Computer zu realisieren. Zu den führenden Forschungseinrichtungen in diesem Bereich zählen auch große Unternehmen wie Google und Tes</w:t>
+      </w:r>
+      <w:r>
+        <w:t>la</w:t>
+      </w:r>
+      <w:bookmarkStart w:id="6" w:name="_GoBack"/>
+      <w:bookmarkEnd w:id="6"/>
+      <w:r>
+        <w:t>. Für eine erfolgreiche Umsetzung autonomer Autos, müssen eine Reihe von Themen behandelt werden, wie Sensorverarbeitung, Bildverarbeitung und Psychologie.</w:t>
       </w:r>
     </w:p>
     <w:p>
@@ -2487,11 +2495,11 @@
           <w:numId w:val="0"/>
         </w:numPr>
       </w:pPr>
-      <w:bookmarkStart w:id="6" w:name="_Toc451787591"/>
+      <w:bookmarkStart w:id="7" w:name="_Toc451787591"/>
       <w:r>
         <w:t>1.2 Ziele der Arbeit</w:t>
       </w:r>
-      <w:bookmarkEnd w:id="6"/>
+      <w:bookmarkEnd w:id="7"/>
     </w:p>
     <w:p>
       <w:pPr>
@@ -2501,12 +2509,7 @@
         <w:t>In dieser</w:t>
       </w:r>
       <w:r>
-        <w:t xml:space="preserve"> Arbeit soll untersucht werden, inwieweit es möglich ist, mithilfe von kün</w:t>
-      </w:r>
-      <w:bookmarkStart w:id="7" w:name="_GoBack"/>
-      <w:bookmarkEnd w:id="7"/>
-      <w:r>
-        <w:t xml:space="preserve">stlichen neuronalen Netzen Sensordaten eines simulierten Autos zu verarbeiten und die Steuerung dessen zu übernehmen. Konkret soll eine möglichst schnelle, sichere und </w:t>
+        <w:t xml:space="preserve"> Arbeit soll untersucht werden, inwieweit es möglich ist, mithilfe von künstlichen neuronalen Netzen Sensordaten eines simulierten Autos zu verarbeiten und die Steuerung dessen zu übernehmen. Konkret soll eine möglichst schnelle, sichere und </w:t>
       </w:r>
       <w:r>
         <w:rPr>
@@ -6291,7 +6294,7 @@
 </file>
 
 <file path=customXml/itemProps1.xml><?xml version="1.0" encoding="utf-8"?>
-<ds:datastoreItem xmlns:ds="http://schemas.openxmlformats.org/officeDocument/2006/customXml" ds:itemID="{21999BD7-E76B-4F17-B540-5720A6134569}">
+<ds:datastoreItem xmlns:ds="http://schemas.openxmlformats.org/officeDocument/2006/customXml" ds:itemID="{4BF61EEE-A10F-493F-A991-282D8FF42990}">
   <ds:schemaRefs>
     <ds:schemaRef ds:uri="http://schemas.openxmlformats.org/officeDocument/2006/bibliography"/>
   </ds:schemaRefs>

</xml_diff>

<commit_message>
Continued working on "Grundlagen". "Autonomes Fahren", "Evolutionäre Algorithmen" und "Simulationsumgebung" should be finished
</commit_message>
<xml_diff>
--- a/Bachlorarbeit.docx
+++ b/Bachlorarbeit.docx
@@ -2457,7 +2457,6 @@
           <w:id w:val="-269556724"/>
           <w:citation/>
         </w:sdtPr>
-        <w:sdtEndPr/>
         <w:sdtContent>
           <w:r>
             <w:fldChar w:fldCharType="begin"/>
@@ -2955,12 +2954,7 @@
         </w:pict>
       </w:r>
       <w:r>
-        <w:t>Das menschliche Gehirn ist in der Lage komplexeste Zusammenhänge zu verstehen und zu erlernen. Dem gegenüber sind traditionelle Computer zu allererst reine Rechenmaschinen. Mithilfe von neuronalen Netzen wird versucht die Funktionsweise eines Gehirns zu abstrahieren. Dadurch sollen Computer in die Lage versetzt wer</w:t>
-      </w:r>
-      <w:bookmarkStart w:id="11" w:name="_GoBack"/>
-      <w:bookmarkEnd w:id="11"/>
-      <w:r>
-        <w:t>den, Aufgaben die vorher nahezu vollständig nur von Menschen durchgeführt werden konnten, zu erlernen und anzuwenden</w:t>
+        <w:t>Das menschliche Gehirn ist in der Lage komplexeste Zusammenhänge zu verstehen und zu erlernen. Dem gegenüber sind traditionelle Computer zu allererst reine Rechenmaschinen. Mithilfe von neuronalen Netzen wird versucht die Funktionsweise eines Gehirns zu abstrahieren. Dadurch sollen Computer in die Lage versetzt werden, Aufgaben die vorher nahezu vollständig nur von Menschen durchgeführt werden konnten, zu erlernen und anzuwenden</w:t>
       </w:r>
       <w:sdt>
         <w:sdtPr>
@@ -2999,38 +2993,836 @@
       <w:pPr>
         <w:pStyle w:val="-OlWIRberschrift2-"/>
         <w:numPr>
+          <w:ilvl w:val="1"/>
+          <w:numId w:val="17"/>
+        </w:numPr>
+      </w:pPr>
+      <w:bookmarkStart w:id="11" w:name="_Toc452413291"/>
+      <w:r>
+        <w:t>Evolutionäre Algorithmen</w:t>
+      </w:r>
+      <w:bookmarkEnd w:id="11"/>
+    </w:p>
+    <w:p>
+      <w:pPr>
+        <w:pStyle w:val="-OlWIRStandardtext-"/>
+      </w:pPr>
+      <w:r>
+        <w:t xml:space="preserve">Evolutionäre Algorithmen kommen häufig dort zum Einsatz, wo es zwar möglich ist eine potentielle Lösung für ein Problem zu bewerten, es aber sehr schwer ist eine solche Lösung zu konstruieren. Die Idee dabei orientiert sich an der Evolutionstheorie der natürlichen Selektion nach Charles Darwin, wo die besten Individuen überleben und Nachkommen produzieren, die generell etwas besser sind als die Generationen vor ihnen. So werden nach und nach nur solche Individuen existieren, die am besten in ihrer Umgebung zurechtkommen. Wie auch bei den </w:t>
+      </w:r>
+      <w:r>
+        <w:lastRenderedPageBreak/>
+        <w:t>künstlichen neuronalen Netzen ist es nicht möglich die volle Komplexität in ein Computermodell zu übertragen. Es wird vielmehr die grundsätzliche Idee genutzt und angewendet.</w:t>
+      </w:r>
+      <w:r>
+        <w:t xml:space="preserve"> Die einzelnen Individuen bestehen meist nur aus einem Array an Zahlen. Diese Zahlen symbolisieren Merkmalsausprägungen</w:t>
+      </w:r>
+      <w:r>
+        <w:t xml:space="preserve"> </w:t>
+      </w:r>
+      <w:r>
+        <w:t xml:space="preserve">und sind vergleichbar mit den Genen in der DNS. </w:t>
+      </w:r>
+      <w:r>
+        <w:t xml:space="preserve">Ein Evolutionärer </w:t>
+      </w:r>
+      <w:r>
+        <w:rPr>
+          <w:noProof/>
+        </w:rPr>
+        <w:drawing>
+          <wp:anchor distT="0" distB="0" distL="114300" distR="114300" simplePos="0" relativeHeight="251662336" behindDoc="0" locked="0" layoutInCell="1" allowOverlap="0" wp14:anchorId="025DABD4" wp14:editId="57B2563B">
+            <wp:simplePos x="0" y="0"/>
+            <wp:positionH relativeFrom="margin">
+              <wp:posOffset>-33655</wp:posOffset>
+            </wp:positionH>
+            <wp:positionV relativeFrom="paragraph">
+              <wp:posOffset>864235</wp:posOffset>
+            </wp:positionV>
+            <wp:extent cx="1495425" cy="4813300"/>
+            <wp:effectExtent l="0" t="0" r="0" b="0"/>
+            <wp:wrapSquare wrapText="right"/>
+            <wp:docPr id="10" name="Grafik 10"/>
+            <wp:cNvGraphicFramePr>
+              <a:graphicFrameLocks xmlns:a="http://schemas.openxmlformats.org/drawingml/2006/main" noChangeAspect="1"/>
+            </wp:cNvGraphicFramePr>
+            <a:graphic xmlns:a="http://schemas.openxmlformats.org/drawingml/2006/main">
+              <a:graphicData uri="http://schemas.openxmlformats.org/drawingml/2006/picture">
+                <pic:pic xmlns:pic="http://schemas.openxmlformats.org/drawingml/2006/picture">
+                  <pic:nvPicPr>
+                    <pic:cNvPr id="6" name="Evolutionäre Algorithmen - PAP.png"/>
+                    <pic:cNvPicPr/>
+                  </pic:nvPicPr>
+                  <pic:blipFill>
+                    <a:blip r:embed="rId16" cstate="print">
+                      <a:extLst>
+                        <a:ext uri="{28A0092B-C50C-407E-A947-70E740481C1C}">
+                          <a14:useLocalDpi xmlns:a14="http://schemas.microsoft.com/office/drawing/2010/main" val="0"/>
+                        </a:ext>
+                      </a:extLst>
+                    </a:blip>
+                    <a:stretch>
+                      <a:fillRect/>
+                    </a:stretch>
+                  </pic:blipFill>
+                  <pic:spPr>
+                    <a:xfrm>
+                      <a:off x="0" y="0"/>
+                      <a:ext cx="1495425" cy="4813300"/>
+                    </a:xfrm>
+                    <a:prstGeom prst="rect">
+                      <a:avLst/>
+                    </a:prstGeom>
+                  </pic:spPr>
+                </pic:pic>
+              </a:graphicData>
+            </a:graphic>
+            <wp14:sizeRelH relativeFrom="page">
+              <wp14:pctWidth>0</wp14:pctWidth>
+            </wp14:sizeRelH>
+            <wp14:sizeRelV relativeFrom="page">
+              <wp14:pctHeight>0</wp14:pctHeight>
+            </wp14:sizeRelV>
+          </wp:anchor>
+        </w:drawing>
+      </w:r>
+      <w:r>
+        <w:t>Algorithmus läuft in der Regel wie folgt ab:</w:t>
+      </w:r>
+    </w:p>
+    <w:p>
+      <w:pPr>
+        <w:pStyle w:val="-OlWIRStandardtextEinzug-"/>
+        <w:numPr>
           <w:ilvl w:val="0"/>
-          <w:numId w:val="0"/>
+          <w:numId w:val="18"/>
         </w:numPr>
       </w:pPr>
-      <w:bookmarkStart w:id="12" w:name="_Toc452413291"/>
-      <w:r>
-        <w:t>2.3</w:t>
-      </w:r>
-      <w:r>
-        <w:tab/>
-      </w:r>
-      <w:r>
-        <w:t>Evolutionäre Algorithmen</w:t>
-      </w:r>
-      <w:bookmarkEnd w:id="12"/>
+      <w:r>
+        <w:t>Zunächst wird eine, meist zufällige, Ausgangspopulation generiert. In den meisten Fällen sind die Individuen nicht als Lösungskandidaten einsetzbar. Es gibt allerdings Variationen, wo Wissen über den Lösungsraum in die Generierung mit einfließt</w:t>
+      </w:r>
+      <w:r>
+        <w:t>, was die Qualität der ersten Generation an Lösungen verbessern kann.</w:t>
+      </w:r>
+    </w:p>
+    <w:p>
+      <w:pPr>
+        <w:pStyle w:val="-OlWIRStandardtextEinzug-"/>
+        <w:numPr>
+          <w:ilvl w:val="0"/>
+          <w:numId w:val="18"/>
+        </w:numPr>
+      </w:pPr>
+      <w:r>
+        <w:t xml:space="preserve">Nun werden alle Individuen anhand einer sogenannten Fitnessfunktion bewertet. Beispielsweise könnte das Problem sein ein Polynom </w:t>
+      </w:r>
+      <w:r>
+        <w:t>2</w:t>
+      </w:r>
+      <w:r>
+        <w:t>. Grades zu finden</w:t>
+      </w:r>
+      <w:r>
+        <w:t>, welche eine Nullstelle an der Stelle 2 hat. Dann wären die Gene/Merkmalsausprägungen der Individuen als Vorfaktoren aufzufassen. So ergibt sich</w:t>
+      </w:r>
+      <w:r>
+        <w:t xml:space="preserve"> eine mögliche</w:t>
+      </w:r>
+      <w:r>
+        <w:t xml:space="preserve"> Bewertungsfunktion zu </w:t>
+      </w:r>
+      <m:oMath>
+        <m:r>
+          <w:rPr>
+            <w:rFonts w:ascii="Cambria Math" w:hAnsi="Cambria Math"/>
+          </w:rPr>
+          <m:t>h</m:t>
+        </m:r>
+        <m:d>
+          <m:dPr>
+            <m:ctrlPr>
+              <w:rPr>
+                <w:rFonts w:ascii="Cambria Math" w:hAnsi="Cambria Math"/>
+                <w:i/>
+              </w:rPr>
+            </m:ctrlPr>
+          </m:dPr>
+          <m:e>
+            <m:r>
+              <w:rPr>
+                <w:rFonts w:ascii="Cambria Math" w:hAnsi="Cambria Math"/>
+              </w:rPr>
+              <m:t>individu</m:t>
+            </m:r>
+            <m:r>
+              <w:rPr>
+                <w:rFonts w:ascii="Cambria Math" w:hAnsi="Cambria Math"/>
+              </w:rPr>
+              <m:t>um</m:t>
+            </m:r>
+          </m:e>
+        </m:d>
+        <m:r>
+          <w:rPr>
+            <w:rFonts w:ascii="Cambria Math" w:hAnsi="Cambria Math"/>
+          </w:rPr>
+          <m:t>=</m:t>
+        </m:r>
+        <m:f>
+          <m:fPr>
+            <m:ctrlPr>
+              <w:rPr>
+                <w:rFonts w:ascii="Cambria Math" w:hAnsi="Cambria Math"/>
+                <w:i/>
+              </w:rPr>
+            </m:ctrlPr>
+          </m:fPr>
+          <m:num>
+            <m:r>
+              <w:rPr>
+                <w:rFonts w:ascii="Cambria Math" w:hAnsi="Cambria Math"/>
+              </w:rPr>
+              <m:t>1</m:t>
+            </m:r>
+          </m:num>
+          <m:den>
+            <m:d>
+              <m:dPr>
+                <m:begChr m:val="|"/>
+                <m:endChr m:val="|"/>
+                <m:ctrlPr>
+                  <w:rPr>
+                    <w:rFonts w:ascii="Cambria Math" w:hAnsi="Cambria Math"/>
+                    <w:i/>
+                  </w:rPr>
+                </m:ctrlPr>
+              </m:dPr>
+              <m:e>
+                <m:sSub>
+                  <m:sSubPr>
+                    <m:ctrlPr>
+                      <w:rPr>
+                        <w:rFonts w:ascii="Cambria Math" w:hAnsi="Cambria Math"/>
+                        <w:i/>
+                      </w:rPr>
+                    </m:ctrlPr>
+                  </m:sSubPr>
+                  <m:e>
+                    <m:r>
+                      <w:rPr>
+                        <w:rFonts w:ascii="Cambria Math" w:hAnsi="Cambria Math"/>
+                      </w:rPr>
+                      <m:t>gen</m:t>
+                    </m:r>
+                  </m:e>
+                  <m:sub>
+                    <m:r>
+                      <w:rPr>
+                        <w:rFonts w:ascii="Cambria Math" w:hAnsi="Cambria Math"/>
+                      </w:rPr>
+                      <m:t>0</m:t>
+                    </m:r>
+                  </m:sub>
+                </m:sSub>
+                <m:r>
+                  <w:rPr>
+                    <w:rFonts w:ascii="Cambria Math" w:hAnsi="Cambria Math"/>
+                  </w:rPr>
+                  <m:t>*</m:t>
+                </m:r>
+                <m:sSup>
+                  <m:sSupPr>
+                    <m:ctrlPr>
+                      <w:rPr>
+                        <w:rFonts w:ascii="Cambria Math" w:hAnsi="Cambria Math"/>
+                        <w:i/>
+                      </w:rPr>
+                    </m:ctrlPr>
+                  </m:sSupPr>
+                  <m:e>
+                    <m:r>
+                      <w:rPr>
+                        <w:rFonts w:ascii="Cambria Math" w:hAnsi="Cambria Math"/>
+                      </w:rPr>
+                      <m:t>2</m:t>
+                    </m:r>
+                  </m:e>
+                  <m:sup>
+                    <m:r>
+                      <w:rPr>
+                        <w:rFonts w:ascii="Cambria Math" w:hAnsi="Cambria Math"/>
+                      </w:rPr>
+                      <m:t>2</m:t>
+                    </m:r>
+                  </m:sup>
+                </m:sSup>
+                <m:r>
+                  <w:rPr>
+                    <w:rFonts w:ascii="Cambria Math" w:hAnsi="Cambria Math"/>
+                  </w:rPr>
+                  <m:t>+</m:t>
+                </m:r>
+                <m:sSub>
+                  <m:sSubPr>
+                    <m:ctrlPr>
+                      <w:rPr>
+                        <w:rFonts w:ascii="Cambria Math" w:hAnsi="Cambria Math"/>
+                        <w:i/>
+                      </w:rPr>
+                    </m:ctrlPr>
+                  </m:sSubPr>
+                  <m:e>
+                    <m:r>
+                      <w:rPr>
+                        <w:rFonts w:ascii="Cambria Math" w:hAnsi="Cambria Math"/>
+                      </w:rPr>
+                      <m:t>gen</m:t>
+                    </m:r>
+                  </m:e>
+                  <m:sub>
+                    <m:r>
+                      <w:rPr>
+                        <w:rFonts w:ascii="Cambria Math" w:hAnsi="Cambria Math"/>
+                      </w:rPr>
+                      <m:t>1</m:t>
+                    </m:r>
+                  </m:sub>
+                </m:sSub>
+                <m:r>
+                  <w:rPr>
+                    <w:rFonts w:ascii="Cambria Math" w:hAnsi="Cambria Math"/>
+                  </w:rPr>
+                  <m:t>*</m:t>
+                </m:r>
+                <m:sSup>
+                  <m:sSupPr>
+                    <m:ctrlPr>
+                      <w:rPr>
+                        <w:rFonts w:ascii="Cambria Math" w:hAnsi="Cambria Math"/>
+                        <w:i/>
+                      </w:rPr>
+                    </m:ctrlPr>
+                  </m:sSupPr>
+                  <m:e>
+                    <m:r>
+                      <w:rPr>
+                        <w:rFonts w:ascii="Cambria Math" w:hAnsi="Cambria Math"/>
+                      </w:rPr>
+                      <m:t>2</m:t>
+                    </m:r>
+                  </m:e>
+                  <m:sup>
+                    <m:r>
+                      <w:rPr>
+                        <w:rFonts w:ascii="Cambria Math" w:hAnsi="Cambria Math"/>
+                      </w:rPr>
+                      <m:t>1</m:t>
+                    </m:r>
+                  </m:sup>
+                </m:sSup>
+                <m:r>
+                  <w:rPr>
+                    <w:rFonts w:ascii="Cambria Math" w:hAnsi="Cambria Math"/>
+                  </w:rPr>
+                  <m:t>+</m:t>
+                </m:r>
+                <m:sSub>
+                  <m:sSubPr>
+                    <m:ctrlPr>
+                      <w:rPr>
+                        <w:rFonts w:ascii="Cambria Math" w:hAnsi="Cambria Math"/>
+                        <w:i/>
+                      </w:rPr>
+                    </m:ctrlPr>
+                  </m:sSubPr>
+                  <m:e>
+                    <m:r>
+                      <w:rPr>
+                        <w:rFonts w:ascii="Cambria Math" w:hAnsi="Cambria Math"/>
+                      </w:rPr>
+                      <m:t>gen</m:t>
+                    </m:r>
+                  </m:e>
+                  <m:sub>
+                    <m:r>
+                      <w:rPr>
+                        <w:rFonts w:ascii="Cambria Math" w:hAnsi="Cambria Math"/>
+                      </w:rPr>
+                      <m:t>2</m:t>
+                    </m:r>
+                  </m:sub>
+                </m:sSub>
+              </m:e>
+            </m:d>
+          </m:den>
+        </m:f>
+      </m:oMath>
+      <w:r>
+        <w:t>.</w:t>
+      </w:r>
+    </w:p>
+    <w:p>
+      <w:pPr>
+        <w:pStyle w:val="-OlWIRStandardtextEinzug-"/>
+        <w:numPr>
+          <w:ilvl w:val="0"/>
+          <w:numId w:val="18"/>
+        </w:numPr>
+      </w:pPr>
+      <w:r>
+        <w:t>Anschließend werden anhand verschiedener Auswahlverfahren Individuen anhand ihrer Bewertung selektiert.</w:t>
+      </w:r>
+      <w:r>
+        <w:t xml:space="preserve"> Meist wird die Auswahl zufällig-gewichtet getroffen.</w:t>
+      </w:r>
+    </w:p>
+    <w:p>
+      <w:pPr>
+        <w:pStyle w:val="-OlWIRStandardtextEinzug-"/>
+        <w:numPr>
+          <w:ilvl w:val="0"/>
+          <w:numId w:val="18"/>
+        </w:numPr>
+      </w:pPr>
+      <w:r>
+        <w:t xml:space="preserve">Die in Schritt 3 ausgewählten Lösungskandidaten werden dann paarweise (in einigen Fällen auch tripel- oder quadrupelweise) miteinander kombiniert. Dies geschieht indem zum Teil die Gene des einen, dann die Gene des anderen ausgewählt und aneinandergefügt werden. So würde </w:t>
+      </w:r>
+      <m:oMath>
+        <m:d>
+          <m:dPr>
+            <m:begChr m:val="["/>
+            <m:endChr m:val="]"/>
+            <m:ctrlPr>
+              <w:rPr>
+                <w:rFonts w:ascii="Cambria Math" w:hAnsi="Cambria Math"/>
+                <w:i/>
+              </w:rPr>
+            </m:ctrlPr>
+          </m:dPr>
+          <m:e>
+            <m:r>
+              <w:rPr>
+                <w:rFonts w:ascii="Cambria Math" w:hAnsi="Cambria Math"/>
+              </w:rPr>
+              <m:t>a,b,c</m:t>
+            </m:r>
+          </m:e>
+        </m:d>
+      </m:oMath>
+      <w:r>
+        <w:t xml:space="preserve"> und</w:t>
+      </w:r>
+      <w:r>
+        <w:t xml:space="preserve"> </w:t>
+      </w:r>
+      <m:oMath>
+        <m:r>
+          <w:rPr>
+            <w:rFonts w:ascii="Cambria Math" w:hAnsi="Cambria Math"/>
+          </w:rPr>
+          <m:t>[x,y,z]</m:t>
+        </m:r>
+      </m:oMath>
+      <w:r>
+        <w:t xml:space="preserve"> Beispielsweise zu </w:t>
+      </w:r>
+      <m:oMath>
+        <m:r>
+          <w:rPr>
+            <w:rFonts w:ascii="Cambria Math" w:hAnsi="Cambria Math"/>
+          </w:rPr>
+          <m:t>[a,y,z]</m:t>
+        </m:r>
+      </m:oMath>
+      <w:r>
+        <w:t xml:space="preserve"> oder </w:t>
+      </w:r>
+      <m:oMath>
+        <m:r>
+          <w:rPr>
+            <w:rFonts w:ascii="Cambria Math" w:hAnsi="Cambria Math"/>
+          </w:rPr>
+          <m:t>[x,y,c]</m:t>
+        </m:r>
+      </m:oMath>
+      <w:r>
+        <w:t xml:space="preserve"> werden. Welche Gene von welchem Individuum genommen werden wird i.d.R. zufällig entschieden. Die resultierenden Individuen können als </w:t>
+      </w:r>
+      <w:r>
+        <w:rPr>
+          <w:i/>
+        </w:rPr>
+        <w:t>Kinder</w:t>
+      </w:r>
+      <w:r>
+        <w:t xml:space="preserve"> verstanden werden.</w:t>
+      </w:r>
+    </w:p>
+    <w:p>
+      <w:pPr>
+        <w:pStyle w:val="-OlWIRStandardtextEinzug-"/>
+        <w:numPr>
+          <w:ilvl w:val="0"/>
+          <w:numId w:val="18"/>
+        </w:numPr>
+      </w:pPr>
+      <w:r>
+        <w:t xml:space="preserve">Damit der erreichbare Lösungsraum nicht ausschließlich von den Kombinationsmöglichkeiten der Ausgangsindividuen abhängt, werden die </w:t>
+      </w:r>
+      <w:r>
+        <w:rPr>
+          <w:i/>
+        </w:rPr>
+        <w:t>Kinder</w:t>
+      </w:r>
+      <w:r>
+        <w:t xml:space="preserve"> nun mit einer gewissen Wahrscheinlichkeit mutiert. Dabei ändert sich meistens ein Gen um einen zufälligen Wert. So wird versucht den gesamten Lösungsraum erreichbar zu machen</w:t>
+      </w:r>
+      <w:r>
+        <w:t>.</w:t>
+      </w:r>
+    </w:p>
+    <w:p>
+      <w:pPr>
+        <w:pStyle w:val="-OlWIRStandardtextEinzug-"/>
+        <w:numPr>
+          <w:ilvl w:val="0"/>
+          <w:numId w:val="18"/>
+        </w:numPr>
+      </w:pPr>
+      <w:r>
+        <w:t xml:space="preserve">Die </w:t>
+      </w:r>
+      <w:r>
+        <w:rPr>
+          <w:i/>
+        </w:rPr>
+        <w:t>Kinder</w:t>
+      </w:r>
+      <w:r>
+        <w:t xml:space="preserve"> werden jetzt anhand der Fitnessfunktion bewertet und gespeichert. Es werden solange Kinder erzeugt bis eine festgelegte Anzahl erreicht wurde.</w:t>
+      </w:r>
+    </w:p>
+    <w:p>
+      <w:pPr>
+        <w:pStyle w:val="-OlWIRStandardtextEinzug-"/>
+        <w:numPr>
+          <w:ilvl w:val="0"/>
+          <w:numId w:val="18"/>
+        </w:numPr>
+      </w:pPr>
+      <w:r>
+        <w:t xml:space="preserve">Aus allen erzeugten </w:t>
+      </w:r>
+      <w:r>
+        <w:rPr>
+          <w:i/>
+        </w:rPr>
+        <w:t>Kinde</w:t>
+      </w:r>
+      <w:r>
+        <w:rPr>
+          <w:i/>
+        </w:rPr>
+        <w:t>rn</w:t>
+      </w:r>
+      <w:r>
+        <w:t xml:space="preserve"> und </w:t>
+      </w:r>
+      <w:r>
+        <w:rPr>
+          <w:i/>
+        </w:rPr>
+        <w:t>Eltern</w:t>
+      </w:r>
+      <w:r>
+        <w:t xml:space="preserve"> werden jetzt wieder mit einem (häufig stochastischen) Auswahlverfahren diejenigen Individuen ausgewählt, die in die nächste Generation übernommen werden sollen. Es wird wieder mit Schritt 3 fortgefahren und der Ablauf wiederholt sich.</w:t>
+      </w:r>
+    </w:p>
+    <w:p>
+      <w:pPr>
+        <w:pStyle w:val="-OlWIRStandardtextEinzug-"/>
+        <w:ind w:firstLine="0"/>
+      </w:pPr>
+      <w:r>
+        <w:t>Ein Evolutionärer Algorithmus läuft prinzipiell unbegrenzt lange, allerdings gibt es eine Reihe m</w:t>
+      </w:r>
+      <w:r>
+        <w:t>öglicher Abbruchkriterien, die e</w:t>
+      </w:r>
+      <w:r>
+        <w:t xml:space="preserve">ntscheiden wann eine weitere Ausführung keinen Sinn mehr </w:t>
+      </w:r>
+      <w:r>
+        <w:lastRenderedPageBreak/>
+        <w:t xml:space="preserve">macht oder zu </w:t>
+      </w:r>
+      <w:r>
+        <w:rPr>
+          <w:i/>
+        </w:rPr>
+        <w:t>teuer</w:t>
+      </w:r>
+      <w:r>
+        <w:t xml:space="preserve"> wird. </w:t>
+      </w:r>
+      <w:r>
+        <w:rPr>
+          <w:i/>
+        </w:rPr>
+        <w:t>Teuer</w:t>
+      </w:r>
+      <w:r>
+        <w:t xml:space="preserve"> in dem Sinne, als dass angenommen wird, dass die Ausführung Ressourcen wie Zeit oder Geld kostet. Ein mögliches Abbruchkriterium wäre das </w:t>
+      </w:r>
+      <w:r>
+        <w:t>eine bestimmte</w:t>
+      </w:r>
+      <w:r>
+        <w:t xml:space="preserve"> Anzahl an Generationen dur</w:t>
+      </w:r>
+      <w:r>
+        <w:t>chlaufen wurden, oder dass</w:t>
+      </w:r>
+      <w:r>
+        <w:t xml:space="preserve"> über</w:t>
+      </w:r>
+      <w:r>
+        <w:t xml:space="preserve"> längere Zeit kein besseres Individuum erzeugt werden konnte. Die gewählten Abbruchkriterien sind </w:t>
+      </w:r>
+      <w:r>
+        <w:t>domain</w:t>
+      </w:r>
+      <w:r>
+        <w:t>spezifisch.</w:t>
+      </w:r>
+    </w:p>
+    <w:p>
+      <w:pPr>
+        <w:pStyle w:val="-OlWIRStandardtextEinzug-"/>
+        <w:ind w:firstLine="0"/>
+      </w:pPr>
+      <w:r>
+        <w:t>Ein Problem der Evolutionären Algorithmen ist die Parameterbestimmung. Es müssen eine Reihe von Werten im Voraus festgelegt werden, die jeweils nicht trivial von dem Lösungsraum, der Größe der Population und anderen Faktoren abhängen können. Beispielsweise ist es nicht möglich eine einheitliche optimale Mutationswahrscheinlichkeit zu empfehlen. In vielen Fällen bietet es sich</w:t>
+      </w:r>
+      <w:r>
+        <w:t xml:space="preserve"> auch</w:t>
+      </w:r>
+      <w:r>
+        <w:t xml:space="preserve"> an die Werte im Laufe des Algorithmus anzupassen was die Festlegung weiter erschwert. </w:t>
+      </w:r>
+      <w:r>
+        <w:t>Es bleibt also festzuhalten, dass EAs zwar flexibel in der Anwendung sind, jedoch nicht einfach ohne Anpassung zu jeder Problemstellung eine Lösung finden.</w:t>
+      </w:r>
+      <w:r>
+        <w:t xml:space="preserve"> </w:t>
+      </w:r>
     </w:p>
     <w:p>
       <w:pPr>
         <w:pStyle w:val="-OlWIRberschrift2-"/>
         <w:numPr>
-          <w:ilvl w:val="0"/>
-          <w:numId w:val="0"/>
+          <w:ilvl w:val="1"/>
+          <w:numId w:val="17"/>
         </w:numPr>
       </w:pPr>
       <w:r>
-        <w:t>2.4</w:t>
-      </w:r>
-      <w:r>
-        <w:tab/>
-      </w:r>
-      <w:r>
         <w:t>Simulationsumgebung</w:t>
+      </w:r>
+    </w:p>
+    <w:p>
+      <w:pPr>
+        <w:pStyle w:val="-OlWIRStandardtext-"/>
+      </w:pPr>
+      <w:r>
+        <w:rPr>
+          <w:noProof/>
+        </w:rPr>
+        <w:drawing>
+          <wp:anchor distT="0" distB="0" distL="114300" distR="114300" simplePos="0" relativeHeight="251664384" behindDoc="0" locked="0" layoutInCell="1" allowOverlap="1" wp14:anchorId="43E725C4" wp14:editId="2EADDE20">
+            <wp:simplePos x="0" y="0"/>
+            <wp:positionH relativeFrom="column">
+              <wp:posOffset>40640</wp:posOffset>
+            </wp:positionH>
+            <wp:positionV relativeFrom="paragraph">
+              <wp:posOffset>3612837</wp:posOffset>
+            </wp:positionV>
+            <wp:extent cx="5400000" cy="648000"/>
+            <wp:effectExtent l="19050" t="0" r="10795" b="0"/>
+            <wp:wrapTopAndBottom/>
+            <wp:docPr id="14" name="Diagramm 14"/>
+            <wp:cNvGraphicFramePr/>
+            <a:graphic xmlns:a="http://schemas.openxmlformats.org/drawingml/2006/main">
+              <a:graphicData uri="http://schemas.openxmlformats.org/drawingml/2006/diagram">
+                <dgm:relIds xmlns:dgm="http://schemas.openxmlformats.org/drawingml/2006/diagram" xmlns:r="http://schemas.openxmlformats.org/officeDocument/2006/relationships" r:dm="rId17" r:lo="rId18" r:qs="rId19" r:cs="rId20"/>
+              </a:graphicData>
+            </a:graphic>
+            <wp14:sizeRelH relativeFrom="page">
+              <wp14:pctWidth>0</wp14:pctWidth>
+            </wp14:sizeRelH>
+            <wp14:sizeRelV relativeFrom="page">
+              <wp14:pctHeight>0</wp14:pctHeight>
+            </wp14:sizeRelV>
+          </wp:anchor>
+        </w:drawing>
+      </w:r>
+      <w:r>
+        <w:rPr>
+          <w:noProof/>
+        </w:rPr>
+        <w:drawing>
+          <wp:anchor distT="0" distB="0" distL="114300" distR="114300" simplePos="0" relativeHeight="251663360" behindDoc="1" locked="0" layoutInCell="1" allowOverlap="1" wp14:anchorId="1FA19445" wp14:editId="3BA6D141">
+            <wp:simplePos x="0" y="0"/>
+            <wp:positionH relativeFrom="margin">
+              <wp:align>right</wp:align>
+            </wp:positionH>
+            <wp:positionV relativeFrom="paragraph">
+              <wp:posOffset>715010</wp:posOffset>
+            </wp:positionV>
+            <wp:extent cx="3304800" cy="2340000"/>
+            <wp:effectExtent l="0" t="0" r="0" b="3175"/>
+            <wp:wrapSquare wrapText="left"/>
+            <wp:docPr id="13" name="Grafik 13"/>
+            <wp:cNvGraphicFramePr>
+              <a:graphicFrameLocks xmlns:a="http://schemas.openxmlformats.org/drawingml/2006/main" noChangeAspect="1"/>
+            </wp:cNvGraphicFramePr>
+            <a:graphic xmlns:a="http://schemas.openxmlformats.org/drawingml/2006/main">
+              <a:graphicData uri="http://schemas.openxmlformats.org/drawingml/2006/picture">
+                <pic:pic xmlns:pic="http://schemas.openxmlformats.org/drawingml/2006/picture">
+                  <pic:nvPicPr>
+                    <pic:cNvPr id="13" name="simulationcar.png"/>
+                    <pic:cNvPicPr/>
+                  </pic:nvPicPr>
+                  <pic:blipFill>
+                    <a:blip r:embed="rId22" cstate="print">
+                      <a:extLst>
+                        <a:ext uri="{28A0092B-C50C-407E-A947-70E740481C1C}">
+                          <a14:useLocalDpi xmlns:a14="http://schemas.microsoft.com/office/drawing/2010/main" val="0"/>
+                        </a:ext>
+                      </a:extLst>
+                    </a:blip>
+                    <a:stretch>
+                      <a:fillRect/>
+                    </a:stretch>
+                  </pic:blipFill>
+                  <pic:spPr>
+                    <a:xfrm>
+                      <a:off x="0" y="0"/>
+                      <a:ext cx="3304800" cy="2340000"/>
+                    </a:xfrm>
+                    <a:prstGeom prst="rect">
+                      <a:avLst/>
+                    </a:prstGeom>
+                  </pic:spPr>
+                </pic:pic>
+              </a:graphicData>
+            </a:graphic>
+            <wp14:sizeRelH relativeFrom="margin">
+              <wp14:pctWidth>0</wp14:pctWidth>
+            </wp14:sizeRelH>
+            <wp14:sizeRelV relativeFrom="margin">
+              <wp14:pctHeight>0</wp14:pctHeight>
+            </wp14:sizeRelV>
+          </wp:anchor>
+        </w:drawing>
+      </w:r>
+      <w:r>
+        <w:t xml:space="preserve">Nachdem </w:t>
+      </w:r>
+      <w:r>
+        <w:t>in EAs</w:t>
+      </w:r>
+      <w:r>
+        <w:t xml:space="preserve"> </w:t>
+      </w:r>
+      <w:r>
+        <w:t>und KNNs</w:t>
+      </w:r>
+      <w:r>
+        <w:t xml:space="preserve"> eingeführt wurde, soll nun deren Rolle in der Simulation erläutert werden. Die Simulation benutzt GPS-Koordinaten bekannter Rennstrecken um einen virtuellen Rundkurs zu erzeugen. Auf diesem Rundkurs werden dann Autos platziert, die mithilfe von Abstandssensoren ihre Umgebung wahrnehmen können. Die Autos besitzen jeweils ein künstliches neuronales Netz um die Sensorwerte in Geschwindigkeit und Lenkrichtung zu übertragen</w:t>
+      </w:r>
+      <w:r>
+        <w:t>.</w:t>
+      </w:r>
+      <w:r>
+        <w:t xml:space="preserve"> Der</w:t>
+      </w:r>
+      <w:bookmarkStart w:id="12" w:name="_GoBack"/>
+      <w:bookmarkEnd w:id="12"/>
+      <w:r>
+        <w:t xml:space="preserve"> Aufbau der KNNs unterscheidet sich dabei nicht zwischen den Autos nur die Gewichte der einzelnen Verbindungen. Die Gewichte werden mithilfe von </w:t>
+      </w:r>
+      <w:r>
+        <w:t xml:space="preserve">einem </w:t>
+      </w:r>
+      <w:r>
+        <w:t xml:space="preserve">EA </w:t>
+      </w:r>
+      <w:r>
+        <w:t>train</w:t>
+      </w:r>
+      <w:r>
+        <w:t>iert.</w:t>
+      </w:r>
+      <w:r>
+        <w:t xml:space="preserve"> Jedes Individuum in dem EA entspricht einer Gewichtskombination. Dabei gibt jedes Gen das Gewicht genau einer Verbindung im neuronalen Netz an. Das bedeutet, dass sich die Autos nur in der Gewichtskonfiguration der Verbindung ihrer neuronalen Netze unterscheiden und somit die Individuen es sind, die das eigentliche Fahrverhalten der Autos bestimmen.</w:t>
+      </w:r>
+    </w:p>
+    <w:p>
+      <w:pPr>
+        <w:pStyle w:val="-OlWIRStandardtext-"/>
+      </w:pPr>
+      <w:r>
+        <w:t>Es wird zunächst eine zufällige Startpopulation generiert. Nun wird für jedes Individuum ein Auto mit der entsprechenden Gewich</w:t>
+      </w:r>
+      <w:r>
+        <w:t>tskonfiguration auf einem</w:t>
+      </w:r>
+      <w:r>
+        <w:t xml:space="preserve"> ausgewählten </w:t>
+      </w:r>
+      <w:r>
+        <w:t>Rundkurs</w:t>
+      </w:r>
+      <w:r>
+        <w:t xml:space="preserve"> platziert. </w:t>
+      </w:r>
+      <w:r>
+        <w:t>Anschließend wird di</w:t>
+      </w:r>
+      <w:r>
+        <w:t>e</w:t>
+      </w:r>
+      <w:r>
+        <w:t xml:space="preserve"> Simulation gestartet und die neuronalen Netze reagieren auf die Sensordaten und steue</w:t>
+      </w:r>
+      <w:r>
+        <w:t xml:space="preserve">rn das Auto durch den Rundkurs. Kollidiert das Auto dabei mit der </w:t>
+      </w:r>
+      <w:r>
+        <w:lastRenderedPageBreak/>
+        <w:t xml:space="preserve">Streckenbegrenzung bricht die Simulation sofort ab und die Bewertung findet statt. Alternativ beendet sich die Simulation auch nach einer festgelegten Zeit. Wie genau die Bewertung stattfindet wird im Kapitel </w:t>
+      </w:r>
+      <w:r>
+        <w:rPr>
+          <w:i/>
+        </w:rPr>
+        <w:t>Simulation</w:t>
+      </w:r>
+      <w:r>
+        <w:t xml:space="preserve"> näher beschrieben. Grundsätzlich folgt aber aus großer zurückgelegter Strecke mit hoher Geschwindigkeit </w:t>
+      </w:r>
+      <w:r>
+        <w:t>eine hohe Bewertung. Nachdem das</w:t>
+      </w:r>
+      <w:r>
+        <w:t xml:space="preserve"> Fahrverhalten</w:t>
+      </w:r>
+      <w:r>
+        <w:t xml:space="preserve"> jedes Individuums der Population bewertet wurde, wird die neue Generation erzeugt und die </w:t>
+      </w:r>
+      <w:r>
+        <w:t>Simulation startet erneut. Nach einigen Generationen hat sich dann hoffentlich ein erfolgreiches Fahrverhalten entwickelt.</w:t>
       </w:r>
     </w:p>
     <w:p>
@@ -3319,8 +4111,8 @@
           <w:numId w:val="0"/>
         </w:numPr>
         <w:sectPr>
-          <w:headerReference w:type="default" r:id="rId16"/>
-          <w:footerReference w:type="default" r:id="rId17"/>
+          <w:headerReference w:type="default" r:id="rId23"/>
+          <w:footerReference w:type="default" r:id="rId24"/>
           <w:type w:val="oddPage"/>
           <w:pgSz w:w="11906" w:h="16838" w:code="9"/>
           <w:pgMar w:top="1985" w:right="1985" w:bottom="2835" w:left="1418" w:header="1304" w:footer="794" w:gutter="0"/>
@@ -4392,7 +5184,7 @@
         <w:pStyle w:val="-OlWIRAbkVerz-"/>
         <w:jc w:val="both"/>
         <w:sectPr>
-          <w:headerReference w:type="even" r:id="rId18"/>
+          <w:headerReference w:type="even" r:id="rId25"/>
           <w:type w:val="oddPage"/>
           <w:pgSz w:w="11906" w:h="16838" w:code="9"/>
           <w:pgMar w:top="1985" w:right="2835" w:bottom="2835" w:left="1418" w:header="1304" w:footer="2268" w:gutter="0"/>
@@ -4702,13 +5494,7 @@
       <w:rPr>
         <w:u w:val="single"/>
       </w:rPr>
-      <w:t xml:space="preserve">                                                          </w:t>
-    </w:r>
-    <w:r>
-      <w:rPr>
-        <w:u w:val="single"/>
-      </w:rPr>
-      <w:t xml:space="preserve">                             </w:t>
+      <w:t xml:space="preserve">                                                                                       </w:t>
     </w:r>
   </w:p>
 </w:hdr>
@@ -4757,7 +5543,7 @@
         <w:rStyle w:val="Seitenzahl"/>
         <w:noProof/>
       </w:rPr>
-      <w:t>2</w:t>
+      <w:t>7</w:t>
     </w:r>
     <w:r>
       <w:rPr>
@@ -6812,6 +7598,95 @@
       <w:rPr>
         <w:rFonts w:hint="default"/>
       </w:rPr>
+    </w:lvl>
+  </w:abstractNum>
+  <w:abstractNum w:abstractNumId="17" w15:restartNumberingAfterBreak="0">
+    <w:nsid w:val="7B926ACA"/>
+    <w:multiLevelType w:val="hybridMultilevel"/>
+    <w:tmpl w:val="9E523716"/>
+    <w:lvl w:ilvl="0" w:tplc="AD54F278">
+      <w:start w:val="1"/>
+      <w:numFmt w:val="decimal"/>
+      <w:lvlText w:val="%1."/>
+      <w:lvlJc w:val="left"/>
+      <w:pPr>
+        <w:ind w:left="570" w:hanging="360"/>
+      </w:pPr>
+      <w:rPr>
+        <w:rFonts w:hint="default"/>
+      </w:rPr>
+    </w:lvl>
+    <w:lvl w:ilvl="1" w:tplc="04070019" w:tentative="1">
+      <w:start w:val="1"/>
+      <w:numFmt w:val="lowerLetter"/>
+      <w:lvlText w:val="%2."/>
+      <w:lvlJc w:val="left"/>
+      <w:pPr>
+        <w:ind w:left="1290" w:hanging="360"/>
+      </w:pPr>
+    </w:lvl>
+    <w:lvl w:ilvl="2" w:tplc="0407001B" w:tentative="1">
+      <w:start w:val="1"/>
+      <w:numFmt w:val="lowerRoman"/>
+      <w:lvlText w:val="%3."/>
+      <w:lvlJc w:val="right"/>
+      <w:pPr>
+        <w:ind w:left="2010" w:hanging="180"/>
+      </w:pPr>
+    </w:lvl>
+    <w:lvl w:ilvl="3" w:tplc="0407000F" w:tentative="1">
+      <w:start w:val="1"/>
+      <w:numFmt w:val="decimal"/>
+      <w:lvlText w:val="%4."/>
+      <w:lvlJc w:val="left"/>
+      <w:pPr>
+        <w:ind w:left="2730" w:hanging="360"/>
+      </w:pPr>
+    </w:lvl>
+    <w:lvl w:ilvl="4" w:tplc="04070019" w:tentative="1">
+      <w:start w:val="1"/>
+      <w:numFmt w:val="lowerLetter"/>
+      <w:lvlText w:val="%5."/>
+      <w:lvlJc w:val="left"/>
+      <w:pPr>
+        <w:ind w:left="3450" w:hanging="360"/>
+      </w:pPr>
+    </w:lvl>
+    <w:lvl w:ilvl="5" w:tplc="0407001B" w:tentative="1">
+      <w:start w:val="1"/>
+      <w:numFmt w:val="lowerRoman"/>
+      <w:lvlText w:val="%6."/>
+      <w:lvlJc w:val="right"/>
+      <w:pPr>
+        <w:ind w:left="4170" w:hanging="180"/>
+      </w:pPr>
+    </w:lvl>
+    <w:lvl w:ilvl="6" w:tplc="0407000F" w:tentative="1">
+      <w:start w:val="1"/>
+      <w:numFmt w:val="decimal"/>
+      <w:lvlText w:val="%7."/>
+      <w:lvlJc w:val="left"/>
+      <w:pPr>
+        <w:ind w:left="4890" w:hanging="360"/>
+      </w:pPr>
+    </w:lvl>
+    <w:lvl w:ilvl="7" w:tplc="04070019" w:tentative="1">
+      <w:start w:val="1"/>
+      <w:numFmt w:val="lowerLetter"/>
+      <w:lvlText w:val="%8."/>
+      <w:lvlJc w:val="left"/>
+      <w:pPr>
+        <w:ind w:left="5610" w:hanging="360"/>
+      </w:pPr>
+    </w:lvl>
+    <w:lvl w:ilvl="8" w:tplc="0407001B" w:tentative="1">
+      <w:start w:val="1"/>
+      <w:numFmt w:val="lowerRoman"/>
+      <w:lvlText w:val="%9."/>
+      <w:lvlJc w:val="right"/>
+      <w:pPr>
+        <w:ind w:left="6330" w:hanging="180"/>
+      </w:pPr>
     </w:lvl>
   </w:abstractNum>
   <w:num w:numId="1">
@@ -6864,6 +7739,9 @@
   </w:num>
   <w:num w:numId="17">
     <w:abstractNumId w:val="4"/>
+  </w:num>
+  <w:num w:numId="18">
+    <w:abstractNumId w:val="17"/>
   </w:num>
 </w:numbering>
 </file>
@@ -7904,7 +8782,3114 @@
       <w:szCs w:val="18"/>
     </w:rPr>
   </w:style>
+  <w:style w:type="character" w:styleId="Platzhaltertext">
+    <w:name w:val="Placeholder Text"/>
+    <w:basedOn w:val="Absatz-Standardschriftart"/>
+    <w:uiPriority w:val="99"/>
+    <w:semiHidden/>
+    <w:rsid w:val="00E82EBD"/>
+    <w:rPr>
+      <w:color w:val="808080"/>
+    </w:rPr>
+  </w:style>
 </w:styles>
+</file>
+
+<file path=word/diagrams/colors1.xml><?xml version="1.0" encoding="utf-8"?>
+<dgm:colorsDef xmlns:dgm="http://schemas.openxmlformats.org/drawingml/2006/diagram" xmlns:a="http://schemas.openxmlformats.org/drawingml/2006/main" uniqueId="urn:microsoft.com/office/officeart/2005/8/colors/accent0_3">
+  <dgm:title val=""/>
+  <dgm:desc val=""/>
+  <dgm:catLst>
+    <dgm:cat type="mainScheme" pri="10300"/>
+  </dgm:catLst>
+  <dgm:styleLbl name="node0">
+    <dgm:fillClrLst meth="repeat">
+      <a:schemeClr val="dk2"/>
+    </dgm:fillClrLst>
+    <dgm:linClrLst meth="repeat">
+      <a:schemeClr val="lt2"/>
+    </dgm:linClrLst>
+    <dgm:effectClrLst/>
+    <dgm:txLinClrLst/>
+    <dgm:txFillClrLst/>
+    <dgm:txEffectClrLst/>
+  </dgm:styleLbl>
+  <dgm:styleLbl name="alignNode1">
+    <dgm:fillClrLst meth="repeat">
+      <a:schemeClr val="dk2"/>
+    </dgm:fillClrLst>
+    <dgm:linClrLst meth="repeat">
+      <a:schemeClr val="dk2"/>
+    </dgm:linClrLst>
+    <dgm:effectClrLst/>
+    <dgm:txLinClrLst/>
+    <dgm:txFillClrLst/>
+    <dgm:txEffectClrLst/>
+  </dgm:styleLbl>
+  <dgm:styleLbl name="node1">
+    <dgm:fillClrLst meth="repeat">
+      <a:schemeClr val="dk2"/>
+    </dgm:fillClrLst>
+    <dgm:linClrLst meth="repeat">
+      <a:schemeClr val="lt2"/>
+    </dgm:linClrLst>
+    <dgm:effectClrLst/>
+    <dgm:txLinClrLst/>
+    <dgm:txFillClrLst/>
+    <dgm:txEffectClrLst/>
+  </dgm:styleLbl>
+  <dgm:styleLbl name="lnNode1">
+    <dgm:fillClrLst meth="repeat">
+      <a:schemeClr val="dk2"/>
+    </dgm:fillClrLst>
+    <dgm:linClrLst meth="repeat">
+      <a:schemeClr val="lt2"/>
+    </dgm:linClrLst>
+    <dgm:effectClrLst/>
+    <dgm:txLinClrLst/>
+    <dgm:txFillClrLst/>
+    <dgm:txEffectClrLst/>
+  </dgm:styleLbl>
+  <dgm:styleLbl name="vennNode1">
+    <dgm:fillClrLst meth="repeat">
+      <a:schemeClr val="dk2">
+        <a:alpha val="50000"/>
+      </a:schemeClr>
+    </dgm:fillClrLst>
+    <dgm:linClrLst meth="repeat">
+      <a:schemeClr val="lt2"/>
+    </dgm:linClrLst>
+    <dgm:effectClrLst/>
+    <dgm:txLinClrLst/>
+    <dgm:txFillClrLst/>
+    <dgm:txEffectClrLst/>
+  </dgm:styleLbl>
+  <dgm:styleLbl name="node2">
+    <dgm:fillClrLst meth="repeat">
+      <a:schemeClr val="dk2"/>
+    </dgm:fillClrLst>
+    <dgm:linClrLst meth="repeat">
+      <a:schemeClr val="lt2"/>
+    </dgm:linClrLst>
+    <dgm:effectClrLst/>
+    <dgm:txLinClrLst/>
+    <dgm:txFillClrLst/>
+    <dgm:txEffectClrLst/>
+  </dgm:styleLbl>
+  <dgm:styleLbl name="node3">
+    <dgm:fillClrLst meth="repeat">
+      <a:schemeClr val="dk2"/>
+    </dgm:fillClrLst>
+    <dgm:linClrLst meth="repeat">
+      <a:schemeClr val="lt2"/>
+    </dgm:linClrLst>
+    <dgm:effectClrLst/>
+    <dgm:txLinClrLst/>
+    <dgm:txFillClrLst/>
+    <dgm:txEffectClrLst/>
+  </dgm:styleLbl>
+  <dgm:styleLbl name="node4">
+    <dgm:fillClrLst meth="repeat">
+      <a:schemeClr val="dk2"/>
+    </dgm:fillClrLst>
+    <dgm:linClrLst meth="repeat">
+      <a:schemeClr val="lt2"/>
+    </dgm:linClrLst>
+    <dgm:effectClrLst/>
+    <dgm:txLinClrLst/>
+    <dgm:txFillClrLst/>
+    <dgm:txEffectClrLst/>
+  </dgm:styleLbl>
+  <dgm:styleLbl name="fgImgPlace1">
+    <dgm:fillClrLst meth="repeat">
+      <a:schemeClr val="dk2">
+        <a:tint val="50000"/>
+      </a:schemeClr>
+    </dgm:fillClrLst>
+    <dgm:linClrLst meth="repeat">
+      <a:schemeClr val="lt2"/>
+    </dgm:linClrLst>
+    <dgm:effectClrLst/>
+    <dgm:txLinClrLst/>
+    <dgm:txFillClrLst meth="repeat">
+      <a:schemeClr val="lt2"/>
+    </dgm:txFillClrLst>
+    <dgm:txEffectClrLst/>
+  </dgm:styleLbl>
+  <dgm:styleLbl name="alignImgPlace1">
+    <dgm:fillClrLst meth="repeat">
+      <a:schemeClr val="dk2">
+        <a:tint val="50000"/>
+      </a:schemeClr>
+    </dgm:fillClrLst>
+    <dgm:linClrLst meth="repeat">
+      <a:schemeClr val="dk2">
+        <a:shade val="80000"/>
+      </a:schemeClr>
+    </dgm:linClrLst>
+    <dgm:effectClrLst/>
+    <dgm:txLinClrLst/>
+    <dgm:txFillClrLst meth="repeat">
+      <a:schemeClr val="lt2"/>
+    </dgm:txFillClrLst>
+    <dgm:txEffectClrLst/>
+  </dgm:styleLbl>
+  <dgm:styleLbl name="bgImgPlace1">
+    <dgm:fillClrLst meth="repeat">
+      <a:schemeClr val="dk2">
+        <a:tint val="50000"/>
+      </a:schemeClr>
+    </dgm:fillClrLst>
+    <dgm:linClrLst meth="repeat">
+      <a:schemeClr val="dk2">
+        <a:shade val="80000"/>
+      </a:schemeClr>
+    </dgm:linClrLst>
+    <dgm:effectClrLst/>
+    <dgm:txLinClrLst/>
+    <dgm:txFillClrLst meth="repeat">
+      <a:schemeClr val="lt2"/>
+    </dgm:txFillClrLst>
+    <dgm:txEffectClrLst/>
+  </dgm:styleLbl>
+  <dgm:styleLbl name="sibTrans2D1">
+    <dgm:fillClrLst meth="repeat">
+      <a:schemeClr val="dk2">
+        <a:tint val="60000"/>
+      </a:schemeClr>
+    </dgm:fillClrLst>
+    <dgm:linClrLst meth="repeat">
+      <a:schemeClr val="dk2">
+        <a:tint val="60000"/>
+      </a:schemeClr>
+    </dgm:linClrLst>
+    <dgm:effectClrLst/>
+    <dgm:txLinClrLst/>
+    <dgm:txFillClrLst/>
+    <dgm:txEffectClrLst/>
+  </dgm:styleLbl>
+  <dgm:styleLbl name="fgSibTrans2D1">
+    <dgm:fillClrLst meth="repeat">
+      <a:schemeClr val="dk2">
+        <a:tint val="60000"/>
+      </a:schemeClr>
+    </dgm:fillClrLst>
+    <dgm:linClrLst meth="repeat">
+      <a:schemeClr val="dk2">
+        <a:tint val="60000"/>
+      </a:schemeClr>
+    </dgm:linClrLst>
+    <dgm:effectClrLst/>
+    <dgm:txLinClrLst/>
+    <dgm:txFillClrLst/>
+    <dgm:txEffectClrLst/>
+  </dgm:styleLbl>
+  <dgm:styleLbl name="bgSibTrans2D1">
+    <dgm:fillClrLst meth="repeat">
+      <a:schemeClr val="dk2">
+        <a:tint val="60000"/>
+      </a:schemeClr>
+    </dgm:fillClrLst>
+    <dgm:linClrLst meth="repeat">
+      <a:schemeClr val="dk2">
+        <a:tint val="60000"/>
+      </a:schemeClr>
+    </dgm:linClrLst>
+    <dgm:effectClrLst/>
+    <dgm:txLinClrLst/>
+    <dgm:txFillClrLst/>
+    <dgm:txEffectClrLst/>
+  </dgm:styleLbl>
+  <dgm:styleLbl name="sibTrans1D1">
+    <dgm:fillClrLst meth="repeat">
+      <a:schemeClr val="dk2"/>
+    </dgm:fillClrLst>
+    <dgm:linClrLst meth="repeat">
+      <a:schemeClr val="dk2"/>
+    </dgm:linClrLst>
+    <dgm:effectClrLst/>
+    <dgm:txLinClrLst/>
+    <dgm:txFillClrLst meth="repeat">
+      <a:schemeClr val="lt2"/>
+    </dgm:txFillClrLst>
+    <dgm:txEffectClrLst/>
+  </dgm:styleLbl>
+  <dgm:styleLbl name="callout">
+    <dgm:fillClrLst meth="repeat">
+      <a:schemeClr val="dk2"/>
+    </dgm:fillClrLst>
+    <dgm:linClrLst meth="repeat">
+      <a:schemeClr val="dk2">
+        <a:tint val="50000"/>
+      </a:schemeClr>
+    </dgm:linClrLst>
+    <dgm:effectClrLst/>
+    <dgm:txLinClrLst/>
+    <dgm:txFillClrLst meth="repeat">
+      <a:schemeClr val="lt2"/>
+    </dgm:txFillClrLst>
+    <dgm:txEffectClrLst/>
+  </dgm:styleLbl>
+  <dgm:styleLbl name="asst0">
+    <dgm:fillClrLst meth="repeat">
+      <a:schemeClr val="dk2"/>
+    </dgm:fillClrLst>
+    <dgm:linClrLst meth="repeat">
+      <a:schemeClr val="lt2"/>
+    </dgm:linClrLst>
+    <dgm:effectClrLst/>
+    <dgm:txLinClrLst/>
+    <dgm:txFillClrLst/>
+    <dgm:txEffectClrLst/>
+  </dgm:styleLbl>
+  <dgm:styleLbl name="asst1">
+    <dgm:fillClrLst meth="repeat">
+      <a:schemeClr val="dk2"/>
+    </dgm:fillClrLst>
+    <dgm:linClrLst meth="repeat">
+      <a:schemeClr val="lt2"/>
+    </dgm:linClrLst>
+    <dgm:effectClrLst/>
+    <dgm:txLinClrLst/>
+    <dgm:txFillClrLst/>
+    <dgm:txEffectClrLst/>
+  </dgm:styleLbl>
+  <dgm:styleLbl name="asst2">
+    <dgm:fillClrLst meth="repeat">
+      <a:schemeClr val="dk2"/>
+    </dgm:fillClrLst>
+    <dgm:linClrLst meth="repeat">
+      <a:schemeClr val="lt2"/>
+    </dgm:linClrLst>
+    <dgm:effectClrLst/>
+    <dgm:txLinClrLst/>
+    <dgm:txFillClrLst/>
+    <dgm:txEffectClrLst/>
+  </dgm:styleLbl>
+  <dgm:styleLbl name="asst3">
+    <dgm:fillClrLst meth="repeat">
+      <a:schemeClr val="dk2"/>
+    </dgm:fillClrLst>
+    <dgm:linClrLst meth="repeat">
+      <a:schemeClr val="lt2"/>
+    </dgm:linClrLst>
+    <dgm:effectClrLst/>
+    <dgm:txLinClrLst/>
+    <dgm:txFillClrLst/>
+    <dgm:txEffectClrLst/>
+  </dgm:styleLbl>
+  <dgm:styleLbl name="asst4">
+    <dgm:fillClrLst meth="repeat">
+      <a:schemeClr val="dk2"/>
+    </dgm:fillClrLst>
+    <dgm:linClrLst meth="repeat">
+      <a:schemeClr val="lt2"/>
+    </dgm:linClrLst>
+    <dgm:effectClrLst/>
+    <dgm:txLinClrLst/>
+    <dgm:txFillClrLst/>
+    <dgm:txEffectClrLst/>
+  </dgm:styleLbl>
+  <dgm:styleLbl name="parChTrans2D1">
+    <dgm:fillClrLst meth="repeat">
+      <a:schemeClr val="dk2">
+        <a:tint val="60000"/>
+      </a:schemeClr>
+    </dgm:fillClrLst>
+    <dgm:linClrLst meth="repeat">
+      <a:schemeClr val="dk2">
+        <a:tint val="60000"/>
+      </a:schemeClr>
+    </dgm:linClrLst>
+    <dgm:effectClrLst/>
+    <dgm:txLinClrLst/>
+    <dgm:txFillClrLst meth="repeat">
+      <a:schemeClr val="lt2"/>
+    </dgm:txFillClrLst>
+    <dgm:txEffectClrLst/>
+  </dgm:styleLbl>
+  <dgm:styleLbl name="parChTrans2D2">
+    <dgm:fillClrLst meth="repeat">
+      <a:schemeClr val="dk2"/>
+    </dgm:fillClrLst>
+    <dgm:linClrLst meth="repeat">
+      <a:schemeClr val="dk2"/>
+    </dgm:linClrLst>
+    <dgm:effectClrLst/>
+    <dgm:txLinClrLst/>
+    <dgm:txFillClrLst meth="repeat">
+      <a:schemeClr val="lt2"/>
+    </dgm:txFillClrLst>
+    <dgm:txEffectClrLst/>
+  </dgm:styleLbl>
+  <dgm:styleLbl name="parChTrans2D3">
+    <dgm:fillClrLst meth="repeat">
+      <a:schemeClr val="dk2"/>
+    </dgm:fillClrLst>
+    <dgm:linClrLst meth="repeat">
+      <a:schemeClr val="dk2"/>
+    </dgm:linClrLst>
+    <dgm:effectClrLst/>
+    <dgm:txLinClrLst/>
+    <dgm:txFillClrLst meth="repeat">
+      <a:schemeClr val="lt2"/>
+    </dgm:txFillClrLst>
+    <dgm:txEffectClrLst/>
+  </dgm:styleLbl>
+  <dgm:styleLbl name="parChTrans2D4">
+    <dgm:fillClrLst meth="repeat">
+      <a:schemeClr val="dk2"/>
+    </dgm:fillClrLst>
+    <dgm:linClrLst meth="repeat">
+      <a:schemeClr val="dk2"/>
+    </dgm:linClrLst>
+    <dgm:effectClrLst/>
+    <dgm:txLinClrLst/>
+    <dgm:txFillClrLst meth="repeat">
+      <a:schemeClr val="lt2"/>
+    </dgm:txFillClrLst>
+    <dgm:txEffectClrLst/>
+  </dgm:styleLbl>
+  <dgm:styleLbl name="parChTrans1D1">
+    <dgm:fillClrLst meth="repeat">
+      <a:schemeClr val="dk2"/>
+    </dgm:fillClrLst>
+    <dgm:linClrLst meth="repeat">
+      <a:schemeClr val="dk2">
+        <a:shade val="60000"/>
+      </a:schemeClr>
+    </dgm:linClrLst>
+    <dgm:effectClrLst/>
+    <dgm:txLinClrLst/>
+    <dgm:txFillClrLst meth="repeat">
+      <a:schemeClr val="tx1"/>
+    </dgm:txFillClrLst>
+    <dgm:txEffectClrLst/>
+  </dgm:styleLbl>
+  <dgm:styleLbl name="parChTrans1D2">
+    <dgm:fillClrLst meth="repeat">
+      <a:schemeClr val="dk2"/>
+    </dgm:fillClrLst>
+    <dgm:linClrLst meth="repeat">
+      <a:schemeClr val="dk2">
+        <a:shade val="60000"/>
+      </a:schemeClr>
+    </dgm:linClrLst>
+    <dgm:effectClrLst/>
+    <dgm:txLinClrLst/>
+    <dgm:txFillClrLst meth="repeat">
+      <a:schemeClr val="tx1"/>
+    </dgm:txFillClrLst>
+    <dgm:txEffectClrLst/>
+  </dgm:styleLbl>
+  <dgm:styleLbl name="parChTrans1D3">
+    <dgm:fillClrLst meth="repeat">
+      <a:schemeClr val="dk2"/>
+    </dgm:fillClrLst>
+    <dgm:linClrLst meth="repeat">
+      <a:schemeClr val="dk2">
+        <a:shade val="80000"/>
+      </a:schemeClr>
+    </dgm:linClrLst>
+    <dgm:effectClrLst/>
+    <dgm:txLinClrLst/>
+    <dgm:txFillClrLst meth="repeat">
+      <a:schemeClr val="tx1"/>
+    </dgm:txFillClrLst>
+    <dgm:txEffectClrLst/>
+  </dgm:styleLbl>
+  <dgm:styleLbl name="parChTrans1D4">
+    <dgm:fillClrLst meth="repeat">
+      <a:schemeClr val="dk2"/>
+    </dgm:fillClrLst>
+    <dgm:linClrLst meth="repeat">
+      <a:schemeClr val="dk2">
+        <a:shade val="80000"/>
+      </a:schemeClr>
+    </dgm:linClrLst>
+    <dgm:effectClrLst/>
+    <dgm:txLinClrLst/>
+    <dgm:txFillClrLst meth="repeat">
+      <a:schemeClr val="tx1"/>
+    </dgm:txFillClrLst>
+    <dgm:txEffectClrLst/>
+  </dgm:styleLbl>
+  <dgm:styleLbl name="fgAcc1">
+    <dgm:fillClrLst meth="repeat">
+      <a:schemeClr val="lt2">
+        <a:alpha val="90000"/>
+      </a:schemeClr>
+    </dgm:fillClrLst>
+    <dgm:linClrLst meth="repeat">
+      <a:schemeClr val="dk2"/>
+    </dgm:linClrLst>
+    <dgm:effectClrLst/>
+    <dgm:txLinClrLst/>
+    <dgm:txFillClrLst meth="repeat">
+      <a:schemeClr val="dk1"/>
+    </dgm:txFillClrLst>
+    <dgm:txEffectClrLst/>
+  </dgm:styleLbl>
+  <dgm:styleLbl name="conFgAcc1">
+    <dgm:fillClrLst meth="repeat">
+      <a:schemeClr val="lt2">
+        <a:alpha val="90000"/>
+      </a:schemeClr>
+    </dgm:fillClrLst>
+    <dgm:linClrLst meth="repeat">
+      <a:schemeClr val="dk2"/>
+    </dgm:linClrLst>
+    <dgm:effectClrLst/>
+    <dgm:txLinClrLst/>
+    <dgm:txFillClrLst meth="repeat">
+      <a:schemeClr val="dk1"/>
+    </dgm:txFillClrLst>
+    <dgm:txEffectClrLst/>
+  </dgm:styleLbl>
+  <dgm:styleLbl name="alignAcc1">
+    <dgm:fillClrLst meth="repeat">
+      <a:schemeClr val="lt2">
+        <a:alpha val="90000"/>
+      </a:schemeClr>
+    </dgm:fillClrLst>
+    <dgm:linClrLst meth="repeat">
+      <a:schemeClr val="dk2"/>
+    </dgm:linClrLst>
+    <dgm:effectClrLst/>
+    <dgm:txLinClrLst/>
+    <dgm:txFillClrLst meth="repeat">
+      <a:schemeClr val="dk1"/>
+    </dgm:txFillClrLst>
+    <dgm:txEffectClrLst/>
+  </dgm:styleLbl>
+  <dgm:styleLbl name="trAlignAcc1">
+    <dgm:fillClrLst meth="repeat">
+      <a:schemeClr val="lt2">
+        <a:alpha val="40000"/>
+      </a:schemeClr>
+    </dgm:fillClrLst>
+    <dgm:linClrLst meth="repeat">
+      <a:schemeClr val="dk2"/>
+    </dgm:linClrLst>
+    <dgm:effectClrLst/>
+    <dgm:txLinClrLst/>
+    <dgm:txFillClrLst meth="repeat">
+      <a:schemeClr val="dk1"/>
+    </dgm:txFillClrLst>
+    <dgm:txEffectClrLst/>
+  </dgm:styleLbl>
+  <dgm:styleLbl name="bgAcc1">
+    <dgm:fillClrLst meth="repeat">
+      <a:schemeClr val="lt2">
+        <a:alpha val="90000"/>
+      </a:schemeClr>
+    </dgm:fillClrLst>
+    <dgm:linClrLst meth="repeat">
+      <a:schemeClr val="dk2"/>
+    </dgm:linClrLst>
+    <dgm:effectClrLst/>
+    <dgm:txLinClrLst/>
+    <dgm:txFillClrLst meth="repeat">
+      <a:schemeClr val="dk1"/>
+    </dgm:txFillClrLst>
+    <dgm:txEffectClrLst/>
+  </dgm:styleLbl>
+  <dgm:styleLbl name="solidFgAcc1">
+    <dgm:fillClrLst meth="repeat">
+      <a:schemeClr val="lt2"/>
+    </dgm:fillClrLst>
+    <dgm:linClrLst meth="repeat">
+      <a:schemeClr val="dk2"/>
+    </dgm:linClrLst>
+    <dgm:effectClrLst/>
+    <dgm:txLinClrLst/>
+    <dgm:txFillClrLst meth="repeat">
+      <a:schemeClr val="dk1"/>
+    </dgm:txFillClrLst>
+    <dgm:txEffectClrLst/>
+  </dgm:styleLbl>
+  <dgm:styleLbl name="solidAlignAcc1">
+    <dgm:fillClrLst meth="repeat">
+      <a:schemeClr val="lt2"/>
+    </dgm:fillClrLst>
+    <dgm:linClrLst meth="repeat">
+      <a:schemeClr val="dk2"/>
+    </dgm:linClrLst>
+    <dgm:effectClrLst/>
+    <dgm:txLinClrLst/>
+    <dgm:txFillClrLst meth="repeat">
+      <a:schemeClr val="dk1"/>
+    </dgm:txFillClrLst>
+    <dgm:txEffectClrLst/>
+  </dgm:styleLbl>
+  <dgm:styleLbl name="solidBgAcc1">
+    <dgm:fillClrLst meth="repeat">
+      <a:schemeClr val="lt2"/>
+    </dgm:fillClrLst>
+    <dgm:linClrLst meth="repeat">
+      <a:schemeClr val="dk2"/>
+    </dgm:linClrLst>
+    <dgm:effectClrLst/>
+    <dgm:txLinClrLst/>
+    <dgm:txFillClrLst meth="repeat">
+      <a:schemeClr val="dk1"/>
+    </dgm:txFillClrLst>
+    <dgm:txEffectClrLst/>
+  </dgm:styleLbl>
+  <dgm:styleLbl name="fgAccFollowNode1">
+    <dgm:fillClrLst meth="repeat">
+      <a:schemeClr val="dk2">
+        <a:alpha val="90000"/>
+        <a:tint val="40000"/>
+      </a:schemeClr>
+    </dgm:fillClrLst>
+    <dgm:linClrLst meth="repeat">
+      <a:schemeClr val="dk2">
+        <a:alpha val="90000"/>
+        <a:tint val="40000"/>
+      </a:schemeClr>
+    </dgm:linClrLst>
+    <dgm:effectClrLst/>
+    <dgm:txLinClrLst/>
+    <dgm:txFillClrLst meth="repeat">
+      <a:schemeClr val="dk1"/>
+    </dgm:txFillClrLst>
+    <dgm:txEffectClrLst/>
+  </dgm:styleLbl>
+  <dgm:styleLbl name="alignAccFollowNode1">
+    <dgm:fillClrLst meth="repeat">
+      <a:schemeClr val="dk2">
+        <a:alpha val="90000"/>
+        <a:tint val="40000"/>
+      </a:schemeClr>
+    </dgm:fillClrLst>
+    <dgm:linClrLst meth="repeat">
+      <a:schemeClr val="dk2">
+        <a:alpha val="90000"/>
+        <a:tint val="40000"/>
+      </a:schemeClr>
+    </dgm:linClrLst>
+    <dgm:effectClrLst/>
+    <dgm:txLinClrLst/>
+    <dgm:txFillClrLst meth="repeat">
+      <a:schemeClr val="dk1"/>
+    </dgm:txFillClrLst>
+    <dgm:txEffectClrLst/>
+  </dgm:styleLbl>
+  <dgm:styleLbl name="bgAccFollowNode1">
+    <dgm:fillClrLst meth="repeat">
+      <a:schemeClr val="dk2">
+        <a:alpha val="90000"/>
+        <a:tint val="40000"/>
+      </a:schemeClr>
+    </dgm:fillClrLst>
+    <dgm:linClrLst meth="repeat">
+      <a:schemeClr val="dk2">
+        <a:alpha val="90000"/>
+        <a:tint val="40000"/>
+      </a:schemeClr>
+    </dgm:linClrLst>
+    <dgm:effectClrLst/>
+    <dgm:txLinClrLst/>
+    <dgm:txFillClrLst meth="repeat">
+      <a:schemeClr val="dk1"/>
+    </dgm:txFillClrLst>
+    <dgm:txEffectClrLst/>
+  </dgm:styleLbl>
+  <dgm:styleLbl name="fgAcc0">
+    <dgm:fillClrLst meth="repeat">
+      <a:schemeClr val="lt2">
+        <a:alpha val="90000"/>
+      </a:schemeClr>
+    </dgm:fillClrLst>
+    <dgm:linClrLst meth="repeat">
+      <a:schemeClr val="dk2"/>
+    </dgm:linClrLst>
+    <dgm:effectClrLst/>
+    <dgm:txLinClrLst/>
+    <dgm:txFillClrLst meth="repeat">
+      <a:schemeClr val="dk1"/>
+    </dgm:txFillClrLst>
+    <dgm:txEffectClrLst/>
+  </dgm:styleLbl>
+  <dgm:styleLbl name="fgAcc2">
+    <dgm:fillClrLst meth="repeat">
+      <a:schemeClr val="lt2">
+        <a:alpha val="90000"/>
+      </a:schemeClr>
+    </dgm:fillClrLst>
+    <dgm:linClrLst meth="repeat">
+      <a:schemeClr val="dk2"/>
+    </dgm:linClrLst>
+    <dgm:effectClrLst/>
+    <dgm:txLinClrLst/>
+    <dgm:txFillClrLst meth="repeat">
+      <a:schemeClr val="dk1"/>
+    </dgm:txFillClrLst>
+    <dgm:txEffectClrLst/>
+  </dgm:styleLbl>
+  <dgm:styleLbl name="fgAcc3">
+    <dgm:fillClrLst meth="repeat">
+      <a:schemeClr val="lt2">
+        <a:alpha val="90000"/>
+      </a:schemeClr>
+    </dgm:fillClrLst>
+    <dgm:linClrLst meth="repeat">
+      <a:schemeClr val="dk2"/>
+    </dgm:linClrLst>
+    <dgm:effectClrLst/>
+    <dgm:txLinClrLst/>
+    <dgm:txFillClrLst meth="repeat">
+      <a:schemeClr val="dk1"/>
+    </dgm:txFillClrLst>
+    <dgm:txEffectClrLst/>
+  </dgm:styleLbl>
+  <dgm:styleLbl name="fgAcc4">
+    <dgm:fillClrLst meth="repeat">
+      <a:schemeClr val="lt2">
+        <a:alpha val="90000"/>
+      </a:schemeClr>
+    </dgm:fillClrLst>
+    <dgm:linClrLst meth="repeat">
+      <a:schemeClr val="dk2"/>
+    </dgm:linClrLst>
+    <dgm:effectClrLst/>
+    <dgm:txLinClrLst/>
+    <dgm:txFillClrLst meth="repeat">
+      <a:schemeClr val="dk1"/>
+    </dgm:txFillClrLst>
+    <dgm:txEffectClrLst/>
+  </dgm:styleLbl>
+  <dgm:styleLbl name="bgShp">
+    <dgm:fillClrLst meth="repeat">
+      <a:schemeClr val="dk2">
+        <a:tint val="40000"/>
+      </a:schemeClr>
+    </dgm:fillClrLst>
+    <dgm:linClrLst meth="repeat">
+      <a:schemeClr val="dk2"/>
+    </dgm:linClrLst>
+    <dgm:effectClrLst/>
+    <dgm:txLinClrLst/>
+    <dgm:txFillClrLst meth="repeat">
+      <a:schemeClr val="dk1"/>
+    </dgm:txFillClrLst>
+    <dgm:txEffectClrLst/>
+  </dgm:styleLbl>
+  <dgm:styleLbl name="dkBgShp">
+    <dgm:fillClrLst meth="repeat">
+      <a:schemeClr val="dk2">
+        <a:shade val="80000"/>
+      </a:schemeClr>
+    </dgm:fillClrLst>
+    <dgm:linClrLst meth="repeat">
+      <a:schemeClr val="dk2"/>
+    </dgm:linClrLst>
+    <dgm:effectClrLst/>
+    <dgm:txLinClrLst/>
+    <dgm:txFillClrLst meth="repeat">
+      <a:schemeClr val="lt1"/>
+    </dgm:txFillClrLst>
+    <dgm:txEffectClrLst/>
+  </dgm:styleLbl>
+  <dgm:styleLbl name="trBgShp">
+    <dgm:fillClrLst meth="repeat">
+      <a:schemeClr val="dk2">
+        <a:tint val="50000"/>
+        <a:alpha val="40000"/>
+      </a:schemeClr>
+    </dgm:fillClrLst>
+    <dgm:linClrLst meth="repeat">
+      <a:schemeClr val="dk2"/>
+    </dgm:linClrLst>
+    <dgm:effectClrLst/>
+    <dgm:txLinClrLst/>
+    <dgm:txFillClrLst meth="repeat">
+      <a:schemeClr val="lt1"/>
+    </dgm:txFillClrLst>
+    <dgm:txEffectClrLst/>
+  </dgm:styleLbl>
+  <dgm:styleLbl name="fgShp">
+    <dgm:fillClrLst meth="repeat">
+      <a:schemeClr val="dk2">
+        <a:tint val="60000"/>
+      </a:schemeClr>
+    </dgm:fillClrLst>
+    <dgm:linClrLst meth="repeat">
+      <a:schemeClr val="lt2"/>
+    </dgm:linClrLst>
+    <dgm:effectClrLst/>
+    <dgm:txLinClrLst/>
+    <dgm:txFillClrLst meth="repeat">
+      <a:schemeClr val="dk1"/>
+    </dgm:txFillClrLst>
+    <dgm:txEffectClrLst/>
+  </dgm:styleLbl>
+  <dgm:styleLbl name="revTx">
+    <dgm:fillClrLst meth="repeat">
+      <a:schemeClr val="lt2">
+        <a:alpha val="0"/>
+      </a:schemeClr>
+    </dgm:fillClrLst>
+    <dgm:linClrLst meth="repeat">
+      <a:schemeClr val="dk1">
+        <a:alpha val="0"/>
+      </a:schemeClr>
+    </dgm:linClrLst>
+    <dgm:effectClrLst/>
+    <dgm:txLinClrLst/>
+    <dgm:txFillClrLst meth="repeat">
+      <a:schemeClr val="tx1"/>
+    </dgm:txFillClrLst>
+    <dgm:txEffectClrLst/>
+  </dgm:styleLbl>
+</dgm:colorsDef>
+</file>
+
+<file path=word/diagrams/data1.xml><?xml version="1.0" encoding="utf-8"?>
+<dgm:dataModel xmlns:dgm="http://schemas.openxmlformats.org/drawingml/2006/diagram" xmlns:a="http://schemas.openxmlformats.org/drawingml/2006/main">
+  <dgm:ptLst>
+    <dgm:pt modelId="{3F308808-BA11-4D11-84F6-5ABCDF2ACC18}" type="doc">
+      <dgm:prSet loTypeId="urn:microsoft.com/office/officeart/2005/8/layout/process1" loCatId="process" qsTypeId="urn:microsoft.com/office/officeart/2005/8/quickstyle/simple1" qsCatId="simple" csTypeId="urn:microsoft.com/office/officeart/2005/8/colors/accent0_3" csCatId="mainScheme" phldr="1"/>
+      <dgm:spPr/>
+    </dgm:pt>
+    <dgm:pt modelId="{C509BF20-A870-456A-A3AD-473286A900A0}">
+      <dgm:prSet phldrT="[Text]"/>
+      <dgm:spPr/>
+      <dgm:t>
+        <a:bodyPr/>
+        <a:lstStyle/>
+        <a:p>
+          <a:r>
+            <a:rPr lang="de-DE"/>
+            <a:t>Individuen des EAs</a:t>
+          </a:r>
+        </a:p>
+      </dgm:t>
+    </dgm:pt>
+    <dgm:pt modelId="{4C3E98FD-DC89-4379-B35C-C3497A0026B6}" type="parTrans" cxnId="{8B3D2FC9-FEC0-45EB-9A31-F76618E1FCAF}">
+      <dgm:prSet/>
+      <dgm:spPr/>
+      <dgm:t>
+        <a:bodyPr/>
+        <a:lstStyle/>
+        <a:p>
+          <a:endParaRPr lang="de-DE"/>
+        </a:p>
+      </dgm:t>
+    </dgm:pt>
+    <dgm:pt modelId="{60FF15AF-0D5D-48CE-8D91-222C5BE13ABE}" type="sibTrans" cxnId="{8B3D2FC9-FEC0-45EB-9A31-F76618E1FCAF}">
+      <dgm:prSet/>
+      <dgm:spPr/>
+      <dgm:t>
+        <a:bodyPr/>
+        <a:lstStyle/>
+        <a:p>
+          <a:r>
+            <a:rPr lang="de-DE"/>
+            <a:t>Beschreiben Gewichte von </a:t>
+          </a:r>
+        </a:p>
+      </dgm:t>
+    </dgm:pt>
+    <dgm:pt modelId="{3D9B65CA-AE79-4606-A647-BC4D8475329F}">
+      <dgm:prSet phldrT="[Text]"/>
+      <dgm:spPr/>
+      <dgm:t>
+        <a:bodyPr/>
+        <a:lstStyle/>
+        <a:p>
+          <a:r>
+            <a:rPr lang="de-DE"/>
+            <a:t>KNN</a:t>
+          </a:r>
+        </a:p>
+      </dgm:t>
+    </dgm:pt>
+    <dgm:pt modelId="{3CCEF2F4-41A8-448E-BB6C-3A53CA6E1BAE}" type="parTrans" cxnId="{DC070836-B235-44C8-B00B-FAE4DA696592}">
+      <dgm:prSet/>
+      <dgm:spPr/>
+      <dgm:t>
+        <a:bodyPr/>
+        <a:lstStyle/>
+        <a:p>
+          <a:endParaRPr lang="de-DE"/>
+        </a:p>
+      </dgm:t>
+    </dgm:pt>
+    <dgm:pt modelId="{151E92C4-5F1E-4882-B6F3-A55626C43768}" type="sibTrans" cxnId="{DC070836-B235-44C8-B00B-FAE4DA696592}">
+      <dgm:prSet/>
+      <dgm:spPr/>
+      <dgm:t>
+        <a:bodyPr/>
+        <a:lstStyle/>
+        <a:p>
+          <a:r>
+            <a:rPr lang="de-DE"/>
+            <a:t>sorgt für</a:t>
+          </a:r>
+        </a:p>
+      </dgm:t>
+    </dgm:pt>
+    <dgm:pt modelId="{3DF7F6C2-5C05-4F21-A88D-D67DA455E402}">
+      <dgm:prSet phldrT="[Text]"/>
+      <dgm:spPr/>
+      <dgm:t>
+        <a:bodyPr/>
+        <a:lstStyle/>
+        <a:p>
+          <a:r>
+            <a:rPr lang="de-DE"/>
+            <a:t>Individuelles Fahrverhalten</a:t>
+          </a:r>
+        </a:p>
+      </dgm:t>
+    </dgm:pt>
+    <dgm:pt modelId="{C7675A84-E330-4905-A31B-AA5936055C00}" type="parTrans" cxnId="{C14682DC-F033-46CB-AA07-536468400662}">
+      <dgm:prSet/>
+      <dgm:spPr/>
+      <dgm:t>
+        <a:bodyPr/>
+        <a:lstStyle/>
+        <a:p>
+          <a:endParaRPr lang="de-DE"/>
+        </a:p>
+      </dgm:t>
+    </dgm:pt>
+    <dgm:pt modelId="{4C1F8E13-40F1-4AFC-899A-FE91B59739DD}" type="sibTrans" cxnId="{C14682DC-F033-46CB-AA07-536468400662}">
+      <dgm:prSet/>
+      <dgm:spPr/>
+      <dgm:t>
+        <a:bodyPr/>
+        <a:lstStyle/>
+        <a:p>
+          <a:endParaRPr lang="de-DE"/>
+        </a:p>
+      </dgm:t>
+    </dgm:pt>
+    <dgm:pt modelId="{F13490B9-739B-4DE8-AE23-72AE0FD35BC1}" type="pres">
+      <dgm:prSet presAssocID="{3F308808-BA11-4D11-84F6-5ABCDF2ACC18}" presName="Name0" presStyleCnt="0">
+        <dgm:presLayoutVars>
+          <dgm:dir/>
+          <dgm:resizeHandles val="exact"/>
+        </dgm:presLayoutVars>
+      </dgm:prSet>
+      <dgm:spPr/>
+    </dgm:pt>
+    <dgm:pt modelId="{F3BF982E-F700-441C-A8D7-D2392741E67C}" type="pres">
+      <dgm:prSet presAssocID="{C509BF20-A870-456A-A3AD-473286A900A0}" presName="node" presStyleLbl="node1" presStyleIdx="0" presStyleCnt="3" custScaleX="56080" custScaleY="42924">
+        <dgm:presLayoutVars>
+          <dgm:bulletEnabled val="1"/>
+        </dgm:presLayoutVars>
+      </dgm:prSet>
+      <dgm:spPr/>
+    </dgm:pt>
+    <dgm:pt modelId="{4BB19FA8-6793-4D81-BA8E-9D7EC321BA14}" type="pres">
+      <dgm:prSet presAssocID="{60FF15AF-0D5D-48CE-8D91-222C5BE13ABE}" presName="sibTrans" presStyleLbl="sibTrans2D1" presStyleIdx="0" presStyleCnt="2" custScaleX="166235"/>
+      <dgm:spPr/>
+    </dgm:pt>
+    <dgm:pt modelId="{AC75BC8B-C6BD-4B5B-B7A3-DFC5C716736C}" type="pres">
+      <dgm:prSet presAssocID="{60FF15AF-0D5D-48CE-8D91-222C5BE13ABE}" presName="connectorText" presStyleLbl="sibTrans2D1" presStyleIdx="0" presStyleCnt="2"/>
+      <dgm:spPr/>
+    </dgm:pt>
+    <dgm:pt modelId="{FECA6B91-9957-4D8B-B6AF-C8043514FCF7}" type="pres">
+      <dgm:prSet presAssocID="{3D9B65CA-AE79-4606-A647-BC4D8475329F}" presName="node" presStyleLbl="node1" presStyleIdx="1" presStyleCnt="3" custScaleX="56080" custScaleY="42924">
+        <dgm:presLayoutVars>
+          <dgm:bulletEnabled val="1"/>
+        </dgm:presLayoutVars>
+      </dgm:prSet>
+      <dgm:spPr/>
+    </dgm:pt>
+    <dgm:pt modelId="{38B4B2C3-5337-4EF0-89BE-69A2EA162090}" type="pres">
+      <dgm:prSet presAssocID="{151E92C4-5F1E-4882-B6F3-A55626C43768}" presName="sibTrans" presStyleLbl="sibTrans2D1" presStyleIdx="1" presStyleCnt="2" custScaleX="166235"/>
+      <dgm:spPr/>
+    </dgm:pt>
+    <dgm:pt modelId="{B5D00E04-9A78-47ED-94ED-D4DF478801EB}" type="pres">
+      <dgm:prSet presAssocID="{151E92C4-5F1E-4882-B6F3-A55626C43768}" presName="connectorText" presStyleLbl="sibTrans2D1" presStyleIdx="1" presStyleCnt="2"/>
+      <dgm:spPr/>
+    </dgm:pt>
+    <dgm:pt modelId="{DC5517B6-2008-4519-A7EE-599C831D8BA2}" type="pres">
+      <dgm:prSet presAssocID="{3DF7F6C2-5C05-4F21-A88D-D67DA455E402}" presName="node" presStyleLbl="node1" presStyleIdx="2" presStyleCnt="3" custScaleX="56080" custScaleY="42924">
+        <dgm:presLayoutVars>
+          <dgm:bulletEnabled val="1"/>
+        </dgm:presLayoutVars>
+      </dgm:prSet>
+      <dgm:spPr/>
+    </dgm:pt>
+  </dgm:ptLst>
+  <dgm:cxnLst>
+    <dgm:cxn modelId="{AE8C6C9C-A1D4-458E-B871-7C3E7E090718}" type="presOf" srcId="{3DF7F6C2-5C05-4F21-A88D-D67DA455E402}" destId="{DC5517B6-2008-4519-A7EE-599C831D8BA2}" srcOrd="0" destOrd="0" presId="urn:microsoft.com/office/officeart/2005/8/layout/process1"/>
+    <dgm:cxn modelId="{8B3D2FC9-FEC0-45EB-9A31-F76618E1FCAF}" srcId="{3F308808-BA11-4D11-84F6-5ABCDF2ACC18}" destId="{C509BF20-A870-456A-A3AD-473286A900A0}" srcOrd="0" destOrd="0" parTransId="{4C3E98FD-DC89-4379-B35C-C3497A0026B6}" sibTransId="{60FF15AF-0D5D-48CE-8D91-222C5BE13ABE}"/>
+    <dgm:cxn modelId="{6B47DEB0-C1D4-4F33-AA68-D5B9F064AAC6}" type="presOf" srcId="{C509BF20-A870-456A-A3AD-473286A900A0}" destId="{F3BF982E-F700-441C-A8D7-D2392741E67C}" srcOrd="0" destOrd="0" presId="urn:microsoft.com/office/officeart/2005/8/layout/process1"/>
+    <dgm:cxn modelId="{78E8F36D-8045-458B-B4F4-5D3CF287A848}" type="presOf" srcId="{3F308808-BA11-4D11-84F6-5ABCDF2ACC18}" destId="{F13490B9-739B-4DE8-AE23-72AE0FD35BC1}" srcOrd="0" destOrd="0" presId="urn:microsoft.com/office/officeart/2005/8/layout/process1"/>
+    <dgm:cxn modelId="{D3CCC480-2012-4AD1-A719-B2B4AF6844FE}" type="presOf" srcId="{60FF15AF-0D5D-48CE-8D91-222C5BE13ABE}" destId="{4BB19FA8-6793-4D81-BA8E-9D7EC321BA14}" srcOrd="0" destOrd="0" presId="urn:microsoft.com/office/officeart/2005/8/layout/process1"/>
+    <dgm:cxn modelId="{DC070836-B235-44C8-B00B-FAE4DA696592}" srcId="{3F308808-BA11-4D11-84F6-5ABCDF2ACC18}" destId="{3D9B65CA-AE79-4606-A647-BC4D8475329F}" srcOrd="1" destOrd="0" parTransId="{3CCEF2F4-41A8-448E-BB6C-3A53CA6E1BAE}" sibTransId="{151E92C4-5F1E-4882-B6F3-A55626C43768}"/>
+    <dgm:cxn modelId="{C14682DC-F033-46CB-AA07-536468400662}" srcId="{3F308808-BA11-4D11-84F6-5ABCDF2ACC18}" destId="{3DF7F6C2-5C05-4F21-A88D-D67DA455E402}" srcOrd="2" destOrd="0" parTransId="{C7675A84-E330-4905-A31B-AA5936055C00}" sibTransId="{4C1F8E13-40F1-4AFC-899A-FE91B59739DD}"/>
+    <dgm:cxn modelId="{0D24A7CA-A93E-47CF-A13B-BE0B7114C750}" type="presOf" srcId="{3D9B65CA-AE79-4606-A647-BC4D8475329F}" destId="{FECA6B91-9957-4D8B-B6AF-C8043514FCF7}" srcOrd="0" destOrd="0" presId="urn:microsoft.com/office/officeart/2005/8/layout/process1"/>
+    <dgm:cxn modelId="{2B8766DD-1C40-4BBB-B055-25A24CDA7BAA}" type="presOf" srcId="{151E92C4-5F1E-4882-B6F3-A55626C43768}" destId="{38B4B2C3-5337-4EF0-89BE-69A2EA162090}" srcOrd="0" destOrd="0" presId="urn:microsoft.com/office/officeart/2005/8/layout/process1"/>
+    <dgm:cxn modelId="{C5B6210A-FFE3-42C5-92F1-022A137446F8}" type="presOf" srcId="{151E92C4-5F1E-4882-B6F3-A55626C43768}" destId="{B5D00E04-9A78-47ED-94ED-D4DF478801EB}" srcOrd="1" destOrd="0" presId="urn:microsoft.com/office/officeart/2005/8/layout/process1"/>
+    <dgm:cxn modelId="{0B65B787-8C81-4DAA-982B-F816EE99E38F}" type="presOf" srcId="{60FF15AF-0D5D-48CE-8D91-222C5BE13ABE}" destId="{AC75BC8B-C6BD-4B5B-B7A3-DFC5C716736C}" srcOrd="1" destOrd="0" presId="urn:microsoft.com/office/officeart/2005/8/layout/process1"/>
+    <dgm:cxn modelId="{D5072AA1-A384-4FDE-9854-87090A449B33}" type="presParOf" srcId="{F13490B9-739B-4DE8-AE23-72AE0FD35BC1}" destId="{F3BF982E-F700-441C-A8D7-D2392741E67C}" srcOrd="0" destOrd="0" presId="urn:microsoft.com/office/officeart/2005/8/layout/process1"/>
+    <dgm:cxn modelId="{BA468BEF-F257-46AC-BEE7-481AB8E0AD76}" type="presParOf" srcId="{F13490B9-739B-4DE8-AE23-72AE0FD35BC1}" destId="{4BB19FA8-6793-4D81-BA8E-9D7EC321BA14}" srcOrd="1" destOrd="0" presId="urn:microsoft.com/office/officeart/2005/8/layout/process1"/>
+    <dgm:cxn modelId="{8C47C74D-93A2-4588-A045-E61AD1FBCE79}" type="presParOf" srcId="{4BB19FA8-6793-4D81-BA8E-9D7EC321BA14}" destId="{AC75BC8B-C6BD-4B5B-B7A3-DFC5C716736C}" srcOrd="0" destOrd="0" presId="urn:microsoft.com/office/officeart/2005/8/layout/process1"/>
+    <dgm:cxn modelId="{7D5E1FD3-1A83-42BA-B418-3875519CF305}" type="presParOf" srcId="{F13490B9-739B-4DE8-AE23-72AE0FD35BC1}" destId="{FECA6B91-9957-4D8B-B6AF-C8043514FCF7}" srcOrd="2" destOrd="0" presId="urn:microsoft.com/office/officeart/2005/8/layout/process1"/>
+    <dgm:cxn modelId="{EC3871C8-C7F0-4821-882F-4A0A997C08CA}" type="presParOf" srcId="{F13490B9-739B-4DE8-AE23-72AE0FD35BC1}" destId="{38B4B2C3-5337-4EF0-89BE-69A2EA162090}" srcOrd="3" destOrd="0" presId="urn:microsoft.com/office/officeart/2005/8/layout/process1"/>
+    <dgm:cxn modelId="{CB179229-CF27-4941-9CCA-A797866F9CD2}" type="presParOf" srcId="{38B4B2C3-5337-4EF0-89BE-69A2EA162090}" destId="{B5D00E04-9A78-47ED-94ED-D4DF478801EB}" srcOrd="0" destOrd="0" presId="urn:microsoft.com/office/officeart/2005/8/layout/process1"/>
+    <dgm:cxn modelId="{0CE25D22-3A99-4106-BA1B-F6D85A90998F}" type="presParOf" srcId="{F13490B9-739B-4DE8-AE23-72AE0FD35BC1}" destId="{DC5517B6-2008-4519-A7EE-599C831D8BA2}" srcOrd="4" destOrd="0" presId="urn:microsoft.com/office/officeart/2005/8/layout/process1"/>
+  </dgm:cxnLst>
+  <dgm:bg/>
+  <dgm:whole/>
+  <dgm:extLst>
+    <a:ext uri="http://schemas.microsoft.com/office/drawing/2008/diagram">
+      <dsp:dataModelExt xmlns:dsp="http://schemas.microsoft.com/office/drawing/2008/diagram" relId="rId21" minVer="http://schemas.openxmlformats.org/drawingml/2006/diagram"/>
+    </a:ext>
+  </dgm:extLst>
+</dgm:dataModel>
+</file>
+
+<file path=word/diagrams/drawing1.xml><?xml version="1.0" encoding="utf-8"?>
+<dsp:drawing xmlns:dgm="http://schemas.openxmlformats.org/drawingml/2006/diagram" xmlns:dsp="http://schemas.microsoft.com/office/drawing/2008/diagram" xmlns:a="http://schemas.openxmlformats.org/drawingml/2006/main">
+  <dsp:spTree>
+    <dsp:nvGrpSpPr>
+      <dsp:cNvPr id="0" name=""/>
+      <dsp:cNvGrpSpPr/>
+    </dsp:nvGrpSpPr>
+    <dsp:grpSpPr/>
+    <dsp:sp modelId="{F3BF982E-F700-441C-A8D7-D2392741E67C}">
+      <dsp:nvSpPr>
+        <dsp:cNvPr id="0" name=""/>
+        <dsp:cNvSpPr/>
+      </dsp:nvSpPr>
+      <dsp:spPr>
+        <a:xfrm>
+          <a:off x="26" y="43883"/>
+          <a:ext cx="1219904" cy="560233"/>
+        </a:xfrm>
+        <a:prstGeom prst="roundRect">
+          <a:avLst>
+            <a:gd name="adj" fmla="val 10000"/>
+          </a:avLst>
+        </a:prstGeom>
+        <a:solidFill>
+          <a:schemeClr val="dk2">
+            <a:hueOff val="0"/>
+            <a:satOff val="0"/>
+            <a:lumOff val="0"/>
+            <a:alphaOff val="0"/>
+          </a:schemeClr>
+        </a:solidFill>
+        <a:ln w="12700" cap="flat" cmpd="sng" algn="ctr">
+          <a:solidFill>
+            <a:schemeClr val="lt2">
+              <a:hueOff val="0"/>
+              <a:satOff val="0"/>
+              <a:lumOff val="0"/>
+              <a:alphaOff val="0"/>
+            </a:schemeClr>
+          </a:solidFill>
+          <a:prstDash val="solid"/>
+          <a:miter lim="800000"/>
+        </a:ln>
+        <a:effectLst/>
+      </dsp:spPr>
+      <dsp:style>
+        <a:lnRef idx="2">
+          <a:scrgbClr r="0" g="0" b="0"/>
+        </a:lnRef>
+        <a:fillRef idx="1">
+          <a:scrgbClr r="0" g="0" b="0"/>
+        </a:fillRef>
+        <a:effectRef idx="0">
+          <a:scrgbClr r="0" g="0" b="0"/>
+        </a:effectRef>
+        <a:fontRef idx="minor">
+          <a:schemeClr val="lt1"/>
+        </a:fontRef>
+      </dsp:style>
+      <dsp:txBody>
+        <a:bodyPr spcFirstLastPara="0" vert="horz" wrap="square" lIns="53340" tIns="53340" rIns="53340" bIns="53340" numCol="1" spcCol="1270" anchor="ctr" anchorCtr="0">
+          <a:noAutofit/>
+        </a:bodyPr>
+        <a:lstStyle/>
+        <a:p>
+          <a:pPr marL="0" lvl="0" indent="0" algn="ctr" defTabSz="622300">
+            <a:lnSpc>
+              <a:spcPct val="90000"/>
+            </a:lnSpc>
+            <a:spcBef>
+              <a:spcPct val="0"/>
+            </a:spcBef>
+            <a:spcAft>
+              <a:spcPct val="35000"/>
+            </a:spcAft>
+            <a:buNone/>
+          </a:pPr>
+          <a:r>
+            <a:rPr lang="de-DE" sz="1400" kern="1200"/>
+            <a:t>Individuen des EAs</a:t>
+          </a:r>
+        </a:p>
+      </dsp:txBody>
+      <dsp:txXfrm>
+        <a:off x="16435" y="60292"/>
+        <a:ext cx="1187086" cy="527415"/>
+      </dsp:txXfrm>
+    </dsp:sp>
+    <dsp:sp modelId="{4BB19FA8-6793-4D81-BA8E-9D7EC321BA14}">
+      <dsp:nvSpPr>
+        <dsp:cNvPr id="0" name=""/>
+        <dsp:cNvSpPr/>
+      </dsp:nvSpPr>
+      <dsp:spPr>
+        <a:xfrm>
+          <a:off x="1284734" y="54263"/>
+          <a:ext cx="766612" cy="539472"/>
+        </a:xfrm>
+        <a:prstGeom prst="rightArrow">
+          <a:avLst>
+            <a:gd name="adj1" fmla="val 60000"/>
+            <a:gd name="adj2" fmla="val 50000"/>
+          </a:avLst>
+        </a:prstGeom>
+        <a:solidFill>
+          <a:schemeClr val="dk2">
+            <a:tint val="60000"/>
+            <a:hueOff val="0"/>
+            <a:satOff val="0"/>
+            <a:lumOff val="0"/>
+            <a:alphaOff val="0"/>
+          </a:schemeClr>
+        </a:solidFill>
+        <a:ln>
+          <a:noFill/>
+        </a:ln>
+        <a:effectLst/>
+      </dsp:spPr>
+      <dsp:style>
+        <a:lnRef idx="0">
+          <a:scrgbClr r="0" g="0" b="0"/>
+        </a:lnRef>
+        <a:fillRef idx="1">
+          <a:scrgbClr r="0" g="0" b="0"/>
+        </a:fillRef>
+        <a:effectRef idx="0">
+          <a:scrgbClr r="0" g="0" b="0"/>
+        </a:effectRef>
+        <a:fontRef idx="minor">
+          <a:schemeClr val="lt1"/>
+        </a:fontRef>
+      </dsp:style>
+      <dsp:txBody>
+        <a:bodyPr spcFirstLastPara="0" vert="horz" wrap="square" lIns="0" tIns="0" rIns="0" bIns="0" numCol="1" spcCol="1270" anchor="ctr" anchorCtr="0">
+          <a:noAutofit/>
+        </a:bodyPr>
+        <a:lstStyle/>
+        <a:p>
+          <a:pPr marL="0" lvl="0" indent="0" algn="ctr" defTabSz="355600">
+            <a:lnSpc>
+              <a:spcPct val="90000"/>
+            </a:lnSpc>
+            <a:spcBef>
+              <a:spcPct val="0"/>
+            </a:spcBef>
+            <a:spcAft>
+              <a:spcPct val="35000"/>
+            </a:spcAft>
+            <a:buNone/>
+          </a:pPr>
+          <a:r>
+            <a:rPr lang="de-DE" sz="800" kern="1200"/>
+            <a:t>Beschreiben Gewichte von </a:t>
+          </a:r>
+        </a:p>
+      </dsp:txBody>
+      <dsp:txXfrm>
+        <a:off x="1284734" y="162157"/>
+        <a:ext cx="604770" cy="323684"/>
+      </dsp:txXfrm>
+    </dsp:sp>
+    <dsp:sp modelId="{FECA6B91-9957-4D8B-B6AF-C8043514FCF7}">
+      <dsp:nvSpPr>
+        <dsp:cNvPr id="0" name=""/>
+        <dsp:cNvSpPr/>
+      </dsp:nvSpPr>
+      <dsp:spPr>
+        <a:xfrm>
+          <a:off x="2090047" y="43883"/>
+          <a:ext cx="1219904" cy="560233"/>
+        </a:xfrm>
+        <a:prstGeom prst="roundRect">
+          <a:avLst>
+            <a:gd name="adj" fmla="val 10000"/>
+          </a:avLst>
+        </a:prstGeom>
+        <a:solidFill>
+          <a:schemeClr val="dk2">
+            <a:hueOff val="0"/>
+            <a:satOff val="0"/>
+            <a:lumOff val="0"/>
+            <a:alphaOff val="0"/>
+          </a:schemeClr>
+        </a:solidFill>
+        <a:ln w="12700" cap="flat" cmpd="sng" algn="ctr">
+          <a:solidFill>
+            <a:schemeClr val="lt2">
+              <a:hueOff val="0"/>
+              <a:satOff val="0"/>
+              <a:lumOff val="0"/>
+              <a:alphaOff val="0"/>
+            </a:schemeClr>
+          </a:solidFill>
+          <a:prstDash val="solid"/>
+          <a:miter lim="800000"/>
+        </a:ln>
+        <a:effectLst/>
+      </dsp:spPr>
+      <dsp:style>
+        <a:lnRef idx="2">
+          <a:scrgbClr r="0" g="0" b="0"/>
+        </a:lnRef>
+        <a:fillRef idx="1">
+          <a:scrgbClr r="0" g="0" b="0"/>
+        </a:fillRef>
+        <a:effectRef idx="0">
+          <a:scrgbClr r="0" g="0" b="0"/>
+        </a:effectRef>
+        <a:fontRef idx="minor">
+          <a:schemeClr val="lt1"/>
+        </a:fontRef>
+      </dsp:style>
+      <dsp:txBody>
+        <a:bodyPr spcFirstLastPara="0" vert="horz" wrap="square" lIns="53340" tIns="53340" rIns="53340" bIns="53340" numCol="1" spcCol="1270" anchor="ctr" anchorCtr="0">
+          <a:noAutofit/>
+        </a:bodyPr>
+        <a:lstStyle/>
+        <a:p>
+          <a:pPr marL="0" lvl="0" indent="0" algn="ctr" defTabSz="622300">
+            <a:lnSpc>
+              <a:spcPct val="90000"/>
+            </a:lnSpc>
+            <a:spcBef>
+              <a:spcPct val="0"/>
+            </a:spcBef>
+            <a:spcAft>
+              <a:spcPct val="35000"/>
+            </a:spcAft>
+            <a:buNone/>
+          </a:pPr>
+          <a:r>
+            <a:rPr lang="de-DE" sz="1400" kern="1200"/>
+            <a:t>KNN</a:t>
+          </a:r>
+        </a:p>
+      </dsp:txBody>
+      <dsp:txXfrm>
+        <a:off x="2106456" y="60292"/>
+        <a:ext cx="1187086" cy="527415"/>
+      </dsp:txXfrm>
+    </dsp:sp>
+    <dsp:sp modelId="{38B4B2C3-5337-4EF0-89BE-69A2EA162090}">
+      <dsp:nvSpPr>
+        <dsp:cNvPr id="0" name=""/>
+        <dsp:cNvSpPr/>
+      </dsp:nvSpPr>
+      <dsp:spPr>
+        <a:xfrm>
+          <a:off x="3374756" y="54263"/>
+          <a:ext cx="766612" cy="539472"/>
+        </a:xfrm>
+        <a:prstGeom prst="rightArrow">
+          <a:avLst>
+            <a:gd name="adj1" fmla="val 60000"/>
+            <a:gd name="adj2" fmla="val 50000"/>
+          </a:avLst>
+        </a:prstGeom>
+        <a:solidFill>
+          <a:schemeClr val="dk2">
+            <a:tint val="60000"/>
+            <a:hueOff val="0"/>
+            <a:satOff val="0"/>
+            <a:lumOff val="0"/>
+            <a:alphaOff val="0"/>
+          </a:schemeClr>
+        </a:solidFill>
+        <a:ln>
+          <a:noFill/>
+        </a:ln>
+        <a:effectLst/>
+      </dsp:spPr>
+      <dsp:style>
+        <a:lnRef idx="0">
+          <a:scrgbClr r="0" g="0" b="0"/>
+        </a:lnRef>
+        <a:fillRef idx="1">
+          <a:scrgbClr r="0" g="0" b="0"/>
+        </a:fillRef>
+        <a:effectRef idx="0">
+          <a:scrgbClr r="0" g="0" b="0"/>
+        </a:effectRef>
+        <a:fontRef idx="minor">
+          <a:schemeClr val="lt1"/>
+        </a:fontRef>
+      </dsp:style>
+      <dsp:txBody>
+        <a:bodyPr spcFirstLastPara="0" vert="horz" wrap="square" lIns="0" tIns="0" rIns="0" bIns="0" numCol="1" spcCol="1270" anchor="ctr" anchorCtr="0">
+          <a:noAutofit/>
+        </a:bodyPr>
+        <a:lstStyle/>
+        <a:p>
+          <a:pPr marL="0" lvl="0" indent="0" algn="ctr" defTabSz="355600">
+            <a:lnSpc>
+              <a:spcPct val="90000"/>
+            </a:lnSpc>
+            <a:spcBef>
+              <a:spcPct val="0"/>
+            </a:spcBef>
+            <a:spcAft>
+              <a:spcPct val="35000"/>
+            </a:spcAft>
+            <a:buNone/>
+          </a:pPr>
+          <a:r>
+            <a:rPr lang="de-DE" sz="800" kern="1200"/>
+            <a:t>sorgt für</a:t>
+          </a:r>
+        </a:p>
+      </dsp:txBody>
+      <dsp:txXfrm>
+        <a:off x="3374756" y="162157"/>
+        <a:ext cx="604770" cy="323684"/>
+      </dsp:txXfrm>
+    </dsp:sp>
+    <dsp:sp modelId="{DC5517B6-2008-4519-A7EE-599C831D8BA2}">
+      <dsp:nvSpPr>
+        <dsp:cNvPr id="0" name=""/>
+        <dsp:cNvSpPr/>
+      </dsp:nvSpPr>
+      <dsp:spPr>
+        <a:xfrm>
+          <a:off x="4180069" y="43883"/>
+          <a:ext cx="1219904" cy="560233"/>
+        </a:xfrm>
+        <a:prstGeom prst="roundRect">
+          <a:avLst>
+            <a:gd name="adj" fmla="val 10000"/>
+          </a:avLst>
+        </a:prstGeom>
+        <a:solidFill>
+          <a:schemeClr val="dk2">
+            <a:hueOff val="0"/>
+            <a:satOff val="0"/>
+            <a:lumOff val="0"/>
+            <a:alphaOff val="0"/>
+          </a:schemeClr>
+        </a:solidFill>
+        <a:ln w="12700" cap="flat" cmpd="sng" algn="ctr">
+          <a:solidFill>
+            <a:schemeClr val="lt2">
+              <a:hueOff val="0"/>
+              <a:satOff val="0"/>
+              <a:lumOff val="0"/>
+              <a:alphaOff val="0"/>
+            </a:schemeClr>
+          </a:solidFill>
+          <a:prstDash val="solid"/>
+          <a:miter lim="800000"/>
+        </a:ln>
+        <a:effectLst/>
+      </dsp:spPr>
+      <dsp:style>
+        <a:lnRef idx="2">
+          <a:scrgbClr r="0" g="0" b="0"/>
+        </a:lnRef>
+        <a:fillRef idx="1">
+          <a:scrgbClr r="0" g="0" b="0"/>
+        </a:fillRef>
+        <a:effectRef idx="0">
+          <a:scrgbClr r="0" g="0" b="0"/>
+        </a:effectRef>
+        <a:fontRef idx="minor">
+          <a:schemeClr val="lt1"/>
+        </a:fontRef>
+      </dsp:style>
+      <dsp:txBody>
+        <a:bodyPr spcFirstLastPara="0" vert="horz" wrap="square" lIns="53340" tIns="53340" rIns="53340" bIns="53340" numCol="1" spcCol="1270" anchor="ctr" anchorCtr="0">
+          <a:noAutofit/>
+        </a:bodyPr>
+        <a:lstStyle/>
+        <a:p>
+          <a:pPr marL="0" lvl="0" indent="0" algn="ctr" defTabSz="622300">
+            <a:lnSpc>
+              <a:spcPct val="90000"/>
+            </a:lnSpc>
+            <a:spcBef>
+              <a:spcPct val="0"/>
+            </a:spcBef>
+            <a:spcAft>
+              <a:spcPct val="35000"/>
+            </a:spcAft>
+            <a:buNone/>
+          </a:pPr>
+          <a:r>
+            <a:rPr lang="de-DE" sz="1400" kern="1200"/>
+            <a:t>Individuelles Fahrverhalten</a:t>
+          </a:r>
+        </a:p>
+      </dsp:txBody>
+      <dsp:txXfrm>
+        <a:off x="4196478" y="60292"/>
+        <a:ext cx="1187086" cy="527415"/>
+      </dsp:txXfrm>
+    </dsp:sp>
+  </dsp:spTree>
+</dsp:drawing>
+</file>
+
+<file path=word/diagrams/layout1.xml><?xml version="1.0" encoding="utf-8"?>
+<dgm:layoutDef xmlns:dgm="http://schemas.openxmlformats.org/drawingml/2006/diagram" xmlns:a="http://schemas.openxmlformats.org/drawingml/2006/main" uniqueId="urn:microsoft.com/office/officeart/2005/8/layout/process1">
+  <dgm:title val=""/>
+  <dgm:desc val=""/>
+  <dgm:catLst>
+    <dgm:cat type="process" pri="1000"/>
+    <dgm:cat type="convert" pri="15000"/>
+  </dgm:catLst>
+  <dgm:sampData useDef="1">
+    <dgm:dataModel>
+      <dgm:ptLst/>
+      <dgm:bg/>
+      <dgm:whole/>
+    </dgm:dataModel>
+  </dgm:sampData>
+  <dgm:styleData>
+    <dgm:dataModel>
+      <dgm:ptLst>
+        <dgm:pt modelId="0" type="doc"/>
+        <dgm:pt modelId="1"/>
+        <dgm:pt modelId="2"/>
+      </dgm:ptLst>
+      <dgm:cxnLst>
+        <dgm:cxn modelId="3" srcId="0" destId="1" srcOrd="0" destOrd="0"/>
+        <dgm:cxn modelId="4" srcId="0" destId="2" srcOrd="1" destOrd="0"/>
+      </dgm:cxnLst>
+      <dgm:bg/>
+      <dgm:whole/>
+    </dgm:dataModel>
+  </dgm:styleData>
+  <dgm:clrData>
+    <dgm:dataModel>
+      <dgm:ptLst>
+        <dgm:pt modelId="0" type="doc"/>
+        <dgm:pt modelId="1"/>
+        <dgm:pt modelId="2"/>
+        <dgm:pt modelId="3"/>
+        <dgm:pt modelId="4"/>
+      </dgm:ptLst>
+      <dgm:cxnLst>
+        <dgm:cxn modelId="5" srcId="0" destId="1" srcOrd="0" destOrd="0"/>
+        <dgm:cxn modelId="6" srcId="0" destId="2" srcOrd="1" destOrd="0"/>
+        <dgm:cxn modelId="7" srcId="0" destId="3" srcOrd="2" destOrd="0"/>
+        <dgm:cxn modelId="8" srcId="0" destId="4" srcOrd="3" destOrd="0"/>
+      </dgm:cxnLst>
+      <dgm:bg/>
+      <dgm:whole/>
+    </dgm:dataModel>
+  </dgm:clrData>
+  <dgm:layoutNode name="Name0">
+    <dgm:varLst>
+      <dgm:dir/>
+      <dgm:resizeHandles val="exact"/>
+    </dgm:varLst>
+    <dgm:choose name="Name1">
+      <dgm:if name="Name2" func="var" arg="dir" op="equ" val="norm">
+        <dgm:alg type="lin"/>
+      </dgm:if>
+      <dgm:else name="Name3">
+        <dgm:alg type="lin">
+          <dgm:param type="linDir" val="fromR"/>
+        </dgm:alg>
+      </dgm:else>
+    </dgm:choose>
+    <dgm:shape xmlns:r="http://schemas.openxmlformats.org/officeDocument/2006/relationships" r:blip="">
+      <dgm:adjLst/>
+    </dgm:shape>
+    <dgm:presOf/>
+    <dgm:constrLst>
+      <dgm:constr type="w" for="ch" ptType="node" refType="w"/>
+      <dgm:constr type="h" for="ch" ptType="node" op="equ"/>
+      <dgm:constr type="primFontSz" for="ch" ptType="node" op="equ" val="65"/>
+      <dgm:constr type="w" for="ch" ptType="sibTrans" refType="w" refFor="ch" refPtType="node" op="equ" fact="0.4"/>
+      <dgm:constr type="h" for="ch" ptType="sibTrans" op="equ"/>
+      <dgm:constr type="primFontSz" for="des" forName="connectorText" op="equ" val="55"/>
+      <dgm:constr type="primFontSz" for="des" forName="connectorText" refType="primFontSz" refFor="ch" refPtType="node" op="lte" fact="0.8"/>
+    </dgm:constrLst>
+    <dgm:ruleLst/>
+    <dgm:forEach name="nodesForEach" axis="ch" ptType="node">
+      <dgm:layoutNode name="node">
+        <dgm:varLst>
+          <dgm:bulletEnabled val="1"/>
+        </dgm:varLst>
+        <dgm:alg type="tx"/>
+        <dgm:shape xmlns:r="http://schemas.openxmlformats.org/officeDocument/2006/relationships" type="roundRect" r:blip="">
+          <dgm:adjLst>
+            <dgm:adj idx="1" val="0.1"/>
+          </dgm:adjLst>
+        </dgm:shape>
+        <dgm:presOf axis="desOrSelf" ptType="node"/>
+        <dgm:constrLst>
+          <dgm:constr type="h" refType="w" fact="0.6"/>
+          <dgm:constr type="tMarg" refType="primFontSz" fact="0.3"/>
+          <dgm:constr type="bMarg" refType="primFontSz" fact="0.3"/>
+          <dgm:constr type="lMarg" refType="primFontSz" fact="0.3"/>
+          <dgm:constr type="rMarg" refType="primFontSz" fact="0.3"/>
+        </dgm:constrLst>
+        <dgm:ruleLst>
+          <dgm:rule type="primFontSz" val="18" fact="NaN" max="NaN"/>
+          <dgm:rule type="h" val="NaN" fact="1.5" max="NaN"/>
+          <dgm:rule type="primFontSz" val="5" fact="NaN" max="NaN"/>
+          <dgm:rule type="h" val="INF" fact="NaN" max="NaN"/>
+        </dgm:ruleLst>
+      </dgm:layoutNode>
+      <dgm:forEach name="sibTransForEach" axis="followSib" ptType="sibTrans" cnt="1">
+        <dgm:layoutNode name="sibTrans">
+          <dgm:alg type="conn">
+            <dgm:param type="begPts" val="auto"/>
+            <dgm:param type="endPts" val="auto"/>
+          </dgm:alg>
+          <dgm:shape xmlns:r="http://schemas.openxmlformats.org/officeDocument/2006/relationships" type="conn" r:blip="">
+            <dgm:adjLst/>
+          </dgm:shape>
+          <dgm:presOf axis="self"/>
+          <dgm:constrLst>
+            <dgm:constr type="h" refType="w" fact="0.62"/>
+            <dgm:constr type="connDist"/>
+            <dgm:constr type="begPad" refType="connDist" fact="0.25"/>
+            <dgm:constr type="endPad" refType="connDist" fact="0.22"/>
+          </dgm:constrLst>
+          <dgm:ruleLst/>
+          <dgm:layoutNode name="connectorText">
+            <dgm:alg type="tx">
+              <dgm:param type="autoTxRot" val="grav"/>
+            </dgm:alg>
+            <dgm:shape xmlns:r="http://schemas.openxmlformats.org/officeDocument/2006/relationships" type="conn" r:blip="" hideGeom="1">
+              <dgm:adjLst/>
+            </dgm:shape>
+            <dgm:presOf axis="self"/>
+            <dgm:constrLst>
+              <dgm:constr type="lMarg"/>
+              <dgm:constr type="rMarg"/>
+              <dgm:constr type="tMarg"/>
+              <dgm:constr type="bMarg"/>
+            </dgm:constrLst>
+            <dgm:ruleLst>
+              <dgm:rule type="primFontSz" val="5" fact="NaN" max="NaN"/>
+            </dgm:ruleLst>
+          </dgm:layoutNode>
+        </dgm:layoutNode>
+      </dgm:forEach>
+    </dgm:forEach>
+  </dgm:layoutNode>
+</dgm:layoutDef>
+</file>
+
+<file path=word/diagrams/quickStyle1.xml><?xml version="1.0" encoding="utf-8"?>
+<dgm:styleDef xmlns:dgm="http://schemas.openxmlformats.org/drawingml/2006/diagram" xmlns:a="http://schemas.openxmlformats.org/drawingml/2006/main" uniqueId="urn:microsoft.com/office/officeart/2005/8/quickstyle/simple1">
+  <dgm:title val=""/>
+  <dgm:desc val=""/>
+  <dgm:catLst>
+    <dgm:cat type="simple" pri="10100"/>
+  </dgm:catLst>
+  <dgm:scene3d>
+    <a:camera prst="orthographicFront"/>
+    <a:lightRig rig="threePt" dir="t"/>
+  </dgm:scene3d>
+  <dgm:styleLbl name="node0">
+    <dgm:scene3d>
+      <a:camera prst="orthographicFront"/>
+      <a:lightRig rig="threePt" dir="t"/>
+    </dgm:scene3d>
+    <dgm:sp3d/>
+    <dgm:txPr/>
+    <dgm:style>
+      <a:lnRef idx="2">
+        <a:scrgbClr r="0" g="0" b="0"/>
+      </a:lnRef>
+      <a:fillRef idx="1">
+        <a:scrgbClr r="0" g="0" b="0"/>
+      </a:fillRef>
+      <a:effectRef idx="0">
+        <a:scrgbClr r="0" g="0" b="0"/>
+      </a:effectRef>
+      <a:fontRef idx="minor">
+        <a:schemeClr val="lt1"/>
+      </a:fontRef>
+    </dgm:style>
+  </dgm:styleLbl>
+  <dgm:styleLbl name="lnNode1">
+    <dgm:scene3d>
+      <a:camera prst="orthographicFront"/>
+      <a:lightRig rig="threePt" dir="t"/>
+    </dgm:scene3d>
+    <dgm:sp3d/>
+    <dgm:txPr/>
+    <dgm:style>
+      <a:lnRef idx="2">
+        <a:scrgbClr r="0" g="0" b="0"/>
+      </a:lnRef>
+      <a:fillRef idx="1">
+        <a:scrgbClr r="0" g="0" b="0"/>
+      </a:fillRef>
+      <a:effectRef idx="0">
+        <a:scrgbClr r="0" g="0" b="0"/>
+      </a:effectRef>
+      <a:fontRef idx="minor">
+        <a:schemeClr val="lt1"/>
+      </a:fontRef>
+    </dgm:style>
+  </dgm:styleLbl>
+  <dgm:styleLbl name="vennNode1">
+    <dgm:scene3d>
+      <a:camera prst="orthographicFront"/>
+      <a:lightRig rig="threePt" dir="t"/>
+    </dgm:scene3d>
+    <dgm:sp3d/>
+    <dgm:txPr/>
+    <dgm:style>
+      <a:lnRef idx="2">
+        <a:scrgbClr r="0" g="0" b="0"/>
+      </a:lnRef>
+      <a:fillRef idx="1">
+        <a:scrgbClr r="0" g="0" b="0"/>
+      </a:fillRef>
+      <a:effectRef idx="0">
+        <a:scrgbClr r="0" g="0" b="0"/>
+      </a:effectRef>
+      <a:fontRef idx="minor">
+        <a:schemeClr val="tx1"/>
+      </a:fontRef>
+    </dgm:style>
+  </dgm:styleLbl>
+  <dgm:styleLbl name="alignNode1">
+    <dgm:scene3d>
+      <a:camera prst="orthographicFront"/>
+      <a:lightRig rig="threePt" dir="t"/>
+    </dgm:scene3d>
+    <dgm:sp3d/>
+    <dgm:txPr/>
+    <dgm:style>
+      <a:lnRef idx="2">
+        <a:scrgbClr r="0" g="0" b="0"/>
+      </a:lnRef>
+      <a:fillRef idx="1">
+        <a:scrgbClr r="0" g="0" b="0"/>
+      </a:fillRef>
+      <a:effectRef idx="0">
+        <a:scrgbClr r="0" g="0" b="0"/>
+      </a:effectRef>
+      <a:fontRef idx="minor">
+        <a:schemeClr val="lt1"/>
+      </a:fontRef>
+    </dgm:style>
+  </dgm:styleLbl>
+  <dgm:styleLbl name="node1">
+    <dgm:scene3d>
+      <a:camera prst="orthographicFront"/>
+      <a:lightRig rig="threePt" dir="t"/>
+    </dgm:scene3d>
+    <dgm:sp3d/>
+    <dgm:txPr/>
+    <dgm:style>
+      <a:lnRef idx="2">
+        <a:scrgbClr r="0" g="0" b="0"/>
+      </a:lnRef>
+      <a:fillRef idx="1">
+        <a:scrgbClr r="0" g="0" b="0"/>
+      </a:fillRef>
+      <a:effectRef idx="0">
+        <a:scrgbClr r="0" g="0" b="0"/>
+      </a:effectRef>
+      <a:fontRef idx="minor">
+        <a:schemeClr val="lt1"/>
+      </a:fontRef>
+    </dgm:style>
+  </dgm:styleLbl>
+  <dgm:styleLbl name="node2">
+    <dgm:scene3d>
+      <a:camera prst="orthographicFront"/>
+      <a:lightRig rig="threePt" dir="t"/>
+    </dgm:scene3d>
+    <dgm:sp3d/>
+    <dgm:txPr/>
+    <dgm:style>
+      <a:lnRef idx="2">
+        <a:scrgbClr r="0" g="0" b="0"/>
+      </a:lnRef>
+      <a:fillRef idx="1">
+        <a:scrgbClr r="0" g="0" b="0"/>
+      </a:fillRef>
+      <a:effectRef idx="0">
+        <a:scrgbClr r="0" g="0" b="0"/>
+      </a:effectRef>
+      <a:fontRef idx="minor">
+        <a:schemeClr val="lt1"/>
+      </a:fontRef>
+    </dgm:style>
+  </dgm:styleLbl>
+  <dgm:styleLbl name="node3">
+    <dgm:scene3d>
+      <a:camera prst="orthographicFront"/>
+      <a:lightRig rig="threePt" dir="t"/>
+    </dgm:scene3d>
+    <dgm:sp3d/>
+    <dgm:txPr/>
+    <dgm:style>
+      <a:lnRef idx="2">
+        <a:scrgbClr r="0" g="0" b="0"/>
+      </a:lnRef>
+      <a:fillRef idx="1">
+        <a:scrgbClr r="0" g="0" b="0"/>
+      </a:fillRef>
+      <a:effectRef idx="0">
+        <a:scrgbClr r="0" g="0" b="0"/>
+      </a:effectRef>
+      <a:fontRef idx="minor">
+        <a:schemeClr val="lt1"/>
+      </a:fontRef>
+    </dgm:style>
+  </dgm:styleLbl>
+  <dgm:styleLbl name="node4">
+    <dgm:scene3d>
+      <a:camera prst="orthographicFront"/>
+      <a:lightRig rig="threePt" dir="t"/>
+    </dgm:scene3d>
+    <dgm:sp3d/>
+    <dgm:txPr/>
+    <dgm:style>
+      <a:lnRef idx="2">
+        <a:scrgbClr r="0" g="0" b="0"/>
+      </a:lnRef>
+      <a:fillRef idx="1">
+        <a:scrgbClr r="0" g="0" b="0"/>
+      </a:fillRef>
+      <a:effectRef idx="0">
+        <a:scrgbClr r="0" g="0" b="0"/>
+      </a:effectRef>
+      <a:fontRef idx="minor">
+        <a:schemeClr val="lt1"/>
+      </a:fontRef>
+    </dgm:style>
+  </dgm:styleLbl>
+  <dgm:styleLbl name="fgImgPlace1">
+    <dgm:scene3d>
+      <a:camera prst="orthographicFront"/>
+      <a:lightRig rig="threePt" dir="t"/>
+    </dgm:scene3d>
+    <dgm:sp3d/>
+    <dgm:txPr/>
+    <dgm:style>
+      <a:lnRef idx="2">
+        <a:scrgbClr r="0" g="0" b="0"/>
+      </a:lnRef>
+      <a:fillRef idx="1">
+        <a:scrgbClr r="0" g="0" b="0"/>
+      </a:fillRef>
+      <a:effectRef idx="0">
+        <a:scrgbClr r="0" g="0" b="0"/>
+      </a:effectRef>
+      <a:fontRef idx="minor"/>
+    </dgm:style>
+  </dgm:styleLbl>
+  <dgm:styleLbl name="alignImgPlace1">
+    <dgm:scene3d>
+      <a:camera prst="orthographicFront"/>
+      <a:lightRig rig="threePt" dir="t"/>
+    </dgm:scene3d>
+    <dgm:sp3d/>
+    <dgm:txPr/>
+    <dgm:style>
+      <a:lnRef idx="2">
+        <a:scrgbClr r="0" g="0" b="0"/>
+      </a:lnRef>
+      <a:fillRef idx="1">
+        <a:scrgbClr r="0" g="0" b="0"/>
+      </a:fillRef>
+      <a:effectRef idx="0">
+        <a:scrgbClr r="0" g="0" b="0"/>
+      </a:effectRef>
+      <a:fontRef idx="minor"/>
+    </dgm:style>
+  </dgm:styleLbl>
+  <dgm:styleLbl name="bgImgPlace1">
+    <dgm:scene3d>
+      <a:camera prst="orthographicFront"/>
+      <a:lightRig rig="threePt" dir="t"/>
+    </dgm:scene3d>
+    <dgm:sp3d/>
+    <dgm:txPr/>
+    <dgm:style>
+      <a:lnRef idx="2">
+        <a:scrgbClr r="0" g="0" b="0"/>
+      </a:lnRef>
+      <a:fillRef idx="1">
+        <a:scrgbClr r="0" g="0" b="0"/>
+      </a:fillRef>
+      <a:effectRef idx="0">
+        <a:scrgbClr r="0" g="0" b="0"/>
+      </a:effectRef>
+      <a:fontRef idx="minor"/>
+    </dgm:style>
+  </dgm:styleLbl>
+  <dgm:styleLbl name="sibTrans2D1">
+    <dgm:scene3d>
+      <a:camera prst="orthographicFront"/>
+      <a:lightRig rig="threePt" dir="t"/>
+    </dgm:scene3d>
+    <dgm:sp3d/>
+    <dgm:txPr/>
+    <dgm:style>
+      <a:lnRef idx="0">
+        <a:scrgbClr r="0" g="0" b="0"/>
+      </a:lnRef>
+      <a:fillRef idx="1">
+        <a:scrgbClr r="0" g="0" b="0"/>
+      </a:fillRef>
+      <a:effectRef idx="0">
+        <a:scrgbClr r="0" g="0" b="0"/>
+      </a:effectRef>
+      <a:fontRef idx="minor">
+        <a:schemeClr val="lt1"/>
+      </a:fontRef>
+    </dgm:style>
+  </dgm:styleLbl>
+  <dgm:styleLbl name="fgSibTrans2D1">
+    <dgm:scene3d>
+      <a:camera prst="orthographicFront"/>
+      <a:lightRig rig="threePt" dir="t"/>
+    </dgm:scene3d>
+    <dgm:sp3d/>
+    <dgm:txPr/>
+    <dgm:style>
+      <a:lnRef idx="0">
+        <a:scrgbClr r="0" g="0" b="0"/>
+      </a:lnRef>
+      <a:fillRef idx="1">
+        <a:scrgbClr r="0" g="0" b="0"/>
+      </a:fillRef>
+      <a:effectRef idx="0">
+        <a:scrgbClr r="0" g="0" b="0"/>
+      </a:effectRef>
+      <a:fontRef idx="minor">
+        <a:schemeClr val="lt1"/>
+      </a:fontRef>
+    </dgm:style>
+  </dgm:styleLbl>
+  <dgm:styleLbl name="bgSibTrans2D1">
+    <dgm:scene3d>
+      <a:camera prst="orthographicFront"/>
+      <a:lightRig rig="threePt" dir="t"/>
+    </dgm:scene3d>
+    <dgm:sp3d/>
+    <dgm:txPr/>
+    <dgm:style>
+      <a:lnRef idx="0">
+        <a:scrgbClr r="0" g="0" b="0"/>
+      </a:lnRef>
+      <a:fillRef idx="1">
+        <a:scrgbClr r="0" g="0" b="0"/>
+      </a:fillRef>
+      <a:effectRef idx="0">
+        <a:scrgbClr r="0" g="0" b="0"/>
+      </a:effectRef>
+      <a:fontRef idx="minor">
+        <a:schemeClr val="lt1"/>
+      </a:fontRef>
+    </dgm:style>
+  </dgm:styleLbl>
+  <dgm:styleLbl name="sibTrans1D1">
+    <dgm:scene3d>
+      <a:camera prst="orthographicFront"/>
+      <a:lightRig rig="threePt" dir="t"/>
+    </dgm:scene3d>
+    <dgm:sp3d/>
+    <dgm:txPr/>
+    <dgm:style>
+      <a:lnRef idx="1">
+        <a:scrgbClr r="0" g="0" b="0"/>
+      </a:lnRef>
+      <a:fillRef idx="0">
+        <a:scrgbClr r="0" g="0" b="0"/>
+      </a:fillRef>
+      <a:effectRef idx="0">
+        <a:scrgbClr r="0" g="0" b="0"/>
+      </a:effectRef>
+      <a:fontRef idx="minor"/>
+    </dgm:style>
+  </dgm:styleLbl>
+  <dgm:styleLbl name="callout">
+    <dgm:scene3d>
+      <a:camera prst="orthographicFront"/>
+      <a:lightRig rig="threePt" dir="t"/>
+    </dgm:scene3d>
+    <dgm:sp3d/>
+    <dgm:txPr/>
+    <dgm:style>
+      <a:lnRef idx="2">
+        <a:scrgbClr r="0" g="0" b="0"/>
+      </a:lnRef>
+      <a:fillRef idx="1">
+        <a:scrgbClr r="0" g="0" b="0"/>
+      </a:fillRef>
+      <a:effectRef idx="0">
+        <a:scrgbClr r="0" g="0" b="0"/>
+      </a:effectRef>
+      <a:fontRef idx="minor"/>
+    </dgm:style>
+  </dgm:styleLbl>
+  <dgm:styleLbl name="asst0">
+    <dgm:scene3d>
+      <a:camera prst="orthographicFront"/>
+      <a:lightRig rig="threePt" dir="t"/>
+    </dgm:scene3d>
+    <dgm:sp3d/>
+    <dgm:txPr/>
+    <dgm:style>
+      <a:lnRef idx="2">
+        <a:scrgbClr r="0" g="0" b="0"/>
+      </a:lnRef>
+      <a:fillRef idx="1">
+        <a:scrgbClr r="0" g="0" b="0"/>
+      </a:fillRef>
+      <a:effectRef idx="0">
+        <a:scrgbClr r="0" g="0" b="0"/>
+      </a:effectRef>
+      <a:fontRef idx="minor">
+        <a:schemeClr val="lt1"/>
+      </a:fontRef>
+    </dgm:style>
+  </dgm:styleLbl>
+  <dgm:styleLbl name="asst1">
+    <dgm:scene3d>
+      <a:camera prst="orthographicFront"/>
+      <a:lightRig rig="threePt" dir="t"/>
+    </dgm:scene3d>
+    <dgm:sp3d/>
+    <dgm:txPr/>
+    <dgm:style>
+      <a:lnRef idx="2">
+        <a:scrgbClr r="0" g="0" b="0"/>
+      </a:lnRef>
+      <a:fillRef idx="1">
+        <a:scrgbClr r="0" g="0" b="0"/>
+      </a:fillRef>
+      <a:effectRef idx="0">
+        <a:scrgbClr r="0" g="0" b="0"/>
+      </a:effectRef>
+      <a:fontRef idx="minor">
+        <a:schemeClr val="lt1"/>
+      </a:fontRef>
+    </dgm:style>
+  </dgm:styleLbl>
+  <dgm:styleLbl name="asst2">
+    <dgm:scene3d>
+      <a:camera prst="orthographicFront"/>
+      <a:lightRig rig="threePt" dir="t"/>
+    </dgm:scene3d>
+    <dgm:sp3d/>
+    <dgm:txPr/>
+    <dgm:style>
+      <a:lnRef idx="2">
+        <a:scrgbClr r="0" g="0" b="0"/>
+      </a:lnRef>
+      <a:fillRef idx="1">
+        <a:scrgbClr r="0" g="0" b="0"/>
+      </a:fillRef>
+      <a:effectRef idx="0">
+        <a:scrgbClr r="0" g="0" b="0"/>
+      </a:effectRef>
+      <a:fontRef idx="minor">
+        <a:schemeClr val="lt1"/>
+      </a:fontRef>
+    </dgm:style>
+  </dgm:styleLbl>
+  <dgm:styleLbl name="asst3">
+    <dgm:scene3d>
+      <a:camera prst="orthographicFront"/>
+      <a:lightRig rig="threePt" dir="t"/>
+    </dgm:scene3d>
+    <dgm:sp3d/>
+    <dgm:txPr/>
+    <dgm:style>
+      <a:lnRef idx="2">
+        <a:scrgbClr r="0" g="0" b="0"/>
+      </a:lnRef>
+      <a:fillRef idx="1">
+        <a:scrgbClr r="0" g="0" b="0"/>
+      </a:fillRef>
+      <a:effectRef idx="0">
+        <a:scrgbClr r="0" g="0" b="0"/>
+      </a:effectRef>
+      <a:fontRef idx="minor">
+        <a:schemeClr val="lt1"/>
+      </a:fontRef>
+    </dgm:style>
+  </dgm:styleLbl>
+  <dgm:styleLbl name="asst4">
+    <dgm:scene3d>
+      <a:camera prst="orthographicFront"/>
+      <a:lightRig rig="threePt" dir="t"/>
+    </dgm:scene3d>
+    <dgm:sp3d/>
+    <dgm:txPr/>
+    <dgm:style>
+      <a:lnRef idx="2">
+        <a:scrgbClr r="0" g="0" b="0"/>
+      </a:lnRef>
+      <a:fillRef idx="1">
+        <a:scrgbClr r="0" g="0" b="0"/>
+      </a:fillRef>
+      <a:effectRef idx="0">
+        <a:scrgbClr r="0" g="0" b="0"/>
+      </a:effectRef>
+      <a:fontRef idx="minor">
+        <a:schemeClr val="lt1"/>
+      </a:fontRef>
+    </dgm:style>
+  </dgm:styleLbl>
+  <dgm:styleLbl name="parChTrans2D1">
+    <dgm:scene3d>
+      <a:camera prst="orthographicFront"/>
+      <a:lightRig rig="threePt" dir="t"/>
+    </dgm:scene3d>
+    <dgm:sp3d/>
+    <dgm:txPr/>
+    <dgm:style>
+      <a:lnRef idx="2">
+        <a:scrgbClr r="0" g="0" b="0"/>
+      </a:lnRef>
+      <a:fillRef idx="1">
+        <a:scrgbClr r="0" g="0" b="0"/>
+      </a:fillRef>
+      <a:effectRef idx="0">
+        <a:scrgbClr r="0" g="0" b="0"/>
+      </a:effectRef>
+      <a:fontRef idx="minor">
+        <a:schemeClr val="lt1"/>
+      </a:fontRef>
+    </dgm:style>
+  </dgm:styleLbl>
+  <dgm:styleLbl name="parChTrans2D2">
+    <dgm:scene3d>
+      <a:camera prst="orthographicFront"/>
+      <a:lightRig rig="threePt" dir="t"/>
+    </dgm:scene3d>
+    <dgm:sp3d/>
+    <dgm:txPr/>
+    <dgm:style>
+      <a:lnRef idx="2">
+        <a:scrgbClr r="0" g="0" b="0"/>
+      </a:lnRef>
+      <a:fillRef idx="1">
+        <a:scrgbClr r="0" g="0" b="0"/>
+      </a:fillRef>
+      <a:effectRef idx="0">
+        <a:scrgbClr r="0" g="0" b="0"/>
+      </a:effectRef>
+      <a:fontRef idx="minor">
+        <a:schemeClr val="lt1"/>
+      </a:fontRef>
+    </dgm:style>
+  </dgm:styleLbl>
+  <dgm:styleLbl name="parChTrans2D3">
+    <dgm:scene3d>
+      <a:camera prst="orthographicFront"/>
+      <a:lightRig rig="threePt" dir="t"/>
+    </dgm:scene3d>
+    <dgm:sp3d/>
+    <dgm:txPr/>
+    <dgm:style>
+      <a:lnRef idx="2">
+        <a:scrgbClr r="0" g="0" b="0"/>
+      </a:lnRef>
+      <a:fillRef idx="1">
+        <a:scrgbClr r="0" g="0" b="0"/>
+      </a:fillRef>
+      <a:effectRef idx="0">
+        <a:scrgbClr r="0" g="0" b="0"/>
+      </a:effectRef>
+      <a:fontRef idx="minor">
+        <a:schemeClr val="lt1"/>
+      </a:fontRef>
+    </dgm:style>
+  </dgm:styleLbl>
+  <dgm:styleLbl name="parChTrans2D4">
+    <dgm:scene3d>
+      <a:camera prst="orthographicFront"/>
+      <a:lightRig rig="threePt" dir="t"/>
+    </dgm:scene3d>
+    <dgm:sp3d/>
+    <dgm:txPr/>
+    <dgm:style>
+      <a:lnRef idx="2">
+        <a:scrgbClr r="0" g="0" b="0"/>
+      </a:lnRef>
+      <a:fillRef idx="1">
+        <a:scrgbClr r="0" g="0" b="0"/>
+      </a:fillRef>
+      <a:effectRef idx="0">
+        <a:scrgbClr r="0" g="0" b="0"/>
+      </a:effectRef>
+      <a:fontRef idx="minor">
+        <a:schemeClr val="lt1"/>
+      </a:fontRef>
+    </dgm:style>
+  </dgm:styleLbl>
+  <dgm:styleLbl name="parChTrans1D1">
+    <dgm:scene3d>
+      <a:camera prst="orthographicFront"/>
+      <a:lightRig rig="threePt" dir="t"/>
+    </dgm:scene3d>
+    <dgm:sp3d/>
+    <dgm:txPr/>
+    <dgm:style>
+      <a:lnRef idx="2">
+        <a:scrgbClr r="0" g="0" b="0"/>
+      </a:lnRef>
+      <a:fillRef idx="0">
+        <a:scrgbClr r="0" g="0" b="0"/>
+      </a:fillRef>
+      <a:effectRef idx="0">
+        <a:scrgbClr r="0" g="0" b="0"/>
+      </a:effectRef>
+      <a:fontRef idx="minor"/>
+    </dgm:style>
+  </dgm:styleLbl>
+  <dgm:styleLbl name="parChTrans1D2">
+    <dgm:scene3d>
+      <a:camera prst="orthographicFront"/>
+      <a:lightRig rig="threePt" dir="t"/>
+    </dgm:scene3d>
+    <dgm:sp3d/>
+    <dgm:txPr/>
+    <dgm:style>
+      <a:lnRef idx="2">
+        <a:scrgbClr r="0" g="0" b="0"/>
+      </a:lnRef>
+      <a:fillRef idx="0">
+        <a:scrgbClr r="0" g="0" b="0"/>
+      </a:fillRef>
+      <a:effectRef idx="0">
+        <a:scrgbClr r="0" g="0" b="0"/>
+      </a:effectRef>
+      <a:fontRef idx="minor"/>
+    </dgm:style>
+  </dgm:styleLbl>
+  <dgm:styleLbl name="parChTrans1D3">
+    <dgm:scene3d>
+      <a:camera prst="orthographicFront"/>
+      <a:lightRig rig="threePt" dir="t"/>
+    </dgm:scene3d>
+    <dgm:sp3d/>
+    <dgm:txPr/>
+    <dgm:style>
+      <a:lnRef idx="2">
+        <a:scrgbClr r="0" g="0" b="0"/>
+      </a:lnRef>
+      <a:fillRef idx="0">
+        <a:scrgbClr r="0" g="0" b="0"/>
+      </a:fillRef>
+      <a:effectRef idx="0">
+        <a:scrgbClr r="0" g="0" b="0"/>
+      </a:effectRef>
+      <a:fontRef idx="minor"/>
+    </dgm:style>
+  </dgm:styleLbl>
+  <dgm:styleLbl name="parChTrans1D4">
+    <dgm:scene3d>
+      <a:camera prst="orthographicFront"/>
+      <a:lightRig rig="threePt" dir="t"/>
+    </dgm:scene3d>
+    <dgm:sp3d/>
+    <dgm:txPr/>
+    <dgm:style>
+      <a:lnRef idx="2">
+        <a:scrgbClr r="0" g="0" b="0"/>
+      </a:lnRef>
+      <a:fillRef idx="0">
+        <a:scrgbClr r="0" g="0" b="0"/>
+      </a:fillRef>
+      <a:effectRef idx="0">
+        <a:scrgbClr r="0" g="0" b="0"/>
+      </a:effectRef>
+      <a:fontRef idx="minor"/>
+    </dgm:style>
+  </dgm:styleLbl>
+  <dgm:styleLbl name="fgAcc1">
+    <dgm:scene3d>
+      <a:camera prst="orthographicFront"/>
+      <a:lightRig rig="threePt" dir="t"/>
+    </dgm:scene3d>
+    <dgm:sp3d/>
+    <dgm:txPr/>
+    <dgm:style>
+      <a:lnRef idx="2">
+        <a:scrgbClr r="0" g="0" b="0"/>
+      </a:lnRef>
+      <a:fillRef idx="1">
+        <a:scrgbClr r="0" g="0" b="0"/>
+      </a:fillRef>
+      <a:effectRef idx="0">
+        <a:scrgbClr r="0" g="0" b="0"/>
+      </a:effectRef>
+      <a:fontRef idx="minor"/>
+    </dgm:style>
+  </dgm:styleLbl>
+  <dgm:styleLbl name="conFgAcc1">
+    <dgm:scene3d>
+      <a:camera prst="orthographicFront"/>
+      <a:lightRig rig="threePt" dir="t"/>
+    </dgm:scene3d>
+    <dgm:sp3d/>
+    <dgm:txPr/>
+    <dgm:style>
+      <a:lnRef idx="2">
+        <a:scrgbClr r="0" g="0" b="0"/>
+      </a:lnRef>
+      <a:fillRef idx="1">
+        <a:scrgbClr r="0" g="0" b="0"/>
+      </a:fillRef>
+      <a:effectRef idx="0">
+        <a:scrgbClr r="0" g="0" b="0"/>
+      </a:effectRef>
+      <a:fontRef idx="minor"/>
+    </dgm:style>
+  </dgm:styleLbl>
+  <dgm:styleLbl name="alignAcc1">
+    <dgm:scene3d>
+      <a:camera prst="orthographicFront"/>
+      <a:lightRig rig="threePt" dir="t"/>
+    </dgm:scene3d>
+    <dgm:sp3d/>
+    <dgm:txPr/>
+    <dgm:style>
+      <a:lnRef idx="2">
+        <a:scrgbClr r="0" g="0" b="0"/>
+      </a:lnRef>
+      <a:fillRef idx="1">
+        <a:scrgbClr r="0" g="0" b="0"/>
+      </a:fillRef>
+      <a:effectRef idx="0">
+        <a:scrgbClr r="0" g="0" b="0"/>
+      </a:effectRef>
+      <a:fontRef idx="minor"/>
+    </dgm:style>
+  </dgm:styleLbl>
+  <dgm:styleLbl name="trAlignAcc1">
+    <dgm:scene3d>
+      <a:camera prst="orthographicFront"/>
+      <a:lightRig rig="threePt" dir="t"/>
+    </dgm:scene3d>
+    <dgm:sp3d/>
+    <dgm:txPr/>
+    <dgm:style>
+      <a:lnRef idx="1">
+        <a:scrgbClr r="0" g="0" b="0"/>
+      </a:lnRef>
+      <a:fillRef idx="1">
+        <a:scrgbClr r="0" g="0" b="0"/>
+      </a:fillRef>
+      <a:effectRef idx="0">
+        <a:scrgbClr r="0" g="0" b="0"/>
+      </a:effectRef>
+      <a:fontRef idx="minor"/>
+    </dgm:style>
+  </dgm:styleLbl>
+  <dgm:styleLbl name="bgAcc1">
+    <dgm:scene3d>
+      <a:camera prst="orthographicFront"/>
+      <a:lightRig rig="threePt" dir="t"/>
+    </dgm:scene3d>
+    <dgm:sp3d/>
+    <dgm:txPr/>
+    <dgm:style>
+      <a:lnRef idx="2">
+        <a:scrgbClr r="0" g="0" b="0"/>
+      </a:lnRef>
+      <a:fillRef idx="1">
+        <a:scrgbClr r="0" g="0" b="0"/>
+      </a:fillRef>
+      <a:effectRef idx="0">
+        <a:scrgbClr r="0" g="0" b="0"/>
+      </a:effectRef>
+      <a:fontRef idx="minor"/>
+    </dgm:style>
+  </dgm:styleLbl>
+  <dgm:styleLbl name="solidFgAcc1">
+    <dgm:scene3d>
+      <a:camera prst="orthographicFront"/>
+      <a:lightRig rig="threePt" dir="t"/>
+    </dgm:scene3d>
+    <dgm:sp3d/>
+    <dgm:txPr/>
+    <dgm:style>
+      <a:lnRef idx="2">
+        <a:scrgbClr r="0" g="0" b="0"/>
+      </a:lnRef>
+      <a:fillRef idx="1">
+        <a:scrgbClr r="0" g="0" b="0"/>
+      </a:fillRef>
+      <a:effectRef idx="0">
+        <a:scrgbClr r="0" g="0" b="0"/>
+      </a:effectRef>
+      <a:fontRef idx="minor"/>
+    </dgm:style>
+  </dgm:styleLbl>
+  <dgm:styleLbl name="solidAlignAcc1">
+    <dgm:scene3d>
+      <a:camera prst="orthographicFront"/>
+      <a:lightRig rig="threePt" dir="t"/>
+    </dgm:scene3d>
+    <dgm:sp3d/>
+    <dgm:txPr/>
+    <dgm:style>
+      <a:lnRef idx="2">
+        <a:scrgbClr r="0" g="0" b="0"/>
+      </a:lnRef>
+      <a:fillRef idx="1">
+        <a:scrgbClr r="0" g="0" b="0"/>
+      </a:fillRef>
+      <a:effectRef idx="0">
+        <a:scrgbClr r="0" g="0" b="0"/>
+      </a:effectRef>
+      <a:fontRef idx="minor"/>
+    </dgm:style>
+  </dgm:styleLbl>
+  <dgm:styleLbl name="solidBgAcc1">
+    <dgm:scene3d>
+      <a:camera prst="orthographicFront"/>
+      <a:lightRig rig="threePt" dir="t"/>
+    </dgm:scene3d>
+    <dgm:sp3d/>
+    <dgm:txPr/>
+    <dgm:style>
+      <a:lnRef idx="2">
+        <a:scrgbClr r="0" g="0" b="0"/>
+      </a:lnRef>
+      <a:fillRef idx="1">
+        <a:scrgbClr r="0" g="0" b="0"/>
+      </a:fillRef>
+      <a:effectRef idx="0">
+        <a:scrgbClr r="0" g="0" b="0"/>
+      </a:effectRef>
+      <a:fontRef idx="minor"/>
+    </dgm:style>
+  </dgm:styleLbl>
+  <dgm:styleLbl name="fgAccFollowNode1">
+    <dgm:scene3d>
+      <a:camera prst="orthographicFront"/>
+      <a:lightRig rig="threePt" dir="t"/>
+    </dgm:scene3d>
+    <dgm:sp3d/>
+    <dgm:txPr/>
+    <dgm:style>
+      <a:lnRef idx="2">
+        <a:scrgbClr r="0" g="0" b="0"/>
+      </a:lnRef>
+      <a:fillRef idx="1">
+        <a:scrgbClr r="0" g="0" b="0"/>
+      </a:fillRef>
+      <a:effectRef idx="0">
+        <a:scrgbClr r="0" g="0" b="0"/>
+      </a:effectRef>
+      <a:fontRef idx="minor"/>
+    </dgm:style>
+  </dgm:styleLbl>
+  <dgm:styleLbl name="alignAccFollowNode1">
+    <dgm:scene3d>
+      <a:camera prst="orthographicFront"/>
+      <a:lightRig rig="threePt" dir="t"/>
+    </dgm:scene3d>
+    <dgm:sp3d/>
+    <dgm:txPr/>
+    <dgm:style>
+      <a:lnRef idx="2">
+        <a:scrgbClr r="0" g="0" b="0"/>
+      </a:lnRef>
+      <a:fillRef idx="1">
+        <a:scrgbClr r="0" g="0" b="0"/>
+      </a:fillRef>
+      <a:effectRef idx="0">
+        <a:scrgbClr r="0" g="0" b="0"/>
+      </a:effectRef>
+      <a:fontRef idx="minor"/>
+    </dgm:style>
+  </dgm:styleLbl>
+  <dgm:styleLbl name="bgAccFollowNode1">
+    <dgm:scene3d>
+      <a:camera prst="orthographicFront"/>
+      <a:lightRig rig="threePt" dir="t"/>
+    </dgm:scene3d>
+    <dgm:sp3d/>
+    <dgm:txPr/>
+    <dgm:style>
+      <a:lnRef idx="2">
+        <a:scrgbClr r="0" g="0" b="0"/>
+      </a:lnRef>
+      <a:fillRef idx="1">
+        <a:scrgbClr r="0" g="0" b="0"/>
+      </a:fillRef>
+      <a:effectRef idx="0">
+        <a:scrgbClr r="0" g="0" b="0"/>
+      </a:effectRef>
+      <a:fontRef idx="minor"/>
+    </dgm:style>
+  </dgm:styleLbl>
+  <dgm:styleLbl name="fgAcc0">
+    <dgm:scene3d>
+      <a:camera prst="orthographicFront"/>
+      <a:lightRig rig="threePt" dir="t"/>
+    </dgm:scene3d>
+    <dgm:sp3d/>
+    <dgm:txPr/>
+    <dgm:style>
+      <a:lnRef idx="2">
+        <a:scrgbClr r="0" g="0" b="0"/>
+      </a:lnRef>
+      <a:fillRef idx="1">
+        <a:scrgbClr r="0" g="0" b="0"/>
+      </a:fillRef>
+      <a:effectRef idx="0">
+        <a:scrgbClr r="0" g="0" b="0"/>
+      </a:effectRef>
+      <a:fontRef idx="minor"/>
+    </dgm:style>
+  </dgm:styleLbl>
+  <dgm:styleLbl name="fgAcc2">
+    <dgm:scene3d>
+      <a:camera prst="orthographicFront"/>
+      <a:lightRig rig="threePt" dir="t"/>
+    </dgm:scene3d>
+    <dgm:sp3d/>
+    <dgm:txPr/>
+    <dgm:style>
+      <a:lnRef idx="2">
+        <a:scrgbClr r="0" g="0" b="0"/>
+      </a:lnRef>
+      <a:fillRef idx="1">
+        <a:scrgbClr r="0" g="0" b="0"/>
+      </a:fillRef>
+      <a:effectRef idx="0">
+        <a:scrgbClr r="0" g="0" b="0"/>
+      </a:effectRef>
+      <a:fontRef idx="minor"/>
+    </dgm:style>
+  </dgm:styleLbl>
+  <dgm:styleLbl name="fgAcc3">
+    <dgm:scene3d>
+      <a:camera prst="orthographicFront"/>
+      <a:lightRig rig="threePt" dir="t"/>
+    </dgm:scene3d>
+    <dgm:sp3d/>
+    <dgm:txPr/>
+    <dgm:style>
+      <a:lnRef idx="2">
+        <a:scrgbClr r="0" g="0" b="0"/>
+      </a:lnRef>
+      <a:fillRef idx="1">
+        <a:scrgbClr r="0" g="0" b="0"/>
+      </a:fillRef>
+      <a:effectRef idx="0">
+        <a:scrgbClr r="0" g="0" b="0"/>
+      </a:effectRef>
+      <a:fontRef idx="minor"/>
+    </dgm:style>
+  </dgm:styleLbl>
+  <dgm:styleLbl name="fgAcc4">
+    <dgm:scene3d>
+      <a:camera prst="orthographicFront"/>
+      <a:lightRig rig="threePt" dir="t"/>
+    </dgm:scene3d>
+    <dgm:sp3d/>
+    <dgm:txPr/>
+    <dgm:style>
+      <a:lnRef idx="2">
+        <a:scrgbClr r="0" g="0" b="0"/>
+      </a:lnRef>
+      <a:fillRef idx="1">
+        <a:scrgbClr r="0" g="0" b="0"/>
+      </a:fillRef>
+      <a:effectRef idx="0">
+        <a:scrgbClr r="0" g="0" b="0"/>
+      </a:effectRef>
+      <a:fontRef idx="minor"/>
+    </dgm:style>
+  </dgm:styleLbl>
+  <dgm:styleLbl name="bgShp">
+    <dgm:scene3d>
+      <a:camera prst="orthographicFront"/>
+      <a:lightRig rig="threePt" dir="t"/>
+    </dgm:scene3d>
+    <dgm:sp3d/>
+    <dgm:txPr/>
+    <dgm:style>
+      <a:lnRef idx="0">
+        <a:scrgbClr r="0" g="0" b="0"/>
+      </a:lnRef>
+      <a:fillRef idx="1">
+        <a:scrgbClr r="0" g="0" b="0"/>
+      </a:fillRef>
+      <a:effectRef idx="0">
+        <a:scrgbClr r="0" g="0" b="0"/>
+      </a:effectRef>
+      <a:fontRef idx="minor"/>
+    </dgm:style>
+  </dgm:styleLbl>
+  <dgm:styleLbl name="dkBgShp">
+    <dgm:scene3d>
+      <a:camera prst="orthographicFront"/>
+      <a:lightRig rig="threePt" dir="t"/>
+    </dgm:scene3d>
+    <dgm:sp3d/>
+    <dgm:txPr/>
+    <dgm:style>
+      <a:lnRef idx="0">
+        <a:scrgbClr r="0" g="0" b="0"/>
+      </a:lnRef>
+      <a:fillRef idx="1">
+        <a:scrgbClr r="0" g="0" b="0"/>
+      </a:fillRef>
+      <a:effectRef idx="0">
+        <a:scrgbClr r="0" g="0" b="0"/>
+      </a:effectRef>
+      <a:fontRef idx="minor"/>
+    </dgm:style>
+  </dgm:styleLbl>
+  <dgm:styleLbl name="trBgShp">
+    <dgm:scene3d>
+      <a:camera prst="orthographicFront"/>
+      <a:lightRig rig="threePt" dir="t"/>
+    </dgm:scene3d>
+    <dgm:sp3d/>
+    <dgm:txPr/>
+    <dgm:style>
+      <a:lnRef idx="0">
+        <a:scrgbClr r="0" g="0" b="0"/>
+      </a:lnRef>
+      <a:fillRef idx="1">
+        <a:scrgbClr r="0" g="0" b="0"/>
+      </a:fillRef>
+      <a:effectRef idx="0">
+        <a:scrgbClr r="0" g="0" b="0"/>
+      </a:effectRef>
+      <a:fontRef idx="minor"/>
+    </dgm:style>
+  </dgm:styleLbl>
+  <dgm:styleLbl name="fgShp">
+    <dgm:scene3d>
+      <a:camera prst="orthographicFront"/>
+      <a:lightRig rig="threePt" dir="t"/>
+    </dgm:scene3d>
+    <dgm:sp3d/>
+    <dgm:txPr/>
+    <dgm:style>
+      <a:lnRef idx="2">
+        <a:scrgbClr r="0" g="0" b="0"/>
+      </a:lnRef>
+      <a:fillRef idx="1">
+        <a:scrgbClr r="0" g="0" b="0"/>
+      </a:fillRef>
+      <a:effectRef idx="0">
+        <a:scrgbClr r="0" g="0" b="0"/>
+      </a:effectRef>
+      <a:fontRef idx="minor"/>
+    </dgm:style>
+  </dgm:styleLbl>
+  <dgm:styleLbl name="revTx">
+    <dgm:scene3d>
+      <a:camera prst="orthographicFront"/>
+      <a:lightRig rig="threePt" dir="t"/>
+    </dgm:scene3d>
+    <dgm:sp3d/>
+    <dgm:txPr/>
+    <dgm:style>
+      <a:lnRef idx="0">
+        <a:scrgbClr r="0" g="0" b="0"/>
+      </a:lnRef>
+      <a:fillRef idx="0">
+        <a:scrgbClr r="0" g="0" b="0"/>
+      </a:fillRef>
+      <a:effectRef idx="0">
+        <a:scrgbClr r="0" g="0" b="0"/>
+      </a:effectRef>
+      <a:fontRef idx="minor"/>
+    </dgm:style>
+  </dgm:styleLbl>
+</dgm:styleDef>
+</file>
+
+<file path=word/glossary/document.xml><?xml version="1.0" encoding="utf-8"?>
+<w:glossaryDocument xmlns:wpc="http://schemas.microsoft.com/office/word/2010/wordprocessingCanvas" xmlns:cx="http://schemas.microsoft.com/office/drawing/2014/chartex" xmlns:cx1="http://schemas.microsoft.com/office/drawing/2015/9/8/chartex" xmlns:cx2="http://schemas.microsoft.com/office/drawing/2015/10/21/chartex" xmlns:mc="http://schemas.openxmlformats.org/markup-compatibility/2006" xmlns:o="urn:schemas-microsoft-com:office:office" xmlns:r="http://schemas.openxmlformats.org/officeDocument/2006/relationships" xmlns:m="http://schemas.openxmlformats.org/officeDocument/2006/math" xmlns:v="urn:schemas-microsoft-com:vml" xmlns:wp14="http://schemas.microsoft.com/office/word/2010/wordprocessingDrawing" xmlns:wp="http://schemas.openxmlformats.org/drawingml/2006/wordprocessingDrawing" xmlns:w10="urn:schemas-microsoft-com:office:word" xmlns:w="http://schemas.openxmlformats.org/wordprocessingml/2006/main" xmlns:w14="http://schemas.microsoft.com/office/word/2010/wordml" xmlns:w15="http://schemas.microsoft.com/office/word/2012/wordml" xmlns:w16se="http://schemas.microsoft.com/office/word/2015/wordml/symex" xmlns:wpg="http://schemas.microsoft.com/office/word/2010/wordprocessingGroup" xmlns:wpi="http://schemas.microsoft.com/office/word/2010/wordprocessingInk" xmlns:wne="http://schemas.microsoft.com/office/word/2006/wordml" xmlns:wps="http://schemas.microsoft.com/office/word/2010/wordprocessingShape" mc:Ignorable="w14 w15 w16se wp14"/>
+</file>
+
+<file path=word/glossary/fontTable.xml><?xml version="1.0" encoding="utf-8"?>
+<w:fonts xmlns:mc="http://schemas.openxmlformats.org/markup-compatibility/2006" xmlns:r="http://schemas.openxmlformats.org/officeDocument/2006/relationships" xmlns:w="http://schemas.openxmlformats.org/wordprocessingml/2006/main" xmlns:w14="http://schemas.microsoft.com/office/word/2010/wordml" xmlns:w15="http://schemas.microsoft.com/office/word/2012/wordml" xmlns:w16se="http://schemas.microsoft.com/office/word/2015/wordml/symex" mc:Ignorable="w14 w15 w16se">
+  <w:font w:name="Times New Roman">
+    <w:panose1 w:val="02020603050405020304"/>
+    <w:charset w:val="00"/>
+    <w:family w:val="roman"/>
+    <w:pitch w:val="variable"/>
+    <w:sig w:usb0="E0002AFF" w:usb1="C0007843" w:usb2="00000009" w:usb3="00000000" w:csb0="000001FF" w:csb1="00000000"/>
+  </w:font>
+  <w:font w:name="Courier New">
+    <w:panose1 w:val="02070309020205020404"/>
+    <w:charset w:val="00"/>
+    <w:family w:val="modern"/>
+    <w:pitch w:val="fixed"/>
+    <w:sig w:usb0="E0002EFF" w:usb1="C0007843" w:usb2="00000009" w:usb3="00000000" w:csb0="000001FF" w:csb1="00000000"/>
+  </w:font>
+  <w:font w:name="Wingdings">
+    <w:panose1 w:val="05000000000000000000"/>
+    <w:charset w:val="02"/>
+    <w:family w:val="auto"/>
+    <w:pitch w:val="variable"/>
+    <w:sig w:usb0="00000000" w:usb1="10000000" w:usb2="00000000" w:usb3="00000000" w:csb0="80000000" w:csb1="00000000"/>
+  </w:font>
+  <w:font w:name="Symbol">
+    <w:panose1 w:val="05050102010706020507"/>
+    <w:charset w:val="02"/>
+    <w:family w:val="roman"/>
+    <w:pitch w:val="variable"/>
+    <w:sig w:usb0="00000000" w:usb1="10000000" w:usb2="00000000" w:usb3="00000000" w:csb0="80000000" w:csb1="00000000"/>
+  </w:font>
+  <w:font w:name="Arial">
+    <w:panose1 w:val="020B0604020202020204"/>
+    <w:charset w:val="00"/>
+    <w:family w:val="swiss"/>
+    <w:pitch w:val="variable"/>
+    <w:sig w:usb0="E0002AFF" w:usb1="C0007843" w:usb2="00000009" w:usb3="00000000" w:csb0="000001FF" w:csb1="00000000"/>
+  </w:font>
+  <w:font w:name="IowanOldSt BT">
+    <w:altName w:val="Georgia"/>
+    <w:charset w:val="00"/>
+    <w:family w:val="roman"/>
+    <w:pitch w:val="variable"/>
+    <w:sig w:usb0="00000087" w:usb1="00000000" w:usb2="00000000" w:usb3="00000000" w:csb0="0000001B" w:csb1="00000000"/>
+  </w:font>
+  <w:font w:name="Trebuchet MS">
+    <w:panose1 w:val="020B0603020202020204"/>
+    <w:charset w:val="00"/>
+    <w:family w:val="swiss"/>
+    <w:pitch w:val="variable"/>
+    <w:sig w:usb0="00000687" w:usb1="00000000" w:usb2="00000000" w:usb3="00000000" w:csb0="0000009F" w:csb1="00000000"/>
+  </w:font>
+  <w:font w:name="Tahoma">
+    <w:panose1 w:val="020B0604030504040204"/>
+    <w:charset w:val="00"/>
+    <w:family w:val="swiss"/>
+    <w:pitch w:val="variable"/>
+    <w:sig w:usb0="E1002EFF" w:usb1="C000605B" w:usb2="00000029" w:usb3="00000000" w:csb0="000101FF" w:csb1="00000000"/>
+  </w:font>
+  <w:font w:name="Calibri">
+    <w:panose1 w:val="020F0502020204030204"/>
+    <w:charset w:val="00"/>
+    <w:family w:val="swiss"/>
+    <w:pitch w:val="variable"/>
+    <w:sig w:usb0="E00002FF" w:usb1="4000ACFF" w:usb2="00000001" w:usb3="00000000" w:csb0="0000019F" w:csb1="00000000"/>
+  </w:font>
+  <w:font w:name="Cambria Math">
+    <w:panose1 w:val="02040503050406030204"/>
+    <w:charset w:val="00"/>
+    <w:family w:val="roman"/>
+    <w:pitch w:val="variable"/>
+    <w:sig w:usb0="E00002FF" w:usb1="420024FF" w:usb2="00000000" w:usb3="00000000" w:csb0="0000019F" w:csb1="00000000"/>
+  </w:font>
+  <w:font w:name="Calibri Light">
+    <w:panose1 w:val="020F0302020204030204"/>
+    <w:charset w:val="00"/>
+    <w:family w:val="swiss"/>
+    <w:pitch w:val="variable"/>
+    <w:sig w:usb0="A00002EF" w:usb1="4000207B" w:usb2="00000000" w:usb3="00000000" w:csb0="0000009F" w:csb1="00000000"/>
+  </w:font>
+</w:fonts>
+</file>
+
+<file path=word/glossary/settings.xml><?xml version="1.0" encoding="utf-8"?>
+<w:settings xmlns:mc="http://schemas.openxmlformats.org/markup-compatibility/2006" xmlns:o="urn:schemas-microsoft-com:office:office" xmlns:r="http://schemas.openxmlformats.org/officeDocument/2006/relationships" xmlns:m="http://schemas.openxmlformats.org/officeDocument/2006/math" xmlns:v="urn:schemas-microsoft-com:vml" xmlns:w10="urn:schemas-microsoft-com:office:word" xmlns:w="http://schemas.openxmlformats.org/wordprocessingml/2006/main" xmlns:w14="http://schemas.microsoft.com/office/word/2010/wordml" xmlns:w15="http://schemas.microsoft.com/office/word/2012/wordml" xmlns:w16se="http://schemas.microsoft.com/office/word/2015/wordml/symex" xmlns:sl="http://schemas.openxmlformats.org/schemaLibrary/2006/main" mc:Ignorable="w14 w15 w16se">
+  <w:view w:val="normal"/>
+  <w:defaultTabStop w:val="708"/>
+  <w:hyphenationZone w:val="425"/>
+  <w:characterSpacingControl w:val="doNotCompress"/>
+  <w:compat>
+    <w:useFELayout/>
+    <w:compatSetting w:name="compatibilityMode" w:uri="http://schemas.microsoft.com/office/word" w:val="15"/>
+    <w:compatSetting w:name="overrideTableStyleFontSizeAndJustification" w:uri="http://schemas.microsoft.com/office/word" w:val="1"/>
+    <w:compatSetting w:name="enableOpenTypeFeatures" w:uri="http://schemas.microsoft.com/office/word" w:val="1"/>
+    <w:compatSetting w:name="doNotFlipMirrorIndents" w:uri="http://schemas.microsoft.com/office/word" w:val="1"/>
+    <w:compatSetting w:name="differentiateMultirowTableHeaders" w:uri="http://schemas.microsoft.com/office/word" w:val="1"/>
+  </w:compat>
+  <w:rsids>
+    <w:rsidRoot w:val="002C4170"/>
+    <w:rsid w:val="002C4170"/>
+  </w:rsids>
+  <m:mathPr>
+    <m:mathFont m:val="Cambria Math"/>
+    <m:brkBin m:val="before"/>
+    <m:brkBinSub m:val="--"/>
+    <m:smallFrac m:val="0"/>
+    <m:dispDef/>
+    <m:lMargin m:val="0"/>
+    <m:rMargin m:val="0"/>
+    <m:defJc m:val="centerGroup"/>
+    <m:wrapIndent m:val="1440"/>
+    <m:intLim m:val="subSup"/>
+    <m:naryLim m:val="undOvr"/>
+  </m:mathPr>
+  <w:themeFontLang w:val="de-DE"/>
+  <w:clrSchemeMapping w:bg1="light1" w:t1="dark1" w:bg2="light2" w:t2="dark2" w:accent1="accent1" w:accent2="accent2" w:accent3="accent3" w:accent4="accent4" w:accent5="accent5" w:accent6="accent6" w:hyperlink="hyperlink" w:followedHyperlink="followedHyperlink"/>
+  <w:decimalSymbol w:val=","/>
+  <w:listSeparator w:val=";"/>
+  <w15:chartTrackingRefBased/>
+</w:settings>
+</file>
+
+<file path=word/glossary/styles.xml><?xml version="1.0" encoding="utf-8"?>
+<w:styles xmlns:mc="http://schemas.openxmlformats.org/markup-compatibility/2006" xmlns:r="http://schemas.openxmlformats.org/officeDocument/2006/relationships" xmlns:w="http://schemas.openxmlformats.org/wordprocessingml/2006/main" xmlns:w14="http://schemas.microsoft.com/office/word/2010/wordml" xmlns:w15="http://schemas.microsoft.com/office/word/2012/wordml" xmlns:w16se="http://schemas.microsoft.com/office/word/2015/wordml/symex" mc:Ignorable="w14 w15 w16se">
+  <w:docDefaults>
+    <w:rPrDefault>
+      <w:rPr>
+        <w:rFonts w:asciiTheme="minorHAnsi" w:eastAsiaTheme="minorEastAsia" w:hAnsiTheme="minorHAnsi" w:cstheme="minorBidi"/>
+        <w:sz w:val="22"/>
+        <w:szCs w:val="22"/>
+        <w:lang w:val="de-DE" w:eastAsia="de-DE" w:bidi="ar-SA"/>
+      </w:rPr>
+    </w:rPrDefault>
+    <w:pPrDefault>
+      <w:pPr>
+        <w:spacing w:after="160" w:line="259" w:lineRule="auto"/>
+      </w:pPr>
+    </w:pPrDefault>
+  </w:docDefaults>
+  <w:latentStyles w:defLockedState="0" w:defUIPriority="99" w:defSemiHidden="0" w:defUnhideWhenUsed="0" w:defQFormat="0" w:count="372">
+    <w:lsdException w:name="Normal" w:uiPriority="0" w:qFormat="1"/>
+    <w:lsdException w:name="heading 1" w:uiPriority="9" w:qFormat="1"/>
+    <w:lsdException w:name="heading 2" w:semiHidden="1" w:uiPriority="9" w:unhideWhenUsed="1" w:qFormat="1"/>
+    <w:lsdException w:name="heading 3" w:semiHidden="1" w:uiPriority="9" w:unhideWhenUsed="1" w:qFormat="1"/>
+    <w:lsdException w:name="heading 4" w:semiHidden="1" w:uiPriority="9" w:unhideWhenUsed="1" w:qFormat="1"/>
+    <w:lsdException w:name="heading 5" w:semiHidden="1" w:uiPriority="9" w:unhideWhenUsed="1" w:qFormat="1"/>
+    <w:lsdException w:name="heading 6" w:semiHidden="1" w:uiPriority="9" w:unhideWhenUsed="1" w:qFormat="1"/>
+    <w:lsdException w:name="heading 7" w:semiHidden="1" w:uiPriority="9" w:unhideWhenUsed="1" w:qFormat="1"/>
+    <w:lsdException w:name="heading 8" w:semiHidden="1" w:uiPriority="9" w:unhideWhenUsed="1" w:qFormat="1"/>
+    <w:lsdException w:name="heading 9" w:semiHidden="1" w:uiPriority="9" w:unhideWhenUsed="1" w:qFormat="1"/>
+    <w:lsdException w:name="index 1" w:semiHidden="1" w:unhideWhenUsed="1"/>
+    <w:lsdException w:name="index 2" w:semiHidden="1" w:unhideWhenUsed="1"/>
+    <w:lsdException w:name="index 3" w:semiHidden="1" w:unhideWhenUsed="1"/>
+    <w:lsdException w:name="index 4" w:semiHidden="1" w:unhideWhenUsed="1"/>
+    <w:lsdException w:name="index 5" w:semiHidden="1" w:unhideWhenUsed="1"/>
+    <w:lsdException w:name="index 6" w:semiHidden="1" w:unhideWhenUsed="1"/>
+    <w:lsdException w:name="index 7" w:semiHidden="1" w:unhideWhenUsed="1"/>
+    <w:lsdException w:name="index 8" w:semiHidden="1" w:unhideWhenUsed="1"/>
+    <w:lsdException w:name="index 9" w:semiHidden="1" w:unhideWhenUsed="1"/>
+    <w:lsdException w:name="toc 1" w:semiHidden="1" w:uiPriority="39" w:unhideWhenUsed="1"/>
+    <w:lsdException w:name="toc 2" w:semiHidden="1" w:uiPriority="39" w:unhideWhenUsed="1"/>
+    <w:lsdException w:name="toc 3" w:semiHidden="1" w:uiPriority="39" w:unhideWhenUsed="1"/>
+    <w:lsdException w:name="toc 4" w:semiHidden="1" w:uiPriority="39" w:unhideWhenUsed="1"/>
+    <w:lsdException w:name="toc 5" w:semiHidden="1" w:uiPriority="39" w:unhideWhenUsed="1"/>
+    <w:lsdException w:name="toc 6" w:semiHidden="1" w:uiPriority="39" w:unhideWhenUsed="1"/>
+    <w:lsdException w:name="toc 7" w:semiHidden="1" w:uiPriority="39" w:unhideWhenUsed="1"/>
+    <w:lsdException w:name="toc 8" w:semiHidden="1" w:uiPriority="39" w:unhideWhenUsed="1"/>
+    <w:lsdException w:name="toc 9" w:semiHidden="1" w:uiPriority="39" w:unhideWhenUsed="1"/>
+    <w:lsdException w:name="Normal Indent" w:semiHidden="1" w:unhideWhenUsed="1"/>
+    <w:lsdException w:name="footnote text" w:semiHidden="1" w:unhideWhenUsed="1"/>
+    <w:lsdException w:name="annotation text" w:semiHidden="1" w:unhideWhenUsed="1"/>
+    <w:lsdException w:name="header" w:semiHidden="1" w:unhideWhenUsed="1"/>
+    <w:lsdException w:name="footer" w:semiHidden="1" w:unhideWhenUsed="1"/>
+    <w:lsdException w:name="index heading" w:semiHidden="1" w:unhideWhenUsed="1"/>
+    <w:lsdException w:name="caption" w:semiHidden="1" w:uiPriority="35" w:unhideWhenUsed="1" w:qFormat="1"/>
+    <w:lsdException w:name="table of figures" w:semiHidden="1" w:unhideWhenUsed="1"/>
+    <w:lsdException w:name="envelope address" w:semiHidden="1" w:unhideWhenUsed="1"/>
+    <w:lsdException w:name="envelope return" w:semiHidden="1" w:unhideWhenUsed="1"/>
+    <w:lsdException w:name="footnote reference" w:semiHidden="1" w:unhideWhenUsed="1"/>
+    <w:lsdException w:name="annotation reference" w:semiHidden="1" w:unhideWhenUsed="1"/>
+    <w:lsdException w:name="line number" w:semiHidden="1" w:unhideWhenUsed="1"/>
+    <w:lsdException w:name="page number" w:semiHidden="1" w:unhideWhenUsed="1"/>
+    <w:lsdException w:name="endnote reference" w:semiHidden="1" w:unhideWhenUsed="1"/>
+    <w:lsdException w:name="endnote text" w:semiHidden="1" w:unhideWhenUsed="1"/>
+    <w:lsdException w:name="table of authorities" w:semiHidden="1" w:unhideWhenUsed="1"/>
+    <w:lsdException w:name="macro" w:semiHidden="1" w:unhideWhenUsed="1"/>
+    <w:lsdException w:name="toa heading" w:semiHidden="1" w:unhideWhenUsed="1"/>
+    <w:lsdException w:name="List" w:semiHidden="1" w:unhideWhenUsed="1"/>
+    <w:lsdException w:name="List Bullet" w:semiHidden="1" w:unhideWhenUsed="1"/>
+    <w:lsdException w:name="List Number" w:semiHidden="1" w:unhideWhenUsed="1"/>
+    <w:lsdException w:name="List 2" w:semiHidden="1" w:unhideWhenUsed="1"/>
+    <w:lsdException w:name="List 3" w:semiHidden="1" w:unhideWhenUsed="1"/>
+    <w:lsdException w:name="List 4" w:semiHidden="1" w:unhideWhenUsed="1"/>
+    <w:lsdException w:name="List 5" w:semiHidden="1" w:unhideWhenUsed="1"/>
+    <w:lsdException w:name="List Bullet 2" w:semiHidden="1" w:unhideWhenUsed="1"/>
+    <w:lsdException w:name="List Bullet 3" w:semiHidden="1" w:unhideWhenUsed="1"/>
+    <w:lsdException w:name="List Bullet 4" w:semiHidden="1" w:unhideWhenUsed="1"/>
+    <w:lsdException w:name="List Bullet 5" w:semiHidden="1" w:unhideWhenUsed="1"/>
+    <w:lsdException w:name="List Number 2" w:semiHidden="1" w:unhideWhenUsed="1"/>
+    <w:lsdException w:name="List Number 3" w:semiHidden="1" w:unhideWhenUsed="1"/>
+    <w:lsdException w:name="List Number 4" w:semiHidden="1" w:unhideWhenUsed="1"/>
+    <w:lsdException w:name="List Number 5" w:semiHidden="1" w:unhideWhenUsed="1"/>
+    <w:lsdException w:name="Title" w:uiPriority="10" w:qFormat="1"/>
+    <w:lsdException w:name="Closing" w:semiHidden="1" w:unhideWhenUsed="1"/>
+    <w:lsdException w:name="Signature" w:semiHidden="1" w:unhideWhenUsed="1"/>
+    <w:lsdException w:name="Default Paragraph Font" w:semiHidden="1" w:uiPriority="1" w:unhideWhenUsed="1"/>
+    <w:lsdException w:name="Body Text" w:semiHidden="1" w:unhideWhenUsed="1"/>
+    <w:lsdException w:name="Body Text Indent" w:semiHidden="1" w:unhideWhenUsed="1"/>
+    <w:lsdException w:name="List Continue" w:semiHidden="1" w:unhideWhenUsed="1"/>
+    <w:lsdException w:name="List Continue 2" w:semiHidden="1" w:unhideWhenUsed="1"/>
+    <w:lsdException w:name="List Continue 3" w:semiHidden="1" w:unhideWhenUsed="1"/>
+    <w:lsdException w:name="List Continue 4" w:semiHidden="1" w:unhideWhenUsed="1"/>
+    <w:lsdException w:name="List Continue 5" w:semiHidden="1" w:unhideWhenUsed="1"/>
+    <w:lsdException w:name="Message Header" w:semiHidden="1" w:unhideWhenUsed="1"/>
+    <w:lsdException w:name="Subtitle" w:uiPriority="11" w:qFormat="1"/>
+    <w:lsdException w:name="Salutation" w:semiHidden="1" w:unhideWhenUsed="1"/>
+    <w:lsdException w:name="Date" w:semiHidden="1" w:unhideWhenUsed="1"/>
+    <w:lsdException w:name="Body Text First Indent" w:semiHidden="1" w:unhideWhenUsed="1"/>
+    <w:lsdException w:name="Body Text First Indent 2" w:semiHidden="1" w:unhideWhenUsed="1"/>
+    <w:lsdException w:name="Note Heading" w:semiHidden="1" w:unhideWhenUsed="1"/>
+    <w:lsdException w:name="Body Text 2" w:semiHidden="1" w:unhideWhenUsed="1"/>
+    <w:lsdException w:name="Body Text 3" w:semiHidden="1" w:unhideWhenUsed="1"/>
+    <w:lsdException w:name="Body Text Indent 2" w:semiHidden="1" w:unhideWhenUsed="1"/>
+    <w:lsdException w:name="Body Text Indent 3" w:semiHidden="1" w:unhideWhenUsed="1"/>
+    <w:lsdException w:name="Block Text" w:semiHidden="1" w:unhideWhenUsed="1"/>
+    <w:lsdException w:name="Hyperlink" w:semiHidden="1" w:unhideWhenUsed="1"/>
+    <w:lsdException w:name="FollowedHyperlink" w:semiHidden="1" w:unhideWhenUsed="1"/>
+    <w:lsdException w:name="Strong" w:uiPriority="22" w:qFormat="1"/>
+    <w:lsdException w:name="Emphasis" w:uiPriority="20" w:qFormat="1"/>
+    <w:lsdException w:name="Document Map" w:semiHidden="1" w:unhideWhenUsed="1"/>
+    <w:lsdException w:name="Plain Text" w:semiHidden="1" w:unhideWhenUsed="1"/>
+    <w:lsdException w:name="E-mail Signature" w:semiHidden="1" w:unhideWhenUsed="1"/>
+    <w:lsdException w:name="HTML Top of Form" w:semiHidden="1" w:unhideWhenUsed="1"/>
+    <w:lsdException w:name="HTML Bottom of Form" w:semiHidden="1" w:unhideWhenUsed="1"/>
+    <w:lsdException w:name="Normal (Web)" w:semiHidden="1" w:unhideWhenUsed="1"/>
+    <w:lsdException w:name="HTML Acronym" w:semiHidden="1" w:unhideWhenUsed="1"/>
+    <w:lsdException w:name="HTML Address" w:semiHidden="1" w:unhideWhenUsed="1"/>
+    <w:lsdException w:name="HTML Cite" w:semiHidden="1" w:unhideWhenUsed="1"/>
+    <w:lsdException w:name="HTML Code" w:semiHidden="1" w:unhideWhenUsed="1"/>
+    <w:lsdException w:name="HTML Definition" w:semiHidden="1" w:unhideWhenUsed="1"/>
+    <w:lsdException w:name="HTML Keyboard" w:semiHidden="1" w:unhideWhenUsed="1"/>
+    <w:lsdException w:name="HTML Preformatted" w:semiHidden="1" w:unhideWhenUsed="1"/>
+    <w:lsdException w:name="HTML Sample" w:semiHidden="1" w:unhideWhenUsed="1"/>
+    <w:lsdException w:name="HTML Typewriter" w:semiHidden="1" w:unhideWhenUsed="1"/>
+    <w:lsdException w:name="HTML Variable" w:semiHidden="1" w:unhideWhenUsed="1"/>
+    <w:lsdException w:name="Normal Table" w:semiHidden="1" w:unhideWhenUsed="1"/>
+    <w:lsdException w:name="annotation subject" w:semiHidden="1" w:unhideWhenUsed="1"/>
+    <w:lsdException w:name="No List" w:semiHidden="1" w:unhideWhenUsed="1"/>
+    <w:lsdException w:name="Outline List 1" w:semiHidden="1" w:unhideWhenUsed="1"/>
+    <w:lsdException w:name="Outline List 2" w:semiHidden="1" w:unhideWhenUsed="1"/>
+    <w:lsdException w:name="Outline List 3" w:semiHidden="1" w:unhideWhenUsed="1"/>
+    <w:lsdException w:name="Table Simple 1" w:semiHidden="1" w:unhideWhenUsed="1"/>
+    <w:lsdException w:name="Table Simple 2" w:semiHidden="1" w:unhideWhenUsed="1"/>
+    <w:lsdException w:name="Table Simple 3" w:semiHidden="1" w:unhideWhenUsed="1"/>
+    <w:lsdException w:name="Table Classic 1" w:semiHidden="1" w:unhideWhenUsed="1"/>
+    <w:lsdException w:name="Table Classic 2" w:semiHidden="1" w:unhideWhenUsed="1"/>
+    <w:lsdException w:name="Table Classic 3" w:semiHidden="1" w:unhideWhenUsed="1"/>
+    <w:lsdException w:name="Table Classic 4" w:semiHidden="1" w:unhideWhenUsed="1"/>
+    <w:lsdException w:name="Table Colorful 1" w:semiHidden="1" w:unhideWhenUsed="1"/>
+    <w:lsdException w:name="Table Colorful 2" w:semiHidden="1" w:unhideWhenUsed="1"/>
+    <w:lsdException w:name="Table Colorful 3" w:semiHidden="1" w:unhideWhenUsed="1"/>
+    <w:lsdException w:name="Table Columns 1" w:semiHidden="1" w:unhideWhenUsed="1"/>
+    <w:lsdException w:name="Table Columns 2" w:semiHidden="1" w:unhideWhenUsed="1"/>
+    <w:lsdException w:name="Table Columns 3" w:semiHidden="1" w:unhideWhenUsed="1"/>
+    <w:lsdException w:name="Table Columns 4" w:semiHidden="1" w:unhideWhenUsed="1"/>
+    <w:lsdException w:name="Table Columns 5" w:semiHidden="1" w:unhideWhenUsed="1"/>
+    <w:lsdException w:name="Table Grid 1" w:semiHidden="1" w:unhideWhenUsed="1"/>
+    <w:lsdException w:name="Table Grid 2" w:semiHidden="1" w:unhideWhenUsed="1"/>
+    <w:lsdException w:name="Table Grid 3" w:semiHidden="1" w:unhideWhenUsed="1"/>
+    <w:lsdException w:name="Table Grid 4" w:semiHidden="1" w:unhideWhenUsed="1"/>
+    <w:lsdException w:name="Table Grid 5" w:semiHidden="1" w:unhideWhenUsed="1"/>
+    <w:lsdException w:name="Table Grid 6" w:semiHidden="1" w:unhideWhenUsed="1"/>
+    <w:lsdException w:name="Table Grid 7" w:semiHidden="1" w:unhideWhenUsed="1"/>
+    <w:lsdException w:name="Table Grid 8" w:semiHidden="1" w:unhideWhenUsed="1"/>
+    <w:lsdException w:name="Table List 1" w:semiHidden="1" w:unhideWhenUsed="1"/>
+    <w:lsdException w:name="Table List 2" w:semiHidden="1" w:unhideWhenUsed="1"/>
+    <w:lsdException w:name="Table List 3" w:semiHidden="1" w:unhideWhenUsed="1"/>
+    <w:lsdException w:name="Table List 4" w:semiHidden="1" w:unhideWhenUsed="1"/>
+    <w:lsdException w:name="Table List 5" w:semiHidden="1" w:unhideWhenUsed="1"/>
+    <w:lsdException w:name="Table List 6" w:semiHidden="1" w:unhideWhenUsed="1"/>
+    <w:lsdException w:name="Table List 7" w:semiHidden="1" w:unhideWhenUsed="1"/>
+    <w:lsdException w:name="Table List 8" w:semiHidden="1" w:unhideWhenUsed="1"/>
+    <w:lsdException w:name="Table 3D effects 1" w:semiHidden="1" w:unhideWhenUsed="1"/>
+    <w:lsdException w:name="Table 3D effects 2" w:semiHidden="1" w:unhideWhenUsed="1"/>
+    <w:lsdException w:name="Table 3D effects 3" w:semiHidden="1" w:unhideWhenUsed="1"/>
+    <w:lsdException w:name="Table Contemporary" w:semiHidden="1" w:unhideWhenUsed="1"/>
+    <w:lsdException w:name="Table Elegant" w:semiHidden="1" w:unhideWhenUsed="1"/>
+    <w:lsdException w:name="Table Professional" w:semiHidden="1" w:unhideWhenUsed="1"/>
+    <w:lsdException w:name="Table Subtle 1" w:semiHidden="1" w:unhideWhenUsed="1"/>
+    <w:lsdException w:name="Table Subtle 2" w:semiHidden="1" w:unhideWhenUsed="1"/>
+    <w:lsdException w:name="Table Web 1" w:semiHidden="1" w:unhideWhenUsed="1"/>
+    <w:lsdException w:name="Table Web 2" w:semiHidden="1" w:unhideWhenUsed="1"/>
+    <w:lsdException w:name="Table Web 3" w:semiHidden="1" w:unhideWhenUsed="1"/>
+    <w:lsdException w:name="Balloon Text" w:semiHidden="1" w:unhideWhenUsed="1"/>
+    <w:lsdException w:name="Table Grid" w:uiPriority="39"/>
+    <w:lsdException w:name="Table Theme" w:semiHidden="1" w:unhideWhenUsed="1"/>
+    <w:lsdException w:name="Placeholder Text" w:semiHidden="1"/>
+    <w:lsdException w:name="No Spacing" w:uiPriority="1" w:qFormat="1"/>
+    <w:lsdException w:name="Light Shading" w:uiPriority="60"/>
+    <w:lsdException w:name="Light List" w:uiPriority="61"/>
+    <w:lsdException w:name="Light Grid" w:uiPriority="62"/>
+    <w:lsdException w:name="Medium Shading 1" w:uiPriority="63"/>
+    <w:lsdException w:name="Medium Shading 2" w:uiPriority="64"/>
+    <w:lsdException w:name="Medium List 1" w:uiPriority="65"/>
+    <w:lsdException w:name="Medium List 2" w:uiPriority="66"/>
+    <w:lsdException w:name="Medium Grid 1" w:uiPriority="67"/>
+    <w:lsdException w:name="Medium Grid 2" w:uiPriority="68"/>
+    <w:lsdException w:name="Medium Grid 3" w:uiPriority="69"/>
+    <w:lsdException w:name="Dark List" w:uiPriority="70"/>
+    <w:lsdException w:name="Colorful Shading" w:uiPriority="71"/>
+    <w:lsdException w:name="Colorful List" w:uiPriority="72"/>
+    <w:lsdException w:name="Colorful Grid" w:uiPriority="73"/>
+    <w:lsdException w:name="Light Shading Accent 1" w:uiPriority="60"/>
+    <w:lsdException w:name="Light List Accent 1" w:uiPriority="61"/>
+    <w:lsdException w:name="Light Grid Accent 1" w:uiPriority="62"/>
+    <w:lsdException w:name="Medium Shading 1 Accent 1" w:uiPriority="63"/>
+    <w:lsdException w:name="Medium Shading 2 Accent 1" w:uiPriority="64"/>
+    <w:lsdException w:name="Medium List 1 Accent 1" w:uiPriority="65"/>
+    <w:lsdException w:name="Revision" w:semiHidden="1"/>
+    <w:lsdException w:name="List Paragraph" w:uiPriority="34" w:qFormat="1"/>
+    <w:lsdException w:name="Quote" w:uiPriority="29" w:qFormat="1"/>
+    <w:lsdException w:name="Intense Quote" w:uiPriority="30" w:qFormat="1"/>
+    <w:lsdException w:name="Medium List 2 Accent 1" w:uiPriority="66"/>
+    <w:lsdException w:name="Medium Grid 1 Accent 1" w:uiPriority="67"/>
+    <w:lsdException w:name="Medium Grid 2 Accent 1" w:uiPriority="68"/>
+    <w:lsdException w:name="Medium Grid 3 Accent 1" w:uiPriority="69"/>
+    <w:lsdException w:name="Dark List Accent 1" w:uiPriority="70"/>
+    <w:lsdException w:name="Colorful Shading Accent 1" w:uiPriority="71"/>
+    <w:lsdException w:name="Colorful List Accent 1" w:uiPriority="72"/>
+    <w:lsdException w:name="Colorful Grid Accent 1" w:uiPriority="73"/>
+    <w:lsdException w:name="Light Shading Accent 2" w:uiPriority="60"/>
+    <w:lsdException w:name="Light List Accent 2" w:uiPriority="61"/>
+    <w:lsdException w:name="Light Grid Accent 2" w:uiPriority="62"/>
+    <w:lsdException w:name="Medium Shading 1 Accent 2" w:uiPriority="63"/>
+    <w:lsdException w:name="Medium Shading 2 Accent 2" w:uiPriority="64"/>
+    <w:lsdException w:name="Medium List 1 Accent 2" w:uiPriority="65"/>
+    <w:lsdException w:name="Medium List 2 Accent 2" w:uiPriority="66"/>
+    <w:lsdException w:name="Medium Grid 1 Accent 2" w:uiPriority="67"/>
+    <w:lsdException w:name="Medium Grid 2 Accent 2" w:uiPriority="68"/>
+    <w:lsdException w:name="Medium Grid 3 Accent 2" w:uiPriority="69"/>
+    <w:lsdException w:name="Dark List Accent 2" w:uiPriority="70"/>
+    <w:lsdException w:name="Colorful Shading Accent 2" w:uiPriority="71"/>
+    <w:lsdException w:name="Colorful List Accent 2" w:uiPriority="72"/>
+    <w:lsdException w:name="Colorful Grid Accent 2" w:uiPriority="73"/>
+    <w:lsdException w:name="Light Shading Accent 3" w:uiPriority="60"/>
+    <w:lsdException w:name="Light List Accent 3" w:uiPriority="61"/>
+    <w:lsdException w:name="Light Grid Accent 3" w:uiPriority="62"/>
+    <w:lsdException w:name="Medium Shading 1 Accent 3" w:uiPriority="63"/>
+    <w:lsdException w:name="Medium Shading 2 Accent 3" w:uiPriority="64"/>
+    <w:lsdException w:name="Medium List 1 Accent 3" w:uiPriority="65"/>
+    <w:lsdException w:name="Medium List 2 Accent 3" w:uiPriority="66"/>
+    <w:lsdException w:name="Medium Grid 1 Accent 3" w:uiPriority="67"/>
+    <w:lsdException w:name="Medium Grid 2 Accent 3" w:uiPriority="68"/>
+    <w:lsdException w:name="Medium Grid 3 Accent 3" w:uiPriority="69"/>
+    <w:lsdException w:name="Dark List Accent 3" w:uiPriority="70"/>
+    <w:lsdException w:name="Colorful Shading Accent 3" w:uiPriority="71"/>
+    <w:lsdException w:name="Colorful List Accent 3" w:uiPriority="72"/>
+    <w:lsdException w:name="Colorful Grid Accent 3" w:uiPriority="73"/>
+    <w:lsdException w:name="Light Shading Accent 4" w:uiPriority="60"/>
+    <w:lsdException w:name="Light List Accent 4" w:uiPriority="61"/>
+    <w:lsdException w:name="Light Grid Accent 4" w:uiPriority="62"/>
+    <w:lsdException w:name="Medium Shading 1 Accent 4" w:uiPriority="63"/>
+    <w:lsdException w:name="Medium Shading 2 Accent 4" w:uiPriority="64"/>
+    <w:lsdException w:name="Medium List 1 Accent 4" w:uiPriority="65"/>
+    <w:lsdException w:name="Medium List 2 Accent 4" w:uiPriority="66"/>
+    <w:lsdException w:name="Medium Grid 1 Accent 4" w:uiPriority="67"/>
+    <w:lsdException w:name="Medium Grid 2 Accent 4" w:uiPriority="68"/>
+    <w:lsdException w:name="Medium Grid 3 Accent 4" w:uiPriority="69"/>
+    <w:lsdException w:name="Dark List Accent 4" w:uiPriority="70"/>
+    <w:lsdException w:name="Colorful Shading Accent 4" w:uiPriority="71"/>
+    <w:lsdException w:name="Colorful List Accent 4" w:uiPriority="72"/>
+    <w:lsdException w:name="Colorful Grid Accent 4" w:uiPriority="73"/>
+    <w:lsdException w:name="Light Shading Accent 5" w:uiPriority="60"/>
+    <w:lsdException w:name="Light List Accent 5" w:uiPriority="61"/>
+    <w:lsdException w:name="Light Grid Accent 5" w:uiPriority="62"/>
+    <w:lsdException w:name="Medium Shading 1 Accent 5" w:uiPriority="63"/>
+    <w:lsdException w:name="Medium Shading 2 Accent 5" w:uiPriority="64"/>
+    <w:lsdException w:name="Medium List 1 Accent 5" w:uiPriority="65"/>
+    <w:lsdException w:name="Medium List 2 Accent 5" w:uiPriority="66"/>
+    <w:lsdException w:name="Medium Grid 1 Accent 5" w:uiPriority="67"/>
+    <w:lsdException w:name="Medium Grid 2 Accent 5" w:uiPriority="68"/>
+    <w:lsdException w:name="Medium Grid 3 Accent 5" w:uiPriority="69"/>
+    <w:lsdException w:name="Dark List Accent 5" w:uiPriority="70"/>
+    <w:lsdException w:name="Colorful Shading Accent 5" w:uiPriority="71"/>
+    <w:lsdException w:name="Colorful List Accent 5" w:uiPriority="72"/>
+    <w:lsdException w:name="Colorful Grid Accent 5" w:uiPriority="73"/>
+    <w:lsdException w:name="Light Shading Accent 6" w:uiPriority="60"/>
+    <w:lsdException w:name="Light List Accent 6" w:uiPriority="61"/>
+    <w:lsdException w:name="Light Grid Accent 6" w:uiPriority="62"/>
+    <w:lsdException w:name="Medium Shading 1 Accent 6" w:uiPriority="63"/>
+    <w:lsdException w:name="Medium Shading 2 Accent 6" w:uiPriority="64"/>
+    <w:lsdException w:name="Medium List 1 Accent 6" w:uiPriority="65"/>
+    <w:lsdException w:name="Medium List 2 Accent 6" w:uiPriority="66"/>
+    <w:lsdException w:name="Medium Grid 1 Accent 6" w:uiPriority="67"/>
+    <w:lsdException w:name="Medium Grid 2 Accent 6" w:uiPriority="68"/>
+    <w:lsdException w:name="Medium Grid 3 Accent 6" w:uiPriority="69"/>
+    <w:lsdException w:name="Dark List Accent 6" w:uiPriority="70"/>
+    <w:lsdException w:name="Colorful Shading Accent 6" w:uiPriority="71"/>
+    <w:lsdException w:name="Colorful List Accent 6" w:uiPriority="72"/>
+    <w:lsdException w:name="Colorful Grid Accent 6" w:uiPriority="73"/>
+    <w:lsdException w:name="Subtle Emphasis" w:uiPriority="19" w:qFormat="1"/>
+    <w:lsdException w:name="Intense Emphasis" w:uiPriority="21" w:qFormat="1"/>
+    <w:lsdException w:name="Subtle Reference" w:uiPriority="31" w:qFormat="1"/>
+    <w:lsdException w:name="Intense Reference" w:uiPriority="32" w:qFormat="1"/>
+    <w:lsdException w:name="Book Title" w:uiPriority="33" w:qFormat="1"/>
+    <w:lsdException w:name="Bibliography" w:semiHidden="1" w:uiPriority="37" w:unhideWhenUsed="1"/>
+    <w:lsdException w:name="TOC Heading" w:semiHidden="1" w:uiPriority="39" w:unhideWhenUsed="1" w:qFormat="1"/>
+    <w:lsdException w:name="Plain Table 1" w:uiPriority="41"/>
+    <w:lsdException w:name="Plain Table 2" w:uiPriority="42"/>
+    <w:lsdException w:name="Plain Table 3" w:uiPriority="43"/>
+    <w:lsdException w:name="Plain Table 4" w:uiPriority="44"/>
+    <w:lsdException w:name="Plain Table 5" w:uiPriority="45"/>
+    <w:lsdException w:name="Grid Table Light" w:uiPriority="40"/>
+    <w:lsdException w:name="Grid Table 1 Light" w:uiPriority="46"/>
+    <w:lsdException w:name="Grid Table 2" w:uiPriority="47"/>
+    <w:lsdException w:name="Grid Table 3" w:uiPriority="48"/>
+    <w:lsdException w:name="Grid Table 4" w:uiPriority="49"/>
+    <w:lsdException w:name="Grid Table 5 Dark" w:uiPriority="50"/>
+    <w:lsdException w:name="Grid Table 6 Colorful" w:uiPriority="51"/>
+    <w:lsdException w:name="Grid Table 7 Colorful" w:uiPriority="52"/>
+    <w:lsdException w:name="Grid Table 1 Light Accent 1" w:uiPriority="46"/>
+    <w:lsdException w:name="Grid Table 2 Accent 1" w:uiPriority="47"/>
+    <w:lsdException w:name="Grid Table 3 Accent 1" w:uiPriority="48"/>
+    <w:lsdException w:name="Grid Table 4 Accent 1" w:uiPriority="49"/>
+    <w:lsdException w:name="Grid Table 5 Dark Accent 1" w:uiPriority="50"/>
+    <w:lsdException w:name="Grid Table 6 Colorful Accent 1" w:uiPriority="51"/>
+    <w:lsdException w:name="Grid Table 7 Colorful Accent 1" w:uiPriority="52"/>
+    <w:lsdException w:name="Grid Table 1 Light Accent 2" w:uiPriority="46"/>
+    <w:lsdException w:name="Grid Table 2 Accent 2" w:uiPriority="47"/>
+    <w:lsdException w:name="Grid Table 3 Accent 2" w:uiPriority="48"/>
+    <w:lsdException w:name="Grid Table 4 Accent 2" w:uiPriority="49"/>
+    <w:lsdException w:name="Grid Table 5 Dark Accent 2" w:uiPriority="50"/>
+    <w:lsdException w:name="Grid Table 6 Colorful Accent 2" w:uiPriority="51"/>
+    <w:lsdException w:name="Grid Table 7 Colorful Accent 2" w:uiPriority="52"/>
+    <w:lsdException w:name="Grid Table 1 Light Accent 3" w:uiPriority="46"/>
+    <w:lsdException w:name="Grid Table 2 Accent 3" w:uiPriority="47"/>
+    <w:lsdException w:name="Grid Table 3 Accent 3" w:uiPriority="48"/>
+    <w:lsdException w:name="Grid Table 4 Accent 3" w:uiPriority="49"/>
+    <w:lsdException w:name="Grid Table 5 Dark Accent 3" w:uiPriority="50"/>
+    <w:lsdException w:name="Grid Table 6 Colorful Accent 3" w:uiPriority="51"/>
+    <w:lsdException w:name="Grid Table 7 Colorful Accent 3" w:uiPriority="52"/>
+    <w:lsdException w:name="Grid Table 1 Light Accent 4" w:uiPriority="46"/>
+    <w:lsdException w:name="Grid Table 2 Accent 4" w:uiPriority="47"/>
+    <w:lsdException w:name="Grid Table 3 Accent 4" w:uiPriority="48"/>
+    <w:lsdException w:name="Grid Table 4 Accent 4" w:uiPriority="49"/>
+    <w:lsdException w:name="Grid Table 5 Dark Accent 4" w:uiPriority="50"/>
+    <w:lsdException w:name="Grid Table 6 Colorful Accent 4" w:uiPriority="51"/>
+    <w:lsdException w:name="Grid Table 7 Colorful Accent 4" w:uiPriority="52"/>
+    <w:lsdException w:name="Grid Table 1 Light Accent 5" w:uiPriority="46"/>
+    <w:lsdException w:name="Grid Table 2 Accent 5" w:uiPriority="47"/>
+    <w:lsdException w:name="Grid Table 3 Accent 5" w:uiPriority="48"/>
+    <w:lsdException w:name="Grid Table 4 Accent 5" w:uiPriority="49"/>
+    <w:lsdException w:name="Grid Table 5 Dark Accent 5" w:uiPriority="50"/>
+    <w:lsdException w:name="Grid Table 6 Colorful Accent 5" w:uiPriority="51"/>
+    <w:lsdException w:name="Grid Table 7 Colorful Accent 5" w:uiPriority="52"/>
+    <w:lsdException w:name="Grid Table 1 Light Accent 6" w:uiPriority="46"/>
+    <w:lsdException w:name="Grid Table 2 Accent 6" w:uiPriority="47"/>
+    <w:lsdException w:name="Grid Table 3 Accent 6" w:uiPriority="48"/>
+    <w:lsdException w:name="Grid Table 4 Accent 6" w:uiPriority="49"/>
+    <w:lsdException w:name="Grid Table 5 Dark Accent 6" w:uiPriority="50"/>
+    <w:lsdException w:name="Grid Table 6 Colorful Accent 6" w:uiPriority="51"/>
+    <w:lsdException w:name="Grid Table 7 Colorful Accent 6" w:uiPriority="52"/>
+    <w:lsdException w:name="List Table 1 Light" w:uiPriority="46"/>
+    <w:lsdException w:name="List Table 2" w:uiPriority="47"/>
+    <w:lsdException w:name="List Table 3" w:uiPriority="48"/>
+    <w:lsdException w:name="List Table 4" w:uiPriority="49"/>
+    <w:lsdException w:name="List Table 5 Dark" w:uiPriority="50"/>
+    <w:lsdException w:name="List Table 6 Colorful" w:uiPriority="51"/>
+    <w:lsdException w:name="List Table 7 Colorful" w:uiPriority="52"/>
+    <w:lsdException w:name="List Table 1 Light Accent 1" w:uiPriority="46"/>
+    <w:lsdException w:name="List Table 2 Accent 1" w:uiPriority="47"/>
+    <w:lsdException w:name="List Table 3 Accent 1" w:uiPriority="48"/>
+    <w:lsdException w:name="List Table 4 Accent 1" w:uiPriority="49"/>
+    <w:lsdException w:name="List Table 5 Dark Accent 1" w:uiPriority="50"/>
+    <w:lsdException w:name="List Table 6 Colorful Accent 1" w:uiPriority="51"/>
+    <w:lsdException w:name="List Table 7 Colorful Accent 1" w:uiPriority="52"/>
+    <w:lsdException w:name="List Table 1 Light Accent 2" w:uiPriority="46"/>
+    <w:lsdException w:name="List Table 2 Accent 2" w:uiPriority="47"/>
+    <w:lsdException w:name="List Table 3 Accent 2" w:uiPriority="48"/>
+    <w:lsdException w:name="List Table 4 Accent 2" w:uiPriority="49"/>
+    <w:lsdException w:name="List Table 5 Dark Accent 2" w:uiPriority="50"/>
+    <w:lsdException w:name="List Table 6 Colorful Accent 2" w:uiPriority="51"/>
+    <w:lsdException w:name="List Table 7 Colorful Accent 2" w:uiPriority="52"/>
+    <w:lsdException w:name="List Table 1 Light Accent 3" w:uiPriority="46"/>
+    <w:lsdException w:name="List Table 2 Accent 3" w:uiPriority="47"/>
+    <w:lsdException w:name="List Table 3 Accent 3" w:uiPriority="48"/>
+    <w:lsdException w:name="List Table 4 Accent 3" w:uiPriority="49"/>
+    <w:lsdException w:name="List Table 5 Dark Accent 3" w:uiPriority="50"/>
+    <w:lsdException w:name="List Table 6 Colorful Accent 3" w:uiPriority="51"/>
+    <w:lsdException w:name="List Table 7 Colorful Accent 3" w:uiPriority="52"/>
+    <w:lsdException w:name="List Table 1 Light Accent 4" w:uiPriority="46"/>
+    <w:lsdException w:name="List Table 2 Accent 4" w:uiPriority="47"/>
+    <w:lsdException w:name="List Table 3 Accent 4" w:uiPriority="48"/>
+    <w:lsdException w:name="List Table 4 Accent 4" w:uiPriority="49"/>
+    <w:lsdException w:name="List Table 5 Dark Accent 4" w:uiPriority="50"/>
+    <w:lsdException w:name="List Table 6 Colorful Accent 4" w:uiPriority="51"/>
+    <w:lsdException w:name="List Table 7 Colorful Accent 4" w:uiPriority="52"/>
+    <w:lsdException w:name="List Table 1 Light Accent 5" w:uiPriority="46"/>
+    <w:lsdException w:name="List Table 2 Accent 5" w:uiPriority="47"/>
+    <w:lsdException w:name="List Table 3 Accent 5" w:uiPriority="48"/>
+    <w:lsdException w:name="List Table 4 Accent 5" w:uiPriority="49"/>
+    <w:lsdException w:name="List Table 5 Dark Accent 5" w:uiPriority="50"/>
+    <w:lsdException w:name="List Table 6 Colorful Accent 5" w:uiPriority="51"/>
+    <w:lsdException w:name="List Table 7 Colorful Accent 5" w:uiPriority="52"/>
+    <w:lsdException w:name="List Table 1 Light Accent 6" w:uiPriority="46"/>
+    <w:lsdException w:name="List Table 2 Accent 6" w:uiPriority="47"/>
+    <w:lsdException w:name="List Table 3 Accent 6" w:uiPriority="48"/>
+    <w:lsdException w:name="List Table 4 Accent 6" w:uiPriority="49"/>
+    <w:lsdException w:name="List Table 5 Dark Accent 6" w:uiPriority="50"/>
+    <w:lsdException w:name="List Table 6 Colorful Accent 6" w:uiPriority="51"/>
+    <w:lsdException w:name="List Table 7 Colorful Accent 6" w:uiPriority="52"/>
+    <w:lsdException w:name="Mention" w:semiHidden="1" w:unhideWhenUsed="1"/>
+  </w:latentStyles>
+  <w:style w:type="paragraph" w:default="1" w:styleId="Standard">
+    <w:name w:val="Normal"/>
+    <w:qFormat/>
+  </w:style>
+  <w:style w:type="character" w:default="1" w:styleId="Absatz-Standardschriftart">
+    <w:name w:val="Default Paragraph Font"/>
+    <w:uiPriority w:val="1"/>
+    <w:semiHidden/>
+    <w:unhideWhenUsed/>
+  </w:style>
+  <w:style w:type="table" w:default="1" w:styleId="NormaleTabelle">
+    <w:name w:val="Normal Table"/>
+    <w:uiPriority w:val="99"/>
+    <w:semiHidden/>
+    <w:unhideWhenUsed/>
+    <w:tblPr>
+      <w:tblInd w:w="0" w:type="dxa"/>
+      <w:tblCellMar>
+        <w:top w:w="0" w:type="dxa"/>
+        <w:left w:w="108" w:type="dxa"/>
+        <w:bottom w:w="0" w:type="dxa"/>
+        <w:right w:w="108" w:type="dxa"/>
+      </w:tblCellMar>
+    </w:tblPr>
+  </w:style>
+  <w:style w:type="numbering" w:default="1" w:styleId="KeineListe">
+    <w:name w:val="No List"/>
+    <w:uiPriority w:val="99"/>
+    <w:semiHidden/>
+    <w:unhideWhenUsed/>
+  </w:style>
+  <w:style w:type="character" w:styleId="Platzhaltertext">
+    <w:name w:val="Placeholder Text"/>
+    <w:basedOn w:val="Absatz-Standardschriftart"/>
+    <w:uiPriority w:val="99"/>
+    <w:semiHidden/>
+    <w:rsid w:val="002C4170"/>
+    <w:rPr>
+      <w:color w:val="808080"/>
+    </w:rPr>
+  </w:style>
+</w:styles>
+</file>
+
+<file path=word/glossary/webSettings.xml><?xml version="1.0" encoding="utf-8"?>
+<w:webSettings xmlns:mc="http://schemas.openxmlformats.org/markup-compatibility/2006" xmlns:r="http://schemas.openxmlformats.org/officeDocument/2006/relationships" xmlns:w="http://schemas.openxmlformats.org/wordprocessingml/2006/main" xmlns:w14="http://schemas.microsoft.com/office/word/2010/wordml" xmlns:w15="http://schemas.microsoft.com/office/word/2012/wordml" xmlns:w16se="http://schemas.microsoft.com/office/word/2015/wordml/symex" mc:Ignorable="w14 w15 w16se">
+  <w:optimizeForBrowser/>
+  <w:allowPNG/>
+</w:webSettings>
 </file>
 
 <file path=word/theme/theme1.xml><?xml version="1.0" encoding="utf-8"?>
@@ -8312,11 +12297,27 @@
     <b:URL>http://de.statista.com/statistik/daten/studie/185/umfrage/todesfaelle-im-strassenverkehr/</b:URL>
     <b:RefOrder>1</b:RefOrder>
   </b:Source>
+  <b:Source>
+    <b:Tag>Cli16</b:Tag>
+    <b:SourceType>DocumentFromInternetSite</b:SourceType>
+    <b:Guid>{919680DD-A01F-4360-86F0-124559C74F22}</b:Guid>
+    <b:Title>cliparts.co</b:Title>
+    <b:Author>
+      <b:Author>
+        <b:Corporate>Cliparts.co</b:Corporate>
+      </b:Author>
+    </b:Author>
+    <b:YearAccessed>2016</b:YearAccessed>
+    <b:MonthAccessed>Juni</b:MonthAccessed>
+    <b:DayAccessed>1</b:DayAccessed>
+    <b:URL>http://cliparts.co/cliparts/M8T/GAB/M8TGABAia.png</b:URL>
+    <b:RefOrder>7</b:RefOrder>
+  </b:Source>
 </b:Sources>
 </file>
 
 <file path=customXml/itemProps1.xml><?xml version="1.0" encoding="utf-8"?>
-<ds:datastoreItem xmlns:ds="http://schemas.openxmlformats.org/officeDocument/2006/customXml" ds:itemID="{DFAA6C2E-B085-43FE-A4C6-D3098CB1C01F}">
+<ds:datastoreItem xmlns:ds="http://schemas.openxmlformats.org/officeDocument/2006/customXml" ds:itemID="{5BA4A8FD-1C03-4C27-B245-7EF76B70B933}">
   <ds:schemaRefs>
     <ds:schemaRef ds:uri="http://schemas.openxmlformats.org/officeDocument/2006/bibliography"/>
   </ds:schemaRefs>

</xml_diff>

<commit_message>
- Einleitung verlängert - Künstliche neuronale Netze recht viel weiter geschrieben - (Anforderungsdefinition angefangen, aber unsicher) - Entwurf     - Streckendaten angefangen     - Physik angefangen     - Künstliches neuronales Netz angefangen - Allgemein kleine Fehler verbessert
</commit_message>
<xml_diff>
--- a/Bachlorarbeit.docx
+++ b/Bachlorarbeit.docx
@@ -391,7 +391,7 @@
           <w:sz w:val="22"/>
           <w:szCs w:val="28"/>
         </w:rPr>
-        <w:t>8. Juni 2016</w:t>
+        <w:t>10. Juni 2016</w:t>
       </w:r>
       <w:r>
         <w:rPr>
@@ -1425,6 +1425,8 @@
         </w:rPr>
         <w:tab/>
       </w:r>
+      <w:bookmarkStart w:id="4" w:name="_GoBack"/>
+      <w:bookmarkEnd w:id="4"/>
       <w:r>
         <w:rPr>
           <w:noProof/>
@@ -2476,7 +2478,7 @@
           <w:bCs/>
         </w:rPr>
       </w:pPr>
-      <w:bookmarkStart w:id="4" w:name="_Toc453174692"/>
+      <w:bookmarkStart w:id="5" w:name="_Toc453174692"/>
       <w:r>
         <w:rPr>
           <w:rFonts w:ascii="Arial" w:hAnsi="Arial"/>
@@ -2499,7 +2501,7 @@
         </w:rPr>
         <w:t>Einleitung</w:t>
       </w:r>
-      <w:bookmarkEnd w:id="4"/>
+      <w:bookmarkEnd w:id="5"/>
     </w:p>
     <w:p>
       <w:pPr>
@@ -2509,11 +2511,11 @@
           <w:numId w:val="0"/>
         </w:numPr>
       </w:pPr>
-      <w:bookmarkStart w:id="5" w:name="_Toc453174693"/>
+      <w:bookmarkStart w:id="6" w:name="_Toc453174693"/>
       <w:r>
         <w:t>1.1 Motivation</w:t>
       </w:r>
-      <w:bookmarkEnd w:id="5"/>
+      <w:bookmarkEnd w:id="6"/>
     </w:p>
     <w:p>
       <w:pPr>
@@ -2527,6 +2529,7 @@
           <w:id w:val="-269556724"/>
           <w:citation/>
         </w:sdtPr>
+        <w:sdtEndPr/>
         <w:sdtContent>
           <w:r>
             <w:fldChar w:fldCharType="begin"/>
@@ -2575,11 +2578,11 @@
           <w:numId w:val="0"/>
         </w:numPr>
       </w:pPr>
-      <w:bookmarkStart w:id="6" w:name="_Toc453174694"/>
+      <w:bookmarkStart w:id="7" w:name="_Toc453174694"/>
       <w:r>
         <w:t>1.2 Ziele der Arbeit</w:t>
       </w:r>
-      <w:bookmarkEnd w:id="6"/>
+      <w:bookmarkEnd w:id="7"/>
     </w:p>
     <w:p>
       <w:pPr>
@@ -2587,22 +2590,7 @@
         <w:ind w:firstLine="0"/>
       </w:pPr>
       <w:r>
-        <w:t xml:space="preserve">Aufgrund der verschiedenen Umwelteinflüsse ist es in der Regel nicht möglich auf alle </w:t>
-      </w:r>
-      <w:r>
-        <w:t>erdenkbaren</w:t>
-      </w:r>
-      <w:r>
-        <w:t xml:space="preserve"> Situationen eine entsprechende Reaktion fest ein</w:t>
-      </w:r>
-      <w:r>
-        <w:t>zuprogrammieren</w:t>
-      </w:r>
-      <w:r>
-        <w:t>, sodass Algorithmen zum Einsatz kommen müssen, die auch auf neue Begebenheiten angemessen reagieren können.</w:t>
-      </w:r>
-      <w:r>
-        <w:t xml:space="preserve"> Einen solchen Ansatz verfolgen künstliche neuronale Netze. Inspiriert von neuronalen Verbindungen im Gehirn, versuchen diese gewünschtes Verhalten zu erlernen. </w:t>
+        <w:t xml:space="preserve">Aufgrund der verschiedenen Umwelteinflüsse ist es in der Regel nicht möglich auf alle erdenkbaren Situationen eine entsprechende Reaktion fest einzuprogrammieren, sodass Algorithmen zum Einsatz kommen müssen, die auch auf neue Begebenheiten angemessen reagieren können. Einen solchen Ansatz verfolgen künstliche neuronale Netze. Inspiriert von neuronalen Verbindungen im Gehirn, versuchen diese gewünschtes Verhalten zu erlernen. </w:t>
       </w:r>
       <w:r>
         <w:t>In dieser</w:t>
@@ -2634,11 +2622,11 @@
           <w:numId w:val="0"/>
         </w:numPr>
       </w:pPr>
-      <w:bookmarkStart w:id="7" w:name="_Toc453174695"/>
+      <w:bookmarkStart w:id="8" w:name="_Toc453174695"/>
       <w:r>
         <w:t>1.3 Aufbau der Arbeit</w:t>
       </w:r>
-      <w:bookmarkEnd w:id="7"/>
+      <w:bookmarkEnd w:id="8"/>
     </w:p>
     <w:p>
       <w:pPr>
@@ -2670,7 +2658,7 @@
           <w:bCs/>
         </w:rPr>
       </w:pPr>
-      <w:bookmarkStart w:id="8" w:name="_Toc453174696"/>
+      <w:bookmarkStart w:id="9" w:name="_Toc453174696"/>
       <w:r>
         <w:rPr>
           <w:rFonts w:ascii="Arial" w:hAnsi="Arial"/>
@@ -2687,7 +2675,7 @@
         <w:tab/>
         <w:t>Grundlagen</w:t>
       </w:r>
-      <w:bookmarkEnd w:id="8"/>
+      <w:bookmarkEnd w:id="9"/>
     </w:p>
     <w:p>
       <w:pPr>
@@ -2697,11 +2685,11 @@
           <w:numId w:val="17"/>
         </w:numPr>
       </w:pPr>
-      <w:bookmarkStart w:id="9" w:name="_Toc453174697"/>
+      <w:bookmarkStart w:id="10" w:name="_Toc453174697"/>
       <w:r>
         <w:t>Autonomes Fahren</w:t>
       </w:r>
-      <w:bookmarkEnd w:id="9"/>
+      <w:bookmarkEnd w:id="10"/>
     </w:p>
     <w:p>
       <w:pPr>
@@ -2722,17 +2710,33 @@
       <w:r>
         <w:t xml:space="preserve"> durch Computer gesteuert werden. Der erste ernstzunehmende Beitrag wurde 1977 von </w:t>
       </w:r>
+      <w:proofErr w:type="spellStart"/>
       <w:r>
         <w:rPr>
           <w:i/>
         </w:rPr>
         <w:t>Tsukuba</w:t>
       </w:r>
+      <w:proofErr w:type="spellEnd"/>
       <w:r>
         <w:rPr>
           <w:i/>
         </w:rPr>
-        <w:t xml:space="preserve"> Mechanical Engineering Laboratory</w:t>
+        <w:t xml:space="preserve"> </w:t>
+      </w:r>
+      <w:proofErr w:type="spellStart"/>
+      <w:r>
+        <w:rPr>
+          <w:i/>
+        </w:rPr>
+        <w:t>Mechanical</w:t>
+      </w:r>
+      <w:proofErr w:type="spellEnd"/>
+      <w:r>
+        <w:rPr>
+          <w:i/>
+        </w:rPr>
+        <w:t xml:space="preserve"> Engineering Laboratory</w:t>
       </w:r>
       <w:r>
         <w:t xml:space="preserve"> in Japan geleistet. Damals konnte ein Auto weißen Straßenmarkierungen auf einem abgesperrten Testgelände folgen</w:t>
@@ -2742,6 +2746,7 @@
           <w:id w:val="1517038105"/>
           <w:citation/>
         </w:sdtPr>
+        <w:sdtEndPr/>
         <w:sdtContent>
           <w:r>
             <w:fldChar w:fldCharType="begin"/>
@@ -2771,6 +2776,7 @@
           <w:id w:val="1302496535"/>
           <w:citation/>
         </w:sdtPr>
+        <w:sdtEndPr/>
         <w:sdtContent>
           <w:r>
             <w:fldChar w:fldCharType="begin"/>
@@ -2797,6 +2803,7 @@
           <w:id w:val="-378021286"/>
           <w:citation/>
         </w:sdtPr>
+        <w:sdtEndPr/>
         <w:sdtContent>
           <w:r>
             <w:fldChar w:fldCharType="begin"/>
@@ -2829,6 +2836,7 @@
           <w:id w:val="-1697297762"/>
           <w:citation/>
         </w:sdtPr>
+        <w:sdtEndPr/>
         <w:sdtContent>
           <w:r>
             <w:fldChar w:fldCharType="begin"/>
@@ -2858,6 +2866,7 @@
           <w:id w:val="-1518532468"/>
           <w:citation/>
         </w:sdtPr>
+        <w:sdtEndPr/>
         <w:sdtContent>
           <w:r>
             <w:fldChar w:fldCharType="begin"/>
@@ -2891,41 +2900,11 @@
           <w:numId w:val="17"/>
         </w:numPr>
       </w:pPr>
-      <w:bookmarkStart w:id="10" w:name="_Toc453174698"/>
-      <w:r>
-        <w:t>Künstliche n</w:t>
-      </w:r>
-      <w:r>
-        <w:t>euronale Netze</w:t>
-      </w:r>
-      <w:bookmarkEnd w:id="10"/>
-    </w:p>
-    <w:p>
-      <w:pPr>
-        <w:pStyle w:val="-OlWIRberschrift-"/>
-        <w:jc w:val="center"/>
-        <w:rPr>
-          <w:rFonts w:ascii="Times New Roman" w:hAnsi="Times New Roman"/>
-          <w:b w:val="0"/>
-          <w:i/>
-          <w:iCs/>
-          <w:color w:val="000000"/>
-          <w:sz w:val="20"/>
-          <w:lang w:val="en-GB"/>
-        </w:rPr>
-      </w:pPr>
-      <w:r>
-        <w:rPr>
-          <w:rFonts w:ascii="Times New Roman" w:hAnsi="Times New Roman"/>
-          <w:b w:val="0"/>
-          <w:i/>
-          <w:iCs/>
-          <w:color w:val="000000"/>
-          <w:sz w:val="20"/>
-          <w:lang w:val="en-GB"/>
-        </w:rPr>
-        <w:t xml:space="preserve">“The computer is incredibly fast, accurate, and stupid. Man is unbelievably slow, inaccurate, and brilliant. The marriage of the two is a challenge and opportunity beyond imagination.” – Stuart Walesh </w:t>
-      </w:r>
+      <w:bookmarkStart w:id="11" w:name="_Toc453174699"/>
+      <w:r>
+        <w:t>Evolutionäre Algorithmen</w:t>
+      </w:r>
+      <w:bookmarkEnd w:id="11"/>
     </w:p>
     <w:p>
       <w:pPr>
@@ -2935,847 +2914,19 @@
         <w:rPr>
           <w:noProof/>
         </w:rPr>
-        <w:pict w14:anchorId="2DF9CC8B">
-          <v:shapetype id="_x0000_t75" coordsize="21600,21600" o:spt="75" o:preferrelative="t" path="m@4@5l@4@11@9@11@9@5xe" filled="f" stroked="f">
-            <v:stroke joinstyle="miter"/>
-            <v:formulas>
-              <v:f eqn="if lineDrawn pixelLineWidth 0"/>
-              <v:f eqn="sum @0 1 0"/>
-              <v:f eqn="sum 0 0 @1"/>
-              <v:f eqn="prod @2 1 2"/>
-              <v:f eqn="prod @3 21600 pixelWidth"/>
-              <v:f eqn="prod @3 21600 pixelHeight"/>
-              <v:f eqn="sum @0 0 1"/>
-              <v:f eqn="prod @6 1 2"/>
-              <v:f eqn="prod @7 21600 pixelWidth"/>
-              <v:f eqn="sum @8 21600 0"/>
-              <v:f eqn="prod @7 21600 pixelHeight"/>
-              <v:f eqn="sum @10 21600 0"/>
-            </v:formulas>
-            <v:path o:extrusionok="f" gradientshapeok="t" o:connecttype="rect"/>
-            <o:lock v:ext="edit" aspectratio="t"/>
-          </v:shapetype>
-          <v:shape id="_x0000_s1026" type="#_x0000_t75" style="position:absolute;left:0;text-align:left;margin-left:188.3pt;margin-top:139.95pt;width:239.5pt;height:117.5pt;z-index:-251657216;mso-position-horizontal:right;mso-position-horizontal-relative:text;mso-position-vertical-relative:text" wrapcoords="-68 0 -68 21462 21600 21462 21600 0 -68 0" o:allowoverlap="f">
-            <v:imagedata r:id="rId15"/>
-            <w10:wrap type="square"/>
-          </v:shape>
-        </w:pict>
-      </w:r>
-      <w:r>
-        <w:t>Künstliche neuronale Netze versuchen die Brücke zu schlagen, zwischen dem Intellekt von Menschen und der Rechengeschwindigkeit von Computern. Diese Netze sind inspiriert von den neuronalen Verbindungen im Gehirn. Es werden jedoch nur die grundsätzlichsten Eigenschaften übernommen und viele biologische Facetten</w:t>
-      </w:r>
-      <w:r>
-        <w:t xml:space="preserve"> ignoriert. Der Aufbau jedes neuronalen Netzes ist grundsätzlich gleich. Es gibt eine Eingabeebene (</w:t>
-      </w:r>
-      <w:r>
-        <w:rPr>
-          <w:i/>
-        </w:rPr>
-        <w:t>input layer</w:t>
-      </w:r>
-      <w:r>
-        <w:t xml:space="preserve">) die einen Eingabevektor akzeptiert. Über diesen Weg werden (Umgebungs-)Daten oder ähnliches an das neuronale Netz übergeben. Das biologische Äquivalent wären zum Beispiel die Augen, die Farb- und Helligkeitsinformationen wahrnehmen und an Neuronen im Gehirn weiterleiten. Die Daten des Eingabevektors werden nun an die nächste Ebene im Netz propagieren, die erste, sogenannte, </w:t>
-      </w:r>
-      <w:r>
-        <w:rPr>
-          <w:i/>
-        </w:rPr>
-        <w:t>hidden layer</w:t>
-      </w:r>
-      <w:r>
-        <w:t xml:space="preserve">. Diese verarbeitet die Daten und leitet sie weiter an die nächste </w:t>
-      </w:r>
-      <w:r>
-        <w:rPr>
-          <w:i/>
-        </w:rPr>
-        <w:t>hidden layer</w:t>
-      </w:r>
-      <w:r>
-        <w:t xml:space="preserve">, bis schließlich die letzte Ebene erreicht wird und die Ergebnisse ausgelesen werden können (die </w:t>
-      </w:r>
-      <w:r>
-        <w:rPr>
-          <w:i/>
-        </w:rPr>
-        <w:t>output layer</w:t>
-      </w:r>
-      <w:r>
-        <w:t>). Jedes Element des Eingabevektors wird genau</w:t>
-      </w:r>
-      <w:r>
-        <w:t xml:space="preserve"> an ein </w:t>
-      </w:r>
-      <w:r>
-        <w:rPr>
-          <w:i/>
-        </w:rPr>
-        <w:t>Neuron</w:t>
-      </w:r>
-      <w:r>
-        <w:t xml:space="preserve"> der Eingabeebene geleitet. Jedes dieser Neuronen ist üblicherweise mit jedem Neuron der nächsten Ebene verbunden. Die Ausgabe eines Neurons, also welcher Wert an die nächste Ebene weitergeleitet wird, errechnet sich mithilfe einer Aktivierungsfunktion. Die Funktion hat das Ziel die Ausgabe immer im gleichen Intervall zu halten. So könnte ein Neuron aufgrund der Eingangskonfiguration einen Wert annehmen, der unproportional groß oder klein ist. Mithilfe der Funktion wird der Wert </w:t>
-      </w:r>
-      <w:r>
-        <w:lastRenderedPageBreak/>
-        <w:t xml:space="preserve">jedoch wieder in das Intervall [0,1] oder [-1,1] projiiert. Eine Aktivierungsfunktion die häufig </w:t>
-      </w:r>
-      <w:r>
-        <w:rPr>
-          <w:noProof/>
-        </w:rPr>
         <w:drawing>
-          <wp:anchor distT="0" distB="0" distL="114300" distR="114300" simplePos="0" relativeHeight="251665408" behindDoc="0" locked="0" layoutInCell="1" allowOverlap="1" wp14:anchorId="6828C6D8" wp14:editId="310ED9AB">
+          <wp:anchor distT="0" distB="0" distL="114300" distR="114300" simplePos="0" relativeHeight="251663360" behindDoc="0" locked="0" layoutInCell="1" allowOverlap="0" wp14:anchorId="0E03AE29" wp14:editId="5E2F1324">
             <wp:simplePos x="0" y="0"/>
-            <wp:positionH relativeFrom="column">
-              <wp:align>center</wp:align>
+            <wp:positionH relativeFrom="margin">
+              <wp:posOffset>1270</wp:posOffset>
             </wp:positionH>
             <wp:positionV relativeFrom="paragraph">
-              <wp:posOffset>680720</wp:posOffset>
+              <wp:posOffset>690880</wp:posOffset>
             </wp:positionV>
-            <wp:extent cx="3700800" cy="2210400"/>
-            <wp:effectExtent l="0" t="0" r="13970" b="0"/>
-            <wp:wrapTopAndBottom/>
-            <wp:docPr id="16" name="Diagramm 16"/>
-            <wp:cNvGraphicFramePr/>
-            <a:graphic xmlns:a="http://schemas.openxmlformats.org/drawingml/2006/main">
-              <a:graphicData uri="http://schemas.openxmlformats.org/drawingml/2006/chart">
-                <c:chart xmlns:c="http://schemas.openxmlformats.org/drawingml/2006/chart" xmlns:r="http://schemas.openxmlformats.org/officeDocument/2006/relationships" r:id="rId16"/>
-              </a:graphicData>
-            </a:graphic>
-            <wp14:sizeRelH relativeFrom="margin">
-              <wp14:pctWidth>0</wp14:pctWidth>
-            </wp14:sizeRelH>
-            <wp14:sizeRelV relativeFrom="margin">
-              <wp14:pctHeight>0</wp14:pctHeight>
-            </wp14:sizeRelV>
-          </wp:anchor>
-        </w:drawing>
-      </w:r>
-      <w:r>
-        <w:t>zum Einsatz kommt, ist die sogenannte Sigmoid-Funktion.</w:t>
-      </w:r>
-      <w:r>
-        <w:t xml:space="preserve"> Sie hat die Form:</w:t>
-      </w:r>
-      <w:r>
-        <w:br/>
-      </w:r>
-      <m:oMath>
-        <m:f>
-          <m:fPr>
-            <m:ctrlPr>
-              <w:rPr>
-                <w:rFonts w:ascii="Cambria Math" w:hAnsi="Cambria Math"/>
-                <w:i/>
-              </w:rPr>
-            </m:ctrlPr>
-          </m:fPr>
-          <m:num>
-            <m:eqArr>
-              <m:eqArrPr>
-                <m:ctrlPr>
-                  <w:rPr>
-                    <w:rFonts w:ascii="Cambria Math" w:hAnsi="Cambria Math"/>
-                    <w:i/>
-                  </w:rPr>
-                </m:ctrlPr>
-              </m:eqArrPr>
-              <m:e>
-                <m:r>
-                  <w:rPr>
-                    <w:rFonts w:ascii="Cambria Math" w:hAnsi="Cambria Math"/>
-                  </w:rPr>
-                  <m:t>1</m:t>
-                </m:r>
-              </m:e>
-              <m:e>
-                <m:r>
-                  <w:rPr>
-                    <w:rFonts w:ascii="Cambria Math" w:hAnsi="Cambria Math"/>
-                  </w:rPr>
-                  <m:t>1</m:t>
-                </m:r>
-              </m:e>
-            </m:eqArr>
-          </m:num>
-          <m:den>
-            <m:r>
-              <w:rPr>
-                <w:rFonts w:ascii="Cambria Math" w:hAnsi="Cambria Math"/>
-              </w:rPr>
-              <m:t>1+</m:t>
-            </m:r>
-            <m:sSup>
-              <m:sSupPr>
-                <m:ctrlPr>
-                  <w:rPr>
-                    <w:rFonts w:ascii="Cambria Math" w:hAnsi="Cambria Math"/>
-                    <w:i/>
-                  </w:rPr>
-                </m:ctrlPr>
-              </m:sSupPr>
-              <m:e>
-                <m:r>
-                  <w:rPr>
-                    <w:rFonts w:ascii="Cambria Math" w:hAnsi="Cambria Math"/>
-                  </w:rPr>
-                  <m:t>e</m:t>
-                </m:r>
-              </m:e>
-              <m:sup>
-                <m:r>
-                  <w:rPr>
-                    <w:rFonts w:ascii="Cambria Math" w:hAnsi="Cambria Math"/>
-                  </w:rPr>
-                  <m:t>-</m:t>
-                </m:r>
-                <m:r>
-                  <w:rPr>
-                    <w:rFonts w:ascii="Cambria Math" w:hAnsi="Cambria Math"/>
-                  </w:rPr>
-                  <m:t>t</m:t>
-                </m:r>
-              </m:sup>
-            </m:sSup>
-          </m:den>
-        </m:f>
-      </m:oMath>
-      <w:r>
-        <w:t xml:space="preserve">, wobei </w:t>
-      </w:r>
-      <w:r>
-        <w:rPr>
-          <w:i/>
-        </w:rPr>
-        <w:t>t</w:t>
-      </w:r>
-      <w:r>
-        <w:t xml:space="preserve"> dabei der</w:t>
-      </w:r>
-      <w:r>
-        <w:t xml:space="preserve"> eigentliche Wert ist. Ihr Verlauf skizziert sich so: </w:t>
-      </w:r>
-    </w:p>
-    <w:p>
-      <w:pPr>
-        <w:pStyle w:val="-OlWIRStandardtextEinzug-"/>
-      </w:pPr>
-      <w:r>
-        <w:t xml:space="preserve">Desweitern sind die Verbindungen gewichtet. Das bedeutet das jeder Wert der von der Aktivierungsfunktion berechnet wurde mit einer bestimmten Gewichtung mit in den Eingabewert eines Neurons eine Ebene weiter fließt. Der letztendliche Eingabewert ergibt sich aus der Summe aller gewichteten Ausgabewerte der Neuronen der vorherigen Ebene. Somit ergibt sich folgende Formel für ein Neuron mit dem Index </w:t>
-      </w:r>
-      <w:r>
-        <w:rPr>
-          <w:i/>
-        </w:rPr>
-        <w:t>i</w:t>
-      </w:r>
-      <w:r>
-        <w:t xml:space="preserve"> in Ebene </w:t>
-      </w:r>
-      <w:r>
-        <w:rPr>
-          <w:i/>
-        </w:rPr>
-        <w:t>k</w:t>
-      </w:r>
-      <w:r>
-        <w:t>:</w:t>
-      </w:r>
-    </w:p>
-    <w:p>
-      <w:pPr>
-        <w:pStyle w:val="-OlWIRStandardtextEinzug-"/>
-        <w:spacing w:line="360" w:lineRule="auto"/>
-        <w:rPr>
-          <w:szCs w:val="22"/>
-        </w:rPr>
-      </w:pPr>
-      <m:oMathPara>
-        <m:oMath>
-          <m:r>
-            <w:rPr>
-              <w:rFonts w:ascii="Cambria Math" w:hAnsi="Cambria Math"/>
-              <w:szCs w:val="22"/>
-            </w:rPr>
-            <m:t>A</m:t>
-          </m:r>
-          <m:r>
-            <w:rPr>
-              <w:rFonts w:ascii="Cambria Math" w:hAnsi="Cambria Math"/>
-              <w:szCs w:val="22"/>
-            </w:rPr>
-            <m:t>usgabe</m:t>
-          </m:r>
-          <m:d>
-            <m:dPr>
-              <m:ctrlPr>
-                <w:rPr>
-                  <w:rFonts w:ascii="Cambria Math" w:hAnsi="Cambria Math"/>
-                  <w:i/>
-                  <w:szCs w:val="22"/>
-                </w:rPr>
-              </m:ctrlPr>
-            </m:dPr>
-            <m:e>
-              <m:sSub>
-                <m:sSubPr>
-                  <m:ctrlPr>
-                    <w:rPr>
-                      <w:rFonts w:ascii="Cambria Math" w:hAnsi="Cambria Math"/>
-                      <w:i/>
-                      <w:szCs w:val="22"/>
-                    </w:rPr>
-                  </m:ctrlPr>
-                </m:sSubPr>
-                <m:e>
-                  <m:r>
-                    <w:rPr>
-                      <w:rFonts w:ascii="Cambria Math" w:hAnsi="Cambria Math"/>
-                      <w:szCs w:val="22"/>
-                    </w:rPr>
-                    <m:t>Neuron</m:t>
-                  </m:r>
-                </m:e>
-                <m:sub>
-                  <m:r>
-                    <w:rPr>
-                      <w:rFonts w:ascii="Cambria Math" w:hAnsi="Cambria Math"/>
-                      <w:szCs w:val="22"/>
-                    </w:rPr>
-                    <m:t>i,k</m:t>
-                  </m:r>
-                </m:sub>
-              </m:sSub>
-            </m:e>
-          </m:d>
-          <m:r>
-            <w:rPr>
-              <w:rFonts w:ascii="Cambria Math" w:hAnsi="Cambria Math"/>
-              <w:szCs w:val="22"/>
-            </w:rPr>
-            <m:t>=</m:t>
-          </m:r>
-          <m:r>
-            <w:rPr>
-              <w:rFonts w:ascii="Cambria Math" w:hAnsi="Cambria Math"/>
-              <w:szCs w:val="22"/>
-            </w:rPr>
-            <m:t>Sigmoid(</m:t>
-          </m:r>
-          <m:nary>
-            <m:naryPr>
-              <m:chr m:val="∑"/>
-              <m:grow m:val="1"/>
-              <m:ctrlPr>
-                <w:rPr>
-                  <w:rFonts w:ascii="Cambria Math" w:hAnsi="Cambria Math"/>
-                  <w:szCs w:val="22"/>
-                </w:rPr>
-              </m:ctrlPr>
-            </m:naryPr>
-            <m:sub>
-              <m:r>
-                <w:rPr>
-                  <w:rFonts w:ascii="Cambria Math" w:eastAsia="Cambria Math" w:hAnsi="Cambria Math" w:cs="Cambria Math"/>
-                  <w:szCs w:val="22"/>
-                </w:rPr>
-                <m:t>j=0</m:t>
-              </m:r>
-            </m:sub>
-            <m:sup>
-              <m:argPr>
-                <m:argSz m:val="-1"/>
-              </m:argPr>
-              <m:r>
-                <w:rPr>
-                  <w:rFonts w:ascii="Cambria Math" w:eastAsia="Cambria Math" w:hAnsi="Cambria Math" w:cs="Cambria Math"/>
-                  <w:szCs w:val="22"/>
-                </w:rPr>
-                <m:t>n</m:t>
-              </m:r>
-            </m:sup>
-            <m:e>
-              <m:r>
-                <w:rPr>
-                  <w:rFonts w:ascii="Cambria Math" w:hAnsi="Cambria Math"/>
-                  <w:szCs w:val="22"/>
-                </w:rPr>
-                <m:t>Ausgabe</m:t>
-              </m:r>
-              <m:d>
-                <m:dPr>
-                  <m:ctrlPr>
-                    <w:rPr>
-                      <w:rFonts w:ascii="Cambria Math" w:hAnsi="Cambria Math"/>
-                      <w:i/>
-                      <w:szCs w:val="22"/>
-                    </w:rPr>
-                  </m:ctrlPr>
-                </m:dPr>
-                <m:e>
-                  <m:sSub>
-                    <m:sSubPr>
-                      <m:ctrlPr>
-                        <w:rPr>
-                          <w:rFonts w:ascii="Cambria Math" w:hAnsi="Cambria Math"/>
-                          <w:i/>
-                          <w:szCs w:val="22"/>
-                        </w:rPr>
-                      </m:ctrlPr>
-                    </m:sSubPr>
-                    <m:e>
-                      <m:r>
-                        <w:rPr>
-                          <w:rFonts w:ascii="Cambria Math" w:hAnsi="Cambria Math"/>
-                          <w:szCs w:val="22"/>
-                        </w:rPr>
-                        <m:t>Neuron</m:t>
-                      </m:r>
-                    </m:e>
-                    <m:sub>
-                      <m:r>
-                        <w:rPr>
-                          <w:rFonts w:ascii="Cambria Math" w:hAnsi="Cambria Math"/>
-                          <w:szCs w:val="22"/>
-                        </w:rPr>
-                        <m:t>j,k-1</m:t>
-                      </m:r>
-                    </m:sub>
-                  </m:sSub>
-                </m:e>
-              </m:d>
-              <m:r>
-                <w:rPr>
-                  <w:rFonts w:ascii="Cambria Math" w:hAnsi="Cambria Math"/>
-                  <w:szCs w:val="22"/>
-                </w:rPr>
-                <m:t>*</m:t>
-              </m:r>
-              <m:sSub>
-                <m:sSubPr>
-                  <m:ctrlPr>
-                    <w:rPr>
-                      <w:rFonts w:ascii="Cambria Math" w:hAnsi="Cambria Math"/>
-                      <w:i/>
-                      <w:szCs w:val="22"/>
-                    </w:rPr>
-                  </m:ctrlPr>
-                </m:sSubPr>
-                <m:e>
-                  <m:r>
-                    <w:rPr>
-                      <w:rFonts w:ascii="Cambria Math" w:hAnsi="Cambria Math"/>
-                      <w:szCs w:val="22"/>
-                    </w:rPr>
-                    <m:t>Gewicht</m:t>
-                  </m:r>
-                </m:e>
-                <m:sub>
-                  <m:d>
-                    <m:dPr>
-                      <m:ctrlPr>
-                        <w:rPr>
-                          <w:rFonts w:ascii="Cambria Math" w:hAnsi="Cambria Math"/>
-                          <w:i/>
-                          <w:szCs w:val="22"/>
-                        </w:rPr>
-                      </m:ctrlPr>
-                    </m:dPr>
-                    <m:e>
-                      <m:r>
-                        <w:rPr>
-                          <w:rFonts w:ascii="Cambria Math" w:hAnsi="Cambria Math"/>
-                          <w:szCs w:val="22"/>
-                        </w:rPr>
-                        <m:t>j,k-1</m:t>
-                      </m:r>
-                    </m:e>
-                  </m:d>
-                  <m:r>
-                    <w:rPr>
-                      <w:rFonts w:ascii="Cambria Math" w:hAnsi="Cambria Math"/>
-                      <w:szCs w:val="22"/>
-                    </w:rPr>
-                    <m:t>,(i,k)</m:t>
-                  </m:r>
-                </m:sub>
-              </m:sSub>
-            </m:e>
-          </m:nary>
-          <m:r>
-            <w:rPr>
-              <w:rFonts w:ascii="Cambria Math" w:hAnsi="Cambria Math"/>
-              <w:szCs w:val="22"/>
-            </w:rPr>
-            <m:t>)</m:t>
-          </m:r>
-        </m:oMath>
-      </m:oMathPara>
-    </w:p>
-    <w:p>
-      <w:pPr>
-        <w:pStyle w:val="-OlWIRStandardtextEinzug-"/>
-      </w:pPr>
-      <w:r>
-        <w:t xml:space="preserve">So errechnet sich </w:t>
-      </w:r>
-      <w:r>
-        <w:t>der</w:t>
-      </w:r>
-      <w:r>
-        <w:t xml:space="preserve"> Ausgabewert </w:t>
-      </w:r>
-      <w:r>
-        <w:t xml:space="preserve">jedes Neurons, mit Ausnahme denen der ersten Ebene, die ihren Wert explizit gesetzt bekommen. Wie sich die Anzahl der </w:t>
-      </w:r>
-      <w:r>
-        <w:rPr>
-          <w:i/>
-        </w:rPr>
-        <w:t>hidden layers</w:t>
-      </w:r>
-      <w:r>
-        <w:t xml:space="preserve"> festlegt und wie viele Neuronen sich jeweils in ihnen befinden, ist nicht genau definiert und hängt von der Komplexität des Einsatzgebietes ab. Ein einfaches </w:t>
-      </w:r>
-      <w:r>
-        <w:rPr>
-          <w:i/>
-        </w:rPr>
-        <w:t>Und-Gatter</w:t>
-      </w:r>
-      <w:r>
-        <w:t xml:space="preserve"> lässt sich </w:t>
-      </w:r>
-      <w:r>
-        <w:t xml:space="preserve">beispielsweise mit 2 Eingabeneuronen und einem Ausgabeneuron realisieren und somit gar keine </w:t>
-      </w:r>
-      <w:r>
-        <w:rPr>
-          <w:i/>
-        </w:rPr>
-        <w:t>hidden layers</w:t>
-      </w:r>
-      <w:r>
-        <w:t xml:space="preserve"> benötigt werden. Möchte man ein </w:t>
-      </w:r>
-      <w:r>
-        <w:rPr>
-          <w:i/>
-        </w:rPr>
-        <w:t>Exklusiv-Oder-Gatter</w:t>
-      </w:r>
-      <w:r>
-        <w:t xml:space="preserve"> nachstellen benötigt man hingegen schon eine </w:t>
-      </w:r>
-      <w:r>
-        <w:rPr>
-          <w:i/>
-        </w:rPr>
-        <w:t>hidden layer</w:t>
-      </w:r>
-      <w:r>
-        <w:t xml:space="preserve">. Intuitiv lässt sich das damit erklären, dass die Eingabedaten in Verbindung zueinander gesetzt werden müssen. Desweitern werden in der Regel </w:t>
-      </w:r>
-      <w:r>
-        <w:rPr>
-          <w:i/>
-        </w:rPr>
-        <w:t>Bias</w:t>
-      </w:r>
-      <w:r>
-        <w:t xml:space="preserve">-Neuronen implementiert. Diese speziellen Neuronen haben als Ausgabewert immer 1 und ermöglichen so auch Informationen aus einem Eingabevektor zu gewinnen, bei dem alle Werte 0 sind. Ein Beispiel dafür wäre ein </w:t>
-      </w:r>
-      <w:r>
-        <w:rPr>
-          <w:i/>
-        </w:rPr>
-        <w:t>NOR-Gatter</w:t>
-      </w:r>
-      <w:r>
-        <w:t xml:space="preserve">. Die Ausgabe soll genau dann 1 sein, wenn alle Eingangswerte 0 sind. Ohne </w:t>
-      </w:r>
-      <w:r>
-        <w:rPr>
-          <w:i/>
-        </w:rPr>
-        <w:t>Bias-Neuronen</w:t>
-      </w:r>
-      <w:r>
-        <w:t xml:space="preserve"> ist es nicht möglich die Verbindungen im Netz so zu gewichten, dass aus einem 0-Eingabevektor ein </w:t>
-      </w:r>
-      <w:r>
-        <w:rPr>
-          <w:i/>
-        </w:rPr>
-        <w:t>nicht</w:t>
-      </w:r>
-      <w:r>
-        <w:rPr>
-          <w:i/>
-        </w:rPr>
-        <w:t>-0-Ausgabewert</w:t>
-      </w:r>
-      <w:r>
-        <w:t xml:space="preserve"> wird.</w:t>
-      </w:r>
-    </w:p>
-    <w:p>
-      <w:pPr>
-        <w:pStyle w:val="-OlWIRStandardtextEinzug-"/>
-      </w:pPr>
-      <m:oMathPara>
-        <m:oMath>
-          <m:sSub>
-            <m:sSubPr>
-              <m:ctrlPr>
-                <w:rPr>
-                  <w:rFonts w:ascii="Cambria Math" w:hAnsi="Cambria Math"/>
-                  <w:i/>
-                </w:rPr>
-              </m:ctrlPr>
-            </m:sSubPr>
-            <m:e>
-              <m:r>
-                <w:rPr>
-                  <w:rFonts w:ascii="Cambria Math" w:hAnsi="Cambria Math"/>
-                </w:rPr>
-                <m:t>I</m:t>
-              </m:r>
-            </m:e>
-            <m:sub>
-              <m:r>
-                <w:rPr>
-                  <w:rFonts w:ascii="Cambria Math" w:hAnsi="Cambria Math"/>
-                </w:rPr>
-                <m:t>0</m:t>
-              </m:r>
-            </m:sub>
-          </m:sSub>
-          <m:r>
-            <w:rPr>
-              <w:rFonts w:ascii="Cambria Math" w:hAnsi="Cambria Math"/>
-            </w:rPr>
-            <m:t xml:space="preserve">=0, </m:t>
-          </m:r>
-          <m:sSub>
-            <m:sSubPr>
-              <m:ctrlPr>
-                <w:rPr>
-                  <w:rFonts w:ascii="Cambria Math" w:hAnsi="Cambria Math"/>
-                  <w:i/>
-                </w:rPr>
-              </m:ctrlPr>
-            </m:sSubPr>
-            <m:e>
-              <m:r>
-                <w:rPr>
-                  <w:rFonts w:ascii="Cambria Math" w:hAnsi="Cambria Math"/>
-                </w:rPr>
-                <m:t>I</m:t>
-              </m:r>
-            </m:e>
-            <m:sub>
-              <m:r>
-                <w:rPr>
-                  <w:rFonts w:ascii="Cambria Math" w:hAnsi="Cambria Math"/>
-                </w:rPr>
-                <m:t>1</m:t>
-              </m:r>
-            </m:sub>
-          </m:sSub>
-          <m:r>
-            <w:rPr>
-              <w:rFonts w:ascii="Cambria Math" w:hAnsi="Cambria Math"/>
-            </w:rPr>
-            <m:t xml:space="preserve">=0, dann </m:t>
-          </m:r>
-          <m:sSub>
-            <m:sSubPr>
-              <m:ctrlPr>
-                <w:rPr>
-                  <w:rFonts w:ascii="Cambria Math" w:hAnsi="Cambria Math"/>
-                  <w:i/>
-                </w:rPr>
-              </m:ctrlPr>
-            </m:sSubPr>
-            <m:e>
-              <m:r>
-                <w:rPr>
-                  <w:rFonts w:ascii="Cambria Math" w:hAnsi="Cambria Math"/>
-                </w:rPr>
-                <m:t>I</m:t>
-              </m:r>
-            </m:e>
-            <m:sub>
-              <m:r>
-                <w:rPr>
-                  <w:rFonts w:ascii="Cambria Math" w:hAnsi="Cambria Math"/>
-                </w:rPr>
-                <m:t>0</m:t>
-              </m:r>
-            </m:sub>
-          </m:sSub>
-          <m:r>
-            <w:rPr>
-              <w:rFonts w:ascii="Cambria Math" w:hAnsi="Cambria Math"/>
-            </w:rPr>
-            <m:t>*</m:t>
-          </m:r>
-          <m:sSub>
-            <m:sSubPr>
-              <m:ctrlPr>
-                <w:rPr>
-                  <w:rFonts w:ascii="Cambria Math" w:hAnsi="Cambria Math"/>
-                  <w:i/>
-                </w:rPr>
-              </m:ctrlPr>
-            </m:sSubPr>
-            <m:e>
-              <m:r>
-                <w:rPr>
-                  <w:rFonts w:ascii="Cambria Math" w:hAnsi="Cambria Math"/>
-                </w:rPr>
-                <m:t>w</m:t>
-              </m:r>
-            </m:e>
-            <m:sub>
-              <m:r>
-                <w:rPr>
-                  <w:rFonts w:ascii="Cambria Math" w:hAnsi="Cambria Math"/>
-                </w:rPr>
-                <m:t>0</m:t>
-              </m:r>
-            </m:sub>
-          </m:sSub>
-          <m:r>
-            <w:rPr>
-              <w:rFonts w:ascii="Cambria Math" w:hAnsi="Cambria Math"/>
-            </w:rPr>
-            <m:t>+</m:t>
-          </m:r>
-          <m:sSub>
-            <m:sSubPr>
-              <m:ctrlPr>
-                <w:rPr>
-                  <w:rFonts w:ascii="Cambria Math" w:hAnsi="Cambria Math"/>
-                  <w:i/>
-                </w:rPr>
-              </m:ctrlPr>
-            </m:sSubPr>
-            <m:e>
-              <m:r>
-                <w:rPr>
-                  <w:rFonts w:ascii="Cambria Math" w:hAnsi="Cambria Math"/>
-                </w:rPr>
-                <m:t>I</m:t>
-              </m:r>
-            </m:e>
-            <m:sub>
-              <m:r>
-                <w:rPr>
-                  <w:rFonts w:ascii="Cambria Math" w:hAnsi="Cambria Math"/>
-                </w:rPr>
-                <m:t>1</m:t>
-              </m:r>
-            </m:sub>
-          </m:sSub>
-          <m:r>
-            <w:rPr>
-              <w:rFonts w:ascii="Cambria Math" w:hAnsi="Cambria Math"/>
-            </w:rPr>
-            <m:t>*</m:t>
-          </m:r>
-          <m:sSub>
-            <m:sSubPr>
-              <m:ctrlPr>
-                <w:rPr>
-                  <w:rFonts w:ascii="Cambria Math" w:hAnsi="Cambria Math"/>
-                  <w:i/>
-                </w:rPr>
-              </m:ctrlPr>
-            </m:sSubPr>
-            <m:e>
-              <m:r>
-                <w:rPr>
-                  <w:rFonts w:ascii="Cambria Math" w:hAnsi="Cambria Math"/>
-                </w:rPr>
-                <m:t>w</m:t>
-              </m:r>
-            </m:e>
-            <m:sub>
-              <m:r>
-                <w:rPr>
-                  <w:rFonts w:ascii="Cambria Math" w:hAnsi="Cambria Math"/>
-                </w:rPr>
-                <m:t>1</m:t>
-              </m:r>
-            </m:sub>
-          </m:sSub>
-          <m:r>
-            <w:rPr>
-              <w:rFonts w:ascii="Cambria Math" w:hAnsi="Cambria Math"/>
-            </w:rPr>
-            <m:t>=0</m:t>
-          </m:r>
-        </m:oMath>
-      </m:oMathPara>
-    </w:p>
-    <w:p>
-      <w:pPr>
-        <w:pStyle w:val="-OlWIRStandardtextEinzug-"/>
-      </w:pPr>
-    </w:p>
-    <w:p>
-      <w:pPr>
-        <w:pStyle w:val="-OlWIRberschrift2-"/>
-        <w:numPr>
-          <w:ilvl w:val="1"/>
-          <w:numId w:val="17"/>
-        </w:numPr>
-      </w:pPr>
-      <w:bookmarkStart w:id="11" w:name="_Toc453174699"/>
-      <w:r>
-        <w:lastRenderedPageBreak/>
-        <w:t>Evolutionäre Algorithmen</w:t>
-      </w:r>
-      <w:bookmarkEnd w:id="11"/>
-    </w:p>
-    <w:p>
-      <w:pPr>
-        <w:pStyle w:val="-OlWIRStandardtext-"/>
-      </w:pPr>
-      <w:r>
-        <w:t>Evolutionäre Algorithmen kommen häufig dort zum Einsatz, wo es zwar möglich ist eine potentielle Lösung für ein Problem zu bewerten, es aber sehr schwer ist eine solche Lösung zu konstruieren. Die Idee dabei orientiert sich an der Evolutionstheorie der natürlichen Selektion nach Charles Darwin, wo die besten Individuen überleben und Nachkommen produzieren, die generell etwas besser sind als die Generationen vor ihnen. So werden nach und nach nur solche Individuen existieren, die am besten in ihrer Umgebung zurechtkommen. Wie auch bei den künstlichen neuronalen Netzen ist es nicht möglich die volle Komplexität in ein Computermodell zu übertragen. Es wird vielmehr die grundsätzliche Idee genutzt und angewendet.</w:t>
-      </w:r>
-      <w:r>
-        <w:t xml:space="preserve"> Die einzelnen Individuen bestehen meist nur aus einem Array an Zahlen. Diese Zahlen symbolisieren Merkmalsausprägungen</w:t>
-      </w:r>
-      <w:r>
-        <w:t xml:space="preserve"> </w:t>
-      </w:r>
-      <w:r>
-        <w:t xml:space="preserve">und sind vergleichbar mit den Genen in der DNS. </w:t>
-      </w:r>
-      <w:r>
-        <w:t xml:space="preserve">Ein Evolutionärer </w:t>
-      </w:r>
-      <w:r>
-        <w:rPr>
-          <w:noProof/>
-        </w:rPr>
-        <w:drawing>
-          <wp:anchor distT="0" distB="0" distL="114300" distR="114300" simplePos="0" relativeHeight="251662336" behindDoc="0" locked="0" layoutInCell="1" allowOverlap="0" wp14:anchorId="025DABD4" wp14:editId="57B2563B">
-            <wp:simplePos x="0" y="0"/>
-            <wp:positionH relativeFrom="margin">
-              <wp:posOffset>-33655</wp:posOffset>
-            </wp:positionH>
-            <wp:positionV relativeFrom="paragraph">
-              <wp:posOffset>864235</wp:posOffset>
-            </wp:positionV>
-            <wp:extent cx="1495425" cy="4813300"/>
+            <wp:extent cx="1146810" cy="3702050"/>
             <wp:effectExtent l="0" t="0" r="0" b="0"/>
             <wp:wrapSquare wrapText="right"/>
-            <wp:docPr id="10" name="Grafik 10"/>
+            <wp:docPr id="15" name="Grafik 15"/>
             <wp:cNvGraphicFramePr>
               <a:graphicFrameLocks xmlns:a="http://schemas.openxmlformats.org/drawingml/2006/main" noChangeAspect="1"/>
             </wp:cNvGraphicFramePr>
@@ -3787,7 +2938,7 @@
                     <pic:cNvPicPr/>
                   </pic:nvPicPr>
                   <pic:blipFill>
-                    <a:blip r:embed="rId17" cstate="print">
+                    <a:blip r:embed="rId15" cstate="print">
                       <a:extLst>
                         <a:ext uri="{28A0092B-C50C-407E-A947-70E740481C1C}">
                           <a14:useLocalDpi xmlns:a14="http://schemas.microsoft.com/office/drawing/2010/main" val="0"/>
@@ -3801,7 +2952,7 @@
                   <pic:spPr>
                     <a:xfrm>
                       <a:off x="0" y="0"/>
-                      <a:ext cx="1495425" cy="4813300"/>
+                      <a:ext cx="1146810" cy="3702050"/>
                     </a:xfrm>
                     <a:prstGeom prst="rect">
                       <a:avLst/>
@@ -3820,7 +2971,7 @@
         </w:drawing>
       </w:r>
       <w:r>
-        <w:t>Algorithmus läuft in der Regel wie folgt ab:</w:t>
+        <w:t>Evolutionäre Algorithmen kommen häufig dort zum Einsatz, wo es zwar möglich ist eine potentielle Lösung für ein Problem zu bewerten, es aber sehr schwer ist eine solche Lösung zu konstruieren. Die Idee dabei orientiert sich an der Evolutionstheorie der natürlichen Selektion nach Charles Darwin, wo die besten Individuen überleben und Nachkommen produzieren, die generell etwas besser sind als die Generationen vor ihnen. So werden nach und nach nur solche Individuen existieren, die am besten in ihrer Umgebung zurechtkommen. Wie auch bei den künstlichen neuronalen Netzen ist es nicht möglich die volle Komplexität in ein Computermodell zu übertragen. Es wird vielmehr die grundsätzliche Idee genutzt und angewendet. Die einzelnen Individuen bestehen meist nur aus einem Array an Zahlen. Diese Zahlen symbolisieren Merkmalsausprägungen und sind vergleichbar mit den Genen in der DNS. Ein Evolutionärer Algorithmus läuft in der Regel wie folgt ab:</w:t>
       </w:r>
     </w:p>
     <w:p>
@@ -3832,16 +2983,7 @@
         </w:numPr>
       </w:pPr>
       <w:r>
-        <w:t xml:space="preserve">Zunächst wird eine, meist zufällige, Ausgangspopulation generiert. In den meisten Fällen sind die Individuen nicht als Lösungskandidaten einsetzbar. Es gibt allerdings Variationen, </w:t>
-      </w:r>
-      <w:r>
-        <w:t>bei denen</w:t>
-      </w:r>
-      <w:r>
-        <w:t xml:space="preserve"> Wissen über den Lösungsraum in die Generierung mit einfließt</w:t>
-      </w:r>
-      <w:r>
-        <w:t>, was die Qualität der ersten Generation an Lösungen verbessern kann.</w:t>
+        <w:t>Zunächst wird eine, meist zufällige, Ausgangspopulation generiert. In den meisten Fällen sind die Individuen nicht als Lösungskandidaten einsetzbar. Es gibt allerdings Variationen, bei denen Wissen über den Lösungsraum in die Generierung mit einfließt, was die Qualität der ersten Generation an Lösungen verbessern kann.</w:t>
       </w:r>
     </w:p>
     <w:p>
@@ -3853,22 +2995,7 @@
         </w:numPr>
       </w:pPr>
       <w:r>
-        <w:t xml:space="preserve">Nun werden alle Individuen anhand einer sogenannten Fitnessfunktion bewertet. Beispielsweise könnte das Problem sein ein Polynom </w:t>
-      </w:r>
-      <w:r>
-        <w:t>2</w:t>
-      </w:r>
-      <w:r>
-        <w:t>. Grades zu finden</w:t>
-      </w:r>
-      <w:r>
-        <w:t>, welche eine Nullstelle an der Stelle 2 hat. Dann wären die Gene/Merkmalsausprägungen der Individuen als Vorfaktoren aufzufassen. So ergibt sich</w:t>
-      </w:r>
-      <w:r>
-        <w:t xml:space="preserve"> eine mögliche</w:t>
-      </w:r>
-      <w:r>
-        <w:t xml:space="preserve"> Bewertungsfunktion zu </w:t>
+        <w:t xml:space="preserve">Nun werden alle Individuen anhand einer sogenannten Fitnessfunktion bewertet. Beispielsweise könnte das Problem sein ein Polynom 2. Grades zu finden, welche eine Nullstelle an der Stelle 2 hat. Dann wären die Gene/Merkmalsausprägungen der Individuen als Vorfaktoren aufzufassen. So ergibt sich eine mögliche Bewertungsfunktion zu </w:t>
       </w:r>
       <m:oMath>
         <m:r>
@@ -3891,13 +3018,7 @@
               <w:rPr>
                 <w:rFonts w:ascii="Cambria Math" w:hAnsi="Cambria Math"/>
               </w:rPr>
-              <m:t>individu</m:t>
-            </m:r>
-            <m:r>
-              <w:rPr>
-                <w:rFonts w:ascii="Cambria Math" w:hAnsi="Cambria Math"/>
-              </w:rPr>
-              <m:t>um</m:t>
+              <m:t>individuum</m:t>
             </m:r>
           </m:e>
         </m:d>
@@ -4109,16 +3230,8 @@
         </w:numPr>
       </w:pPr>
       <w:r>
-        <w:t>Anschließend werden anhand verschiedener Auswahlverfahren Individuen anhand ihrer Bewertung selektiert.</w:t>
-      </w:r>
-      <w:r>
-        <w:t xml:space="preserve"> </w:t>
-      </w:r>
-      <w:r>
-        <w:t xml:space="preserve">Meist wird die Auswahl zufällig </w:t>
-      </w:r>
-      <w:r>
-        <w:t>gewichtet getroffen.</w:t>
+        <w:lastRenderedPageBreak/>
+        <w:t>Anschließend werden anhand verschiedener Auswahlverfahren Individuen anhand ihrer Bewertung selektiert. Meist wird die Auswahl zufällig gewichtet getroffen.</w:t>
       </w:r>
     </w:p>
     <w:p>
@@ -4155,10 +3268,7 @@
         </m:d>
       </m:oMath>
       <w:r>
-        <w:t xml:space="preserve"> und</w:t>
-      </w:r>
-      <w:r>
-        <w:t xml:space="preserve"> </w:t>
+        <w:t xml:space="preserve"> und </w:t>
       </w:r>
       <m:oMath>
         <m:r>
@@ -4169,7 +3279,15 @@
         </m:r>
       </m:oMath>
       <w:r>
-        <w:t xml:space="preserve"> Beispielsweise zu </w:t>
+        <w:t xml:space="preserve"> Be</w:t>
+      </w:r>
+      <w:proofErr w:type="spellStart"/>
+      <w:r>
+        <w:t>ispielsweise</w:t>
+      </w:r>
+      <w:proofErr w:type="spellEnd"/>
+      <w:r>
+        <w:t xml:space="preserve"> zu </w:t>
       </w:r>
       <m:oMath>
         <m:r>
@@ -4221,10 +3339,7 @@
         <w:t>Kinder</w:t>
       </w:r>
       <w:r>
-        <w:t xml:space="preserve"> nun mit einer gewissen Wahrscheinlichkeit mutiert. Dabei ändert sich meistens ein Gen um einen zufälligen Wert. So wird versucht den gesamten Lösungsraum erreichbar zu machen</w:t>
-      </w:r>
-      <w:r>
-        <w:t>.</w:t>
+        <w:t xml:space="preserve"> nun mit einer gewissen Wahrscheinlichkeit mutiert. Dabei ändert sich meistens ein Gen um einen zufälligen Wert. So wird versucht den gesamten Lösungsraum erreichbar zu machen.</w:t>
       </w:r>
     </w:p>
     <w:p>
@@ -4236,7 +3351,6 @@
         </w:numPr>
       </w:pPr>
       <w:r>
-        <w:lastRenderedPageBreak/>
         <w:t xml:space="preserve">Die </w:t>
       </w:r>
       <w:r>
@@ -4291,13 +3405,7 @@
         <w:ind w:firstLine="0"/>
       </w:pPr>
       <w:r>
-        <w:t>Ein Evolutionärer Algorithmus läuft prinzipiell unbegrenzt lange, allerdings gibt es eine Reihe m</w:t>
-      </w:r>
-      <w:r>
-        <w:t>öglicher Abbruchkriterien, die e</w:t>
-      </w:r>
-      <w:r>
-        <w:t xml:space="preserve">ntscheiden wann eine weitere Ausführung keinen Sinn mehr macht oder zu </w:t>
+        <w:t xml:space="preserve">Ein Evolutionärer Algorithmus läuft prinzipiell unbegrenzt lange, allerdings gibt es eine Reihe möglicher Abbruchkriterien, die entscheiden wann eine weitere Ausführung keinen Sinn mehr macht oder zu </w:t>
       </w:r>
       <w:r>
         <w:rPr>
@@ -4321,22 +3429,7 @@
         <w:t>eine bestimmte</w:t>
       </w:r>
       <w:r>
-        <w:t xml:space="preserve"> Anzahl an Generationen dur</w:t>
-      </w:r>
-      <w:r>
-        <w:t>chlaufen wurden, oder dass</w:t>
-      </w:r>
-      <w:r>
-        <w:t xml:space="preserve"> über</w:t>
-      </w:r>
-      <w:r>
-        <w:t xml:space="preserve"> längere Zeit kein besseres Individuum erzeugt werden konnte. Die gewählten Abbruchkriterien sind </w:t>
-      </w:r>
-      <w:r>
-        <w:t>domain</w:t>
-      </w:r>
-      <w:r>
-        <w:t>spezifisch.</w:t>
+        <w:t xml:space="preserve"> Anzahl an Generationen durchlaufen wurden, oder dass über längere Zeit kein besseres Individuum erzeugt werden konnte. Die gewählten Abbruchkriterien sind domainspezifisch.</w:t>
       </w:r>
     </w:p>
     <w:p>
@@ -4345,19 +3438,7 @@
         <w:ind w:firstLine="0"/>
       </w:pPr>
       <w:r>
-        <w:t>Ein Problem der Evolutionären Algorithmen ist die Parameterbestimmung. Es müssen eine Reihe von Werten im Voraus festgelegt werden, die jeweils nicht trivial von dem Lösungsraum, der Größe der Population und anderen Faktoren abhängen können. Beispielsweise ist es nicht möglich eine einheitliche optimale Mutationswahrscheinlichkeit zu empfehlen. In vielen Fällen bietet es sich</w:t>
-      </w:r>
-      <w:r>
-        <w:t xml:space="preserve"> auch</w:t>
-      </w:r>
-      <w:r>
-        <w:t xml:space="preserve"> an die Werte im Laufe des Algorithmus anzupassen was die Festlegung weiter erschwert. </w:t>
-      </w:r>
-      <w:r>
-        <w:t>Es bleibt also festzuhalten, dass EAs zwar flexibel in der Anwendung sind, jedoch nicht einfach ohne Anpassung zu jeder Problemstellung eine Lösung finden.</w:t>
-      </w:r>
-      <w:r>
-        <w:t xml:space="preserve"> </w:t>
+        <w:t xml:space="preserve">Ein Problem der Evolutionären Algorithmen ist die Parameterbestimmung. Es müssen eine Reihe von Werten im Voraus festgelegt werden, die jeweils nicht trivial von dem Lösungsraum, der Größe der Population und anderen Faktoren abhängen können. Beispielsweise ist es nicht möglich eine einheitliche optimale Mutationswahrscheinlichkeit zu empfehlen. In vielen Fällen bietet es sich auch an die Werte im Laufe des Algorithmus anzupassen was die Festlegung weiter erschwert. Es bleibt also festzuhalten, dass EAs zwar flexibel in der Anwendung sind, jedoch nicht einfach ohne Anpassung zu jeder Problemstellung eine Lösung finden. </w:t>
       </w:r>
     </w:p>
     <w:p>
@@ -4368,14 +3449,1055 @@
           <w:numId w:val="17"/>
         </w:numPr>
       </w:pPr>
-      <w:bookmarkStart w:id="12" w:name="_Toc453174700"/>
+      <w:bookmarkStart w:id="12" w:name="_Toc453174698"/>
+      <w:r>
+        <w:t>Künstliche n</w:t>
+      </w:r>
+      <w:r>
+        <w:t>euronale Netze</w:t>
+      </w:r>
+      <w:bookmarkEnd w:id="12"/>
+    </w:p>
+    <w:p>
+      <w:pPr>
+        <w:pStyle w:val="-OlWIRberschrift-"/>
+        <w:jc w:val="center"/>
+        <w:rPr>
+          <w:rFonts w:ascii="Times New Roman" w:hAnsi="Times New Roman"/>
+          <w:b w:val="0"/>
+          <w:i/>
+          <w:iCs/>
+          <w:color w:val="000000"/>
+          <w:sz w:val="20"/>
+          <w:lang w:val="en-GB"/>
+        </w:rPr>
+      </w:pPr>
+      <w:r>
+        <w:rPr>
+          <w:rFonts w:ascii="Times New Roman" w:hAnsi="Times New Roman"/>
+          <w:b w:val="0"/>
+          <w:i/>
+          <w:iCs/>
+          <w:color w:val="000000"/>
+          <w:sz w:val="20"/>
+          <w:lang w:val="en-GB"/>
+        </w:rPr>
+        <w:t xml:space="preserve">“The computer is incredibly fast, accurate, and stupid. Man is unbelievably slow, inaccurate, and brilliant. The marriage of the two is a challenge and opportunity beyond imagination.” – Stuart </w:t>
+      </w:r>
+      <w:proofErr w:type="spellStart"/>
+      <w:r>
+        <w:rPr>
+          <w:rFonts w:ascii="Times New Roman" w:hAnsi="Times New Roman"/>
+          <w:b w:val="0"/>
+          <w:i/>
+          <w:iCs/>
+          <w:color w:val="000000"/>
+          <w:sz w:val="20"/>
+          <w:lang w:val="en-GB"/>
+        </w:rPr>
+        <w:t>Walesh</w:t>
+      </w:r>
+      <w:proofErr w:type="spellEnd"/>
+      <w:r>
+        <w:rPr>
+          <w:rFonts w:ascii="Times New Roman" w:hAnsi="Times New Roman"/>
+          <w:b w:val="0"/>
+          <w:i/>
+          <w:iCs/>
+          <w:color w:val="000000"/>
+          <w:sz w:val="20"/>
+          <w:lang w:val="en-GB"/>
+        </w:rPr>
+        <w:t xml:space="preserve"> </w:t>
+      </w:r>
+    </w:p>
+    <w:p>
+      <w:pPr>
+        <w:pStyle w:val="-OlWIRStandardtext-"/>
+      </w:pPr>
+      <w:r>
+        <w:rPr>
+          <w:noProof/>
+        </w:rPr>
+        <w:lastRenderedPageBreak/>
+        <w:pict w14:anchorId="2DF9CC8B">
+          <v:shapetype id="_x0000_t75" coordsize="21600,21600" o:spt="75" o:preferrelative="t" path="m@4@5l@4@11@9@11@9@5xe" filled="f" stroked="f">
+            <v:stroke joinstyle="miter"/>
+            <v:formulas>
+              <v:f eqn="if lineDrawn pixelLineWidth 0"/>
+              <v:f eqn="sum @0 1 0"/>
+              <v:f eqn="sum 0 0 @1"/>
+              <v:f eqn="prod @2 1 2"/>
+              <v:f eqn="prod @3 21600 pixelWidth"/>
+              <v:f eqn="prod @3 21600 pixelHeight"/>
+              <v:f eqn="sum @0 0 1"/>
+              <v:f eqn="prod @6 1 2"/>
+              <v:f eqn="prod @7 21600 pixelWidth"/>
+              <v:f eqn="sum @8 21600 0"/>
+              <v:f eqn="prod @7 21600 pixelHeight"/>
+              <v:f eqn="sum @10 21600 0"/>
+            </v:formulas>
+            <v:path o:extrusionok="f" gradientshapeok="t" o:connecttype="rect"/>
+            <o:lock v:ext="edit" aspectratio="t"/>
+          </v:shapetype>
+          <v:shape id="_x0000_s1026" type="#_x0000_t75" style="position:absolute;left:0;text-align:left;margin-left:376.6pt;margin-top:139.95pt;width:239.5pt;height:117.5pt;z-index:-251655168;mso-position-horizontal:right" wrapcoords="-68 0 -68 21462 21600 21462 21600 0 -68 0" o:allowoverlap="f">
+            <v:imagedata r:id="rId16"/>
+            <w10:wrap type="square"/>
+          </v:shape>
+        </w:pict>
+      </w:r>
+      <w:r>
+        <w:t>Künstliche neuronale Netze versuchen die Brücke zu schlagen, zwischen dem Intellekt von Menschen und der Rechengeschwindigkeit von Computern. Diese Netze sind inspiriert von den neuronalen Verbindungen im Gehirn. Es werden jedoch nur die grundsätzlichsten Eigenschaften übernommen und viele biologische Facetten</w:t>
+      </w:r>
+      <w:r>
+        <w:t xml:space="preserve"> ignoriert. Der Aufbau jedes neuronalen Netzes ist grundsätzlich gleich. Es gibt eine Eingabeebene (</w:t>
+      </w:r>
+      <w:proofErr w:type="spellStart"/>
+      <w:r>
+        <w:rPr>
+          <w:i/>
+        </w:rPr>
+        <w:t>input</w:t>
+      </w:r>
+      <w:proofErr w:type="spellEnd"/>
+      <w:r>
+        <w:rPr>
+          <w:i/>
+        </w:rPr>
+        <w:t xml:space="preserve"> </w:t>
+      </w:r>
+      <w:proofErr w:type="spellStart"/>
+      <w:r>
+        <w:rPr>
+          <w:i/>
+        </w:rPr>
+        <w:t>layer</w:t>
+      </w:r>
+      <w:proofErr w:type="spellEnd"/>
+      <w:r>
+        <w:t xml:space="preserve">) die einen Eingabevektor akzeptiert. Über diesen Weg werden (Umgebungs-)Daten oder ähnliches an das neuronale Netz übergeben. Das biologische Äquivalent wären zum Beispiel die Augen, die Farb- und Helligkeitsinformationen wahrnehmen und an Neuronen im Gehirn weiterleiten. Die Daten des Eingabevektors werden nun an die nächste Ebene im Netz propagieren, die erste, sogenannte, </w:t>
+      </w:r>
+      <w:proofErr w:type="spellStart"/>
+      <w:r>
+        <w:rPr>
+          <w:i/>
+        </w:rPr>
+        <w:t>hidden</w:t>
+      </w:r>
+      <w:proofErr w:type="spellEnd"/>
+      <w:r>
+        <w:rPr>
+          <w:i/>
+        </w:rPr>
+        <w:t xml:space="preserve"> </w:t>
+      </w:r>
+      <w:proofErr w:type="spellStart"/>
+      <w:r>
+        <w:rPr>
+          <w:i/>
+        </w:rPr>
+        <w:t>layer</w:t>
+      </w:r>
+      <w:proofErr w:type="spellEnd"/>
+      <w:r>
+        <w:t xml:space="preserve">. Diese verarbeitet die Daten und leitet sie weiter an die nächste </w:t>
+      </w:r>
+      <w:proofErr w:type="spellStart"/>
+      <w:r>
+        <w:rPr>
+          <w:i/>
+        </w:rPr>
+        <w:t>hidden</w:t>
+      </w:r>
+      <w:proofErr w:type="spellEnd"/>
+      <w:r>
+        <w:rPr>
+          <w:i/>
+        </w:rPr>
+        <w:t xml:space="preserve"> </w:t>
+      </w:r>
+      <w:proofErr w:type="spellStart"/>
+      <w:r>
+        <w:rPr>
+          <w:i/>
+        </w:rPr>
+        <w:t>layer</w:t>
+      </w:r>
+      <w:proofErr w:type="spellEnd"/>
+      <w:r>
+        <w:t xml:space="preserve">, bis schließlich die letzte Ebene erreicht wird und die Ergebnisse ausgelesen werden können (die </w:t>
+      </w:r>
+      <w:proofErr w:type="spellStart"/>
+      <w:r>
+        <w:rPr>
+          <w:i/>
+        </w:rPr>
+        <w:t>output</w:t>
+      </w:r>
+      <w:proofErr w:type="spellEnd"/>
+      <w:r>
+        <w:rPr>
+          <w:i/>
+        </w:rPr>
+        <w:t xml:space="preserve"> </w:t>
+      </w:r>
+      <w:proofErr w:type="spellStart"/>
+      <w:r>
+        <w:rPr>
+          <w:i/>
+        </w:rPr>
+        <w:t>layer</w:t>
+      </w:r>
+      <w:proofErr w:type="spellEnd"/>
+      <w:r>
+        <w:t>). Jedes Element des Eingabevektors wird genau</w:t>
+      </w:r>
+      <w:r>
+        <w:t xml:space="preserve"> an ein </w:t>
+      </w:r>
+      <w:r>
+        <w:rPr>
+          <w:i/>
+        </w:rPr>
+        <w:t>Neuron</w:t>
+      </w:r>
+      <w:r>
+        <w:t xml:space="preserve"> der Eingabeebene geleitet. Jedes dieser Neuronen ist üblicherweise mit jedem Neuron der nächsten Ebene verbunden. Die Ausgabe eines Neurons, also welcher Wert an die nächste Ebene weitergeleitet wird, errechnet sich mithilfe einer Aktivierungsfunktion. Die Funktion hat das Ziel die Ausgabe immer im gleichen Intervall zu halten. So könnte ein Neuron aufgrund der Eingangskonfiguration einen Wert annehmen, der unproportional groß oder klein ist. Mithilfe der Funktion wird der Wert jedoch wieder in das Intervall [0,1] oder [-1,1] proji</w:t>
+      </w:r>
+      <w:r>
+        <w:t>z</w:t>
+      </w:r>
+      <w:r>
+        <w:t xml:space="preserve">iert. Eine Aktivierungsfunktion die häufig </w:t>
+      </w:r>
+      <w:r>
+        <w:rPr>
+          <w:noProof/>
+        </w:rPr>
+        <w:drawing>
+          <wp:anchor distT="0" distB="0" distL="114300" distR="114300" simplePos="0" relativeHeight="251657216" behindDoc="0" locked="0" layoutInCell="1" allowOverlap="1" wp14:anchorId="6828C6D8" wp14:editId="310ED9AB">
+            <wp:simplePos x="0" y="0"/>
+            <wp:positionH relativeFrom="column">
+              <wp:align>center</wp:align>
+            </wp:positionH>
+            <wp:positionV relativeFrom="paragraph">
+              <wp:posOffset>680720</wp:posOffset>
+            </wp:positionV>
+            <wp:extent cx="3700800" cy="2210400"/>
+            <wp:effectExtent l="0" t="0" r="13970" b="0"/>
+            <wp:wrapTopAndBottom/>
+            <wp:docPr id="16" name="Diagramm 16"/>
+            <wp:cNvGraphicFramePr/>
+            <a:graphic xmlns:a="http://schemas.openxmlformats.org/drawingml/2006/main">
+              <a:graphicData uri="http://schemas.openxmlformats.org/drawingml/2006/chart">
+                <c:chart xmlns:c="http://schemas.openxmlformats.org/drawingml/2006/chart" xmlns:r="http://schemas.openxmlformats.org/officeDocument/2006/relationships" r:id="rId17"/>
+              </a:graphicData>
+            </a:graphic>
+            <wp14:sizeRelH relativeFrom="margin">
+              <wp14:pctWidth>0</wp14:pctWidth>
+            </wp14:sizeRelH>
+            <wp14:sizeRelV relativeFrom="margin">
+              <wp14:pctHeight>0</wp14:pctHeight>
+            </wp14:sizeRelV>
+          </wp:anchor>
+        </w:drawing>
+      </w:r>
+      <w:r>
+        <w:t xml:space="preserve">zum Einsatz kommt, ist die sogenannte </w:t>
+      </w:r>
+      <w:proofErr w:type="spellStart"/>
+      <w:r>
+        <w:t>Sigmoid</w:t>
+      </w:r>
+      <w:proofErr w:type="spellEnd"/>
+      <w:r>
+        <w:t>-Funktion.</w:t>
+      </w:r>
+      <w:r>
+        <w:t xml:space="preserve"> Sie hat die Form:</w:t>
+      </w:r>
+      <w:r>
+        <w:br/>
+      </w:r>
+      <m:oMath>
+        <m:f>
+          <m:fPr>
+            <m:ctrlPr>
+              <w:rPr>
+                <w:rFonts w:ascii="Cambria Math" w:hAnsi="Cambria Math"/>
+                <w:i/>
+              </w:rPr>
+            </m:ctrlPr>
+          </m:fPr>
+          <m:num>
+            <m:eqArr>
+              <m:eqArrPr>
+                <m:ctrlPr>
+                  <w:rPr>
+                    <w:rFonts w:ascii="Cambria Math" w:hAnsi="Cambria Math"/>
+                    <w:i/>
+                  </w:rPr>
+                </m:ctrlPr>
+              </m:eqArrPr>
+              <m:e>
+                <m:r>
+                  <w:rPr>
+                    <w:rFonts w:ascii="Cambria Math" w:hAnsi="Cambria Math"/>
+                  </w:rPr>
+                  <m:t>1</m:t>
+                </m:r>
+              </m:e>
+              <m:e>
+                <m:r>
+                  <w:rPr>
+                    <w:rFonts w:ascii="Cambria Math" w:hAnsi="Cambria Math"/>
+                  </w:rPr>
+                  <m:t>1</m:t>
+                </m:r>
+              </m:e>
+            </m:eqArr>
+          </m:num>
+          <m:den>
+            <m:r>
+              <w:rPr>
+                <w:rFonts w:ascii="Cambria Math" w:hAnsi="Cambria Math"/>
+              </w:rPr>
+              <m:t>1+</m:t>
+            </m:r>
+            <m:sSup>
+              <m:sSupPr>
+                <m:ctrlPr>
+                  <w:rPr>
+                    <w:rFonts w:ascii="Cambria Math" w:hAnsi="Cambria Math"/>
+                    <w:i/>
+                  </w:rPr>
+                </m:ctrlPr>
+              </m:sSupPr>
+              <m:e>
+                <m:r>
+                  <w:rPr>
+                    <w:rFonts w:ascii="Cambria Math" w:hAnsi="Cambria Math"/>
+                  </w:rPr>
+                  <m:t>e</m:t>
+                </m:r>
+              </m:e>
+              <m:sup>
+                <m:r>
+                  <w:rPr>
+                    <w:rFonts w:ascii="Cambria Math" w:hAnsi="Cambria Math"/>
+                  </w:rPr>
+                  <m:t>-t</m:t>
+                </m:r>
+              </m:sup>
+            </m:sSup>
+          </m:den>
+        </m:f>
+      </m:oMath>
+      <w:r>
+        <w:t xml:space="preserve">, wobei </w:t>
+      </w:r>
+      <w:r>
+        <w:rPr>
+          <w:i/>
+        </w:rPr>
+        <w:t>t</w:t>
+      </w:r>
+      <w:r>
+        <w:t xml:space="preserve"> dabei der</w:t>
+      </w:r>
+      <w:r>
+        <w:t xml:space="preserve"> eigentliche Wert ist. Ihr Verlauf skizziert sich so: </w:t>
+      </w:r>
+    </w:p>
+    <w:p>
+      <w:pPr>
+        <w:pStyle w:val="-OlWIRStandardtextEinzug-"/>
+      </w:pPr>
+      <w:r>
+        <w:t xml:space="preserve">Desweitern sind die Verbindungen gewichtet. Das bedeutet das jeder Wert der von der Aktivierungsfunktion berechnet wurde mit einer bestimmten Gewichtung mit in den Eingabewert eines Neurons eine Ebene weiter fließt. Der letztendliche Eingabewert ergibt sich aus der Summe aller gewichteten Ausgabewerte der Neuronen der vorherigen Ebene. Somit ergibt sich folgende Formel für ein Neuron mit dem Index </w:t>
+      </w:r>
+      <w:r>
+        <w:rPr>
+          <w:i/>
+        </w:rPr>
+        <w:t>i</w:t>
+      </w:r>
+      <w:r>
+        <w:t xml:space="preserve"> in Ebene </w:t>
+      </w:r>
+      <w:r>
+        <w:rPr>
+          <w:i/>
+        </w:rPr>
+        <w:t>k</w:t>
+      </w:r>
+      <w:r>
+        <w:t>:</w:t>
+      </w:r>
+    </w:p>
+    <w:p>
+      <w:pPr>
+        <w:pStyle w:val="-OlWIRStandardtextEinzug-"/>
+        <w:spacing w:line="360" w:lineRule="auto"/>
+        <w:rPr>
+          <w:szCs w:val="22"/>
+        </w:rPr>
+      </w:pPr>
+      <m:oMathPara>
+        <m:oMath>
+          <m:r>
+            <w:rPr>
+              <w:rFonts w:ascii="Cambria Math" w:hAnsi="Cambria Math"/>
+              <w:szCs w:val="22"/>
+            </w:rPr>
+            <w:lastRenderedPageBreak/>
+            <m:t>Ausgabe</m:t>
+          </m:r>
+          <m:d>
+            <m:dPr>
+              <m:ctrlPr>
+                <w:rPr>
+                  <w:rFonts w:ascii="Cambria Math" w:hAnsi="Cambria Math"/>
+                  <w:i/>
+                  <w:szCs w:val="22"/>
+                </w:rPr>
+              </m:ctrlPr>
+            </m:dPr>
+            <m:e>
+              <m:sSub>
+                <m:sSubPr>
+                  <m:ctrlPr>
+                    <w:rPr>
+                      <w:rFonts w:ascii="Cambria Math" w:hAnsi="Cambria Math"/>
+                      <w:i/>
+                      <w:szCs w:val="22"/>
+                    </w:rPr>
+                  </m:ctrlPr>
+                </m:sSubPr>
+                <m:e>
+                  <m:r>
+                    <w:rPr>
+                      <w:rFonts w:ascii="Cambria Math" w:hAnsi="Cambria Math"/>
+                      <w:szCs w:val="22"/>
+                    </w:rPr>
+                    <m:t>Neuron</m:t>
+                  </m:r>
+                </m:e>
+                <m:sub>
+                  <m:r>
+                    <w:rPr>
+                      <w:rFonts w:ascii="Cambria Math" w:hAnsi="Cambria Math"/>
+                      <w:szCs w:val="22"/>
+                    </w:rPr>
+                    <m:t>i,k</m:t>
+                  </m:r>
+                </m:sub>
+              </m:sSub>
+            </m:e>
+          </m:d>
+          <m:r>
+            <w:rPr>
+              <w:rFonts w:ascii="Cambria Math" w:hAnsi="Cambria Math"/>
+              <w:szCs w:val="22"/>
+            </w:rPr>
+            <m:t>=Sigmoid(</m:t>
+          </m:r>
+          <m:nary>
+            <m:naryPr>
+              <m:chr m:val="∑"/>
+              <m:grow m:val="1"/>
+              <m:ctrlPr>
+                <w:rPr>
+                  <w:rFonts w:ascii="Cambria Math" w:hAnsi="Cambria Math"/>
+                  <w:szCs w:val="22"/>
+                </w:rPr>
+              </m:ctrlPr>
+            </m:naryPr>
+            <m:sub>
+              <m:r>
+                <w:rPr>
+                  <w:rFonts w:ascii="Cambria Math" w:eastAsia="Cambria Math" w:hAnsi="Cambria Math" w:cs="Cambria Math"/>
+                  <w:szCs w:val="22"/>
+                </w:rPr>
+                <m:t>j=0</m:t>
+              </m:r>
+            </m:sub>
+            <m:sup>
+              <m:argPr>
+                <m:argSz m:val="-1"/>
+              </m:argPr>
+              <m:r>
+                <w:rPr>
+                  <w:rFonts w:ascii="Cambria Math" w:eastAsia="Cambria Math" w:hAnsi="Cambria Math" w:cs="Cambria Math"/>
+                  <w:szCs w:val="22"/>
+                </w:rPr>
+                <m:t>n</m:t>
+              </m:r>
+            </m:sup>
+            <m:e>
+              <m:r>
+                <w:rPr>
+                  <w:rFonts w:ascii="Cambria Math" w:hAnsi="Cambria Math"/>
+                  <w:szCs w:val="22"/>
+                </w:rPr>
+                <m:t>Ausgabe</m:t>
+              </m:r>
+              <m:d>
+                <m:dPr>
+                  <m:ctrlPr>
+                    <w:rPr>
+                      <w:rFonts w:ascii="Cambria Math" w:hAnsi="Cambria Math"/>
+                      <w:i/>
+                      <w:szCs w:val="22"/>
+                    </w:rPr>
+                  </m:ctrlPr>
+                </m:dPr>
+                <m:e>
+                  <m:sSub>
+                    <m:sSubPr>
+                      <m:ctrlPr>
+                        <w:rPr>
+                          <w:rFonts w:ascii="Cambria Math" w:hAnsi="Cambria Math"/>
+                          <w:i/>
+                          <w:szCs w:val="22"/>
+                        </w:rPr>
+                      </m:ctrlPr>
+                    </m:sSubPr>
+                    <m:e>
+                      <m:r>
+                        <w:rPr>
+                          <w:rFonts w:ascii="Cambria Math" w:hAnsi="Cambria Math"/>
+                          <w:szCs w:val="22"/>
+                        </w:rPr>
+                        <m:t>Neuron</m:t>
+                      </m:r>
+                    </m:e>
+                    <m:sub>
+                      <m:r>
+                        <w:rPr>
+                          <w:rFonts w:ascii="Cambria Math" w:hAnsi="Cambria Math"/>
+                          <w:szCs w:val="22"/>
+                        </w:rPr>
+                        <m:t>j,k-1</m:t>
+                      </m:r>
+                    </m:sub>
+                  </m:sSub>
+                </m:e>
+              </m:d>
+              <m:r>
+                <w:rPr>
+                  <w:rFonts w:ascii="Cambria Math" w:hAnsi="Cambria Math"/>
+                  <w:szCs w:val="22"/>
+                </w:rPr>
+                <m:t>*</m:t>
+              </m:r>
+              <m:sSub>
+                <m:sSubPr>
+                  <m:ctrlPr>
+                    <w:rPr>
+                      <w:rFonts w:ascii="Cambria Math" w:hAnsi="Cambria Math"/>
+                      <w:i/>
+                      <w:szCs w:val="22"/>
+                    </w:rPr>
+                  </m:ctrlPr>
+                </m:sSubPr>
+                <m:e>
+                  <m:r>
+                    <w:rPr>
+                      <w:rFonts w:ascii="Cambria Math" w:hAnsi="Cambria Math"/>
+                      <w:szCs w:val="22"/>
+                    </w:rPr>
+                    <m:t>Gewicht</m:t>
+                  </m:r>
+                </m:e>
+                <m:sub>
+                  <m:d>
+                    <m:dPr>
+                      <m:ctrlPr>
+                        <w:rPr>
+                          <w:rFonts w:ascii="Cambria Math" w:hAnsi="Cambria Math"/>
+                          <w:i/>
+                          <w:szCs w:val="22"/>
+                        </w:rPr>
+                      </m:ctrlPr>
+                    </m:dPr>
+                    <m:e>
+                      <m:r>
+                        <w:rPr>
+                          <w:rFonts w:ascii="Cambria Math" w:hAnsi="Cambria Math"/>
+                          <w:szCs w:val="22"/>
+                        </w:rPr>
+                        <m:t>j,k-1</m:t>
+                      </m:r>
+                    </m:e>
+                  </m:d>
+                  <m:r>
+                    <w:rPr>
+                      <w:rFonts w:ascii="Cambria Math" w:hAnsi="Cambria Math"/>
+                      <w:szCs w:val="22"/>
+                    </w:rPr>
+                    <m:t>,(i,k)</m:t>
+                  </m:r>
+                </m:sub>
+              </m:sSub>
+            </m:e>
+          </m:nary>
+          <m:r>
+            <w:rPr>
+              <w:rFonts w:ascii="Cambria Math" w:hAnsi="Cambria Math"/>
+              <w:szCs w:val="22"/>
+            </w:rPr>
+            <m:t>)</m:t>
+          </m:r>
+        </m:oMath>
+      </m:oMathPara>
+    </w:p>
+    <w:p>
+      <w:pPr>
+        <w:pStyle w:val="-OlWIRStandardtextEinzug-"/>
+      </w:pPr>
+      <w:r>
+        <w:t xml:space="preserve">So errechnet sich </w:t>
+      </w:r>
+      <w:r>
+        <w:t>der</w:t>
+      </w:r>
+      <w:r>
+        <w:t xml:space="preserve"> Ausgabewert </w:t>
+      </w:r>
+      <w:r>
+        <w:t xml:space="preserve">jedes Neurons, mit Ausnahme denen der ersten Ebene, die ihren Wert explizit gesetzt bekommen. Wie sich die Anzahl der </w:t>
+      </w:r>
+      <w:proofErr w:type="spellStart"/>
+      <w:r>
+        <w:rPr>
+          <w:i/>
+        </w:rPr>
+        <w:t>hidden</w:t>
+      </w:r>
+      <w:proofErr w:type="spellEnd"/>
+      <w:r>
+        <w:rPr>
+          <w:i/>
+        </w:rPr>
+        <w:t xml:space="preserve"> </w:t>
+      </w:r>
+      <w:proofErr w:type="spellStart"/>
+      <w:r>
+        <w:rPr>
+          <w:i/>
+        </w:rPr>
+        <w:t>layers</w:t>
+      </w:r>
+      <w:proofErr w:type="spellEnd"/>
+      <w:r>
+        <w:t xml:space="preserve"> festlegt und wie viele Neuronen sich jeweils in ihnen befinden, ist nicht genau definiert und hängt von der Komplexität des Einsatzgebietes ab. Ein einfaches </w:t>
+      </w:r>
+      <w:r>
+        <w:rPr>
+          <w:i/>
+        </w:rPr>
+        <w:t>Und-Gatter</w:t>
+      </w:r>
+      <w:r>
+        <w:t xml:space="preserve"> lässt sich </w:t>
+      </w:r>
+      <w:r>
+        <w:t xml:space="preserve">beispielsweise mit 2 Eingabeneuronen und einem Ausgabeneuron realisieren und somit gar keine </w:t>
+      </w:r>
+      <w:proofErr w:type="spellStart"/>
+      <w:r>
+        <w:rPr>
+          <w:i/>
+        </w:rPr>
+        <w:t>hidden</w:t>
+      </w:r>
+      <w:proofErr w:type="spellEnd"/>
+      <w:r>
+        <w:rPr>
+          <w:i/>
+        </w:rPr>
+        <w:t xml:space="preserve"> </w:t>
+      </w:r>
+      <w:proofErr w:type="spellStart"/>
+      <w:r>
+        <w:rPr>
+          <w:i/>
+        </w:rPr>
+        <w:t>layers</w:t>
+      </w:r>
+      <w:proofErr w:type="spellEnd"/>
+      <w:r>
+        <w:t xml:space="preserve"> benötigt werden. Möchte man ein </w:t>
+      </w:r>
+      <w:r>
+        <w:rPr>
+          <w:i/>
+        </w:rPr>
+        <w:t>Exklusiv-Oder-Gatter</w:t>
+      </w:r>
+      <w:r>
+        <w:t xml:space="preserve"> nachstellen benötigt man hingegen schon eine </w:t>
+      </w:r>
+      <w:proofErr w:type="spellStart"/>
+      <w:r>
+        <w:rPr>
+          <w:i/>
+        </w:rPr>
+        <w:t>hidden</w:t>
+      </w:r>
+      <w:proofErr w:type="spellEnd"/>
+      <w:r>
+        <w:rPr>
+          <w:i/>
+        </w:rPr>
+        <w:t xml:space="preserve"> </w:t>
+      </w:r>
+      <w:proofErr w:type="spellStart"/>
+      <w:r>
+        <w:rPr>
+          <w:i/>
+        </w:rPr>
+        <w:t>layer</w:t>
+      </w:r>
+      <w:proofErr w:type="spellEnd"/>
+      <w:r>
+        <w:t xml:space="preserve">. Intuitiv lässt sich das damit erklären, dass die Eingabedaten in Verbindung zueinander gesetzt werden müssen. Desweitern werden in der Regel </w:t>
+      </w:r>
+      <w:r>
+        <w:rPr>
+          <w:i/>
+        </w:rPr>
+        <w:t>Bias</w:t>
+      </w:r>
+      <w:r>
+        <w:t xml:space="preserve">-Neuronen implementiert. Diese speziellen Neuronen haben als Ausgabewert immer 1 und ermöglichen so auch Informationen aus einem Eingabevektor zu gewinnen, bei dem alle Werte 0 sind. Ein Beispiel dafür wäre ein </w:t>
+      </w:r>
+      <w:r>
+        <w:rPr>
+          <w:i/>
+        </w:rPr>
+        <w:t>NOR-Gatter</w:t>
+      </w:r>
+      <w:r>
+        <w:t>. Die Ausgabe soll</w:t>
+      </w:r>
+      <w:r>
+        <w:t xml:space="preserve"> unter anderem</w:t>
+      </w:r>
+      <w:r>
+        <w:t xml:space="preserve"> dann 1 sein, wenn alle Eingangswerte 0 sind. Ohne </w:t>
+      </w:r>
+      <w:r>
+        <w:rPr>
+          <w:i/>
+        </w:rPr>
+        <w:t>Bias-Neuronen</w:t>
+      </w:r>
+      <w:r>
+        <w:t xml:space="preserve"> ist es nicht möglich die Verbindungen im Netz so zu gewichten, dass aus einem 0-Eingabevektor ein </w:t>
+      </w:r>
+      <w:r>
+        <w:rPr>
+          <w:i/>
+        </w:rPr>
+        <w:t>nicht</w:t>
+      </w:r>
+      <w:r>
+        <w:rPr>
+          <w:i/>
+        </w:rPr>
+        <w:t>-0-Ausgabewert</w:t>
+      </w:r>
+      <w:r>
+        <w:t xml:space="preserve"> wird.</w:t>
+      </w:r>
+    </w:p>
+    <w:p>
+      <w:pPr>
+        <w:pStyle w:val="-OlWIRStandardtextEinzug-"/>
+      </w:pPr>
+      <m:oMathPara>
+        <m:oMath>
+          <m:sSub>
+            <m:sSubPr>
+              <m:ctrlPr>
+                <w:rPr>
+                  <w:rFonts w:ascii="Cambria Math" w:hAnsi="Cambria Math"/>
+                  <w:i/>
+                </w:rPr>
+              </m:ctrlPr>
+            </m:sSubPr>
+            <m:e>
+              <m:r>
+                <w:rPr>
+                  <w:rFonts w:ascii="Cambria Math" w:hAnsi="Cambria Math"/>
+                </w:rPr>
+                <m:t>I</m:t>
+              </m:r>
+            </m:e>
+            <m:sub>
+              <m:r>
+                <w:rPr>
+                  <w:rFonts w:ascii="Cambria Math" w:hAnsi="Cambria Math"/>
+                </w:rPr>
+                <m:t>0</m:t>
+              </m:r>
+            </m:sub>
+          </m:sSub>
+          <m:r>
+            <w:rPr>
+              <w:rFonts w:ascii="Cambria Math" w:hAnsi="Cambria Math"/>
+            </w:rPr>
+            <m:t xml:space="preserve">=0, </m:t>
+          </m:r>
+          <m:sSub>
+            <m:sSubPr>
+              <m:ctrlPr>
+                <w:rPr>
+                  <w:rFonts w:ascii="Cambria Math" w:hAnsi="Cambria Math"/>
+                  <w:i/>
+                </w:rPr>
+              </m:ctrlPr>
+            </m:sSubPr>
+            <m:e>
+              <m:r>
+                <w:rPr>
+                  <w:rFonts w:ascii="Cambria Math" w:hAnsi="Cambria Math"/>
+                </w:rPr>
+                <m:t>I</m:t>
+              </m:r>
+            </m:e>
+            <m:sub>
+              <m:r>
+                <w:rPr>
+                  <w:rFonts w:ascii="Cambria Math" w:hAnsi="Cambria Math"/>
+                </w:rPr>
+                <m:t>1</m:t>
+              </m:r>
+            </m:sub>
+          </m:sSub>
+          <m:r>
+            <w:rPr>
+              <w:rFonts w:ascii="Cambria Math" w:hAnsi="Cambria Math"/>
+            </w:rPr>
+            <m:t xml:space="preserve">=0, dann </m:t>
+          </m:r>
+          <m:sSub>
+            <m:sSubPr>
+              <m:ctrlPr>
+                <w:rPr>
+                  <w:rFonts w:ascii="Cambria Math" w:hAnsi="Cambria Math"/>
+                  <w:i/>
+                </w:rPr>
+              </m:ctrlPr>
+            </m:sSubPr>
+            <m:e>
+              <m:r>
+                <w:rPr>
+                  <w:rFonts w:ascii="Cambria Math" w:hAnsi="Cambria Math"/>
+                </w:rPr>
+                <m:t>I</m:t>
+              </m:r>
+            </m:e>
+            <m:sub>
+              <m:r>
+                <w:rPr>
+                  <w:rFonts w:ascii="Cambria Math" w:hAnsi="Cambria Math"/>
+                </w:rPr>
+                <m:t>0</m:t>
+              </m:r>
+            </m:sub>
+          </m:sSub>
+          <m:r>
+            <w:rPr>
+              <w:rFonts w:ascii="Cambria Math" w:hAnsi="Cambria Math"/>
+            </w:rPr>
+            <m:t>*</m:t>
+          </m:r>
+          <m:sSub>
+            <m:sSubPr>
+              <m:ctrlPr>
+                <w:rPr>
+                  <w:rFonts w:ascii="Cambria Math" w:hAnsi="Cambria Math"/>
+                  <w:i/>
+                </w:rPr>
+              </m:ctrlPr>
+            </m:sSubPr>
+            <m:e>
+              <m:r>
+                <w:rPr>
+                  <w:rFonts w:ascii="Cambria Math" w:hAnsi="Cambria Math"/>
+                </w:rPr>
+                <m:t>w</m:t>
+              </m:r>
+            </m:e>
+            <m:sub>
+              <m:r>
+                <w:rPr>
+                  <w:rFonts w:ascii="Cambria Math" w:hAnsi="Cambria Math"/>
+                </w:rPr>
+                <m:t>0</m:t>
+              </m:r>
+            </m:sub>
+          </m:sSub>
+          <m:r>
+            <w:rPr>
+              <w:rFonts w:ascii="Cambria Math" w:hAnsi="Cambria Math"/>
+            </w:rPr>
+            <m:t>+</m:t>
+          </m:r>
+          <m:sSub>
+            <m:sSubPr>
+              <m:ctrlPr>
+                <w:rPr>
+                  <w:rFonts w:ascii="Cambria Math" w:hAnsi="Cambria Math"/>
+                  <w:i/>
+                </w:rPr>
+              </m:ctrlPr>
+            </m:sSubPr>
+            <m:e>
+              <m:r>
+                <w:rPr>
+                  <w:rFonts w:ascii="Cambria Math" w:hAnsi="Cambria Math"/>
+                </w:rPr>
+                <m:t>I</m:t>
+              </m:r>
+            </m:e>
+            <m:sub>
+              <m:r>
+                <w:rPr>
+                  <w:rFonts w:ascii="Cambria Math" w:hAnsi="Cambria Math"/>
+                </w:rPr>
+                <m:t>1</m:t>
+              </m:r>
+            </m:sub>
+          </m:sSub>
+          <m:r>
+            <w:rPr>
+              <w:rFonts w:ascii="Cambria Math" w:hAnsi="Cambria Math"/>
+            </w:rPr>
+            <m:t>*</m:t>
+          </m:r>
+          <m:sSub>
+            <m:sSubPr>
+              <m:ctrlPr>
+                <w:rPr>
+                  <w:rFonts w:ascii="Cambria Math" w:hAnsi="Cambria Math"/>
+                  <w:i/>
+                </w:rPr>
+              </m:ctrlPr>
+            </m:sSubPr>
+            <m:e>
+              <m:r>
+                <w:rPr>
+                  <w:rFonts w:ascii="Cambria Math" w:hAnsi="Cambria Math"/>
+                </w:rPr>
+                <m:t>w</m:t>
+              </m:r>
+            </m:e>
+            <m:sub>
+              <m:r>
+                <w:rPr>
+                  <w:rFonts w:ascii="Cambria Math" w:hAnsi="Cambria Math"/>
+                </w:rPr>
+                <m:t>1</m:t>
+              </m:r>
+            </m:sub>
+          </m:sSub>
+          <m:r>
+            <w:rPr>
+              <w:rFonts w:ascii="Cambria Math" w:hAnsi="Cambria Math"/>
+            </w:rPr>
+            <m:t>=0</m:t>
+          </m:r>
+        </m:oMath>
+      </m:oMathPara>
+    </w:p>
+    <w:p>
+      <w:pPr>
+        <w:pStyle w:val="-OlWIRStandardtextEinzug-"/>
+      </w:pPr>
+      <w:r>
+        <w:t>Damit die Ausgabe eines neuronalen Netzwerks überhaupt sinnvoll verwendet werden kann, muss das Netz zunächst trainiert werden.</w:t>
+      </w:r>
+      <w:r>
+        <w:t xml:space="preserve"> Dazu werden Trainingsdaten erzeugt, an denen das Netz trainiert werden kann. Wurde ein vorher festgelegtes Trainingsziel erreicht, kann das Netz nun an Daten außerhalb des Trainingsdatensatzes getestet werden. So könnte zum Beispiel die Börsendaten der letzten Wochen und Monate als Trainingsdatensatz genutzt werden, da hierfür bekannt ist, wie sich die Aktienkurse tatsächlich verändert haben. Im Trainingsprozess wird jetzt versucht zu erreichen, dass das neuronale Netz die Aktienkurse möglichst präzise vorhersagt. Ist das Training abgeschlossen, kann das Netz für Vorhersagen aktueller Aktienkurse eingesetzt werden. In der Realität gibt es in diesem Prozess einige Hürden, deren Bewältigung nicht ganz einfach ist. </w:t>
+      </w:r>
+      <w:r>
+        <w:t>In fast alles Fällen bleibt der Aufbau</w:t>
+      </w:r>
+      <w:r>
+        <w:t xml:space="preserve"> des Netzwerks</w:t>
+      </w:r>
+      <w:r>
+        <w:t xml:space="preserve"> über den gesamten Trainingszeitraum gleich, nur die einzelnen Gewichte ändern sich. Für die Bestimmung der Gewichte gibt es eine Reihe verschiedener Ansätze, die unterschiedliche Vor- und Nachteile mit sich bringen. Häufig kommt der </w:t>
+      </w:r>
+      <w:r>
+        <w:rPr>
+          <w:i/>
+        </w:rPr>
+        <w:t>Back-Propagation-Algorithmus</w:t>
+      </w:r>
+      <w:r>
+        <w:t xml:space="preserve"> zum Einsatz. Die Idee bei diesem Algorithmus ist es, die Ausgabe des Netzwerks mit einer vorher festgelegten Ausgabe zu vergleichen. Je größer der Abstand zur gewünschten Ausgabe je größer der Fehler. Dieser Fehlerwert wird dann von der Ausgabeebene durch die Ebenen zurück propagiert und die Gewichte werden dabei korrigiert. Der Vorteil liegt vor allem in der einfachen Implementierung</w:t>
+      </w:r>
+      <w:r>
+        <w:t>, allerdings ist das Trainieren sehr zeitaufwendig. Ein weiteres Problem ist, dass man zunächst Trainingsdaten benötigt, die jedem gegebenen Eingabevektor</w:t>
+      </w:r>
+      <w:r>
+        <w:t xml:space="preserve"> des Datensatzes</w:t>
+      </w:r>
+      <w:r>
+        <w:t xml:space="preserve"> genau ein Ausgabevektor zuordnen</w:t>
+      </w:r>
+      <w:r>
+        <w:t xml:space="preserve">. Das ist zwar häufig kein Problem, wie an dem Beispiel mit den Aktienkursen gezeigt, aber nichtsdestotrotz gibt es Situationen in denen die Erzeugung der gewünschten Ausgabedaten nicht ohne weiteres möglich ist. Angenommen das Ziel ist es ein künstliches neuronales Netz als Steuerungseinheit für ein Weltraumfahrzeug zu trainieren, dass später im Falle eines Verbindungsabbruchs selbstständig die Umgebung auf einem Himmelskörper erkundet. Zwar ist es durchaus denkbar, dass mithilfe von Simulationen ein </w:t>
+      </w:r>
+      <w:r>
+        <w:lastRenderedPageBreak/>
+        <w:t>Datensatz mit verschiedenen Sensorwerten generiert werden kann, allerdings stellt das Festlegen der gewünschten Ausgabewerte ein großes Problem dar. In solchen Fällen können häufig evolutionäre Algorithmen eingesetzt werden.</w:t>
+      </w:r>
+      <w:r>
+        <w:t xml:space="preserve"> Die einzelnen Individuen stellen dabei jeweils eine Gewichtskonfiguration dar. Jedes </w:t>
+      </w:r>
+      <w:r>
+        <w:rPr>
+          <w:i/>
+        </w:rPr>
+        <w:t>Gen</w:t>
+      </w:r>
+      <w:r>
+        <w:t xml:space="preserve"> entspricht einem Verbindungsgewicht. </w:t>
+      </w:r>
+      <w:r>
+        <w:t>Die Bewertungsfunktion ist dabei nicht direkt an die Ausgabe gekoppelt, sondern vielmehr an das Verhalten welches von den Ausgabewerten ausgeht. So könnte bei dem Weltraumfahrzeug die zurückgelegte Strecke ein</w:t>
+      </w:r>
+      <w:r>
+        <w:t xml:space="preserve"> Faktor für die Bewertung eines Individuums sein; ein Wert der ebenfalls in Simulationen bestimmt werden kann.</w:t>
+      </w:r>
+    </w:p>
+    <w:p>
+      <w:pPr>
+        <w:pStyle w:val="-OlWIRStandardtextEinzug-"/>
+      </w:pPr>
+    </w:p>
+    <w:p>
+      <w:pPr>
+        <w:pStyle w:val="-OlWIRberschrift2-"/>
+        <w:numPr>
+          <w:ilvl w:val="1"/>
+          <w:numId w:val="17"/>
+        </w:numPr>
+      </w:pPr>
+      <w:bookmarkStart w:id="13" w:name="_Toc453174700"/>
       <w:r>
         <w:t>S</w:t>
       </w:r>
       <w:r>
         <w:t>imulationsumgebung</w:t>
       </w:r>
-      <w:bookmarkEnd w:id="12"/>
+      <w:bookmarkEnd w:id="13"/>
     </w:p>
     <w:p>
       <w:pPr>
@@ -4386,7 +4508,7 @@
           <w:noProof/>
         </w:rPr>
         <w:drawing>
-          <wp:anchor distT="0" distB="0" distL="114300" distR="114300" simplePos="0" relativeHeight="251664384" behindDoc="0" locked="0" layoutInCell="1" allowOverlap="1" wp14:anchorId="43E725C4" wp14:editId="2EADDE20">
+          <wp:anchor distT="0" distB="0" distL="114300" distR="114300" simplePos="0" relativeHeight="251656192" behindDoc="0" locked="0" layoutInCell="1" allowOverlap="1" wp14:anchorId="43E725C4" wp14:editId="2EADDE20">
             <wp:simplePos x="0" y="0"/>
             <wp:positionH relativeFrom="column">
               <wp:posOffset>40640</wp:posOffset>
@@ -4418,7 +4540,7 @@
           <w:noProof/>
         </w:rPr>
         <w:drawing>
-          <wp:anchor distT="0" distB="0" distL="114300" distR="114300" simplePos="0" relativeHeight="251663360" behindDoc="1" locked="0" layoutInCell="1" allowOverlap="1" wp14:anchorId="1FA19445" wp14:editId="3BA6D141">
+          <wp:anchor distT="0" distB="0" distL="114300" distR="114300" simplePos="0" relativeHeight="251655168" behindDoc="1" locked="0" layoutInCell="1" allowOverlap="1" wp14:anchorId="1FA19445" wp14:editId="3BA6D141">
             <wp:simplePos x="0" y="0"/>
             <wp:positionH relativeFrom="margin">
               <wp:align>right</wp:align>
@@ -4507,43 +4629,43 @@
         <w:t>iert.</w:t>
       </w:r>
       <w:r>
-        <w:t xml:space="preserve"> Jedes Individuum in dem EA entspricht einer Gewichtskombination. Dabei gibt jedes Gen das Gewicht genau einer </w:t>
+        <w:t xml:space="preserve"> Jedes Individuum in dem EA entspricht einer Gewichtskombination. Dabei gibt jedes Gen das Gewicht genau einer Verbindung im neuronalen Netz an. Das bedeutet, dass sich die Autos nur in der Gewichtskonfiguration der Verbindung ihrer neuronalen Netze unterscheiden und somit die Individuen es sind, die das eigentliche Fahrverhalten der Autos bestimmen.</w:t>
+      </w:r>
+    </w:p>
+    <w:p>
+      <w:pPr>
+        <w:pStyle w:val="-OlWIRStandardtext-"/>
+      </w:pPr>
+      <w:r>
+        <w:t>Es wird zunächst eine zufällige Startpopulation generiert. Nun wird für jedes Individuum ein Auto mit der entsprechenden Gewich</w:t>
+      </w:r>
+      <w:r>
+        <w:t>tskonfiguration auf einem</w:t>
+      </w:r>
+      <w:r>
+        <w:t xml:space="preserve"> ausgewählten </w:t>
+      </w:r>
+      <w:r>
+        <w:t>Rundkurs</w:t>
+      </w:r>
+      <w:r>
+        <w:t xml:space="preserve"> platziert. </w:t>
+      </w:r>
+      <w:r>
+        <w:t>Anschließend wird di</w:t>
+      </w:r>
+      <w:r>
+        <w:t>e</w:t>
+      </w:r>
+      <w:r>
+        <w:t xml:space="preserve"> Simulation gestartet und die neuronalen Netze reagieren auf die Sensordaten und steue</w:t>
+      </w:r>
+      <w:r>
+        <w:t xml:space="preserve">rn das Auto durch den Rundkurs. Kollidiert das Auto dabei mit der Streckenbegrenzung bricht die Simulation sofort ab und die Bewertung findet statt. Alternativ beendet sich die Simulation auch nach einer festgelegten Zeit. Wie genau die Bewertung </w:t>
       </w:r>
       <w:r>
         <w:lastRenderedPageBreak/>
-        <w:t>Verbindung im neuronalen Netz an. Das bedeutet, dass sich die Autos nur in der Gewichtskonfiguration der Verbindung ihrer neuronalen Netze unterscheiden und somit die Individuen es sind, die das eigentliche Fahrverhalten der Autos bestimmen.</w:t>
-      </w:r>
-    </w:p>
-    <w:p>
-      <w:pPr>
-        <w:pStyle w:val="-OlWIRStandardtext-"/>
-      </w:pPr>
-      <w:r>
-        <w:t>Es wird zunächst eine zufällige Startpopulation generiert. Nun wird für jedes Individuum ein Auto mit der entsprechenden Gewich</w:t>
-      </w:r>
-      <w:r>
-        <w:t>tskonfiguration auf einem</w:t>
-      </w:r>
-      <w:r>
-        <w:t xml:space="preserve"> ausgewählten </w:t>
-      </w:r>
-      <w:r>
-        <w:t>Rundkurs</w:t>
-      </w:r>
-      <w:r>
-        <w:t xml:space="preserve"> platziert. </w:t>
-      </w:r>
-      <w:r>
-        <w:t>Anschließend wird di</w:t>
-      </w:r>
-      <w:r>
-        <w:t>e</w:t>
-      </w:r>
-      <w:r>
-        <w:t xml:space="preserve"> Simulation gestartet und die neuronalen Netze reagieren auf die Sensordaten und steue</w:t>
-      </w:r>
-      <w:r>
-        <w:t xml:space="preserve">rn das Auto durch den Rundkurs. Kollidiert das Auto dabei mit der Streckenbegrenzung bricht die Simulation sofort ab und die Bewertung findet statt. Alternativ beendet sich die Simulation auch nach einer festgelegten Zeit. Wie genau die Bewertung stattfindet wird im Kapitel </w:t>
+        <w:t xml:space="preserve">stattfindet wird im Kapitel </w:t>
       </w:r>
       <w:r>
         <w:rPr>
@@ -4555,8 +4677,13 @@
         <w:t xml:space="preserve"> näher beschrieben. Grundsätzlich folgt aber aus großer zurückgelegter Strecke mit hoher Geschwindigkeit </w:t>
       </w:r>
       <w:r>
-        <w:t>eine hohe Bewertung. Nachdem das</w:t>
-      </w:r>
+        <w:t xml:space="preserve">eine hohe Bewertung. Nachdem </w:t>
+      </w:r>
+      <w:proofErr w:type="gramStart"/>
+      <w:r>
+        <w:t>das</w:t>
+      </w:r>
+      <w:proofErr w:type="gramEnd"/>
       <w:r>
         <w:t xml:space="preserve"> Fahrverhalten</w:t>
       </w:r>
@@ -4575,7 +4702,7 @@
           <w:bCs/>
         </w:rPr>
       </w:pPr>
-      <w:bookmarkStart w:id="13" w:name="_Toc453174701"/>
+      <w:bookmarkStart w:id="14" w:name="_Toc453174701"/>
       <w:r>
         <w:rPr>
           <w:rFonts w:ascii="Arial" w:hAnsi="Arial"/>
@@ -4592,7 +4719,7 @@
         <w:tab/>
         <w:t>Verwandte Arbeiten</w:t>
       </w:r>
-      <w:bookmarkEnd w:id="13"/>
+      <w:bookmarkEnd w:id="14"/>
     </w:p>
     <w:p>
       <w:pPr>
@@ -4602,7 +4729,7 @@
           <w:bCs/>
         </w:rPr>
       </w:pPr>
-      <w:bookmarkStart w:id="14" w:name="_Toc453174702"/>
+      <w:bookmarkStart w:id="15" w:name="_Toc453174702"/>
       <w:r>
         <w:rPr>
           <w:rFonts w:ascii="Arial" w:hAnsi="Arial"/>
@@ -4619,7 +4746,7 @@
         <w:tab/>
         <w:t>Anforderung</w:t>
       </w:r>
-      <w:bookmarkEnd w:id="14"/>
+      <w:bookmarkEnd w:id="15"/>
       <w:r>
         <w:rPr>
           <w:rFonts w:ascii="Arial" w:hAnsi="Arial"/>
@@ -4636,7 +4763,7 @@
           <w:numId w:val="0"/>
         </w:numPr>
       </w:pPr>
-      <w:bookmarkStart w:id="15" w:name="_Toc453174703"/>
+      <w:bookmarkStart w:id="16" w:name="_Toc453174703"/>
       <w:r>
         <w:t xml:space="preserve">4.1 </w:t>
       </w:r>
@@ -4646,7 +4773,7 @@
       <w:r>
         <w:t>ie Simulation</w:t>
       </w:r>
-      <w:bookmarkEnd w:id="15"/>
+      <w:bookmarkEnd w:id="16"/>
     </w:p>
     <w:p>
       <w:pPr>
@@ -4673,11 +4800,11 @@
           <w:numId w:val="0"/>
         </w:numPr>
       </w:pPr>
-      <w:bookmarkStart w:id="16" w:name="_Toc453174704"/>
+      <w:bookmarkStart w:id="17" w:name="_Toc453174704"/>
       <w:r>
         <w:t>4.2 An die Ergebnisse</w:t>
       </w:r>
-      <w:bookmarkEnd w:id="16"/>
+      <w:bookmarkEnd w:id="17"/>
     </w:p>
     <w:p>
       <w:pPr>
@@ -4687,7 +4814,7 @@
           <w:bCs/>
         </w:rPr>
       </w:pPr>
-      <w:bookmarkStart w:id="17" w:name="_Toc453174705"/>
+      <w:bookmarkStart w:id="18" w:name="_Toc453174705"/>
       <w:r>
         <w:rPr>
           <w:rFonts w:ascii="Arial" w:hAnsi="Arial"/>
@@ -4704,7 +4831,7 @@
         <w:tab/>
         <w:t>Entwurf</w:t>
       </w:r>
-      <w:bookmarkEnd w:id="17"/>
+      <w:bookmarkEnd w:id="18"/>
     </w:p>
     <w:p>
       <w:pPr>
@@ -4714,11 +4841,11 @@
           <w:numId w:val="0"/>
         </w:numPr>
       </w:pPr>
-      <w:bookmarkStart w:id="18" w:name="_Toc453174706"/>
+      <w:bookmarkStart w:id="19" w:name="_Toc453174706"/>
       <w:r>
         <w:t>5.1 Simulation</w:t>
       </w:r>
-      <w:bookmarkEnd w:id="18"/>
+      <w:bookmarkEnd w:id="19"/>
     </w:p>
     <w:p>
       <w:pPr>
@@ -4736,14 +4863,364 @@
           <w:numId w:val="0"/>
         </w:numPr>
       </w:pPr>
-      <w:bookmarkStart w:id="19" w:name="_Toc453174707"/>
-      <w:r>
-        <w:t xml:space="preserve">5.1.1 </w:t>
-      </w:r>
-      <w:r>
-        <w:t>Physik</w:t>
-      </w:r>
-      <w:bookmarkEnd w:id="19"/>
+      <w:r>
+        <w:t>5.1.1 Streckendaten</w:t>
+      </w:r>
+    </w:p>
+    <w:p>
+      <w:pPr>
+        <w:pStyle w:val="-OlWIRStandardtext-"/>
+      </w:pPr>
+      <w:r>
+        <w:rPr>
+          <w:noProof/>
+        </w:rPr>
+        <w:drawing>
+          <wp:anchor distT="0" distB="0" distL="114300" distR="114300" simplePos="0" relativeHeight="251659264" behindDoc="0" locked="0" layoutInCell="1" allowOverlap="1" wp14:anchorId="77537B4D" wp14:editId="4E54D9D4">
+            <wp:simplePos x="0" y="0"/>
+            <wp:positionH relativeFrom="column">
+              <wp:align>center</wp:align>
+            </wp:positionH>
+            <wp:positionV relativeFrom="paragraph">
+              <wp:posOffset>2564572</wp:posOffset>
+            </wp:positionV>
+            <wp:extent cx="1656000" cy="3538800"/>
+            <wp:effectExtent l="0" t="0" r="1905" b="5080"/>
+            <wp:wrapTopAndBottom/>
+            <wp:docPr id="19" name="Grafik 19"/>
+            <wp:cNvGraphicFramePr>
+              <a:graphicFrameLocks xmlns:a="http://schemas.openxmlformats.org/drawingml/2006/main" noChangeAspect="1"/>
+            </wp:cNvGraphicFramePr>
+            <a:graphic xmlns:a="http://schemas.openxmlformats.org/drawingml/2006/main">
+              <a:graphicData uri="http://schemas.openxmlformats.org/drawingml/2006/picture">
+                <pic:pic xmlns:pic="http://schemas.openxmlformats.org/drawingml/2006/picture">
+                  <pic:nvPicPr>
+                    <pic:cNvPr id="1" name=""/>
+                    <pic:cNvPicPr/>
+                  </pic:nvPicPr>
+                  <pic:blipFill>
+                    <a:blip r:embed="rId24">
+                      <a:extLst>
+                        <a:ext uri="{28A0092B-C50C-407E-A947-70E740481C1C}">
+                          <a14:useLocalDpi xmlns:a14="http://schemas.microsoft.com/office/drawing/2010/main" val="0"/>
+                        </a:ext>
+                      </a:extLst>
+                    </a:blip>
+                    <a:stretch>
+                      <a:fillRect/>
+                    </a:stretch>
+                  </pic:blipFill>
+                  <pic:spPr>
+                    <a:xfrm>
+                      <a:off x="0" y="0"/>
+                      <a:ext cx="1656000" cy="3538800"/>
+                    </a:xfrm>
+                    <a:prstGeom prst="rect">
+                      <a:avLst/>
+                    </a:prstGeom>
+                  </pic:spPr>
+                </pic:pic>
+              </a:graphicData>
+            </a:graphic>
+            <wp14:sizeRelH relativeFrom="page">
+              <wp14:pctWidth>0</wp14:pctWidth>
+            </wp14:sizeRelH>
+            <wp14:sizeRelV relativeFrom="page">
+              <wp14:pctHeight>0</wp14:pctHeight>
+            </wp14:sizeRelV>
+          </wp:anchor>
+        </w:drawing>
+      </w:r>
+      <w:r>
+        <w:t xml:space="preserve">Die Streckendaten stammen von der Webseite </w:t>
+      </w:r>
+      <w:proofErr w:type="spellStart"/>
+      <w:r>
+        <w:t>GPSies</w:t>
+      </w:r>
+      <w:proofErr w:type="spellEnd"/>
+      <w:r>
+        <w:t xml:space="preserve">. Dort können Benutzer Strecken erstellen, bearbeiten und veröffentlichen. Einige Nutzer haben die GPS-Koordinaten von bekannten Rennstecken recherchiert und auf die Webseite hochgeladen. Über einen kostenlosen Downloadbereich können die Strecken in einem XML-Format heruntergeladen werden. Die Streckenpunkte liegen allerdings als GPS-Koordinaten vor und müssen für die Verwendung in der Simulation zunächst in ein Format umgewandelt werden, dass auf Metern basiert. Dazu kam zunächst die Webseite </w:t>
+      </w:r>
+      <w:hyperlink r:id="rId25" w:history="1">
+        <w:r>
+          <w:rPr>
+            <w:rStyle w:val="Hyperlink"/>
+          </w:rPr>
+          <w:t>http://www.uwgb.edu/dutchs/usefuldata/ConvertUTMNoOZ.HTM</w:t>
+        </w:r>
+      </w:hyperlink>
+      <w:r>
+        <w:t xml:space="preserve"> zum Einsatz, da es jedoch recht mühsam ist, jeden Streckenpunkt manuell umzuwandeln, kommt ein selbstprogrammierter Algorithmus zum Einsatz, der die Konvertierung automatisiert. Die Grundlage dafür lieferte der JavaScript</w:t>
+      </w:r>
+      <w:r>
+        <w:t xml:space="preserve">-Quellcode auf der Webseite, allerdings wurden noch </w:t>
+      </w:r>
+      <w:r>
+        <w:t>Teile</w:t>
+      </w:r>
+      <w:r>
+        <w:t xml:space="preserve"> abgeändert und optimiert um direkt mit den XML-Dateien zu funktionieren. Was jedoch zusätzlich nach wie vor manuell eingefügt werden muss, ist der Name der jeweiligen Strecke. Dies wird über ein Attribut im Kopf der XML-Datei realisiert. Die XML-Datei des </w:t>
+      </w:r>
+      <w:proofErr w:type="spellStart"/>
+      <w:r>
+        <w:rPr>
+          <w:i/>
+        </w:rPr>
+        <w:t>Antree</w:t>
+      </w:r>
+      <w:proofErr w:type="spellEnd"/>
+      <w:r>
+        <w:rPr>
+          <w:i/>
+        </w:rPr>
+        <w:t xml:space="preserve"> Circuit</w:t>
+      </w:r>
+      <w:r>
+        <w:t xml:space="preserve"> sieht beispielsweise wie folgt aus:</w:t>
+      </w:r>
+    </w:p>
+    <w:p>
+      <w:pPr>
+        <w:pStyle w:val="-OlWIRStandardtextEinzug-"/>
+        <w:rPr>
+          <w:noProof/>
+        </w:rPr>
+      </w:pPr>
+    </w:p>
+    <w:p>
+      <w:pPr>
+        <w:pStyle w:val="-OlWIRStandardtextEinzug-"/>
+      </w:pPr>
+      <w:r>
+        <w:rPr>
+          <w:noProof/>
+        </w:rPr>
+        <w:drawing>
+          <wp:anchor distT="0" distB="0" distL="114300" distR="114300" simplePos="0" relativeHeight="251660288" behindDoc="0" locked="0" layoutInCell="1" allowOverlap="1" wp14:anchorId="36AC4AEE" wp14:editId="7536D55D">
+            <wp:simplePos x="0" y="0"/>
+            <wp:positionH relativeFrom="column">
+              <wp:posOffset>1270</wp:posOffset>
+            </wp:positionH>
+            <wp:positionV relativeFrom="paragraph">
+              <wp:posOffset>238570</wp:posOffset>
+            </wp:positionV>
+            <wp:extent cx="1000760" cy="1594485"/>
+            <wp:effectExtent l="0" t="0" r="8890" b="5715"/>
+            <wp:wrapSquare wrapText="bothSides"/>
+            <wp:docPr id="2" name="Grafik 2"/>
+            <wp:cNvGraphicFramePr>
+              <a:graphicFrameLocks xmlns:a="http://schemas.openxmlformats.org/drawingml/2006/main" noChangeAspect="1"/>
+            </wp:cNvGraphicFramePr>
+            <a:graphic xmlns:a="http://schemas.openxmlformats.org/drawingml/2006/main">
+              <a:graphicData uri="http://schemas.openxmlformats.org/drawingml/2006/picture">
+                <pic:pic xmlns:pic="http://schemas.openxmlformats.org/drawingml/2006/picture">
+                  <pic:nvPicPr>
+                    <pic:cNvPr id="1" name=""/>
+                    <pic:cNvPicPr/>
+                  </pic:nvPicPr>
+                  <pic:blipFill>
+                    <a:blip r:embed="rId26">
+                      <a:extLst>
+                        <a:ext uri="{28A0092B-C50C-407E-A947-70E740481C1C}">
+                          <a14:useLocalDpi xmlns:a14="http://schemas.microsoft.com/office/drawing/2010/main" val="0"/>
+                        </a:ext>
+                      </a:extLst>
+                    </a:blip>
+                    <a:stretch>
+                      <a:fillRect/>
+                    </a:stretch>
+                  </pic:blipFill>
+                  <pic:spPr>
+                    <a:xfrm>
+                      <a:off x="0" y="0"/>
+                      <a:ext cx="1000760" cy="1594485"/>
+                    </a:xfrm>
+                    <a:prstGeom prst="rect">
+                      <a:avLst/>
+                    </a:prstGeom>
+                  </pic:spPr>
+                </pic:pic>
+              </a:graphicData>
+            </a:graphic>
+            <wp14:sizeRelH relativeFrom="page">
+              <wp14:pctWidth>0</wp14:pctWidth>
+            </wp14:sizeRelH>
+            <wp14:sizeRelV relativeFrom="page">
+              <wp14:pctHeight>0</wp14:pctHeight>
+            </wp14:sizeRelV>
+          </wp:anchor>
+        </w:drawing>
+      </w:r>
+      <w:r>
+        <w:rPr>
+          <w:noProof/>
+        </w:rPr>
+        <w:drawing>
+          <wp:anchor distT="0" distB="0" distL="114300" distR="114300" simplePos="0" relativeHeight="251664384" behindDoc="1" locked="0" layoutInCell="1" allowOverlap="1" wp14:anchorId="03A1119B" wp14:editId="5F19A573">
+            <wp:simplePos x="0" y="0"/>
+            <wp:positionH relativeFrom="column">
+              <wp:posOffset>4086860</wp:posOffset>
+            </wp:positionH>
+            <wp:positionV relativeFrom="paragraph">
+              <wp:posOffset>558165</wp:posOffset>
+            </wp:positionV>
+            <wp:extent cx="1306800" cy="1771200"/>
+            <wp:effectExtent l="0" t="0" r="8255" b="0"/>
+            <wp:wrapTight wrapText="bothSides">
+              <wp:wrapPolygon edited="0">
+                <wp:start x="9451" y="0"/>
+                <wp:lineTo x="5670" y="2091"/>
+                <wp:lineTo x="4725" y="2788"/>
+                <wp:lineTo x="3780" y="7900"/>
+                <wp:lineTo x="630" y="11617"/>
+                <wp:lineTo x="0" y="12779"/>
+                <wp:lineTo x="315" y="13476"/>
+                <wp:lineTo x="5985" y="19284"/>
+                <wp:lineTo x="9136" y="20678"/>
+                <wp:lineTo x="9766" y="21143"/>
+                <wp:lineTo x="15121" y="21143"/>
+                <wp:lineTo x="20161" y="19517"/>
+                <wp:lineTo x="20476" y="19052"/>
+                <wp:lineTo x="21421" y="15335"/>
+                <wp:lineTo x="20161" y="13708"/>
+                <wp:lineTo x="18901" y="11617"/>
+                <wp:lineTo x="21421" y="7900"/>
+                <wp:lineTo x="21421" y="3020"/>
+                <wp:lineTo x="19216" y="2091"/>
+                <wp:lineTo x="11341" y="0"/>
+                <wp:lineTo x="9451" y="0"/>
+              </wp:wrapPolygon>
+            </wp:wrapTight>
+            <wp:docPr id="17" name="Grafik 17"/>
+            <wp:cNvGraphicFramePr>
+              <a:graphicFrameLocks xmlns:a="http://schemas.openxmlformats.org/drawingml/2006/main" noChangeAspect="1"/>
+            </wp:cNvGraphicFramePr>
+            <a:graphic xmlns:a="http://schemas.openxmlformats.org/drawingml/2006/main">
+              <a:graphicData uri="http://schemas.openxmlformats.org/drawingml/2006/picture">
+                <pic:pic xmlns:pic="http://schemas.openxmlformats.org/drawingml/2006/picture">
+                  <pic:nvPicPr>
+                    <pic:cNvPr id="17" name="Racetrack Example.png"/>
+                    <pic:cNvPicPr/>
+                  </pic:nvPicPr>
+                  <pic:blipFill rotWithShape="1">
+                    <a:blip r:embed="rId27" cstate="print">
+                      <a:extLst>
+                        <a:ext uri="{28A0092B-C50C-407E-A947-70E740481C1C}">
+                          <a14:useLocalDpi xmlns:a14="http://schemas.microsoft.com/office/drawing/2010/main" val="0"/>
+                        </a:ext>
+                      </a:extLst>
+                    </a:blip>
+                    <a:srcRect l="12191" r="13948"/>
+                    <a:stretch/>
+                  </pic:blipFill>
+                  <pic:spPr bwMode="auto">
+                    <a:xfrm>
+                      <a:off x="0" y="0"/>
+                      <a:ext cx="1306800" cy="1771200"/>
+                    </a:xfrm>
+                    <a:prstGeom prst="rect">
+                      <a:avLst/>
+                    </a:prstGeom>
+                    <a:ln>
+                      <a:noFill/>
+                    </a:ln>
+                    <a:extLst>
+                      <a:ext uri="{53640926-AAD7-44D8-BBD7-CCE9431645EC}">
+                        <a14:shadowObscured xmlns:a14="http://schemas.microsoft.com/office/drawing/2010/main"/>
+                      </a:ext>
+                    </a:extLst>
+                  </pic:spPr>
+                </pic:pic>
+              </a:graphicData>
+            </a:graphic>
+            <wp14:sizeRelH relativeFrom="page">
+              <wp14:pctWidth>0</wp14:pctWidth>
+            </wp14:sizeRelH>
+            <wp14:sizeRelV relativeFrom="page">
+              <wp14:pctHeight>0</wp14:pctHeight>
+            </wp14:sizeRelV>
+          </wp:anchor>
+        </w:drawing>
+      </w:r>
+      <w:r>
+        <w:t xml:space="preserve">Beim Programmstart wird </w:t>
+      </w:r>
+      <w:r>
+        <w:t xml:space="preserve">in einem speziellen </w:t>
+      </w:r>
+      <w:proofErr w:type="spellStart"/>
+      <w:r>
+        <w:rPr>
+          <w:i/>
+        </w:rPr>
+        <w:t>Race</w:t>
+      </w:r>
+      <w:r>
+        <w:rPr>
+          <w:i/>
+        </w:rPr>
+        <w:t>track</w:t>
+      </w:r>
+      <w:proofErr w:type="spellEnd"/>
+      <w:r>
+        <w:t xml:space="preserve"> Ordner nach dieser Art von Dateien</w:t>
+      </w:r>
+      <w:r>
+        <w:t xml:space="preserve"> gesucht</w:t>
+      </w:r>
+      <w:r>
+        <w:t xml:space="preserve">. Die Koordinaten werden umgerechnet und </w:t>
+      </w:r>
+      <w:r>
+        <w:t xml:space="preserve">ein </w:t>
+      </w:r>
+      <w:proofErr w:type="spellStart"/>
+      <w:r>
+        <w:rPr>
+          <w:i/>
+        </w:rPr>
+        <w:t>Racetrack</w:t>
+      </w:r>
+      <w:proofErr w:type="spellEnd"/>
+      <w:r>
+        <w:t>-Objekt wird erstellt. Da es sich bei den Strecken um Rundkurse handelt, können die errechneten Koordinaten als Eckpunkte eines Polygons aufgefasst werden.</w:t>
+      </w:r>
+      <w:r>
+        <w:t xml:space="preserve"> Verkleinert man das resultierende Polygon, erhält man die </w:t>
+      </w:r>
+      <w:r>
+        <w:rPr>
+          <w:i/>
+        </w:rPr>
+        <w:t>innere</w:t>
+      </w:r>
+      <w:r>
+        <w:t xml:space="preserve"> Begrenzung, vergrößert man es die </w:t>
+      </w:r>
+      <w:r>
+        <w:rPr>
+          <w:i/>
+        </w:rPr>
+        <w:t>äußere</w:t>
+      </w:r>
+      <w:r>
+        <w:t xml:space="preserve"> Begrenzung.</w:t>
+      </w:r>
+      <w:r>
+        <w:t xml:space="preserve"> Diese Begrenzungen dienen als Grenzen die von den Fahrzeugen zu keinem Zeitpunkt überfahren werden dürfen. Die Ursprungskoordinaten, sowie die errechneten Eckpunkte werden in dem </w:t>
+      </w:r>
+      <w:proofErr w:type="spellStart"/>
+      <w:r>
+        <w:rPr>
+          <w:i/>
+        </w:rPr>
+        <w:t>Racetrack</w:t>
+      </w:r>
+      <w:proofErr w:type="spellEnd"/>
+      <w:r>
+        <w:t>-Objekt gespeichert und können jetzt für die Simulation eingesetzt werden.</w:t>
+      </w:r>
     </w:p>
     <w:p>
       <w:pPr>
@@ -4753,11 +5230,100 @@
           <w:numId w:val="0"/>
         </w:numPr>
       </w:pPr>
-      <w:bookmarkStart w:id="20" w:name="_Toc453174708"/>
-      <w:r>
-        <w:t>5.1.2 Visualisierung</w:t>
+      <w:bookmarkStart w:id="20" w:name="_Toc453174707"/>
+      <w:r>
+        <w:t>5</w:t>
+      </w:r>
+      <w:r>
+        <w:t>.1.2</w:t>
+      </w:r>
+      <w:r>
+        <w:t xml:space="preserve"> </w:t>
+      </w:r>
+      <w:r>
+        <w:t>Physik</w:t>
       </w:r>
       <w:bookmarkEnd w:id="20"/>
+    </w:p>
+    <w:p>
+      <w:pPr>
+        <w:pStyle w:val="-OlWIRStandardtext-"/>
+      </w:pPr>
+      <w:r>
+        <w:t xml:space="preserve">Die physikalische Berechnung übernimmt die </w:t>
+      </w:r>
+      <w:proofErr w:type="spellStart"/>
+      <w:r>
+        <w:rPr>
+          <w:i/>
+        </w:rPr>
+        <w:t>Farseer</w:t>
+      </w:r>
+      <w:proofErr w:type="spellEnd"/>
+      <w:r>
+        <w:rPr>
+          <w:i/>
+        </w:rPr>
+        <w:t xml:space="preserve"> </w:t>
+      </w:r>
+      <w:proofErr w:type="spellStart"/>
+      <w:r>
+        <w:rPr>
+          <w:i/>
+        </w:rPr>
+        <w:t>Physics</w:t>
+      </w:r>
+      <w:proofErr w:type="spellEnd"/>
+      <w:r>
+        <w:rPr>
+          <w:i/>
+        </w:rPr>
+        <w:t xml:space="preserve"> Engine</w:t>
+      </w:r>
+      <w:r>
+        <w:t xml:space="preserve">. Bei ihr handelt es sich um eine Open-Source </w:t>
+      </w:r>
+      <w:r>
+        <w:t xml:space="preserve">2D Engine, die sich stark an der bekannten </w:t>
+      </w:r>
+      <w:r>
+        <w:rPr>
+          <w:i/>
+        </w:rPr>
+        <w:t>Box2D</w:t>
+      </w:r>
+      <w:r>
+        <w:t xml:space="preserve"> Engine orientiert hat. Sie ist vollständig in C# geschrieben und so ist es sehr einfach möglich sie in das Projekt zu integrieren.</w:t>
+      </w:r>
+      <w:r>
+        <w:t xml:space="preserve"> </w:t>
+      </w:r>
+      <w:r>
+        <w:t xml:space="preserve"> Allerdings liefert die Engine keine vorgefertigte Fahrzeugphysik, deswegen wurde </w:t>
+      </w:r>
+      <w:r>
+        <w:t>die physikalische Berechnung erweitert.</w:t>
+      </w:r>
+    </w:p>
+    <w:p>
+      <w:pPr>
+        <w:pStyle w:val="-OlWIRberschrift3-"/>
+        <w:numPr>
+          <w:ilvl w:val="0"/>
+          <w:numId w:val="0"/>
+        </w:numPr>
+      </w:pPr>
+      <w:bookmarkStart w:id="21" w:name="_Toc453174708"/>
+      <w:r>
+        <w:t>5.1.</w:t>
+      </w:r>
+      <w:r>
+        <w:t>3</w:t>
+      </w:r>
+      <w:r>
+        <w:t xml:space="preserve"> Visualisierung</w:t>
+      </w:r>
+      <w:bookmarkEnd w:id="21"/>
     </w:p>
     <w:p>
       <w:pPr>
@@ -4767,11 +5333,11 @@
           <w:numId w:val="20"/>
         </w:numPr>
       </w:pPr>
-      <w:bookmarkStart w:id="21" w:name="_Toc453174709"/>
+      <w:bookmarkStart w:id="22" w:name="_Toc453174709"/>
       <w:r>
         <w:t>Künstliches Neuronales Netz</w:t>
       </w:r>
-      <w:bookmarkEnd w:id="21"/>
+      <w:bookmarkEnd w:id="22"/>
     </w:p>
     <w:p>
       <w:pPr>
@@ -4782,13 +5348,13 @@
           <w:noProof/>
         </w:rPr>
         <w:drawing>
-          <wp:anchor distT="0" distB="0" distL="114300" distR="114300" simplePos="0" relativeHeight="251666432" behindDoc="0" locked="0" layoutInCell="1" allowOverlap="1" wp14:anchorId="1A7B3AF4" wp14:editId="63B14BF1">
+          <wp:anchor distT="0" distB="0" distL="114300" distR="114300" simplePos="0" relativeHeight="251658240" behindDoc="0" locked="0" layoutInCell="1" allowOverlap="1" wp14:anchorId="1A7B3AF4" wp14:editId="0A994C77">
             <wp:simplePos x="0" y="0"/>
             <wp:positionH relativeFrom="column">
               <wp:posOffset>0</wp:posOffset>
             </wp:positionH>
             <wp:positionV relativeFrom="paragraph">
-              <wp:posOffset>628981</wp:posOffset>
+              <wp:posOffset>386525</wp:posOffset>
             </wp:positionV>
             <wp:extent cx="1907540" cy="2209800"/>
             <wp:effectExtent l="0" t="0" r="0" b="0"/>
@@ -4805,7 +5371,7 @@
                     <pic:cNvPicPr/>
                   </pic:nvPicPr>
                   <pic:blipFill>
-                    <a:blip r:embed="rId24">
+                    <a:blip r:embed="rId28">
                       <a:extLst>
                         <a:ext uri="{28A0092B-C50C-407E-A947-70E740481C1C}">
                           <a14:useLocalDpi xmlns:a14="http://schemas.microsoft.com/office/drawing/2010/main" val="0"/>
@@ -4840,27 +5406,49 @@
       <w:r>
         <w:t xml:space="preserve">Das implementierte künstliche neuronale Netz ist fest mit der Implementierung des Fahrzeugverhaltens verknüpft. So gibt es eine Methode, die als Parameter ein </w:t>
       </w:r>
+      <w:proofErr w:type="spellStart"/>
       <w:r>
         <w:rPr>
           <w:i/>
         </w:rPr>
         <w:t>VehicleBehaviorInput</w:t>
       </w:r>
-      <w:r>
-        <w:t xml:space="preserve"> akzeptiert. Die Daten werden in das Netzwerk an die </w:t>
+      <w:proofErr w:type="spellEnd"/>
+      <w:r>
+        <w:t xml:space="preserve"> akzeptiert</w:t>
+      </w:r>
+      <w:r>
+        <w:t xml:space="preserve">, welches die Sensordaten und gegebenenfalls die Fahrzeuggeschwindigkeit beinhaltet. </w:t>
+      </w:r>
+      <w:r>
+        <w:t xml:space="preserve">Die Daten werden in das Netzwerk an die </w:t>
       </w:r>
       <w:r>
         <w:t>Eingabe</w:t>
       </w:r>
       <w:r>
-        <w:t xml:space="preserve">neuronen angelegt und die Ausgabe wird berechnet und in die </w:t>
-      </w:r>
+        <w:t>neuronen angelegt</w:t>
+      </w:r>
+      <w:r>
+        <w:t>,</w:t>
+      </w:r>
+      <w:r>
+        <w:t xml:space="preserve"> die Ausgabe wir</w:t>
+      </w:r>
+      <w:r>
+        <w:t>d berechnet und in der</w:t>
+      </w:r>
+      <w:r>
+        <w:t xml:space="preserve"> </w:t>
+      </w:r>
+      <w:proofErr w:type="spellStart"/>
       <w:r>
         <w:rPr>
           <w:i/>
         </w:rPr>
         <w:t>VehicleBehaviorActions</w:t>
       </w:r>
+      <w:proofErr w:type="spellEnd"/>
       <w:r>
         <w:t>-Struktur gespeichert und zurückgegeben. So konvertiert die Methode die Sensordaten in entsprechendes Fahrverhalten ausschließlich auf Basis der Konfiguration des neuronalen Netzwerks.</w:t>
       </w:r>
@@ -4911,22 +5499,31 @@
       <w:r>
         <w:t xml:space="preserve"> und </w:t>
       </w:r>
+      <w:proofErr w:type="spellStart"/>
       <w:r>
         <w:rPr>
           <w:i/>
         </w:rPr>
         <w:t>ParentNode</w:t>
       </w:r>
+      <w:proofErr w:type="spellEnd"/>
       <w:r>
         <w:t xml:space="preserve"> Attribut dienen allein dazu in der Oberfläche anzuzeigen welche Vererbungsstrukturen sich im Laufe der Simulation durch den evolutionären Algorithmus ergeben.</w:t>
       </w:r>
       <w:r>
-        <w:t xml:space="preserve"> Dies wird realisiert, indem bei dem Klonen von Netzwerken gespeichert wird, welches Netzwerk die Grundlage dafür lieferte. So entsteht eine hierarchische Struktur, die visuelle dargestellt werden kann.</w:t>
+        <w:t xml:space="preserve"> Dies wird realisiert, indem bei dem </w:t>
+      </w:r>
+      <w:r>
+        <w:lastRenderedPageBreak/>
+        <w:t>Klonen von Netzwerken gespeichert wird, welches Netzwerk die Grundlage lieferte. So entsteht eine hierarchische Struktur, die visuelle dargestellt werden kann.</w:t>
       </w:r>
     </w:p>
     <w:p>
       <w:pPr>
         <w:pStyle w:val="-OlWIRStandardtextEinzug-"/>
+        <w:rPr>
+          <w:i/>
+        </w:rPr>
       </w:pPr>
       <w:r>
         <w:t xml:space="preserve">Wenn die Ausgabe des </w:t>
@@ -4934,56 +5531,121 @@
       <w:r>
         <w:t xml:space="preserve">Netzwerkes berechnet werden soll, werden die Neuronen der ersten Ebene auf die entsprechenden Werte des </w:t>
       </w:r>
+      <w:proofErr w:type="spellStart"/>
       <w:r>
         <w:rPr>
           <w:i/>
         </w:rPr>
         <w:t>VehicleBehaviorInput</w:t>
       </w:r>
+      <w:proofErr w:type="spellEnd"/>
       <w:r>
         <w:t xml:space="preserve"> gesetzt. Anschließend wird die erste </w:t>
       </w:r>
+      <w:proofErr w:type="spellStart"/>
       <w:r>
         <w:rPr>
           <w:i/>
         </w:rPr>
-        <w:t>hidden layer</w:t>
-      </w:r>
+        <w:t>hidden</w:t>
+      </w:r>
+      <w:proofErr w:type="spellEnd"/>
+      <w:r>
+        <w:rPr>
+          <w:i/>
+        </w:rPr>
+        <w:t xml:space="preserve"> </w:t>
+      </w:r>
+      <w:proofErr w:type="spellStart"/>
+      <w:r>
+        <w:rPr>
+          <w:i/>
+        </w:rPr>
+        <w:t>layer</w:t>
+      </w:r>
+      <w:proofErr w:type="spellEnd"/>
       <w:r>
         <w:t xml:space="preserve"> berechnet, indem die Ausgabewerte der Neuronen aus der Eingabeebene mit den Gewichten aus dem </w:t>
       </w:r>
+      <w:proofErr w:type="spellStart"/>
       <w:r>
         <w:rPr>
           <w:i/>
         </w:rPr>
         <w:t>Weight</w:t>
       </w:r>
+      <w:proofErr w:type="spellEnd"/>
       <w:r>
         <w:t xml:space="preserve">-Array multipliziert und jeweils pro Neuron aufaddiert werden. Nach jedem Zugriff auf den </w:t>
       </w:r>
+      <w:proofErr w:type="spellStart"/>
       <w:r>
         <w:rPr>
           <w:i/>
         </w:rPr>
         <w:t>Weight</w:t>
       </w:r>
+      <w:proofErr w:type="spellEnd"/>
       <w:r>
         <w:t xml:space="preserve">-Array wird der Index des Arrays um 1 erhöht. So wird gewährleistet, dass jede Verbindung eindeutig einem Element aus dem </w:t>
       </w:r>
+      <w:proofErr w:type="spellStart"/>
       <w:r>
         <w:rPr>
           <w:i/>
         </w:rPr>
         <w:t>Weight</w:t>
       </w:r>
+      <w:proofErr w:type="spellEnd"/>
       <w:r>
         <w:t>-Array zugeordnet ist</w:t>
       </w:r>
       <w:r>
         <w:t>.</w:t>
       </w:r>
-      <w:bookmarkStart w:id="22" w:name="_GoBack"/>
-      <w:bookmarkEnd w:id="22"/>
+      <w:r>
+        <w:t xml:space="preserve"> Ist die letzte Ebene berechnet, werden die Werte an den Ausgabeneuronen in einer </w:t>
+      </w:r>
+      <w:proofErr w:type="spellStart"/>
+      <w:r>
+        <w:rPr>
+          <w:i/>
+        </w:rPr>
+        <w:t>VehicleBehavior</w:t>
+      </w:r>
+      <w:proofErr w:type="spellEnd"/>
+      <w:r>
+        <w:t>-Struktur</w:t>
+      </w:r>
+      <w:r>
+        <w:t xml:space="preserve"> gespeichert. Sie besteht im Wesentlichen aus einem Geschwindigkeits- und Richtungsfaktor. Der Geschwindigkeitsfaktor wird mit der maximalen Geschwindigkeit des Fahrzeugs multipliziert und ergibt so, die Zielgeschwindigkeit. Bei dem Richtungsfaktor wird äquivalent verfahren, nur liegt hier Wert zwischen -1 und +1. Wobei </w:t>
+      </w:r>
+      <w:r>
+        <w:t>-1</w:t>
+      </w:r>
+      <w:r>
+        <w:t xml:space="preserve"> einem maximalen Einlenken nach links und +1 einem maximalen Einlenken nach rechts entspricht. Diese Werte werden nicht direkt auf das Fahrzeug übertragen, sondern zunächst von der </w:t>
+      </w:r>
+      <w:proofErr w:type="spellStart"/>
+      <w:r>
+        <w:t>Physikengine</w:t>
+      </w:r>
+      <w:proofErr w:type="spellEnd"/>
+      <w:r>
+        <w:t xml:space="preserve"> verarbeitet (siehe </w:t>
+      </w:r>
+      <w:r>
+        <w:rPr>
+          <w:i/>
+        </w:rPr>
+        <w:t>5.1.2 Physik</w:t>
+      </w:r>
+      <w:r>
+        <w:t>)</w:t>
+      </w:r>
+      <w:r>
+        <w:t>.</w:t>
+      </w:r>
     </w:p>
     <w:p>
       <w:pPr>
@@ -5108,8 +5770,8 @@
           <w:numId w:val="0"/>
         </w:numPr>
         <w:sectPr>
-          <w:headerReference w:type="default" r:id="rId25"/>
-          <w:footerReference w:type="default" r:id="rId26"/>
+          <w:headerReference w:type="default" r:id="rId29"/>
+          <w:footerReference w:type="default" r:id="rId30"/>
           <w:type w:val="oddPage"/>
           <w:pgSz w:w="11906" w:h="16838" w:code="9"/>
           <w:pgMar w:top="1985" w:right="1985" w:bottom="2835" w:left="1418" w:header="1304" w:footer="794" w:gutter="0"/>
@@ -5211,8 +5873,15 @@
             <w:r>
               <w:rPr>
                 <w:noProof/>
+                <w:lang w:val="en-GB"/>
               </w:rPr>
-              <w:t>„statista.com,“ [Online]. Available: http://de.statista.com/statistik/daten/studie/185/umfrage/todesfaelle-im-strassenverkehr/. [Zugriff am 08 05 2016].</w:t>
+              <w:t xml:space="preserve">„statista.com,“ [Online]. Available: http://de.statista.com/statistik/daten/studie/185/umfrage/todesfaelle-im-strassenverkehr/. </w:t>
+            </w:r>
+            <w:r>
+              <w:rPr>
+                <w:noProof/>
+              </w:rPr>
+              <w:t>[Zugriff am 08 05 2016].</w:t>
             </w:r>
           </w:p>
         </w:tc>
@@ -5304,7 +5973,20 @@
               <w:rPr>
                 <w:noProof/>
               </w:rPr>
-              <w:t>A. M. Kessler, „nytimes.com,“ 19 März 2015. [Online]. Available: http://www.nytimes.com/2015/03/20/business/elon-musk-says-self-driving-tesla-cars-will-be-in-the-us-by-summer.html?_r=0. [Zugriff am 31 Mai 2016].</w:t>
+              <w:t xml:space="preserve">A. M. Kessler, „nytimes.com,“ 19 März 2015. </w:t>
+            </w:r>
+            <w:r>
+              <w:rPr>
+                <w:noProof/>
+                <w:lang w:val="en-GB"/>
+              </w:rPr>
+              <w:t xml:space="preserve">[Online]. Available: http://www.nytimes.com/2015/03/20/business/elon-musk-says-self-driving-tesla-cars-will-be-in-the-us-by-summer.html?_r=0. </w:t>
+            </w:r>
+            <w:r>
+              <w:rPr>
+                <w:noProof/>
+              </w:rPr>
+              <w:t>[Zugriff am 31 Mai 2016].</w:t>
             </w:r>
           </w:p>
         </w:tc>
@@ -5349,8 +6031,15 @@
             <w:r>
               <w:rPr>
                 <w:noProof/>
+                <w:lang w:val="en-GB"/>
               </w:rPr>
-              <w:t>„google.com,“ [Online]. Available: https://www.google.com/selfdrivingcar/. [Zugriff am 31 Mai 2016].</w:t>
+              <w:t xml:space="preserve">„google.com,“ [Online]. Available: https://www.google.com/selfdrivingcar/. </w:t>
+            </w:r>
+            <w:r>
+              <w:rPr>
+                <w:noProof/>
+              </w:rPr>
+              <w:t>[Zugriff am 31 Mai 2016].</w:t>
             </w:r>
           </w:p>
         </w:tc>
@@ -5390,11 +6079,13 @@
               <w:pStyle w:val="Literaturverzeichnis"/>
               <w:rPr>
                 <w:noProof/>
+                <w:lang w:val="en-GB"/>
               </w:rPr>
             </w:pPr>
             <w:r>
               <w:rPr>
                 <w:noProof/>
+                <w:lang w:val="en-GB"/>
               </w:rPr>
               <w:t xml:space="preserve">Vijay John, Toyota Technological Institute, „Pedestrian detection in thermal images using adaptive fuzzy C-means clustering and convolutional neural networks,“ in </w:t>
             </w:r>
@@ -5403,12 +6094,14 @@
                 <w:i/>
                 <w:iCs/>
                 <w:noProof/>
+                <w:lang w:val="en-GB"/>
               </w:rPr>
               <w:t>IAPR International Conference</w:t>
             </w:r>
             <w:r>
               <w:rPr>
                 <w:noProof/>
+                <w:lang w:val="en-GB"/>
               </w:rPr>
               <w:t xml:space="preserve">, Tokyo, 2015. </w:t>
             </w:r>
@@ -5450,11 +6143,13 @@
               <w:pStyle w:val="Literaturverzeichnis"/>
               <w:rPr>
                 <w:noProof/>
+                <w:lang w:val="en-GB"/>
               </w:rPr>
             </w:pPr>
             <w:r>
               <w:rPr>
                 <w:noProof/>
+                <w:lang w:val="en-GB"/>
               </w:rPr>
               <w:t xml:space="preserve">M. Majurnder, „Artificial Neural Network,“ in </w:t>
             </w:r>
@@ -5463,12 +6158,14 @@
                 <w:i/>
                 <w:iCs/>
                 <w:noProof/>
+                <w:lang w:val="en-GB"/>
               </w:rPr>
               <w:t>Impact of Urbanization on Water Shortage in Face of Climatic Aberrations</w:t>
             </w:r>
             <w:r>
               <w:rPr>
                 <w:noProof/>
+                <w:lang w:val="en-GB"/>
               </w:rPr>
               <w:t>, Springer Singapore, 2015, pp. 49-54.</w:t>
             </w:r>
@@ -5499,26 +6196,16 @@
       <w:pPr>
         <w:pStyle w:val="-OlWIRLiteraturverzeichnis-"/>
       </w:pPr>
-      <w:r>
-        <w:fldChar w:fldCharType="begin"/>
-      </w:r>
-      <w:r>
-        <w:instrText xml:space="preserve"> TOC \h \z \c "Abbildung" </w:instrText>
-      </w:r>
-      <w:r>
-        <w:fldChar w:fldCharType="separate"/>
-      </w:r>
-      <w:r>
-        <w:rPr>
-          <w:b/>
-          <w:bCs/>
-          <w:noProof/>
-        </w:rPr>
-        <w:t>Es konnten keine Einträge für ein Abbildungsverzeichnis gefunden werden.</w:t>
-      </w:r>
-      <w:r>
-        <w:fldChar w:fldCharType="end"/>
-      </w:r>
+      <w:fldSimple w:instr=" TOC \h \z \c &quot;Abbildung&quot; ">
+        <w:r>
+          <w:rPr>
+            <w:b/>
+            <w:bCs/>
+            <w:noProof/>
+          </w:rPr>
+          <w:t>Es konnten keine Einträge für ein Abbildungsverzeichnis gefunden werden.</w:t>
+        </w:r>
+      </w:fldSimple>
     </w:p>
     <w:p>
       <w:pPr>
@@ -5726,9 +6413,11 @@
         <w:pStyle w:val="-OlWIRAbkVerz-"/>
         <w:jc w:val="both"/>
       </w:pPr>
+      <w:proofErr w:type="spellStart"/>
       <w:r>
         <w:t>ABl.</w:t>
       </w:r>
+      <w:proofErr w:type="spellEnd"/>
       <w:r>
         <w:tab/>
         <w:t>Amtsblatt</w:t>
@@ -5738,11 +6427,20 @@
       <w:pPr>
         <w:pStyle w:val="-OlWIRAbkVerz-"/>
         <w:jc w:val="both"/>
-      </w:pPr>
-      <w:r>
+        <w:rPr>
+          <w:lang w:val="en-GB"/>
+        </w:rPr>
+      </w:pPr>
+      <w:r>
+        <w:rPr>
+          <w:lang w:val="en-GB"/>
+        </w:rPr>
         <w:t>A.C.</w:t>
       </w:r>
       <w:r>
+        <w:rPr>
+          <w:lang w:val="en-GB"/>
+        </w:rPr>
         <w:tab/>
         <w:t>Law Report, Appeal Cases</w:t>
       </w:r>
@@ -5791,9 +6489,11 @@
         <w:pStyle w:val="-OlWIRAbkVerz-"/>
         <w:jc w:val="both"/>
       </w:pPr>
+      <w:proofErr w:type="spellStart"/>
       <w:r>
         <w:t>BPatG</w:t>
       </w:r>
+      <w:proofErr w:type="spellEnd"/>
       <w:r>
         <w:tab/>
         <w:t>Bundespatentgericht</w:t>
@@ -5804,9 +6504,11 @@
         <w:pStyle w:val="-OlWIRAbkVerz-"/>
         <w:jc w:val="both"/>
       </w:pPr>
+      <w:proofErr w:type="spellStart"/>
       <w:r>
         <w:t>BReg</w:t>
       </w:r>
+      <w:proofErr w:type="spellEnd"/>
       <w:r>
         <w:tab/>
         <w:t>Bundesregierung</w:t>
@@ -5940,7 +6642,15 @@
       </w:r>
       <w:r>
         <w:tab/>
-        <w:t>European Intellectual Property Review</w:t>
+        <w:t xml:space="preserve">European </w:t>
+      </w:r>
+      <w:proofErr w:type="spellStart"/>
+      <w:r>
+        <w:t>Intellectual</w:t>
+      </w:r>
+      <w:proofErr w:type="spellEnd"/>
+      <w:r>
+        <w:t xml:space="preserve"> Property Review</w:t>
       </w:r>
     </w:p>
     <w:p>
@@ -5948,9 +6658,11 @@
         <w:pStyle w:val="-OlWIRAbkVerz-"/>
         <w:jc w:val="both"/>
       </w:pPr>
+      <w:proofErr w:type="spellStart"/>
       <w:r>
         <w:t>EuG</w:t>
       </w:r>
+      <w:proofErr w:type="spellEnd"/>
       <w:r>
         <w:tab/>
         <w:t>Gericht Erster Instanz</w:t>
@@ -5987,8 +6699,13 @@
         <w:pStyle w:val="-OlWIRAbkVerz-"/>
         <w:jc w:val="both"/>
       </w:pPr>
-      <w:r>
-        <w:t>Fn.</w:t>
+      <w:proofErr w:type="spellStart"/>
+      <w:r>
+        <w:t>Fn</w:t>
+      </w:r>
+      <w:proofErr w:type="spellEnd"/>
+      <w:r>
+        <w:t>.</w:t>
       </w:r>
       <w:r>
         <w:tab/>
@@ -6078,9 +6795,11 @@
         <w:pStyle w:val="-OlWIRAbkVerz-"/>
         <w:jc w:val="both"/>
       </w:pPr>
+      <w:proofErr w:type="spellStart"/>
       <w:r>
         <w:t>HfG</w:t>
       </w:r>
+      <w:proofErr w:type="spellEnd"/>
       <w:r>
         <w:tab/>
         <w:t>Hochschule für Gestaltung</w:t>
@@ -6091,8 +6810,13 @@
         <w:pStyle w:val="-OlWIRAbkVerz-"/>
         <w:jc w:val="both"/>
       </w:pPr>
-      <w:r>
-        <w:t>h.L.</w:t>
+      <w:proofErr w:type="spellStart"/>
+      <w:r>
+        <w:t>h.L</w:t>
+      </w:r>
+      <w:proofErr w:type="spellEnd"/>
+      <w:r>
+        <w:t>.</w:t>
       </w:r>
       <w:r>
         <w:tab/>
@@ -6104,8 +6828,13 @@
         <w:pStyle w:val="-OlWIRAbkVerz-"/>
         <w:jc w:val="both"/>
       </w:pPr>
-      <w:r>
-        <w:t>h.M.</w:t>
+      <w:proofErr w:type="spellStart"/>
+      <w:r>
+        <w:t>h.M</w:t>
+      </w:r>
+      <w:proofErr w:type="spellEnd"/>
+      <w:r>
+        <w:t>.</w:t>
       </w:r>
       <w:r>
         <w:tab/>
@@ -6148,7 +6877,7 @@
         <w:pStyle w:val="-OlWIRAbkVerz-"/>
         <w:jc w:val="both"/>
         <w:sectPr>
-          <w:headerReference w:type="even" r:id="rId27"/>
+          <w:headerReference w:type="even" r:id="rId31"/>
           <w:type w:val="oddPage"/>
           <w:pgSz w:w="11906" w:h="16838" w:code="9"/>
           <w:pgMar w:top="1985" w:right="2835" w:bottom="2835" w:left="1418" w:header="1304" w:footer="2268" w:gutter="0"/>
@@ -6507,7 +7236,7 @@
         <w:rStyle w:val="Seitenzahl"/>
         <w:noProof/>
       </w:rPr>
-      <w:t>9</w:t>
+      <w:t>18</w:t>
     </w:r>
     <w:r>
       <w:rPr>
@@ -9906,6 +10635,15 @@
       </w:numPr>
       <w:contextualSpacing/>
     </w:pPr>
+  </w:style>
+  <w:style w:type="character" w:styleId="Hyperlink">
+    <w:name w:val="Hyperlink"/>
+    <w:basedOn w:val="Absatz-Standardschriftart"/>
+    <w:rsid w:val="00690515"/>
+    <w:rPr>
+      <w:color w:val="0563C1" w:themeColor="hyperlink"/>
+      <w:u w:val="single"/>
+    </w:rPr>
   </w:style>
 </w:styles>
 </file>
@@ -14610,573 +15348,6 @@
 </dgm:styleDef>
 </file>
 
-<file path=word/glossary/document.xml><?xml version="1.0" encoding="utf-8"?>
-<w:glossaryDocument xmlns:wpc="http://schemas.microsoft.com/office/word/2010/wordprocessingCanvas" xmlns:cx="http://schemas.microsoft.com/office/drawing/2014/chartex" xmlns:cx1="http://schemas.microsoft.com/office/drawing/2015/9/8/chartex" xmlns:cx2="http://schemas.microsoft.com/office/drawing/2015/10/21/chartex" xmlns:mc="http://schemas.openxmlformats.org/markup-compatibility/2006" xmlns:o="urn:schemas-microsoft-com:office:office" xmlns:r="http://schemas.openxmlformats.org/officeDocument/2006/relationships" xmlns:m="http://schemas.openxmlformats.org/officeDocument/2006/math" xmlns:v="urn:schemas-microsoft-com:vml" xmlns:wp14="http://schemas.microsoft.com/office/word/2010/wordprocessingDrawing" xmlns:wp="http://schemas.openxmlformats.org/drawingml/2006/wordprocessingDrawing" xmlns:w10="urn:schemas-microsoft-com:office:word" xmlns:w="http://schemas.openxmlformats.org/wordprocessingml/2006/main" xmlns:w14="http://schemas.microsoft.com/office/word/2010/wordml" xmlns:w15="http://schemas.microsoft.com/office/word/2012/wordml" xmlns:w16se="http://schemas.microsoft.com/office/word/2015/wordml/symex" xmlns:wpg="http://schemas.microsoft.com/office/word/2010/wordprocessingGroup" xmlns:wpi="http://schemas.microsoft.com/office/word/2010/wordprocessingInk" xmlns:wne="http://schemas.microsoft.com/office/word/2006/wordml" xmlns:wps="http://schemas.microsoft.com/office/word/2010/wordprocessingShape" mc:Ignorable="w14 w15 w16se wp14"/>
-</file>
-
-<file path=word/glossary/fontTable.xml><?xml version="1.0" encoding="utf-8"?>
-<w:fonts xmlns:mc="http://schemas.openxmlformats.org/markup-compatibility/2006" xmlns:r="http://schemas.openxmlformats.org/officeDocument/2006/relationships" xmlns:w="http://schemas.openxmlformats.org/wordprocessingml/2006/main" xmlns:w14="http://schemas.microsoft.com/office/word/2010/wordml" xmlns:w15="http://schemas.microsoft.com/office/word/2012/wordml" xmlns:w16se="http://schemas.microsoft.com/office/word/2015/wordml/symex" mc:Ignorable="w14 w15 w16se">
-  <w:font w:name="Symbol">
-    <w:panose1 w:val="05050102010706020507"/>
-    <w:charset w:val="02"/>
-    <w:family w:val="roman"/>
-    <w:pitch w:val="variable"/>
-    <w:sig w:usb0="00000000" w:usb1="10000000" w:usb2="00000000" w:usb3="00000000" w:csb0="80000000" w:csb1="00000000"/>
-  </w:font>
-  <w:font w:name="Times New Roman">
-    <w:panose1 w:val="02020603050405020304"/>
-    <w:charset w:val="00"/>
-    <w:family w:val="roman"/>
-    <w:pitch w:val="variable"/>
-    <w:sig w:usb0="E0002AFF" w:usb1="C0007843" w:usb2="00000009" w:usb3="00000000" w:csb0="000001FF" w:csb1="00000000"/>
-  </w:font>
-  <w:font w:name="Courier New">
-    <w:panose1 w:val="02070309020205020404"/>
-    <w:charset w:val="00"/>
-    <w:family w:val="modern"/>
-    <w:pitch w:val="fixed"/>
-    <w:sig w:usb0="E0002EFF" w:usb1="C0007843" w:usb2="00000009" w:usb3="00000000" w:csb0="000001FF" w:csb1="00000000"/>
-  </w:font>
-  <w:font w:name="Wingdings">
-    <w:panose1 w:val="05000000000000000000"/>
-    <w:charset w:val="02"/>
-    <w:family w:val="auto"/>
-    <w:pitch w:val="variable"/>
-    <w:sig w:usb0="00000000" w:usb1="10000000" w:usb2="00000000" w:usb3="00000000" w:csb0="80000000" w:csb1="00000000"/>
-  </w:font>
-  <w:font w:name="Arial">
-    <w:panose1 w:val="020B0604020202020204"/>
-    <w:charset w:val="00"/>
-    <w:family w:val="swiss"/>
-    <w:pitch w:val="variable"/>
-    <w:sig w:usb0="E0002AFF" w:usb1="C0007843" w:usb2="00000009" w:usb3="00000000" w:csb0="000001FF" w:csb1="00000000"/>
-  </w:font>
-  <w:font w:name="IowanOldSt BT">
-    <w:altName w:val="Georgia"/>
-    <w:charset w:val="00"/>
-    <w:family w:val="roman"/>
-    <w:pitch w:val="variable"/>
-    <w:sig w:usb0="00000087" w:usb1="00000000" w:usb2="00000000" w:usb3="00000000" w:csb0="0000001B" w:csb1="00000000"/>
-  </w:font>
-  <w:font w:name="Trebuchet MS">
-    <w:panose1 w:val="020B0603020202020204"/>
-    <w:charset w:val="00"/>
-    <w:family w:val="swiss"/>
-    <w:pitch w:val="variable"/>
-    <w:sig w:usb0="00000687" w:usb1="00000000" w:usb2="00000000" w:usb3="00000000" w:csb0="0000009F" w:csb1="00000000"/>
-  </w:font>
-  <w:font w:name="Tahoma">
-    <w:panose1 w:val="020B0604030504040204"/>
-    <w:charset w:val="00"/>
-    <w:family w:val="swiss"/>
-    <w:pitch w:val="variable"/>
-    <w:sig w:usb0="E1002EFF" w:usb1="C000605B" w:usb2="00000029" w:usb3="00000000" w:csb0="000101FF" w:csb1="00000000"/>
-  </w:font>
-  <w:font w:name="Calibri">
-    <w:panose1 w:val="020F0502020204030204"/>
-    <w:charset w:val="00"/>
-    <w:family w:val="swiss"/>
-    <w:pitch w:val="variable"/>
-    <w:sig w:usb0="E00002FF" w:usb1="4000ACFF" w:usb2="00000001" w:usb3="00000000" w:csb0="0000019F" w:csb1="00000000"/>
-  </w:font>
-  <w:font w:name="Cambria Math">
-    <w:panose1 w:val="02040503050406030204"/>
-    <w:charset w:val="00"/>
-    <w:family w:val="roman"/>
-    <w:pitch w:val="variable"/>
-    <w:sig w:usb0="E00002FF" w:usb1="420024FF" w:usb2="00000000" w:usb3="00000000" w:csb0="0000019F" w:csb1="00000000"/>
-  </w:font>
-  <w:font w:name="Calibri Light">
-    <w:panose1 w:val="020F0302020204030204"/>
-    <w:charset w:val="00"/>
-    <w:family w:val="swiss"/>
-    <w:pitch w:val="variable"/>
-    <w:sig w:usb0="A00002EF" w:usb1="4000207B" w:usb2="00000000" w:usb3="00000000" w:csb0="0000019F" w:csb1="00000000"/>
-  </w:font>
-</w:fonts>
-</file>
-
-<file path=word/glossary/settings.xml><?xml version="1.0" encoding="utf-8"?>
-<w:settings xmlns:mc="http://schemas.openxmlformats.org/markup-compatibility/2006" xmlns:o="urn:schemas-microsoft-com:office:office" xmlns:r="http://schemas.openxmlformats.org/officeDocument/2006/relationships" xmlns:m="http://schemas.openxmlformats.org/officeDocument/2006/math" xmlns:v="urn:schemas-microsoft-com:vml" xmlns:w10="urn:schemas-microsoft-com:office:word" xmlns:w="http://schemas.openxmlformats.org/wordprocessingml/2006/main" xmlns:w14="http://schemas.microsoft.com/office/word/2010/wordml" xmlns:w15="http://schemas.microsoft.com/office/word/2012/wordml" xmlns:w16se="http://schemas.microsoft.com/office/word/2015/wordml/symex" xmlns:sl="http://schemas.openxmlformats.org/schemaLibrary/2006/main" mc:Ignorable="w14 w15 w16se">
-  <w:view w:val="normal"/>
-  <w:defaultTabStop w:val="708"/>
-  <w:hyphenationZone w:val="425"/>
-  <w:characterSpacingControl w:val="doNotCompress"/>
-  <w:compat>
-    <w:useFELayout/>
-    <w:compatSetting w:name="compatibilityMode" w:uri="http://schemas.microsoft.com/office/word" w:val="15"/>
-    <w:compatSetting w:name="overrideTableStyleFontSizeAndJustification" w:uri="http://schemas.microsoft.com/office/word" w:val="1"/>
-    <w:compatSetting w:name="enableOpenTypeFeatures" w:uri="http://schemas.microsoft.com/office/word" w:val="1"/>
-    <w:compatSetting w:name="doNotFlipMirrorIndents" w:uri="http://schemas.microsoft.com/office/word" w:val="1"/>
-    <w:compatSetting w:name="differentiateMultirowTableHeaders" w:uri="http://schemas.microsoft.com/office/word" w:val="1"/>
-  </w:compat>
-  <w:rsids>
-    <w:rsidRoot w:val="002C4170"/>
-    <w:rsid w:val="002C4170"/>
-  </w:rsids>
-  <m:mathPr>
-    <m:mathFont m:val="Cambria Math"/>
-    <m:brkBin m:val="before"/>
-    <m:brkBinSub m:val="--"/>
-    <m:smallFrac m:val="0"/>
-    <m:dispDef/>
-    <m:lMargin m:val="0"/>
-    <m:rMargin m:val="0"/>
-    <m:defJc m:val="centerGroup"/>
-    <m:wrapIndent m:val="1440"/>
-    <m:intLim m:val="subSup"/>
-    <m:naryLim m:val="undOvr"/>
-  </m:mathPr>
-  <w:themeFontLang w:val="de-DE"/>
-  <w:clrSchemeMapping w:bg1="light1" w:t1="dark1" w:bg2="light2" w:t2="dark2" w:accent1="accent1" w:accent2="accent2" w:accent3="accent3" w:accent4="accent4" w:accent5="accent5" w:accent6="accent6" w:hyperlink="hyperlink" w:followedHyperlink="followedHyperlink"/>
-  <w:decimalSymbol w:val=","/>
-  <w:listSeparator w:val=";"/>
-  <w15:chartTrackingRefBased/>
-</w:settings>
-</file>
-
-<file path=word/glossary/styles.xml><?xml version="1.0" encoding="utf-8"?>
-<w:styles xmlns:mc="http://schemas.openxmlformats.org/markup-compatibility/2006" xmlns:r="http://schemas.openxmlformats.org/officeDocument/2006/relationships" xmlns:w="http://schemas.openxmlformats.org/wordprocessingml/2006/main" xmlns:w14="http://schemas.microsoft.com/office/word/2010/wordml" xmlns:w15="http://schemas.microsoft.com/office/word/2012/wordml" xmlns:w16se="http://schemas.microsoft.com/office/word/2015/wordml/symex" mc:Ignorable="w14 w15 w16se">
-  <w:docDefaults>
-    <w:rPrDefault>
-      <w:rPr>
-        <w:rFonts w:asciiTheme="minorHAnsi" w:eastAsiaTheme="minorEastAsia" w:hAnsiTheme="minorHAnsi" w:cstheme="minorBidi"/>
-        <w:sz w:val="22"/>
-        <w:szCs w:val="22"/>
-        <w:lang w:val="de-DE" w:eastAsia="de-DE" w:bidi="ar-SA"/>
-      </w:rPr>
-    </w:rPrDefault>
-    <w:pPrDefault>
-      <w:pPr>
-        <w:spacing w:after="160" w:line="259" w:lineRule="auto"/>
-      </w:pPr>
-    </w:pPrDefault>
-  </w:docDefaults>
-  <w:latentStyles w:defLockedState="0" w:defUIPriority="99" w:defSemiHidden="0" w:defUnhideWhenUsed="0" w:defQFormat="0" w:count="372">
-    <w:lsdException w:name="Normal" w:uiPriority="0" w:qFormat="1"/>
-    <w:lsdException w:name="heading 1" w:uiPriority="9" w:qFormat="1"/>
-    <w:lsdException w:name="heading 2" w:semiHidden="1" w:uiPriority="9" w:unhideWhenUsed="1" w:qFormat="1"/>
-    <w:lsdException w:name="heading 3" w:semiHidden="1" w:uiPriority="9" w:unhideWhenUsed="1" w:qFormat="1"/>
-    <w:lsdException w:name="heading 4" w:semiHidden="1" w:uiPriority="9" w:unhideWhenUsed="1" w:qFormat="1"/>
-    <w:lsdException w:name="heading 5" w:semiHidden="1" w:uiPriority="9" w:unhideWhenUsed="1" w:qFormat="1"/>
-    <w:lsdException w:name="heading 6" w:semiHidden="1" w:uiPriority="9" w:unhideWhenUsed="1" w:qFormat="1"/>
-    <w:lsdException w:name="heading 7" w:semiHidden="1" w:uiPriority="9" w:unhideWhenUsed="1" w:qFormat="1"/>
-    <w:lsdException w:name="heading 8" w:semiHidden="1" w:uiPriority="9" w:unhideWhenUsed="1" w:qFormat="1"/>
-    <w:lsdException w:name="heading 9" w:semiHidden="1" w:uiPriority="9" w:unhideWhenUsed="1" w:qFormat="1"/>
-    <w:lsdException w:name="index 1" w:semiHidden="1" w:unhideWhenUsed="1"/>
-    <w:lsdException w:name="index 2" w:semiHidden="1" w:unhideWhenUsed="1"/>
-    <w:lsdException w:name="index 3" w:semiHidden="1" w:unhideWhenUsed="1"/>
-    <w:lsdException w:name="index 4" w:semiHidden="1" w:unhideWhenUsed="1"/>
-    <w:lsdException w:name="index 5" w:semiHidden="1" w:unhideWhenUsed="1"/>
-    <w:lsdException w:name="index 6" w:semiHidden="1" w:unhideWhenUsed="1"/>
-    <w:lsdException w:name="index 7" w:semiHidden="1" w:unhideWhenUsed="1"/>
-    <w:lsdException w:name="index 8" w:semiHidden="1" w:unhideWhenUsed="1"/>
-    <w:lsdException w:name="index 9" w:semiHidden="1" w:unhideWhenUsed="1"/>
-    <w:lsdException w:name="toc 1" w:semiHidden="1" w:uiPriority="39" w:unhideWhenUsed="1"/>
-    <w:lsdException w:name="toc 2" w:semiHidden="1" w:uiPriority="39" w:unhideWhenUsed="1"/>
-    <w:lsdException w:name="toc 3" w:semiHidden="1" w:uiPriority="39" w:unhideWhenUsed="1"/>
-    <w:lsdException w:name="toc 4" w:semiHidden="1" w:uiPriority="39" w:unhideWhenUsed="1"/>
-    <w:lsdException w:name="toc 5" w:semiHidden="1" w:uiPriority="39" w:unhideWhenUsed="1"/>
-    <w:lsdException w:name="toc 6" w:semiHidden="1" w:uiPriority="39" w:unhideWhenUsed="1"/>
-    <w:lsdException w:name="toc 7" w:semiHidden="1" w:uiPriority="39" w:unhideWhenUsed="1"/>
-    <w:lsdException w:name="toc 8" w:semiHidden="1" w:uiPriority="39" w:unhideWhenUsed="1"/>
-    <w:lsdException w:name="toc 9" w:semiHidden="1" w:uiPriority="39" w:unhideWhenUsed="1"/>
-    <w:lsdException w:name="Normal Indent" w:semiHidden="1" w:unhideWhenUsed="1"/>
-    <w:lsdException w:name="footnote text" w:semiHidden="1" w:unhideWhenUsed="1"/>
-    <w:lsdException w:name="annotation text" w:semiHidden="1" w:unhideWhenUsed="1"/>
-    <w:lsdException w:name="header" w:semiHidden="1" w:unhideWhenUsed="1"/>
-    <w:lsdException w:name="footer" w:semiHidden="1" w:unhideWhenUsed="1"/>
-    <w:lsdException w:name="index heading" w:semiHidden="1" w:unhideWhenUsed="1"/>
-    <w:lsdException w:name="caption" w:semiHidden="1" w:uiPriority="35" w:unhideWhenUsed="1" w:qFormat="1"/>
-    <w:lsdException w:name="table of figures" w:semiHidden="1" w:unhideWhenUsed="1"/>
-    <w:lsdException w:name="envelope address" w:semiHidden="1" w:unhideWhenUsed="1"/>
-    <w:lsdException w:name="envelope return" w:semiHidden="1" w:unhideWhenUsed="1"/>
-    <w:lsdException w:name="footnote reference" w:semiHidden="1" w:unhideWhenUsed="1"/>
-    <w:lsdException w:name="annotation reference" w:semiHidden="1" w:unhideWhenUsed="1"/>
-    <w:lsdException w:name="line number" w:semiHidden="1" w:unhideWhenUsed="1"/>
-    <w:lsdException w:name="page number" w:semiHidden="1" w:unhideWhenUsed="1"/>
-    <w:lsdException w:name="endnote reference" w:semiHidden="1" w:unhideWhenUsed="1"/>
-    <w:lsdException w:name="endnote text" w:semiHidden="1" w:unhideWhenUsed="1"/>
-    <w:lsdException w:name="table of authorities" w:semiHidden="1" w:unhideWhenUsed="1"/>
-    <w:lsdException w:name="macro" w:semiHidden="1" w:unhideWhenUsed="1"/>
-    <w:lsdException w:name="toa heading" w:semiHidden="1" w:unhideWhenUsed="1"/>
-    <w:lsdException w:name="List" w:semiHidden="1" w:unhideWhenUsed="1"/>
-    <w:lsdException w:name="List Bullet" w:semiHidden="1" w:unhideWhenUsed="1"/>
-    <w:lsdException w:name="List Number" w:semiHidden="1" w:unhideWhenUsed="1"/>
-    <w:lsdException w:name="List 2" w:semiHidden="1" w:unhideWhenUsed="1"/>
-    <w:lsdException w:name="List 3" w:semiHidden="1" w:unhideWhenUsed="1"/>
-    <w:lsdException w:name="List 4" w:semiHidden="1" w:unhideWhenUsed="1"/>
-    <w:lsdException w:name="List 5" w:semiHidden="1" w:unhideWhenUsed="1"/>
-    <w:lsdException w:name="List Bullet 2" w:semiHidden="1" w:unhideWhenUsed="1"/>
-    <w:lsdException w:name="List Bullet 3" w:semiHidden="1" w:unhideWhenUsed="1"/>
-    <w:lsdException w:name="List Bullet 4" w:semiHidden="1" w:unhideWhenUsed="1"/>
-    <w:lsdException w:name="List Bullet 5" w:semiHidden="1" w:unhideWhenUsed="1"/>
-    <w:lsdException w:name="List Number 2" w:semiHidden="1" w:unhideWhenUsed="1"/>
-    <w:lsdException w:name="List Number 3" w:semiHidden="1" w:unhideWhenUsed="1"/>
-    <w:lsdException w:name="List Number 4" w:semiHidden="1" w:unhideWhenUsed="1"/>
-    <w:lsdException w:name="List Number 5" w:semiHidden="1" w:unhideWhenUsed="1"/>
-    <w:lsdException w:name="Title" w:uiPriority="10" w:qFormat="1"/>
-    <w:lsdException w:name="Closing" w:semiHidden="1" w:unhideWhenUsed="1"/>
-    <w:lsdException w:name="Signature" w:semiHidden="1" w:unhideWhenUsed="1"/>
-    <w:lsdException w:name="Default Paragraph Font" w:semiHidden="1" w:uiPriority="1" w:unhideWhenUsed="1"/>
-    <w:lsdException w:name="Body Text" w:semiHidden="1" w:unhideWhenUsed="1"/>
-    <w:lsdException w:name="Body Text Indent" w:semiHidden="1" w:unhideWhenUsed="1"/>
-    <w:lsdException w:name="List Continue" w:semiHidden="1" w:unhideWhenUsed="1"/>
-    <w:lsdException w:name="List Continue 2" w:semiHidden="1" w:unhideWhenUsed="1"/>
-    <w:lsdException w:name="List Continue 3" w:semiHidden="1" w:unhideWhenUsed="1"/>
-    <w:lsdException w:name="List Continue 4" w:semiHidden="1" w:unhideWhenUsed="1"/>
-    <w:lsdException w:name="List Continue 5" w:semiHidden="1" w:unhideWhenUsed="1"/>
-    <w:lsdException w:name="Message Header" w:semiHidden="1" w:unhideWhenUsed="1"/>
-    <w:lsdException w:name="Subtitle" w:uiPriority="11" w:qFormat="1"/>
-    <w:lsdException w:name="Salutation" w:semiHidden="1" w:unhideWhenUsed="1"/>
-    <w:lsdException w:name="Date" w:semiHidden="1" w:unhideWhenUsed="1"/>
-    <w:lsdException w:name="Body Text First Indent" w:semiHidden="1" w:unhideWhenUsed="1"/>
-    <w:lsdException w:name="Body Text First Indent 2" w:semiHidden="1" w:unhideWhenUsed="1"/>
-    <w:lsdException w:name="Note Heading" w:semiHidden="1" w:unhideWhenUsed="1"/>
-    <w:lsdException w:name="Body Text 2" w:semiHidden="1" w:unhideWhenUsed="1"/>
-    <w:lsdException w:name="Body Text 3" w:semiHidden="1" w:unhideWhenUsed="1"/>
-    <w:lsdException w:name="Body Text Indent 2" w:semiHidden="1" w:unhideWhenUsed="1"/>
-    <w:lsdException w:name="Body Text Indent 3" w:semiHidden="1" w:unhideWhenUsed="1"/>
-    <w:lsdException w:name="Block Text" w:semiHidden="1" w:unhideWhenUsed="1"/>
-    <w:lsdException w:name="Hyperlink" w:semiHidden="1" w:unhideWhenUsed="1"/>
-    <w:lsdException w:name="FollowedHyperlink" w:semiHidden="1" w:unhideWhenUsed="1"/>
-    <w:lsdException w:name="Strong" w:uiPriority="22" w:qFormat="1"/>
-    <w:lsdException w:name="Emphasis" w:uiPriority="20" w:qFormat="1"/>
-    <w:lsdException w:name="Document Map" w:semiHidden="1" w:unhideWhenUsed="1"/>
-    <w:lsdException w:name="Plain Text" w:semiHidden="1" w:unhideWhenUsed="1"/>
-    <w:lsdException w:name="E-mail Signature" w:semiHidden="1" w:unhideWhenUsed="1"/>
-    <w:lsdException w:name="HTML Top of Form" w:semiHidden="1" w:unhideWhenUsed="1"/>
-    <w:lsdException w:name="HTML Bottom of Form" w:semiHidden="1" w:unhideWhenUsed="1"/>
-    <w:lsdException w:name="Normal (Web)" w:semiHidden="1" w:unhideWhenUsed="1"/>
-    <w:lsdException w:name="HTML Acronym" w:semiHidden="1" w:unhideWhenUsed="1"/>
-    <w:lsdException w:name="HTML Address" w:semiHidden="1" w:unhideWhenUsed="1"/>
-    <w:lsdException w:name="HTML Cite" w:semiHidden="1" w:unhideWhenUsed="1"/>
-    <w:lsdException w:name="HTML Code" w:semiHidden="1" w:unhideWhenUsed="1"/>
-    <w:lsdException w:name="HTML Definition" w:semiHidden="1" w:unhideWhenUsed="1"/>
-    <w:lsdException w:name="HTML Keyboard" w:semiHidden="1" w:unhideWhenUsed="1"/>
-    <w:lsdException w:name="HTML Preformatted" w:semiHidden="1" w:unhideWhenUsed="1"/>
-    <w:lsdException w:name="HTML Sample" w:semiHidden="1" w:unhideWhenUsed="1"/>
-    <w:lsdException w:name="HTML Typewriter" w:semiHidden="1" w:unhideWhenUsed="1"/>
-    <w:lsdException w:name="HTML Variable" w:semiHidden="1" w:unhideWhenUsed="1"/>
-    <w:lsdException w:name="Normal Table" w:semiHidden="1" w:unhideWhenUsed="1"/>
-    <w:lsdException w:name="annotation subject" w:semiHidden="1" w:unhideWhenUsed="1"/>
-    <w:lsdException w:name="No List" w:semiHidden="1" w:unhideWhenUsed="1"/>
-    <w:lsdException w:name="Outline List 1" w:semiHidden="1" w:unhideWhenUsed="1"/>
-    <w:lsdException w:name="Outline List 2" w:semiHidden="1" w:unhideWhenUsed="1"/>
-    <w:lsdException w:name="Outline List 3" w:semiHidden="1" w:unhideWhenUsed="1"/>
-    <w:lsdException w:name="Table Simple 1" w:semiHidden="1" w:unhideWhenUsed="1"/>
-    <w:lsdException w:name="Table Simple 2" w:semiHidden="1" w:unhideWhenUsed="1"/>
-    <w:lsdException w:name="Table Simple 3" w:semiHidden="1" w:unhideWhenUsed="1"/>
-    <w:lsdException w:name="Table Classic 1" w:semiHidden="1" w:unhideWhenUsed="1"/>
-    <w:lsdException w:name="Table Classic 2" w:semiHidden="1" w:unhideWhenUsed="1"/>
-    <w:lsdException w:name="Table Classic 3" w:semiHidden="1" w:unhideWhenUsed="1"/>
-    <w:lsdException w:name="Table Classic 4" w:semiHidden="1" w:unhideWhenUsed="1"/>
-    <w:lsdException w:name="Table Colorful 1" w:semiHidden="1" w:unhideWhenUsed="1"/>
-    <w:lsdException w:name="Table Colorful 2" w:semiHidden="1" w:unhideWhenUsed="1"/>
-    <w:lsdException w:name="Table Colorful 3" w:semiHidden="1" w:unhideWhenUsed="1"/>
-    <w:lsdException w:name="Table Columns 1" w:semiHidden="1" w:unhideWhenUsed="1"/>
-    <w:lsdException w:name="Table Columns 2" w:semiHidden="1" w:unhideWhenUsed="1"/>
-    <w:lsdException w:name="Table Columns 3" w:semiHidden="1" w:unhideWhenUsed="1"/>
-    <w:lsdException w:name="Table Columns 4" w:semiHidden="1" w:unhideWhenUsed="1"/>
-    <w:lsdException w:name="Table Columns 5" w:semiHidden="1" w:unhideWhenUsed="1"/>
-    <w:lsdException w:name="Table Grid 1" w:semiHidden="1" w:unhideWhenUsed="1"/>
-    <w:lsdException w:name="Table Grid 2" w:semiHidden="1" w:unhideWhenUsed="1"/>
-    <w:lsdException w:name="Table Grid 3" w:semiHidden="1" w:unhideWhenUsed="1"/>
-    <w:lsdException w:name="Table Grid 4" w:semiHidden="1" w:unhideWhenUsed="1"/>
-    <w:lsdException w:name="Table Grid 5" w:semiHidden="1" w:unhideWhenUsed="1"/>
-    <w:lsdException w:name="Table Grid 6" w:semiHidden="1" w:unhideWhenUsed="1"/>
-    <w:lsdException w:name="Table Grid 7" w:semiHidden="1" w:unhideWhenUsed="1"/>
-    <w:lsdException w:name="Table Grid 8" w:semiHidden="1" w:unhideWhenUsed="1"/>
-    <w:lsdException w:name="Table List 1" w:semiHidden="1" w:unhideWhenUsed="1"/>
-    <w:lsdException w:name="Table List 2" w:semiHidden="1" w:unhideWhenUsed="1"/>
-    <w:lsdException w:name="Table List 3" w:semiHidden="1" w:unhideWhenUsed="1"/>
-    <w:lsdException w:name="Table List 4" w:semiHidden="1" w:unhideWhenUsed="1"/>
-    <w:lsdException w:name="Table List 5" w:semiHidden="1" w:unhideWhenUsed="1"/>
-    <w:lsdException w:name="Table List 6" w:semiHidden="1" w:unhideWhenUsed="1"/>
-    <w:lsdException w:name="Table List 7" w:semiHidden="1" w:unhideWhenUsed="1"/>
-    <w:lsdException w:name="Table List 8" w:semiHidden="1" w:unhideWhenUsed="1"/>
-    <w:lsdException w:name="Table 3D effects 1" w:semiHidden="1" w:unhideWhenUsed="1"/>
-    <w:lsdException w:name="Table 3D effects 2" w:semiHidden="1" w:unhideWhenUsed="1"/>
-    <w:lsdException w:name="Table 3D effects 3" w:semiHidden="1" w:unhideWhenUsed="1"/>
-    <w:lsdException w:name="Table Contemporary" w:semiHidden="1" w:unhideWhenUsed="1"/>
-    <w:lsdException w:name="Table Elegant" w:semiHidden="1" w:unhideWhenUsed="1"/>
-    <w:lsdException w:name="Table Professional" w:semiHidden="1" w:unhideWhenUsed="1"/>
-    <w:lsdException w:name="Table Subtle 1" w:semiHidden="1" w:unhideWhenUsed="1"/>
-    <w:lsdException w:name="Table Subtle 2" w:semiHidden="1" w:unhideWhenUsed="1"/>
-    <w:lsdException w:name="Table Web 1" w:semiHidden="1" w:unhideWhenUsed="1"/>
-    <w:lsdException w:name="Table Web 2" w:semiHidden="1" w:unhideWhenUsed="1"/>
-    <w:lsdException w:name="Table Web 3" w:semiHidden="1" w:unhideWhenUsed="1"/>
-    <w:lsdException w:name="Balloon Text" w:semiHidden="1" w:unhideWhenUsed="1"/>
-    <w:lsdException w:name="Table Grid" w:uiPriority="39"/>
-    <w:lsdException w:name="Table Theme" w:semiHidden="1" w:unhideWhenUsed="1"/>
-    <w:lsdException w:name="Placeholder Text" w:semiHidden="1"/>
-    <w:lsdException w:name="No Spacing" w:uiPriority="1" w:qFormat="1"/>
-    <w:lsdException w:name="Light Shading" w:uiPriority="60"/>
-    <w:lsdException w:name="Light List" w:uiPriority="61"/>
-    <w:lsdException w:name="Light Grid" w:uiPriority="62"/>
-    <w:lsdException w:name="Medium Shading 1" w:uiPriority="63"/>
-    <w:lsdException w:name="Medium Shading 2" w:uiPriority="64"/>
-    <w:lsdException w:name="Medium List 1" w:uiPriority="65"/>
-    <w:lsdException w:name="Medium List 2" w:uiPriority="66"/>
-    <w:lsdException w:name="Medium Grid 1" w:uiPriority="67"/>
-    <w:lsdException w:name="Medium Grid 2" w:uiPriority="68"/>
-    <w:lsdException w:name="Medium Grid 3" w:uiPriority="69"/>
-    <w:lsdException w:name="Dark List" w:uiPriority="70"/>
-    <w:lsdException w:name="Colorful Shading" w:uiPriority="71"/>
-    <w:lsdException w:name="Colorful List" w:uiPriority="72"/>
-    <w:lsdException w:name="Colorful Grid" w:uiPriority="73"/>
-    <w:lsdException w:name="Light Shading Accent 1" w:uiPriority="60"/>
-    <w:lsdException w:name="Light List Accent 1" w:uiPriority="61"/>
-    <w:lsdException w:name="Light Grid Accent 1" w:uiPriority="62"/>
-    <w:lsdException w:name="Medium Shading 1 Accent 1" w:uiPriority="63"/>
-    <w:lsdException w:name="Medium Shading 2 Accent 1" w:uiPriority="64"/>
-    <w:lsdException w:name="Medium List 1 Accent 1" w:uiPriority="65"/>
-    <w:lsdException w:name="Revision" w:semiHidden="1"/>
-    <w:lsdException w:name="List Paragraph" w:uiPriority="34" w:qFormat="1"/>
-    <w:lsdException w:name="Quote" w:uiPriority="29" w:qFormat="1"/>
-    <w:lsdException w:name="Intense Quote" w:uiPriority="30" w:qFormat="1"/>
-    <w:lsdException w:name="Medium List 2 Accent 1" w:uiPriority="66"/>
-    <w:lsdException w:name="Medium Grid 1 Accent 1" w:uiPriority="67"/>
-    <w:lsdException w:name="Medium Grid 2 Accent 1" w:uiPriority="68"/>
-    <w:lsdException w:name="Medium Grid 3 Accent 1" w:uiPriority="69"/>
-    <w:lsdException w:name="Dark List Accent 1" w:uiPriority="70"/>
-    <w:lsdException w:name="Colorful Shading Accent 1" w:uiPriority="71"/>
-    <w:lsdException w:name="Colorful List Accent 1" w:uiPriority="72"/>
-    <w:lsdException w:name="Colorful Grid Accent 1" w:uiPriority="73"/>
-    <w:lsdException w:name="Light Shading Accent 2" w:uiPriority="60"/>
-    <w:lsdException w:name="Light List Accent 2" w:uiPriority="61"/>
-    <w:lsdException w:name="Light Grid Accent 2" w:uiPriority="62"/>
-    <w:lsdException w:name="Medium Shading 1 Accent 2" w:uiPriority="63"/>
-    <w:lsdException w:name="Medium Shading 2 Accent 2" w:uiPriority="64"/>
-    <w:lsdException w:name="Medium List 1 Accent 2" w:uiPriority="65"/>
-    <w:lsdException w:name="Medium List 2 Accent 2" w:uiPriority="66"/>
-    <w:lsdException w:name="Medium Grid 1 Accent 2" w:uiPriority="67"/>
-    <w:lsdException w:name="Medium Grid 2 Accent 2" w:uiPriority="68"/>
-    <w:lsdException w:name="Medium Grid 3 Accent 2" w:uiPriority="69"/>
-    <w:lsdException w:name="Dark List Accent 2" w:uiPriority="70"/>
-    <w:lsdException w:name="Colorful Shading Accent 2" w:uiPriority="71"/>
-    <w:lsdException w:name="Colorful List Accent 2" w:uiPriority="72"/>
-    <w:lsdException w:name="Colorful Grid Accent 2" w:uiPriority="73"/>
-    <w:lsdException w:name="Light Shading Accent 3" w:uiPriority="60"/>
-    <w:lsdException w:name="Light List Accent 3" w:uiPriority="61"/>
-    <w:lsdException w:name="Light Grid Accent 3" w:uiPriority="62"/>
-    <w:lsdException w:name="Medium Shading 1 Accent 3" w:uiPriority="63"/>
-    <w:lsdException w:name="Medium Shading 2 Accent 3" w:uiPriority="64"/>
-    <w:lsdException w:name="Medium List 1 Accent 3" w:uiPriority="65"/>
-    <w:lsdException w:name="Medium List 2 Accent 3" w:uiPriority="66"/>
-    <w:lsdException w:name="Medium Grid 1 Accent 3" w:uiPriority="67"/>
-    <w:lsdException w:name="Medium Grid 2 Accent 3" w:uiPriority="68"/>
-    <w:lsdException w:name="Medium Grid 3 Accent 3" w:uiPriority="69"/>
-    <w:lsdException w:name="Dark List Accent 3" w:uiPriority="70"/>
-    <w:lsdException w:name="Colorful Shading Accent 3" w:uiPriority="71"/>
-    <w:lsdException w:name="Colorful List Accent 3" w:uiPriority="72"/>
-    <w:lsdException w:name="Colorful Grid Accent 3" w:uiPriority="73"/>
-    <w:lsdException w:name="Light Shading Accent 4" w:uiPriority="60"/>
-    <w:lsdException w:name="Light List Accent 4" w:uiPriority="61"/>
-    <w:lsdException w:name="Light Grid Accent 4" w:uiPriority="62"/>
-    <w:lsdException w:name="Medium Shading 1 Accent 4" w:uiPriority="63"/>
-    <w:lsdException w:name="Medium Shading 2 Accent 4" w:uiPriority="64"/>
-    <w:lsdException w:name="Medium List 1 Accent 4" w:uiPriority="65"/>
-    <w:lsdException w:name="Medium List 2 Accent 4" w:uiPriority="66"/>
-    <w:lsdException w:name="Medium Grid 1 Accent 4" w:uiPriority="67"/>
-    <w:lsdException w:name="Medium Grid 2 Accent 4" w:uiPriority="68"/>
-    <w:lsdException w:name="Medium Grid 3 Accent 4" w:uiPriority="69"/>
-    <w:lsdException w:name="Dark List Accent 4" w:uiPriority="70"/>
-    <w:lsdException w:name="Colorful Shading Accent 4" w:uiPriority="71"/>
-    <w:lsdException w:name="Colorful List Accent 4" w:uiPriority="72"/>
-    <w:lsdException w:name="Colorful Grid Accent 4" w:uiPriority="73"/>
-    <w:lsdException w:name="Light Shading Accent 5" w:uiPriority="60"/>
-    <w:lsdException w:name="Light List Accent 5" w:uiPriority="61"/>
-    <w:lsdException w:name="Light Grid Accent 5" w:uiPriority="62"/>
-    <w:lsdException w:name="Medium Shading 1 Accent 5" w:uiPriority="63"/>
-    <w:lsdException w:name="Medium Shading 2 Accent 5" w:uiPriority="64"/>
-    <w:lsdException w:name="Medium List 1 Accent 5" w:uiPriority="65"/>
-    <w:lsdException w:name="Medium List 2 Accent 5" w:uiPriority="66"/>
-    <w:lsdException w:name="Medium Grid 1 Accent 5" w:uiPriority="67"/>
-    <w:lsdException w:name="Medium Grid 2 Accent 5" w:uiPriority="68"/>
-    <w:lsdException w:name="Medium Grid 3 Accent 5" w:uiPriority="69"/>
-    <w:lsdException w:name="Dark List Accent 5" w:uiPriority="70"/>
-    <w:lsdException w:name="Colorful Shading Accent 5" w:uiPriority="71"/>
-    <w:lsdException w:name="Colorful List Accent 5" w:uiPriority="72"/>
-    <w:lsdException w:name="Colorful Grid Accent 5" w:uiPriority="73"/>
-    <w:lsdException w:name="Light Shading Accent 6" w:uiPriority="60"/>
-    <w:lsdException w:name="Light List Accent 6" w:uiPriority="61"/>
-    <w:lsdException w:name="Light Grid Accent 6" w:uiPriority="62"/>
-    <w:lsdException w:name="Medium Shading 1 Accent 6" w:uiPriority="63"/>
-    <w:lsdException w:name="Medium Shading 2 Accent 6" w:uiPriority="64"/>
-    <w:lsdException w:name="Medium List 1 Accent 6" w:uiPriority="65"/>
-    <w:lsdException w:name="Medium List 2 Accent 6" w:uiPriority="66"/>
-    <w:lsdException w:name="Medium Grid 1 Accent 6" w:uiPriority="67"/>
-    <w:lsdException w:name="Medium Grid 2 Accent 6" w:uiPriority="68"/>
-    <w:lsdException w:name="Medium Grid 3 Accent 6" w:uiPriority="69"/>
-    <w:lsdException w:name="Dark List Accent 6" w:uiPriority="70"/>
-    <w:lsdException w:name="Colorful Shading Accent 6" w:uiPriority="71"/>
-    <w:lsdException w:name="Colorful List Accent 6" w:uiPriority="72"/>
-    <w:lsdException w:name="Colorful Grid Accent 6" w:uiPriority="73"/>
-    <w:lsdException w:name="Subtle Emphasis" w:uiPriority="19" w:qFormat="1"/>
-    <w:lsdException w:name="Intense Emphasis" w:uiPriority="21" w:qFormat="1"/>
-    <w:lsdException w:name="Subtle Reference" w:uiPriority="31" w:qFormat="1"/>
-    <w:lsdException w:name="Intense Reference" w:uiPriority="32" w:qFormat="1"/>
-    <w:lsdException w:name="Book Title" w:uiPriority="33" w:qFormat="1"/>
-    <w:lsdException w:name="Bibliography" w:semiHidden="1" w:uiPriority="37" w:unhideWhenUsed="1"/>
-    <w:lsdException w:name="TOC Heading" w:semiHidden="1" w:uiPriority="39" w:unhideWhenUsed="1" w:qFormat="1"/>
-    <w:lsdException w:name="Plain Table 1" w:uiPriority="41"/>
-    <w:lsdException w:name="Plain Table 2" w:uiPriority="42"/>
-    <w:lsdException w:name="Plain Table 3" w:uiPriority="43"/>
-    <w:lsdException w:name="Plain Table 4" w:uiPriority="44"/>
-    <w:lsdException w:name="Plain Table 5" w:uiPriority="45"/>
-    <w:lsdException w:name="Grid Table Light" w:uiPriority="40"/>
-    <w:lsdException w:name="Grid Table 1 Light" w:uiPriority="46"/>
-    <w:lsdException w:name="Grid Table 2" w:uiPriority="47"/>
-    <w:lsdException w:name="Grid Table 3" w:uiPriority="48"/>
-    <w:lsdException w:name="Grid Table 4" w:uiPriority="49"/>
-    <w:lsdException w:name="Grid Table 5 Dark" w:uiPriority="50"/>
-    <w:lsdException w:name="Grid Table 6 Colorful" w:uiPriority="51"/>
-    <w:lsdException w:name="Grid Table 7 Colorful" w:uiPriority="52"/>
-    <w:lsdException w:name="Grid Table 1 Light Accent 1" w:uiPriority="46"/>
-    <w:lsdException w:name="Grid Table 2 Accent 1" w:uiPriority="47"/>
-    <w:lsdException w:name="Grid Table 3 Accent 1" w:uiPriority="48"/>
-    <w:lsdException w:name="Grid Table 4 Accent 1" w:uiPriority="49"/>
-    <w:lsdException w:name="Grid Table 5 Dark Accent 1" w:uiPriority="50"/>
-    <w:lsdException w:name="Grid Table 6 Colorful Accent 1" w:uiPriority="51"/>
-    <w:lsdException w:name="Grid Table 7 Colorful Accent 1" w:uiPriority="52"/>
-    <w:lsdException w:name="Grid Table 1 Light Accent 2" w:uiPriority="46"/>
-    <w:lsdException w:name="Grid Table 2 Accent 2" w:uiPriority="47"/>
-    <w:lsdException w:name="Grid Table 3 Accent 2" w:uiPriority="48"/>
-    <w:lsdException w:name="Grid Table 4 Accent 2" w:uiPriority="49"/>
-    <w:lsdException w:name="Grid Table 5 Dark Accent 2" w:uiPriority="50"/>
-    <w:lsdException w:name="Grid Table 6 Colorful Accent 2" w:uiPriority="51"/>
-    <w:lsdException w:name="Grid Table 7 Colorful Accent 2" w:uiPriority="52"/>
-    <w:lsdException w:name="Grid Table 1 Light Accent 3" w:uiPriority="46"/>
-    <w:lsdException w:name="Grid Table 2 Accent 3" w:uiPriority="47"/>
-    <w:lsdException w:name="Grid Table 3 Accent 3" w:uiPriority="48"/>
-    <w:lsdException w:name="Grid Table 4 Accent 3" w:uiPriority="49"/>
-    <w:lsdException w:name="Grid Table 5 Dark Accent 3" w:uiPriority="50"/>
-    <w:lsdException w:name="Grid Table 6 Colorful Accent 3" w:uiPriority="51"/>
-    <w:lsdException w:name="Grid Table 7 Colorful Accent 3" w:uiPriority="52"/>
-    <w:lsdException w:name="Grid Table 1 Light Accent 4" w:uiPriority="46"/>
-    <w:lsdException w:name="Grid Table 2 Accent 4" w:uiPriority="47"/>
-    <w:lsdException w:name="Grid Table 3 Accent 4" w:uiPriority="48"/>
-    <w:lsdException w:name="Grid Table 4 Accent 4" w:uiPriority="49"/>
-    <w:lsdException w:name="Grid Table 5 Dark Accent 4" w:uiPriority="50"/>
-    <w:lsdException w:name="Grid Table 6 Colorful Accent 4" w:uiPriority="51"/>
-    <w:lsdException w:name="Grid Table 7 Colorful Accent 4" w:uiPriority="52"/>
-    <w:lsdException w:name="Grid Table 1 Light Accent 5" w:uiPriority="46"/>
-    <w:lsdException w:name="Grid Table 2 Accent 5" w:uiPriority="47"/>
-    <w:lsdException w:name="Grid Table 3 Accent 5" w:uiPriority="48"/>
-    <w:lsdException w:name="Grid Table 4 Accent 5" w:uiPriority="49"/>
-    <w:lsdException w:name="Grid Table 5 Dark Accent 5" w:uiPriority="50"/>
-    <w:lsdException w:name="Grid Table 6 Colorful Accent 5" w:uiPriority="51"/>
-    <w:lsdException w:name="Grid Table 7 Colorful Accent 5" w:uiPriority="52"/>
-    <w:lsdException w:name="Grid Table 1 Light Accent 6" w:uiPriority="46"/>
-    <w:lsdException w:name="Grid Table 2 Accent 6" w:uiPriority="47"/>
-    <w:lsdException w:name="Grid Table 3 Accent 6" w:uiPriority="48"/>
-    <w:lsdException w:name="Grid Table 4 Accent 6" w:uiPriority="49"/>
-    <w:lsdException w:name="Grid Table 5 Dark Accent 6" w:uiPriority="50"/>
-    <w:lsdException w:name="Grid Table 6 Colorful Accent 6" w:uiPriority="51"/>
-    <w:lsdException w:name="Grid Table 7 Colorful Accent 6" w:uiPriority="52"/>
-    <w:lsdException w:name="List Table 1 Light" w:uiPriority="46"/>
-    <w:lsdException w:name="List Table 2" w:uiPriority="47"/>
-    <w:lsdException w:name="List Table 3" w:uiPriority="48"/>
-    <w:lsdException w:name="List Table 4" w:uiPriority="49"/>
-    <w:lsdException w:name="List Table 5 Dark" w:uiPriority="50"/>
-    <w:lsdException w:name="List Table 6 Colorful" w:uiPriority="51"/>
-    <w:lsdException w:name="List Table 7 Colorful" w:uiPriority="52"/>
-    <w:lsdException w:name="List Table 1 Light Accent 1" w:uiPriority="46"/>
-    <w:lsdException w:name="List Table 2 Accent 1" w:uiPriority="47"/>
-    <w:lsdException w:name="List Table 3 Accent 1" w:uiPriority="48"/>
-    <w:lsdException w:name="List Table 4 Accent 1" w:uiPriority="49"/>
-    <w:lsdException w:name="List Table 5 Dark Accent 1" w:uiPriority="50"/>
-    <w:lsdException w:name="List Table 6 Colorful Accent 1" w:uiPriority="51"/>
-    <w:lsdException w:name="List Table 7 Colorful Accent 1" w:uiPriority="52"/>
-    <w:lsdException w:name="List Table 1 Light Accent 2" w:uiPriority="46"/>
-    <w:lsdException w:name="List Table 2 Accent 2" w:uiPriority="47"/>
-    <w:lsdException w:name="List Table 3 Accent 2" w:uiPriority="48"/>
-    <w:lsdException w:name="List Table 4 Accent 2" w:uiPriority="49"/>
-    <w:lsdException w:name="List Table 5 Dark Accent 2" w:uiPriority="50"/>
-    <w:lsdException w:name="List Table 6 Colorful Accent 2" w:uiPriority="51"/>
-    <w:lsdException w:name="List Table 7 Colorful Accent 2" w:uiPriority="52"/>
-    <w:lsdException w:name="List Table 1 Light Accent 3" w:uiPriority="46"/>
-    <w:lsdException w:name="List Table 2 Accent 3" w:uiPriority="47"/>
-    <w:lsdException w:name="List Table 3 Accent 3" w:uiPriority="48"/>
-    <w:lsdException w:name="List Table 4 Accent 3" w:uiPriority="49"/>
-    <w:lsdException w:name="List Table 5 Dark Accent 3" w:uiPriority="50"/>
-    <w:lsdException w:name="List Table 6 Colorful Accent 3" w:uiPriority="51"/>
-    <w:lsdException w:name="List Table 7 Colorful Accent 3" w:uiPriority="52"/>
-    <w:lsdException w:name="List Table 1 Light Accent 4" w:uiPriority="46"/>
-    <w:lsdException w:name="List Table 2 Accent 4" w:uiPriority="47"/>
-    <w:lsdException w:name="List Table 3 Accent 4" w:uiPriority="48"/>
-    <w:lsdException w:name="List Table 4 Accent 4" w:uiPriority="49"/>
-    <w:lsdException w:name="List Table 5 Dark Accent 4" w:uiPriority="50"/>
-    <w:lsdException w:name="List Table 6 Colorful Accent 4" w:uiPriority="51"/>
-    <w:lsdException w:name="List Table 7 Colorful Accent 4" w:uiPriority="52"/>
-    <w:lsdException w:name="List Table 1 Light Accent 5" w:uiPriority="46"/>
-    <w:lsdException w:name="List Table 2 Accent 5" w:uiPriority="47"/>
-    <w:lsdException w:name="List Table 3 Accent 5" w:uiPriority="48"/>
-    <w:lsdException w:name="List Table 4 Accent 5" w:uiPriority="49"/>
-    <w:lsdException w:name="List Table 5 Dark Accent 5" w:uiPriority="50"/>
-    <w:lsdException w:name="List Table 6 Colorful Accent 5" w:uiPriority="51"/>
-    <w:lsdException w:name="List Table 7 Colorful Accent 5" w:uiPriority="52"/>
-    <w:lsdException w:name="List Table 1 Light Accent 6" w:uiPriority="46"/>
-    <w:lsdException w:name="List Table 2 Accent 6" w:uiPriority="47"/>
-    <w:lsdException w:name="List Table 3 Accent 6" w:uiPriority="48"/>
-    <w:lsdException w:name="List Table 4 Accent 6" w:uiPriority="49"/>
-    <w:lsdException w:name="List Table 5 Dark Accent 6" w:uiPriority="50"/>
-    <w:lsdException w:name="List Table 6 Colorful Accent 6" w:uiPriority="51"/>
-    <w:lsdException w:name="List Table 7 Colorful Accent 6" w:uiPriority="52"/>
-    <w:lsdException w:name="Mention" w:semiHidden="1" w:unhideWhenUsed="1"/>
-  </w:latentStyles>
-  <w:style w:type="paragraph" w:default="1" w:styleId="Standard">
-    <w:name w:val="Normal"/>
-    <w:qFormat/>
-  </w:style>
-  <w:style w:type="character" w:default="1" w:styleId="Absatz-Standardschriftart">
-    <w:name w:val="Default Paragraph Font"/>
-    <w:uiPriority w:val="1"/>
-    <w:semiHidden/>
-    <w:unhideWhenUsed/>
-  </w:style>
-  <w:style w:type="table" w:default="1" w:styleId="NormaleTabelle">
-    <w:name w:val="Normal Table"/>
-    <w:uiPriority w:val="99"/>
-    <w:semiHidden/>
-    <w:unhideWhenUsed/>
-    <w:tblPr>
-      <w:tblInd w:w="0" w:type="dxa"/>
-      <w:tblCellMar>
-        <w:top w:w="0" w:type="dxa"/>
-        <w:left w:w="108" w:type="dxa"/>
-        <w:bottom w:w="0" w:type="dxa"/>
-        <w:right w:w="108" w:type="dxa"/>
-      </w:tblCellMar>
-    </w:tblPr>
-  </w:style>
-  <w:style w:type="numbering" w:default="1" w:styleId="KeineListe">
-    <w:name w:val="No List"/>
-    <w:uiPriority w:val="99"/>
-    <w:semiHidden/>
-    <w:unhideWhenUsed/>
-  </w:style>
-  <w:style w:type="character" w:styleId="Platzhaltertext">
-    <w:name w:val="Placeholder Text"/>
-    <w:basedOn w:val="Absatz-Standardschriftart"/>
-    <w:uiPriority w:val="99"/>
-    <w:semiHidden/>
-    <w:rsid w:val="002C4170"/>
-    <w:rPr>
-      <w:color w:val="808080"/>
-    </w:rPr>
-  </w:style>
-</w:styles>
-</file>
-
-<file path=word/glossary/webSettings.xml><?xml version="1.0" encoding="utf-8"?>
-<w:webSettings xmlns:mc="http://schemas.openxmlformats.org/markup-compatibility/2006" xmlns:r="http://schemas.openxmlformats.org/officeDocument/2006/relationships" xmlns:w="http://schemas.openxmlformats.org/wordprocessingml/2006/main" xmlns:w14="http://schemas.microsoft.com/office/word/2010/wordml" xmlns:w15="http://schemas.microsoft.com/office/word/2012/wordml" xmlns:w16se="http://schemas.microsoft.com/office/word/2015/wordml/symex" mc:Ignorable="w14 w15 w16se">
-  <w:optimizeForBrowser/>
-  <w:allowPNG/>
-</w:webSettings>
-</file>
-
 <file path=word/theme/theme1.xml><?xml version="1.0" encoding="utf-8"?>
 <a:theme xmlns:a="http://schemas.openxmlformats.org/drawingml/2006/main" name="Office">
   <a:themeElements>
@@ -15602,7 +15773,7 @@
 </file>
 
 <file path=customXml/itemProps1.xml><?xml version="1.0" encoding="utf-8"?>
-<ds:datastoreItem xmlns:ds="http://schemas.openxmlformats.org/officeDocument/2006/customXml" ds:itemID="{27D97C8E-760E-412C-8A2E-B647E328D92D}">
+<ds:datastoreItem xmlns:ds="http://schemas.openxmlformats.org/officeDocument/2006/customXml" ds:itemID="{B63DBD98-81BD-4747-A99C-F5EB54699BA0}">
   <ds:schemaRefs>
     <ds:schemaRef ds:uri="http://schemas.openxmlformats.org/officeDocument/2006/bibliography"/>
   </ds:schemaRefs>

</xml_diff>

<commit_message>
Simulationsablauf, Streckendaten und Physik
</commit_message>
<xml_diff>
--- a/Bachlorarbeit.docx
+++ b/Bachlorarbeit.docx
@@ -497,7 +497,7 @@
         <w:rPr>
           <w:noProof/>
         </w:rPr>
-        <w:instrText xml:space="preserve"> PAGEREF _Toc453174692 \h </w:instrText>
+        <w:instrText xml:space="preserve"> PAGEREF _Toc453846197 \h </w:instrText>
       </w:r>
       <w:r>
         <w:rPr>
@@ -559,7 +559,7 @@
         <w:rPr>
           <w:noProof/>
         </w:rPr>
-        <w:instrText xml:space="preserve"> PAGEREF _Toc453174693 \h </w:instrText>
+        <w:instrText xml:space="preserve"> PAGEREF _Toc453846198 \h </w:instrText>
       </w:r>
       <w:r>
         <w:rPr>
@@ -621,7 +621,7 @@
         <w:rPr>
           <w:noProof/>
         </w:rPr>
-        <w:instrText xml:space="preserve"> PAGEREF _Toc453174694 \h </w:instrText>
+        <w:instrText xml:space="preserve"> PAGEREF _Toc453846199 \h </w:instrText>
       </w:r>
       <w:r>
         <w:rPr>
@@ -683,7 +683,7 @@
         <w:rPr>
           <w:noProof/>
         </w:rPr>
-        <w:instrText xml:space="preserve"> PAGEREF _Toc453174695 \h </w:instrText>
+        <w:instrText xml:space="preserve"> PAGEREF _Toc453846200 \h </w:instrText>
       </w:r>
       <w:r>
         <w:rPr>
@@ -764,7 +764,7 @@
         <w:rPr>
           <w:noProof/>
         </w:rPr>
-        <w:instrText xml:space="preserve"> PAGEREF _Toc453174696 \h </w:instrText>
+        <w:instrText xml:space="preserve"> PAGEREF _Toc453846201 \h </w:instrText>
       </w:r>
       <w:r>
         <w:rPr>
@@ -843,7 +843,7 @@
         <w:rPr>
           <w:noProof/>
         </w:rPr>
-        <w:instrText xml:space="preserve"> PAGEREF _Toc453174697 \h </w:instrText>
+        <w:instrText xml:space="preserve"> PAGEREF _Toc453846202 \h </w:instrText>
       </w:r>
       <w:r>
         <w:rPr>
@@ -904,7 +904,7 @@
         <w:rPr>
           <w:noProof/>
         </w:rPr>
-        <w:t>Künstliche neuronale Netze</w:t>
+        <w:t>Evolutionäre Algorithmen</w:t>
       </w:r>
       <w:r>
         <w:rPr>
@@ -922,7 +922,7 @@
         <w:rPr>
           <w:noProof/>
         </w:rPr>
-        <w:instrText xml:space="preserve"> PAGEREF _Toc453174698 \h </w:instrText>
+        <w:instrText xml:space="preserve"> PAGEREF _Toc453846203 \h </w:instrText>
       </w:r>
       <w:r>
         <w:rPr>
@@ -983,7 +983,7 @@
         <w:rPr>
           <w:noProof/>
         </w:rPr>
-        <w:t>Evolutionäre Algorithmen</w:t>
+        <w:t>Künstliche neuronale Netze</w:t>
       </w:r>
       <w:r>
         <w:rPr>
@@ -1001,7 +1001,7 @@
         <w:rPr>
           <w:noProof/>
         </w:rPr>
-        <w:instrText xml:space="preserve"> PAGEREF _Toc453174699 \h </w:instrText>
+        <w:instrText xml:space="preserve"> PAGEREF _Toc453846204 \h </w:instrText>
       </w:r>
       <w:r>
         <w:rPr>
@@ -1018,7 +1018,7 @@
         <w:rPr>
           <w:noProof/>
         </w:rPr>
-        <w:t>2</w:t>
+        <w:t>3</w:t>
       </w:r>
       <w:r>
         <w:rPr>
@@ -1080,7 +1080,7 @@
         <w:rPr>
           <w:noProof/>
         </w:rPr>
-        <w:instrText xml:space="preserve"> PAGEREF _Toc453174700 \h </w:instrText>
+        <w:instrText xml:space="preserve"> PAGEREF _Toc453846205 \h </w:instrText>
       </w:r>
       <w:r>
         <w:rPr>
@@ -1097,7 +1097,7 @@
         <w:rPr>
           <w:noProof/>
         </w:rPr>
-        <w:t>4</w:t>
+        <w:t>6</w:t>
       </w:r>
       <w:r>
         <w:rPr>
@@ -1161,7 +1161,7 @@
         <w:rPr>
           <w:noProof/>
         </w:rPr>
-        <w:instrText xml:space="preserve"> PAGEREF _Toc453174701 \h </w:instrText>
+        <w:instrText xml:space="preserve"> PAGEREF _Toc453846206 \h </w:instrText>
       </w:r>
       <w:r>
         <w:rPr>
@@ -1178,7 +1178,7 @@
         <w:rPr>
           <w:noProof/>
         </w:rPr>
-        <w:t>6</w:t>
+        <w:t>8</w:t>
       </w:r>
       <w:r>
         <w:rPr>
@@ -1224,7 +1224,7 @@
         <w:rPr>
           <w:noProof/>
         </w:rPr>
-        <w:t>Anforderungen</w:t>
+        <w:t>Anforderungsdefinition</w:t>
       </w:r>
       <w:r>
         <w:rPr>
@@ -1242,7 +1242,7 @@
         <w:rPr>
           <w:noProof/>
         </w:rPr>
-        <w:instrText xml:space="preserve"> PAGEREF _Toc453174702 \h </w:instrText>
+        <w:instrText xml:space="preserve"> PAGEREF _Toc453846207 \h </w:instrText>
       </w:r>
       <w:r>
         <w:rPr>
@@ -1259,7 +1259,7 @@
         <w:rPr>
           <w:noProof/>
         </w:rPr>
-        <w:t>7</w:t>
+        <w:t>9</w:t>
       </w:r>
       <w:r>
         <w:rPr>
@@ -1286,7 +1286,7 @@
         <w:rPr>
           <w:noProof/>
         </w:rPr>
-        <w:t>4.1 An die Simulation</w:t>
+        <w:t>4.1 Die Simulation</w:t>
       </w:r>
       <w:r>
         <w:rPr>
@@ -1304,7 +1304,7 @@
         <w:rPr>
           <w:noProof/>
         </w:rPr>
-        <w:instrText xml:space="preserve"> PAGEREF _Toc453174703 \h </w:instrText>
+        <w:instrText xml:space="preserve"> PAGEREF _Toc453846208 \h </w:instrText>
       </w:r>
       <w:r>
         <w:rPr>
@@ -1321,7 +1321,7 @@
         <w:rPr>
           <w:noProof/>
         </w:rPr>
-        <w:t>7</w:t>
+        <w:t>9</w:t>
       </w:r>
       <w:r>
         <w:rPr>
@@ -1366,7 +1366,7 @@
         <w:rPr>
           <w:noProof/>
         </w:rPr>
-        <w:instrText xml:space="preserve"> PAGEREF _Toc453174704 \h </w:instrText>
+        <w:instrText xml:space="preserve"> PAGEREF _Toc453846209 \h </w:instrText>
       </w:r>
       <w:r>
         <w:rPr>
@@ -1383,7 +1383,7 @@
         <w:rPr>
           <w:noProof/>
         </w:rPr>
-        <w:t>7</w:t>
+        <w:t>9</w:t>
       </w:r>
       <w:r>
         <w:rPr>
@@ -1425,8 +1425,6 @@
         </w:rPr>
         <w:tab/>
       </w:r>
-      <w:bookmarkStart w:id="4" w:name="_GoBack"/>
-      <w:bookmarkEnd w:id="4"/>
       <w:r>
         <w:rPr>
           <w:noProof/>
@@ -1449,7 +1447,7 @@
         <w:rPr>
           <w:noProof/>
         </w:rPr>
-        <w:instrText xml:space="preserve"> PAGEREF _Toc453174705 \h </w:instrText>
+        <w:instrText xml:space="preserve"> PAGEREF _Toc453846210 \h </w:instrText>
       </w:r>
       <w:r>
         <w:rPr>
@@ -1466,7 +1464,7 @@
         <w:rPr>
           <w:noProof/>
         </w:rPr>
-        <w:t>8</w:t>
+        <w:t>10</w:t>
       </w:r>
       <w:r>
         <w:rPr>
@@ -1511,7 +1509,7 @@
         <w:rPr>
           <w:noProof/>
         </w:rPr>
-        <w:instrText xml:space="preserve"> PAGEREF _Toc453174706 \h </w:instrText>
+        <w:instrText xml:space="preserve"> PAGEREF _Toc453846211 \h </w:instrText>
       </w:r>
       <w:r>
         <w:rPr>
@@ -1528,7 +1526,7 @@
         <w:rPr>
           <w:noProof/>
         </w:rPr>
-        <w:t>8</w:t>
+        <w:t>10</w:t>
       </w:r>
       <w:r>
         <w:rPr>
@@ -1554,7 +1552,7 @@
         <w:rPr>
           <w:noProof/>
         </w:rPr>
-        <w:t>5.1.1 Physik</w:t>
+        <w:t>5.1.1 Simulationsablauf</w:t>
       </w:r>
       <w:r>
         <w:rPr>
@@ -1572,7 +1570,7 @@
         <w:rPr>
           <w:noProof/>
         </w:rPr>
-        <w:instrText xml:space="preserve"> PAGEREF _Toc453174707 \h </w:instrText>
+        <w:instrText xml:space="preserve"> PAGEREF _Toc453846212 \h </w:instrText>
       </w:r>
       <w:r>
         <w:rPr>
@@ -1589,7 +1587,7 @@
         <w:rPr>
           <w:noProof/>
         </w:rPr>
-        <w:t>8</w:t>
+        <w:t>10</w:t>
       </w:r>
       <w:r>
         <w:rPr>
@@ -1615,7 +1613,7 @@
         <w:rPr>
           <w:noProof/>
         </w:rPr>
-        <w:t>5.1.2 Visualisierung</w:t>
+        <w:t>5.1.2 Streckendaten</w:t>
       </w:r>
       <w:r>
         <w:rPr>
@@ -1633,7 +1631,7 @@
         <w:rPr>
           <w:noProof/>
         </w:rPr>
-        <w:instrText xml:space="preserve"> PAGEREF _Toc453174708 \h </w:instrText>
+        <w:instrText xml:space="preserve"> PAGEREF _Toc453846213 \h </w:instrText>
       </w:r>
       <w:r>
         <w:rPr>
@@ -1650,7 +1648,7 @@
         <w:rPr>
           <w:noProof/>
         </w:rPr>
-        <w:t>8</w:t>
+        <w:t>11</w:t>
       </w:r>
       <w:r>
         <w:rPr>
@@ -1661,13 +1659,12 @@
     </w:p>
     <w:p>
       <w:pPr>
-        <w:pStyle w:val="Verzeichnis2"/>
+        <w:pStyle w:val="Verzeichnis3"/>
         <w:tabs>
           <w:tab w:val="right" w:leader="dot" w:pos="7643"/>
         </w:tabs>
         <w:rPr>
           <w:rFonts w:asciiTheme="minorHAnsi" w:eastAsiaTheme="minorEastAsia" w:hAnsiTheme="minorHAnsi" w:cstheme="minorBidi"/>
-          <w:iCs w:val="0"/>
           <w:noProof/>
           <w:sz w:val="22"/>
           <w:szCs w:val="22"/>
@@ -1677,7 +1674,7 @@
         <w:rPr>
           <w:noProof/>
         </w:rPr>
-        <w:t>5.2 Künstliches Neuronales Netz</w:t>
+        <w:t>5.1.3 Physik</w:t>
       </w:r>
       <w:r>
         <w:rPr>
@@ -1695,7 +1692,7 @@
         <w:rPr>
           <w:noProof/>
         </w:rPr>
-        <w:instrText xml:space="preserve"> PAGEREF _Toc453174709 \h </w:instrText>
+        <w:instrText xml:space="preserve"> PAGEREF _Toc453846214 \h </w:instrText>
       </w:r>
       <w:r>
         <w:rPr>
@@ -1712,7 +1709,147 @@
         <w:rPr>
           <w:noProof/>
         </w:rPr>
-        <w:t>8</w:t>
+        <w:t>12</w:t>
+      </w:r>
+      <w:r>
+        <w:rPr>
+          <w:noProof/>
+        </w:rPr>
+        <w:fldChar w:fldCharType="end"/>
+      </w:r>
+    </w:p>
+    <w:p>
+      <w:pPr>
+        <w:pStyle w:val="Verzeichnis3"/>
+        <w:tabs>
+          <w:tab w:val="right" w:leader="dot" w:pos="7643"/>
+        </w:tabs>
+        <w:rPr>
+          <w:rFonts w:asciiTheme="minorHAnsi" w:eastAsiaTheme="minorEastAsia" w:hAnsiTheme="minorHAnsi" w:cstheme="minorBidi"/>
+          <w:noProof/>
+          <w:sz w:val="22"/>
+          <w:szCs w:val="22"/>
+        </w:rPr>
+      </w:pPr>
+      <w:r>
+        <w:rPr>
+          <w:noProof/>
+        </w:rPr>
+        <w:t>5.1.4 Visualisierung</w:t>
+      </w:r>
+      <w:r>
+        <w:rPr>
+          <w:noProof/>
+        </w:rPr>
+        <w:tab/>
+      </w:r>
+      <w:r>
+        <w:rPr>
+          <w:noProof/>
+        </w:rPr>
+        <w:fldChar w:fldCharType="begin"/>
+      </w:r>
+      <w:r>
+        <w:rPr>
+          <w:noProof/>
+        </w:rPr>
+        <w:instrText xml:space="preserve"> PAGEREF _Toc453846215 \h </w:instrText>
+      </w:r>
+      <w:r>
+        <w:rPr>
+          <w:noProof/>
+        </w:rPr>
+      </w:r>
+      <w:r>
+        <w:rPr>
+          <w:noProof/>
+        </w:rPr>
+        <w:fldChar w:fldCharType="separate"/>
+      </w:r>
+      <w:r>
+        <w:rPr>
+          <w:noProof/>
+        </w:rPr>
+        <w:t>14</w:t>
+      </w:r>
+      <w:r>
+        <w:rPr>
+          <w:noProof/>
+        </w:rPr>
+        <w:fldChar w:fldCharType="end"/>
+      </w:r>
+    </w:p>
+    <w:p>
+      <w:pPr>
+        <w:pStyle w:val="Verzeichnis2"/>
+        <w:tabs>
+          <w:tab w:val="left" w:pos="960"/>
+          <w:tab w:val="right" w:leader="dot" w:pos="7643"/>
+        </w:tabs>
+        <w:rPr>
+          <w:rFonts w:asciiTheme="minorHAnsi" w:eastAsiaTheme="minorEastAsia" w:hAnsiTheme="minorHAnsi" w:cstheme="minorBidi"/>
+          <w:iCs w:val="0"/>
+          <w:noProof/>
+          <w:sz w:val="22"/>
+          <w:szCs w:val="22"/>
+        </w:rPr>
+      </w:pPr>
+      <w:r>
+        <w:rPr>
+          <w:noProof/>
+        </w:rPr>
+        <w:t>5.2</w:t>
+      </w:r>
+      <w:r>
+        <w:rPr>
+          <w:rFonts w:asciiTheme="minorHAnsi" w:eastAsiaTheme="minorEastAsia" w:hAnsiTheme="minorHAnsi" w:cstheme="minorBidi"/>
+          <w:iCs w:val="0"/>
+          <w:noProof/>
+          <w:sz w:val="22"/>
+          <w:szCs w:val="22"/>
+        </w:rPr>
+        <w:tab/>
+      </w:r>
+      <w:r>
+        <w:rPr>
+          <w:noProof/>
+        </w:rPr>
+        <w:t>Künstliches Neuronales Netz</w:t>
+      </w:r>
+      <w:r>
+        <w:rPr>
+          <w:noProof/>
+        </w:rPr>
+        <w:tab/>
+      </w:r>
+      <w:r>
+        <w:rPr>
+          <w:noProof/>
+        </w:rPr>
+        <w:fldChar w:fldCharType="begin"/>
+      </w:r>
+      <w:r>
+        <w:rPr>
+          <w:noProof/>
+        </w:rPr>
+        <w:instrText xml:space="preserve"> PAGEREF _Toc453846216 \h </w:instrText>
+      </w:r>
+      <w:r>
+        <w:rPr>
+          <w:noProof/>
+        </w:rPr>
+      </w:r>
+      <w:r>
+        <w:rPr>
+          <w:noProof/>
+        </w:rPr>
+        <w:fldChar w:fldCharType="separate"/>
+      </w:r>
+      <w:r>
+        <w:rPr>
+          <w:noProof/>
+        </w:rPr>
+        <w:t>14</w:t>
       </w:r>
       <w:r>
         <w:rPr>
@@ -1776,7 +1913,7 @@
         <w:rPr>
           <w:noProof/>
         </w:rPr>
-        <w:instrText xml:space="preserve"> PAGEREF _Toc453174710 \h </w:instrText>
+        <w:instrText xml:space="preserve"> PAGEREF _Toc453846217 \h </w:instrText>
       </w:r>
       <w:r>
         <w:rPr>
@@ -1793,7 +1930,7 @@
         <w:rPr>
           <w:noProof/>
         </w:rPr>
-        <w:t>9</w:t>
+        <w:t>15</w:t>
       </w:r>
       <w:r>
         <w:rPr>
@@ -1838,7 +1975,7 @@
         <w:rPr>
           <w:noProof/>
         </w:rPr>
-        <w:instrText xml:space="preserve"> PAGEREF _Toc453174711 \h </w:instrText>
+        <w:instrText xml:space="preserve"> PAGEREF _Toc453846218 \h </w:instrText>
       </w:r>
       <w:r>
         <w:rPr>
@@ -1855,7 +1992,7 @@
         <w:rPr>
           <w:noProof/>
         </w:rPr>
-        <w:t>9</w:t>
+        <w:t>15</w:t>
       </w:r>
       <w:r>
         <w:rPr>
@@ -1900,7 +2037,7 @@
         <w:rPr>
           <w:noProof/>
         </w:rPr>
-        <w:instrText xml:space="preserve"> PAGEREF _Toc453174712 \h </w:instrText>
+        <w:instrText xml:space="preserve"> PAGEREF _Toc453846219 \h </w:instrText>
       </w:r>
       <w:r>
         <w:rPr>
@@ -1917,7 +2054,7 @@
         <w:rPr>
           <w:noProof/>
         </w:rPr>
-        <w:t>9</w:t>
+        <w:t>15</w:t>
       </w:r>
       <w:r>
         <w:rPr>
@@ -1981,7 +2118,7 @@
         <w:rPr>
           <w:noProof/>
         </w:rPr>
-        <w:instrText xml:space="preserve"> PAGEREF _Toc453174713 \h </w:instrText>
+        <w:instrText xml:space="preserve"> PAGEREF _Toc453846220 \h </w:instrText>
       </w:r>
       <w:r>
         <w:rPr>
@@ -1998,7 +2135,7 @@
         <w:rPr>
           <w:noProof/>
         </w:rPr>
-        <w:t>10</w:t>
+        <w:t>16</w:t>
       </w:r>
       <w:r>
         <w:rPr>
@@ -2043,7 +2180,7 @@
         <w:rPr>
           <w:noProof/>
         </w:rPr>
-        <w:instrText xml:space="preserve"> PAGEREF _Toc453174714 \h </w:instrText>
+        <w:instrText xml:space="preserve"> PAGEREF _Toc453846221 \h </w:instrText>
       </w:r>
       <w:r>
         <w:rPr>
@@ -2060,7 +2197,7 @@
         <w:rPr>
           <w:noProof/>
         </w:rPr>
-        <w:t>10</w:t>
+        <w:t>16</w:t>
       </w:r>
       <w:r>
         <w:rPr>
@@ -2105,7 +2242,7 @@
         <w:rPr>
           <w:noProof/>
         </w:rPr>
-        <w:instrText xml:space="preserve"> PAGEREF _Toc453174715 \h </w:instrText>
+        <w:instrText xml:space="preserve"> PAGEREF _Toc453846222 \h </w:instrText>
       </w:r>
       <w:r>
         <w:rPr>
@@ -2122,7 +2259,7 @@
         <w:rPr>
           <w:noProof/>
         </w:rPr>
-        <w:t>10</w:t>
+        <w:t>16</w:t>
       </w:r>
       <w:r>
         <w:rPr>
@@ -2167,7 +2304,7 @@
         <w:rPr>
           <w:noProof/>
         </w:rPr>
-        <w:instrText xml:space="preserve"> PAGEREF _Toc453174716 \h </w:instrText>
+        <w:instrText xml:space="preserve"> PAGEREF _Toc453846223 \h </w:instrText>
       </w:r>
       <w:r>
         <w:rPr>
@@ -2184,7 +2321,7 @@
         <w:rPr>
           <w:noProof/>
         </w:rPr>
-        <w:t>10</w:t>
+        <w:t>16</w:t>
       </w:r>
       <w:r>
         <w:rPr>
@@ -2230,7 +2367,7 @@
         <w:rPr>
           <w:noProof/>
         </w:rPr>
-        <w:instrText xml:space="preserve"> PAGEREF _Toc453174717 \h </w:instrText>
+        <w:instrText xml:space="preserve"> PAGEREF _Toc453846224 \h </w:instrText>
       </w:r>
       <w:r>
         <w:rPr>
@@ -2247,7 +2384,7 @@
         <w:rPr>
           <w:noProof/>
         </w:rPr>
-        <w:t>11</w:t>
+        <w:t>17</w:t>
       </w:r>
       <w:r>
         <w:rPr>
@@ -2293,7 +2430,7 @@
         <w:rPr>
           <w:noProof/>
         </w:rPr>
-        <w:instrText xml:space="preserve"> PAGEREF _Toc453174718 \h </w:instrText>
+        <w:instrText xml:space="preserve"> PAGEREF _Toc453846225 \h </w:instrText>
       </w:r>
       <w:r>
         <w:rPr>
@@ -2310,7 +2447,7 @@
         <w:rPr>
           <w:noProof/>
         </w:rPr>
-        <w:t>12</w:t>
+        <w:t>18</w:t>
       </w:r>
       <w:r>
         <w:rPr>
@@ -2356,7 +2493,7 @@
         <w:rPr>
           <w:noProof/>
         </w:rPr>
-        <w:instrText xml:space="preserve"> PAGEREF _Toc453174719 \h </w:instrText>
+        <w:instrText xml:space="preserve"> PAGEREF _Toc453846226 \h </w:instrText>
       </w:r>
       <w:r>
         <w:rPr>
@@ -2373,7 +2510,7 @@
         <w:rPr>
           <w:noProof/>
         </w:rPr>
-        <w:t>13</w:t>
+        <w:t>19</w:t>
       </w:r>
       <w:r>
         <w:rPr>
@@ -2401,6 +2538,7 @@
         <w:rPr>
           <w:noProof/>
         </w:rPr>
+        <w:lastRenderedPageBreak/>
         <w:t>Erklärung</w:t>
       </w:r>
       <w:r>
@@ -2419,7 +2557,7 @@
         <w:rPr>
           <w:noProof/>
         </w:rPr>
-        <w:instrText xml:space="preserve"> PAGEREF _Toc453174720 \h </w:instrText>
+        <w:instrText xml:space="preserve"> PAGEREF _Toc453846227 \h </w:instrText>
       </w:r>
       <w:r>
         <w:rPr>
@@ -2436,7 +2574,7 @@
         <w:rPr>
           <w:noProof/>
         </w:rPr>
-        <w:t>14</w:t>
+        <w:t>20</w:t>
       </w:r>
       <w:r>
         <w:rPr>
@@ -2478,7 +2616,7 @@
           <w:bCs/>
         </w:rPr>
       </w:pPr>
-      <w:bookmarkStart w:id="5" w:name="_Toc453174692"/>
+      <w:bookmarkStart w:id="4" w:name="_Toc453846197"/>
       <w:r>
         <w:rPr>
           <w:rFonts w:ascii="Arial" w:hAnsi="Arial"/>
@@ -2501,21 +2639,7 @@
         </w:rPr>
         <w:t>Einleitung</w:t>
       </w:r>
-      <w:bookmarkEnd w:id="5"/>
-    </w:p>
-    <w:p>
-      <w:pPr>
-        <w:pStyle w:val="-OlWIRberschrift2-"/>
-        <w:numPr>
-          <w:ilvl w:val="0"/>
-          <w:numId w:val="0"/>
-        </w:numPr>
-      </w:pPr>
-      <w:bookmarkStart w:id="6" w:name="_Toc453174693"/>
-      <w:r>
-        <w:t>1.1 Motivation</w:t>
-      </w:r>
-      <w:bookmarkEnd w:id="6"/>
+      <w:bookmarkEnd w:id="4"/>
     </w:p>
     <w:p>
       <w:pPr>
@@ -2529,7 +2653,6 @@
           <w:id w:val="-269556724"/>
           <w:citation/>
         </w:sdtPr>
-        <w:sdtEndPr/>
         <w:sdtContent>
           <w:r>
             <w:fldChar w:fldCharType="begin"/>
@@ -2564,25 +2687,29 @@
         <w:t>la</w:t>
       </w:r>
       <w:r>
-        <w:t>. Für eine erfolgreiche Umsetzung autonomer Autos, müssen eine Reihe von Themen behandelt werden, wie Sensorverarbeitung, Bildverarbeitung und Psychologie.</w:t>
+        <w:t>. Für eine erfolgreiche Umsetzung autonomer Autos, müssen eine Reihe von Themen</w:t>
+      </w:r>
+      <w:r>
+        <w:t>,</w:t>
+      </w:r>
+      <w:r>
+        <w:t xml:space="preserve"> wie Sensorverarbeitung, Bildverarbeitung und Psychologie</w:t>
+      </w:r>
+      <w:r>
+        <w:t>,</w:t>
+      </w:r>
+      <w:r>
+        <w:t xml:space="preserve"> </w:t>
+      </w:r>
+      <w:r>
+        <w:t>behandelt werden</w:t>
+      </w:r>
+      <w:r>
+        <w:t>.</w:t>
       </w:r>
       <w:r>
         <w:t xml:space="preserve"> Die besondere Herausforderung bei autonomen Autos, ist das Zusammenspiel vieler verschiedener Teilbereiche, so zu koordinieren, dass ein sicheres und zuverlässiges Fahren ermöglicht wird. </w:t>
       </w:r>
-    </w:p>
-    <w:p>
-      <w:pPr>
-        <w:pStyle w:val="-OlWIRberschrift2-"/>
-        <w:numPr>
-          <w:ilvl w:val="0"/>
-          <w:numId w:val="0"/>
-        </w:numPr>
-      </w:pPr>
-      <w:bookmarkStart w:id="7" w:name="_Toc453174694"/>
-      <w:r>
-        <w:t>1.2 Ziele der Arbeit</w:t>
-      </w:r>
-      <w:bookmarkEnd w:id="7"/>
     </w:p>
     <w:p>
       <w:pPr>
@@ -2590,7 +2717,13 @@
         <w:ind w:firstLine="0"/>
       </w:pPr>
       <w:r>
-        <w:t xml:space="preserve">Aufgrund der verschiedenen Umwelteinflüsse ist es in der Regel nicht möglich auf alle erdenkbaren Situationen eine entsprechende Reaktion fest einzuprogrammieren, sodass Algorithmen zum Einsatz kommen müssen, die auch auf neue Begebenheiten angemessen reagieren können. Einen solchen Ansatz verfolgen künstliche neuronale Netze. Inspiriert von neuronalen Verbindungen im Gehirn, versuchen diese gewünschtes Verhalten zu erlernen. </w:t>
+        <w:t xml:space="preserve">Aufgrund der verschiedenen Umwelteinflüsse ist es in der Regel nicht möglich auf alle erdenkbaren Situationen eine entsprechende Reaktion fest einzuprogrammieren, sodass Algorithmen zum Einsatz kommen müssen, die auch auf neue </w:t>
+      </w:r>
+      <w:r>
+        <w:t>G</w:t>
+      </w:r>
+      <w:r>
+        <w:t xml:space="preserve">egebenheiten angemessen reagieren können. Einen solchen Ansatz verfolgen künstliche neuronale Netze. Inspiriert von neuronalen Verbindungen im Gehirn, versuchen diese gewünschtes Verhalten zu erlernen. </w:t>
       </w:r>
       <w:r>
         <w:t>In dieser</w:t>
@@ -2613,20 +2746,6 @@
       <w:r>
         <w:t>Fahrweise erreicht werden.</w:t>
       </w:r>
-    </w:p>
-    <w:p>
-      <w:pPr>
-        <w:pStyle w:val="-OlWIRberschrift2-"/>
-        <w:numPr>
-          <w:ilvl w:val="0"/>
-          <w:numId w:val="0"/>
-        </w:numPr>
-      </w:pPr>
-      <w:bookmarkStart w:id="8" w:name="_Toc453174695"/>
-      <w:r>
-        <w:t>1.3 Aufbau der Arbeit</w:t>
-      </w:r>
-      <w:bookmarkEnd w:id="8"/>
     </w:p>
     <w:p>
       <w:pPr>
@@ -2658,7 +2777,7 @@
           <w:bCs/>
         </w:rPr>
       </w:pPr>
-      <w:bookmarkStart w:id="9" w:name="_Toc453174696"/>
+      <w:bookmarkStart w:id="5" w:name="_Toc453846201"/>
       <w:r>
         <w:rPr>
           <w:rFonts w:ascii="Arial" w:hAnsi="Arial"/>
@@ -2675,7 +2794,7 @@
         <w:tab/>
         <w:t>Grundlagen</w:t>
       </w:r>
-      <w:bookmarkEnd w:id="9"/>
+      <w:bookmarkEnd w:id="5"/>
     </w:p>
     <w:p>
       <w:pPr>
@@ -2685,11 +2804,11 @@
           <w:numId w:val="17"/>
         </w:numPr>
       </w:pPr>
-      <w:bookmarkStart w:id="10" w:name="_Toc453174697"/>
+      <w:bookmarkStart w:id="6" w:name="_Toc453846202"/>
       <w:r>
         <w:t>Autonomes Fahren</w:t>
       </w:r>
-      <w:bookmarkEnd w:id="10"/>
+      <w:bookmarkEnd w:id="6"/>
     </w:p>
     <w:p>
       <w:pPr>
@@ -2746,7 +2865,6 @@
           <w:id w:val="1517038105"/>
           <w:citation/>
         </w:sdtPr>
-        <w:sdtEndPr/>
         <w:sdtContent>
           <w:r>
             <w:fldChar w:fldCharType="begin"/>
@@ -2776,7 +2894,6 @@
           <w:id w:val="1302496535"/>
           <w:citation/>
         </w:sdtPr>
-        <w:sdtEndPr/>
         <w:sdtContent>
           <w:r>
             <w:fldChar w:fldCharType="begin"/>
@@ -2803,7 +2920,6 @@
           <w:id w:val="-378021286"/>
           <w:citation/>
         </w:sdtPr>
-        <w:sdtEndPr/>
         <w:sdtContent>
           <w:r>
             <w:fldChar w:fldCharType="begin"/>
@@ -2836,7 +2952,6 @@
           <w:id w:val="-1697297762"/>
           <w:citation/>
         </w:sdtPr>
-        <w:sdtEndPr/>
         <w:sdtContent>
           <w:r>
             <w:fldChar w:fldCharType="begin"/>
@@ -2866,7 +2981,6 @@
           <w:id w:val="-1518532468"/>
           <w:citation/>
         </w:sdtPr>
-        <w:sdtEndPr/>
         <w:sdtContent>
           <w:r>
             <w:fldChar w:fldCharType="begin"/>
@@ -2900,11 +3014,11 @@
           <w:numId w:val="17"/>
         </w:numPr>
       </w:pPr>
-      <w:bookmarkStart w:id="11" w:name="_Toc453174699"/>
+      <w:bookmarkStart w:id="7" w:name="_Toc453846203"/>
       <w:r>
         <w:t>Evolutionäre Algorithmen</w:t>
       </w:r>
-      <w:bookmarkEnd w:id="11"/>
+      <w:bookmarkEnd w:id="7"/>
     </w:p>
     <w:p>
       <w:pPr>
@@ -3449,14 +3563,14 @@
           <w:numId w:val="17"/>
         </w:numPr>
       </w:pPr>
-      <w:bookmarkStart w:id="12" w:name="_Toc453174698"/>
+      <w:bookmarkStart w:id="8" w:name="_Toc453846204"/>
       <w:r>
         <w:t>Künstliche n</w:t>
       </w:r>
       <w:r>
         <w:t>euronale Netze</w:t>
       </w:r>
-      <w:bookmarkEnd w:id="12"/>
+      <w:bookmarkEnd w:id="8"/>
     </w:p>
     <w:p>
       <w:pPr>
@@ -3520,6 +3634,38 @@
           <w:noProof/>
         </w:rPr>
         <w:lastRenderedPageBreak/>
+        <w:drawing>
+          <wp:anchor distT="0" distB="0" distL="114300" distR="114300" simplePos="0" relativeHeight="251657216" behindDoc="0" locked="0" layoutInCell="1" allowOverlap="1" wp14:anchorId="6828C6D8" wp14:editId="4CD22682">
+            <wp:simplePos x="0" y="0"/>
+            <wp:positionH relativeFrom="column">
+              <wp:align>center</wp:align>
+            </wp:positionH>
+            <wp:positionV relativeFrom="paragraph">
+              <wp:posOffset>4490635</wp:posOffset>
+            </wp:positionV>
+            <wp:extent cx="3700800" cy="2210400"/>
+            <wp:effectExtent l="0" t="0" r="13970" b="0"/>
+            <wp:wrapTopAndBottom/>
+            <wp:docPr id="24" name="Diagramm 24"/>
+            <wp:cNvGraphicFramePr/>
+            <a:graphic xmlns:a="http://schemas.openxmlformats.org/drawingml/2006/main">
+              <a:graphicData uri="http://schemas.openxmlformats.org/drawingml/2006/chart">
+                <c:chart xmlns:c="http://schemas.openxmlformats.org/drawingml/2006/chart" xmlns:r="http://schemas.openxmlformats.org/officeDocument/2006/relationships" r:id="rId16"/>
+              </a:graphicData>
+            </a:graphic>
+            <wp14:sizeRelH relativeFrom="margin">
+              <wp14:pctWidth>0</wp14:pctWidth>
+            </wp14:sizeRelH>
+            <wp14:sizeRelV relativeFrom="margin">
+              <wp14:pctHeight>0</wp14:pctHeight>
+            </wp14:sizeRelV>
+          </wp:anchor>
+        </w:drawing>
+      </w:r>
+      <w:r>
+        <w:rPr>
+          <w:noProof/>
+        </w:rPr>
         <w:pict w14:anchorId="2DF9CC8B">
           <v:shapetype id="_x0000_t75" coordsize="21600,21600" o:spt="75" o:preferrelative="t" path="m@4@5l@4@11@9@11@9@5xe" filled="f" stroked="f">
             <v:stroke joinstyle="miter"/>
@@ -3540,8 +3686,8 @@
             <v:path o:extrusionok="f" gradientshapeok="t" o:connecttype="rect"/>
             <o:lock v:ext="edit" aspectratio="t"/>
           </v:shapetype>
-          <v:shape id="_x0000_s1026" type="#_x0000_t75" style="position:absolute;left:0;text-align:left;margin-left:376.6pt;margin-top:139.95pt;width:239.5pt;height:117.5pt;z-index:-251655168;mso-position-horizontal:right" wrapcoords="-68 0 -68 21462 21600 21462 21600 0 -68 0" o:allowoverlap="f">
-            <v:imagedata r:id="rId16"/>
+          <v:shape id="_x0000_s1026" type="#_x0000_t75" style="position:absolute;left:0;text-align:left;margin-left:376.6pt;margin-top:139.95pt;width:239.5pt;height:117.5pt;z-index:-251655168;mso-position-horizontal:right;mso-position-horizontal-relative:text;mso-position-vertical-relative:text" wrapcoords="-68 0 -68 21462 21600 21462 21600 0 -68 0" o:allowoverlap="f">
+            <v:imagedata r:id="rId17"/>
             <w10:wrap type="square"/>
           </v:shape>
         </w:pict>
@@ -3668,42 +3814,7 @@
         <w:t>z</w:t>
       </w:r>
       <w:r>
-        <w:t xml:space="preserve">iert. Eine Aktivierungsfunktion die häufig </w:t>
-      </w:r>
-      <w:r>
-        <w:rPr>
-          <w:noProof/>
-        </w:rPr>
-        <w:drawing>
-          <wp:anchor distT="0" distB="0" distL="114300" distR="114300" simplePos="0" relativeHeight="251657216" behindDoc="0" locked="0" layoutInCell="1" allowOverlap="1" wp14:anchorId="6828C6D8" wp14:editId="310ED9AB">
-            <wp:simplePos x="0" y="0"/>
-            <wp:positionH relativeFrom="column">
-              <wp:align>center</wp:align>
-            </wp:positionH>
-            <wp:positionV relativeFrom="paragraph">
-              <wp:posOffset>680720</wp:posOffset>
-            </wp:positionV>
-            <wp:extent cx="3700800" cy="2210400"/>
-            <wp:effectExtent l="0" t="0" r="13970" b="0"/>
-            <wp:wrapTopAndBottom/>
-            <wp:docPr id="16" name="Diagramm 16"/>
-            <wp:cNvGraphicFramePr/>
-            <a:graphic xmlns:a="http://schemas.openxmlformats.org/drawingml/2006/main">
-              <a:graphicData uri="http://schemas.openxmlformats.org/drawingml/2006/chart">
-                <c:chart xmlns:c="http://schemas.openxmlformats.org/drawingml/2006/chart" xmlns:r="http://schemas.openxmlformats.org/officeDocument/2006/relationships" r:id="rId17"/>
-              </a:graphicData>
-            </a:graphic>
-            <wp14:sizeRelH relativeFrom="margin">
-              <wp14:pctWidth>0</wp14:pctWidth>
-            </wp14:sizeRelH>
-            <wp14:sizeRelV relativeFrom="margin">
-              <wp14:pctHeight>0</wp14:pctHeight>
-            </wp14:sizeRelV>
-          </wp:anchor>
-        </w:drawing>
-      </w:r>
-      <w:r>
-        <w:t xml:space="preserve">zum Einsatz kommt, ist die sogenannte </w:t>
+        <w:t xml:space="preserve">iert. Eine Aktivierungsfunktion die häufig zum Einsatz kommt, ist die sogenannte </w:t>
       </w:r>
       <w:proofErr w:type="spellStart"/>
       <w:r>
@@ -4490,14 +4601,14 @@
           <w:numId w:val="17"/>
         </w:numPr>
       </w:pPr>
-      <w:bookmarkStart w:id="13" w:name="_Toc453174700"/>
+      <w:bookmarkStart w:id="9" w:name="_Toc453846205"/>
       <w:r>
         <w:t>S</w:t>
       </w:r>
       <w:r>
         <w:t>imulationsumgebung</w:t>
       </w:r>
-      <w:bookmarkEnd w:id="13"/>
+      <w:bookmarkEnd w:id="9"/>
     </w:p>
     <w:p>
       <w:pPr>
@@ -4693,6 +4804,8 @@
       <w:r>
         <w:t>Simulation startet erneut. Nach einigen Generationen hat sich dann hoffentlich ein erfolgreiches Fahrverhalten entwickelt.</w:t>
       </w:r>
+      <w:bookmarkStart w:id="10" w:name="_GoBack"/>
+      <w:bookmarkEnd w:id="10"/>
     </w:p>
     <w:p>
       <w:pPr>
@@ -4702,7 +4815,7 @@
           <w:bCs/>
         </w:rPr>
       </w:pPr>
-      <w:bookmarkStart w:id="14" w:name="_Toc453174701"/>
+      <w:bookmarkStart w:id="11" w:name="_Toc453846206"/>
       <w:r>
         <w:rPr>
           <w:rFonts w:ascii="Arial" w:hAnsi="Arial"/>
@@ -4719,7 +4832,7 @@
         <w:tab/>
         <w:t>Verwandte Arbeiten</w:t>
       </w:r>
-      <w:bookmarkEnd w:id="14"/>
+      <w:bookmarkEnd w:id="11"/>
     </w:p>
     <w:p>
       <w:pPr>
@@ -4729,7 +4842,7 @@
           <w:bCs/>
         </w:rPr>
       </w:pPr>
-      <w:bookmarkStart w:id="15" w:name="_Toc453174702"/>
+      <w:bookmarkStart w:id="12" w:name="_Toc453846207"/>
       <w:r>
         <w:rPr>
           <w:rFonts w:ascii="Arial" w:hAnsi="Arial"/>
@@ -4746,7 +4859,6 @@
         <w:tab/>
         <w:t>Anforderung</w:t>
       </w:r>
-      <w:bookmarkEnd w:id="15"/>
       <w:r>
         <w:rPr>
           <w:rFonts w:ascii="Arial" w:hAnsi="Arial"/>
@@ -4754,6 +4866,7 @@
         </w:rPr>
         <w:t>sdefinition</w:t>
       </w:r>
+      <w:bookmarkEnd w:id="12"/>
     </w:p>
     <w:p>
       <w:pPr>
@@ -4763,7 +4876,7 @@
           <w:numId w:val="0"/>
         </w:numPr>
       </w:pPr>
-      <w:bookmarkStart w:id="16" w:name="_Toc453174703"/>
+      <w:bookmarkStart w:id="13" w:name="_Toc453846208"/>
       <w:r>
         <w:t xml:space="preserve">4.1 </w:t>
       </w:r>
@@ -4773,7 +4886,7 @@
       <w:r>
         <w:t>ie Simulation</w:t>
       </w:r>
-      <w:bookmarkEnd w:id="16"/>
+      <w:bookmarkEnd w:id="13"/>
     </w:p>
     <w:p>
       <w:pPr>
@@ -4800,11 +4913,11 @@
           <w:numId w:val="0"/>
         </w:numPr>
       </w:pPr>
-      <w:bookmarkStart w:id="17" w:name="_Toc453174704"/>
+      <w:bookmarkStart w:id="14" w:name="_Toc453846209"/>
       <w:r>
         <w:t>4.2 An die Ergebnisse</w:t>
       </w:r>
-      <w:bookmarkEnd w:id="17"/>
+      <w:bookmarkEnd w:id="14"/>
     </w:p>
     <w:p>
       <w:pPr>
@@ -4814,7 +4927,7 @@
           <w:bCs/>
         </w:rPr>
       </w:pPr>
-      <w:bookmarkStart w:id="18" w:name="_Toc453174705"/>
+      <w:bookmarkStart w:id="15" w:name="_Toc453846210"/>
       <w:r>
         <w:rPr>
           <w:rFonts w:ascii="Arial" w:hAnsi="Arial"/>
@@ -4831,7 +4944,7 @@
         <w:tab/>
         <w:t>Entwurf</w:t>
       </w:r>
-      <w:bookmarkEnd w:id="18"/>
+      <w:bookmarkEnd w:id="15"/>
     </w:p>
     <w:p>
       <w:pPr>
@@ -4841,18 +4954,49 @@
           <w:numId w:val="0"/>
         </w:numPr>
       </w:pPr>
-      <w:bookmarkStart w:id="19" w:name="_Toc453174706"/>
+      <w:bookmarkStart w:id="16" w:name="_Toc453846211"/>
       <w:r>
         <w:t>5.1 Simulation</w:t>
       </w:r>
-      <w:bookmarkEnd w:id="19"/>
+      <w:bookmarkEnd w:id="16"/>
     </w:p>
     <w:p>
       <w:pPr>
         <w:pStyle w:val="-OlWIRStandardtext-"/>
       </w:pPr>
       <w:r>
-        <w:t>Die Simulation ist in C# geschrieben</w:t>
+        <w:t xml:space="preserve">Als erstes werden Streckendaten, die vorher hinterlegt wurden, eingelesen und analysiert. Anschließend bekommt der Benutzer die Möglichkeit eine Strecke auszuwählen, sowie zu entscheiden wie die Startpopulation aufgebaut sein soll. Er kann auswählen zwischen zufällig generierten oder vorher gespeicherten Individuen. So kann die Simulation nach einer Unterbrechung fortgesetzt werden. Des Weiteren soll es möglich sein die Einstellungen der Simulation anzupassen. Dazu zählen unteranderem maximale Geschwindigkeit und Beschleunigung der Fahrzeuge, aber auch Mutationswahrscheinlichkeiten, Anzahl der </w:t>
+      </w:r>
+      <w:proofErr w:type="spellStart"/>
+      <w:r>
+        <w:rPr>
+          <w:i/>
+        </w:rPr>
+        <w:t>hidden</w:t>
+      </w:r>
+      <w:proofErr w:type="spellEnd"/>
+      <w:r>
+        <w:rPr>
+          <w:i/>
+        </w:rPr>
+        <w:t xml:space="preserve"> </w:t>
+      </w:r>
+      <w:proofErr w:type="spellStart"/>
+      <w:r>
+        <w:rPr>
+          <w:i/>
+        </w:rPr>
+        <w:t>layers</w:t>
+      </w:r>
+      <w:proofErr w:type="spellEnd"/>
+      <w:r>
+        <w:t xml:space="preserve"> und, bis auf wenige Ausnahmen, alle anderen Werte die an irgendeiner Stelle in der Simulation benötigt werden. Nachdem die Konfiguration abgeschlossen ist, kann die Simulation gestartet werden. Es kann entweder ein Einzelschritt der Simulation ausgeführt oder aber fortlaufend </w:t>
+      </w:r>
+      <w:r>
+        <w:t>neue Generationen errechnet werden.</w:t>
+      </w:r>
+      <w:r>
+        <w:t xml:space="preserve"> Es ist außerdem möglich Individuen auszuwählen, sich das neuronale Netzwerk anzeigen zu lassen und gegebenenfalls zu speichern. Ferner kann das ausgewählte Individuum visualisiert werden, indem sein Verhalten auf der Rennstrecke dargestellt wird. Dazu wird die Simulation in Echtzeit ausgeführt und der aktuelle Zustand aller Objekte gerendert.</w:t>
       </w:r>
     </w:p>
     <w:p>
@@ -4863,9 +5007,158 @@
           <w:numId w:val="0"/>
         </w:numPr>
       </w:pPr>
-      <w:r>
-        <w:t>5.1.1 Streckendaten</w:t>
-      </w:r>
+      <w:bookmarkStart w:id="17" w:name="_Toc453846212"/>
+      <w:r>
+        <w:t xml:space="preserve">5.1.1 </w:t>
+      </w:r>
+      <w:r>
+        <w:t>Simulationsablauf</w:t>
+      </w:r>
+      <w:bookmarkEnd w:id="17"/>
+    </w:p>
+    <w:p>
+      <w:pPr>
+        <w:pStyle w:val="-OlWIRStandardtext-"/>
+      </w:pPr>
+      <w:r>
+        <w:t xml:space="preserve">Der Simulationsablauf läuft zyklisch ab. Je nachdem wie viele Individuen es zu simulieren gilt, werden </w:t>
+      </w:r>
+      <w:r>
+        <w:rPr>
+          <w:i/>
+        </w:rPr>
+        <w:t>Teilsimulationen</w:t>
+      </w:r>
+      <w:r>
+        <w:t xml:space="preserve"> initialisiert, sodass jedes Individuum genau einer </w:t>
+      </w:r>
+      <w:r>
+        <w:t>Teilsimulation</w:t>
+      </w:r>
+      <w:r>
+        <w:t xml:space="preserve"> zugeordnet wird. Jede dieser Teilsimulation laufen parallel ab, sodass der Computer auf dem die Simulation läuft möglichst voll ausgelastet wird. Die Koordination übernimmt dabei ein S</w:t>
+      </w:r>
+      <w:r>
+        <w:rPr>
+          <w:i/>
+        </w:rPr>
+        <w:t>imulationsmanage</w:t>
+      </w:r>
+      <w:r>
+        <w:t xml:space="preserve">. Dieser startet die Teilsimulationen und wartet anschließend bis alle beendet wurden. Dies kann über zwei Wege passieren: Zum einen kann die Zeit abgelaufen sein. Jedes Individuum hat nur eine begrenzte Zeit zur Verfügung eine möglichst große Strecke zurückzulegen. </w:t>
+      </w:r>
+      <w:r>
+        <w:t xml:space="preserve">Zum anderen kann das Fahrzeug mit der Streckenbegrenzung kollidiert sein. Da dies ein nicht akzeptables Fahrverhalten darstellt kommt es zum vorzeitigen Abbruch. Sind alle Teilsimulationen beendet beginnt die Auswertung. Dabei wird jedem Individuum ein Wert zugeordnet. Dieser spiegelt wider, wie weit das Fahrzeug auf dem Rundkurs gekommen ist. </w:t>
+      </w:r>
+      <w:r>
+        <w:t>Anschließend beginnt die Selektion und Mutation der Individuen, basierend auf ihrer errechneten Bewertung.</w:t>
+      </w:r>
+    </w:p>
+    <w:p>
+      <w:pPr>
+        <w:pStyle w:val="-OlWIRStandardtextEinzug-"/>
+      </w:pPr>
+      <w:r>
+        <w:t>Die einzelnen Teilsimulationen laufen ebenfalls zyklisch ab.</w:t>
+      </w:r>
+      <w:r>
+        <w:t xml:space="preserve"> Zunächst wird die</w:t>
+      </w:r>
+      <w:r>
+        <w:t xml:space="preserve"> Simulation jedoch initialisiert. Dazu werden die errechneten Werte der Rennstrecke ausgelesen und in entsprechende Datenstrukturen übertragen. So wird jede Kante der beiden Polygone (</w:t>
+      </w:r>
+      <w:r>
+        <w:rPr>
+          <w:i/>
+        </w:rPr>
+        <w:t>innere</w:t>
+      </w:r>
+      <w:r>
+        <w:t xml:space="preserve"> und </w:t>
+      </w:r>
+      <w:r>
+        <w:rPr>
+          <w:i/>
+        </w:rPr>
+        <w:t>äußere</w:t>
+      </w:r>
+      <w:r>
+        <w:t xml:space="preserve"> Begrenzung) einmalig in die </w:t>
+      </w:r>
+      <w:proofErr w:type="spellStart"/>
+      <w:r>
+        <w:t>Physikengine</w:t>
+      </w:r>
+      <w:proofErr w:type="spellEnd"/>
+      <w:r>
+        <w:t xml:space="preserve"> übertragen. So wird gewährleistet, dass die Kollisionen korrekt erkannt werden und die Sensoren korrekte Werte liefern. Außerdem wird das Fahrzeug auf der Startposition platziert und alle Kräfte und Bewegungen werden zurückgesetzt. Dies ist wichtig, da die Simulationen wiederverwendet werden können. So muss nicht nach jeder Teilsimulation die Rennstrecke erneut in die </w:t>
+      </w:r>
+      <w:proofErr w:type="spellStart"/>
+      <w:r>
+        <w:t>Physikeng</w:t>
+      </w:r>
+      <w:r>
+        <w:t>in</w:t>
+      </w:r>
+      <w:r>
+        <w:t>e</w:t>
+      </w:r>
+      <w:proofErr w:type="spellEnd"/>
+      <w:r>
+        <w:t xml:space="preserve"> eigespeist werden, sondern nur das </w:t>
+      </w:r>
+      <w:r>
+        <w:lastRenderedPageBreak/>
+        <w:t xml:space="preserve">Fahrzeug angepasst werden. Nachdem die Initialisierung abgeschlossen ist, beginnt die eigentliche Simulation. Mithilfe von </w:t>
+      </w:r>
+      <w:proofErr w:type="spellStart"/>
+      <w:r>
+        <w:t>Raycasting</w:t>
+      </w:r>
+      <w:proofErr w:type="spellEnd"/>
+      <w:r>
+        <w:t xml:space="preserve"> wird in bestimmten Winkeln von der Front des Fahrzeuges aus</w:t>
+      </w:r>
+      <w:r>
+        <w:t xml:space="preserve"> die Entfernung zum nächsten Hindernis gemessen. Wie viele und welche Winkel genau, kann beliebig eingestellt werden. Es bietet sich an einen großen Bereich vor dem Auto abzudecken, sodass das künstliche neuronale Netz genug Informationen besitzt, um eine angemessene Entscheidung treffen zu können. Bedacht </w:t>
+      </w:r>
+      <w:r>
+        <w:t>werden</w:t>
+      </w:r>
+      <w:r>
+        <w:t xml:space="preserve"> muss jedoch, dass eine höhere Anzahl an </w:t>
+      </w:r>
+      <w:proofErr w:type="spellStart"/>
+      <w:r>
+        <w:t>Raycasts</w:t>
+      </w:r>
+      <w:proofErr w:type="spellEnd"/>
+      <w:r>
+        <w:t xml:space="preserve"> auch mehr Rechenzeit in Anspruch nehmen und sich so die Simulation insgesamt verlangsamt. Außerdem steigt mit der Anzahl der Sensorwerte die Anzahl der Eingabeneuronen </w:t>
+      </w:r>
+      <w:r>
+        <w:t>im Netzwerk und so auch die Menge an Verbindungsgewichten, welche wiederum entsprechend trainiert werden müssen. So dauert nicht nur jede einzelne Generation länger, weil die Teilsimulation mehr Zeit benötigen, sondern auch die Zahl der Generationen, bis sich ein brauchbares Fahrverhalten entwickelt hat. Zwar bedeuten mehr Gewichte, auch mehr Möglichkeiten das Fahrverhalten zu verbessern, aber auch eben mehr Freiheitsgrade, die es zu trainieren gilt. Auf der anderen Seite darf eine bestimmte Anzahl an Sensoren auch nicht unterschritten werden, da dann das neuronale Netz nicht einmal theoretisch genug Informationen besitzt, um angemessen agieren zu können. So entsteht ein schmaler Grat zwischen Informationsmenge und Simulationsdauer, dessen Ausloten vor allem durch Ausprobieren erreicht werden kann.</w:t>
+      </w:r>
+    </w:p>
+    <w:p>
+      <w:pPr>
+        <w:pStyle w:val="-OlWIRberschrift3-"/>
+        <w:numPr>
+          <w:ilvl w:val="0"/>
+          <w:numId w:val="0"/>
+        </w:numPr>
+      </w:pPr>
+      <w:bookmarkStart w:id="18" w:name="_Toc453846213"/>
+      <w:r>
+        <w:t>5</w:t>
+      </w:r>
+      <w:r>
+        <w:t>.1.2</w:t>
+      </w:r>
+      <w:r>
+        <w:t xml:space="preserve"> Streckendaten</w:t>
+      </w:r>
+      <w:bookmarkEnd w:id="18"/>
     </w:p>
     <w:p>
       <w:pPr>
@@ -4940,7 +5233,11 @@
       </w:r>
       <w:proofErr w:type="spellEnd"/>
       <w:r>
-        <w:t xml:space="preserve">. Dort können Benutzer Strecken erstellen, bearbeiten und veröffentlichen. Einige Nutzer haben die GPS-Koordinaten von bekannten Rennstecken recherchiert und auf die Webseite hochgeladen. Über einen kostenlosen Downloadbereich können die Strecken in einem XML-Format heruntergeladen werden. Die Streckenpunkte liegen allerdings als GPS-Koordinaten vor und müssen für die Verwendung in der Simulation zunächst in ein Format umgewandelt werden, dass auf Metern basiert. Dazu kam zunächst die Webseite </w:t>
+        <w:t xml:space="preserve">. Dort können Benutzer Strecken erstellen, bearbeiten und veröffentlichen. Einige Nutzer haben die GPS-Koordinaten von bekannten </w:t>
+      </w:r>
+      <w:r>
+        <w:lastRenderedPageBreak/>
+        <w:t xml:space="preserve">Rennstecken recherchiert und auf die Webseite hochgeladen. Über einen kostenlosen Downloadbereich können die Strecken in einem XML-Format heruntergeladen werden. Die Streckenpunkte liegen allerdings als GPS-Koordinaten vor und müssen für die Verwendung in der Simulation zunächst in ein Format umgewandelt werden, dass auf Metern basiert. Dazu kam zunächst die Webseite </w:t>
       </w:r>
       <w:hyperlink r:id="rId25" w:history="1">
         <w:r>
@@ -5230,12 +5527,12 @@
           <w:numId w:val="0"/>
         </w:numPr>
       </w:pPr>
-      <w:bookmarkStart w:id="20" w:name="_Toc453174707"/>
+      <w:bookmarkStart w:id="19" w:name="_Toc453846214"/>
       <w:r>
         <w:t>5</w:t>
       </w:r>
       <w:r>
-        <w:t>.1.2</w:t>
+        <w:t>.1.3</w:t>
       </w:r>
       <w:r>
         <w:t xml:space="preserve"> </w:t>
@@ -5243,7 +5540,7 @@
       <w:r>
         <w:t>Physik</w:t>
       </w:r>
-      <w:bookmarkEnd w:id="20"/>
+      <w:bookmarkEnd w:id="19"/>
     </w:p>
     <w:p>
       <w:pPr>
@@ -5293,16 +5590,688 @@
         <w:t>Box2D</w:t>
       </w:r>
       <w:r>
-        <w:t xml:space="preserve"> Engine orientiert hat. Sie ist vollständig in C# geschrieben und so ist es sehr einfach möglich sie in das Projekt zu integrieren.</w:t>
+        <w:t xml:space="preserve"> Engine orientiert. Sie ist vollständig in C# geschrieben und so ist es sehr einfach möglich sie in das Projekt zu integrieren.</w:t>
+      </w:r>
+      <w:r>
+        <w:t xml:space="preserve"> Die Handhabung ist sehr einfach. Jeden Simulationsschritt, also jeden </w:t>
+      </w:r>
+      <w:r>
+        <w:rPr>
+          <w:i/>
+        </w:rPr>
+        <w:t>Frame</w:t>
+      </w:r>
+      <w:r>
+        <w:t xml:space="preserve">, wird die </w:t>
+      </w:r>
+      <w:proofErr w:type="spellStart"/>
+      <w:r>
+        <w:rPr>
+          <w:i/>
+        </w:rPr>
+        <w:t>Step</w:t>
+      </w:r>
+      <w:proofErr w:type="spellEnd"/>
+      <w:r>
+        <w:t>-Funktion aufgerufen. Als Parameter wird die vergangene Zeit seit dem letzten Aufruf übergeben. Die Engine errechnet dann die neunen Positionen und Rotationen der Objekte, die zuvor zur Engine hinzugefügt wurden. Dabei werden Kollisionen auf</w:t>
+      </w:r>
+      <w:r>
+        <w:t>-</w:t>
+      </w:r>
+      <w:r>
+        <w:t xml:space="preserve"> und entsprechende Ereignisse ausgelöst, auf die wiederum reagiert werden kann. Mithilfe von </w:t>
+      </w:r>
+      <w:r>
+        <w:rPr>
+          <w:i/>
+        </w:rPr>
+        <w:t>Joints</w:t>
+      </w:r>
+      <w:r>
+        <w:t>, oder Gelenken,</w:t>
       </w:r>
       <w:r>
         <w:t xml:space="preserve"> </w:t>
       </w:r>
       <w:r>
-        <w:t xml:space="preserve"> Allerdings liefert die Engine keine vorgefertigte Fahrzeugphysik, deswegen wurde </w:t>
-      </w:r>
-      <w:r>
-        <w:t>die physikalische Berechnung erweitert.</w:t>
+        <w:t xml:space="preserve">können verschiedene Objekte miteinander verbunden werden. Ein </w:t>
+      </w:r>
+      <w:proofErr w:type="spellStart"/>
+      <w:r>
+        <w:rPr>
+          <w:i/>
+        </w:rPr>
+        <w:t>Slider</w:t>
+      </w:r>
+      <w:proofErr w:type="spellEnd"/>
+      <w:r>
+        <w:rPr>
+          <w:i/>
+        </w:rPr>
+        <w:t>-Joint</w:t>
+      </w:r>
+      <w:r>
+        <w:t xml:space="preserve"> beispielsweise sorgt dafür, dass zwei Objekte sich nur entlang einer bestimmten Achse zueinander bewegen können. So ist es möglich komplexe Modelle aus simplen Figuren zu erzeugen. Da vom Benutzer erwartet wird, dass er die benötigten Modelle selbst erstellt, </w:t>
+      </w:r>
+      <w:r>
+        <w:t>liefert die Engine keine vorgefertigte</w:t>
+      </w:r>
+      <w:r>
+        <w:t>n</w:t>
+      </w:r>
+      <w:r>
+        <w:t xml:space="preserve"> </w:t>
+      </w:r>
+      <w:r>
+        <w:t>Fahrzeug-, Flugzeug- oder etwaige andere Modelle.</w:t>
+      </w:r>
+      <w:r>
+        <w:t xml:space="preserve"> </w:t>
+      </w:r>
+      <w:r>
+        <w:t>Aus diesem Grund ist es notwendig ein eigenes Fahrzeugmodell zu erstellen.</w:t>
+      </w:r>
+      <w:r>
+        <w:t xml:space="preserve"> Zunächst wird das Fahrgestell modelliert. Da nur zwei Dimensionen berücksichtigt werden und die Simulation aus die Sicht von oben auf die Strecke durchgeführt </w:t>
+      </w:r>
+      <w:r>
+        <w:lastRenderedPageBreak/>
+        <w:t xml:space="preserve">wird, muss auch nur der Umriss des Fahrgestells aus dieser Perspektive angegeben werden. Die </w:t>
+      </w:r>
+      <w:proofErr w:type="spellStart"/>
+      <w:r>
+        <w:t>Physikengine</w:t>
+      </w:r>
+      <w:proofErr w:type="spellEnd"/>
+      <w:r>
+        <w:t xml:space="preserve"> errechnet dann aus den gegebenen Eckpunkten des Fahrgestells</w:t>
+      </w:r>
+      <w:r>
+        <w:t>-Polygon</w:t>
+      </w:r>
+      <w:r>
+        <w:t xml:space="preserve"> den Schwerpunkt und das Gewicht, um ein</w:t>
+      </w:r>
+      <w:r>
+        <w:t>e möglichst realistische Simulation zu ermöglichen. Ein mögliches Fahrgestell könnte zum Beispiel die Eckpunkte:</w:t>
+      </w:r>
+      <w:r>
+        <w:br/>
+      </w:r>
+      <m:oMathPara>
+        <m:oMathParaPr>
+          <m:jc m:val="center"/>
+        </m:oMathParaPr>
+        <m:oMath>
+          <m:d>
+            <m:dPr>
+              <m:ctrlPr>
+                <w:rPr>
+                  <w:rFonts w:ascii="Cambria Math" w:hAnsi="Cambria Math"/>
+                  <w:i/>
+                </w:rPr>
+              </m:ctrlPr>
+            </m:dPr>
+            <m:e>
+              <m:r>
+                <w:rPr>
+                  <w:rFonts w:ascii="Cambria Math" w:hAnsi="Cambria Math"/>
+                </w:rPr>
+                <m:t>-0.45,-1.825</m:t>
+              </m:r>
+            </m:e>
+          </m:d>
+          <m:r>
+            <w:rPr>
+              <w:rFonts w:ascii="Cambria Math" w:hAnsi="Cambria Math"/>
+            </w:rPr>
+            <m:t>,</m:t>
+          </m:r>
+          <m:d>
+            <m:dPr>
+              <m:ctrlPr>
+                <w:rPr>
+                  <w:rFonts w:ascii="Cambria Math" w:hAnsi="Cambria Math"/>
+                  <w:i/>
+                </w:rPr>
+              </m:ctrlPr>
+            </m:dPr>
+            <m:e>
+              <m:r>
+                <w:rPr>
+                  <w:rFonts w:ascii="Cambria Math" w:hAnsi="Cambria Math"/>
+                </w:rPr>
+                <m:t>-0.9,-1.325</m:t>
+              </m:r>
+            </m:e>
+          </m:d>
+          <m:r>
+            <w:rPr>
+              <w:rFonts w:ascii="Cambria Math" w:hAnsi="Cambria Math"/>
+            </w:rPr>
+            <m:t>,</m:t>
+          </m:r>
+          <m:d>
+            <m:dPr>
+              <m:ctrlPr>
+                <w:rPr>
+                  <w:rFonts w:ascii="Cambria Math" w:hAnsi="Cambria Math"/>
+                  <w:i/>
+                </w:rPr>
+              </m:ctrlPr>
+            </m:dPr>
+            <m:e>
+              <m:r>
+                <w:rPr>
+                  <w:rFonts w:ascii="Cambria Math" w:hAnsi="Cambria Math"/>
+                </w:rPr>
+                <m:t>-0.85,0.275</m:t>
+              </m:r>
+            </m:e>
+          </m:d>
+          <m:r>
+            <w:rPr>
+              <w:rFonts w:ascii="Cambria Math" w:hAnsi="Cambria Math"/>
+            </w:rPr>
+            <m:t>,</m:t>
+          </m:r>
+          <m:d>
+            <m:dPr>
+              <m:ctrlPr>
+                <w:rPr>
+                  <w:rFonts w:ascii="Cambria Math" w:hAnsi="Cambria Math"/>
+                  <w:i/>
+                </w:rPr>
+              </m:ctrlPr>
+            </m:dPr>
+            <m:e>
+              <m:r>
+                <w:rPr>
+                  <w:rFonts w:ascii="Cambria Math" w:hAnsi="Cambria Math"/>
+                </w:rPr>
+                <m:t>-0.25,2.125</m:t>
+              </m:r>
+            </m:e>
+          </m:d>
+          <m:r>
+            <w:rPr>
+              <w:rFonts w:ascii="Cambria Math" w:hAnsi="Cambria Math"/>
+            </w:rPr>
+            <m:t>,</m:t>
+          </m:r>
+          <m:r>
+            <w:rPr>
+              <w:rFonts w:ascii="Cambria Math" w:hAnsi="Cambria Math"/>
+            </w:rPr>
+            <w:br/>
+          </m:r>
+        </m:oMath>
+        <m:oMath>
+          <m:d>
+            <m:dPr>
+              <m:ctrlPr>
+                <w:rPr>
+                  <w:rFonts w:ascii="Cambria Math" w:hAnsi="Cambria Math"/>
+                  <w:i/>
+                </w:rPr>
+              </m:ctrlPr>
+            </m:dPr>
+            <m:e>
+              <m:r>
+                <w:rPr>
+                  <w:rFonts w:ascii="Cambria Math" w:hAnsi="Cambria Math"/>
+                </w:rPr>
+                <m:t>0.25,2.125</m:t>
+              </m:r>
+            </m:e>
+          </m:d>
+          <m:r>
+            <w:rPr>
+              <w:rFonts w:ascii="Cambria Math" w:hAnsi="Cambria Math"/>
+            </w:rPr>
+            <m:t>,</m:t>
+          </m:r>
+          <m:d>
+            <m:dPr>
+              <m:ctrlPr>
+                <w:rPr>
+                  <w:rFonts w:ascii="Cambria Math" w:hAnsi="Cambria Math"/>
+                  <w:i/>
+                </w:rPr>
+              </m:ctrlPr>
+            </m:dPr>
+            <m:e>
+              <m:r>
+                <w:rPr>
+                  <w:rFonts w:ascii="Cambria Math" w:hAnsi="Cambria Math"/>
+                </w:rPr>
+                <m:t>0.85,0.275</m:t>
+              </m:r>
+            </m:e>
+          </m:d>
+          <m:r>
+            <w:rPr>
+              <w:rFonts w:ascii="Cambria Math" w:hAnsi="Cambria Math"/>
+            </w:rPr>
+            <m:t>,</m:t>
+          </m:r>
+          <m:d>
+            <m:dPr>
+              <m:ctrlPr>
+                <w:rPr>
+                  <w:rFonts w:ascii="Cambria Math" w:hAnsi="Cambria Math"/>
+                  <w:i/>
+                </w:rPr>
+              </m:ctrlPr>
+            </m:dPr>
+            <m:e>
+              <m:r>
+                <w:rPr>
+                  <w:rFonts w:ascii="Cambria Math" w:hAnsi="Cambria Math"/>
+                </w:rPr>
+                <m:t>0.9,-1.325</m:t>
+              </m:r>
+            </m:e>
+          </m:d>
+          <m:r>
+            <w:rPr>
+              <w:rFonts w:ascii="Cambria Math" w:hAnsi="Cambria Math"/>
+            </w:rPr>
+            <m:t>,</m:t>
+          </m:r>
+          <m:d>
+            <m:dPr>
+              <m:ctrlPr>
+                <w:rPr>
+                  <w:rFonts w:ascii="Cambria Math" w:hAnsi="Cambria Math"/>
+                  <w:i/>
+                </w:rPr>
+              </m:ctrlPr>
+            </m:dPr>
+            <m:e>
+              <m:r>
+                <w:rPr>
+                  <w:rFonts w:ascii="Cambria Math" w:hAnsi="Cambria Math"/>
+                </w:rPr>
+                <m:t>0.45,-1.825</m:t>
+              </m:r>
+            </m:e>
+          </m:d>
+          <m:r>
+            <w:br/>
+          </m:r>
+        </m:oMath>
+      </m:oMathPara>
+      <w:r>
+        <w:t>haben, wobei der erste Wert den x-Wert und der zweite den y-Wert</w:t>
+      </w:r>
+      <w:r>
+        <w:t xml:space="preserve"> </w:t>
+      </w:r>
+      <w:r>
+        <w:t>angibt.</w:t>
+      </w:r>
+      <w:r>
+        <w:t xml:space="preserve"> Reifen könnten an den Positionen:</w:t>
+      </w:r>
+      <w:r>
+        <w:br/>
+      </w:r>
+      <m:oMathPara>
+        <m:oMath>
+          <m:d>
+            <m:dPr>
+              <m:ctrlPr>
+                <w:rPr>
+                  <w:rFonts w:ascii="Cambria Math" w:hAnsi="Cambria Math"/>
+                  <w:i/>
+                </w:rPr>
+              </m:ctrlPr>
+            </m:dPr>
+            <m:e>
+              <m:r>
+                <w:rPr>
+                  <w:rFonts w:ascii="Cambria Math" w:hAnsi="Cambria Math"/>
+                </w:rPr>
+                <m:t>-0.9,1.5</m:t>
+              </m:r>
+            </m:e>
+          </m:d>
+          <m:r>
+            <w:rPr>
+              <w:rFonts w:ascii="Cambria Math" w:hAnsi="Cambria Math"/>
+            </w:rPr>
+            <m:t>,</m:t>
+          </m:r>
+          <m:d>
+            <m:dPr>
+              <m:ctrlPr>
+                <w:rPr>
+                  <w:rFonts w:ascii="Cambria Math" w:hAnsi="Cambria Math"/>
+                  <w:i/>
+                </w:rPr>
+              </m:ctrlPr>
+            </m:dPr>
+            <m:e>
+              <m:r>
+                <w:rPr>
+                  <w:rFonts w:ascii="Cambria Math" w:hAnsi="Cambria Math"/>
+                </w:rPr>
+                <m:t>0.9,1.5</m:t>
+              </m:r>
+            </m:e>
+          </m:d>
+          <m:r>
+            <w:rPr>
+              <w:rFonts w:ascii="Cambria Math" w:hAnsi="Cambria Math"/>
+            </w:rPr>
+            <m:t>,</m:t>
+          </m:r>
+          <m:d>
+            <m:dPr>
+              <m:ctrlPr>
+                <w:rPr>
+                  <w:rFonts w:ascii="Cambria Math" w:hAnsi="Cambria Math"/>
+                  <w:i/>
+                </w:rPr>
+              </m:ctrlPr>
+            </m:dPr>
+            <m:e>
+              <m:r>
+                <w:rPr>
+                  <w:rFonts w:ascii="Cambria Math" w:hAnsi="Cambria Math"/>
+                </w:rPr>
+                <m:t>-0.9,-1.8</m:t>
+              </m:r>
+            </m:e>
+          </m:d>
+          <m:r>
+            <w:rPr>
+              <w:rFonts w:ascii="Cambria Math" w:hAnsi="Cambria Math"/>
+            </w:rPr>
+            <m:t>,</m:t>
+          </m:r>
+          <m:d>
+            <m:dPr>
+              <m:ctrlPr>
+                <w:rPr>
+                  <w:rFonts w:ascii="Cambria Math" w:hAnsi="Cambria Math"/>
+                  <w:i/>
+                </w:rPr>
+              </m:ctrlPr>
+            </m:dPr>
+            <m:e>
+              <m:r>
+                <w:rPr>
+                  <w:rFonts w:ascii="Cambria Math" w:hAnsi="Cambria Math"/>
+                </w:rPr>
+                <m:t>0.9,-1.8</m:t>
+              </m:r>
+            </m:e>
+          </m:d>
+          <m:r>
+            <w:br/>
+          </m:r>
+        </m:oMath>
+      </m:oMathPara>
+      <w:r>
+        <w:t xml:space="preserve"> Das Fahrzeug hätte damit eine Breite von </w:t>
+      </w:r>
+      <w:r>
+        <w:t xml:space="preserve">1,80m und eine Länge von 3,95m. </w:t>
+      </w:r>
+      <w:r>
+        <w:t>Grob v</w:t>
+      </w:r>
+      <w:r>
+        <w:t>isualisiert stellt es sich wie folgt dar:</w:t>
+      </w:r>
+    </w:p>
+    <w:p>
+      <w:pPr>
+        <w:pStyle w:val="-OlWIRStandardtext-"/>
+      </w:pPr>
+      <w:r>
+        <w:rPr>
+          <w:noProof/>
+        </w:rPr>
+        <w:drawing>
+          <wp:anchor distT="0" distB="0" distL="114300" distR="114300" simplePos="0" relativeHeight="251665408" behindDoc="0" locked="0" layoutInCell="1" allowOverlap="1" wp14:anchorId="2B157118" wp14:editId="3E465D6B">
+            <wp:simplePos x="0" y="0"/>
+            <wp:positionH relativeFrom="column">
+              <wp:posOffset>-1270</wp:posOffset>
+            </wp:positionH>
+            <wp:positionV relativeFrom="paragraph">
+              <wp:posOffset>3464560</wp:posOffset>
+            </wp:positionV>
+            <wp:extent cx="3481705" cy="1149350"/>
+            <wp:effectExtent l="0" t="0" r="4445" b="0"/>
+            <wp:wrapSquare wrapText="bothSides"/>
+            <wp:docPr id="22" name="Grafik 22" descr="http://www.iforce2d.net/image/topdown-projectlateral.png"/>
+            <wp:cNvGraphicFramePr>
+              <a:graphicFrameLocks xmlns:a="http://schemas.openxmlformats.org/drawingml/2006/main" noChangeAspect="1"/>
+            </wp:cNvGraphicFramePr>
+            <a:graphic xmlns:a="http://schemas.openxmlformats.org/drawingml/2006/main">
+              <a:graphicData uri="http://schemas.openxmlformats.org/drawingml/2006/picture">
+                <pic:pic xmlns:pic="http://schemas.openxmlformats.org/drawingml/2006/picture">
+                  <pic:nvPicPr>
+                    <pic:cNvPr id="0" name="Picture 1" descr="http://www.iforce2d.net/image/topdown-projectlateral.png"/>
+                    <pic:cNvPicPr>
+                      <a:picLocks noChangeAspect="1" noChangeArrowheads="1"/>
+                    </pic:cNvPicPr>
+                  </pic:nvPicPr>
+                  <pic:blipFill>
+                    <a:blip r:embed="rId28">
+                      <a:extLst>
+                        <a:ext uri="{28A0092B-C50C-407E-A947-70E740481C1C}">
+                          <a14:useLocalDpi xmlns:a14="http://schemas.microsoft.com/office/drawing/2010/main" val="0"/>
+                        </a:ext>
+                      </a:extLst>
+                    </a:blip>
+                    <a:srcRect/>
+                    <a:stretch>
+                      <a:fillRect/>
+                    </a:stretch>
+                  </pic:blipFill>
+                  <pic:spPr bwMode="auto">
+                    <a:xfrm>
+                      <a:off x="0" y="0"/>
+                      <a:ext cx="3481705" cy="1149350"/>
+                    </a:xfrm>
+                    <a:prstGeom prst="rect">
+                      <a:avLst/>
+                    </a:prstGeom>
+                    <a:pattFill prst="wdDnDiag">
+                      <a:fgClr>
+                        <a:schemeClr val="accent2">
+                          <a:lumMod val="40000"/>
+                          <a:lumOff val="60000"/>
+                        </a:schemeClr>
+                      </a:fgClr>
+                      <a:bgClr>
+                        <a:schemeClr val="bg1"/>
+                      </a:bgClr>
+                    </a:pattFill>
+                    <a:ln>
+                      <a:noFill/>
+                    </a:ln>
+                  </pic:spPr>
+                </pic:pic>
+              </a:graphicData>
+            </a:graphic>
+            <wp14:sizeRelH relativeFrom="page">
+              <wp14:pctWidth>0</wp14:pctWidth>
+            </wp14:sizeRelH>
+            <wp14:sizeRelV relativeFrom="page">
+              <wp14:pctHeight>0</wp14:pctHeight>
+            </wp14:sizeRelV>
+          </wp:anchor>
+        </w:drawing>
+      </w:r>
+      <w:r>
+        <w:t xml:space="preserve">Die Reifen werden über sogenannte </w:t>
+      </w:r>
+      <w:proofErr w:type="spellStart"/>
+      <w:r>
+        <w:rPr>
+          <w:i/>
+        </w:rPr>
+        <w:t>Revolute</w:t>
+      </w:r>
+      <w:proofErr w:type="spellEnd"/>
+      <w:r>
+        <w:rPr>
+          <w:i/>
+        </w:rPr>
+        <w:t>-Joints</w:t>
+      </w:r>
+      <w:r>
+        <w:t xml:space="preserve"> mit dem Fahrgestell verbunden. Diese </w:t>
+      </w:r>
+      <w:r>
+        <w:rPr>
+          <w:i/>
+        </w:rPr>
+        <w:t>Joints</w:t>
+      </w:r>
+      <w:r>
+        <w:t xml:space="preserve"> sorgen dafür, dass die Reifen in einer konstanten relativen Position zum Chassis gehalten werden. </w:t>
+      </w:r>
+      <w:r>
+        <w:t>Zusätzlich ermöglichen sie, das E</w:t>
+      </w:r>
+      <w:r>
+        <w:t xml:space="preserve">instellen von </w:t>
+      </w:r>
+      <w:r>
+        <w:t xml:space="preserve">minimaler und maximaler Winkeländerung in Relation zum Fahrgestell. So kann gewährleistet werden, dass die vorderen Reifen nur in einem bestimmten Winkel bewegt werden können. Zusätzlich werden die hinteren Reifen parallel zur Fahrrichtung fixiert. Für die Beschleunigung bietet die </w:t>
+      </w:r>
+      <w:proofErr w:type="spellStart"/>
+      <w:r>
+        <w:rPr>
+          <w:i/>
+        </w:rPr>
+        <w:t>Fars</w:t>
+      </w:r>
+      <w:r>
+        <w:rPr>
+          <w:i/>
+        </w:rPr>
+        <w:t>eer</w:t>
+      </w:r>
+      <w:proofErr w:type="spellEnd"/>
+      <w:r>
+        <w:rPr>
+          <w:i/>
+        </w:rPr>
+        <w:t xml:space="preserve"> </w:t>
+      </w:r>
+      <w:proofErr w:type="spellStart"/>
+      <w:r>
+        <w:rPr>
+          <w:i/>
+        </w:rPr>
+        <w:t>Physics</w:t>
+      </w:r>
+      <w:proofErr w:type="spellEnd"/>
+      <w:r>
+        <w:rPr>
+          <w:i/>
+        </w:rPr>
+        <w:t xml:space="preserve"> Engine</w:t>
+      </w:r>
+      <w:r>
+        <w:t xml:space="preserve"> die Möglichkeit Kräfte von Objekten der Simulation ausgehen zu lassen. So ist es möglich Vorder-, Heck- oder sogar Allradantrieb umzusetzen. Dabei wird die Motorkraft auf die entsprechenden Reifen verteilt. Wie sich daraufhin der Rest des Fahrzeuges bewegt, wird von der Engine berechnet. Etwas was allerdings nicht ohne zusätzlichen Programmieraufwand berücksichtigt wird is</w:t>
+      </w:r>
+      <w:r>
+        <w:t xml:space="preserve">t die Reibung der Reifen. Würde man die Simulation ohne diese starten, würde sich das Auto problemlos orthogonal zur Reifenstellung bewegen können. Das eine Bewegung grundsätzlich nur die die Richtung möglich ist, in die auch die Reifen ausgerichtet sind (abgesehen von Rutschen auf nasser oder vereister Straße), ist eine Eigenschaft von Autos, die der Engine nicht bekannt ist. Somit ist es notwendig die erforderlichen Kräfte und Impulse manuell zu berechnen und auf das Fahrzeug zu übertragen. Da dieses Problem sich nicht nur auf die </w:t>
+      </w:r>
+      <w:proofErr w:type="spellStart"/>
+      <w:r>
+        <w:rPr>
+          <w:i/>
+        </w:rPr>
+        <w:t>Farseer</w:t>
+      </w:r>
+      <w:proofErr w:type="spellEnd"/>
+      <w:r>
+        <w:rPr>
+          <w:i/>
+        </w:rPr>
+        <w:t xml:space="preserve"> </w:t>
+      </w:r>
+      <w:proofErr w:type="spellStart"/>
+      <w:r>
+        <w:rPr>
+          <w:i/>
+        </w:rPr>
+        <w:t>Physics</w:t>
+      </w:r>
+      <w:proofErr w:type="spellEnd"/>
+      <w:r>
+        <w:rPr>
+          <w:i/>
+        </w:rPr>
+        <w:t xml:space="preserve"> Engine</w:t>
+      </w:r>
+      <w:r>
+        <w:t xml:space="preserve"> </w:t>
+      </w:r>
+      <w:proofErr w:type="spellStart"/>
+      <w:r>
+        <w:t>beschrängt</w:t>
+      </w:r>
+      <w:proofErr w:type="spellEnd"/>
+      <w:r>
+        <w:t xml:space="preserve">, gibt es eine Reihe von Anleitungen, die mögliche Lösungsansätze erläutern. Eine solche Anleitung findet sich unter dem Link </w:t>
+      </w:r>
+      <w:hyperlink r:id="rId29" w:history="1">
+        <w:r>
+          <w:rPr>
+            <w:rStyle w:val="Hyperlink"/>
+          </w:rPr>
+          <w:t>http://www.iforce2d.net/b2dtut/top-down-car</w:t>
+        </w:r>
+      </w:hyperlink>
+      <w:r>
+        <w:t xml:space="preserve">. </w:t>
+      </w:r>
+      <w:r>
+        <w:t xml:space="preserve">Die grundsätzliche Idee ist, die laterale Geschwindigkeit mit gezielten Impulsen entgegenzuwirken, sodass ausschließlich die Geschwindigkeit parallel zu den Reifen übrigbleibt. Der Impuls errechnet sich dann aus der Masse des jeweiligen Reifen multipliziert mit der negativen lateralen Geschwindigkeit. Wendet man diesen Impuls in jedem Simulationsschritt an, wird eine orthogonale </w:t>
+      </w:r>
+      <w:r>
+        <w:t xml:space="preserve">Bewegung ausgeschlossen. Die eigentliche Reibung wird allerdings nach wie vor nicht berechnet. So kann das Fahrzeug, sofern es einmal beschleunigt wurde, ungehindert weiter rollen. In der Realität würde Luftwiderstand und Reibung dafür sorgen, dass das Fahrzeug gebremst wird. Dieses Verhalten lässt sich Umsetzen, indem eine Kraft berechnet wird, die entgegen der aktuellen Fahrtrichtung wirkt. </w:t>
+      </w:r>
+      <w:r>
+        <w:t xml:space="preserve">Für die Realisierung des Lenkens kommen die bereits erwähnten Begrenzungen der </w:t>
+      </w:r>
+      <w:r>
+        <w:rPr>
+          <w:i/>
+        </w:rPr>
+        <w:t>Joints</w:t>
+      </w:r>
+      <w:r>
+        <w:t xml:space="preserve"> zum Einsatz. Es ist prinzipiell möglich mit ihnen dem Reifen </w:t>
+      </w:r>
+      <w:r>
+        <w:lastRenderedPageBreak/>
+        <w:t>einen gewissen Spielraum zu geben, allerdings können die Begrenzungen auch so gesetzt werden, dass der Reifen in einen ganz bestimmten Winkel gezwungen wird. Die Angabe erfolgt über einen minimale und einen maximalen Winkel. Um einen Reifen auf einen Winkel festzulegen wird der minimale und maximale Winkel auf denselben Wert festgelegt. So hat der Reifen keinen Spielraum mehr. Dies kann bei den Vorderreifen genutzt werden, um die Lenkrichtung festzulegen. Dazu werden die beiden Winkel auf den entsprechenden Wert gesetzt. Es bedarf jedoch einiger Einschränkungen. Zum einen darf die Lenkrichtung nicht vo</w:t>
+      </w:r>
+      <w:r>
+        <w:t>n einem Extrem zum a</w:t>
+      </w:r>
+      <w:r>
+        <w:t>nderen in zu kurzer Zeit gesetzt werden.</w:t>
+      </w:r>
+      <w:r>
+        <w:t xml:space="preserve"> Um möglichst realitätsnah zu bleiben, sollte das Umlenken eine gewisse Zeit in Anspruch nehmen. Des Weiteren, muss die maximale Lenkrichtung in Abhängigkeit von der Geschwindigkeit geändert werden. Ansonsten wäre es möglich Kurven mit einer unrealistisch hohen Geschwindigkeit zu fahren. Ein alternativer Ansatz wäre in einem solchen Fall Haftungsverlust der Reifen zu simulieren, allerdings müssten davor eine Reihe zusätzlicher Mechanismen berücksichtigt werden. Zum Beispiel die Gewichtsverlagerung </w:t>
+      </w:r>
+      <w:r>
+        <w:t>beim Bremsen und Beschleunigen, aber auch das Fahrwerk und die Federung. Aufgrund dieser Komplexität bietet es sich an schlicht die maximale Auslenkung zu verringern und den Verlust an Realismus in Kauf zu nehmen.</w:t>
+      </w:r>
+      <w:r>
+        <w:t xml:space="preserve"> </w:t>
       </w:r>
     </w:p>
     <w:p>
@@ -5313,17 +6282,17 @@
           <w:numId w:val="0"/>
         </w:numPr>
       </w:pPr>
-      <w:bookmarkStart w:id="21" w:name="_Toc453174708"/>
+      <w:bookmarkStart w:id="20" w:name="_Toc453846215"/>
       <w:r>
         <w:t>5.1.</w:t>
       </w:r>
       <w:r>
-        <w:t>3</w:t>
+        <w:t>4</w:t>
       </w:r>
       <w:r>
         <w:t xml:space="preserve"> Visualisierung</w:t>
       </w:r>
-      <w:bookmarkEnd w:id="21"/>
+      <w:bookmarkEnd w:id="20"/>
     </w:p>
     <w:p>
       <w:pPr>
@@ -5333,11 +6302,11 @@
           <w:numId w:val="20"/>
         </w:numPr>
       </w:pPr>
-      <w:bookmarkStart w:id="22" w:name="_Toc453174709"/>
+      <w:bookmarkStart w:id="21" w:name="_Toc453846216"/>
       <w:r>
         <w:t>Künstliches Neuronales Netz</w:t>
       </w:r>
-      <w:bookmarkEnd w:id="22"/>
+      <w:bookmarkEnd w:id="21"/>
     </w:p>
     <w:p>
       <w:pPr>
@@ -5371,7 +6340,7 @@
                     <pic:cNvPicPr/>
                   </pic:nvPicPr>
                   <pic:blipFill>
-                    <a:blip r:embed="rId28">
+                    <a:blip r:embed="rId30">
                       <a:extLst>
                         <a:ext uri="{28A0092B-C50C-407E-A947-70E740481C1C}">
                           <a14:useLocalDpi xmlns:a14="http://schemas.microsoft.com/office/drawing/2010/main" val="0"/>
@@ -5511,146 +6480,138 @@
         <w:t xml:space="preserve"> Attribut dienen allein dazu in der Oberfläche anzuzeigen welche Vererbungsstrukturen sich im Laufe der Simulation durch den evolutionären Algorithmus ergeben.</w:t>
       </w:r>
       <w:r>
-        <w:t xml:space="preserve"> Dies wird realisiert, indem bei dem </w:t>
+        <w:t xml:space="preserve"> Dies wird realisiert, indem bei dem Klonen von Netzwerken gespeichert wird, welches Netzwerk die Grundlage lieferte. So entsteht eine hierarchische Struktur, die visuelle dargestellt werden kann.</w:t>
+      </w:r>
+    </w:p>
+    <w:p>
+      <w:pPr>
+        <w:pStyle w:val="-OlWIRStandardtextEinzug-"/>
+      </w:pPr>
+      <w:r>
+        <w:t xml:space="preserve">Wenn die Ausgabe des </w:t>
+      </w:r>
+      <w:r>
+        <w:t xml:space="preserve">Netzwerkes berechnet werden soll, werden die Neuronen der ersten Ebene auf die entsprechenden Werte des </w:t>
+      </w:r>
+      <w:proofErr w:type="spellStart"/>
+      <w:r>
+        <w:rPr>
+          <w:i/>
+        </w:rPr>
+        <w:t>VehicleBehaviorInput</w:t>
+      </w:r>
+      <w:proofErr w:type="spellEnd"/>
+      <w:r>
+        <w:t xml:space="preserve"> gesetzt. Anschließend wird die erste </w:t>
+      </w:r>
+      <w:proofErr w:type="spellStart"/>
+      <w:r>
+        <w:rPr>
+          <w:i/>
+        </w:rPr>
+        <w:t>hidden</w:t>
+      </w:r>
+      <w:proofErr w:type="spellEnd"/>
+      <w:r>
+        <w:rPr>
+          <w:i/>
+        </w:rPr>
+        <w:t xml:space="preserve"> </w:t>
+      </w:r>
+      <w:proofErr w:type="spellStart"/>
+      <w:r>
+        <w:rPr>
+          <w:i/>
+        </w:rPr>
+        <w:t>layer</w:t>
+      </w:r>
+      <w:proofErr w:type="spellEnd"/>
+      <w:r>
+        <w:t xml:space="preserve"> berechnet, indem die Ausgabewerte der Neuronen aus der Eingabeebene mit den Gewichten aus dem </w:t>
+      </w:r>
+      <w:proofErr w:type="spellStart"/>
+      <w:r>
+        <w:rPr>
+          <w:i/>
+        </w:rPr>
+        <w:t>Weight</w:t>
+      </w:r>
+      <w:proofErr w:type="spellEnd"/>
+      <w:r>
+        <w:t xml:space="preserve">-Array multipliziert und jeweils pro Neuron aufaddiert werden. </w:t>
       </w:r>
       <w:r>
         <w:lastRenderedPageBreak/>
-        <w:t>Klonen von Netzwerken gespeichert wird, welches Netzwerk die Grundlage lieferte. So entsteht eine hierarchische Struktur, die visuelle dargestellt werden kann.</w:t>
-      </w:r>
-    </w:p>
-    <w:p>
-      <w:pPr>
-        <w:pStyle w:val="-OlWIRStandardtextEinzug-"/>
+        <w:t xml:space="preserve">Nach jedem Zugriff auf den </w:t>
+      </w:r>
+      <w:proofErr w:type="spellStart"/>
+      <w:r>
         <w:rPr>
           <w:i/>
         </w:rPr>
-      </w:pPr>
-      <w:r>
-        <w:t xml:space="preserve">Wenn die Ausgabe des </w:t>
-      </w:r>
-      <w:r>
-        <w:t xml:space="preserve">Netzwerkes berechnet werden soll, werden die Neuronen der ersten Ebene auf die entsprechenden Werte des </w:t>
+        <w:t>Weight</w:t>
+      </w:r>
+      <w:proofErr w:type="spellEnd"/>
+      <w:r>
+        <w:t xml:space="preserve">-Array wird der Index des Arrays um 1 erhöht. So wird gewährleistet, dass jede Verbindung eindeutig einem Element aus dem </w:t>
       </w:r>
       <w:proofErr w:type="spellStart"/>
       <w:r>
         <w:rPr>
           <w:i/>
         </w:rPr>
-        <w:t>VehicleBehaviorInput</w:t>
+        <w:t>Weight</w:t>
       </w:r>
       <w:proofErr w:type="spellEnd"/>
       <w:r>
-        <w:t xml:space="preserve"> gesetzt. Anschließend wird die erste </w:t>
+        <w:t>-Array zugeordnet ist</w:t>
+      </w:r>
+      <w:r>
+        <w:t>.</w:t>
+      </w:r>
+      <w:r>
+        <w:t xml:space="preserve"> Ist die letzte Ebene berechnet, werden die Werte an den Ausgabeneuronen in einer </w:t>
       </w:r>
       <w:proofErr w:type="spellStart"/>
       <w:r>
         <w:rPr>
           <w:i/>
         </w:rPr>
-        <w:t>hidden</w:t>
+        <w:t>VehicleBehavior</w:t>
       </w:r>
       <w:proofErr w:type="spellEnd"/>
       <w:r>
+        <w:t>-Struktur</w:t>
+      </w:r>
+      <w:r>
+        <w:t xml:space="preserve"> gespeichert. Sie besteht im Wesentlichen aus einem Geschwindigkeits- und Richtungsfaktor. Der Geschwindigkeitsfaktor wird mit der maximalen Geschwindigkeit des Fahrzeugs multipliziert und ergibt so, die Zielgeschwindigkeit. Bei dem Richtungsfaktor wird äquivalent verfahren, nur liegt hier Wert zwischen -1 und +1. Wobei </w:t>
+      </w:r>
+      <w:r>
+        <w:t>-1</w:t>
+      </w:r>
+      <w:r>
+        <w:t xml:space="preserve"> einem maximalen Einlenken nach links und +1 einem maximalen Einlenken nach rechts entspricht. Diese Werte werden nicht direkt auf das Fahrzeug übertragen, sondern zunächst von der </w:t>
+      </w:r>
+      <w:proofErr w:type="spellStart"/>
+      <w:r>
+        <w:t>Physikengine</w:t>
+      </w:r>
+      <w:proofErr w:type="spellEnd"/>
+      <w:r>
+        <w:t xml:space="preserve"> verarbeitet (siehe </w:t>
+      </w:r>
+      <w:r>
         <w:rPr>
           <w:i/>
         </w:rPr>
-        <w:t xml:space="preserve"> </w:t>
-      </w:r>
-      <w:proofErr w:type="spellStart"/>
-      <w:r>
-        <w:rPr>
-          <w:i/>
-        </w:rPr>
-        <w:t>layer</w:t>
-      </w:r>
-      <w:proofErr w:type="spellEnd"/>
-      <w:r>
-        <w:t xml:space="preserve"> berechnet, indem die Ausgabewerte der Neuronen aus der Eingabeebene mit den Gewichten aus dem </w:t>
-      </w:r>
-      <w:proofErr w:type="spellStart"/>
-      <w:r>
-        <w:rPr>
-          <w:i/>
-        </w:rPr>
-        <w:t>Weight</w:t>
-      </w:r>
-      <w:proofErr w:type="spellEnd"/>
-      <w:r>
-        <w:t xml:space="preserve">-Array multipliziert und jeweils pro Neuron aufaddiert werden. Nach jedem Zugriff auf den </w:t>
-      </w:r>
-      <w:proofErr w:type="spellStart"/>
-      <w:r>
-        <w:rPr>
-          <w:i/>
-        </w:rPr>
-        <w:t>Weight</w:t>
-      </w:r>
-      <w:proofErr w:type="spellEnd"/>
-      <w:r>
-        <w:t xml:space="preserve">-Array wird der Index des Arrays um 1 erhöht. So wird gewährleistet, dass jede Verbindung eindeutig einem Element aus dem </w:t>
-      </w:r>
-      <w:proofErr w:type="spellStart"/>
-      <w:r>
-        <w:rPr>
-          <w:i/>
-        </w:rPr>
-        <w:t>Weight</w:t>
-      </w:r>
-      <w:proofErr w:type="spellEnd"/>
-      <w:r>
-        <w:t>-Array zugeordnet ist</w:t>
+        <w:t>5.1.2 Physik</w:t>
+      </w:r>
+      <w:r>
+        <w:t>)</w:t>
       </w:r>
       <w:r>
         <w:t>.</w:t>
       </w:r>
-      <w:r>
-        <w:t xml:space="preserve"> Ist die letzte Ebene berechnet, werden die Werte an den Ausgabeneuronen in einer </w:t>
-      </w:r>
-      <w:proofErr w:type="spellStart"/>
-      <w:r>
-        <w:rPr>
-          <w:i/>
-        </w:rPr>
-        <w:t>VehicleBehavior</w:t>
-      </w:r>
-      <w:proofErr w:type="spellEnd"/>
-      <w:r>
-        <w:t>-Struktur</w:t>
-      </w:r>
-      <w:r>
-        <w:t xml:space="preserve"> gespeichert. Sie besteht im Wesentlichen aus einem Geschwindigkeits- und Richtungsfaktor. Der Geschwindigkeitsfaktor wird mit der maximalen Geschwindigkeit des Fahrzeugs multipliziert und ergibt so, die Zielgeschwindigkeit. Bei dem Richtungsfaktor wird äquivalent verfahren, nur liegt hier Wert zwischen -1 und +1. Wobei </w:t>
-      </w:r>
-      <w:r>
-        <w:t>-1</w:t>
-      </w:r>
-      <w:r>
-        <w:t xml:space="preserve"> einem maximalen Einlenken nach links und +1 einem maximalen Einlenken nach rechts entspricht. Diese Werte werden nicht direkt auf das Fahrzeug übertragen, sondern zunächst von der </w:t>
-      </w:r>
-      <w:proofErr w:type="spellStart"/>
-      <w:r>
-        <w:t>Physikengine</w:t>
-      </w:r>
-      <w:proofErr w:type="spellEnd"/>
-      <w:r>
-        <w:t xml:space="preserve"> verarbeitet (siehe </w:t>
-      </w:r>
-      <w:r>
-        <w:rPr>
-          <w:i/>
-        </w:rPr>
-        <w:t>5.1.2 Physik</w:t>
-      </w:r>
-      <w:r>
-        <w:t>)</w:t>
-      </w:r>
-      <w:r>
-        <w:t>.</w:t>
-      </w:r>
-    </w:p>
-    <w:p>
-      <w:pPr>
-        <w:pStyle w:val="-OlWIRStandardtext-"/>
-      </w:pPr>
     </w:p>
     <w:p>
       <w:pPr>
@@ -5660,7 +6621,7 @@
           <w:bCs/>
         </w:rPr>
       </w:pPr>
-      <w:bookmarkStart w:id="23" w:name="_Toc453174710"/>
+      <w:bookmarkStart w:id="22" w:name="_Toc453846217"/>
       <w:r>
         <w:rPr>
           <w:rFonts w:ascii="Arial" w:hAnsi="Arial"/>
@@ -5677,7 +6638,7 @@
         <w:tab/>
         <w:t>Implementierung</w:t>
       </w:r>
-      <w:bookmarkEnd w:id="23"/>
+      <w:bookmarkEnd w:id="22"/>
     </w:p>
     <w:p>
       <w:pPr>
@@ -5687,11 +6648,11 @@
           <w:numId w:val="0"/>
         </w:numPr>
       </w:pPr>
-      <w:bookmarkStart w:id="24" w:name="_Toc453174711"/>
+      <w:bookmarkStart w:id="23" w:name="_Toc453846218"/>
       <w:r>
         <w:t>6.1 Simulation</w:t>
       </w:r>
-      <w:bookmarkEnd w:id="24"/>
+      <w:bookmarkEnd w:id="23"/>
     </w:p>
     <w:p>
       <w:pPr>
@@ -5701,11 +6662,11 @@
           <w:numId w:val="0"/>
         </w:numPr>
       </w:pPr>
-      <w:bookmarkStart w:id="25" w:name="_Toc453174712"/>
+      <w:bookmarkStart w:id="24" w:name="_Toc453846219"/>
       <w:r>
         <w:t>6.2 Künstliches Neuronales Netz</w:t>
       </w:r>
-      <w:bookmarkEnd w:id="25"/>
+      <w:bookmarkEnd w:id="24"/>
     </w:p>
     <w:p>
       <w:pPr>
@@ -5715,7 +6676,7 @@
           <w:bCs/>
         </w:rPr>
       </w:pPr>
-      <w:bookmarkStart w:id="26" w:name="_Toc453174713"/>
+      <w:bookmarkStart w:id="25" w:name="_Toc453846220"/>
       <w:r>
         <w:rPr>
           <w:rFonts w:ascii="Arial" w:hAnsi="Arial"/>
@@ -5732,7 +6693,7 @@
         <w:tab/>
         <w:t>Evaluation</w:t>
       </w:r>
-      <w:bookmarkEnd w:id="26"/>
+      <w:bookmarkEnd w:id="25"/>
     </w:p>
     <w:p>
       <w:pPr>
@@ -5742,11 +6703,11 @@
           <w:numId w:val="0"/>
         </w:numPr>
       </w:pPr>
-      <w:bookmarkStart w:id="27" w:name="_Toc453174714"/>
+      <w:bookmarkStart w:id="26" w:name="_Toc453846221"/>
       <w:r>
         <w:t>7.1 Fehlerfrei zurückgelegte Strecke</w:t>
       </w:r>
-      <w:bookmarkEnd w:id="27"/>
+      <w:bookmarkEnd w:id="26"/>
     </w:p>
     <w:p>
       <w:pPr>
@@ -5756,11 +6717,11 @@
           <w:numId w:val="0"/>
         </w:numPr>
       </w:pPr>
-      <w:bookmarkStart w:id="28" w:name="_Toc453174715"/>
+      <w:bookmarkStart w:id="27" w:name="_Toc453846222"/>
       <w:r>
         <w:t>7.2 Geschwindigkeit</w:t>
       </w:r>
-      <w:bookmarkEnd w:id="28"/>
+      <w:bookmarkEnd w:id="27"/>
     </w:p>
     <w:p>
       <w:pPr>
@@ -5770,8 +6731,8 @@
           <w:numId w:val="0"/>
         </w:numPr>
         <w:sectPr>
-          <w:headerReference w:type="default" r:id="rId29"/>
-          <w:footerReference w:type="default" r:id="rId30"/>
+          <w:headerReference w:type="default" r:id="rId31"/>
+          <w:footerReference w:type="default" r:id="rId32"/>
           <w:type w:val="oddPage"/>
           <w:pgSz w:w="11906" w:h="16838" w:code="9"/>
           <w:pgMar w:top="1985" w:right="1985" w:bottom="2835" w:left="1418" w:header="1304" w:footer="794" w:gutter="0"/>
@@ -5780,11 +6741,11 @@
           <w:docGrid w:linePitch="326"/>
         </w:sectPr>
       </w:pPr>
-      <w:bookmarkStart w:id="29" w:name="_Toc453174716"/>
+      <w:bookmarkStart w:id="28" w:name="_Toc453846223"/>
       <w:r>
         <w:t>7.3 Fahrverhalten</w:t>
       </w:r>
-      <w:bookmarkEnd w:id="29"/>
+      <w:bookmarkEnd w:id="28"/>
     </w:p>
     <w:p>
       <w:pPr>
@@ -5799,14 +6760,14 @@
           <w:szCs w:val="20"/>
         </w:rPr>
       </w:pPr>
-      <w:bookmarkStart w:id="30" w:name="_Toc165890730"/>
-      <w:bookmarkStart w:id="31" w:name="_Toc453174717"/>
+      <w:bookmarkStart w:id="29" w:name="_Toc165890730"/>
+      <w:bookmarkStart w:id="30" w:name="_Toc453846224"/>
       <w:r>
         <w:lastRenderedPageBreak/>
         <w:t>Literatur</w:t>
       </w:r>
+      <w:bookmarkEnd w:id="29"/>
       <w:bookmarkEnd w:id="30"/>
-      <w:bookmarkEnd w:id="31"/>
       <w:r>
         <w:fldChar w:fldCharType="begin"/>
       </w:r>
@@ -6181,16 +7142,16 @@
         <w:lastRenderedPageBreak/>
         <w:fldChar w:fldCharType="end"/>
       </w:r>
-      <w:bookmarkStart w:id="32" w:name="_Toc165890720"/>
-      <w:bookmarkStart w:id="33" w:name="_Toc453174718"/>
+      <w:bookmarkStart w:id="31" w:name="_Toc165890720"/>
+      <w:bookmarkStart w:id="32" w:name="_Toc453846225"/>
       <w:r>
         <w:t>A</w:t>
       </w:r>
+      <w:bookmarkEnd w:id="31"/>
+      <w:r>
+        <w:t>bbildungen</w:t>
+      </w:r>
       <w:bookmarkEnd w:id="32"/>
-      <w:r>
-        <w:t>bbildungen</w:t>
-      </w:r>
-      <w:bookmarkEnd w:id="33"/>
     </w:p>
     <w:p>
       <w:pPr>
@@ -6382,12 +7343,12 @@
         <w:pStyle w:val="-OlWIRKapiteltitel-"/>
         <w:jc w:val="both"/>
       </w:pPr>
-      <w:bookmarkStart w:id="34" w:name="_Toc453174719"/>
+      <w:bookmarkStart w:id="33" w:name="_Toc453846226"/>
       <w:r>
         <w:lastRenderedPageBreak/>
         <w:t>Abkürzungen</w:t>
       </w:r>
-      <w:bookmarkEnd w:id="34"/>
+      <w:bookmarkEnd w:id="33"/>
     </w:p>
     <w:p>
       <w:pPr>
@@ -6877,7 +7838,7 @@
         <w:pStyle w:val="-OlWIRAbkVerz-"/>
         <w:jc w:val="both"/>
         <w:sectPr>
-          <w:headerReference w:type="even" r:id="rId31"/>
+          <w:headerReference w:type="even" r:id="rId33"/>
           <w:type w:val="oddPage"/>
           <w:pgSz w:w="11906" w:h="16838" w:code="9"/>
           <w:pgMar w:top="1985" w:right="2835" w:bottom="2835" w:left="1418" w:header="1304" w:footer="2268" w:gutter="0"/>
@@ -6889,12 +7850,12 @@
       <w:pPr>
         <w:pStyle w:val="-OlWIRKapiteltitel-"/>
       </w:pPr>
-      <w:bookmarkStart w:id="35" w:name="_Toc453174720"/>
+      <w:bookmarkStart w:id="34" w:name="_Toc453846227"/>
       <w:r>
         <w:lastRenderedPageBreak/>
         <w:t>Erklärung</w:t>
       </w:r>
-      <w:bookmarkEnd w:id="35"/>
+      <w:bookmarkEnd w:id="34"/>
     </w:p>
     <w:p/>
     <w:p>
@@ -7236,7 +8197,7 @@
         <w:rStyle w:val="Seitenzahl"/>
         <w:noProof/>
       </w:rPr>
-      <w:t>18</w:t>
+      <w:t>7</w:t>
     </w:r>
     <w:r>
       <w:rPr>
@@ -15348,6 +16309,574 @@
 </dgm:styleDef>
 </file>
 
+<file path=word/glossary/document.xml><?xml version="1.0" encoding="utf-8"?>
+<w:glossaryDocument xmlns:wpc="http://schemas.microsoft.com/office/word/2010/wordprocessingCanvas" xmlns:cx="http://schemas.microsoft.com/office/drawing/2014/chartex" xmlns:cx1="http://schemas.microsoft.com/office/drawing/2015/9/8/chartex" xmlns:cx2="http://schemas.microsoft.com/office/drawing/2015/10/21/chartex" xmlns:mc="http://schemas.openxmlformats.org/markup-compatibility/2006" xmlns:o="urn:schemas-microsoft-com:office:office" xmlns:r="http://schemas.openxmlformats.org/officeDocument/2006/relationships" xmlns:m="http://schemas.openxmlformats.org/officeDocument/2006/math" xmlns:v="urn:schemas-microsoft-com:vml" xmlns:wp14="http://schemas.microsoft.com/office/word/2010/wordprocessingDrawing" xmlns:wp="http://schemas.openxmlformats.org/drawingml/2006/wordprocessingDrawing" xmlns:w10="urn:schemas-microsoft-com:office:word" xmlns:w="http://schemas.openxmlformats.org/wordprocessingml/2006/main" xmlns:w14="http://schemas.microsoft.com/office/word/2010/wordml" xmlns:w15="http://schemas.microsoft.com/office/word/2012/wordml" xmlns:w16se="http://schemas.microsoft.com/office/word/2015/wordml/symex" xmlns:wpg="http://schemas.microsoft.com/office/word/2010/wordprocessingGroup" xmlns:wpi="http://schemas.microsoft.com/office/word/2010/wordprocessingInk" xmlns:wne="http://schemas.microsoft.com/office/word/2006/wordml" xmlns:wps="http://schemas.microsoft.com/office/word/2010/wordprocessingShape" mc:Ignorable="w14 w15 w16se wp14"/>
+</file>
+
+<file path=word/glossary/fontTable.xml><?xml version="1.0" encoding="utf-8"?>
+<w:fonts xmlns:mc="http://schemas.openxmlformats.org/markup-compatibility/2006" xmlns:r="http://schemas.openxmlformats.org/officeDocument/2006/relationships" xmlns:w="http://schemas.openxmlformats.org/wordprocessingml/2006/main" xmlns:w14="http://schemas.microsoft.com/office/word/2010/wordml" xmlns:w15="http://schemas.microsoft.com/office/word/2012/wordml" xmlns:w16se="http://schemas.microsoft.com/office/word/2015/wordml/symex" mc:Ignorable="w14 w15 w16se">
+  <w:font w:name="Symbol">
+    <w:panose1 w:val="05050102010706020507"/>
+    <w:charset w:val="02"/>
+    <w:family w:val="roman"/>
+    <w:pitch w:val="variable"/>
+    <w:sig w:usb0="00000000" w:usb1="10000000" w:usb2="00000000" w:usb3="00000000" w:csb0="80000000" w:csb1="00000000"/>
+  </w:font>
+  <w:font w:name="Times New Roman">
+    <w:panose1 w:val="02020603050405020304"/>
+    <w:charset w:val="00"/>
+    <w:family w:val="roman"/>
+    <w:pitch w:val="variable"/>
+    <w:sig w:usb0="E0002AFF" w:usb1="C0007843" w:usb2="00000009" w:usb3="00000000" w:csb0="000001FF" w:csb1="00000000"/>
+  </w:font>
+  <w:font w:name="Courier New">
+    <w:panose1 w:val="02070309020205020404"/>
+    <w:charset w:val="00"/>
+    <w:family w:val="modern"/>
+    <w:pitch w:val="fixed"/>
+    <w:sig w:usb0="E0002EFF" w:usb1="C0007843" w:usb2="00000009" w:usb3="00000000" w:csb0="000001FF" w:csb1="00000000"/>
+  </w:font>
+  <w:font w:name="Wingdings">
+    <w:panose1 w:val="05000000000000000000"/>
+    <w:charset w:val="02"/>
+    <w:family w:val="auto"/>
+    <w:pitch w:val="variable"/>
+    <w:sig w:usb0="00000000" w:usb1="10000000" w:usb2="00000000" w:usb3="00000000" w:csb0="80000000" w:csb1="00000000"/>
+  </w:font>
+  <w:font w:name="Arial">
+    <w:panose1 w:val="020B0604020202020204"/>
+    <w:charset w:val="00"/>
+    <w:family w:val="swiss"/>
+    <w:pitch w:val="variable"/>
+    <w:sig w:usb0="E0002AFF" w:usb1="C0007843" w:usb2="00000009" w:usb3="00000000" w:csb0="000001FF" w:csb1="00000000"/>
+  </w:font>
+  <w:font w:name="IowanOldSt BT">
+    <w:altName w:val="Georgia"/>
+    <w:charset w:val="00"/>
+    <w:family w:val="roman"/>
+    <w:pitch w:val="variable"/>
+    <w:sig w:usb0="00000087" w:usb1="00000000" w:usb2="00000000" w:usb3="00000000" w:csb0="0000001B" w:csb1="00000000"/>
+  </w:font>
+  <w:font w:name="Trebuchet MS">
+    <w:panose1 w:val="020B0603020202020204"/>
+    <w:charset w:val="00"/>
+    <w:family w:val="swiss"/>
+    <w:pitch w:val="variable"/>
+    <w:sig w:usb0="00000687" w:usb1="00000000" w:usb2="00000000" w:usb3="00000000" w:csb0="0000009F" w:csb1="00000000"/>
+  </w:font>
+  <w:font w:name="Tahoma">
+    <w:panose1 w:val="020B0604030504040204"/>
+    <w:charset w:val="00"/>
+    <w:family w:val="swiss"/>
+    <w:pitch w:val="variable"/>
+    <w:sig w:usb0="E1002EFF" w:usb1="C000605B" w:usb2="00000029" w:usb3="00000000" w:csb0="000101FF" w:csb1="00000000"/>
+  </w:font>
+  <w:font w:name="Calibri">
+    <w:panose1 w:val="020F0502020204030204"/>
+    <w:charset w:val="00"/>
+    <w:family w:val="swiss"/>
+    <w:pitch w:val="variable"/>
+    <w:sig w:usb0="E00002FF" w:usb1="4000ACFF" w:usb2="00000001" w:usb3="00000000" w:csb0="0000019F" w:csb1="00000000"/>
+  </w:font>
+  <w:font w:name="Cambria Math">
+    <w:panose1 w:val="02040503050406030204"/>
+    <w:charset w:val="00"/>
+    <w:family w:val="roman"/>
+    <w:pitch w:val="variable"/>
+    <w:sig w:usb0="E00002FF" w:usb1="420024FF" w:usb2="00000000" w:usb3="00000000" w:csb0="0000019F" w:csb1="00000000"/>
+  </w:font>
+  <w:font w:name="Calibri Light">
+    <w:panose1 w:val="020F0302020204030204"/>
+    <w:charset w:val="00"/>
+    <w:family w:val="swiss"/>
+    <w:pitch w:val="variable"/>
+    <w:sig w:usb0="A00002EF" w:usb1="4000207B" w:usb2="00000000" w:usb3="00000000" w:csb0="0000019F" w:csb1="00000000"/>
+  </w:font>
+</w:fonts>
+</file>
+
+<file path=word/glossary/settings.xml><?xml version="1.0" encoding="utf-8"?>
+<w:settings xmlns:mc="http://schemas.openxmlformats.org/markup-compatibility/2006" xmlns:o="urn:schemas-microsoft-com:office:office" xmlns:r="http://schemas.openxmlformats.org/officeDocument/2006/relationships" xmlns:m="http://schemas.openxmlformats.org/officeDocument/2006/math" xmlns:v="urn:schemas-microsoft-com:vml" xmlns:w10="urn:schemas-microsoft-com:office:word" xmlns:w="http://schemas.openxmlformats.org/wordprocessingml/2006/main" xmlns:w14="http://schemas.microsoft.com/office/word/2010/wordml" xmlns:w15="http://schemas.microsoft.com/office/word/2012/wordml" xmlns:w16se="http://schemas.microsoft.com/office/word/2015/wordml/symex" xmlns:sl="http://schemas.openxmlformats.org/schemaLibrary/2006/main" mc:Ignorable="w14 w15 w16se">
+  <w:view w:val="normal"/>
+  <w:defaultTabStop w:val="708"/>
+  <w:hyphenationZone w:val="425"/>
+  <w:characterSpacingControl w:val="doNotCompress"/>
+  <w:compat>
+    <w:useFELayout/>
+    <w:compatSetting w:name="compatibilityMode" w:uri="http://schemas.microsoft.com/office/word" w:val="15"/>
+    <w:compatSetting w:name="overrideTableStyleFontSizeAndJustification" w:uri="http://schemas.microsoft.com/office/word" w:val="1"/>
+    <w:compatSetting w:name="enableOpenTypeFeatures" w:uri="http://schemas.microsoft.com/office/word" w:val="1"/>
+    <w:compatSetting w:name="doNotFlipMirrorIndents" w:uri="http://schemas.microsoft.com/office/word" w:val="1"/>
+    <w:compatSetting w:name="differentiateMultirowTableHeaders" w:uri="http://schemas.microsoft.com/office/word" w:val="1"/>
+  </w:compat>
+  <w:rsids>
+    <w:rsidRoot w:val="002C4170"/>
+    <w:rsid w:val="002C4170"/>
+    <w:rsid w:val="00825508"/>
+  </w:rsids>
+  <m:mathPr>
+    <m:mathFont m:val="Cambria Math"/>
+    <m:brkBin m:val="before"/>
+    <m:brkBinSub m:val="--"/>
+    <m:smallFrac m:val="0"/>
+    <m:dispDef/>
+    <m:lMargin m:val="0"/>
+    <m:rMargin m:val="0"/>
+    <m:defJc m:val="centerGroup"/>
+    <m:wrapIndent m:val="1440"/>
+    <m:intLim m:val="subSup"/>
+    <m:naryLim m:val="undOvr"/>
+  </m:mathPr>
+  <w:themeFontLang w:val="de-DE"/>
+  <w:clrSchemeMapping w:bg1="light1" w:t1="dark1" w:bg2="light2" w:t2="dark2" w:accent1="accent1" w:accent2="accent2" w:accent3="accent3" w:accent4="accent4" w:accent5="accent5" w:accent6="accent6" w:hyperlink="hyperlink" w:followedHyperlink="followedHyperlink"/>
+  <w:decimalSymbol w:val=","/>
+  <w:listSeparator w:val=";"/>
+  <w15:chartTrackingRefBased/>
+</w:settings>
+</file>
+
+<file path=word/glossary/styles.xml><?xml version="1.0" encoding="utf-8"?>
+<w:styles xmlns:mc="http://schemas.openxmlformats.org/markup-compatibility/2006" xmlns:r="http://schemas.openxmlformats.org/officeDocument/2006/relationships" xmlns:w="http://schemas.openxmlformats.org/wordprocessingml/2006/main" xmlns:w14="http://schemas.microsoft.com/office/word/2010/wordml" xmlns:w15="http://schemas.microsoft.com/office/word/2012/wordml" xmlns:w16se="http://schemas.microsoft.com/office/word/2015/wordml/symex" mc:Ignorable="w14 w15 w16se">
+  <w:docDefaults>
+    <w:rPrDefault>
+      <w:rPr>
+        <w:rFonts w:asciiTheme="minorHAnsi" w:eastAsiaTheme="minorEastAsia" w:hAnsiTheme="minorHAnsi" w:cstheme="minorBidi"/>
+        <w:sz w:val="22"/>
+        <w:szCs w:val="22"/>
+        <w:lang w:val="de-DE" w:eastAsia="de-DE" w:bidi="ar-SA"/>
+      </w:rPr>
+    </w:rPrDefault>
+    <w:pPrDefault>
+      <w:pPr>
+        <w:spacing w:after="160" w:line="259" w:lineRule="auto"/>
+      </w:pPr>
+    </w:pPrDefault>
+  </w:docDefaults>
+  <w:latentStyles w:defLockedState="0" w:defUIPriority="99" w:defSemiHidden="0" w:defUnhideWhenUsed="0" w:defQFormat="0" w:count="372">
+    <w:lsdException w:name="Normal" w:uiPriority="0" w:qFormat="1"/>
+    <w:lsdException w:name="heading 1" w:uiPriority="9" w:qFormat="1"/>
+    <w:lsdException w:name="heading 2" w:semiHidden="1" w:uiPriority="9" w:unhideWhenUsed="1" w:qFormat="1"/>
+    <w:lsdException w:name="heading 3" w:semiHidden="1" w:uiPriority="9" w:unhideWhenUsed="1" w:qFormat="1"/>
+    <w:lsdException w:name="heading 4" w:semiHidden="1" w:uiPriority="9" w:unhideWhenUsed="1" w:qFormat="1"/>
+    <w:lsdException w:name="heading 5" w:semiHidden="1" w:uiPriority="9" w:unhideWhenUsed="1" w:qFormat="1"/>
+    <w:lsdException w:name="heading 6" w:semiHidden="1" w:uiPriority="9" w:unhideWhenUsed="1" w:qFormat="1"/>
+    <w:lsdException w:name="heading 7" w:semiHidden="1" w:uiPriority="9" w:unhideWhenUsed="1" w:qFormat="1"/>
+    <w:lsdException w:name="heading 8" w:semiHidden="1" w:uiPriority="9" w:unhideWhenUsed="1" w:qFormat="1"/>
+    <w:lsdException w:name="heading 9" w:semiHidden="1" w:uiPriority="9" w:unhideWhenUsed="1" w:qFormat="1"/>
+    <w:lsdException w:name="index 1" w:semiHidden="1" w:unhideWhenUsed="1"/>
+    <w:lsdException w:name="index 2" w:semiHidden="1" w:unhideWhenUsed="1"/>
+    <w:lsdException w:name="index 3" w:semiHidden="1" w:unhideWhenUsed="1"/>
+    <w:lsdException w:name="index 4" w:semiHidden="1" w:unhideWhenUsed="1"/>
+    <w:lsdException w:name="index 5" w:semiHidden="1" w:unhideWhenUsed="1"/>
+    <w:lsdException w:name="index 6" w:semiHidden="1" w:unhideWhenUsed="1"/>
+    <w:lsdException w:name="index 7" w:semiHidden="1" w:unhideWhenUsed="1"/>
+    <w:lsdException w:name="index 8" w:semiHidden="1" w:unhideWhenUsed="1"/>
+    <w:lsdException w:name="index 9" w:semiHidden="1" w:unhideWhenUsed="1"/>
+    <w:lsdException w:name="toc 1" w:semiHidden="1" w:uiPriority="39" w:unhideWhenUsed="1"/>
+    <w:lsdException w:name="toc 2" w:semiHidden="1" w:uiPriority="39" w:unhideWhenUsed="1"/>
+    <w:lsdException w:name="toc 3" w:semiHidden="1" w:uiPriority="39" w:unhideWhenUsed="1"/>
+    <w:lsdException w:name="toc 4" w:semiHidden="1" w:uiPriority="39" w:unhideWhenUsed="1"/>
+    <w:lsdException w:name="toc 5" w:semiHidden="1" w:uiPriority="39" w:unhideWhenUsed="1"/>
+    <w:lsdException w:name="toc 6" w:semiHidden="1" w:uiPriority="39" w:unhideWhenUsed="1"/>
+    <w:lsdException w:name="toc 7" w:semiHidden="1" w:uiPriority="39" w:unhideWhenUsed="1"/>
+    <w:lsdException w:name="toc 8" w:semiHidden="1" w:uiPriority="39" w:unhideWhenUsed="1"/>
+    <w:lsdException w:name="toc 9" w:semiHidden="1" w:uiPriority="39" w:unhideWhenUsed="1"/>
+    <w:lsdException w:name="Normal Indent" w:semiHidden="1" w:unhideWhenUsed="1"/>
+    <w:lsdException w:name="footnote text" w:semiHidden="1" w:unhideWhenUsed="1"/>
+    <w:lsdException w:name="annotation text" w:semiHidden="1" w:unhideWhenUsed="1"/>
+    <w:lsdException w:name="header" w:semiHidden="1" w:unhideWhenUsed="1"/>
+    <w:lsdException w:name="footer" w:semiHidden="1" w:unhideWhenUsed="1"/>
+    <w:lsdException w:name="index heading" w:semiHidden="1" w:unhideWhenUsed="1"/>
+    <w:lsdException w:name="caption" w:semiHidden="1" w:uiPriority="35" w:unhideWhenUsed="1" w:qFormat="1"/>
+    <w:lsdException w:name="table of figures" w:semiHidden="1" w:unhideWhenUsed="1"/>
+    <w:lsdException w:name="envelope address" w:semiHidden="1" w:unhideWhenUsed="1"/>
+    <w:lsdException w:name="envelope return" w:semiHidden="1" w:unhideWhenUsed="1"/>
+    <w:lsdException w:name="footnote reference" w:semiHidden="1" w:unhideWhenUsed="1"/>
+    <w:lsdException w:name="annotation reference" w:semiHidden="1" w:unhideWhenUsed="1"/>
+    <w:lsdException w:name="line number" w:semiHidden="1" w:unhideWhenUsed="1"/>
+    <w:lsdException w:name="page number" w:semiHidden="1" w:unhideWhenUsed="1"/>
+    <w:lsdException w:name="endnote reference" w:semiHidden="1" w:unhideWhenUsed="1"/>
+    <w:lsdException w:name="endnote text" w:semiHidden="1" w:unhideWhenUsed="1"/>
+    <w:lsdException w:name="table of authorities" w:semiHidden="1" w:unhideWhenUsed="1"/>
+    <w:lsdException w:name="macro" w:semiHidden="1" w:unhideWhenUsed="1"/>
+    <w:lsdException w:name="toa heading" w:semiHidden="1" w:unhideWhenUsed="1"/>
+    <w:lsdException w:name="List" w:semiHidden="1" w:unhideWhenUsed="1"/>
+    <w:lsdException w:name="List Bullet" w:semiHidden="1" w:unhideWhenUsed="1"/>
+    <w:lsdException w:name="List Number" w:semiHidden="1" w:unhideWhenUsed="1"/>
+    <w:lsdException w:name="List 2" w:semiHidden="1" w:unhideWhenUsed="1"/>
+    <w:lsdException w:name="List 3" w:semiHidden="1" w:unhideWhenUsed="1"/>
+    <w:lsdException w:name="List 4" w:semiHidden="1" w:unhideWhenUsed="1"/>
+    <w:lsdException w:name="List 5" w:semiHidden="1" w:unhideWhenUsed="1"/>
+    <w:lsdException w:name="List Bullet 2" w:semiHidden="1" w:unhideWhenUsed="1"/>
+    <w:lsdException w:name="List Bullet 3" w:semiHidden="1" w:unhideWhenUsed="1"/>
+    <w:lsdException w:name="List Bullet 4" w:semiHidden="1" w:unhideWhenUsed="1"/>
+    <w:lsdException w:name="List Bullet 5" w:semiHidden="1" w:unhideWhenUsed="1"/>
+    <w:lsdException w:name="List Number 2" w:semiHidden="1" w:unhideWhenUsed="1"/>
+    <w:lsdException w:name="List Number 3" w:semiHidden="1" w:unhideWhenUsed="1"/>
+    <w:lsdException w:name="List Number 4" w:semiHidden="1" w:unhideWhenUsed="1"/>
+    <w:lsdException w:name="List Number 5" w:semiHidden="1" w:unhideWhenUsed="1"/>
+    <w:lsdException w:name="Title" w:uiPriority="10" w:qFormat="1"/>
+    <w:lsdException w:name="Closing" w:semiHidden="1" w:unhideWhenUsed="1"/>
+    <w:lsdException w:name="Signature" w:semiHidden="1" w:unhideWhenUsed="1"/>
+    <w:lsdException w:name="Default Paragraph Font" w:semiHidden="1" w:uiPriority="1" w:unhideWhenUsed="1"/>
+    <w:lsdException w:name="Body Text" w:semiHidden="1" w:unhideWhenUsed="1"/>
+    <w:lsdException w:name="Body Text Indent" w:semiHidden="1" w:unhideWhenUsed="1"/>
+    <w:lsdException w:name="List Continue" w:semiHidden="1" w:unhideWhenUsed="1"/>
+    <w:lsdException w:name="List Continue 2" w:semiHidden="1" w:unhideWhenUsed="1"/>
+    <w:lsdException w:name="List Continue 3" w:semiHidden="1" w:unhideWhenUsed="1"/>
+    <w:lsdException w:name="List Continue 4" w:semiHidden="1" w:unhideWhenUsed="1"/>
+    <w:lsdException w:name="List Continue 5" w:semiHidden="1" w:unhideWhenUsed="1"/>
+    <w:lsdException w:name="Message Header" w:semiHidden="1" w:unhideWhenUsed="1"/>
+    <w:lsdException w:name="Subtitle" w:uiPriority="11" w:qFormat="1"/>
+    <w:lsdException w:name="Salutation" w:semiHidden="1" w:unhideWhenUsed="1"/>
+    <w:lsdException w:name="Date" w:semiHidden="1" w:unhideWhenUsed="1"/>
+    <w:lsdException w:name="Body Text First Indent" w:semiHidden="1" w:unhideWhenUsed="1"/>
+    <w:lsdException w:name="Body Text First Indent 2" w:semiHidden="1" w:unhideWhenUsed="1"/>
+    <w:lsdException w:name="Note Heading" w:semiHidden="1" w:unhideWhenUsed="1"/>
+    <w:lsdException w:name="Body Text 2" w:semiHidden="1" w:unhideWhenUsed="1"/>
+    <w:lsdException w:name="Body Text 3" w:semiHidden="1" w:unhideWhenUsed="1"/>
+    <w:lsdException w:name="Body Text Indent 2" w:semiHidden="1" w:unhideWhenUsed="1"/>
+    <w:lsdException w:name="Body Text Indent 3" w:semiHidden="1" w:unhideWhenUsed="1"/>
+    <w:lsdException w:name="Block Text" w:semiHidden="1" w:unhideWhenUsed="1"/>
+    <w:lsdException w:name="Hyperlink" w:semiHidden="1" w:unhideWhenUsed="1"/>
+    <w:lsdException w:name="FollowedHyperlink" w:semiHidden="1" w:unhideWhenUsed="1"/>
+    <w:lsdException w:name="Strong" w:uiPriority="22" w:qFormat="1"/>
+    <w:lsdException w:name="Emphasis" w:uiPriority="20" w:qFormat="1"/>
+    <w:lsdException w:name="Document Map" w:semiHidden="1" w:unhideWhenUsed="1"/>
+    <w:lsdException w:name="Plain Text" w:semiHidden="1" w:unhideWhenUsed="1"/>
+    <w:lsdException w:name="E-mail Signature" w:semiHidden="1" w:unhideWhenUsed="1"/>
+    <w:lsdException w:name="HTML Top of Form" w:semiHidden="1" w:unhideWhenUsed="1"/>
+    <w:lsdException w:name="HTML Bottom of Form" w:semiHidden="1" w:unhideWhenUsed="1"/>
+    <w:lsdException w:name="Normal (Web)" w:semiHidden="1" w:unhideWhenUsed="1"/>
+    <w:lsdException w:name="HTML Acronym" w:semiHidden="1" w:unhideWhenUsed="1"/>
+    <w:lsdException w:name="HTML Address" w:semiHidden="1" w:unhideWhenUsed="1"/>
+    <w:lsdException w:name="HTML Cite" w:semiHidden="1" w:unhideWhenUsed="1"/>
+    <w:lsdException w:name="HTML Code" w:semiHidden="1" w:unhideWhenUsed="1"/>
+    <w:lsdException w:name="HTML Definition" w:semiHidden="1" w:unhideWhenUsed="1"/>
+    <w:lsdException w:name="HTML Keyboard" w:semiHidden="1" w:unhideWhenUsed="1"/>
+    <w:lsdException w:name="HTML Preformatted" w:semiHidden="1" w:unhideWhenUsed="1"/>
+    <w:lsdException w:name="HTML Sample" w:semiHidden="1" w:unhideWhenUsed="1"/>
+    <w:lsdException w:name="HTML Typewriter" w:semiHidden="1" w:unhideWhenUsed="1"/>
+    <w:lsdException w:name="HTML Variable" w:semiHidden="1" w:unhideWhenUsed="1"/>
+    <w:lsdException w:name="Normal Table" w:semiHidden="1" w:unhideWhenUsed="1"/>
+    <w:lsdException w:name="annotation subject" w:semiHidden="1" w:unhideWhenUsed="1"/>
+    <w:lsdException w:name="No List" w:semiHidden="1" w:unhideWhenUsed="1"/>
+    <w:lsdException w:name="Outline List 1" w:semiHidden="1" w:unhideWhenUsed="1"/>
+    <w:lsdException w:name="Outline List 2" w:semiHidden="1" w:unhideWhenUsed="1"/>
+    <w:lsdException w:name="Outline List 3" w:semiHidden="1" w:unhideWhenUsed="1"/>
+    <w:lsdException w:name="Table Simple 1" w:semiHidden="1" w:unhideWhenUsed="1"/>
+    <w:lsdException w:name="Table Simple 2" w:semiHidden="1" w:unhideWhenUsed="1"/>
+    <w:lsdException w:name="Table Simple 3" w:semiHidden="1" w:unhideWhenUsed="1"/>
+    <w:lsdException w:name="Table Classic 1" w:semiHidden="1" w:unhideWhenUsed="1"/>
+    <w:lsdException w:name="Table Classic 2" w:semiHidden="1" w:unhideWhenUsed="1"/>
+    <w:lsdException w:name="Table Classic 3" w:semiHidden="1" w:unhideWhenUsed="1"/>
+    <w:lsdException w:name="Table Classic 4" w:semiHidden="1" w:unhideWhenUsed="1"/>
+    <w:lsdException w:name="Table Colorful 1" w:semiHidden="1" w:unhideWhenUsed="1"/>
+    <w:lsdException w:name="Table Colorful 2" w:semiHidden="1" w:unhideWhenUsed="1"/>
+    <w:lsdException w:name="Table Colorful 3" w:semiHidden="1" w:unhideWhenUsed="1"/>
+    <w:lsdException w:name="Table Columns 1" w:semiHidden="1" w:unhideWhenUsed="1"/>
+    <w:lsdException w:name="Table Columns 2" w:semiHidden="1" w:unhideWhenUsed="1"/>
+    <w:lsdException w:name="Table Columns 3" w:semiHidden="1" w:unhideWhenUsed="1"/>
+    <w:lsdException w:name="Table Columns 4" w:semiHidden="1" w:unhideWhenUsed="1"/>
+    <w:lsdException w:name="Table Columns 5" w:semiHidden="1" w:unhideWhenUsed="1"/>
+    <w:lsdException w:name="Table Grid 1" w:semiHidden="1" w:unhideWhenUsed="1"/>
+    <w:lsdException w:name="Table Grid 2" w:semiHidden="1" w:unhideWhenUsed="1"/>
+    <w:lsdException w:name="Table Grid 3" w:semiHidden="1" w:unhideWhenUsed="1"/>
+    <w:lsdException w:name="Table Grid 4" w:semiHidden="1" w:unhideWhenUsed="1"/>
+    <w:lsdException w:name="Table Grid 5" w:semiHidden="1" w:unhideWhenUsed="1"/>
+    <w:lsdException w:name="Table Grid 6" w:semiHidden="1" w:unhideWhenUsed="1"/>
+    <w:lsdException w:name="Table Grid 7" w:semiHidden="1" w:unhideWhenUsed="1"/>
+    <w:lsdException w:name="Table Grid 8" w:semiHidden="1" w:unhideWhenUsed="1"/>
+    <w:lsdException w:name="Table List 1" w:semiHidden="1" w:unhideWhenUsed="1"/>
+    <w:lsdException w:name="Table List 2" w:semiHidden="1" w:unhideWhenUsed="1"/>
+    <w:lsdException w:name="Table List 3" w:semiHidden="1" w:unhideWhenUsed="1"/>
+    <w:lsdException w:name="Table List 4" w:semiHidden="1" w:unhideWhenUsed="1"/>
+    <w:lsdException w:name="Table List 5" w:semiHidden="1" w:unhideWhenUsed="1"/>
+    <w:lsdException w:name="Table List 6" w:semiHidden="1" w:unhideWhenUsed="1"/>
+    <w:lsdException w:name="Table List 7" w:semiHidden="1" w:unhideWhenUsed="1"/>
+    <w:lsdException w:name="Table List 8" w:semiHidden="1" w:unhideWhenUsed="1"/>
+    <w:lsdException w:name="Table 3D effects 1" w:semiHidden="1" w:unhideWhenUsed="1"/>
+    <w:lsdException w:name="Table 3D effects 2" w:semiHidden="1" w:unhideWhenUsed="1"/>
+    <w:lsdException w:name="Table 3D effects 3" w:semiHidden="1" w:unhideWhenUsed="1"/>
+    <w:lsdException w:name="Table Contemporary" w:semiHidden="1" w:unhideWhenUsed="1"/>
+    <w:lsdException w:name="Table Elegant" w:semiHidden="1" w:unhideWhenUsed="1"/>
+    <w:lsdException w:name="Table Professional" w:semiHidden="1" w:unhideWhenUsed="1"/>
+    <w:lsdException w:name="Table Subtle 1" w:semiHidden="1" w:unhideWhenUsed="1"/>
+    <w:lsdException w:name="Table Subtle 2" w:semiHidden="1" w:unhideWhenUsed="1"/>
+    <w:lsdException w:name="Table Web 1" w:semiHidden="1" w:unhideWhenUsed="1"/>
+    <w:lsdException w:name="Table Web 2" w:semiHidden="1" w:unhideWhenUsed="1"/>
+    <w:lsdException w:name="Table Web 3" w:semiHidden="1" w:unhideWhenUsed="1"/>
+    <w:lsdException w:name="Balloon Text" w:semiHidden="1" w:unhideWhenUsed="1"/>
+    <w:lsdException w:name="Table Grid" w:uiPriority="39"/>
+    <w:lsdException w:name="Table Theme" w:semiHidden="1" w:unhideWhenUsed="1"/>
+    <w:lsdException w:name="Placeholder Text" w:semiHidden="1"/>
+    <w:lsdException w:name="No Spacing" w:uiPriority="1" w:qFormat="1"/>
+    <w:lsdException w:name="Light Shading" w:uiPriority="60"/>
+    <w:lsdException w:name="Light List" w:uiPriority="61"/>
+    <w:lsdException w:name="Light Grid" w:uiPriority="62"/>
+    <w:lsdException w:name="Medium Shading 1" w:uiPriority="63"/>
+    <w:lsdException w:name="Medium Shading 2" w:uiPriority="64"/>
+    <w:lsdException w:name="Medium List 1" w:uiPriority="65"/>
+    <w:lsdException w:name="Medium List 2" w:uiPriority="66"/>
+    <w:lsdException w:name="Medium Grid 1" w:uiPriority="67"/>
+    <w:lsdException w:name="Medium Grid 2" w:uiPriority="68"/>
+    <w:lsdException w:name="Medium Grid 3" w:uiPriority="69"/>
+    <w:lsdException w:name="Dark List" w:uiPriority="70"/>
+    <w:lsdException w:name="Colorful Shading" w:uiPriority="71"/>
+    <w:lsdException w:name="Colorful List" w:uiPriority="72"/>
+    <w:lsdException w:name="Colorful Grid" w:uiPriority="73"/>
+    <w:lsdException w:name="Light Shading Accent 1" w:uiPriority="60"/>
+    <w:lsdException w:name="Light List Accent 1" w:uiPriority="61"/>
+    <w:lsdException w:name="Light Grid Accent 1" w:uiPriority="62"/>
+    <w:lsdException w:name="Medium Shading 1 Accent 1" w:uiPriority="63"/>
+    <w:lsdException w:name="Medium Shading 2 Accent 1" w:uiPriority="64"/>
+    <w:lsdException w:name="Medium List 1 Accent 1" w:uiPriority="65"/>
+    <w:lsdException w:name="Revision" w:semiHidden="1"/>
+    <w:lsdException w:name="List Paragraph" w:uiPriority="34" w:qFormat="1"/>
+    <w:lsdException w:name="Quote" w:uiPriority="29" w:qFormat="1"/>
+    <w:lsdException w:name="Intense Quote" w:uiPriority="30" w:qFormat="1"/>
+    <w:lsdException w:name="Medium List 2 Accent 1" w:uiPriority="66"/>
+    <w:lsdException w:name="Medium Grid 1 Accent 1" w:uiPriority="67"/>
+    <w:lsdException w:name="Medium Grid 2 Accent 1" w:uiPriority="68"/>
+    <w:lsdException w:name="Medium Grid 3 Accent 1" w:uiPriority="69"/>
+    <w:lsdException w:name="Dark List Accent 1" w:uiPriority="70"/>
+    <w:lsdException w:name="Colorful Shading Accent 1" w:uiPriority="71"/>
+    <w:lsdException w:name="Colorful List Accent 1" w:uiPriority="72"/>
+    <w:lsdException w:name="Colorful Grid Accent 1" w:uiPriority="73"/>
+    <w:lsdException w:name="Light Shading Accent 2" w:uiPriority="60"/>
+    <w:lsdException w:name="Light List Accent 2" w:uiPriority="61"/>
+    <w:lsdException w:name="Light Grid Accent 2" w:uiPriority="62"/>
+    <w:lsdException w:name="Medium Shading 1 Accent 2" w:uiPriority="63"/>
+    <w:lsdException w:name="Medium Shading 2 Accent 2" w:uiPriority="64"/>
+    <w:lsdException w:name="Medium List 1 Accent 2" w:uiPriority="65"/>
+    <w:lsdException w:name="Medium List 2 Accent 2" w:uiPriority="66"/>
+    <w:lsdException w:name="Medium Grid 1 Accent 2" w:uiPriority="67"/>
+    <w:lsdException w:name="Medium Grid 2 Accent 2" w:uiPriority="68"/>
+    <w:lsdException w:name="Medium Grid 3 Accent 2" w:uiPriority="69"/>
+    <w:lsdException w:name="Dark List Accent 2" w:uiPriority="70"/>
+    <w:lsdException w:name="Colorful Shading Accent 2" w:uiPriority="71"/>
+    <w:lsdException w:name="Colorful List Accent 2" w:uiPriority="72"/>
+    <w:lsdException w:name="Colorful Grid Accent 2" w:uiPriority="73"/>
+    <w:lsdException w:name="Light Shading Accent 3" w:uiPriority="60"/>
+    <w:lsdException w:name="Light List Accent 3" w:uiPriority="61"/>
+    <w:lsdException w:name="Light Grid Accent 3" w:uiPriority="62"/>
+    <w:lsdException w:name="Medium Shading 1 Accent 3" w:uiPriority="63"/>
+    <w:lsdException w:name="Medium Shading 2 Accent 3" w:uiPriority="64"/>
+    <w:lsdException w:name="Medium List 1 Accent 3" w:uiPriority="65"/>
+    <w:lsdException w:name="Medium List 2 Accent 3" w:uiPriority="66"/>
+    <w:lsdException w:name="Medium Grid 1 Accent 3" w:uiPriority="67"/>
+    <w:lsdException w:name="Medium Grid 2 Accent 3" w:uiPriority="68"/>
+    <w:lsdException w:name="Medium Grid 3 Accent 3" w:uiPriority="69"/>
+    <w:lsdException w:name="Dark List Accent 3" w:uiPriority="70"/>
+    <w:lsdException w:name="Colorful Shading Accent 3" w:uiPriority="71"/>
+    <w:lsdException w:name="Colorful List Accent 3" w:uiPriority="72"/>
+    <w:lsdException w:name="Colorful Grid Accent 3" w:uiPriority="73"/>
+    <w:lsdException w:name="Light Shading Accent 4" w:uiPriority="60"/>
+    <w:lsdException w:name="Light List Accent 4" w:uiPriority="61"/>
+    <w:lsdException w:name="Light Grid Accent 4" w:uiPriority="62"/>
+    <w:lsdException w:name="Medium Shading 1 Accent 4" w:uiPriority="63"/>
+    <w:lsdException w:name="Medium Shading 2 Accent 4" w:uiPriority="64"/>
+    <w:lsdException w:name="Medium List 1 Accent 4" w:uiPriority="65"/>
+    <w:lsdException w:name="Medium List 2 Accent 4" w:uiPriority="66"/>
+    <w:lsdException w:name="Medium Grid 1 Accent 4" w:uiPriority="67"/>
+    <w:lsdException w:name="Medium Grid 2 Accent 4" w:uiPriority="68"/>
+    <w:lsdException w:name="Medium Grid 3 Accent 4" w:uiPriority="69"/>
+    <w:lsdException w:name="Dark List Accent 4" w:uiPriority="70"/>
+    <w:lsdException w:name="Colorful Shading Accent 4" w:uiPriority="71"/>
+    <w:lsdException w:name="Colorful List Accent 4" w:uiPriority="72"/>
+    <w:lsdException w:name="Colorful Grid Accent 4" w:uiPriority="73"/>
+    <w:lsdException w:name="Light Shading Accent 5" w:uiPriority="60"/>
+    <w:lsdException w:name="Light List Accent 5" w:uiPriority="61"/>
+    <w:lsdException w:name="Light Grid Accent 5" w:uiPriority="62"/>
+    <w:lsdException w:name="Medium Shading 1 Accent 5" w:uiPriority="63"/>
+    <w:lsdException w:name="Medium Shading 2 Accent 5" w:uiPriority="64"/>
+    <w:lsdException w:name="Medium List 1 Accent 5" w:uiPriority="65"/>
+    <w:lsdException w:name="Medium List 2 Accent 5" w:uiPriority="66"/>
+    <w:lsdException w:name="Medium Grid 1 Accent 5" w:uiPriority="67"/>
+    <w:lsdException w:name="Medium Grid 2 Accent 5" w:uiPriority="68"/>
+    <w:lsdException w:name="Medium Grid 3 Accent 5" w:uiPriority="69"/>
+    <w:lsdException w:name="Dark List Accent 5" w:uiPriority="70"/>
+    <w:lsdException w:name="Colorful Shading Accent 5" w:uiPriority="71"/>
+    <w:lsdException w:name="Colorful List Accent 5" w:uiPriority="72"/>
+    <w:lsdException w:name="Colorful Grid Accent 5" w:uiPriority="73"/>
+    <w:lsdException w:name="Light Shading Accent 6" w:uiPriority="60"/>
+    <w:lsdException w:name="Light List Accent 6" w:uiPriority="61"/>
+    <w:lsdException w:name="Light Grid Accent 6" w:uiPriority="62"/>
+    <w:lsdException w:name="Medium Shading 1 Accent 6" w:uiPriority="63"/>
+    <w:lsdException w:name="Medium Shading 2 Accent 6" w:uiPriority="64"/>
+    <w:lsdException w:name="Medium List 1 Accent 6" w:uiPriority="65"/>
+    <w:lsdException w:name="Medium List 2 Accent 6" w:uiPriority="66"/>
+    <w:lsdException w:name="Medium Grid 1 Accent 6" w:uiPriority="67"/>
+    <w:lsdException w:name="Medium Grid 2 Accent 6" w:uiPriority="68"/>
+    <w:lsdException w:name="Medium Grid 3 Accent 6" w:uiPriority="69"/>
+    <w:lsdException w:name="Dark List Accent 6" w:uiPriority="70"/>
+    <w:lsdException w:name="Colorful Shading Accent 6" w:uiPriority="71"/>
+    <w:lsdException w:name="Colorful List Accent 6" w:uiPriority="72"/>
+    <w:lsdException w:name="Colorful Grid Accent 6" w:uiPriority="73"/>
+    <w:lsdException w:name="Subtle Emphasis" w:uiPriority="19" w:qFormat="1"/>
+    <w:lsdException w:name="Intense Emphasis" w:uiPriority="21" w:qFormat="1"/>
+    <w:lsdException w:name="Subtle Reference" w:uiPriority="31" w:qFormat="1"/>
+    <w:lsdException w:name="Intense Reference" w:uiPriority="32" w:qFormat="1"/>
+    <w:lsdException w:name="Book Title" w:uiPriority="33" w:qFormat="1"/>
+    <w:lsdException w:name="Bibliography" w:semiHidden="1" w:uiPriority="37" w:unhideWhenUsed="1"/>
+    <w:lsdException w:name="TOC Heading" w:semiHidden="1" w:uiPriority="39" w:unhideWhenUsed="1" w:qFormat="1"/>
+    <w:lsdException w:name="Plain Table 1" w:uiPriority="41"/>
+    <w:lsdException w:name="Plain Table 2" w:uiPriority="42"/>
+    <w:lsdException w:name="Plain Table 3" w:uiPriority="43"/>
+    <w:lsdException w:name="Plain Table 4" w:uiPriority="44"/>
+    <w:lsdException w:name="Plain Table 5" w:uiPriority="45"/>
+    <w:lsdException w:name="Grid Table Light" w:uiPriority="40"/>
+    <w:lsdException w:name="Grid Table 1 Light" w:uiPriority="46"/>
+    <w:lsdException w:name="Grid Table 2" w:uiPriority="47"/>
+    <w:lsdException w:name="Grid Table 3" w:uiPriority="48"/>
+    <w:lsdException w:name="Grid Table 4" w:uiPriority="49"/>
+    <w:lsdException w:name="Grid Table 5 Dark" w:uiPriority="50"/>
+    <w:lsdException w:name="Grid Table 6 Colorful" w:uiPriority="51"/>
+    <w:lsdException w:name="Grid Table 7 Colorful" w:uiPriority="52"/>
+    <w:lsdException w:name="Grid Table 1 Light Accent 1" w:uiPriority="46"/>
+    <w:lsdException w:name="Grid Table 2 Accent 1" w:uiPriority="47"/>
+    <w:lsdException w:name="Grid Table 3 Accent 1" w:uiPriority="48"/>
+    <w:lsdException w:name="Grid Table 4 Accent 1" w:uiPriority="49"/>
+    <w:lsdException w:name="Grid Table 5 Dark Accent 1" w:uiPriority="50"/>
+    <w:lsdException w:name="Grid Table 6 Colorful Accent 1" w:uiPriority="51"/>
+    <w:lsdException w:name="Grid Table 7 Colorful Accent 1" w:uiPriority="52"/>
+    <w:lsdException w:name="Grid Table 1 Light Accent 2" w:uiPriority="46"/>
+    <w:lsdException w:name="Grid Table 2 Accent 2" w:uiPriority="47"/>
+    <w:lsdException w:name="Grid Table 3 Accent 2" w:uiPriority="48"/>
+    <w:lsdException w:name="Grid Table 4 Accent 2" w:uiPriority="49"/>
+    <w:lsdException w:name="Grid Table 5 Dark Accent 2" w:uiPriority="50"/>
+    <w:lsdException w:name="Grid Table 6 Colorful Accent 2" w:uiPriority="51"/>
+    <w:lsdException w:name="Grid Table 7 Colorful Accent 2" w:uiPriority="52"/>
+    <w:lsdException w:name="Grid Table 1 Light Accent 3" w:uiPriority="46"/>
+    <w:lsdException w:name="Grid Table 2 Accent 3" w:uiPriority="47"/>
+    <w:lsdException w:name="Grid Table 3 Accent 3" w:uiPriority="48"/>
+    <w:lsdException w:name="Grid Table 4 Accent 3" w:uiPriority="49"/>
+    <w:lsdException w:name="Grid Table 5 Dark Accent 3" w:uiPriority="50"/>
+    <w:lsdException w:name="Grid Table 6 Colorful Accent 3" w:uiPriority="51"/>
+    <w:lsdException w:name="Grid Table 7 Colorful Accent 3" w:uiPriority="52"/>
+    <w:lsdException w:name="Grid Table 1 Light Accent 4" w:uiPriority="46"/>
+    <w:lsdException w:name="Grid Table 2 Accent 4" w:uiPriority="47"/>
+    <w:lsdException w:name="Grid Table 3 Accent 4" w:uiPriority="48"/>
+    <w:lsdException w:name="Grid Table 4 Accent 4" w:uiPriority="49"/>
+    <w:lsdException w:name="Grid Table 5 Dark Accent 4" w:uiPriority="50"/>
+    <w:lsdException w:name="Grid Table 6 Colorful Accent 4" w:uiPriority="51"/>
+    <w:lsdException w:name="Grid Table 7 Colorful Accent 4" w:uiPriority="52"/>
+    <w:lsdException w:name="Grid Table 1 Light Accent 5" w:uiPriority="46"/>
+    <w:lsdException w:name="Grid Table 2 Accent 5" w:uiPriority="47"/>
+    <w:lsdException w:name="Grid Table 3 Accent 5" w:uiPriority="48"/>
+    <w:lsdException w:name="Grid Table 4 Accent 5" w:uiPriority="49"/>
+    <w:lsdException w:name="Grid Table 5 Dark Accent 5" w:uiPriority="50"/>
+    <w:lsdException w:name="Grid Table 6 Colorful Accent 5" w:uiPriority="51"/>
+    <w:lsdException w:name="Grid Table 7 Colorful Accent 5" w:uiPriority="52"/>
+    <w:lsdException w:name="Grid Table 1 Light Accent 6" w:uiPriority="46"/>
+    <w:lsdException w:name="Grid Table 2 Accent 6" w:uiPriority="47"/>
+    <w:lsdException w:name="Grid Table 3 Accent 6" w:uiPriority="48"/>
+    <w:lsdException w:name="Grid Table 4 Accent 6" w:uiPriority="49"/>
+    <w:lsdException w:name="Grid Table 5 Dark Accent 6" w:uiPriority="50"/>
+    <w:lsdException w:name="Grid Table 6 Colorful Accent 6" w:uiPriority="51"/>
+    <w:lsdException w:name="Grid Table 7 Colorful Accent 6" w:uiPriority="52"/>
+    <w:lsdException w:name="List Table 1 Light" w:uiPriority="46"/>
+    <w:lsdException w:name="List Table 2" w:uiPriority="47"/>
+    <w:lsdException w:name="List Table 3" w:uiPriority="48"/>
+    <w:lsdException w:name="List Table 4" w:uiPriority="49"/>
+    <w:lsdException w:name="List Table 5 Dark" w:uiPriority="50"/>
+    <w:lsdException w:name="List Table 6 Colorful" w:uiPriority="51"/>
+    <w:lsdException w:name="List Table 7 Colorful" w:uiPriority="52"/>
+    <w:lsdException w:name="List Table 1 Light Accent 1" w:uiPriority="46"/>
+    <w:lsdException w:name="List Table 2 Accent 1" w:uiPriority="47"/>
+    <w:lsdException w:name="List Table 3 Accent 1" w:uiPriority="48"/>
+    <w:lsdException w:name="List Table 4 Accent 1" w:uiPriority="49"/>
+    <w:lsdException w:name="List Table 5 Dark Accent 1" w:uiPriority="50"/>
+    <w:lsdException w:name="List Table 6 Colorful Accent 1" w:uiPriority="51"/>
+    <w:lsdException w:name="List Table 7 Colorful Accent 1" w:uiPriority="52"/>
+    <w:lsdException w:name="List Table 1 Light Accent 2" w:uiPriority="46"/>
+    <w:lsdException w:name="List Table 2 Accent 2" w:uiPriority="47"/>
+    <w:lsdException w:name="List Table 3 Accent 2" w:uiPriority="48"/>
+    <w:lsdException w:name="List Table 4 Accent 2" w:uiPriority="49"/>
+    <w:lsdException w:name="List Table 5 Dark Accent 2" w:uiPriority="50"/>
+    <w:lsdException w:name="List Table 6 Colorful Accent 2" w:uiPriority="51"/>
+    <w:lsdException w:name="List Table 7 Colorful Accent 2" w:uiPriority="52"/>
+    <w:lsdException w:name="List Table 1 Light Accent 3" w:uiPriority="46"/>
+    <w:lsdException w:name="List Table 2 Accent 3" w:uiPriority="47"/>
+    <w:lsdException w:name="List Table 3 Accent 3" w:uiPriority="48"/>
+    <w:lsdException w:name="List Table 4 Accent 3" w:uiPriority="49"/>
+    <w:lsdException w:name="List Table 5 Dark Accent 3" w:uiPriority="50"/>
+    <w:lsdException w:name="List Table 6 Colorful Accent 3" w:uiPriority="51"/>
+    <w:lsdException w:name="List Table 7 Colorful Accent 3" w:uiPriority="52"/>
+    <w:lsdException w:name="List Table 1 Light Accent 4" w:uiPriority="46"/>
+    <w:lsdException w:name="List Table 2 Accent 4" w:uiPriority="47"/>
+    <w:lsdException w:name="List Table 3 Accent 4" w:uiPriority="48"/>
+    <w:lsdException w:name="List Table 4 Accent 4" w:uiPriority="49"/>
+    <w:lsdException w:name="List Table 5 Dark Accent 4" w:uiPriority="50"/>
+    <w:lsdException w:name="List Table 6 Colorful Accent 4" w:uiPriority="51"/>
+    <w:lsdException w:name="List Table 7 Colorful Accent 4" w:uiPriority="52"/>
+    <w:lsdException w:name="List Table 1 Light Accent 5" w:uiPriority="46"/>
+    <w:lsdException w:name="List Table 2 Accent 5" w:uiPriority="47"/>
+    <w:lsdException w:name="List Table 3 Accent 5" w:uiPriority="48"/>
+    <w:lsdException w:name="List Table 4 Accent 5" w:uiPriority="49"/>
+    <w:lsdException w:name="List Table 5 Dark Accent 5" w:uiPriority="50"/>
+    <w:lsdException w:name="List Table 6 Colorful Accent 5" w:uiPriority="51"/>
+    <w:lsdException w:name="List Table 7 Colorful Accent 5" w:uiPriority="52"/>
+    <w:lsdException w:name="List Table 1 Light Accent 6" w:uiPriority="46"/>
+    <w:lsdException w:name="List Table 2 Accent 6" w:uiPriority="47"/>
+    <w:lsdException w:name="List Table 3 Accent 6" w:uiPriority="48"/>
+    <w:lsdException w:name="List Table 4 Accent 6" w:uiPriority="49"/>
+    <w:lsdException w:name="List Table 5 Dark Accent 6" w:uiPriority="50"/>
+    <w:lsdException w:name="List Table 6 Colorful Accent 6" w:uiPriority="51"/>
+    <w:lsdException w:name="List Table 7 Colorful Accent 6" w:uiPriority="52"/>
+    <w:lsdException w:name="Mention" w:semiHidden="1" w:unhideWhenUsed="1"/>
+  </w:latentStyles>
+  <w:style w:type="paragraph" w:default="1" w:styleId="Standard">
+    <w:name w:val="Normal"/>
+    <w:qFormat/>
+  </w:style>
+  <w:style w:type="character" w:default="1" w:styleId="Absatz-Standardschriftart">
+    <w:name w:val="Default Paragraph Font"/>
+    <w:uiPriority w:val="1"/>
+    <w:semiHidden/>
+    <w:unhideWhenUsed/>
+  </w:style>
+  <w:style w:type="table" w:default="1" w:styleId="NormaleTabelle">
+    <w:name w:val="Normal Table"/>
+    <w:uiPriority w:val="99"/>
+    <w:semiHidden/>
+    <w:unhideWhenUsed/>
+    <w:tblPr>
+      <w:tblInd w:w="0" w:type="dxa"/>
+      <w:tblCellMar>
+        <w:top w:w="0" w:type="dxa"/>
+        <w:left w:w="108" w:type="dxa"/>
+        <w:bottom w:w="0" w:type="dxa"/>
+        <w:right w:w="108" w:type="dxa"/>
+      </w:tblCellMar>
+    </w:tblPr>
+  </w:style>
+  <w:style w:type="numbering" w:default="1" w:styleId="KeineListe">
+    <w:name w:val="No List"/>
+    <w:uiPriority w:val="99"/>
+    <w:semiHidden/>
+    <w:unhideWhenUsed/>
+  </w:style>
+  <w:style w:type="character" w:styleId="Platzhaltertext">
+    <w:name w:val="Placeholder Text"/>
+    <w:basedOn w:val="Absatz-Standardschriftart"/>
+    <w:uiPriority w:val="99"/>
+    <w:semiHidden/>
+    <w:rsid w:val="00825508"/>
+    <w:rPr>
+      <w:color w:val="808080"/>
+    </w:rPr>
+  </w:style>
+</w:styles>
+</file>
+
+<file path=word/glossary/webSettings.xml><?xml version="1.0" encoding="utf-8"?>
+<w:webSettings xmlns:mc="http://schemas.openxmlformats.org/markup-compatibility/2006" xmlns:r="http://schemas.openxmlformats.org/officeDocument/2006/relationships" xmlns:w="http://schemas.openxmlformats.org/wordprocessingml/2006/main" xmlns:w14="http://schemas.microsoft.com/office/word/2010/wordml" xmlns:w15="http://schemas.microsoft.com/office/word/2012/wordml" xmlns:w16se="http://schemas.microsoft.com/office/word/2015/wordml/symex" mc:Ignorable="w14 w15 w16se">
+  <w:optimizeForBrowser/>
+  <w:allowPNG/>
+</w:webSettings>
+</file>
+
 <file path=word/theme/theme1.xml><?xml version="1.0" encoding="utf-8"?>
 <a:theme xmlns:a="http://schemas.openxmlformats.org/drawingml/2006/main" name="Office">
   <a:themeElements>
@@ -15773,7 +17302,7 @@
 </file>
 
 <file path=customXml/itemProps1.xml><?xml version="1.0" encoding="utf-8"?>
-<ds:datastoreItem xmlns:ds="http://schemas.openxmlformats.org/officeDocument/2006/customXml" ds:itemID="{B63DBD98-81BD-4747-A99C-F5EB54699BA0}">
+<ds:datastoreItem xmlns:ds="http://schemas.openxmlformats.org/officeDocument/2006/customXml" ds:itemID="{6088EF60-8FDE-4A1B-BD8A-99DFDF4534BD}">
   <ds:schemaRefs>
     <ds:schemaRef ds:uri="http://schemas.openxmlformats.org/officeDocument/2006/bibliography"/>
   </ds:schemaRefs>

</xml_diff>

<commit_message>
Formated word document and added saved behaviors
</commit_message>
<xml_diff>
--- a/Bachlorarbeit.docx
+++ b/Bachlorarbeit.docx
@@ -350,7 +350,7 @@
           <w:footerReference w:type="even" r:id="rId11"/>
           <w:footerReference w:type="default" r:id="rId12"/>
           <w:pgSz w:w="11906" w:h="16838" w:code="9"/>
-          <w:pgMar w:top="1985" w:right="1418" w:bottom="1418" w:left="1418" w:header="1304" w:footer="2268" w:gutter="0"/>
+          <w:pgMar w:top="1701" w:right="2268" w:bottom="1701" w:left="2268" w:header="1304" w:footer="2268" w:gutter="0"/>
           <w:pgNumType w:fmt="upperRoman" w:start="1"/>
           <w:cols w:space="720"/>
           <w:titlePg/>
@@ -391,7 +391,7 @@
           <w:sz w:val="22"/>
           <w:szCs w:val="28"/>
         </w:rPr>
-        <w:t>10. Juni 2016</w:t>
+        <w:t>24. Juni 2016</w:t>
       </w:r>
       <w:r>
         <w:rPr>
@@ -497,193 +497,7 @@
         <w:rPr>
           <w:noProof/>
         </w:rPr>
-        <w:instrText xml:space="preserve"> PAGEREF _Toc453846197 \h </w:instrText>
-      </w:r>
-      <w:r>
-        <w:rPr>
-          <w:noProof/>
-        </w:rPr>
-      </w:r>
-      <w:r>
-        <w:rPr>
-          <w:noProof/>
-        </w:rPr>
-        <w:fldChar w:fldCharType="separate"/>
-      </w:r>
-      <w:r>
-        <w:rPr>
-          <w:noProof/>
-        </w:rPr>
-        <w:t>1</w:t>
-      </w:r>
-      <w:r>
-        <w:rPr>
-          <w:noProof/>
-        </w:rPr>
-        <w:fldChar w:fldCharType="end"/>
-      </w:r>
-    </w:p>
-    <w:p>
-      <w:pPr>
-        <w:pStyle w:val="Verzeichnis2"/>
-        <w:tabs>
-          <w:tab w:val="right" w:leader="dot" w:pos="7643"/>
-        </w:tabs>
-        <w:rPr>
-          <w:rFonts w:asciiTheme="minorHAnsi" w:eastAsiaTheme="minorEastAsia" w:hAnsiTheme="minorHAnsi" w:cstheme="minorBidi"/>
-          <w:iCs w:val="0"/>
-          <w:noProof/>
-          <w:sz w:val="22"/>
-          <w:szCs w:val="22"/>
-        </w:rPr>
-      </w:pPr>
-      <w:r>
-        <w:rPr>
-          <w:noProof/>
-        </w:rPr>
-        <w:t>1.1 Motivation</w:t>
-      </w:r>
-      <w:r>
-        <w:rPr>
-          <w:noProof/>
-        </w:rPr>
-        <w:tab/>
-      </w:r>
-      <w:r>
-        <w:rPr>
-          <w:noProof/>
-        </w:rPr>
-        <w:fldChar w:fldCharType="begin"/>
-      </w:r>
-      <w:r>
-        <w:rPr>
-          <w:noProof/>
-        </w:rPr>
-        <w:instrText xml:space="preserve"> PAGEREF _Toc453846198 \h </w:instrText>
-      </w:r>
-      <w:r>
-        <w:rPr>
-          <w:noProof/>
-        </w:rPr>
-      </w:r>
-      <w:r>
-        <w:rPr>
-          <w:noProof/>
-        </w:rPr>
-        <w:fldChar w:fldCharType="separate"/>
-      </w:r>
-      <w:r>
-        <w:rPr>
-          <w:noProof/>
-        </w:rPr>
-        <w:t>1</w:t>
-      </w:r>
-      <w:r>
-        <w:rPr>
-          <w:noProof/>
-        </w:rPr>
-        <w:fldChar w:fldCharType="end"/>
-      </w:r>
-    </w:p>
-    <w:p>
-      <w:pPr>
-        <w:pStyle w:val="Verzeichnis2"/>
-        <w:tabs>
-          <w:tab w:val="right" w:leader="dot" w:pos="7643"/>
-        </w:tabs>
-        <w:rPr>
-          <w:rFonts w:asciiTheme="minorHAnsi" w:eastAsiaTheme="minorEastAsia" w:hAnsiTheme="minorHAnsi" w:cstheme="minorBidi"/>
-          <w:iCs w:val="0"/>
-          <w:noProof/>
-          <w:sz w:val="22"/>
-          <w:szCs w:val="22"/>
-        </w:rPr>
-      </w:pPr>
-      <w:r>
-        <w:rPr>
-          <w:noProof/>
-        </w:rPr>
-        <w:t>1.2 Ziele der Arbeit</w:t>
-      </w:r>
-      <w:r>
-        <w:rPr>
-          <w:noProof/>
-        </w:rPr>
-        <w:tab/>
-      </w:r>
-      <w:r>
-        <w:rPr>
-          <w:noProof/>
-        </w:rPr>
-        <w:fldChar w:fldCharType="begin"/>
-      </w:r>
-      <w:r>
-        <w:rPr>
-          <w:noProof/>
-        </w:rPr>
-        <w:instrText xml:space="preserve"> PAGEREF _Toc453846199 \h </w:instrText>
-      </w:r>
-      <w:r>
-        <w:rPr>
-          <w:noProof/>
-        </w:rPr>
-      </w:r>
-      <w:r>
-        <w:rPr>
-          <w:noProof/>
-        </w:rPr>
-        <w:fldChar w:fldCharType="separate"/>
-      </w:r>
-      <w:r>
-        <w:rPr>
-          <w:noProof/>
-        </w:rPr>
-        <w:t>1</w:t>
-      </w:r>
-      <w:r>
-        <w:rPr>
-          <w:noProof/>
-        </w:rPr>
-        <w:fldChar w:fldCharType="end"/>
-      </w:r>
-    </w:p>
-    <w:p>
-      <w:pPr>
-        <w:pStyle w:val="Verzeichnis2"/>
-        <w:tabs>
-          <w:tab w:val="right" w:leader="dot" w:pos="7643"/>
-        </w:tabs>
-        <w:rPr>
-          <w:rFonts w:asciiTheme="minorHAnsi" w:eastAsiaTheme="minorEastAsia" w:hAnsiTheme="minorHAnsi" w:cstheme="minorBidi"/>
-          <w:iCs w:val="0"/>
-          <w:noProof/>
-          <w:sz w:val="22"/>
-          <w:szCs w:val="22"/>
-        </w:rPr>
-      </w:pPr>
-      <w:r>
-        <w:rPr>
-          <w:noProof/>
-        </w:rPr>
-        <w:t>1.3 Aufbau der Arbeit</w:t>
-      </w:r>
-      <w:r>
-        <w:rPr>
-          <w:noProof/>
-        </w:rPr>
-        <w:tab/>
-      </w:r>
-      <w:r>
-        <w:rPr>
-          <w:noProof/>
-        </w:rPr>
-        <w:fldChar w:fldCharType="begin"/>
-      </w:r>
-      <w:r>
-        <w:rPr>
-          <w:noProof/>
-        </w:rPr>
-        <w:instrText xml:space="preserve"> PAGEREF _Toc453846200 \h </w:instrText>
+        <w:instrText xml:space="preserve"> PAGEREF _Toc454231802 \h </w:instrText>
       </w:r>
       <w:r>
         <w:rPr>
@@ -764,7 +578,7 @@
         <w:rPr>
           <w:noProof/>
         </w:rPr>
-        <w:instrText xml:space="preserve"> PAGEREF _Toc453846201 \h </w:instrText>
+        <w:instrText xml:space="preserve"> PAGEREF _Toc454231803 \h </w:instrText>
       </w:r>
       <w:r>
         <w:rPr>
@@ -843,7 +657,7 @@
         <w:rPr>
           <w:noProof/>
         </w:rPr>
-        <w:instrText xml:space="preserve"> PAGEREF _Toc453846202 \h </w:instrText>
+        <w:instrText xml:space="preserve"> PAGEREF _Toc454231804 \h </w:instrText>
       </w:r>
       <w:r>
         <w:rPr>
@@ -922,7 +736,7 @@
         <w:rPr>
           <w:noProof/>
         </w:rPr>
-        <w:instrText xml:space="preserve"> PAGEREF _Toc453846203 \h </w:instrText>
+        <w:instrText xml:space="preserve"> PAGEREF _Toc454231805 \h </w:instrText>
       </w:r>
       <w:r>
         <w:rPr>
@@ -1001,7 +815,7 @@
         <w:rPr>
           <w:noProof/>
         </w:rPr>
-        <w:instrText xml:space="preserve"> PAGEREF _Toc453846204 \h </w:instrText>
+        <w:instrText xml:space="preserve"> PAGEREF _Toc454231806 \h </w:instrText>
       </w:r>
       <w:r>
         <w:rPr>
@@ -1080,7 +894,7 @@
         <w:rPr>
           <w:noProof/>
         </w:rPr>
-        <w:instrText xml:space="preserve"> PAGEREF _Toc453846205 \h </w:instrText>
+        <w:instrText xml:space="preserve"> PAGEREF _Toc454231807 \h </w:instrText>
       </w:r>
       <w:r>
         <w:rPr>
@@ -1161,7 +975,7 @@
         <w:rPr>
           <w:noProof/>
         </w:rPr>
-        <w:instrText xml:space="preserve"> PAGEREF _Toc453846206 \h </w:instrText>
+        <w:instrText xml:space="preserve"> PAGEREF _Toc454231808 \h </w:instrText>
       </w:r>
       <w:r>
         <w:rPr>
@@ -1242,7 +1056,7 @@
         <w:rPr>
           <w:noProof/>
         </w:rPr>
-        <w:instrText xml:space="preserve"> PAGEREF _Toc453846207 \h </w:instrText>
+        <w:instrText xml:space="preserve"> PAGEREF _Toc454231809 \h </w:instrText>
       </w:r>
       <w:r>
         <w:rPr>
@@ -1304,7 +1118,7 @@
         <w:rPr>
           <w:noProof/>
         </w:rPr>
-        <w:instrText xml:space="preserve"> PAGEREF _Toc453846208 \h </w:instrText>
+        <w:instrText xml:space="preserve"> PAGEREF _Toc454231810 \h </w:instrText>
       </w:r>
       <w:r>
         <w:rPr>
@@ -1366,7 +1180,7 @@
         <w:rPr>
           <w:noProof/>
         </w:rPr>
-        <w:instrText xml:space="preserve"> PAGEREF _Toc453846209 \h </w:instrText>
+        <w:instrText xml:space="preserve"> PAGEREF _Toc454231811 \h </w:instrText>
       </w:r>
       <w:r>
         <w:rPr>
@@ -1447,7 +1261,7 @@
         <w:rPr>
           <w:noProof/>
         </w:rPr>
-        <w:instrText xml:space="preserve"> PAGEREF _Toc453846210 \h </w:instrText>
+        <w:instrText xml:space="preserve"> PAGEREF _Toc454231812 \h </w:instrText>
       </w:r>
       <w:r>
         <w:rPr>
@@ -1509,7 +1323,7 @@
         <w:rPr>
           <w:noProof/>
         </w:rPr>
-        <w:instrText xml:space="preserve"> PAGEREF _Toc453846211 \h </w:instrText>
+        <w:instrText xml:space="preserve"> PAGEREF _Toc454231813 \h </w:instrText>
       </w:r>
       <w:r>
         <w:rPr>
@@ -1570,7 +1384,7 @@
         <w:rPr>
           <w:noProof/>
         </w:rPr>
-        <w:instrText xml:space="preserve"> PAGEREF _Toc453846212 \h </w:instrText>
+        <w:instrText xml:space="preserve"> PAGEREF _Toc454231814 \h </w:instrText>
       </w:r>
       <w:r>
         <w:rPr>
@@ -1631,7 +1445,7 @@
         <w:rPr>
           <w:noProof/>
         </w:rPr>
-        <w:instrText xml:space="preserve"> PAGEREF _Toc453846213 \h </w:instrText>
+        <w:instrText xml:space="preserve"> PAGEREF _Toc454231815 \h </w:instrText>
       </w:r>
       <w:r>
         <w:rPr>
@@ -1692,7 +1506,7 @@
         <w:rPr>
           <w:noProof/>
         </w:rPr>
-        <w:instrText xml:space="preserve"> PAGEREF _Toc453846214 \h </w:instrText>
+        <w:instrText xml:space="preserve"> PAGEREF _Toc454231816 \h </w:instrText>
       </w:r>
       <w:r>
         <w:rPr>
@@ -1753,7 +1567,7 @@
         <w:rPr>
           <w:noProof/>
         </w:rPr>
-        <w:instrText xml:space="preserve"> PAGEREF _Toc453846215 \h </w:instrText>
+        <w:instrText xml:space="preserve"> PAGEREF _Toc454231817 \h </w:instrText>
       </w:r>
       <w:r>
         <w:rPr>
@@ -1832,7 +1646,7 @@
         <w:rPr>
           <w:noProof/>
         </w:rPr>
-        <w:instrText xml:space="preserve"> PAGEREF _Toc453846216 \h </w:instrText>
+        <w:instrText xml:space="preserve"> PAGEREF _Toc454231818 \h </w:instrText>
       </w:r>
       <w:r>
         <w:rPr>
@@ -1913,7 +1727,7 @@
         <w:rPr>
           <w:noProof/>
         </w:rPr>
-        <w:instrText xml:space="preserve"> PAGEREF _Toc453846217 \h </w:instrText>
+        <w:instrText xml:space="preserve"> PAGEREF _Toc454231819 \h </w:instrText>
       </w:r>
       <w:r>
         <w:rPr>
@@ -1930,7 +1744,7 @@
         <w:rPr>
           <w:noProof/>
         </w:rPr>
-        <w:t>15</w:t>
+        <w:t>16</w:t>
       </w:r>
       <w:r>
         <w:rPr>
@@ -1975,7 +1789,7 @@
         <w:rPr>
           <w:noProof/>
         </w:rPr>
-        <w:instrText xml:space="preserve"> PAGEREF _Toc453846218 \h </w:instrText>
+        <w:instrText xml:space="preserve"> PAGEREF _Toc454231820 \h </w:instrText>
       </w:r>
       <w:r>
         <w:rPr>
@@ -1992,7 +1806,7 @@
         <w:rPr>
           <w:noProof/>
         </w:rPr>
-        <w:t>15</w:t>
+        <w:t>16</w:t>
       </w:r>
       <w:r>
         <w:rPr>
@@ -2037,7 +1851,7 @@
         <w:rPr>
           <w:noProof/>
         </w:rPr>
-        <w:instrText xml:space="preserve"> PAGEREF _Toc453846219 \h </w:instrText>
+        <w:instrText xml:space="preserve"> PAGEREF _Toc454231821 \h </w:instrText>
       </w:r>
       <w:r>
         <w:rPr>
@@ -2054,7 +1868,7 @@
         <w:rPr>
           <w:noProof/>
         </w:rPr>
-        <w:t>15</w:t>
+        <w:t>16</w:t>
       </w:r>
       <w:r>
         <w:rPr>
@@ -2118,7 +1932,7 @@
         <w:rPr>
           <w:noProof/>
         </w:rPr>
-        <w:instrText xml:space="preserve"> PAGEREF _Toc453846220 \h </w:instrText>
+        <w:instrText xml:space="preserve"> PAGEREF _Toc454231822 \h </w:instrText>
       </w:r>
       <w:r>
         <w:rPr>
@@ -2135,7 +1949,7 @@
         <w:rPr>
           <w:noProof/>
         </w:rPr>
-        <w:t>16</w:t>
+        <w:t>17</w:t>
       </w:r>
       <w:r>
         <w:rPr>
@@ -2180,7 +1994,7 @@
         <w:rPr>
           <w:noProof/>
         </w:rPr>
-        <w:instrText xml:space="preserve"> PAGEREF _Toc453846221 \h </w:instrText>
+        <w:instrText xml:space="preserve"> PAGEREF _Toc454231823 \h </w:instrText>
       </w:r>
       <w:r>
         <w:rPr>
@@ -2197,7 +2011,7 @@
         <w:rPr>
           <w:noProof/>
         </w:rPr>
-        <w:t>16</w:t>
+        <w:t>17</w:t>
       </w:r>
       <w:r>
         <w:rPr>
@@ -2242,7 +2056,7 @@
         <w:rPr>
           <w:noProof/>
         </w:rPr>
-        <w:instrText xml:space="preserve"> PAGEREF _Toc453846222 \h </w:instrText>
+        <w:instrText xml:space="preserve"> PAGEREF _Toc454231824 \h </w:instrText>
       </w:r>
       <w:r>
         <w:rPr>
@@ -2259,7 +2073,7 @@
         <w:rPr>
           <w:noProof/>
         </w:rPr>
-        <w:t>16</w:t>
+        <w:t>17</w:t>
       </w:r>
       <w:r>
         <w:rPr>
@@ -2304,7 +2118,7 @@
         <w:rPr>
           <w:noProof/>
         </w:rPr>
-        <w:instrText xml:space="preserve"> PAGEREF _Toc453846223 \h </w:instrText>
+        <w:instrText xml:space="preserve"> PAGEREF _Toc454231825 \h </w:instrText>
       </w:r>
       <w:r>
         <w:rPr>
@@ -2321,7 +2135,7 @@
         <w:rPr>
           <w:noProof/>
         </w:rPr>
-        <w:t>16</w:t>
+        <w:t>17</w:t>
       </w:r>
       <w:r>
         <w:rPr>
@@ -2367,7 +2181,7 @@
         <w:rPr>
           <w:noProof/>
         </w:rPr>
-        <w:instrText xml:space="preserve"> PAGEREF _Toc453846224 \h </w:instrText>
+        <w:instrText xml:space="preserve"> PAGEREF _Toc454231826 \h </w:instrText>
       </w:r>
       <w:r>
         <w:rPr>
@@ -2384,7 +2198,7 @@
         <w:rPr>
           <w:noProof/>
         </w:rPr>
-        <w:t>17</w:t>
+        <w:t>19</w:t>
       </w:r>
       <w:r>
         <w:rPr>
@@ -2430,7 +2244,7 @@
         <w:rPr>
           <w:noProof/>
         </w:rPr>
-        <w:instrText xml:space="preserve"> PAGEREF _Toc453846225 \h </w:instrText>
+        <w:instrText xml:space="preserve"> PAGEREF _Toc454231827 \h </w:instrText>
       </w:r>
       <w:r>
         <w:rPr>
@@ -2447,7 +2261,7 @@
         <w:rPr>
           <w:noProof/>
         </w:rPr>
-        <w:t>18</w:t>
+        <w:t>20</w:t>
       </w:r>
       <w:r>
         <w:rPr>
@@ -2493,7 +2307,7 @@
         <w:rPr>
           <w:noProof/>
         </w:rPr>
-        <w:instrText xml:space="preserve"> PAGEREF _Toc453846226 \h </w:instrText>
+        <w:instrText xml:space="preserve"> PAGEREF _Toc454231828 \h </w:instrText>
       </w:r>
       <w:r>
         <w:rPr>
@@ -2510,7 +2324,7 @@
         <w:rPr>
           <w:noProof/>
         </w:rPr>
-        <w:t>19</w:t>
+        <w:t>21</w:t>
       </w:r>
       <w:r>
         <w:rPr>
@@ -2538,7 +2352,6 @@
         <w:rPr>
           <w:noProof/>
         </w:rPr>
-        <w:lastRenderedPageBreak/>
         <w:t>Erklärung</w:t>
       </w:r>
       <w:r>
@@ -2557,7 +2370,7 @@
         <w:rPr>
           <w:noProof/>
         </w:rPr>
-        <w:instrText xml:space="preserve"> PAGEREF _Toc453846227 \h </w:instrText>
+        <w:instrText xml:space="preserve"> PAGEREF _Toc454231829 \h </w:instrText>
       </w:r>
       <w:r>
         <w:rPr>
@@ -2574,7 +2387,7 @@
         <w:rPr>
           <w:noProof/>
         </w:rPr>
-        <w:t>20</w:t>
+        <w:t>22</w:t>
       </w:r>
       <w:r>
         <w:rPr>
@@ -2590,7 +2403,7 @@
           <w:footerReference w:type="even" r:id="rId14"/>
           <w:type w:val="continuous"/>
           <w:pgSz w:w="11906" w:h="16838" w:code="9"/>
-          <w:pgMar w:top="1985" w:right="2835" w:bottom="2835" w:left="1418" w:header="1304" w:footer="2268" w:gutter="0"/>
+          <w:pgMar w:top="1701" w:right="2268" w:bottom="1701" w:left="2268" w:header="1304" w:footer="2268" w:gutter="0"/>
           <w:pgNumType w:fmt="upperRoman" w:start="1"/>
           <w:cols w:space="720"/>
         </w:sectPr>
@@ -2616,7 +2429,7 @@
           <w:bCs/>
         </w:rPr>
       </w:pPr>
-      <w:bookmarkStart w:id="4" w:name="_Toc453846197"/>
+      <w:bookmarkStart w:id="4" w:name="_Toc454231802"/>
       <w:r>
         <w:rPr>
           <w:rFonts w:ascii="Arial" w:hAnsi="Arial"/>
@@ -2729,7 +2542,12 @@
         <w:t>In dieser</w:t>
       </w:r>
       <w:r>
-        <w:t xml:space="preserve"> Arbeit soll untersucht werden, inwieweit es möglich ist, mithilfe von künstlichen neuronalen Netzen Sensordaten eines simulierten Autos zu verarbeiten und die Steuerung dessen zu übernehmen. Konkret soll eine möglichst schnelle, sichere und </w:t>
+        <w:t xml:space="preserve"> Arbeit soll </w:t>
+      </w:r>
+      <w:bookmarkStart w:id="5" w:name="_GoBack"/>
+      <w:bookmarkEnd w:id="5"/>
+      <w:r>
+        <w:t xml:space="preserve">untersucht werden, inwieweit es möglich ist, mithilfe von künstlichen neuronalen Netzen Sensordaten eines simulierten Autos zu verarbeiten und die Steuerung dessen zu übernehmen. Konkret soll eine möglichst schnelle, sichere und </w:t>
       </w:r>
       <w:r>
         <w:rPr>
@@ -2761,7 +2579,11 @@
         <w:t xml:space="preserve"> zu erzielenden Ergebnisse. </w:t>
       </w:r>
       <w:r>
-        <w:t>Im darauffolgenden Kapitel wird der Entwurf der Simulation und ihrer Komponenten sowie des künstlichen neuronalen Netzes vorgestellt. Danach wird die Implementierung erläutert. Im Anschluss wird eine Ergebnisevaluation durchgeführt, die das Fahrverhalten auf fehlerfrei zurückgelegte Strecke, Geschwindigkeit und Fahrverhalten hin untersucht. Abschließend folgt Fazit und Ausblick. Außerdem wird auf Grenzen dieser Arbeit hingewiesen.</w:t>
+        <w:t xml:space="preserve">Im darauffolgenden Kapitel wird der Entwurf der Simulation und ihrer Komponenten sowie des künstlichen neuronalen Netzes vorgestellt. Danach wird die Implementierung erläutert. Im Anschluss wird eine Ergebnisevaluation durchgeführt, die das Fahrverhalten auf fehlerfrei zurückgelegte Strecke, Geschwindigkeit und </w:t>
+      </w:r>
+      <w:r>
+        <w:lastRenderedPageBreak/>
+        <w:t>Fahrverhalten hin untersucht. Abschließend folgt Fazit und Ausblick. Außerdem wird auf Grenzen dieser Arbeit hingewiesen.</w:t>
       </w:r>
     </w:p>
     <w:p>
@@ -2777,7 +2599,7 @@
           <w:bCs/>
         </w:rPr>
       </w:pPr>
-      <w:bookmarkStart w:id="5" w:name="_Toc453846201"/>
+      <w:bookmarkStart w:id="6" w:name="_Toc454231803"/>
       <w:r>
         <w:rPr>
           <w:rFonts w:ascii="Arial" w:hAnsi="Arial"/>
@@ -2794,7 +2616,7 @@
         <w:tab/>
         <w:t>Grundlagen</w:t>
       </w:r>
-      <w:bookmarkEnd w:id="5"/>
+      <w:bookmarkEnd w:id="6"/>
     </w:p>
     <w:p>
       <w:pPr>
@@ -2804,11 +2626,11 @@
           <w:numId w:val="17"/>
         </w:numPr>
       </w:pPr>
-      <w:bookmarkStart w:id="6" w:name="_Toc453846202"/>
+      <w:bookmarkStart w:id="7" w:name="_Toc454231804"/>
       <w:r>
         <w:t>Autonomes Fahren</w:t>
       </w:r>
-      <w:bookmarkEnd w:id="6"/>
+      <w:bookmarkEnd w:id="7"/>
     </w:p>
     <w:p>
       <w:pPr>
@@ -3014,11 +2836,11 @@
           <w:numId w:val="17"/>
         </w:numPr>
       </w:pPr>
-      <w:bookmarkStart w:id="7" w:name="_Toc453846203"/>
+      <w:bookmarkStart w:id="8" w:name="_Toc454231805"/>
       <w:r>
         <w:t>Evolutionäre Algorithmen</w:t>
       </w:r>
-      <w:bookmarkEnd w:id="7"/>
+      <w:bookmarkEnd w:id="8"/>
     </w:p>
     <w:p>
       <w:pPr>
@@ -3097,6 +2919,7 @@
         </w:numPr>
       </w:pPr>
       <w:r>
+        <w:lastRenderedPageBreak/>
         <w:t>Zunächst wird eine, meist zufällige, Ausgangspopulation generiert. In den meisten Fällen sind die Individuen nicht als Lösungskandidaten einsetzbar. Es gibt allerdings Variationen, bei denen Wissen über den Lösungsraum in die Generierung mit einfließt, was die Qualität der ersten Generation an Lösungen verbessern kann.</w:t>
       </w:r>
     </w:p>
@@ -3344,7 +3167,6 @@
         </w:numPr>
       </w:pPr>
       <w:r>
-        <w:lastRenderedPageBreak/>
         <w:t>Anschließend werden anhand verschiedener Auswahlverfahren Individuen anhand ihrer Bewertung selektiert. Meist wird die Auswahl zufällig gewichtet getroffen.</w:t>
       </w:r>
     </w:p>
@@ -3393,15 +3215,7 @@
         </m:r>
       </m:oMath>
       <w:r>
-        <w:t xml:space="preserve"> Be</w:t>
-      </w:r>
-      <w:proofErr w:type="spellStart"/>
-      <w:r>
-        <w:t>ispielsweise</w:t>
-      </w:r>
-      <w:proofErr w:type="spellEnd"/>
-      <w:r>
-        <w:t xml:space="preserve"> zu </w:t>
+        <w:t xml:space="preserve"> Beispielsweise zu </w:t>
       </w:r>
       <m:oMath>
         <m:r>
@@ -3515,10 +3329,10 @@
     </w:p>
     <w:p>
       <w:pPr>
-        <w:pStyle w:val="-OlWIRStandardtextEinzug-"/>
-        <w:ind w:firstLine="0"/>
-      </w:pPr>
-      <w:r>
+        <w:pStyle w:val="-OlWIRStandardtext-"/>
+      </w:pPr>
+      <w:r>
+        <w:lastRenderedPageBreak/>
         <w:t xml:space="preserve">Ein Evolutionärer Algorithmus läuft prinzipiell unbegrenzt lange, allerdings gibt es eine Reihe möglicher Abbruchkriterien, die entscheiden wann eine weitere Ausführung keinen Sinn mehr macht oder zu </w:t>
       </w:r>
       <w:r>
@@ -3563,14 +3377,14 @@
           <w:numId w:val="17"/>
         </w:numPr>
       </w:pPr>
-      <w:bookmarkStart w:id="8" w:name="_Toc453846204"/>
+      <w:bookmarkStart w:id="9" w:name="_Toc454231806"/>
       <w:r>
         <w:t>Künstliche n</w:t>
       </w:r>
       <w:r>
         <w:t>euronale Netze</w:t>
       </w:r>
-      <w:bookmarkEnd w:id="8"/>
+      <w:bookmarkEnd w:id="9"/>
     </w:p>
     <w:p>
       <w:pPr>
@@ -3633,7 +3447,6 @@
         <w:rPr>
           <w:noProof/>
         </w:rPr>
-        <w:lastRenderedPageBreak/>
         <w:drawing>
           <wp:anchor distT="0" distB="0" distL="114300" distR="114300" simplePos="0" relativeHeight="251657216" behindDoc="0" locked="0" layoutInCell="1" allowOverlap="1" wp14:anchorId="6828C6D8" wp14:editId="4CD22682">
             <wp:simplePos x="0" y="0"/>
@@ -3693,7 +3506,11 @@
         </w:pict>
       </w:r>
       <w:r>
-        <w:t>Künstliche neuronale Netze versuchen die Brücke zu schlagen, zwischen dem Intellekt von Menschen und der Rechengeschwindigkeit von Computern. Diese Netze sind inspiriert von den neuronalen Verbindungen im Gehirn. Es werden jedoch nur die grundsätzlichsten Eigenschaften übernommen und viele biologische Facetten</w:t>
+        <w:t xml:space="preserve">Künstliche neuronale Netze versuchen die Brücke zu schlagen, zwischen dem Intellekt von </w:t>
+      </w:r>
+      <w:r>
+        <w:lastRenderedPageBreak/>
+        <w:t>Menschen und der Rechengeschwindigkeit von Computern. Diese Netze sind inspiriert von den neuronalen Verbindungen im Gehirn. Es werden jedoch nur die grundsätzlichsten Eigenschaften übernommen und viele biologische Facetten</w:t>
       </w:r>
       <w:r>
         <w:t xml:space="preserve"> ignoriert. Der Aufbau jedes neuronalen Netzes ist grundsätzlich gleich. Es gibt eine Eingabeebene (</w:t>
@@ -3949,7 +3766,6 @@
     <w:p>
       <w:pPr>
         <w:pStyle w:val="-OlWIRStandardtextEinzug-"/>
-        <w:spacing w:line="360" w:lineRule="auto"/>
         <w:rPr>
           <w:szCs w:val="22"/>
         </w:rPr>
@@ -3961,7 +3777,6 @@
               <w:rFonts w:ascii="Cambria Math" w:hAnsi="Cambria Math"/>
               <w:szCs w:val="22"/>
             </w:rPr>
-            <w:lastRenderedPageBreak/>
             <m:t>Ausgabe</m:t>
           </m:r>
           <m:d>
@@ -4165,7 +3980,7 @@
     </w:p>
     <w:p>
       <w:pPr>
-        <w:pStyle w:val="-OlWIRStandardtextEinzug-"/>
+        <w:pStyle w:val="-OlWIRStandardtext-"/>
       </w:pPr>
       <w:r>
         <w:t xml:space="preserve">So errechnet sich </w:t>
@@ -4198,6 +4013,7 @@
         <w:rPr>
           <w:i/>
         </w:rPr>
+        <w:lastRenderedPageBreak/>
         <w:t>layers</w:t>
       </w:r>
       <w:proofErr w:type="spellEnd"/>
@@ -4527,7 +4343,7 @@
     </w:p>
     <w:p>
       <w:pPr>
-        <w:pStyle w:val="-OlWIRStandardtextEinzug-"/>
+        <w:pStyle w:val="-OlWIRStandardtext-"/>
       </w:pPr>
       <w:r>
         <w:t>Damit die Ausgabe eines neuronalen Netzwerks überhaupt sinnvoll verwendet werden kann, muss das Netz zunächst trainiert werden.</w:t>
@@ -4554,7 +4370,11 @@
         <w:t xml:space="preserve"> zum Einsatz. Die Idee bei diesem Algorithmus ist es, die Ausgabe des Netzwerks mit einer vorher festgelegten Ausgabe zu vergleichen. Je größer der Abstand zur gewünschten Ausgabe je größer der Fehler. Dieser Fehlerwert wird dann von der Ausgabeebene durch die Ebenen zurück propagiert und die Gewichte werden dabei korrigiert. Der Vorteil liegt vor allem in der einfachen Implementierung</w:t>
       </w:r>
       <w:r>
-        <w:t>, allerdings ist das Trainieren sehr zeitaufwendig. Ein weiteres Problem ist, dass man zunächst Trainingsdaten benötigt, die jedem gegebenen Eingabevektor</w:t>
+        <w:t xml:space="preserve">, allerdings ist das Trainieren sehr zeitaufwendig. Ein weiteres Problem ist, dass man zunächst </w:t>
+      </w:r>
+      <w:r>
+        <w:lastRenderedPageBreak/>
+        <w:t>Trainingsdaten benötigt, die jedem gegebenen Eingabevektor</w:t>
       </w:r>
       <w:r>
         <w:t xml:space="preserve"> des Datensatzes</w:t>
@@ -4563,11 +4383,7 @@
         <w:t xml:space="preserve"> genau ein Ausgabevektor zuordnen</w:t>
       </w:r>
       <w:r>
-        <w:t xml:space="preserve">. Das ist zwar häufig kein Problem, wie an dem Beispiel mit den Aktienkursen gezeigt, aber nichtsdestotrotz gibt es Situationen in denen die Erzeugung der gewünschten Ausgabedaten nicht ohne weiteres möglich ist. Angenommen das Ziel ist es ein künstliches neuronales Netz als Steuerungseinheit für ein Weltraumfahrzeug zu trainieren, dass später im Falle eines Verbindungsabbruchs selbstständig die Umgebung auf einem Himmelskörper erkundet. Zwar ist es durchaus denkbar, dass mithilfe von Simulationen ein </w:t>
-      </w:r>
-      <w:r>
-        <w:lastRenderedPageBreak/>
-        <w:t>Datensatz mit verschiedenen Sensorwerten generiert werden kann, allerdings stellt das Festlegen der gewünschten Ausgabewerte ein großes Problem dar. In solchen Fällen können häufig evolutionäre Algorithmen eingesetzt werden.</w:t>
+        <w:t>. Das ist zwar häufig kein Problem, wie an dem Beispiel mit den Aktienkursen gezeigt, aber nichtsdestotrotz gibt es Situationen in denen die Erzeugung der gewünschten Ausgabedaten nicht ohne weiteres möglich ist. Angenommen das Ziel ist es ein künstliches neuronales Netz als Steuerungseinheit für ein Weltraumfahrzeug zu trainieren, dass später im Falle eines Verbindungsabbruchs selbstständig die Umgebung auf einem Himmelskörper erkundet. Zwar ist es durchaus denkbar, dass mithilfe von Simulationen ein Datensatz mit verschiedenen Sensorwerten generiert werden kann, allerdings stellt das Festlegen der gewünschten Ausgabewerte ein großes Problem dar. In solchen Fällen können häufig evolutionäre Algorithmen eingesetzt werden.</w:t>
       </w:r>
       <w:r>
         <w:t xml:space="preserve"> Die einzelnen Individuen stellen dabei jeweils eine Gewichtskonfiguration dar. Jedes </w:t>
@@ -4601,14 +4417,14 @@
           <w:numId w:val="17"/>
         </w:numPr>
       </w:pPr>
-      <w:bookmarkStart w:id="9" w:name="_Toc453846205"/>
+      <w:bookmarkStart w:id="10" w:name="_Toc454231807"/>
       <w:r>
         <w:t>S</w:t>
       </w:r>
       <w:r>
         <w:t>imulationsumgebung</w:t>
       </w:r>
-      <w:bookmarkEnd w:id="9"/>
+      <w:bookmarkEnd w:id="10"/>
     </w:p>
     <w:p>
       <w:pPr>
@@ -4719,7 +4535,11 @@
         <w:t>und KNNs</w:t>
       </w:r>
       <w:r>
-        <w:t xml:space="preserve"> eingeführt wurde, soll nun deren Rolle in der Simulation erläutert werden. Die Simulation benutzt GPS-Koordinaten bekannter Rennstrecken um einen virtuellen Rundkurs zu erzeugen. Auf diesem Rundkurs werden dann Autos platziert, die mithilfe von Abstandssensoren ihre Umgebung wahrnehmen können. Die Autos besitzen jeweils ein künstliches neuronales Netz um die Sensorwerte in Geschwindigkeit und Lenkrichtung zu übertragen</w:t>
+        <w:t xml:space="preserve"> eingeführt wurde, soll nun deren Rolle in der Simulation erläutert werden. Die Simulation benutzt GPS-Koordinaten bekannter Rennstrecken um einen virtuellen Rundkurs zu erzeugen. Auf diesem Rundkurs werden dann Autos platziert, die mithilfe von Abstandssensoren ihre Umgebung wahrnehmen können. Die Autos besitzen jeweils ein künstliches neuronales Netz um die Sensorwerte in </w:t>
+      </w:r>
+      <w:r>
+        <w:lastRenderedPageBreak/>
+        <w:t>Geschwindigkeit und Lenkrichtung zu übertragen</w:t>
       </w:r>
       <w:r>
         <w:t>.</w:t>
@@ -4772,11 +4592,7 @@
         <w:t xml:space="preserve"> Simulation gestartet und die neuronalen Netze reagieren auf die Sensordaten und steue</w:t>
       </w:r>
       <w:r>
-        <w:t xml:space="preserve">rn das Auto durch den Rundkurs. Kollidiert das Auto dabei mit der Streckenbegrenzung bricht die Simulation sofort ab und die Bewertung findet statt. Alternativ beendet sich die Simulation auch nach einer festgelegten Zeit. Wie genau die Bewertung </w:t>
-      </w:r>
-      <w:r>
-        <w:lastRenderedPageBreak/>
-        <w:t xml:space="preserve">stattfindet wird im Kapitel </w:t>
+        <w:t xml:space="preserve">rn das Auto durch den Rundkurs. Kollidiert das Auto dabei mit der Streckenbegrenzung bricht die Simulation sofort ab und die Bewertung findet statt. Alternativ beendet sich die Simulation auch nach einer festgelegten Zeit. Wie genau die Bewertung stattfindet wird im Kapitel </w:t>
       </w:r>
       <w:r>
         <w:rPr>
@@ -4804,8 +4620,6 @@
       <w:r>
         <w:t>Simulation startet erneut. Nach einigen Generationen hat sich dann hoffentlich ein erfolgreiches Fahrverhalten entwickelt.</w:t>
       </w:r>
-      <w:bookmarkStart w:id="10" w:name="_GoBack"/>
-      <w:bookmarkEnd w:id="10"/>
     </w:p>
     <w:p>
       <w:pPr>
@@ -4815,7 +4629,7 @@
           <w:bCs/>
         </w:rPr>
       </w:pPr>
-      <w:bookmarkStart w:id="11" w:name="_Toc453846206"/>
+      <w:bookmarkStart w:id="11" w:name="_Toc454231808"/>
       <w:r>
         <w:rPr>
           <w:rFonts w:ascii="Arial" w:hAnsi="Arial"/>
@@ -4842,7 +4656,7 @@
           <w:bCs/>
         </w:rPr>
       </w:pPr>
-      <w:bookmarkStart w:id="12" w:name="_Toc453846207"/>
+      <w:bookmarkStart w:id="12" w:name="_Toc454231809"/>
       <w:r>
         <w:rPr>
           <w:rFonts w:ascii="Arial" w:hAnsi="Arial"/>
@@ -4876,7 +4690,7 @@
           <w:numId w:val="0"/>
         </w:numPr>
       </w:pPr>
-      <w:bookmarkStart w:id="13" w:name="_Toc453846208"/>
+      <w:bookmarkStart w:id="13" w:name="_Toc454231810"/>
       <w:r>
         <w:t xml:space="preserve">4.1 </w:t>
       </w:r>
@@ -4913,7 +4727,7 @@
           <w:numId w:val="0"/>
         </w:numPr>
       </w:pPr>
-      <w:bookmarkStart w:id="14" w:name="_Toc453846209"/>
+      <w:bookmarkStart w:id="14" w:name="_Toc454231811"/>
       <w:r>
         <w:t>4.2 An die Ergebnisse</w:t>
       </w:r>
@@ -4927,7 +4741,7 @@
           <w:bCs/>
         </w:rPr>
       </w:pPr>
-      <w:bookmarkStart w:id="15" w:name="_Toc453846210"/>
+      <w:bookmarkStart w:id="15" w:name="_Toc454231812"/>
       <w:r>
         <w:rPr>
           <w:rFonts w:ascii="Arial" w:hAnsi="Arial"/>
@@ -4954,7 +4768,7 @@
           <w:numId w:val="0"/>
         </w:numPr>
       </w:pPr>
-      <w:bookmarkStart w:id="16" w:name="_Toc453846211"/>
+      <w:bookmarkStart w:id="16" w:name="_Toc454231813"/>
       <w:r>
         <w:t>5.1 Simulation</w:t>
       </w:r>
@@ -5007,7 +4821,7 @@
           <w:numId w:val="0"/>
         </w:numPr>
       </w:pPr>
-      <w:bookmarkStart w:id="17" w:name="_Toc453846212"/>
+      <w:bookmarkStart w:id="17" w:name="_Toc454231814"/>
       <w:r>
         <w:t xml:space="preserve">5.1.1 </w:t>
       </w:r>
@@ -5056,9 +4870,10 @@
     </w:p>
     <w:p>
       <w:pPr>
-        <w:pStyle w:val="-OlWIRStandardtextEinzug-"/>
-      </w:pPr>
-      <w:r>
+        <w:pStyle w:val="-OlWIRStandardtext-"/>
+      </w:pPr>
+      <w:r>
+        <w:lastRenderedPageBreak/>
         <w:t>Die einzelnen Teilsimulationen laufen ebenfalls zyklisch ab.</w:t>
       </w:r>
       <w:r>
@@ -5105,11 +4920,7 @@
       </w:r>
       <w:proofErr w:type="spellEnd"/>
       <w:r>
-        <w:t xml:space="preserve"> eigespeist werden, sondern nur das </w:t>
-      </w:r>
-      <w:r>
-        <w:lastRenderedPageBreak/>
-        <w:t xml:space="preserve">Fahrzeug angepasst werden. Nachdem die Initialisierung abgeschlossen ist, beginnt die eigentliche Simulation. Mithilfe von </w:t>
+        <w:t xml:space="preserve"> eigespeist werden, sondern nur das Fahrzeug angepasst werden. Nachdem die Initialisierung abgeschlossen ist, beginnt die eigentliche Simulation. Mithilfe von </w:t>
       </w:r>
       <w:proofErr w:type="spellStart"/>
       <w:r>
@@ -5148,8 +4959,9 @@
           <w:numId w:val="0"/>
         </w:numPr>
       </w:pPr>
-      <w:bookmarkStart w:id="18" w:name="_Toc453846213"/>
-      <w:r>
+      <w:bookmarkStart w:id="18" w:name="_Toc454231815"/>
+      <w:r>
+        <w:lastRenderedPageBreak/>
         <w:t>5</w:t>
       </w:r>
       <w:r>
@@ -5233,11 +5045,7 @@
       </w:r>
       <w:proofErr w:type="spellEnd"/>
       <w:r>
-        <w:t xml:space="preserve">. Dort können Benutzer Strecken erstellen, bearbeiten und veröffentlichen. Einige Nutzer haben die GPS-Koordinaten von bekannten </w:t>
-      </w:r>
-      <w:r>
-        <w:lastRenderedPageBreak/>
-        <w:t xml:space="preserve">Rennstecken recherchiert und auf die Webseite hochgeladen. Über einen kostenlosen Downloadbereich können die Strecken in einem XML-Format heruntergeladen werden. Die Streckenpunkte liegen allerdings als GPS-Koordinaten vor und müssen für die Verwendung in der Simulation zunächst in ein Format umgewandelt werden, dass auf Metern basiert. Dazu kam zunächst die Webseite </w:t>
+        <w:t xml:space="preserve">. Dort können Benutzer Strecken erstellen, bearbeiten und veröffentlichen. Einige Nutzer haben die GPS-Koordinaten von bekannten Rennstecken recherchiert und auf die Webseite hochgeladen. Über einen kostenlosen Downloadbereich können die Strecken in einem XML-Format heruntergeladen werden. Die Streckenpunkte liegen allerdings als GPS-Koordinaten vor und müssen für die Verwendung in der Simulation zunächst in ein Format umgewandelt werden, dass auf Metern basiert. Dazu kam zunächst die Webseite </w:t>
       </w:r>
       <w:hyperlink r:id="rId25" w:history="1">
         <w:r>
@@ -5287,12 +5095,13 @@
     </w:p>
     <w:p>
       <w:pPr>
-        <w:pStyle w:val="-OlWIRStandardtextEinzug-"/>
-      </w:pPr>
-      <w:r>
-        <w:rPr>
-          <w:noProof/>
-        </w:rPr>
+        <w:pStyle w:val="-OlWIRStandardtext-"/>
+      </w:pPr>
+      <w:r>
+        <w:rPr>
+          <w:noProof/>
+        </w:rPr>
+        <w:lastRenderedPageBreak/>
         <w:drawing>
           <wp:anchor distT="0" distB="0" distL="114300" distR="114300" simplePos="0" relativeHeight="251660288" behindDoc="0" locked="0" layoutInCell="1" allowOverlap="1" wp14:anchorId="36AC4AEE" wp14:editId="7536D55D">
             <wp:simplePos x="0" y="0"/>
@@ -5527,7 +5336,7 @@
           <w:numId w:val="0"/>
         </w:numPr>
       </w:pPr>
-      <w:bookmarkStart w:id="19" w:name="_Toc453846214"/>
+      <w:bookmarkStart w:id="19" w:name="_Toc454231816"/>
       <w:r>
         <w:t>5</w:t>
       </w:r>
@@ -5672,28 +5481,28 @@
         <w:t>Aus diesem Grund ist es notwendig ein eigenes Fahrzeugmodell zu erstellen.</w:t>
       </w:r>
       <w:r>
-        <w:t xml:space="preserve"> Zunächst wird das Fahrgestell modelliert. Da nur zwei Dimensionen berücksichtigt werden und die Simulation aus die Sicht von oben auf die Strecke durchgeführt </w:t>
+        <w:t xml:space="preserve"> Zunächst wird das Fahrgestell modelliert. Da nur zwei Dimensionen berücksichtigt werden und die Simulation aus die Sicht von oben auf die Strecke durchgeführt wird, muss auch nur der Umriss des Fahrgestells aus dieser Perspektive angegeben werden. Die </w:t>
+      </w:r>
+      <w:proofErr w:type="spellStart"/>
+      <w:r>
+        <w:t>Physikengine</w:t>
+      </w:r>
+      <w:proofErr w:type="spellEnd"/>
+      <w:r>
+        <w:t xml:space="preserve"> errechnet dann aus den gegebenen Eckpunkten des Fahrgestells</w:t>
+      </w:r>
+      <w:r>
+        <w:t>-Polygon</w:t>
+      </w:r>
+      <w:r>
+        <w:t xml:space="preserve"> den Schwerpunkt und das Gewicht, um ein</w:t>
+      </w:r>
+      <w:r>
+        <w:t xml:space="preserve">e möglichst realistische Simulation zu ermöglichen. Ein </w:t>
       </w:r>
       <w:r>
         <w:lastRenderedPageBreak/>
-        <w:t xml:space="preserve">wird, muss auch nur der Umriss des Fahrgestells aus dieser Perspektive angegeben werden. Die </w:t>
-      </w:r>
-      <w:proofErr w:type="spellStart"/>
-      <w:r>
-        <w:t>Physikengine</w:t>
-      </w:r>
-      <w:proofErr w:type="spellEnd"/>
-      <w:r>
-        <w:t xml:space="preserve"> errechnet dann aus den gegebenen Eckpunkten des Fahrgestells</w:t>
-      </w:r>
-      <w:r>
-        <w:t>-Polygon</w:t>
-      </w:r>
-      <w:r>
-        <w:t xml:space="preserve"> den Schwerpunkt und das Gewicht, um ein</w:t>
-      </w:r>
-      <w:r>
-        <w:t>e möglichst realistische Simulation zu ermöglichen. Ein mögliches Fahrgestell könnte zum Beispiel die Eckpunkte:</w:t>
+        <w:t>mögliches Fahrgestell könnte zum Beispiel die Eckpunkte:</w:t>
       </w:r>
       <w:r>
         <w:br/>
@@ -6237,7 +6046,11 @@
         <w:t xml:space="preserve">. </w:t>
       </w:r>
       <w:r>
-        <w:t xml:space="preserve">Die grundsätzliche Idee ist, die laterale Geschwindigkeit mit gezielten Impulsen entgegenzuwirken, sodass ausschließlich die Geschwindigkeit parallel zu den Reifen übrigbleibt. Der Impuls errechnet sich dann aus der Masse des jeweiligen Reifen multipliziert mit der negativen lateralen Geschwindigkeit. Wendet man diesen Impuls in jedem Simulationsschritt an, wird eine orthogonale </w:t>
+        <w:t xml:space="preserve">Die grundsätzliche Idee ist, die laterale Geschwindigkeit mit gezielten Impulsen entgegenzuwirken, sodass </w:t>
+      </w:r>
+      <w:r>
+        <w:lastRenderedPageBreak/>
+        <w:t xml:space="preserve">ausschließlich die Geschwindigkeit parallel zu den Reifen übrigbleibt. Der Impuls errechnet sich dann aus der Masse des jeweiligen Reifen multipliziert mit der negativen lateralen Geschwindigkeit. Wendet man diesen Impuls in jedem Simulationsschritt an, wird eine orthogonale </w:t>
       </w:r>
       <w:r>
         <w:t xml:space="preserve">Bewegung ausgeschlossen. Die eigentliche Reibung wird allerdings nach wie vor nicht berechnet. So kann das Fahrzeug, sofern es einmal beschleunigt wurde, ungehindert weiter rollen. In der Realität würde Luftwiderstand und Reibung dafür sorgen, dass das Fahrzeug gebremst wird. Dieses Verhalten lässt sich Umsetzen, indem eine Kraft berechnet wird, die entgegen der aktuellen Fahrtrichtung wirkt. </w:t>
@@ -6252,11 +6065,7 @@
         <w:t>Joints</w:t>
       </w:r>
       <w:r>
-        <w:t xml:space="preserve"> zum Einsatz. Es ist prinzipiell möglich mit ihnen dem Reifen </w:t>
-      </w:r>
-      <w:r>
-        <w:lastRenderedPageBreak/>
-        <w:t>einen gewissen Spielraum zu geben, allerdings können die Begrenzungen auch so gesetzt werden, dass der Reifen in einen ganz bestimmten Winkel gezwungen wird. Die Angabe erfolgt über einen minimale und einen maximalen Winkel. Um einen Reifen auf einen Winkel festzulegen wird der minimale und maximale Winkel auf denselben Wert festgelegt. So hat der Reifen keinen Spielraum mehr. Dies kann bei den Vorderreifen genutzt werden, um die Lenkrichtung festzulegen. Dazu werden die beiden Winkel auf den entsprechenden Wert gesetzt. Es bedarf jedoch einiger Einschränkungen. Zum einen darf die Lenkrichtung nicht vo</w:t>
+        <w:t xml:space="preserve"> zum Einsatz. Es ist prinzipiell möglich mit ihnen dem Reifen einen gewissen Spielraum zu geben, allerdings können die Begrenzungen auch so gesetzt werden, dass der Reifen in einen ganz bestimmten Winkel gezwungen wird. Die Angabe erfolgt über einen minimale und einen maximalen Winkel. Um einen Reifen auf einen Winkel festzulegen wird der minimale und maximale Winkel auf denselben Wert festgelegt. So hat der Reifen keinen Spielraum mehr. Dies kann bei den Vorderreifen genutzt werden, um die Lenkrichtung festzulegen. Dazu werden die beiden Winkel auf den entsprechenden Wert gesetzt. Es bedarf jedoch einiger Einschränkungen. Zum einen darf die Lenkrichtung nicht vo</w:t>
       </w:r>
       <w:r>
         <w:t>n einem Extrem zum a</w:t>
@@ -6282,8 +6091,9 @@
           <w:numId w:val="0"/>
         </w:numPr>
       </w:pPr>
-      <w:bookmarkStart w:id="20" w:name="_Toc453846215"/>
-      <w:r>
+      <w:bookmarkStart w:id="20" w:name="_Toc454231817"/>
+      <w:r>
+        <w:lastRenderedPageBreak/>
         <w:t>5.1.</w:t>
       </w:r>
       <w:r>
@@ -6302,7 +6112,7 @@
           <w:numId w:val="20"/>
         </w:numPr>
       </w:pPr>
-      <w:bookmarkStart w:id="21" w:name="_Toc453846216"/>
+      <w:bookmarkStart w:id="21" w:name="_Toc454231818"/>
       <w:r>
         <w:t>Künstliches Neuronales Netz</w:t>
       </w:r>
@@ -6427,7 +6237,7 @@
     </w:p>
     <w:p>
       <w:pPr>
-        <w:pStyle w:val="-OlWIRStandardtextEinzug-"/>
+        <w:pStyle w:val="-OlWIRStandardtext-"/>
       </w:pPr>
       <w:r>
         <w:t xml:space="preserve">Die einzelnen Neuronen sind dabei als ein 2-dimensionaler </w:t>
@@ -6485,7 +6295,7 @@
     </w:p>
     <w:p>
       <w:pPr>
-        <w:pStyle w:val="-OlWIRStandardtextEinzug-"/>
+        <w:pStyle w:val="-OlWIRStandardtext-"/>
       </w:pPr>
       <w:r>
         <w:t xml:space="preserve">Wenn die Ausgabe des </w:t>
@@ -6538,53 +6348,53 @@
       </w:r>
       <w:proofErr w:type="spellEnd"/>
       <w:r>
-        <w:t xml:space="preserve">-Array multipliziert und jeweils pro Neuron aufaddiert werden. </w:t>
+        <w:t xml:space="preserve">-Array multipliziert und jeweils pro Neuron aufaddiert werden. Nach jedem Zugriff auf den </w:t>
+      </w:r>
+      <w:proofErr w:type="spellStart"/>
+      <w:r>
+        <w:rPr>
+          <w:i/>
+        </w:rPr>
+        <w:t>Weight</w:t>
+      </w:r>
+      <w:proofErr w:type="spellEnd"/>
+      <w:r>
+        <w:t xml:space="preserve">-Array wird der Index des Arrays um 1 erhöht. So wird gewährleistet, dass jede Verbindung eindeutig einem Element aus dem </w:t>
+      </w:r>
+      <w:proofErr w:type="spellStart"/>
+      <w:r>
+        <w:rPr>
+          <w:i/>
+        </w:rPr>
+        <w:t>Weight</w:t>
+      </w:r>
+      <w:proofErr w:type="spellEnd"/>
+      <w:r>
+        <w:t>-Array zugeordnet ist</w:t>
+      </w:r>
+      <w:r>
+        <w:t>.</w:t>
+      </w:r>
+      <w:r>
+        <w:t xml:space="preserve"> Ist die letzte Ebene berechnet, werden die Werte an den Ausgabeneuronen in einer </w:t>
+      </w:r>
+      <w:proofErr w:type="spellStart"/>
+      <w:r>
+        <w:rPr>
+          <w:i/>
+        </w:rPr>
+        <w:t>VehicleBehavior</w:t>
+      </w:r>
+      <w:proofErr w:type="spellEnd"/>
+      <w:r>
+        <w:t>-Struktur</w:t>
+      </w:r>
+      <w:r>
+        <w:t xml:space="preserve"> gespeichert. Sie besteht im Wesentlichen aus einem Geschwindigkeits- und Richtungsfaktor. Der Geschwindigkeitsfaktor wird mit der maximalen Geschwindigkeit des Fahrzeugs multipliziert und ergibt so, die Zielgeschwindigkeit. Bei dem Richtungsfaktor wird äquivalent verfahren, nur liegt </w:t>
       </w:r>
       <w:r>
         <w:lastRenderedPageBreak/>
-        <w:t xml:space="preserve">Nach jedem Zugriff auf den </w:t>
-      </w:r>
-      <w:proofErr w:type="spellStart"/>
-      <w:r>
-        <w:rPr>
-          <w:i/>
-        </w:rPr>
-        <w:t>Weight</w:t>
-      </w:r>
-      <w:proofErr w:type="spellEnd"/>
-      <w:r>
-        <w:t xml:space="preserve">-Array wird der Index des Arrays um 1 erhöht. So wird gewährleistet, dass jede Verbindung eindeutig einem Element aus dem </w:t>
-      </w:r>
-      <w:proofErr w:type="spellStart"/>
-      <w:r>
-        <w:rPr>
-          <w:i/>
-        </w:rPr>
-        <w:t>Weight</w:t>
-      </w:r>
-      <w:proofErr w:type="spellEnd"/>
-      <w:r>
-        <w:t>-Array zugeordnet ist</w:t>
-      </w:r>
-      <w:r>
-        <w:t>.</w:t>
-      </w:r>
-      <w:r>
-        <w:t xml:space="preserve"> Ist die letzte Ebene berechnet, werden die Werte an den Ausgabeneuronen in einer </w:t>
-      </w:r>
-      <w:proofErr w:type="spellStart"/>
-      <w:r>
-        <w:rPr>
-          <w:i/>
-        </w:rPr>
-        <w:t>VehicleBehavior</w:t>
-      </w:r>
-      <w:proofErr w:type="spellEnd"/>
-      <w:r>
-        <w:t>-Struktur</w:t>
-      </w:r>
-      <w:r>
-        <w:t xml:space="preserve"> gespeichert. Sie besteht im Wesentlichen aus einem Geschwindigkeits- und Richtungsfaktor. Der Geschwindigkeitsfaktor wird mit der maximalen Geschwindigkeit des Fahrzeugs multipliziert und ergibt so, die Zielgeschwindigkeit. Bei dem Richtungsfaktor wird äquivalent verfahren, nur liegt hier Wert zwischen -1 und +1. Wobei </w:t>
+        <w:t xml:space="preserve">hier Wert zwischen -1 und +1. Wobei </w:t>
       </w:r>
       <w:r>
         <w:t>-1</w:t>
@@ -6621,7 +6431,7 @@
           <w:bCs/>
         </w:rPr>
       </w:pPr>
-      <w:bookmarkStart w:id="22" w:name="_Toc453846217"/>
+      <w:bookmarkStart w:id="22" w:name="_Toc454231819"/>
       <w:r>
         <w:rPr>
           <w:rFonts w:ascii="Arial" w:hAnsi="Arial"/>
@@ -6648,7 +6458,7 @@
           <w:numId w:val="0"/>
         </w:numPr>
       </w:pPr>
-      <w:bookmarkStart w:id="23" w:name="_Toc453846218"/>
+      <w:bookmarkStart w:id="23" w:name="_Toc454231820"/>
       <w:r>
         <w:t>6.1 Simulation</w:t>
       </w:r>
@@ -6662,7 +6472,7 @@
           <w:numId w:val="0"/>
         </w:numPr>
       </w:pPr>
-      <w:bookmarkStart w:id="24" w:name="_Toc453846219"/>
+      <w:bookmarkStart w:id="24" w:name="_Toc454231821"/>
       <w:r>
         <w:t>6.2 Künstliches Neuronales Netz</w:t>
       </w:r>
@@ -6676,7 +6486,7 @@
           <w:bCs/>
         </w:rPr>
       </w:pPr>
-      <w:bookmarkStart w:id="25" w:name="_Toc453846220"/>
+      <w:bookmarkStart w:id="25" w:name="_Toc454231822"/>
       <w:r>
         <w:rPr>
           <w:rFonts w:ascii="Arial" w:hAnsi="Arial"/>
@@ -6703,7 +6513,7 @@
           <w:numId w:val="0"/>
         </w:numPr>
       </w:pPr>
-      <w:bookmarkStart w:id="26" w:name="_Toc453846221"/>
+      <w:bookmarkStart w:id="26" w:name="_Toc454231823"/>
       <w:r>
         <w:t>7.1 Fehlerfrei zurückgelegte Strecke</w:t>
       </w:r>
@@ -6717,7 +6527,7 @@
           <w:numId w:val="0"/>
         </w:numPr>
       </w:pPr>
-      <w:bookmarkStart w:id="27" w:name="_Toc453846222"/>
+      <w:bookmarkStart w:id="27" w:name="_Toc454231824"/>
       <w:r>
         <w:t>7.2 Geschwindigkeit</w:t>
       </w:r>
@@ -6735,13 +6545,13 @@
           <w:footerReference w:type="default" r:id="rId32"/>
           <w:type w:val="oddPage"/>
           <w:pgSz w:w="11906" w:h="16838" w:code="9"/>
-          <w:pgMar w:top="1985" w:right="1985" w:bottom="2835" w:left="1418" w:header="1304" w:footer="794" w:gutter="0"/>
+          <w:pgMar w:top="1701" w:right="2268" w:bottom="1701" w:left="2268" w:header="1304" w:footer="794" w:gutter="0"/>
           <w:pgNumType w:start="1"/>
           <w:cols w:space="720"/>
           <w:docGrid w:linePitch="326"/>
         </w:sectPr>
       </w:pPr>
-      <w:bookmarkStart w:id="28" w:name="_Toc453846223"/>
+      <w:bookmarkStart w:id="28" w:name="_Toc454231825"/>
       <w:r>
         <w:t>7.3 Fahrverhalten</w:t>
       </w:r>
@@ -6761,7 +6571,7 @@
         </w:rPr>
       </w:pPr>
       <w:bookmarkStart w:id="29" w:name="_Toc165890730"/>
-      <w:bookmarkStart w:id="30" w:name="_Toc453846224"/>
+      <w:bookmarkStart w:id="30" w:name="_Toc454231826"/>
       <w:r>
         <w:lastRenderedPageBreak/>
         <w:t>Literatur</w:t>
@@ -6792,7 +6602,7 @@
       </w:tblPr>
       <w:tblGrid>
         <w:gridCol w:w="355"/>
-        <w:gridCol w:w="7298"/>
+        <w:gridCol w:w="7015"/>
       </w:tblGrid>
       <w:tr>
         <w:trPr>
@@ -7143,7 +6953,7 @@
         <w:fldChar w:fldCharType="end"/>
       </w:r>
       <w:bookmarkStart w:id="31" w:name="_Toc165890720"/>
-      <w:bookmarkStart w:id="32" w:name="_Toc453846225"/>
+      <w:bookmarkStart w:id="32" w:name="_Toc454231827"/>
       <w:r>
         <w:t>A</w:t>
       </w:r>
@@ -7157,16 +6967,26 @@
       <w:pPr>
         <w:pStyle w:val="-OlWIRLiteraturverzeichnis-"/>
       </w:pPr>
-      <w:fldSimple w:instr=" TOC \h \z \c &quot;Abbildung&quot; ">
-        <w:r>
-          <w:rPr>
-            <w:b/>
-            <w:bCs/>
-            <w:noProof/>
-          </w:rPr>
-          <w:t>Es konnten keine Einträge für ein Abbildungsverzeichnis gefunden werden.</w:t>
-        </w:r>
-      </w:fldSimple>
+      <w:r>
+        <w:fldChar w:fldCharType="begin"/>
+      </w:r>
+      <w:r>
+        <w:instrText xml:space="preserve"> TOC \h \z \c "Abbildung" </w:instrText>
+      </w:r>
+      <w:r>
+        <w:fldChar w:fldCharType="separate"/>
+      </w:r>
+      <w:r>
+        <w:rPr>
+          <w:b/>
+          <w:bCs/>
+          <w:noProof/>
+        </w:rPr>
+        <w:t>Es konnten keine Einträge für ein Abbildungsverzeichnis gefunden werden.</w:t>
+      </w:r>
+      <w:r>
+        <w:fldChar w:fldCharType="end"/>
+      </w:r>
     </w:p>
     <w:p>
       <w:pPr>
@@ -7343,7 +7163,7 @@
         <w:pStyle w:val="-OlWIRKapiteltitel-"/>
         <w:jc w:val="both"/>
       </w:pPr>
-      <w:bookmarkStart w:id="33" w:name="_Toc453846226"/>
+      <w:bookmarkStart w:id="33" w:name="_Toc454231828"/>
       <w:r>
         <w:lastRenderedPageBreak/>
         <w:t>Abkürzungen</w:t>
@@ -7841,7 +7661,7 @@
           <w:headerReference w:type="even" r:id="rId33"/>
           <w:type w:val="oddPage"/>
           <w:pgSz w:w="11906" w:h="16838" w:code="9"/>
-          <w:pgMar w:top="1985" w:right="2835" w:bottom="2835" w:left="1418" w:header="1304" w:footer="2268" w:gutter="0"/>
+          <w:pgMar w:top="1701" w:right="2268" w:bottom="1701" w:left="2268" w:header="1304" w:footer="2268" w:gutter="0"/>
           <w:cols w:space="720"/>
         </w:sectPr>
       </w:pPr>
@@ -7850,7 +7670,7 @@
       <w:pPr>
         <w:pStyle w:val="-OlWIRKapiteltitel-"/>
       </w:pPr>
-      <w:bookmarkStart w:id="34" w:name="_Toc453846227"/>
+      <w:bookmarkStart w:id="34" w:name="_Toc454231829"/>
       <w:r>
         <w:lastRenderedPageBreak/>
         <w:t>Erklärung</w:t>
@@ -7866,7 +7686,7 @@
     <w:p/>
     <w:sectPr>
       <w:pgSz w:w="11906" w:h="16838"/>
-      <w:pgMar w:top="1417" w:right="1417" w:bottom="1134" w:left="1417" w:header="708" w:footer="708" w:gutter="0"/>
+      <w:pgMar w:top="1701" w:right="2268" w:bottom="1701" w:left="2268" w:header="708" w:footer="708" w:gutter="0"/>
       <w:cols w:space="708"/>
       <w:docGrid w:linePitch="360"/>
     </w:sectPr>
@@ -8197,7 +8017,7 @@
         <w:rStyle w:val="Seitenzahl"/>
         <w:noProof/>
       </w:rPr>
-      <w:t>7</w:t>
+      <w:t>19</w:t>
     </w:r>
     <w:r>
       <w:rPr>
@@ -10993,9 +10813,9 @@
     <w:name w:val="- OlWIR Standardtext -"/>
     <w:next w:val="-OlWIRStandardtextEinzug-"/>
     <w:qFormat/>
-    <w:rsid w:val="007B0664"/>
+    <w:rsid w:val="00A3226C"/>
     <w:pPr>
-      <w:spacing w:after="120" w:line="270" w:lineRule="exact"/>
+      <w:spacing w:after="120" w:line="360" w:lineRule="auto"/>
       <w:jc w:val="both"/>
     </w:pPr>
     <w:rPr>
@@ -14746,8 +14566,8 @@
       </dsp:nvSpPr>
       <dsp:spPr>
         <a:xfrm>
-          <a:off x="26" y="43883"/>
-          <a:ext cx="1219904" cy="560233"/>
+          <a:off x="26" y="43764"/>
+          <a:ext cx="1219769" cy="560171"/>
         </a:xfrm>
         <a:prstGeom prst="roundRect">
           <a:avLst>
@@ -14815,8 +14635,8 @@
         </a:p>
       </dsp:txBody>
       <dsp:txXfrm>
-        <a:off x="16435" y="60292"/>
-        <a:ext cx="1187086" cy="527415"/>
+        <a:off x="16433" y="60171"/>
+        <a:ext cx="1186955" cy="527357"/>
       </dsp:txXfrm>
     </dsp:sp>
     <dsp:sp modelId="{4BB19FA8-6793-4D81-BA8E-9D7EC321BA14}">
@@ -14826,8 +14646,8 @@
       </dsp:nvSpPr>
       <dsp:spPr>
         <a:xfrm>
-          <a:off x="1284734" y="54263"/>
-          <a:ext cx="766612" cy="539472"/>
+          <a:off x="1284593" y="54143"/>
+          <a:ext cx="766528" cy="539413"/>
         </a:xfrm>
         <a:prstGeom prst="rightArrow">
           <a:avLst>
@@ -14888,8 +14708,8 @@
         </a:p>
       </dsp:txBody>
       <dsp:txXfrm>
-        <a:off x="1284734" y="162157"/>
-        <a:ext cx="604770" cy="323684"/>
+        <a:off x="1284593" y="162026"/>
+        <a:ext cx="604704" cy="323647"/>
       </dsp:txXfrm>
     </dsp:sp>
     <dsp:sp modelId="{FECA6B91-9957-4D8B-B6AF-C8043514FCF7}">
@@ -14899,8 +14719,8 @@
       </dsp:nvSpPr>
       <dsp:spPr>
         <a:xfrm>
-          <a:off x="2090047" y="43883"/>
-          <a:ext cx="1219904" cy="560233"/>
+          <a:off x="2089817" y="43764"/>
+          <a:ext cx="1219769" cy="560171"/>
         </a:xfrm>
         <a:prstGeom prst="roundRect">
           <a:avLst>
@@ -14968,8 +14788,8 @@
         </a:p>
       </dsp:txBody>
       <dsp:txXfrm>
-        <a:off x="2106456" y="60292"/>
-        <a:ext cx="1187086" cy="527415"/>
+        <a:off x="2106224" y="60171"/>
+        <a:ext cx="1186955" cy="527357"/>
       </dsp:txXfrm>
     </dsp:sp>
     <dsp:sp modelId="{38B4B2C3-5337-4EF0-89BE-69A2EA162090}">
@@ -14979,8 +14799,8 @@
       </dsp:nvSpPr>
       <dsp:spPr>
         <a:xfrm>
-          <a:off x="3374756" y="54263"/>
-          <a:ext cx="766612" cy="539472"/>
+          <a:off x="3374384" y="54143"/>
+          <a:ext cx="766528" cy="539413"/>
         </a:xfrm>
         <a:prstGeom prst="rightArrow">
           <a:avLst>
@@ -15041,8 +14861,8 @@
         </a:p>
       </dsp:txBody>
       <dsp:txXfrm>
-        <a:off x="3374756" y="162157"/>
-        <a:ext cx="604770" cy="323684"/>
+        <a:off x="3374384" y="162026"/>
+        <a:ext cx="604704" cy="323647"/>
       </dsp:txXfrm>
     </dsp:sp>
     <dsp:sp modelId="{DC5517B6-2008-4519-A7EE-599C831D8BA2}">
@@ -15052,8 +14872,8 @@
       </dsp:nvSpPr>
       <dsp:spPr>
         <a:xfrm>
-          <a:off x="4180069" y="43883"/>
-          <a:ext cx="1219904" cy="560233"/>
+          <a:off x="4179608" y="43764"/>
+          <a:ext cx="1219769" cy="560171"/>
         </a:xfrm>
         <a:prstGeom prst="roundRect">
           <a:avLst>
@@ -15121,8 +14941,8 @@
         </a:p>
       </dsp:txBody>
       <dsp:txXfrm>
-        <a:off x="4196478" y="60292"/>
-        <a:ext cx="1187086" cy="527415"/>
+        <a:off x="4196015" y="60171"/>
+        <a:ext cx="1186955" cy="527357"/>
       </dsp:txXfrm>
     </dsp:sp>
   </dsp:spTree>
@@ -16327,7 +16147,7 @@
     <w:charset w:val="00"/>
     <w:family w:val="roman"/>
     <w:pitch w:val="variable"/>
-    <w:sig w:usb0="E0002AFF" w:usb1="C0007843" w:usb2="00000009" w:usb3="00000000" w:csb0="000001FF" w:csb1="00000000"/>
+    <w:sig w:usb0="E0002EFF" w:usb1="C0007843" w:usb2="00000009" w:usb3="00000000" w:csb0="000001FF" w:csb1="00000000"/>
   </w:font>
   <w:font w:name="Courier New">
     <w:panose1 w:val="02070309020205020404"/>
@@ -16348,7 +16168,7 @@
     <w:charset w:val="00"/>
     <w:family w:val="swiss"/>
     <w:pitch w:val="variable"/>
-    <w:sig w:usb0="E0002AFF" w:usb1="C0007843" w:usb2="00000009" w:usb3="00000000" w:csb0="000001FF" w:csb1="00000000"/>
+    <w:sig w:usb0="E0002EFF" w:usb1="C0007843" w:usb2="00000009" w:usb3="00000000" w:csb0="000001FF" w:csb1="00000000"/>
   </w:font>
   <w:font w:name="IowanOldSt BT">
     <w:altName w:val="Georgia"/>
@@ -17302,7 +17122,7 @@
 </file>
 
 <file path=customXml/itemProps1.xml><?xml version="1.0" encoding="utf-8"?>
-<ds:datastoreItem xmlns:ds="http://schemas.openxmlformats.org/officeDocument/2006/customXml" ds:itemID="{6088EF60-8FDE-4A1B-BD8A-99DFDF4534BD}">
+<ds:datastoreItem xmlns:ds="http://schemas.openxmlformats.org/officeDocument/2006/customXml" ds:itemID="{4D61BA41-84F7-4525-8F70-47BFE1639EBF}">
   <ds:schemaRefs>
     <ds:schemaRef ds:uri="http://schemas.openxmlformats.org/officeDocument/2006/bibliography"/>
   </ds:schemaRefs>

</xml_diff>

<commit_message>
Continued working on "Konzept"
</commit_message>
<xml_diff>
--- a/Bachlorarbeit.docx
+++ b/Bachlorarbeit.docx
@@ -391,7 +391,7 @@
           <w:sz w:val="22"/>
           <w:szCs w:val="28"/>
         </w:rPr>
-        <w:t>5. Juli 2016</w:t>
+        <w:t>16. Juli 2016</w:t>
       </w:r>
       <w:r>
         <w:rPr>
@@ -2955,7 +2955,7 @@
           <w:noProof/>
         </w:rPr>
         <w:drawing>
-          <wp:anchor distT="0" distB="0" distL="114300" distR="114300" simplePos="0" relativeHeight="251659264" behindDoc="0" locked="0" layoutInCell="1" allowOverlap="0" wp14:anchorId="0E03AE29" wp14:editId="5E2F1324">
+          <wp:anchor distT="0" distB="0" distL="114300" distR="114300" simplePos="0" relativeHeight="251657728" behindDoc="0" locked="0" layoutInCell="1" allowOverlap="0" wp14:anchorId="0E03AE29" wp14:editId="5E2F1324">
             <wp:simplePos x="0" y="0"/>
             <wp:positionH relativeFrom="margin">
               <wp:posOffset>1270</wp:posOffset>
@@ -3424,7 +3424,7 @@
             <v:path o:extrusionok="f" gradientshapeok="t" o:connecttype="rect"/>
             <o:lock v:ext="edit" aspectratio="t"/>
           </v:shapetype>
-          <v:shape id="_x0000_s1026" type="#_x0000_t75" style="position:absolute;left:0;text-align:left;margin-left:564.9pt;margin-top:139.95pt;width:239.5pt;height:117.5pt;z-index:-251654144;mso-position-horizontal:right;mso-position-horizontal-relative:text;mso-position-vertical-relative:text" wrapcoords="-68 0 -68 21462 21600 21462 21600 0 -68 0" o:allowoverlap="f">
+          <v:shape id="_x0000_s1026" type="#_x0000_t75" style="position:absolute;left:0;text-align:left;margin-left:753.2pt;margin-top:139.95pt;width:239.5pt;height:117.5pt;z-index:-251652608;mso-position-horizontal:right;mso-position-horizontal-relative:text;mso-position-vertical-relative:text" wrapcoords="-68 0 -68 21462 21600 21462 21600 0 -68 0" o:allowoverlap="f">
             <v:imagedata r:id="rId16"/>
             <w10:wrap type="square"/>
           </v:shape>
@@ -3567,7 +3567,7 @@
         </w:rPr>
         <w:lastRenderedPageBreak/>
         <w:drawing>
-          <wp:anchor distT="0" distB="0" distL="114300" distR="114300" simplePos="0" relativeHeight="251655168" behindDoc="0" locked="1" layoutInCell="1" allowOverlap="0" wp14:anchorId="6828C6D8" wp14:editId="2F6A58C6">
+          <wp:anchor distT="0" distB="0" distL="114300" distR="114300" simplePos="0" relativeHeight="251653632" behindDoc="0" locked="1" layoutInCell="1" allowOverlap="0" wp14:anchorId="6828C6D8" wp14:editId="2F6A58C6">
             <wp:simplePos x="0" y="0"/>
             <wp:positionH relativeFrom="column">
               <wp:align>center</wp:align>
@@ -4467,7 +4467,7 @@
           <w:noProof/>
         </w:rPr>
         <w:drawing>
-          <wp:anchor distT="0" distB="0" distL="114300" distR="114300" simplePos="0" relativeHeight="251654144" behindDoc="0" locked="0" layoutInCell="1" allowOverlap="1" wp14:anchorId="43E725C4" wp14:editId="2EADDE20">
+          <wp:anchor distT="0" distB="0" distL="114300" distR="114300" simplePos="0" relativeHeight="251652608" behindDoc="0" locked="0" layoutInCell="1" allowOverlap="1" wp14:anchorId="43E725C4" wp14:editId="2EADDE20">
             <wp:simplePos x="0" y="0"/>
             <wp:positionH relativeFrom="column">
               <wp:posOffset>40640</wp:posOffset>
@@ -4499,7 +4499,7 @@
           <w:noProof/>
         </w:rPr>
         <w:drawing>
-          <wp:anchor distT="0" distB="0" distL="114300" distR="114300" simplePos="0" relativeHeight="251653120" behindDoc="1" locked="0" layoutInCell="1" allowOverlap="1" wp14:anchorId="1FA19445" wp14:editId="3BA6D141">
+          <wp:anchor distT="0" distB="0" distL="114300" distR="114300" simplePos="0" relativeHeight="251651584" behindDoc="1" locked="0" layoutInCell="1" allowOverlap="1" wp14:anchorId="1FA19445" wp14:editId="3BA6D141">
             <wp:simplePos x="0" y="0"/>
             <wp:positionH relativeFrom="margin">
               <wp:align>right</wp:align>
@@ -4797,19 +4797,50 @@
         <w:pStyle w:val="-OlWIRStandardtext-"/>
       </w:pPr>
       <w:r>
+        <w:t xml:space="preserve">Zur Beantwortung der Frage, ob sich neuronale Netze zum Steuern von Fahrzeugen eignen, muss zunächst ein Rahmen geschaffen werden, </w:t>
+      </w:r>
+      <w:r>
+        <w:t>der das Testen erlaubt</w:t>
+      </w:r>
+      <w:r>
+        <w:t>. Die nächstliegende Lösung ist die Entwicklung einer Simulation.</w:t>
+      </w:r>
+      <w:r>
+        <w:t xml:space="preserve"> Ziel dieser Simulation ist es eine Strecke bereit zu stellen, auf </w:t>
+      </w:r>
+      <w:proofErr w:type="gramStart"/>
+      <w:r>
+        <w:t>der Autos</w:t>
+      </w:r>
+      <w:proofErr w:type="gramEnd"/>
+      <w:r>
+        <w:t xml:space="preserve"> fahren können</w:t>
+      </w:r>
+      <w:r>
+        <w:t xml:space="preserve"> und anhand von ihrem Fahrverhalten analysiert werden</w:t>
+      </w:r>
+      <w:r>
+        <w:t>.</w:t>
+      </w:r>
+    </w:p>
+    <w:p>
+      <w:pPr>
+        <w:pStyle w:val="-OlWIRStandardtext-"/>
+      </w:pPr>
+      <w:r>
         <w:rPr>
           <w:noProof/>
         </w:rPr>
         <mc:AlternateContent>
           <mc:Choice Requires="wps">
             <w:drawing>
-              <wp:anchor distT="0" distB="0" distL="114300" distR="114300" simplePos="0" relativeHeight="251663360" behindDoc="0" locked="0" layoutInCell="1" allowOverlap="1" wp14:anchorId="64D44A59" wp14:editId="19C8EEC2">
+              <wp:anchor distT="0" distB="0" distL="114300" distR="114300" simplePos="0" relativeHeight="251660800" behindDoc="0" locked="0" layoutInCell="1" allowOverlap="1" wp14:anchorId="64D44A59" wp14:editId="50276DB9">
                 <wp:simplePos x="0" y="0"/>
                 <wp:positionH relativeFrom="column">
                   <wp:posOffset>-165100</wp:posOffset>
                 </wp:positionH>
                 <wp:positionV relativeFrom="paragraph">
-                  <wp:posOffset>3352495</wp:posOffset>
+                  <wp:posOffset>2359555</wp:posOffset>
                 </wp:positionV>
                 <wp:extent cx="4974590" cy="1198245"/>
                 <wp:effectExtent l="0" t="19050" r="35560" b="40005"/>
@@ -5165,7 +5196,7 @@
           </mc:Choice>
           <mc:Fallback>
             <w:pict>
-              <v:shape w14:anchorId="1F759B47" id="Freihandform 5" o:spid="_x0000_s1026" style="position:absolute;margin-left:-13pt;margin-top:264pt;width:391.7pt;height:94.35pt;z-index:251663360;visibility:visible;mso-wrap-style:square;mso-width-percent:0;mso-height-percent:0;mso-wrap-distance-left:9pt;mso-wrap-distance-top:0;mso-wrap-distance-right:9pt;mso-wrap-distance-bottom:0;mso-position-horizontal:absolute;mso-position-horizontal-relative:text;mso-position-vertical:absolute;mso-position-vertical-relative:text;mso-width-percent:0;mso-height-percent:0;mso-width-relative:margin;mso-height-relative:margin;v-text-anchor:middle" coordsize="4974336,1199692" o:gfxdata="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" path="m490118,43891l2296972,,3343046,182880,4074566,36576r599846,21945l4923129,234086r51207,256032l4879238,592531r-153619,14630l4659782,607161r-358445,-7315l4096512,526694r-424282,43891l3606393,775411r117043,168249l3745382,1133856r-263347,65836l3160166,1097280,2882188,950976,2662732,731520,2567635,614476,2062886,475488r-248717,87782l1345996,658368,892454,797356,490118,848563,160934,775411,,629107,,512064,102412,409651r95098,l263347,336499,241401,270662r14631,-65837l321868,138988,490118,43891xe" filled="f" strokecolor="#1f4d78 [1604]" strokeweight="1pt">
+              <v:shape w14:anchorId="25358F2B" id="Freihandform 5" o:spid="_x0000_s1026" style="position:absolute;margin-left:-13pt;margin-top:185.8pt;width:391.7pt;height:94.35pt;z-index:251660800;visibility:visible;mso-wrap-style:square;mso-width-percent:0;mso-height-percent:0;mso-wrap-distance-left:9pt;mso-wrap-distance-top:0;mso-wrap-distance-right:9pt;mso-wrap-distance-bottom:0;mso-position-horizontal:absolute;mso-position-horizontal-relative:text;mso-position-vertical:absolute;mso-position-vertical-relative:text;mso-width-percent:0;mso-height-percent:0;mso-width-relative:margin;mso-height-relative:margin;v-text-anchor:middle" coordsize="4974336,1199692" o:gfxdata="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" path="m490118,43891l2296972,,3343046,182880,4074566,36576r599846,21945l4923129,234086r51207,256032l4879238,592531r-153619,14630l4659782,607161r-358445,-7315l4096512,526694r-424282,43891l3606393,775411r117043,168249l3745382,1133856r-263347,65836l3160166,1097280,2882188,950976,2662732,731520,2567635,614476,2062886,475488r-248717,87782l1345996,658368,892454,797356,490118,848563,160934,775411,,629107,,512064,102412,409651r95098,l263347,336499,241401,270662r14631,-65837l321868,138988,490118,43891xe" filled="f" strokecolor="#1f4d78 [1604]" strokeweight="1pt">
                 <v:stroke joinstyle="miter"/>
                 <v:path arrowok="t" o:connecttype="custom" o:connectlocs="490143,43838;2297089,0;3343217,182659;4074774,36532;4674651,58450;4923380,233804;4974590,489527;4879487,591816;4725860,606429;4660020,606429;4301557,599123;4096721,526059;3672418,569897;3606577,774476;3723626,942522;3745573,1132488;3482213,1198245;3160327,1095957;2882335,949829;2662868,730638;2567766,613735;2062991,474914;1814262,562591;1346065,657574;892500,796394;490143,847540;160942,774476;0,628348;0,511446;102417,409157;197520,409157;263360,336093;241413,270336;256045,204578;321884,138820;490143,43838" o:connectangles="0,0,0,0,0,0,0,0,0,0,0,0,0,0,0,0,0,0,0,0,0,0,0,0,0,0,0,0,0,0,0,0,0,0,0,0"/>
                 <w10:wrap type="topAndBottom"/>
@@ -5175,25 +5206,19 @@
         </mc:AlternateContent>
       </w:r>
       <w:r>
-        <w:t xml:space="preserve">Zur Beantwortung der Frage, ob sich neuronale Netze zum Steuern von Fahrzeugen eignen, muss zunächst ein Rahmen geschaffen werden, </w:t>
-      </w:r>
-      <w:r>
-        <w:t>der das Testen erlaubt</w:t>
-      </w:r>
-      <w:r>
-        <w:t>. Die nächstliegende Lösung ist die Entwicklung einer Simulation.</w:t>
-      </w:r>
-      <w:r>
-        <w:t xml:space="preserve"> Ziel dieser Simulation ist es eine Strecke bereit zu stellen, auf der Autos fahren können</w:t>
-      </w:r>
-      <w:r>
-        <w:t xml:space="preserve"> und anhand von ihrem Fahrverhalten analysiert werden</w:t>
-      </w:r>
-      <w:r>
-        <w:t xml:space="preserve">. </w:t>
-      </w:r>
-      <w:r>
-        <w:t xml:space="preserve">Da der normale Straßenverkehr bei der Beantwortung der Frage außenvorgelassen wird, gibt es auch keinen Grund das Fahrzeug auf Strecken durch eine simulierte Stadt fahren zu lassen. Vielmehr können GPS-Koordinaten von bekannten Rennstrecken </w:t>
+        <w:t>Da der normale Straßenverkehr bei der Beantwortung der Frage außenvorgelassen wird, gibt es auch keinen Grund das Fahrzeug auf</w:t>
+      </w:r>
+      <w:r>
+        <w:t xml:space="preserve"> simulierten</w:t>
+      </w:r>
+      <w:r>
+        <w:t xml:space="preserve"> </w:t>
+      </w:r>
+      <w:r>
+        <w:t>Stadtkursen</w:t>
+      </w:r>
+      <w:r>
+        <w:t xml:space="preserve"> fahren zu lassen. Vielmehr können GPS-Koordinaten von bekannten Rennstrecken </w:t>
       </w:r>
       <w:r>
         <w:t>genutzt</w:t>
@@ -5228,7 +5253,7 @@
         <mc:AlternateContent>
           <mc:Choice Requires="wps">
             <w:drawing>
-              <wp:anchor distT="0" distB="0" distL="114300" distR="114300" simplePos="0" relativeHeight="251667456" behindDoc="0" locked="0" layoutInCell="1" allowOverlap="1" wp14:anchorId="7BE86FF0" wp14:editId="7655DC7F">
+              <wp:anchor distT="0" distB="0" distL="114300" distR="114300" simplePos="0" relativeHeight="251662848" behindDoc="0" locked="0" layoutInCell="1" allowOverlap="1" wp14:anchorId="7BE86FF0" wp14:editId="7655DC7F">
                 <wp:simplePos x="0" y="0"/>
                 <wp:positionH relativeFrom="column">
                   <wp:posOffset>-40640</wp:posOffset>
@@ -9521,7 +9546,7 @@
         <mc:AlternateContent>
           <mc:Choice Requires="wps">
             <w:drawing>
-              <wp:anchor distT="0" distB="0" distL="114300" distR="114300" simplePos="0" relativeHeight="251665408" behindDoc="0" locked="0" layoutInCell="1" allowOverlap="1" wp14:anchorId="3EFB3237" wp14:editId="255D8CFC">
+              <wp:anchor distT="0" distB="0" distL="114300" distR="114300" simplePos="0" relativeHeight="251661824" behindDoc="0" locked="0" layoutInCell="1" allowOverlap="1" wp14:anchorId="3EFB3237" wp14:editId="255D8CFC">
                 <wp:simplePos x="0" y="0"/>
                 <wp:positionH relativeFrom="column">
                   <wp:posOffset>0</wp:posOffset>
@@ -9898,16 +9923,25 @@
         </mc:AlternateContent>
       </w:r>
       <w:r>
-        <w:t>Für eine befahrbare Strecke reicht dies jedoch alleine nicht aus. Zusätzlich muss die Streckenbreite berücksichtigt werden. Um von dem einfachen Polygon zu einer nutzbare</w:t>
-      </w:r>
-      <w:r>
-        <w:t>n</w:t>
-      </w:r>
-      <w:r>
-        <w:t xml:space="preserve"> Strecke </w:t>
-      </w:r>
-      <w:r>
-        <w:t>zu gelangen, kann das Polygon verkleinert und vergrößert werden; jeweils um die Hälfte der gewünschten Streckenbreite. So entsteht ein inneres und ein äußeres Polygon, welche die Streckenbegrenzung darstellen. Das Resultat skizziert sich wie folgt:</w:t>
+        <w:t>Für eine befahrbare Strecke reicht dies jedoch alleine nicht aus.</w:t>
+      </w:r>
+      <w:r>
+        <w:t xml:space="preserve"> Es muss eine innere und äußere Streckenbegrenzung definiert werden.</w:t>
+      </w:r>
+      <w:r>
+        <w:t xml:space="preserve"> </w:t>
+      </w:r>
+      <w:r>
+        <w:t>Dies kann über die Streckenbreite realisiert werden. Dabei kann das generierte Polygon jeweils verkleinert und vergrößert werden</w:t>
+      </w:r>
+      <w:r>
+        <w:t xml:space="preserve">; jeweils um die Hälfte der gewünschten Streckenbreite. So entsteht ein inneres und ein äußeres Polygon, </w:t>
+      </w:r>
+      <w:r>
+        <w:t>die als Streckenbegrenzung genutzt werden können</w:t>
+      </w:r>
+      <w:r>
+        <w:t>:</w:t>
       </w:r>
     </w:p>
     <w:p>
@@ -9919,7 +9953,23 @@
         <w:t>Das innere, orangene Polygon stellt</w:t>
       </w:r>
       <w:r>
-        <w:t xml:space="preserve"> dabei das verkleinerte Polygon, das äußere, grüne das vergrößerte dar. Die ursprüngliche Strecke liegt genau zwischen diesen beiden Polygonen.</w:t>
+        <w:t xml:space="preserve"> dabei das verkleinerte, das äußere, grüne das vergrößerte</w:t>
+      </w:r>
+      <w:r>
+        <w:t xml:space="preserve"> Polygon</w:t>
+      </w:r>
+      <w:r>
+        <w:t xml:space="preserve"> dar. Die ursprüngliche Strecke liegt genau zwischen diesen </w:t>
+      </w:r>
+      <w:r>
+        <w:lastRenderedPageBreak/>
+        <w:t>beiden Polygonen.</w:t>
+      </w:r>
+      <w:r>
+        <w:t xml:space="preserve"> </w:t>
+      </w:r>
+      <w:r>
+        <w:t>So können die GPS-Koordinaten in befahrbare Strecken umgewandelt werden.</w:t>
       </w:r>
     </w:p>
     <w:p>
@@ -9928,14 +9978,539 @@
         <w:ind w:firstLine="0"/>
       </w:pPr>
       <w:r>
+        <w:rPr>
+          <w:noProof/>
+        </w:rPr>
+        <w:drawing>
+          <wp:anchor distT="0" distB="0" distL="114300" distR="114300" simplePos="0" relativeHeight="251664896" behindDoc="0" locked="0" layoutInCell="1" allowOverlap="1" wp14:anchorId="0FE8056B" wp14:editId="60A14122">
+            <wp:simplePos x="0" y="0"/>
+            <wp:positionH relativeFrom="column">
+              <wp:posOffset>674370</wp:posOffset>
+            </wp:positionH>
+            <wp:positionV relativeFrom="paragraph">
+              <wp:posOffset>715645</wp:posOffset>
+            </wp:positionV>
+            <wp:extent cx="1370965" cy="2723515"/>
+            <wp:effectExtent l="9525" t="0" r="0" b="0"/>
+            <wp:wrapSquare wrapText="bothSides"/>
+            <wp:docPr id="8" name="Grafik 8"/>
+            <wp:cNvGraphicFramePr>
+              <a:graphicFrameLocks xmlns:a="http://schemas.openxmlformats.org/drawingml/2006/main" noChangeAspect="1"/>
+            </wp:cNvGraphicFramePr>
+            <a:graphic xmlns:a="http://schemas.openxmlformats.org/drawingml/2006/main">
+              <a:graphicData uri="http://schemas.openxmlformats.org/drawingml/2006/picture">
+                <pic:pic xmlns:pic="http://schemas.openxmlformats.org/drawingml/2006/picture">
+                  <pic:nvPicPr>
+                    <pic:cNvPr id="1" name=""/>
+                    <pic:cNvPicPr/>
+                  </pic:nvPicPr>
+                  <pic:blipFill>
+                    <a:blip r:embed="rId24">
+                      <a:extLst>
+                        <a:ext uri="{28A0092B-C50C-407E-A947-70E740481C1C}">
+                          <a14:useLocalDpi xmlns:a14="http://schemas.microsoft.com/office/drawing/2010/main" val="0"/>
+                        </a:ext>
+                      </a:extLst>
+                    </a:blip>
+                    <a:stretch>
+                      <a:fillRect/>
+                    </a:stretch>
+                  </pic:blipFill>
+                  <pic:spPr>
+                    <a:xfrm rot="16200000">
+                      <a:off x="0" y="0"/>
+                      <a:ext cx="1370965" cy="2723515"/>
+                    </a:xfrm>
+                    <a:prstGeom prst="rect">
+                      <a:avLst/>
+                    </a:prstGeom>
+                  </pic:spPr>
+                </pic:pic>
+              </a:graphicData>
+            </a:graphic>
+            <wp14:sizeRelH relativeFrom="margin">
+              <wp14:pctWidth>0</wp14:pctWidth>
+            </wp14:sizeRelH>
+            <wp14:sizeRelV relativeFrom="margin">
+              <wp14:pctHeight>0</wp14:pctHeight>
+            </wp14:sizeRelV>
+          </wp:anchor>
+        </w:drawing>
+      </w:r>
+      <w:r>
+        <w:t>Zunächst muss allerdings das Fahrzeug konstruiert werden und entschieden werden über welche Wege dieses auf die Umgebung reagieren kann.</w:t>
+      </w:r>
+      <w:r>
+        <w:t xml:space="preserve"> Da die Simulation aus Effizienzgründen ausschließlich im zweidimensionalen Raum abläuft, kann d</w:t>
+      </w:r>
+      <w:r>
+        <w:t>ie Form des Fahrzeuges</w:t>
+      </w:r>
+      <w:r>
+        <w:t>,</w:t>
+      </w:r>
+      <w:r>
+        <w:t xml:space="preserve"> ähnlich wie bei der Strecke, als Polygon </w:t>
+      </w:r>
+      <w:r>
+        <w:t xml:space="preserve">aufgefasst werden. Zusätzlich kann über vier weitere Vektoren die Position der Reifen angegeben werden. Eine </w:t>
+      </w:r>
+      <w:r>
+        <w:t>denkbare Form wäre:</w:t>
+      </w:r>
+    </w:p>
+    <w:p>
+      <w:pPr>
+        <w:pStyle w:val="-OlWIRStandardtextEinzug-"/>
+        <w:ind w:firstLine="0"/>
+      </w:pPr>
+      <w:r>
+        <w:t>Die roten Punkte geben dabei die Eckpunkte</w:t>
+      </w:r>
+      <w:r>
+        <w:rPr>
+          <w:rStyle w:val="Funotenzeichen"/>
+        </w:rPr>
+        <w:footnoteReference w:id="1"/>
+      </w:r>
+      <w:r>
+        <w:t xml:space="preserve"> an</w:t>
+      </w:r>
+      <w:r>
+        <w:t>, die Mittelpunkte der schwarzen Rechtecke die Positionen</w:t>
+      </w:r>
+      <w:r>
+        <w:rPr>
+          <w:rStyle w:val="Funotenzeichen"/>
+        </w:rPr>
+        <w:footnoteReference w:id="2"/>
+      </w:r>
+      <w:r>
+        <w:t xml:space="preserve"> der Reifen</w:t>
+      </w:r>
+      <w:r>
+        <w:t>.</w:t>
+      </w:r>
+      <w:r>
+        <w:t xml:space="preserve"> Die Form und die relative Position der Reifen, haben nicht nur eine kosmetische Relevanz, sondern beeinflussen auch die Fahrphysik. Ein zu geringer Abstand zwischen der Vorder- und Hinterachse führt dazu, dass das Fahrzeug schnell ins Schleudern </w:t>
+      </w:r>
+      <w:r>
+        <w:t>ge</w:t>
+      </w:r>
+      <w:r>
+        <w:t>r</w:t>
+      </w:r>
+      <w:r>
+        <w:t>ä</w:t>
+      </w:r>
+      <w:r>
+        <w:t>t, wohingegen ein zu großer Abstand die Manövrierbarkeit einschränkt.</w:t>
+      </w:r>
+      <w:r>
+        <w:t xml:space="preserve"> Die gewählte Form des Fahrzeuges, sowie die Position der Reifen </w:t>
+      </w:r>
+      <w:r>
+        <w:t>haben sich in empirischen Tests</w:t>
+      </w:r>
+      <w:r>
+        <w:t xml:space="preserve"> als geeignete Balance herausgestellt.</w:t>
+      </w:r>
+    </w:p>
+    <w:p>
+      <w:pPr>
+        <w:pStyle w:val="-OlWIRStandardtextEinzug-"/>
+        <w:ind w:firstLine="0"/>
+      </w:pPr>
+      <w:r>
+        <w:t xml:space="preserve">Zusätzlich zu der geometrischen Komponente der Fahrzeugbeschreibung, muss auch definiert sein, wie das Fahrzeug die Umgebung wahrnehmen kann. </w:t>
+      </w:r>
+      <w:r>
+        <w:t xml:space="preserve">Dafür kommen Sensoren zum Einsatz, die den Abstand von einem Punkt des Fahrzeuges aus in eine gegebene Richtung bis zur nächsten Wand messen. </w:t>
+      </w:r>
+      <w:r>
+        <w:t>Naheliegend ist es</w:t>
+      </w:r>
+      <w:r>
+        <w:t xml:space="preserve">, die Startposition so zu wählen, als befände sich ein Mensch am Steuer. So </w:t>
+      </w:r>
+      <w:r>
+        <w:t>nimmt</w:t>
+      </w:r>
+      <w:r>
+        <w:t xml:space="preserve"> das Fahrzeug auch nur das wahr, was auch einem Menschen an Inf</w:t>
+      </w:r>
+      <w:r>
+        <w:t>ormationen zur Verfügung steh</w:t>
+      </w:r>
+      <w:r>
+        <w:t>en würde</w:t>
+      </w:r>
+      <w:r>
+        <w:t>. Die Position</w:t>
+      </w:r>
+      <w:r>
+        <w:rPr>
+          <w:rStyle w:val="Funotenzeichen"/>
+        </w:rPr>
+        <w:footnoteReference w:id="3"/>
+      </w:r>
+      <w:r>
+        <w:t xml:space="preserve">, die ungefähr dem eines Menschen entspricht ist in obiger Abbildung durch einen blauen Punkt markiert. Von diesem Punkt aus werden dann in der Simulation </w:t>
+      </w:r>
+      <w:r>
+        <w:t>die Abstände gemessen und stehen als Umgebungsinformation zur Verfügung.</w:t>
+      </w:r>
+    </w:p>
+    <w:p>
+      <w:pPr>
+        <w:pStyle w:val="-OlWIRStandardtextEinzug-"/>
+        <w:ind w:firstLine="0"/>
+      </w:pPr>
+      <w:r>
         <w:lastRenderedPageBreak/>
-        <w:t>Bevor nun das Fahrzeug auf dieser Strecke platziert werden kann</w:t>
-      </w:r>
-      <w:r>
-        <w:t>, muss zunächst die Form definiert werden.</w:t>
+        <w:t xml:space="preserve">Die eigentliche Steuerung des Fahrzeuges übernimmt ein künstliches neuronales Netz. Als Eingabedaten dienen die gemessenen Abstandswerte der Sensoren. Die Ausgabe des Netzes setzt sich aus zwei Werten zusammen. Der erste Wert stellt einen Faktor dar, der die zu erreichende Zielgeschwindigkeit angibt. Diese errechnet sich aus dem Faktor multipliziert mit der maximalen Geschwindigkeit des Autos. Aufgrund der Aktivierungsfunktion liegt der Faktor stets im Intervall </w:t>
+      </w:r>
+      <m:oMath>
+        <m:d>
+          <m:dPr>
+            <m:begChr m:val="["/>
+            <m:endChr m:val="]"/>
+            <m:ctrlPr>
+              <w:rPr>
+                <w:rFonts w:ascii="Cambria Math" w:hAnsi="Cambria Math"/>
+                <w:i/>
+              </w:rPr>
+            </m:ctrlPr>
+          </m:dPr>
+          <m:e>
+            <m:r>
+              <w:rPr>
+                <w:rFonts w:ascii="Cambria Math" w:hAnsi="Cambria Math"/>
+              </w:rPr>
+              <m:t>0,1</m:t>
+            </m:r>
+          </m:e>
+        </m:d>
+      </m:oMath>
+      <w:r>
+        <w:t>.</w:t>
+      </w:r>
+      <w:r>
+        <w:t xml:space="preserve"> Der zweite Wert gibt die Lenkrichtung an. Für diese Ausgabe wird eine Aktivierungsfunktion gewählt, die den ursprünglichen Wert in das Intervall </w:t>
+      </w:r>
+      <m:oMath>
+        <m:d>
+          <m:dPr>
+            <m:begChr m:val="["/>
+            <m:endChr m:val="]"/>
+            <m:ctrlPr>
+              <w:rPr>
+                <w:rFonts w:ascii="Cambria Math" w:hAnsi="Cambria Math"/>
+                <w:i/>
+              </w:rPr>
+            </m:ctrlPr>
+          </m:dPr>
+          <m:e>
+            <m:r>
+              <w:rPr>
+                <w:rFonts w:ascii="Cambria Math" w:hAnsi="Cambria Math"/>
+              </w:rPr>
+              <m:t>0,1</m:t>
+            </m:r>
+          </m:e>
+        </m:d>
+      </m:oMath>
+      <w:r>
+        <w:t xml:space="preserve"> projiziert. </w:t>
+      </w:r>
+      <w:r>
+        <w:rPr>
+          <w:i/>
+        </w:rPr>
+        <w:t>-1</w:t>
+      </w:r>
+      <w:r>
+        <w:t xml:space="preserve"> entspricht dabei einer maximalen Auslenkung nach links, </w:t>
+      </w:r>
+      <w:r>
+        <w:rPr>
+          <w:i/>
+        </w:rPr>
+        <w:t>+1</w:t>
+      </w:r>
+      <w:r>
+        <w:t xml:space="preserve"> nach rechts.</w:t>
+      </w:r>
+    </w:p>
+    <w:p>
+      <w:pPr>
+        <w:pStyle w:val="-OlWIRStandardtextEinzug-"/>
+        <w:ind w:firstLine="0"/>
+      </w:pPr>
+      <w:r>
+        <w:t>Die Rohdaten der Umgebung bestehen aus einer Reihe</w:t>
+      </w:r>
+      <w:r>
+        <w:t xml:space="preserve"> meterbasierter</w:t>
+      </w:r>
+      <w:r>
+        <w:t xml:space="preserve"> Entfernungsmessungen, die sich so nicht unmittelbar für die Verwendung von neuronalen Netzen eigne</w:t>
+      </w:r>
+      <w:r>
+        <w:t>n</w:t>
+      </w:r>
+      <w:r>
+        <w:t>.</w:t>
+      </w:r>
+      <w:r>
+        <w:t xml:space="preserve"> Aus diesem Grund wird eine maximale Entfernung festgelegt, die von den Sensoren erfasst werden kann. Die Eingabedaten errechnen sich dann über </w:t>
+      </w:r>
+      <m:oMath>
+        <m:f>
+          <m:fPr>
+            <m:ctrlPr>
+              <w:rPr>
+                <w:rFonts w:ascii="Cambria Math" w:hAnsi="Cambria Math"/>
+                <w:i/>
+              </w:rPr>
+            </m:ctrlPr>
+          </m:fPr>
+          <m:num>
+            <m:r>
+              <w:rPr>
+                <w:rFonts w:ascii="Cambria Math" w:hAnsi="Cambria Math"/>
+              </w:rPr>
+              <m:t>gemessene Entfernung</m:t>
+            </m:r>
+          </m:num>
+          <m:den>
+            <m:r>
+              <w:rPr>
+                <w:rFonts w:ascii="Cambria Math" w:hAnsi="Cambria Math"/>
+              </w:rPr>
+              <m:t>maximale Entfernung</m:t>
+            </m:r>
+          </m:den>
+        </m:f>
+      </m:oMath>
+      <w:r>
+        <w:t xml:space="preserve">. So werden die Werte normalisiert und befinden sich zwischen </w:t>
+      </w:r>
+      <m:oMath>
+        <m:d>
+          <m:dPr>
+            <m:begChr m:val="["/>
+            <m:endChr m:val="]"/>
+            <m:ctrlPr>
+              <w:rPr>
+                <w:rFonts w:ascii="Cambria Math" w:hAnsi="Cambria Math"/>
+                <w:i/>
+              </w:rPr>
+            </m:ctrlPr>
+          </m:dPr>
+          <m:e>
+            <m:r>
+              <w:rPr>
+                <w:rFonts w:ascii="Cambria Math" w:hAnsi="Cambria Math"/>
+              </w:rPr>
+              <m:t>0,1</m:t>
+            </m:r>
+          </m:e>
+        </m:d>
+      </m:oMath>
+      <w:r>
+        <w:t xml:space="preserve"> und können vom Netzwerk verarbeitet werden.</w:t>
+      </w:r>
+    </w:p>
+    <w:p>
+      <w:pPr>
+        <w:pStyle w:val="-OlWIRStandardtextEinzug-"/>
+        <w:ind w:firstLine="0"/>
+      </w:pPr>
+      <w:r>
+        <w:t xml:space="preserve">Die Wahl der Richtigen Topologie bei neuronalen Netzen häufig eine Balance zwischen Lerngeschwindigkeit und </w:t>
+      </w:r>
+      <w:r>
+        <w:t>der maximal</w:t>
+      </w:r>
+      <w:r>
+        <w:t xml:space="preserve"> </w:t>
+      </w:r>
+      <w:r>
+        <w:t>erreichbaren Performanz. Wird die Netzstruktur zu simpel gestaltet, werden zwar recht schnell annehmbare Ergebnisse erzielt, jedoch kann diese auch trotz längerem Lernprozess nicht maßgeblich verbessert werden. Auf der anderen Seite bedeutet eine komplexe Topologie auch ein zum Teil deutlich erhöhter Zeitaufwand, bis eine gewisser Schwellwert überschritten wird. Jedoch kommt es im Gegensatz zu</w:t>
+      </w:r>
+      <w:r>
+        <w:t xml:space="preserve"> einem einfacheren Aufbau nicht so schnell zur Stagnierung der </w:t>
+      </w:r>
+      <w:r>
+        <w:t>Trainingsergebnisse</w:t>
+      </w:r>
+      <w:r>
+        <w:t>.</w:t>
+      </w:r>
+      <w:r>
+        <w:t xml:space="preserve"> Angewendet auf die gegebene Situation, bedeutet dies, dass einfachere Netze schneller in der Lage sind</w:t>
+      </w:r>
+      <w:r>
+        <w:t xml:space="preserve">, ohne Kollision mit der Streckenbegrenzung, </w:t>
+      </w:r>
+      <w:r>
+        <w:t>das Fahrzeug eine vollständige Runde auf einem Rundkurs fahren zu lassen, jedoch wird die Ideallinie nur selten verfolgt. Dies ändert sich auch trotz längerem Training nicht mehr</w:t>
+      </w:r>
+      <w:r>
+        <w:t xml:space="preserve"> deutlich</w:t>
+      </w:r>
+      <w:r>
+        <w:t xml:space="preserve">; vielmehr wird das bestehende Fahrverhalten effizienter: die Kurven werden etwas zügiger durchfahren und auf Geraden wird eine höher maximale Geschwindigkeit erreicht. Bei Netzen mit </w:t>
+      </w:r>
+      <w:proofErr w:type="spellStart"/>
+      <w:r>
+        <w:rPr>
+          <w:i/>
+        </w:rPr>
+        <w:t>hidden</w:t>
+      </w:r>
+      <w:proofErr w:type="spellEnd"/>
+      <w:r>
+        <w:rPr>
+          <w:i/>
+        </w:rPr>
+        <w:t xml:space="preserve"> </w:t>
+      </w:r>
+      <w:proofErr w:type="spellStart"/>
+      <w:r>
+        <w:rPr>
+          <w:i/>
+        </w:rPr>
+        <w:t>layers</w:t>
+      </w:r>
+      <w:proofErr w:type="spellEnd"/>
+      <w:r>
+        <w:t xml:space="preserve"> dauert es zu Beginn des Lernprozesses länger, bis eine vollständige Runde erfolgreich gefahren werden kann. Der Vorteil ist, dass sich bei andauerndem Training nicht nur die durchschnittliche Geschwindigkeit erhöht, </w:t>
+      </w:r>
+      <w:r>
+        <w:lastRenderedPageBreak/>
+        <w:t>sondern auch der gewählte Weg</w:t>
+      </w:r>
+      <w:r>
+        <w:t xml:space="preserve"> </w:t>
+      </w:r>
+      <w:r>
+        <w:t>optimiert</w:t>
+      </w:r>
+      <w:r>
+        <w:t xml:space="preserve"> wird</w:t>
+      </w:r>
+      <w:r>
+        <w:t xml:space="preserve">. Dieser Umstand lässt sich über </w:t>
+      </w:r>
+      <w:r>
+        <w:rPr>
+          <w:noProof/>
+        </w:rPr>
+        <w:drawing>
+          <wp:anchor distT="0" distB="0" distL="114300" distR="114300" simplePos="0" relativeHeight="251665920" behindDoc="0" locked="0" layoutInCell="1" allowOverlap="1" wp14:anchorId="368E8EF2" wp14:editId="45F1ED02">
+            <wp:simplePos x="0" y="0"/>
+            <wp:positionH relativeFrom="column">
+              <wp:posOffset>234950</wp:posOffset>
+            </wp:positionH>
+            <wp:positionV relativeFrom="paragraph">
+              <wp:posOffset>445135</wp:posOffset>
+            </wp:positionV>
+            <wp:extent cx="4204335" cy="2310765"/>
+            <wp:effectExtent l="0" t="0" r="5715" b="13335"/>
+            <wp:wrapTopAndBottom/>
+            <wp:docPr id="10" name="Diagramm 10"/>
+            <wp:cNvGraphicFramePr/>
+            <a:graphic xmlns:a="http://schemas.openxmlformats.org/drawingml/2006/main">
+              <a:graphicData uri="http://schemas.openxmlformats.org/drawingml/2006/chart">
+                <c:chart xmlns:c="http://schemas.openxmlformats.org/drawingml/2006/chart" xmlns:r="http://schemas.openxmlformats.org/officeDocument/2006/relationships" r:id="rId25"/>
+              </a:graphicData>
+            </a:graphic>
+            <wp14:sizeRelH relativeFrom="margin">
+              <wp14:pctWidth>0</wp14:pctWidth>
+            </wp14:sizeRelH>
+            <wp14:sizeRelV relativeFrom="margin">
+              <wp14:pctHeight>0</wp14:pctHeight>
+            </wp14:sizeRelV>
+          </wp:anchor>
+        </w:drawing>
+      </w:r>
+      <w:r>
+        <w:t>folgenden Graphen visuali</w:t>
+      </w:r>
+      <w:r>
+        <w:t>si</w:t>
+      </w:r>
+      <w:r>
+        <w:t>eren:</w:t>
+      </w:r>
+    </w:p>
+    <w:p>
+      <w:pPr>
+        <w:pStyle w:val="-OlWIRStandardtextEinzug-"/>
+        <w:ind w:firstLine="0"/>
+      </w:pPr>
+      <w:r>
+        <w:t>Dabei handelt es sich nicht um tatsächliche Daten</w:t>
+      </w:r>
+      <w:r>
+        <w:t>.</w:t>
+      </w:r>
+      <w:r>
+        <w:t xml:space="preserve"> </w:t>
+      </w:r>
+      <w:r>
+        <w:t>D</w:t>
+      </w:r>
+      <w:r>
+        <w:t>ie Graphik soll nur dazu dienen den Sachverhalt</w:t>
+      </w:r>
+      <w:r>
+        <w:t xml:space="preserve"> deutlicher</w:t>
+      </w:r>
+      <w:r>
+        <w:t xml:space="preserve"> darzustellen.</w:t>
+      </w:r>
+      <w:r>
+        <w:t xml:space="preserve"> Es bleibt festzuhalten, dass es keine grundsätzlich optimale Topologie</w:t>
+      </w:r>
+      <w:r>
+        <w:t xml:space="preserve"> zugeben scheint</w:t>
+      </w:r>
+      <w:r>
+        <w:t xml:space="preserve"> und die Entscheidung vielmehr auf Basis der gewünschten Lerngeschwindigkeit und maximal bestem Fahrverhalten getroffen werden muss. Empirisch </w:t>
       </w:r>
       <w:bookmarkStart w:id="15" w:name="_GoBack"/>
       <w:bookmarkEnd w:id="15"/>
+      <w:r>
+        <w:t xml:space="preserve">hat sich ein neuronales Netz mit einer </w:t>
+      </w:r>
+      <w:proofErr w:type="spellStart"/>
+      <w:r>
+        <w:rPr>
+          <w:i/>
+        </w:rPr>
+        <w:t>hidden</w:t>
+      </w:r>
+      <w:proofErr w:type="spellEnd"/>
+      <w:r>
+        <w:rPr>
+          <w:i/>
+        </w:rPr>
+        <w:t xml:space="preserve"> </w:t>
+      </w:r>
+      <w:proofErr w:type="spellStart"/>
+      <w:r>
+        <w:rPr>
+          <w:i/>
+        </w:rPr>
+        <w:t>layer</w:t>
+      </w:r>
+      <w:proofErr w:type="spellEnd"/>
+      <w:r>
+        <w:t xml:space="preserve"> als akzeptabler Kompromiss herausgestellt.</w:t>
+      </w:r>
     </w:p>
     <w:p>
       <w:pPr>
@@ -10191,7 +10766,7 @@
           <w:noProof/>
         </w:rPr>
         <w:drawing>
-          <wp:anchor distT="0" distB="0" distL="114300" distR="114300" simplePos="0" relativeHeight="251657216" behindDoc="0" locked="0" layoutInCell="1" allowOverlap="1" wp14:anchorId="77537B4D" wp14:editId="4E54D9D4">
+          <wp:anchor distT="0" distB="0" distL="114300" distR="114300" simplePos="0" relativeHeight="251655680" behindDoc="0" locked="0" layoutInCell="1" allowOverlap="1" wp14:anchorId="77537B4D" wp14:editId="4E54D9D4">
             <wp:simplePos x="0" y="0"/>
             <wp:positionH relativeFrom="column">
               <wp:align>center</wp:align>
@@ -10214,7 +10789,7 @@
                     <pic:cNvPicPr/>
                   </pic:nvPicPr>
                   <pic:blipFill>
-                    <a:blip r:embed="rId24">
+                    <a:blip r:embed="rId26">
                       <a:extLst>
                         <a:ext uri="{28A0092B-C50C-407E-A947-70E740481C1C}">
                           <a14:useLocalDpi xmlns:a14="http://schemas.microsoft.com/office/drawing/2010/main" val="0"/>
@@ -10257,7 +10832,7 @@
       <w:r>
         <w:t xml:space="preserve">. Dort können Benutzer Strecken erstellen, bearbeiten und veröffentlichen. Einige Nutzer haben die GPS-Koordinaten von bekannten Rennstecken recherchiert und auf die Webseite hochgeladen. Über einen kostenlosen Downloadbereich können die Strecken in einem XML-Format heruntergeladen werden. Die Streckenpunkte liegen allerdings als GPS-Koordinaten vor und müssen für die Verwendung in der Simulation zunächst in ein Format umgewandelt werden, dass auf Metern basiert. Dazu kam zunächst die Webseite </w:t>
       </w:r>
-      <w:hyperlink r:id="rId25" w:history="1">
+      <w:hyperlink r:id="rId27" w:history="1">
         <w:r>
           <w:rPr>
             <w:rStyle w:val="Hyperlink"/>
@@ -10313,7 +10888,7 @@
         </w:rPr>
         <w:lastRenderedPageBreak/>
         <w:drawing>
-          <wp:anchor distT="0" distB="0" distL="114300" distR="114300" simplePos="0" relativeHeight="251658240" behindDoc="0" locked="0" layoutInCell="1" allowOverlap="1" wp14:anchorId="36AC4AEE" wp14:editId="7536D55D">
+          <wp:anchor distT="0" distB="0" distL="114300" distR="114300" simplePos="0" relativeHeight="251656704" behindDoc="0" locked="0" layoutInCell="1" allowOverlap="1" wp14:anchorId="36AC4AEE" wp14:editId="7536D55D">
             <wp:simplePos x="0" y="0"/>
             <wp:positionH relativeFrom="column">
               <wp:posOffset>1270</wp:posOffset>
@@ -10336,7 +10911,7 @@
                     <pic:cNvPicPr/>
                   </pic:nvPicPr>
                   <pic:blipFill>
-                    <a:blip r:embed="rId26">
+                    <a:blip r:embed="rId28">
                       <a:extLst>
                         <a:ext uri="{28A0092B-C50C-407E-A947-70E740481C1C}">
                           <a14:useLocalDpi xmlns:a14="http://schemas.microsoft.com/office/drawing/2010/main" val="0"/>
@@ -10373,7 +10948,7 @@
           <w:noProof/>
         </w:rPr>
         <w:drawing>
-          <wp:anchor distT="0" distB="0" distL="114300" distR="114300" simplePos="0" relativeHeight="251660288" behindDoc="1" locked="0" layoutInCell="1" allowOverlap="1" wp14:anchorId="03A1119B" wp14:editId="5F19A573">
+          <wp:anchor distT="0" distB="0" distL="114300" distR="114300" simplePos="0" relativeHeight="251658752" behindDoc="1" locked="0" layoutInCell="1" allowOverlap="1" wp14:anchorId="03A1119B" wp14:editId="5F19A573">
             <wp:simplePos x="0" y="0"/>
             <wp:positionH relativeFrom="column">
               <wp:posOffset>4086860</wp:posOffset>
@@ -10420,7 +10995,7 @@
                     <pic:cNvPicPr/>
                   </pic:nvPicPr>
                   <pic:blipFill rotWithShape="1">
-                    <a:blip r:embed="rId27" cstate="print">
+                    <a:blip r:embed="rId29" cstate="print">
                       <a:extLst>
                         <a:ext uri="{28A0092B-C50C-407E-A947-70E740481C1C}">
                           <a14:useLocalDpi xmlns:a14="http://schemas.microsoft.com/office/drawing/2010/main" val="0"/>
@@ -11064,7 +11639,7 @@
           <w:noProof/>
         </w:rPr>
         <w:drawing>
-          <wp:anchor distT="0" distB="0" distL="114300" distR="114300" simplePos="0" relativeHeight="251661312" behindDoc="0" locked="0" layoutInCell="1" allowOverlap="1" wp14:anchorId="2B157118" wp14:editId="3E465D6B">
+          <wp:anchor distT="0" distB="0" distL="114300" distR="114300" simplePos="0" relativeHeight="251659776" behindDoc="0" locked="0" layoutInCell="1" allowOverlap="1" wp14:anchorId="2B157118" wp14:editId="3E465D6B">
             <wp:simplePos x="0" y="0"/>
             <wp:positionH relativeFrom="column">
               <wp:posOffset>-1270</wp:posOffset>
@@ -11089,7 +11664,7 @@
                     </pic:cNvPicPr>
                   </pic:nvPicPr>
                   <pic:blipFill>
-                    <a:blip r:embed="rId28">
+                    <a:blip r:embed="rId30">
                       <a:extLst>
                         <a:ext uri="{28A0092B-C50C-407E-A947-70E740481C1C}">
                           <a14:useLocalDpi xmlns:a14="http://schemas.microsoft.com/office/drawing/2010/main" val="0"/>
@@ -11253,7 +11828,7 @@
       <w:r>
         <w:t xml:space="preserve">, gibt es eine Reihe von Anleitungen, die mögliche Lösungsansätze erläutern. Eine solche Anleitung findet sich unter dem Link </w:t>
       </w:r>
-      <w:hyperlink r:id="rId29" w:history="1">
+      <w:hyperlink r:id="rId31" w:history="1">
         <w:r>
           <w:rPr>
             <w:rStyle w:val="Hyperlink"/>
@@ -11346,7 +11921,7 @@
           <w:noProof/>
         </w:rPr>
         <w:drawing>
-          <wp:anchor distT="0" distB="0" distL="114300" distR="114300" simplePos="0" relativeHeight="251656192" behindDoc="0" locked="0" layoutInCell="1" allowOverlap="1" wp14:anchorId="1A7B3AF4" wp14:editId="0A994C77">
+          <wp:anchor distT="0" distB="0" distL="114300" distR="114300" simplePos="0" relativeHeight="251654656" behindDoc="0" locked="0" layoutInCell="1" allowOverlap="1" wp14:anchorId="1A7B3AF4" wp14:editId="0A994C77">
             <wp:simplePos x="0" y="0"/>
             <wp:positionH relativeFrom="column">
               <wp:posOffset>0</wp:posOffset>
@@ -11369,7 +11944,7 @@
                     <pic:cNvPicPr/>
                   </pic:nvPicPr>
                   <pic:blipFill>
-                    <a:blip r:embed="rId30">
+                    <a:blip r:embed="rId32">
                       <a:extLst>
                         <a:ext uri="{28A0092B-C50C-407E-A947-70E740481C1C}">
                           <a14:useLocalDpi xmlns:a14="http://schemas.microsoft.com/office/drawing/2010/main" val="0"/>
@@ -11772,8 +12347,8 @@
           <w:numId w:val="0"/>
         </w:numPr>
         <w:sectPr>
-          <w:headerReference w:type="default" r:id="rId31"/>
-          <w:footerReference w:type="default" r:id="rId32"/>
+          <w:headerReference w:type="default" r:id="rId33"/>
+          <w:footerReference w:type="default" r:id="rId34"/>
           <w:type w:val="oddPage"/>
           <w:pgSz w:w="11906" w:h="16838" w:code="9"/>
           <w:pgMar w:top="1701" w:right="2268" w:bottom="1701" w:left="2268" w:header="1304" w:footer="794" w:gutter="0"/>
@@ -12201,16 +12776,31 @@
       <w:pPr>
         <w:pStyle w:val="-OlWIRLiteraturverzeichnis-"/>
       </w:pPr>
-      <w:fldSimple w:instr=" TOC \h \z \c &quot;Abbildung&quot; ">
-        <w:r>
-          <w:rPr>
-            <w:b/>
-            <w:bCs/>
-            <w:noProof/>
-          </w:rPr>
-          <w:t>Es konnten keine Einträge für ein Abbildungsverzeichnis gefunden werden.</w:t>
-        </w:r>
-      </w:fldSimple>
+      <w:r>
+        <w:fldChar w:fldCharType="begin"/>
+      </w:r>
+      <w:r>
+        <w:instrText xml:space="preserve"> TOC \h \z \c "Abbildung" </w:instrText>
+      </w:r>
+      <w:r>
+        <w:fldChar w:fldCharType="separate"/>
+      </w:r>
+      <w:r>
+        <w:rPr>
+          <w:b/>
+          <w:bCs/>
+          <w:noProof/>
+        </w:rPr>
+        <w:t>Es konnten keine Einträge für ein Abbildungsverzeichnis gefunden werden.</w:t>
+      </w:r>
+      <w:r>
+        <w:rPr>
+          <w:b/>
+          <w:bCs/>
+          <w:noProof/>
+        </w:rPr>
+        <w:fldChar w:fldCharType="end"/>
+      </w:r>
     </w:p>
     <w:p>
       <w:pPr>
@@ -12861,7 +13451,7 @@
     </w:p>
     <w:p/>
     <w:sectPr>
-      <w:headerReference w:type="even" r:id="rId33"/>
+      <w:headerReference w:type="even" r:id="rId35"/>
       <w:pgSz w:w="11906" w:h="16838"/>
       <w:pgMar w:top="1701" w:right="2268" w:bottom="1701" w:left="2268" w:header="708" w:footer="708" w:gutter="0"/>
       <w:cols w:space="708"/>
@@ -13039,6 +13629,63 @@
     <w:p>
       <w:r>
         <w:continuationSeparator/>
+      </w:r>
+    </w:p>
+  </w:footnote>
+  <w:footnote w:id="1">
+    <w:p>
+      <w:pPr>
+        <w:pStyle w:val="Funotentext"/>
+      </w:pPr>
+      <w:r>
+        <w:rPr>
+          <w:rStyle w:val="Funotenzeichen"/>
+        </w:rPr>
+        <w:footnoteRef/>
+      </w:r>
+      <w:r>
+        <w:t xml:space="preserve"> </w:t>
+      </w:r>
+      <w:r>
+        <w:t>(-0,45, -1,825), (-0,9, -1,325), (-0,85, 0,275), (-0,25, 2,125), (0,25, 2,125), (0,85, 0,275)</w:t>
+      </w:r>
+      <w:r>
+        <w:t>, (0,9, -1,325), (0,45, -1,825)</w:t>
+      </w:r>
+    </w:p>
+  </w:footnote>
+  <w:footnote w:id="2">
+    <w:p>
+      <w:pPr>
+        <w:pStyle w:val="Funotentext"/>
+      </w:pPr>
+      <w:r>
+        <w:rPr>
+          <w:rStyle w:val="Funotenzeichen"/>
+        </w:rPr>
+        <w:footnoteRef/>
+      </w:r>
+      <w:r>
+        <w:t xml:space="preserve"> </w:t>
+      </w:r>
+      <w:r>
+        <w:t>(-0,9, 1,5), (0,9, 1,5), (-0,9, -1,8), (0,9, -1,8)</w:t>
+      </w:r>
+    </w:p>
+  </w:footnote>
+  <w:footnote w:id="3">
+    <w:p>
+      <w:pPr>
+        <w:pStyle w:val="Funotentext"/>
+      </w:pPr>
+      <w:r>
+        <w:rPr>
+          <w:rStyle w:val="Funotenzeichen"/>
+        </w:rPr>
+        <w:footnoteRef/>
+      </w:r>
+      <w:r>
+        <w:t xml:space="preserve"> (0,1.675)</w:t>
       </w:r>
     </w:p>
   </w:footnote>
@@ -13194,7 +13841,7 @@
         <w:rStyle w:val="Seitenzahl"/>
         <w:noProof/>
       </w:rPr>
-      <w:t>22</w:t>
+      <w:t>17</w:t>
     </w:r>
     <w:r>
       <w:rPr>
@@ -18301,7 +18948,592 @@
 </c:chartSpace>
 </file>
 
+<file path=word/charts/chart2.xml><?xml version="1.0" encoding="utf-8"?>
+<c:chartSpace xmlns:c="http://schemas.openxmlformats.org/drawingml/2006/chart" xmlns:a="http://schemas.openxmlformats.org/drawingml/2006/main" xmlns:r="http://schemas.openxmlformats.org/officeDocument/2006/relationships" xmlns:c16r2="http://schemas.microsoft.com/office/drawing/2015/06/chart">
+  <c:date1904 val="0"/>
+  <c:lang val="de-DE"/>
+  <c:roundedCorners val="0"/>
+  <mc:AlternateContent xmlns:mc="http://schemas.openxmlformats.org/markup-compatibility/2006">
+    <mc:Choice xmlns:c14="http://schemas.microsoft.com/office/drawing/2007/8/2/chart" Requires="c14">
+      <c14:style val="102"/>
+    </mc:Choice>
+    <mc:Fallback>
+      <c:style val="2"/>
+    </mc:Fallback>
+  </mc:AlternateContent>
+  <c:chart>
+    <c:autoTitleDeleted val="1"/>
+    <c:plotArea>
+      <c:layout/>
+      <c:lineChart>
+        <c:grouping val="standard"/>
+        <c:varyColors val="0"/>
+        <c:ser>
+          <c:idx val="0"/>
+          <c:order val="0"/>
+          <c:tx>
+            <c:strRef>
+              <c:f>Tabelle1!$B$1</c:f>
+              <c:strCache>
+                <c:ptCount val="1"/>
+                <c:pt idx="0">
+                  <c:v>Niedrige Komplexität</c:v>
+                </c:pt>
+              </c:strCache>
+            </c:strRef>
+          </c:tx>
+          <c:spPr>
+            <a:ln w="28575" cap="rnd">
+              <a:solidFill>
+                <a:schemeClr val="accent1"/>
+              </a:solidFill>
+              <a:round/>
+            </a:ln>
+            <a:effectLst/>
+          </c:spPr>
+          <c:marker>
+            <c:symbol val="none"/>
+          </c:marker>
+          <c:cat>
+            <c:numRef>
+              <c:f>Tabelle1!$A$2:$A$11</c:f>
+              <c:numCache>
+                <c:formatCode>General</c:formatCode>
+                <c:ptCount val="10"/>
+                <c:pt idx="0">
+                  <c:v>10</c:v>
+                </c:pt>
+                <c:pt idx="1">
+                  <c:v>20</c:v>
+                </c:pt>
+                <c:pt idx="2">
+                  <c:v>30</c:v>
+                </c:pt>
+                <c:pt idx="3">
+                  <c:v>40</c:v>
+                </c:pt>
+                <c:pt idx="4">
+                  <c:v>50</c:v>
+                </c:pt>
+                <c:pt idx="5">
+                  <c:v>60</c:v>
+                </c:pt>
+                <c:pt idx="6">
+                  <c:v>70</c:v>
+                </c:pt>
+                <c:pt idx="7">
+                  <c:v>80</c:v>
+                </c:pt>
+                <c:pt idx="8">
+                  <c:v>90</c:v>
+                </c:pt>
+                <c:pt idx="9">
+                  <c:v>100</c:v>
+                </c:pt>
+              </c:numCache>
+            </c:numRef>
+          </c:cat>
+          <c:val>
+            <c:numRef>
+              <c:f>Tabelle1!$B$2:$B$11</c:f>
+              <c:numCache>
+                <c:formatCode>General</c:formatCode>
+                <c:ptCount val="10"/>
+                <c:pt idx="0">
+                  <c:v>1</c:v>
+                </c:pt>
+                <c:pt idx="1">
+                  <c:v>2</c:v>
+                </c:pt>
+                <c:pt idx="2">
+                  <c:v>4</c:v>
+                </c:pt>
+                <c:pt idx="3">
+                  <c:v>6</c:v>
+                </c:pt>
+                <c:pt idx="4">
+                  <c:v>8</c:v>
+                </c:pt>
+                <c:pt idx="5">
+                  <c:v>8.75</c:v>
+                </c:pt>
+                <c:pt idx="6">
+                  <c:v>9</c:v>
+                </c:pt>
+                <c:pt idx="7">
+                  <c:v>9.25</c:v>
+                </c:pt>
+                <c:pt idx="8">
+                  <c:v>9.25</c:v>
+                </c:pt>
+                <c:pt idx="9">
+                  <c:v>9.25</c:v>
+                </c:pt>
+              </c:numCache>
+            </c:numRef>
+          </c:val>
+          <c:smooth val="0"/>
+          <c:extLst>
+            <c:ext xmlns:c16="http://schemas.microsoft.com/office/drawing/2014/chart" uri="{C3380CC4-5D6E-409C-BE32-E72D297353CC}">
+              <c16:uniqueId val="{00000000-00C5-44E7-AFB9-00315D44D7AC}"/>
+            </c:ext>
+          </c:extLst>
+        </c:ser>
+        <c:ser>
+          <c:idx val="1"/>
+          <c:order val="1"/>
+          <c:tx>
+            <c:strRef>
+              <c:f>Tabelle1!$C$1</c:f>
+              <c:strCache>
+                <c:ptCount val="1"/>
+                <c:pt idx="0">
+                  <c:v>Hohe Komplexität</c:v>
+                </c:pt>
+              </c:strCache>
+            </c:strRef>
+          </c:tx>
+          <c:spPr>
+            <a:ln w="28575" cap="rnd">
+              <a:solidFill>
+                <a:schemeClr val="accent2"/>
+              </a:solidFill>
+              <a:round/>
+            </a:ln>
+            <a:effectLst/>
+          </c:spPr>
+          <c:marker>
+            <c:symbol val="none"/>
+          </c:marker>
+          <c:cat>
+            <c:numRef>
+              <c:f>Tabelle1!$A$2:$A$11</c:f>
+              <c:numCache>
+                <c:formatCode>General</c:formatCode>
+                <c:ptCount val="10"/>
+                <c:pt idx="0">
+                  <c:v>10</c:v>
+                </c:pt>
+                <c:pt idx="1">
+                  <c:v>20</c:v>
+                </c:pt>
+                <c:pt idx="2">
+                  <c:v>30</c:v>
+                </c:pt>
+                <c:pt idx="3">
+                  <c:v>40</c:v>
+                </c:pt>
+                <c:pt idx="4">
+                  <c:v>50</c:v>
+                </c:pt>
+                <c:pt idx="5">
+                  <c:v>60</c:v>
+                </c:pt>
+                <c:pt idx="6">
+                  <c:v>70</c:v>
+                </c:pt>
+                <c:pt idx="7">
+                  <c:v>80</c:v>
+                </c:pt>
+                <c:pt idx="8">
+                  <c:v>90</c:v>
+                </c:pt>
+                <c:pt idx="9">
+                  <c:v>100</c:v>
+                </c:pt>
+              </c:numCache>
+            </c:numRef>
+          </c:cat>
+          <c:val>
+            <c:numRef>
+              <c:f>Tabelle1!$C$2:$C$11</c:f>
+              <c:numCache>
+                <c:formatCode>General</c:formatCode>
+                <c:ptCount val="10"/>
+                <c:pt idx="0">
+                  <c:v>1</c:v>
+                </c:pt>
+                <c:pt idx="1">
+                  <c:v>1</c:v>
+                </c:pt>
+                <c:pt idx="2">
+                  <c:v>1.5</c:v>
+                </c:pt>
+                <c:pt idx="3">
+                  <c:v>3</c:v>
+                </c:pt>
+                <c:pt idx="4">
+                  <c:v>6</c:v>
+                </c:pt>
+                <c:pt idx="5">
+                  <c:v>8</c:v>
+                </c:pt>
+                <c:pt idx="6">
+                  <c:v>9.25</c:v>
+                </c:pt>
+                <c:pt idx="7">
+                  <c:v>10</c:v>
+                </c:pt>
+                <c:pt idx="8">
+                  <c:v>10.75</c:v>
+                </c:pt>
+                <c:pt idx="9">
+                  <c:v>11.5</c:v>
+                </c:pt>
+              </c:numCache>
+            </c:numRef>
+          </c:val>
+          <c:smooth val="0"/>
+          <c:extLst>
+            <c:ext xmlns:c16="http://schemas.microsoft.com/office/drawing/2014/chart" uri="{C3380CC4-5D6E-409C-BE32-E72D297353CC}">
+              <c16:uniqueId val="{00000001-00C5-44E7-AFB9-00315D44D7AC}"/>
+            </c:ext>
+          </c:extLst>
+        </c:ser>
+        <c:dLbls>
+          <c:showLegendKey val="0"/>
+          <c:showVal val="0"/>
+          <c:showCatName val="0"/>
+          <c:showSerName val="0"/>
+          <c:showPercent val="0"/>
+          <c:showBubbleSize val="0"/>
+        </c:dLbls>
+        <c:smooth val="0"/>
+        <c:axId val="566315272"/>
+        <c:axId val="566315928"/>
+      </c:lineChart>
+      <c:catAx>
+        <c:axId val="566315272"/>
+        <c:scaling>
+          <c:orientation val="minMax"/>
+        </c:scaling>
+        <c:delete val="0"/>
+        <c:axPos val="b"/>
+        <c:title>
+          <c:tx>
+            <c:rich>
+              <a:bodyPr rot="0" spcFirstLastPara="1" vertOverflow="ellipsis" vert="horz" wrap="square" anchor="ctr" anchorCtr="1"/>
+              <a:lstStyle/>
+              <a:p>
+                <a:pPr>
+                  <a:defRPr sz="1000" b="0" i="0" u="none" strike="noStrike" kern="1200" baseline="0">
+                    <a:solidFill>
+                      <a:schemeClr val="tx1">
+                        <a:lumMod val="65000"/>
+                        <a:lumOff val="35000"/>
+                      </a:schemeClr>
+                    </a:solidFill>
+                    <a:latin typeface="+mn-lt"/>
+                    <a:ea typeface="+mn-ea"/>
+                    <a:cs typeface="+mn-cs"/>
+                  </a:defRPr>
+                </a:pPr>
+                <a:r>
+                  <a:rPr lang="de-DE"/>
+                  <a:t>Lerneinheiten</a:t>
+                </a:r>
+              </a:p>
+            </c:rich>
+          </c:tx>
+          <c:overlay val="0"/>
+          <c:spPr>
+            <a:noFill/>
+            <a:ln>
+              <a:noFill/>
+            </a:ln>
+            <a:effectLst/>
+          </c:spPr>
+          <c:txPr>
+            <a:bodyPr rot="0" spcFirstLastPara="1" vertOverflow="ellipsis" vert="horz" wrap="square" anchor="ctr" anchorCtr="1"/>
+            <a:lstStyle/>
+            <a:p>
+              <a:pPr>
+                <a:defRPr sz="1000" b="0" i="0" u="none" strike="noStrike" kern="1200" baseline="0">
+                  <a:solidFill>
+                    <a:schemeClr val="tx1">
+                      <a:lumMod val="65000"/>
+                      <a:lumOff val="35000"/>
+                    </a:schemeClr>
+                  </a:solidFill>
+                  <a:latin typeface="+mn-lt"/>
+                  <a:ea typeface="+mn-ea"/>
+                  <a:cs typeface="+mn-cs"/>
+                </a:defRPr>
+              </a:pPr>
+              <a:endParaRPr lang="de-DE"/>
+            </a:p>
+          </c:txPr>
+        </c:title>
+        <c:numFmt formatCode="General" sourceLinked="1"/>
+        <c:majorTickMark val="none"/>
+        <c:minorTickMark val="none"/>
+        <c:tickLblPos val="nextTo"/>
+        <c:spPr>
+          <a:noFill/>
+          <a:ln w="9525" cap="flat" cmpd="sng" algn="ctr">
+            <a:solidFill>
+              <a:schemeClr val="tx1">
+                <a:lumMod val="15000"/>
+                <a:lumOff val="85000"/>
+              </a:schemeClr>
+            </a:solidFill>
+            <a:round/>
+          </a:ln>
+          <a:effectLst/>
+        </c:spPr>
+        <c:txPr>
+          <a:bodyPr rot="-60000000" spcFirstLastPara="1" vertOverflow="ellipsis" vert="horz" wrap="square" anchor="ctr" anchorCtr="1"/>
+          <a:lstStyle/>
+          <a:p>
+            <a:pPr>
+              <a:defRPr sz="900" b="0" i="0" u="none" strike="noStrike" kern="1200" baseline="0">
+                <a:solidFill>
+                  <a:schemeClr val="tx1">
+                    <a:lumMod val="65000"/>
+                    <a:lumOff val="35000"/>
+                  </a:schemeClr>
+                </a:solidFill>
+                <a:latin typeface="+mn-lt"/>
+                <a:ea typeface="+mn-ea"/>
+                <a:cs typeface="+mn-cs"/>
+              </a:defRPr>
+            </a:pPr>
+            <a:endParaRPr lang="de-DE"/>
+          </a:p>
+        </c:txPr>
+        <c:crossAx val="566315928"/>
+        <c:crosses val="autoZero"/>
+        <c:auto val="1"/>
+        <c:lblAlgn val="ctr"/>
+        <c:lblOffset val="100"/>
+        <c:noMultiLvlLbl val="0"/>
+      </c:catAx>
+      <c:valAx>
+        <c:axId val="566315928"/>
+        <c:scaling>
+          <c:orientation val="minMax"/>
+        </c:scaling>
+        <c:delete val="0"/>
+        <c:axPos val="l"/>
+        <c:majorGridlines>
+          <c:spPr>
+            <a:ln w="9525" cap="flat" cmpd="sng" algn="ctr">
+              <a:solidFill>
+                <a:schemeClr val="tx1">
+                  <a:lumMod val="15000"/>
+                  <a:lumOff val="85000"/>
+                </a:schemeClr>
+              </a:solidFill>
+              <a:round/>
+            </a:ln>
+            <a:effectLst/>
+          </c:spPr>
+        </c:majorGridlines>
+        <c:title>
+          <c:tx>
+            <c:rich>
+              <a:bodyPr rot="-5400000" spcFirstLastPara="1" vertOverflow="ellipsis" vert="horz" wrap="square" anchor="ctr" anchorCtr="1"/>
+              <a:lstStyle/>
+              <a:p>
+                <a:pPr>
+                  <a:defRPr sz="1000" b="0" i="0" u="none" strike="noStrike" kern="1200" baseline="0">
+                    <a:solidFill>
+                      <a:schemeClr val="tx1">
+                        <a:lumMod val="65000"/>
+                        <a:lumOff val="35000"/>
+                      </a:schemeClr>
+                    </a:solidFill>
+                    <a:latin typeface="+mn-lt"/>
+                    <a:ea typeface="+mn-ea"/>
+                    <a:cs typeface="+mn-cs"/>
+                  </a:defRPr>
+                </a:pPr>
+                <a:r>
+                  <a:rPr lang="de-DE"/>
+                  <a:t>Performanz</a:t>
+                </a:r>
+              </a:p>
+            </c:rich>
+          </c:tx>
+          <c:overlay val="0"/>
+          <c:spPr>
+            <a:noFill/>
+            <a:ln>
+              <a:noFill/>
+            </a:ln>
+            <a:effectLst/>
+          </c:spPr>
+          <c:txPr>
+            <a:bodyPr rot="-5400000" spcFirstLastPara="1" vertOverflow="ellipsis" vert="horz" wrap="square" anchor="ctr" anchorCtr="1"/>
+            <a:lstStyle/>
+            <a:p>
+              <a:pPr>
+                <a:defRPr sz="1000" b="0" i="0" u="none" strike="noStrike" kern="1200" baseline="0">
+                  <a:solidFill>
+                    <a:schemeClr val="tx1">
+                      <a:lumMod val="65000"/>
+                      <a:lumOff val="35000"/>
+                    </a:schemeClr>
+                  </a:solidFill>
+                  <a:latin typeface="+mn-lt"/>
+                  <a:ea typeface="+mn-ea"/>
+                  <a:cs typeface="+mn-cs"/>
+                </a:defRPr>
+              </a:pPr>
+              <a:endParaRPr lang="de-DE"/>
+            </a:p>
+          </c:txPr>
+        </c:title>
+        <c:numFmt formatCode="General" sourceLinked="1"/>
+        <c:majorTickMark val="none"/>
+        <c:minorTickMark val="none"/>
+        <c:tickLblPos val="nextTo"/>
+        <c:spPr>
+          <a:noFill/>
+          <a:ln>
+            <a:noFill/>
+          </a:ln>
+          <a:effectLst/>
+        </c:spPr>
+        <c:txPr>
+          <a:bodyPr rot="-60000000" spcFirstLastPara="1" vertOverflow="ellipsis" vert="horz" wrap="square" anchor="ctr" anchorCtr="1"/>
+          <a:lstStyle/>
+          <a:p>
+            <a:pPr>
+              <a:defRPr sz="900" b="0" i="0" u="none" strike="noStrike" kern="1200" baseline="0">
+                <a:solidFill>
+                  <a:schemeClr val="tx1">
+                    <a:lumMod val="65000"/>
+                    <a:lumOff val="35000"/>
+                  </a:schemeClr>
+                </a:solidFill>
+                <a:latin typeface="+mn-lt"/>
+                <a:ea typeface="+mn-ea"/>
+                <a:cs typeface="+mn-cs"/>
+              </a:defRPr>
+            </a:pPr>
+            <a:endParaRPr lang="de-DE"/>
+          </a:p>
+        </c:txPr>
+        <c:crossAx val="566315272"/>
+        <c:crosses val="autoZero"/>
+        <c:crossBetween val="between"/>
+      </c:valAx>
+      <c:spPr>
+        <a:noFill/>
+        <a:ln>
+          <a:noFill/>
+        </a:ln>
+        <a:effectLst/>
+      </c:spPr>
+    </c:plotArea>
+    <c:legend>
+      <c:legendPos val="b"/>
+      <c:overlay val="0"/>
+      <c:spPr>
+        <a:noFill/>
+        <a:ln>
+          <a:noFill/>
+        </a:ln>
+        <a:effectLst/>
+      </c:spPr>
+      <c:txPr>
+        <a:bodyPr rot="0" spcFirstLastPara="1" vertOverflow="ellipsis" vert="horz" wrap="square" anchor="ctr" anchorCtr="1"/>
+        <a:lstStyle/>
+        <a:p>
+          <a:pPr>
+            <a:defRPr sz="900" b="0" i="0" u="none" strike="noStrike" kern="1200" baseline="0">
+              <a:solidFill>
+                <a:schemeClr val="tx1">
+                  <a:lumMod val="65000"/>
+                  <a:lumOff val="35000"/>
+                </a:schemeClr>
+              </a:solidFill>
+              <a:latin typeface="+mn-lt"/>
+              <a:ea typeface="+mn-ea"/>
+              <a:cs typeface="+mn-cs"/>
+            </a:defRPr>
+          </a:pPr>
+          <a:endParaRPr lang="de-DE"/>
+        </a:p>
+      </c:txPr>
+    </c:legend>
+    <c:plotVisOnly val="1"/>
+    <c:dispBlanksAs val="gap"/>
+    <c:showDLblsOverMax val="0"/>
+  </c:chart>
+  <c:spPr>
+    <a:solidFill>
+      <a:schemeClr val="bg1"/>
+    </a:solidFill>
+    <a:ln w="9525" cap="flat" cmpd="sng" algn="ctr">
+      <a:solidFill>
+        <a:schemeClr val="tx1">
+          <a:lumMod val="15000"/>
+          <a:lumOff val="85000"/>
+        </a:schemeClr>
+      </a:solidFill>
+      <a:round/>
+    </a:ln>
+    <a:effectLst/>
+  </c:spPr>
+  <c:txPr>
+    <a:bodyPr/>
+    <a:lstStyle/>
+    <a:p>
+      <a:pPr>
+        <a:defRPr/>
+      </a:pPr>
+      <a:endParaRPr lang="de-DE"/>
+    </a:p>
+  </c:txPr>
+  <c:externalData r:id="rId3">
+    <c:autoUpdate val="0"/>
+  </c:externalData>
+</c:chartSpace>
+</file>
+
 <file path=word/charts/colors1.xml><?xml version="1.0" encoding="utf-8"?>
+<cs:colorStyle xmlns:cs="http://schemas.microsoft.com/office/drawing/2012/chartStyle" xmlns:a="http://schemas.openxmlformats.org/drawingml/2006/main" meth="cycle" id="10">
+  <a:schemeClr val="accent1"/>
+  <a:schemeClr val="accent2"/>
+  <a:schemeClr val="accent3"/>
+  <a:schemeClr val="accent4"/>
+  <a:schemeClr val="accent5"/>
+  <a:schemeClr val="accent6"/>
+  <cs:variation/>
+  <cs:variation>
+    <a:lumMod val="60000"/>
+  </cs:variation>
+  <cs:variation>
+    <a:lumMod val="80000"/>
+    <a:lumOff val="20000"/>
+  </cs:variation>
+  <cs:variation>
+    <a:lumMod val="80000"/>
+  </cs:variation>
+  <cs:variation>
+    <a:lumMod val="60000"/>
+    <a:lumOff val="40000"/>
+  </cs:variation>
+  <cs:variation>
+    <a:lumMod val="50000"/>
+  </cs:variation>
+  <cs:variation>
+    <a:lumMod val="70000"/>
+    <a:lumOff val="30000"/>
+  </cs:variation>
+  <cs:variation>
+    <a:lumMod val="70000"/>
+  </cs:variation>
+  <cs:variation>
+    <a:lumMod val="50000"/>
+    <a:lumOff val="50000"/>
+  </cs:variation>
+</cs:colorStyle>
+</file>
+
+<file path=word/charts/colors2.xml><?xml version="1.0" encoding="utf-8"?>
 <cs:colorStyle xmlns:cs="http://schemas.microsoft.com/office/drawing/2012/chartStyle" xmlns:a="http://schemas.openxmlformats.org/drawingml/2006/main" meth="cycle" id="10">
   <a:schemeClr val="accent1"/>
   <a:schemeClr val="accent2"/>
@@ -18887,6 +20119,522 @@
           <a:schemeClr val="lt1"/>
         </a:bgClr>
       </a:pattFill>
+    </cs:spPr>
+  </cs:wall>
+</cs:chartStyle>
+</file>
+
+<file path=word/charts/style2.xml><?xml version="1.0" encoding="utf-8"?>
+<cs:chartStyle xmlns:cs="http://schemas.microsoft.com/office/drawing/2012/chartStyle" xmlns:a="http://schemas.openxmlformats.org/drawingml/2006/main" id="227">
+  <cs:axisTitle>
+    <cs:lnRef idx="0"/>
+    <cs:fillRef idx="0"/>
+    <cs:effectRef idx="0"/>
+    <cs:fontRef idx="minor">
+      <a:schemeClr val="tx1">
+        <a:lumMod val="65000"/>
+        <a:lumOff val="35000"/>
+      </a:schemeClr>
+    </cs:fontRef>
+    <cs:defRPr sz="1000" kern="1200"/>
+  </cs:axisTitle>
+  <cs:categoryAxis>
+    <cs:lnRef idx="0"/>
+    <cs:fillRef idx="0"/>
+    <cs:effectRef idx="0"/>
+    <cs:fontRef idx="minor">
+      <a:schemeClr val="tx1">
+        <a:lumMod val="65000"/>
+        <a:lumOff val="35000"/>
+      </a:schemeClr>
+    </cs:fontRef>
+    <cs:spPr>
+      <a:ln w="9525" cap="flat" cmpd="sng" algn="ctr">
+        <a:solidFill>
+          <a:schemeClr val="tx1">
+            <a:lumMod val="15000"/>
+            <a:lumOff val="85000"/>
+          </a:schemeClr>
+        </a:solidFill>
+        <a:round/>
+      </a:ln>
+    </cs:spPr>
+    <cs:defRPr sz="900" kern="1200"/>
+  </cs:categoryAxis>
+  <cs:chartArea mods="allowNoFillOverride allowNoLineOverride">
+    <cs:lnRef idx="0"/>
+    <cs:fillRef idx="0"/>
+    <cs:effectRef idx="0"/>
+    <cs:fontRef idx="minor">
+      <a:schemeClr val="tx1"/>
+    </cs:fontRef>
+    <cs:spPr>
+      <a:solidFill>
+        <a:schemeClr val="bg1"/>
+      </a:solidFill>
+      <a:ln w="9525" cap="flat" cmpd="sng" algn="ctr">
+        <a:solidFill>
+          <a:schemeClr val="tx1">
+            <a:lumMod val="15000"/>
+            <a:lumOff val="85000"/>
+          </a:schemeClr>
+        </a:solidFill>
+        <a:round/>
+      </a:ln>
+    </cs:spPr>
+    <cs:defRPr sz="1000" kern="1200"/>
+  </cs:chartArea>
+  <cs:dataLabel>
+    <cs:lnRef idx="0"/>
+    <cs:fillRef idx="0"/>
+    <cs:effectRef idx="0"/>
+    <cs:fontRef idx="minor">
+      <a:schemeClr val="tx1">
+        <a:lumMod val="75000"/>
+        <a:lumOff val="25000"/>
+      </a:schemeClr>
+    </cs:fontRef>
+    <cs:defRPr sz="900" kern="1200"/>
+  </cs:dataLabel>
+  <cs:dataLabelCallout>
+    <cs:lnRef idx="0"/>
+    <cs:fillRef idx="0"/>
+    <cs:effectRef idx="0"/>
+    <cs:fontRef idx="minor">
+      <a:schemeClr val="dk1">
+        <a:lumMod val="65000"/>
+        <a:lumOff val="35000"/>
+      </a:schemeClr>
+    </cs:fontRef>
+    <cs:spPr>
+      <a:solidFill>
+        <a:schemeClr val="lt1"/>
+      </a:solidFill>
+      <a:ln>
+        <a:solidFill>
+          <a:schemeClr val="dk1">
+            <a:lumMod val="25000"/>
+            <a:lumOff val="75000"/>
+          </a:schemeClr>
+        </a:solidFill>
+      </a:ln>
+    </cs:spPr>
+    <cs:defRPr sz="900" kern="1200"/>
+    <cs:bodyPr rot="0" spcFirstLastPara="1" vertOverflow="clip" horzOverflow="clip" vert="horz" wrap="square" lIns="36576" tIns="18288" rIns="36576" bIns="18288" anchor="ctr" anchorCtr="1">
+      <a:spAutoFit/>
+    </cs:bodyPr>
+  </cs:dataLabelCallout>
+  <cs:dataPoint>
+    <cs:lnRef idx="0"/>
+    <cs:fillRef idx="1">
+      <cs:styleClr val="auto"/>
+    </cs:fillRef>
+    <cs:effectRef idx="0"/>
+    <cs:fontRef idx="minor">
+      <a:schemeClr val="tx1"/>
+    </cs:fontRef>
+    <cs:spPr>
+      <a:solidFill>
+        <a:schemeClr val="phClr"/>
+      </a:solidFill>
+    </cs:spPr>
+  </cs:dataPoint>
+  <cs:dataPoint3D>
+    <cs:lnRef idx="0"/>
+    <cs:fillRef idx="1">
+      <cs:styleClr val="auto"/>
+    </cs:fillRef>
+    <cs:effectRef idx="0"/>
+    <cs:fontRef idx="minor">
+      <a:schemeClr val="tx1"/>
+    </cs:fontRef>
+    <cs:spPr>
+      <a:solidFill>
+        <a:schemeClr val="phClr"/>
+      </a:solidFill>
+    </cs:spPr>
+  </cs:dataPoint3D>
+  <cs:dataPointLine>
+    <cs:lnRef idx="0">
+      <cs:styleClr val="auto"/>
+    </cs:lnRef>
+    <cs:fillRef idx="1"/>
+    <cs:effectRef idx="0"/>
+    <cs:fontRef idx="minor">
+      <a:schemeClr val="tx1"/>
+    </cs:fontRef>
+    <cs:spPr>
+      <a:ln w="28575" cap="rnd">
+        <a:solidFill>
+          <a:schemeClr val="phClr"/>
+        </a:solidFill>
+        <a:round/>
+      </a:ln>
+    </cs:spPr>
+  </cs:dataPointLine>
+  <cs:dataPointMarker>
+    <cs:lnRef idx="0">
+      <cs:styleClr val="auto"/>
+    </cs:lnRef>
+    <cs:fillRef idx="1">
+      <cs:styleClr val="auto"/>
+    </cs:fillRef>
+    <cs:effectRef idx="0"/>
+    <cs:fontRef idx="minor">
+      <a:schemeClr val="tx1"/>
+    </cs:fontRef>
+    <cs:spPr>
+      <a:solidFill>
+        <a:schemeClr val="phClr"/>
+      </a:solidFill>
+      <a:ln w="9525">
+        <a:solidFill>
+          <a:schemeClr val="phClr"/>
+        </a:solidFill>
+      </a:ln>
+    </cs:spPr>
+  </cs:dataPointMarker>
+  <cs:dataPointMarkerLayout symbol="circle" size="5"/>
+  <cs:dataPointWireframe>
+    <cs:lnRef idx="0">
+      <cs:styleClr val="auto"/>
+    </cs:lnRef>
+    <cs:fillRef idx="1"/>
+    <cs:effectRef idx="0"/>
+    <cs:fontRef idx="minor">
+      <a:schemeClr val="tx1"/>
+    </cs:fontRef>
+    <cs:spPr>
+      <a:ln w="9525" cap="rnd">
+        <a:solidFill>
+          <a:schemeClr val="phClr"/>
+        </a:solidFill>
+        <a:round/>
+      </a:ln>
+    </cs:spPr>
+  </cs:dataPointWireframe>
+  <cs:dataTable>
+    <cs:lnRef idx="0"/>
+    <cs:fillRef idx="0"/>
+    <cs:effectRef idx="0"/>
+    <cs:fontRef idx="minor">
+      <a:schemeClr val="tx1">
+        <a:lumMod val="65000"/>
+        <a:lumOff val="35000"/>
+      </a:schemeClr>
+    </cs:fontRef>
+    <cs:spPr>
+      <a:noFill/>
+      <a:ln w="9525" cap="flat" cmpd="sng" algn="ctr">
+        <a:solidFill>
+          <a:schemeClr val="tx1">
+            <a:lumMod val="15000"/>
+            <a:lumOff val="85000"/>
+          </a:schemeClr>
+        </a:solidFill>
+        <a:round/>
+      </a:ln>
+    </cs:spPr>
+    <cs:defRPr sz="900" kern="1200"/>
+  </cs:dataTable>
+  <cs:downBar>
+    <cs:lnRef idx="0"/>
+    <cs:fillRef idx="0"/>
+    <cs:effectRef idx="0"/>
+    <cs:fontRef idx="minor">
+      <a:schemeClr val="dk1"/>
+    </cs:fontRef>
+    <cs:spPr>
+      <a:solidFill>
+        <a:schemeClr val="dk1">
+          <a:lumMod val="65000"/>
+          <a:lumOff val="35000"/>
+        </a:schemeClr>
+      </a:solidFill>
+      <a:ln w="9525">
+        <a:solidFill>
+          <a:schemeClr val="tx1">
+            <a:lumMod val="65000"/>
+            <a:lumOff val="35000"/>
+          </a:schemeClr>
+        </a:solidFill>
+      </a:ln>
+    </cs:spPr>
+  </cs:downBar>
+  <cs:dropLine>
+    <cs:lnRef idx="0"/>
+    <cs:fillRef idx="0"/>
+    <cs:effectRef idx="0"/>
+    <cs:fontRef idx="minor">
+      <a:schemeClr val="tx1"/>
+    </cs:fontRef>
+    <cs:spPr>
+      <a:ln w="9525" cap="flat" cmpd="sng" algn="ctr">
+        <a:solidFill>
+          <a:schemeClr val="tx1">
+            <a:lumMod val="35000"/>
+            <a:lumOff val="65000"/>
+          </a:schemeClr>
+        </a:solidFill>
+        <a:round/>
+      </a:ln>
+    </cs:spPr>
+  </cs:dropLine>
+  <cs:errorBar>
+    <cs:lnRef idx="0"/>
+    <cs:fillRef idx="0"/>
+    <cs:effectRef idx="0"/>
+    <cs:fontRef idx="minor">
+      <a:schemeClr val="tx1"/>
+    </cs:fontRef>
+    <cs:spPr>
+      <a:ln w="9525" cap="flat" cmpd="sng" algn="ctr">
+        <a:solidFill>
+          <a:schemeClr val="tx1">
+            <a:lumMod val="65000"/>
+            <a:lumOff val="35000"/>
+          </a:schemeClr>
+        </a:solidFill>
+        <a:round/>
+      </a:ln>
+    </cs:spPr>
+  </cs:errorBar>
+  <cs:floor>
+    <cs:lnRef idx="0"/>
+    <cs:fillRef idx="0"/>
+    <cs:effectRef idx="0"/>
+    <cs:fontRef idx="minor">
+      <a:schemeClr val="tx1"/>
+    </cs:fontRef>
+    <cs:spPr>
+      <a:noFill/>
+      <a:ln>
+        <a:noFill/>
+      </a:ln>
+    </cs:spPr>
+  </cs:floor>
+  <cs:gridlineMajor>
+    <cs:lnRef idx="0"/>
+    <cs:fillRef idx="0"/>
+    <cs:effectRef idx="0"/>
+    <cs:fontRef idx="minor">
+      <a:schemeClr val="tx1"/>
+    </cs:fontRef>
+    <cs:spPr>
+      <a:ln w="9525" cap="flat" cmpd="sng" algn="ctr">
+        <a:solidFill>
+          <a:schemeClr val="tx1">
+            <a:lumMod val="15000"/>
+            <a:lumOff val="85000"/>
+          </a:schemeClr>
+        </a:solidFill>
+        <a:round/>
+      </a:ln>
+    </cs:spPr>
+  </cs:gridlineMajor>
+  <cs:gridlineMinor>
+    <cs:lnRef idx="0"/>
+    <cs:fillRef idx="0"/>
+    <cs:effectRef idx="0"/>
+    <cs:fontRef idx="minor">
+      <a:schemeClr val="tx1"/>
+    </cs:fontRef>
+    <cs:spPr>
+      <a:ln w="9525" cap="flat" cmpd="sng" algn="ctr">
+        <a:solidFill>
+          <a:schemeClr val="tx1">
+            <a:lumMod val="5000"/>
+            <a:lumOff val="95000"/>
+          </a:schemeClr>
+        </a:solidFill>
+        <a:round/>
+      </a:ln>
+    </cs:spPr>
+  </cs:gridlineMinor>
+  <cs:hiLoLine>
+    <cs:lnRef idx="0"/>
+    <cs:fillRef idx="0"/>
+    <cs:effectRef idx="0"/>
+    <cs:fontRef idx="minor">
+      <a:schemeClr val="tx1"/>
+    </cs:fontRef>
+    <cs:spPr>
+      <a:ln w="9525" cap="flat" cmpd="sng" algn="ctr">
+        <a:solidFill>
+          <a:schemeClr val="tx1">
+            <a:lumMod val="75000"/>
+            <a:lumOff val="25000"/>
+          </a:schemeClr>
+        </a:solidFill>
+        <a:round/>
+      </a:ln>
+    </cs:spPr>
+  </cs:hiLoLine>
+  <cs:leaderLine>
+    <cs:lnRef idx="0"/>
+    <cs:fillRef idx="0"/>
+    <cs:effectRef idx="0"/>
+    <cs:fontRef idx="minor">
+      <a:schemeClr val="tx1"/>
+    </cs:fontRef>
+    <cs:spPr>
+      <a:ln w="9525" cap="flat" cmpd="sng" algn="ctr">
+        <a:solidFill>
+          <a:schemeClr val="tx1">
+            <a:lumMod val="35000"/>
+            <a:lumOff val="65000"/>
+          </a:schemeClr>
+        </a:solidFill>
+        <a:round/>
+      </a:ln>
+    </cs:spPr>
+  </cs:leaderLine>
+  <cs:legend>
+    <cs:lnRef idx="0"/>
+    <cs:fillRef idx="0"/>
+    <cs:effectRef idx="0"/>
+    <cs:fontRef idx="minor">
+      <a:schemeClr val="tx1">
+        <a:lumMod val="65000"/>
+        <a:lumOff val="35000"/>
+      </a:schemeClr>
+    </cs:fontRef>
+    <cs:defRPr sz="900" kern="1200"/>
+  </cs:legend>
+  <cs:plotArea mods="allowNoFillOverride allowNoLineOverride">
+    <cs:lnRef idx="0"/>
+    <cs:fillRef idx="0"/>
+    <cs:effectRef idx="0"/>
+    <cs:fontRef idx="minor">
+      <a:schemeClr val="tx1"/>
+    </cs:fontRef>
+  </cs:plotArea>
+  <cs:plotArea3D mods="allowNoFillOverride allowNoLineOverride">
+    <cs:lnRef idx="0"/>
+    <cs:fillRef idx="0"/>
+    <cs:effectRef idx="0"/>
+    <cs:fontRef idx="minor">
+      <a:schemeClr val="tx1"/>
+    </cs:fontRef>
+  </cs:plotArea3D>
+  <cs:seriesAxis>
+    <cs:lnRef idx="0"/>
+    <cs:fillRef idx="0"/>
+    <cs:effectRef idx="0"/>
+    <cs:fontRef idx="minor">
+      <a:schemeClr val="tx1">
+        <a:lumMod val="65000"/>
+        <a:lumOff val="35000"/>
+      </a:schemeClr>
+    </cs:fontRef>
+    <cs:defRPr sz="900" kern="1200"/>
+  </cs:seriesAxis>
+  <cs:seriesLine>
+    <cs:lnRef idx="0"/>
+    <cs:fillRef idx="0"/>
+    <cs:effectRef idx="0"/>
+    <cs:fontRef idx="minor">
+      <a:schemeClr val="tx1"/>
+    </cs:fontRef>
+    <cs:spPr>
+      <a:ln w="9525" cap="flat" cmpd="sng" algn="ctr">
+        <a:solidFill>
+          <a:schemeClr val="tx1">
+            <a:lumMod val="35000"/>
+            <a:lumOff val="65000"/>
+          </a:schemeClr>
+        </a:solidFill>
+        <a:round/>
+      </a:ln>
+    </cs:spPr>
+  </cs:seriesLine>
+  <cs:title>
+    <cs:lnRef idx="0"/>
+    <cs:fillRef idx="0"/>
+    <cs:effectRef idx="0"/>
+    <cs:fontRef idx="minor">
+      <a:schemeClr val="tx1">
+        <a:lumMod val="65000"/>
+        <a:lumOff val="35000"/>
+      </a:schemeClr>
+    </cs:fontRef>
+    <cs:defRPr sz="1400" b="0" kern="1200" spc="0" baseline="0"/>
+  </cs:title>
+  <cs:trendline>
+    <cs:lnRef idx="0">
+      <cs:styleClr val="auto"/>
+    </cs:lnRef>
+    <cs:fillRef idx="0"/>
+    <cs:effectRef idx="0"/>
+    <cs:fontRef idx="minor">
+      <a:schemeClr val="tx1"/>
+    </cs:fontRef>
+    <cs:spPr>
+      <a:ln w="19050" cap="rnd">
+        <a:solidFill>
+          <a:schemeClr val="phClr"/>
+        </a:solidFill>
+        <a:prstDash val="sysDot"/>
+      </a:ln>
+    </cs:spPr>
+  </cs:trendline>
+  <cs:trendlineLabel>
+    <cs:lnRef idx="0"/>
+    <cs:fillRef idx="0"/>
+    <cs:effectRef idx="0"/>
+    <cs:fontRef idx="minor">
+      <a:schemeClr val="tx1">
+        <a:lumMod val="65000"/>
+        <a:lumOff val="35000"/>
+      </a:schemeClr>
+    </cs:fontRef>
+    <cs:defRPr sz="900" kern="1200"/>
+  </cs:trendlineLabel>
+  <cs:upBar>
+    <cs:lnRef idx="0"/>
+    <cs:fillRef idx="0"/>
+    <cs:effectRef idx="0"/>
+    <cs:fontRef idx="minor">
+      <a:schemeClr val="dk1"/>
+    </cs:fontRef>
+    <cs:spPr>
+      <a:solidFill>
+        <a:schemeClr val="lt1"/>
+      </a:solidFill>
+      <a:ln w="9525">
+        <a:solidFill>
+          <a:schemeClr val="tx1">
+            <a:lumMod val="15000"/>
+            <a:lumOff val="85000"/>
+          </a:schemeClr>
+        </a:solidFill>
+      </a:ln>
+    </cs:spPr>
+  </cs:upBar>
+  <cs:valueAxis>
+    <cs:lnRef idx="0"/>
+    <cs:fillRef idx="0"/>
+    <cs:effectRef idx="0"/>
+    <cs:fontRef idx="minor">
+      <a:schemeClr val="tx1">
+        <a:lumMod val="65000"/>
+        <a:lumOff val="35000"/>
+      </a:schemeClr>
+    </cs:fontRef>
+    <cs:defRPr sz="900" kern="1200"/>
+  </cs:valueAxis>
+  <cs:wall>
+    <cs:lnRef idx="0"/>
+    <cs:fillRef idx="0"/>
+    <cs:effectRef idx="0"/>
+    <cs:fontRef idx="minor">
+      <a:schemeClr val="tx1"/>
+    </cs:fontRef>
+    <cs:spPr>
+      <a:noFill/>
+      <a:ln>
+        <a:noFill/>
+      </a:ln>
     </cs:spPr>
   </cs:wall>
 </cs:chartStyle>
@@ -21422,6 +23170,573 @@
 </dgm:styleDef>
 </file>
 
+<file path=word/glossary/document.xml><?xml version="1.0" encoding="utf-8"?>
+<w:glossaryDocument xmlns:wpc="http://schemas.microsoft.com/office/word/2010/wordprocessingCanvas" xmlns:cx="http://schemas.microsoft.com/office/drawing/2014/chartex" xmlns:cx1="http://schemas.microsoft.com/office/drawing/2015/9/8/chartex" xmlns:cx2="http://schemas.microsoft.com/office/drawing/2015/10/21/chartex" xmlns:mc="http://schemas.openxmlformats.org/markup-compatibility/2006" xmlns:o="urn:schemas-microsoft-com:office:office" xmlns:r="http://schemas.openxmlformats.org/officeDocument/2006/relationships" xmlns:m="http://schemas.openxmlformats.org/officeDocument/2006/math" xmlns:v="urn:schemas-microsoft-com:vml" xmlns:wp14="http://schemas.microsoft.com/office/word/2010/wordprocessingDrawing" xmlns:wp="http://schemas.openxmlformats.org/drawingml/2006/wordprocessingDrawing" xmlns:w10="urn:schemas-microsoft-com:office:word" xmlns:w="http://schemas.openxmlformats.org/wordprocessingml/2006/main" xmlns:w14="http://schemas.microsoft.com/office/word/2010/wordml" xmlns:w15="http://schemas.microsoft.com/office/word/2012/wordml" xmlns:w16se="http://schemas.microsoft.com/office/word/2015/wordml/symex" xmlns:wpg="http://schemas.microsoft.com/office/word/2010/wordprocessingGroup" xmlns:wpi="http://schemas.microsoft.com/office/word/2010/wordprocessingInk" xmlns:wne="http://schemas.microsoft.com/office/word/2006/wordml" xmlns:wps="http://schemas.microsoft.com/office/word/2010/wordprocessingShape" mc:Ignorable="w14 w15 w16se wp14"/>
+</file>
+
+<file path=word/glossary/fontTable.xml><?xml version="1.0" encoding="utf-8"?>
+<w:fonts xmlns:mc="http://schemas.openxmlformats.org/markup-compatibility/2006" xmlns:r="http://schemas.openxmlformats.org/officeDocument/2006/relationships" xmlns:w="http://schemas.openxmlformats.org/wordprocessingml/2006/main" xmlns:w14="http://schemas.microsoft.com/office/word/2010/wordml" xmlns:w15="http://schemas.microsoft.com/office/word/2012/wordml" xmlns:w16se="http://schemas.microsoft.com/office/word/2015/wordml/symex" mc:Ignorable="w14 w15 w16se">
+  <w:font w:name="Symbol">
+    <w:panose1 w:val="05050102010706020507"/>
+    <w:charset w:val="02"/>
+    <w:family w:val="roman"/>
+    <w:pitch w:val="variable"/>
+    <w:sig w:usb0="00000000" w:usb1="10000000" w:usb2="00000000" w:usb3="00000000" w:csb0="80000000" w:csb1="00000000"/>
+  </w:font>
+  <w:font w:name="Times New Roman">
+    <w:panose1 w:val="02020603050405020304"/>
+    <w:charset w:val="00"/>
+    <w:family w:val="roman"/>
+    <w:pitch w:val="variable"/>
+    <w:sig w:usb0="E0002AFF" w:usb1="C0007843" w:usb2="00000009" w:usb3="00000000" w:csb0="000001FF" w:csb1="00000000"/>
+  </w:font>
+  <w:font w:name="Courier New">
+    <w:panose1 w:val="02070309020205020404"/>
+    <w:charset w:val="00"/>
+    <w:family w:val="modern"/>
+    <w:pitch w:val="fixed"/>
+    <w:sig w:usb0="E0002EFF" w:usb1="C0007843" w:usb2="00000009" w:usb3="00000000" w:csb0="000001FF" w:csb1="00000000"/>
+  </w:font>
+  <w:font w:name="Wingdings">
+    <w:panose1 w:val="05000000000000000000"/>
+    <w:charset w:val="02"/>
+    <w:family w:val="auto"/>
+    <w:pitch w:val="variable"/>
+    <w:sig w:usb0="00000000" w:usb1="10000000" w:usb2="00000000" w:usb3="00000000" w:csb0="80000000" w:csb1="00000000"/>
+  </w:font>
+  <w:font w:name="Arial">
+    <w:panose1 w:val="020B0604020202020204"/>
+    <w:charset w:val="00"/>
+    <w:family w:val="swiss"/>
+    <w:pitch w:val="variable"/>
+    <w:sig w:usb0="E0002AFF" w:usb1="C0007843" w:usb2="00000009" w:usb3="00000000" w:csb0="000001FF" w:csb1="00000000"/>
+  </w:font>
+  <w:font w:name="IowanOldSt BT">
+    <w:altName w:val="Georgia"/>
+    <w:charset w:val="00"/>
+    <w:family w:val="roman"/>
+    <w:pitch w:val="variable"/>
+    <w:sig w:usb0="00000087" w:usb1="00000000" w:usb2="00000000" w:usb3="00000000" w:csb0="0000001B" w:csb1="00000000"/>
+  </w:font>
+  <w:font w:name="Trebuchet MS">
+    <w:panose1 w:val="020B0603020202020204"/>
+    <w:charset w:val="00"/>
+    <w:family w:val="swiss"/>
+    <w:pitch w:val="variable"/>
+    <w:sig w:usb0="00000687" w:usb1="00000000" w:usb2="00000000" w:usb3="00000000" w:csb0="0000009F" w:csb1="00000000"/>
+  </w:font>
+  <w:font w:name="Tahoma">
+    <w:panose1 w:val="020B0604030504040204"/>
+    <w:charset w:val="00"/>
+    <w:family w:val="swiss"/>
+    <w:pitch w:val="variable"/>
+    <w:sig w:usb0="E1002EFF" w:usb1="C000605B" w:usb2="00000029" w:usb3="00000000" w:csb0="000101FF" w:csb1="00000000"/>
+  </w:font>
+  <w:font w:name="Calibri">
+    <w:panose1 w:val="020F0502020204030204"/>
+    <w:charset w:val="00"/>
+    <w:family w:val="swiss"/>
+    <w:pitch w:val="variable"/>
+    <w:sig w:usb0="E10002FF" w:usb1="4000ACFF" w:usb2="00000009" w:usb3="00000000" w:csb0="0000019F" w:csb1="00000000"/>
+  </w:font>
+  <w:font w:name="Cambria Math">
+    <w:panose1 w:val="02040503050406030204"/>
+    <w:charset w:val="00"/>
+    <w:family w:val="roman"/>
+    <w:pitch w:val="variable"/>
+    <w:sig w:usb0="E00002FF" w:usb1="420024FF" w:usb2="00000000" w:usb3="00000000" w:csb0="0000019F" w:csb1="00000000"/>
+  </w:font>
+  <w:font w:name="Calibri Light">
+    <w:panose1 w:val="020F0302020204030204"/>
+    <w:charset w:val="00"/>
+    <w:family w:val="swiss"/>
+    <w:pitch w:val="variable"/>
+    <w:sig w:usb0="A00002EF" w:usb1="4000207B" w:usb2="00000000" w:usb3="00000000" w:csb0="0000019F" w:csb1="00000000"/>
+  </w:font>
+</w:fonts>
+</file>
+
+<file path=word/glossary/settings.xml><?xml version="1.0" encoding="utf-8"?>
+<w:settings xmlns:mc="http://schemas.openxmlformats.org/markup-compatibility/2006" xmlns:o="urn:schemas-microsoft-com:office:office" xmlns:r="http://schemas.openxmlformats.org/officeDocument/2006/relationships" xmlns:m="http://schemas.openxmlformats.org/officeDocument/2006/math" xmlns:v="urn:schemas-microsoft-com:vml" xmlns:w10="urn:schemas-microsoft-com:office:word" xmlns:w="http://schemas.openxmlformats.org/wordprocessingml/2006/main" xmlns:w14="http://schemas.microsoft.com/office/word/2010/wordml" xmlns:w15="http://schemas.microsoft.com/office/word/2012/wordml" xmlns:w16se="http://schemas.microsoft.com/office/word/2015/wordml/symex" xmlns:sl="http://schemas.openxmlformats.org/schemaLibrary/2006/main" mc:Ignorable="w14 w15 w16se">
+  <w:view w:val="normal"/>
+  <w:defaultTabStop w:val="708"/>
+  <w:hyphenationZone w:val="425"/>
+  <w:characterSpacingControl w:val="doNotCompress"/>
+  <w:compat>
+    <w:useFELayout/>
+    <w:compatSetting w:name="compatibilityMode" w:uri="http://schemas.microsoft.com/office/word" w:val="15"/>
+    <w:compatSetting w:name="overrideTableStyleFontSizeAndJustification" w:uri="http://schemas.microsoft.com/office/word" w:val="1"/>
+    <w:compatSetting w:name="enableOpenTypeFeatures" w:uri="http://schemas.microsoft.com/office/word" w:val="1"/>
+    <w:compatSetting w:name="doNotFlipMirrorIndents" w:uri="http://schemas.microsoft.com/office/word" w:val="1"/>
+    <w:compatSetting w:name="differentiateMultirowTableHeaders" w:uri="http://schemas.microsoft.com/office/word" w:val="1"/>
+  </w:compat>
+  <w:rsids>
+    <w:rsidRoot w:val="008F6254"/>
+    <w:rsid w:val="008F6254"/>
+  </w:rsids>
+  <m:mathPr>
+    <m:mathFont m:val="Cambria Math"/>
+    <m:brkBin m:val="before"/>
+    <m:brkBinSub m:val="--"/>
+    <m:smallFrac m:val="0"/>
+    <m:dispDef/>
+    <m:lMargin m:val="0"/>
+    <m:rMargin m:val="0"/>
+    <m:defJc m:val="centerGroup"/>
+    <m:wrapIndent m:val="1440"/>
+    <m:intLim m:val="subSup"/>
+    <m:naryLim m:val="undOvr"/>
+  </m:mathPr>
+  <w:themeFontLang w:val="de-DE"/>
+  <w:clrSchemeMapping w:bg1="light1" w:t1="dark1" w:bg2="light2" w:t2="dark2" w:accent1="accent1" w:accent2="accent2" w:accent3="accent3" w:accent4="accent4" w:accent5="accent5" w:accent6="accent6" w:hyperlink="hyperlink" w:followedHyperlink="followedHyperlink"/>
+  <w:decimalSymbol w:val=","/>
+  <w:listSeparator w:val=";"/>
+  <w15:chartTrackingRefBased/>
+</w:settings>
+</file>
+
+<file path=word/glossary/styles.xml><?xml version="1.0" encoding="utf-8"?>
+<w:styles xmlns:mc="http://schemas.openxmlformats.org/markup-compatibility/2006" xmlns:r="http://schemas.openxmlformats.org/officeDocument/2006/relationships" xmlns:w="http://schemas.openxmlformats.org/wordprocessingml/2006/main" xmlns:w14="http://schemas.microsoft.com/office/word/2010/wordml" xmlns:w15="http://schemas.microsoft.com/office/word/2012/wordml" xmlns:w16se="http://schemas.microsoft.com/office/word/2015/wordml/symex" mc:Ignorable="w14 w15 w16se">
+  <w:docDefaults>
+    <w:rPrDefault>
+      <w:rPr>
+        <w:rFonts w:asciiTheme="minorHAnsi" w:eastAsiaTheme="minorEastAsia" w:hAnsiTheme="minorHAnsi" w:cstheme="minorBidi"/>
+        <w:sz w:val="22"/>
+        <w:szCs w:val="22"/>
+        <w:lang w:val="de-DE" w:eastAsia="de-DE" w:bidi="ar-SA"/>
+      </w:rPr>
+    </w:rPrDefault>
+    <w:pPrDefault>
+      <w:pPr>
+        <w:spacing w:after="160" w:line="259" w:lineRule="auto"/>
+      </w:pPr>
+    </w:pPrDefault>
+  </w:docDefaults>
+  <w:latentStyles w:defLockedState="0" w:defUIPriority="99" w:defSemiHidden="0" w:defUnhideWhenUsed="0" w:defQFormat="0" w:count="372">
+    <w:lsdException w:name="Normal" w:uiPriority="0" w:qFormat="1"/>
+    <w:lsdException w:name="heading 1" w:uiPriority="9" w:qFormat="1"/>
+    <w:lsdException w:name="heading 2" w:semiHidden="1" w:uiPriority="9" w:unhideWhenUsed="1" w:qFormat="1"/>
+    <w:lsdException w:name="heading 3" w:semiHidden="1" w:uiPriority="9" w:unhideWhenUsed="1" w:qFormat="1"/>
+    <w:lsdException w:name="heading 4" w:semiHidden="1" w:uiPriority="9" w:unhideWhenUsed="1" w:qFormat="1"/>
+    <w:lsdException w:name="heading 5" w:semiHidden="1" w:uiPriority="9" w:unhideWhenUsed="1" w:qFormat="1"/>
+    <w:lsdException w:name="heading 6" w:semiHidden="1" w:uiPriority="9" w:unhideWhenUsed="1" w:qFormat="1"/>
+    <w:lsdException w:name="heading 7" w:semiHidden="1" w:uiPriority="9" w:unhideWhenUsed="1" w:qFormat="1"/>
+    <w:lsdException w:name="heading 8" w:semiHidden="1" w:uiPriority="9" w:unhideWhenUsed="1" w:qFormat="1"/>
+    <w:lsdException w:name="heading 9" w:semiHidden="1" w:uiPriority="9" w:unhideWhenUsed="1" w:qFormat="1"/>
+    <w:lsdException w:name="index 1" w:semiHidden="1" w:unhideWhenUsed="1"/>
+    <w:lsdException w:name="index 2" w:semiHidden="1" w:unhideWhenUsed="1"/>
+    <w:lsdException w:name="index 3" w:semiHidden="1" w:unhideWhenUsed="1"/>
+    <w:lsdException w:name="index 4" w:semiHidden="1" w:unhideWhenUsed="1"/>
+    <w:lsdException w:name="index 5" w:semiHidden="1" w:unhideWhenUsed="1"/>
+    <w:lsdException w:name="index 6" w:semiHidden="1" w:unhideWhenUsed="1"/>
+    <w:lsdException w:name="index 7" w:semiHidden="1" w:unhideWhenUsed="1"/>
+    <w:lsdException w:name="index 8" w:semiHidden="1" w:unhideWhenUsed="1"/>
+    <w:lsdException w:name="index 9" w:semiHidden="1" w:unhideWhenUsed="1"/>
+    <w:lsdException w:name="toc 1" w:semiHidden="1" w:uiPriority="39" w:unhideWhenUsed="1"/>
+    <w:lsdException w:name="toc 2" w:semiHidden="1" w:uiPriority="39" w:unhideWhenUsed="1"/>
+    <w:lsdException w:name="toc 3" w:semiHidden="1" w:uiPriority="39" w:unhideWhenUsed="1"/>
+    <w:lsdException w:name="toc 4" w:semiHidden="1" w:uiPriority="39" w:unhideWhenUsed="1"/>
+    <w:lsdException w:name="toc 5" w:semiHidden="1" w:uiPriority="39" w:unhideWhenUsed="1"/>
+    <w:lsdException w:name="toc 6" w:semiHidden="1" w:uiPriority="39" w:unhideWhenUsed="1"/>
+    <w:lsdException w:name="toc 7" w:semiHidden="1" w:uiPriority="39" w:unhideWhenUsed="1"/>
+    <w:lsdException w:name="toc 8" w:semiHidden="1" w:uiPriority="39" w:unhideWhenUsed="1"/>
+    <w:lsdException w:name="toc 9" w:semiHidden="1" w:uiPriority="39" w:unhideWhenUsed="1"/>
+    <w:lsdException w:name="Normal Indent" w:semiHidden="1" w:unhideWhenUsed="1"/>
+    <w:lsdException w:name="footnote text" w:semiHidden="1" w:unhideWhenUsed="1"/>
+    <w:lsdException w:name="annotation text" w:semiHidden="1" w:unhideWhenUsed="1"/>
+    <w:lsdException w:name="header" w:semiHidden="1" w:unhideWhenUsed="1"/>
+    <w:lsdException w:name="footer" w:semiHidden="1" w:unhideWhenUsed="1"/>
+    <w:lsdException w:name="index heading" w:semiHidden="1" w:unhideWhenUsed="1"/>
+    <w:lsdException w:name="caption" w:semiHidden="1" w:uiPriority="35" w:unhideWhenUsed="1" w:qFormat="1"/>
+    <w:lsdException w:name="table of figures" w:semiHidden="1" w:unhideWhenUsed="1"/>
+    <w:lsdException w:name="envelope address" w:semiHidden="1" w:unhideWhenUsed="1"/>
+    <w:lsdException w:name="envelope return" w:semiHidden="1" w:unhideWhenUsed="1"/>
+    <w:lsdException w:name="footnote reference" w:semiHidden="1" w:unhideWhenUsed="1"/>
+    <w:lsdException w:name="annotation reference" w:semiHidden="1" w:unhideWhenUsed="1"/>
+    <w:lsdException w:name="line number" w:semiHidden="1" w:unhideWhenUsed="1"/>
+    <w:lsdException w:name="page number" w:semiHidden="1" w:unhideWhenUsed="1"/>
+    <w:lsdException w:name="endnote reference" w:semiHidden="1" w:unhideWhenUsed="1"/>
+    <w:lsdException w:name="endnote text" w:semiHidden="1" w:unhideWhenUsed="1"/>
+    <w:lsdException w:name="table of authorities" w:semiHidden="1" w:unhideWhenUsed="1"/>
+    <w:lsdException w:name="macro" w:semiHidden="1" w:unhideWhenUsed="1"/>
+    <w:lsdException w:name="toa heading" w:semiHidden="1" w:unhideWhenUsed="1"/>
+    <w:lsdException w:name="List" w:semiHidden="1" w:unhideWhenUsed="1"/>
+    <w:lsdException w:name="List Bullet" w:semiHidden="1" w:unhideWhenUsed="1"/>
+    <w:lsdException w:name="List Number" w:semiHidden="1" w:unhideWhenUsed="1"/>
+    <w:lsdException w:name="List 2" w:semiHidden="1" w:unhideWhenUsed="1"/>
+    <w:lsdException w:name="List 3" w:semiHidden="1" w:unhideWhenUsed="1"/>
+    <w:lsdException w:name="List 4" w:semiHidden="1" w:unhideWhenUsed="1"/>
+    <w:lsdException w:name="List 5" w:semiHidden="1" w:unhideWhenUsed="1"/>
+    <w:lsdException w:name="List Bullet 2" w:semiHidden="1" w:unhideWhenUsed="1"/>
+    <w:lsdException w:name="List Bullet 3" w:semiHidden="1" w:unhideWhenUsed="1"/>
+    <w:lsdException w:name="List Bullet 4" w:semiHidden="1" w:unhideWhenUsed="1"/>
+    <w:lsdException w:name="List Bullet 5" w:semiHidden="1" w:unhideWhenUsed="1"/>
+    <w:lsdException w:name="List Number 2" w:semiHidden="1" w:unhideWhenUsed="1"/>
+    <w:lsdException w:name="List Number 3" w:semiHidden="1" w:unhideWhenUsed="1"/>
+    <w:lsdException w:name="List Number 4" w:semiHidden="1" w:unhideWhenUsed="1"/>
+    <w:lsdException w:name="List Number 5" w:semiHidden="1" w:unhideWhenUsed="1"/>
+    <w:lsdException w:name="Title" w:uiPriority="10" w:qFormat="1"/>
+    <w:lsdException w:name="Closing" w:semiHidden="1" w:unhideWhenUsed="1"/>
+    <w:lsdException w:name="Signature" w:semiHidden="1" w:unhideWhenUsed="1"/>
+    <w:lsdException w:name="Default Paragraph Font" w:semiHidden="1" w:uiPriority="1" w:unhideWhenUsed="1"/>
+    <w:lsdException w:name="Body Text" w:semiHidden="1" w:unhideWhenUsed="1"/>
+    <w:lsdException w:name="Body Text Indent" w:semiHidden="1" w:unhideWhenUsed="1"/>
+    <w:lsdException w:name="List Continue" w:semiHidden="1" w:unhideWhenUsed="1"/>
+    <w:lsdException w:name="List Continue 2" w:semiHidden="1" w:unhideWhenUsed="1"/>
+    <w:lsdException w:name="List Continue 3" w:semiHidden="1" w:unhideWhenUsed="1"/>
+    <w:lsdException w:name="List Continue 4" w:semiHidden="1" w:unhideWhenUsed="1"/>
+    <w:lsdException w:name="List Continue 5" w:semiHidden="1" w:unhideWhenUsed="1"/>
+    <w:lsdException w:name="Message Header" w:semiHidden="1" w:unhideWhenUsed="1"/>
+    <w:lsdException w:name="Subtitle" w:uiPriority="11" w:qFormat="1"/>
+    <w:lsdException w:name="Salutation" w:semiHidden="1" w:unhideWhenUsed="1"/>
+    <w:lsdException w:name="Date" w:semiHidden="1" w:unhideWhenUsed="1"/>
+    <w:lsdException w:name="Body Text First Indent" w:semiHidden="1" w:unhideWhenUsed="1"/>
+    <w:lsdException w:name="Body Text First Indent 2" w:semiHidden="1" w:unhideWhenUsed="1"/>
+    <w:lsdException w:name="Note Heading" w:semiHidden="1" w:unhideWhenUsed="1"/>
+    <w:lsdException w:name="Body Text 2" w:semiHidden="1" w:unhideWhenUsed="1"/>
+    <w:lsdException w:name="Body Text 3" w:semiHidden="1" w:unhideWhenUsed="1"/>
+    <w:lsdException w:name="Body Text Indent 2" w:semiHidden="1" w:unhideWhenUsed="1"/>
+    <w:lsdException w:name="Body Text Indent 3" w:semiHidden="1" w:unhideWhenUsed="1"/>
+    <w:lsdException w:name="Block Text" w:semiHidden="1" w:unhideWhenUsed="1"/>
+    <w:lsdException w:name="Hyperlink" w:semiHidden="1" w:unhideWhenUsed="1"/>
+    <w:lsdException w:name="FollowedHyperlink" w:semiHidden="1" w:unhideWhenUsed="1"/>
+    <w:lsdException w:name="Strong" w:uiPriority="22" w:qFormat="1"/>
+    <w:lsdException w:name="Emphasis" w:uiPriority="20" w:qFormat="1"/>
+    <w:lsdException w:name="Document Map" w:semiHidden="1" w:unhideWhenUsed="1"/>
+    <w:lsdException w:name="Plain Text" w:semiHidden="1" w:unhideWhenUsed="1"/>
+    <w:lsdException w:name="E-mail Signature" w:semiHidden="1" w:unhideWhenUsed="1"/>
+    <w:lsdException w:name="HTML Top of Form" w:semiHidden="1" w:unhideWhenUsed="1"/>
+    <w:lsdException w:name="HTML Bottom of Form" w:semiHidden="1" w:unhideWhenUsed="1"/>
+    <w:lsdException w:name="Normal (Web)" w:semiHidden="1" w:unhideWhenUsed="1"/>
+    <w:lsdException w:name="HTML Acronym" w:semiHidden="1" w:unhideWhenUsed="1"/>
+    <w:lsdException w:name="HTML Address" w:semiHidden="1" w:unhideWhenUsed="1"/>
+    <w:lsdException w:name="HTML Cite" w:semiHidden="1" w:unhideWhenUsed="1"/>
+    <w:lsdException w:name="HTML Code" w:semiHidden="1" w:unhideWhenUsed="1"/>
+    <w:lsdException w:name="HTML Definition" w:semiHidden="1" w:unhideWhenUsed="1"/>
+    <w:lsdException w:name="HTML Keyboard" w:semiHidden="1" w:unhideWhenUsed="1"/>
+    <w:lsdException w:name="HTML Preformatted" w:semiHidden="1" w:unhideWhenUsed="1"/>
+    <w:lsdException w:name="HTML Sample" w:semiHidden="1" w:unhideWhenUsed="1"/>
+    <w:lsdException w:name="HTML Typewriter" w:semiHidden="1" w:unhideWhenUsed="1"/>
+    <w:lsdException w:name="HTML Variable" w:semiHidden="1" w:unhideWhenUsed="1"/>
+    <w:lsdException w:name="Normal Table" w:semiHidden="1" w:unhideWhenUsed="1"/>
+    <w:lsdException w:name="annotation subject" w:semiHidden="1" w:unhideWhenUsed="1"/>
+    <w:lsdException w:name="No List" w:semiHidden="1" w:unhideWhenUsed="1"/>
+    <w:lsdException w:name="Outline List 1" w:semiHidden="1" w:unhideWhenUsed="1"/>
+    <w:lsdException w:name="Outline List 2" w:semiHidden="1" w:unhideWhenUsed="1"/>
+    <w:lsdException w:name="Outline List 3" w:semiHidden="1" w:unhideWhenUsed="1"/>
+    <w:lsdException w:name="Table Simple 1" w:semiHidden="1" w:unhideWhenUsed="1"/>
+    <w:lsdException w:name="Table Simple 2" w:semiHidden="1" w:unhideWhenUsed="1"/>
+    <w:lsdException w:name="Table Simple 3" w:semiHidden="1" w:unhideWhenUsed="1"/>
+    <w:lsdException w:name="Table Classic 1" w:semiHidden="1" w:unhideWhenUsed="1"/>
+    <w:lsdException w:name="Table Classic 2" w:semiHidden="1" w:unhideWhenUsed="1"/>
+    <w:lsdException w:name="Table Classic 3" w:semiHidden="1" w:unhideWhenUsed="1"/>
+    <w:lsdException w:name="Table Classic 4" w:semiHidden="1" w:unhideWhenUsed="1"/>
+    <w:lsdException w:name="Table Colorful 1" w:semiHidden="1" w:unhideWhenUsed="1"/>
+    <w:lsdException w:name="Table Colorful 2" w:semiHidden="1" w:unhideWhenUsed="1"/>
+    <w:lsdException w:name="Table Colorful 3" w:semiHidden="1" w:unhideWhenUsed="1"/>
+    <w:lsdException w:name="Table Columns 1" w:semiHidden="1" w:unhideWhenUsed="1"/>
+    <w:lsdException w:name="Table Columns 2" w:semiHidden="1" w:unhideWhenUsed="1"/>
+    <w:lsdException w:name="Table Columns 3" w:semiHidden="1" w:unhideWhenUsed="1"/>
+    <w:lsdException w:name="Table Columns 4" w:semiHidden="1" w:unhideWhenUsed="1"/>
+    <w:lsdException w:name="Table Columns 5" w:semiHidden="1" w:unhideWhenUsed="1"/>
+    <w:lsdException w:name="Table Grid 1" w:semiHidden="1" w:unhideWhenUsed="1"/>
+    <w:lsdException w:name="Table Grid 2" w:semiHidden="1" w:unhideWhenUsed="1"/>
+    <w:lsdException w:name="Table Grid 3" w:semiHidden="1" w:unhideWhenUsed="1"/>
+    <w:lsdException w:name="Table Grid 4" w:semiHidden="1" w:unhideWhenUsed="1"/>
+    <w:lsdException w:name="Table Grid 5" w:semiHidden="1" w:unhideWhenUsed="1"/>
+    <w:lsdException w:name="Table Grid 6" w:semiHidden="1" w:unhideWhenUsed="1"/>
+    <w:lsdException w:name="Table Grid 7" w:semiHidden="1" w:unhideWhenUsed="1"/>
+    <w:lsdException w:name="Table Grid 8" w:semiHidden="1" w:unhideWhenUsed="1"/>
+    <w:lsdException w:name="Table List 1" w:semiHidden="1" w:unhideWhenUsed="1"/>
+    <w:lsdException w:name="Table List 2" w:semiHidden="1" w:unhideWhenUsed="1"/>
+    <w:lsdException w:name="Table List 3" w:semiHidden="1" w:unhideWhenUsed="1"/>
+    <w:lsdException w:name="Table List 4" w:semiHidden="1" w:unhideWhenUsed="1"/>
+    <w:lsdException w:name="Table List 5" w:semiHidden="1" w:unhideWhenUsed="1"/>
+    <w:lsdException w:name="Table List 6" w:semiHidden="1" w:unhideWhenUsed="1"/>
+    <w:lsdException w:name="Table List 7" w:semiHidden="1" w:unhideWhenUsed="1"/>
+    <w:lsdException w:name="Table List 8" w:semiHidden="1" w:unhideWhenUsed="1"/>
+    <w:lsdException w:name="Table 3D effects 1" w:semiHidden="1" w:unhideWhenUsed="1"/>
+    <w:lsdException w:name="Table 3D effects 2" w:semiHidden="1" w:unhideWhenUsed="1"/>
+    <w:lsdException w:name="Table 3D effects 3" w:semiHidden="1" w:unhideWhenUsed="1"/>
+    <w:lsdException w:name="Table Contemporary" w:semiHidden="1" w:unhideWhenUsed="1"/>
+    <w:lsdException w:name="Table Elegant" w:semiHidden="1" w:unhideWhenUsed="1"/>
+    <w:lsdException w:name="Table Professional" w:semiHidden="1" w:unhideWhenUsed="1"/>
+    <w:lsdException w:name="Table Subtle 1" w:semiHidden="1" w:unhideWhenUsed="1"/>
+    <w:lsdException w:name="Table Subtle 2" w:semiHidden="1" w:unhideWhenUsed="1"/>
+    <w:lsdException w:name="Table Web 1" w:semiHidden="1" w:unhideWhenUsed="1"/>
+    <w:lsdException w:name="Table Web 2" w:semiHidden="1" w:unhideWhenUsed="1"/>
+    <w:lsdException w:name="Table Web 3" w:semiHidden="1" w:unhideWhenUsed="1"/>
+    <w:lsdException w:name="Balloon Text" w:semiHidden="1" w:unhideWhenUsed="1"/>
+    <w:lsdException w:name="Table Grid" w:uiPriority="39"/>
+    <w:lsdException w:name="Table Theme" w:semiHidden="1" w:unhideWhenUsed="1"/>
+    <w:lsdException w:name="Placeholder Text" w:semiHidden="1"/>
+    <w:lsdException w:name="No Spacing" w:uiPriority="1" w:qFormat="1"/>
+    <w:lsdException w:name="Light Shading" w:uiPriority="60"/>
+    <w:lsdException w:name="Light List" w:uiPriority="61"/>
+    <w:lsdException w:name="Light Grid" w:uiPriority="62"/>
+    <w:lsdException w:name="Medium Shading 1" w:uiPriority="63"/>
+    <w:lsdException w:name="Medium Shading 2" w:uiPriority="64"/>
+    <w:lsdException w:name="Medium List 1" w:uiPriority="65"/>
+    <w:lsdException w:name="Medium List 2" w:uiPriority="66"/>
+    <w:lsdException w:name="Medium Grid 1" w:uiPriority="67"/>
+    <w:lsdException w:name="Medium Grid 2" w:uiPriority="68"/>
+    <w:lsdException w:name="Medium Grid 3" w:uiPriority="69"/>
+    <w:lsdException w:name="Dark List" w:uiPriority="70"/>
+    <w:lsdException w:name="Colorful Shading" w:uiPriority="71"/>
+    <w:lsdException w:name="Colorful List" w:uiPriority="72"/>
+    <w:lsdException w:name="Colorful Grid" w:uiPriority="73"/>
+    <w:lsdException w:name="Light Shading Accent 1" w:uiPriority="60"/>
+    <w:lsdException w:name="Light List Accent 1" w:uiPriority="61"/>
+    <w:lsdException w:name="Light Grid Accent 1" w:uiPriority="62"/>
+    <w:lsdException w:name="Medium Shading 1 Accent 1" w:uiPriority="63"/>
+    <w:lsdException w:name="Medium Shading 2 Accent 1" w:uiPriority="64"/>
+    <w:lsdException w:name="Medium List 1 Accent 1" w:uiPriority="65"/>
+    <w:lsdException w:name="Revision" w:semiHidden="1"/>
+    <w:lsdException w:name="List Paragraph" w:uiPriority="34" w:qFormat="1"/>
+    <w:lsdException w:name="Quote" w:uiPriority="29" w:qFormat="1"/>
+    <w:lsdException w:name="Intense Quote" w:uiPriority="30" w:qFormat="1"/>
+    <w:lsdException w:name="Medium List 2 Accent 1" w:uiPriority="66"/>
+    <w:lsdException w:name="Medium Grid 1 Accent 1" w:uiPriority="67"/>
+    <w:lsdException w:name="Medium Grid 2 Accent 1" w:uiPriority="68"/>
+    <w:lsdException w:name="Medium Grid 3 Accent 1" w:uiPriority="69"/>
+    <w:lsdException w:name="Dark List Accent 1" w:uiPriority="70"/>
+    <w:lsdException w:name="Colorful Shading Accent 1" w:uiPriority="71"/>
+    <w:lsdException w:name="Colorful List Accent 1" w:uiPriority="72"/>
+    <w:lsdException w:name="Colorful Grid Accent 1" w:uiPriority="73"/>
+    <w:lsdException w:name="Light Shading Accent 2" w:uiPriority="60"/>
+    <w:lsdException w:name="Light List Accent 2" w:uiPriority="61"/>
+    <w:lsdException w:name="Light Grid Accent 2" w:uiPriority="62"/>
+    <w:lsdException w:name="Medium Shading 1 Accent 2" w:uiPriority="63"/>
+    <w:lsdException w:name="Medium Shading 2 Accent 2" w:uiPriority="64"/>
+    <w:lsdException w:name="Medium List 1 Accent 2" w:uiPriority="65"/>
+    <w:lsdException w:name="Medium List 2 Accent 2" w:uiPriority="66"/>
+    <w:lsdException w:name="Medium Grid 1 Accent 2" w:uiPriority="67"/>
+    <w:lsdException w:name="Medium Grid 2 Accent 2" w:uiPriority="68"/>
+    <w:lsdException w:name="Medium Grid 3 Accent 2" w:uiPriority="69"/>
+    <w:lsdException w:name="Dark List Accent 2" w:uiPriority="70"/>
+    <w:lsdException w:name="Colorful Shading Accent 2" w:uiPriority="71"/>
+    <w:lsdException w:name="Colorful List Accent 2" w:uiPriority="72"/>
+    <w:lsdException w:name="Colorful Grid Accent 2" w:uiPriority="73"/>
+    <w:lsdException w:name="Light Shading Accent 3" w:uiPriority="60"/>
+    <w:lsdException w:name="Light List Accent 3" w:uiPriority="61"/>
+    <w:lsdException w:name="Light Grid Accent 3" w:uiPriority="62"/>
+    <w:lsdException w:name="Medium Shading 1 Accent 3" w:uiPriority="63"/>
+    <w:lsdException w:name="Medium Shading 2 Accent 3" w:uiPriority="64"/>
+    <w:lsdException w:name="Medium List 1 Accent 3" w:uiPriority="65"/>
+    <w:lsdException w:name="Medium List 2 Accent 3" w:uiPriority="66"/>
+    <w:lsdException w:name="Medium Grid 1 Accent 3" w:uiPriority="67"/>
+    <w:lsdException w:name="Medium Grid 2 Accent 3" w:uiPriority="68"/>
+    <w:lsdException w:name="Medium Grid 3 Accent 3" w:uiPriority="69"/>
+    <w:lsdException w:name="Dark List Accent 3" w:uiPriority="70"/>
+    <w:lsdException w:name="Colorful Shading Accent 3" w:uiPriority="71"/>
+    <w:lsdException w:name="Colorful List Accent 3" w:uiPriority="72"/>
+    <w:lsdException w:name="Colorful Grid Accent 3" w:uiPriority="73"/>
+    <w:lsdException w:name="Light Shading Accent 4" w:uiPriority="60"/>
+    <w:lsdException w:name="Light List Accent 4" w:uiPriority="61"/>
+    <w:lsdException w:name="Light Grid Accent 4" w:uiPriority="62"/>
+    <w:lsdException w:name="Medium Shading 1 Accent 4" w:uiPriority="63"/>
+    <w:lsdException w:name="Medium Shading 2 Accent 4" w:uiPriority="64"/>
+    <w:lsdException w:name="Medium List 1 Accent 4" w:uiPriority="65"/>
+    <w:lsdException w:name="Medium List 2 Accent 4" w:uiPriority="66"/>
+    <w:lsdException w:name="Medium Grid 1 Accent 4" w:uiPriority="67"/>
+    <w:lsdException w:name="Medium Grid 2 Accent 4" w:uiPriority="68"/>
+    <w:lsdException w:name="Medium Grid 3 Accent 4" w:uiPriority="69"/>
+    <w:lsdException w:name="Dark List Accent 4" w:uiPriority="70"/>
+    <w:lsdException w:name="Colorful Shading Accent 4" w:uiPriority="71"/>
+    <w:lsdException w:name="Colorful List Accent 4" w:uiPriority="72"/>
+    <w:lsdException w:name="Colorful Grid Accent 4" w:uiPriority="73"/>
+    <w:lsdException w:name="Light Shading Accent 5" w:uiPriority="60"/>
+    <w:lsdException w:name="Light List Accent 5" w:uiPriority="61"/>
+    <w:lsdException w:name="Light Grid Accent 5" w:uiPriority="62"/>
+    <w:lsdException w:name="Medium Shading 1 Accent 5" w:uiPriority="63"/>
+    <w:lsdException w:name="Medium Shading 2 Accent 5" w:uiPriority="64"/>
+    <w:lsdException w:name="Medium List 1 Accent 5" w:uiPriority="65"/>
+    <w:lsdException w:name="Medium List 2 Accent 5" w:uiPriority="66"/>
+    <w:lsdException w:name="Medium Grid 1 Accent 5" w:uiPriority="67"/>
+    <w:lsdException w:name="Medium Grid 2 Accent 5" w:uiPriority="68"/>
+    <w:lsdException w:name="Medium Grid 3 Accent 5" w:uiPriority="69"/>
+    <w:lsdException w:name="Dark List Accent 5" w:uiPriority="70"/>
+    <w:lsdException w:name="Colorful Shading Accent 5" w:uiPriority="71"/>
+    <w:lsdException w:name="Colorful List Accent 5" w:uiPriority="72"/>
+    <w:lsdException w:name="Colorful Grid Accent 5" w:uiPriority="73"/>
+    <w:lsdException w:name="Light Shading Accent 6" w:uiPriority="60"/>
+    <w:lsdException w:name="Light List Accent 6" w:uiPriority="61"/>
+    <w:lsdException w:name="Light Grid Accent 6" w:uiPriority="62"/>
+    <w:lsdException w:name="Medium Shading 1 Accent 6" w:uiPriority="63"/>
+    <w:lsdException w:name="Medium Shading 2 Accent 6" w:uiPriority="64"/>
+    <w:lsdException w:name="Medium List 1 Accent 6" w:uiPriority="65"/>
+    <w:lsdException w:name="Medium List 2 Accent 6" w:uiPriority="66"/>
+    <w:lsdException w:name="Medium Grid 1 Accent 6" w:uiPriority="67"/>
+    <w:lsdException w:name="Medium Grid 2 Accent 6" w:uiPriority="68"/>
+    <w:lsdException w:name="Medium Grid 3 Accent 6" w:uiPriority="69"/>
+    <w:lsdException w:name="Dark List Accent 6" w:uiPriority="70"/>
+    <w:lsdException w:name="Colorful Shading Accent 6" w:uiPriority="71"/>
+    <w:lsdException w:name="Colorful List Accent 6" w:uiPriority="72"/>
+    <w:lsdException w:name="Colorful Grid Accent 6" w:uiPriority="73"/>
+    <w:lsdException w:name="Subtle Emphasis" w:uiPriority="19" w:qFormat="1"/>
+    <w:lsdException w:name="Intense Emphasis" w:uiPriority="21" w:qFormat="1"/>
+    <w:lsdException w:name="Subtle Reference" w:uiPriority="31" w:qFormat="1"/>
+    <w:lsdException w:name="Intense Reference" w:uiPriority="32" w:qFormat="1"/>
+    <w:lsdException w:name="Book Title" w:uiPriority="33" w:qFormat="1"/>
+    <w:lsdException w:name="Bibliography" w:semiHidden="1" w:uiPriority="37" w:unhideWhenUsed="1"/>
+    <w:lsdException w:name="TOC Heading" w:semiHidden="1" w:uiPriority="39" w:unhideWhenUsed="1" w:qFormat="1"/>
+    <w:lsdException w:name="Plain Table 1" w:uiPriority="41"/>
+    <w:lsdException w:name="Plain Table 2" w:uiPriority="42"/>
+    <w:lsdException w:name="Plain Table 3" w:uiPriority="43"/>
+    <w:lsdException w:name="Plain Table 4" w:uiPriority="44"/>
+    <w:lsdException w:name="Plain Table 5" w:uiPriority="45"/>
+    <w:lsdException w:name="Grid Table Light" w:uiPriority="40"/>
+    <w:lsdException w:name="Grid Table 1 Light" w:uiPriority="46"/>
+    <w:lsdException w:name="Grid Table 2" w:uiPriority="47"/>
+    <w:lsdException w:name="Grid Table 3" w:uiPriority="48"/>
+    <w:lsdException w:name="Grid Table 4" w:uiPriority="49"/>
+    <w:lsdException w:name="Grid Table 5 Dark" w:uiPriority="50"/>
+    <w:lsdException w:name="Grid Table 6 Colorful" w:uiPriority="51"/>
+    <w:lsdException w:name="Grid Table 7 Colorful" w:uiPriority="52"/>
+    <w:lsdException w:name="Grid Table 1 Light Accent 1" w:uiPriority="46"/>
+    <w:lsdException w:name="Grid Table 2 Accent 1" w:uiPriority="47"/>
+    <w:lsdException w:name="Grid Table 3 Accent 1" w:uiPriority="48"/>
+    <w:lsdException w:name="Grid Table 4 Accent 1" w:uiPriority="49"/>
+    <w:lsdException w:name="Grid Table 5 Dark Accent 1" w:uiPriority="50"/>
+    <w:lsdException w:name="Grid Table 6 Colorful Accent 1" w:uiPriority="51"/>
+    <w:lsdException w:name="Grid Table 7 Colorful Accent 1" w:uiPriority="52"/>
+    <w:lsdException w:name="Grid Table 1 Light Accent 2" w:uiPriority="46"/>
+    <w:lsdException w:name="Grid Table 2 Accent 2" w:uiPriority="47"/>
+    <w:lsdException w:name="Grid Table 3 Accent 2" w:uiPriority="48"/>
+    <w:lsdException w:name="Grid Table 4 Accent 2" w:uiPriority="49"/>
+    <w:lsdException w:name="Grid Table 5 Dark Accent 2" w:uiPriority="50"/>
+    <w:lsdException w:name="Grid Table 6 Colorful Accent 2" w:uiPriority="51"/>
+    <w:lsdException w:name="Grid Table 7 Colorful Accent 2" w:uiPriority="52"/>
+    <w:lsdException w:name="Grid Table 1 Light Accent 3" w:uiPriority="46"/>
+    <w:lsdException w:name="Grid Table 2 Accent 3" w:uiPriority="47"/>
+    <w:lsdException w:name="Grid Table 3 Accent 3" w:uiPriority="48"/>
+    <w:lsdException w:name="Grid Table 4 Accent 3" w:uiPriority="49"/>
+    <w:lsdException w:name="Grid Table 5 Dark Accent 3" w:uiPriority="50"/>
+    <w:lsdException w:name="Grid Table 6 Colorful Accent 3" w:uiPriority="51"/>
+    <w:lsdException w:name="Grid Table 7 Colorful Accent 3" w:uiPriority="52"/>
+    <w:lsdException w:name="Grid Table 1 Light Accent 4" w:uiPriority="46"/>
+    <w:lsdException w:name="Grid Table 2 Accent 4" w:uiPriority="47"/>
+    <w:lsdException w:name="Grid Table 3 Accent 4" w:uiPriority="48"/>
+    <w:lsdException w:name="Grid Table 4 Accent 4" w:uiPriority="49"/>
+    <w:lsdException w:name="Grid Table 5 Dark Accent 4" w:uiPriority="50"/>
+    <w:lsdException w:name="Grid Table 6 Colorful Accent 4" w:uiPriority="51"/>
+    <w:lsdException w:name="Grid Table 7 Colorful Accent 4" w:uiPriority="52"/>
+    <w:lsdException w:name="Grid Table 1 Light Accent 5" w:uiPriority="46"/>
+    <w:lsdException w:name="Grid Table 2 Accent 5" w:uiPriority="47"/>
+    <w:lsdException w:name="Grid Table 3 Accent 5" w:uiPriority="48"/>
+    <w:lsdException w:name="Grid Table 4 Accent 5" w:uiPriority="49"/>
+    <w:lsdException w:name="Grid Table 5 Dark Accent 5" w:uiPriority="50"/>
+    <w:lsdException w:name="Grid Table 6 Colorful Accent 5" w:uiPriority="51"/>
+    <w:lsdException w:name="Grid Table 7 Colorful Accent 5" w:uiPriority="52"/>
+    <w:lsdException w:name="Grid Table 1 Light Accent 6" w:uiPriority="46"/>
+    <w:lsdException w:name="Grid Table 2 Accent 6" w:uiPriority="47"/>
+    <w:lsdException w:name="Grid Table 3 Accent 6" w:uiPriority="48"/>
+    <w:lsdException w:name="Grid Table 4 Accent 6" w:uiPriority="49"/>
+    <w:lsdException w:name="Grid Table 5 Dark Accent 6" w:uiPriority="50"/>
+    <w:lsdException w:name="Grid Table 6 Colorful Accent 6" w:uiPriority="51"/>
+    <w:lsdException w:name="Grid Table 7 Colorful Accent 6" w:uiPriority="52"/>
+    <w:lsdException w:name="List Table 1 Light" w:uiPriority="46"/>
+    <w:lsdException w:name="List Table 2" w:uiPriority="47"/>
+    <w:lsdException w:name="List Table 3" w:uiPriority="48"/>
+    <w:lsdException w:name="List Table 4" w:uiPriority="49"/>
+    <w:lsdException w:name="List Table 5 Dark" w:uiPriority="50"/>
+    <w:lsdException w:name="List Table 6 Colorful" w:uiPriority="51"/>
+    <w:lsdException w:name="List Table 7 Colorful" w:uiPriority="52"/>
+    <w:lsdException w:name="List Table 1 Light Accent 1" w:uiPriority="46"/>
+    <w:lsdException w:name="List Table 2 Accent 1" w:uiPriority="47"/>
+    <w:lsdException w:name="List Table 3 Accent 1" w:uiPriority="48"/>
+    <w:lsdException w:name="List Table 4 Accent 1" w:uiPriority="49"/>
+    <w:lsdException w:name="List Table 5 Dark Accent 1" w:uiPriority="50"/>
+    <w:lsdException w:name="List Table 6 Colorful Accent 1" w:uiPriority="51"/>
+    <w:lsdException w:name="List Table 7 Colorful Accent 1" w:uiPriority="52"/>
+    <w:lsdException w:name="List Table 1 Light Accent 2" w:uiPriority="46"/>
+    <w:lsdException w:name="List Table 2 Accent 2" w:uiPriority="47"/>
+    <w:lsdException w:name="List Table 3 Accent 2" w:uiPriority="48"/>
+    <w:lsdException w:name="List Table 4 Accent 2" w:uiPriority="49"/>
+    <w:lsdException w:name="List Table 5 Dark Accent 2" w:uiPriority="50"/>
+    <w:lsdException w:name="List Table 6 Colorful Accent 2" w:uiPriority="51"/>
+    <w:lsdException w:name="List Table 7 Colorful Accent 2" w:uiPriority="52"/>
+    <w:lsdException w:name="List Table 1 Light Accent 3" w:uiPriority="46"/>
+    <w:lsdException w:name="List Table 2 Accent 3" w:uiPriority="47"/>
+    <w:lsdException w:name="List Table 3 Accent 3" w:uiPriority="48"/>
+    <w:lsdException w:name="List Table 4 Accent 3" w:uiPriority="49"/>
+    <w:lsdException w:name="List Table 5 Dark Accent 3" w:uiPriority="50"/>
+    <w:lsdException w:name="List Table 6 Colorful Accent 3" w:uiPriority="51"/>
+    <w:lsdException w:name="List Table 7 Colorful Accent 3" w:uiPriority="52"/>
+    <w:lsdException w:name="List Table 1 Light Accent 4" w:uiPriority="46"/>
+    <w:lsdException w:name="List Table 2 Accent 4" w:uiPriority="47"/>
+    <w:lsdException w:name="List Table 3 Accent 4" w:uiPriority="48"/>
+    <w:lsdException w:name="List Table 4 Accent 4" w:uiPriority="49"/>
+    <w:lsdException w:name="List Table 5 Dark Accent 4" w:uiPriority="50"/>
+    <w:lsdException w:name="List Table 6 Colorful Accent 4" w:uiPriority="51"/>
+    <w:lsdException w:name="List Table 7 Colorful Accent 4" w:uiPriority="52"/>
+    <w:lsdException w:name="List Table 1 Light Accent 5" w:uiPriority="46"/>
+    <w:lsdException w:name="List Table 2 Accent 5" w:uiPriority="47"/>
+    <w:lsdException w:name="List Table 3 Accent 5" w:uiPriority="48"/>
+    <w:lsdException w:name="List Table 4 Accent 5" w:uiPriority="49"/>
+    <w:lsdException w:name="List Table 5 Dark Accent 5" w:uiPriority="50"/>
+    <w:lsdException w:name="List Table 6 Colorful Accent 5" w:uiPriority="51"/>
+    <w:lsdException w:name="List Table 7 Colorful Accent 5" w:uiPriority="52"/>
+    <w:lsdException w:name="List Table 1 Light Accent 6" w:uiPriority="46"/>
+    <w:lsdException w:name="List Table 2 Accent 6" w:uiPriority="47"/>
+    <w:lsdException w:name="List Table 3 Accent 6" w:uiPriority="48"/>
+    <w:lsdException w:name="List Table 4 Accent 6" w:uiPriority="49"/>
+    <w:lsdException w:name="List Table 5 Dark Accent 6" w:uiPriority="50"/>
+    <w:lsdException w:name="List Table 6 Colorful Accent 6" w:uiPriority="51"/>
+    <w:lsdException w:name="List Table 7 Colorful Accent 6" w:uiPriority="52"/>
+    <w:lsdException w:name="Mention" w:semiHidden="1" w:unhideWhenUsed="1"/>
+  </w:latentStyles>
+  <w:style w:type="paragraph" w:default="1" w:styleId="Standard">
+    <w:name w:val="Normal"/>
+    <w:qFormat/>
+  </w:style>
+  <w:style w:type="character" w:default="1" w:styleId="Absatz-Standardschriftart">
+    <w:name w:val="Default Paragraph Font"/>
+    <w:uiPriority w:val="1"/>
+    <w:semiHidden/>
+    <w:unhideWhenUsed/>
+  </w:style>
+  <w:style w:type="table" w:default="1" w:styleId="NormaleTabelle">
+    <w:name w:val="Normal Table"/>
+    <w:uiPriority w:val="99"/>
+    <w:semiHidden/>
+    <w:unhideWhenUsed/>
+    <w:tblPr>
+      <w:tblInd w:w="0" w:type="dxa"/>
+      <w:tblCellMar>
+        <w:top w:w="0" w:type="dxa"/>
+        <w:left w:w="108" w:type="dxa"/>
+        <w:bottom w:w="0" w:type="dxa"/>
+        <w:right w:w="108" w:type="dxa"/>
+      </w:tblCellMar>
+    </w:tblPr>
+  </w:style>
+  <w:style w:type="numbering" w:default="1" w:styleId="KeineListe">
+    <w:name w:val="No List"/>
+    <w:uiPriority w:val="99"/>
+    <w:semiHidden/>
+    <w:unhideWhenUsed/>
+  </w:style>
+  <w:style w:type="character" w:styleId="Platzhaltertext">
+    <w:name w:val="Placeholder Text"/>
+    <w:basedOn w:val="Absatz-Standardschriftart"/>
+    <w:uiPriority w:val="99"/>
+    <w:semiHidden/>
+    <w:rsid w:val="008F6254"/>
+    <w:rPr>
+      <w:color w:val="808080"/>
+    </w:rPr>
+  </w:style>
+</w:styles>
+</file>
+
+<file path=word/glossary/webSettings.xml><?xml version="1.0" encoding="utf-8"?>
+<w:webSettings xmlns:mc="http://schemas.openxmlformats.org/markup-compatibility/2006" xmlns:r="http://schemas.openxmlformats.org/officeDocument/2006/relationships" xmlns:w="http://schemas.openxmlformats.org/wordprocessingml/2006/main" xmlns:w14="http://schemas.microsoft.com/office/word/2010/wordml" xmlns:w15="http://schemas.microsoft.com/office/word/2012/wordml" xmlns:w16se="http://schemas.microsoft.com/office/word/2015/wordml/symex" mc:Ignorable="w14 w15 w16se">
+  <w:optimizeForBrowser/>
+  <w:allowPNG/>
+</w:webSettings>
+</file>
+
 <file path=word/theme/theme1.xml><?xml version="1.0" encoding="utf-8"?>
 <a:theme xmlns:a="http://schemas.openxmlformats.org/drawingml/2006/main" name="Office">
   <a:themeElements>
@@ -21847,7 +24162,7 @@
 </file>
 
 <file path=customXml/itemProps1.xml><?xml version="1.0" encoding="utf-8"?>
-<ds:datastoreItem xmlns:ds="http://schemas.openxmlformats.org/officeDocument/2006/customXml" ds:itemID="{23E9BC24-C518-40F9-B32B-6836677BC2C1}">
+<ds:datastoreItem xmlns:ds="http://schemas.openxmlformats.org/officeDocument/2006/customXml" ds:itemID="{0A9F40D6-7B3A-4718-A278-98F1FFE25081}">
   <ds:schemaRefs>
     <ds:schemaRef ds:uri="http://schemas.openxmlformats.org/officeDocument/2006/bibliography"/>
   </ds:schemaRefs>

</xml_diff>

<commit_message>
Continued working on "Entwurf"
</commit_message>
<xml_diff>
--- a/Bachlorarbeit.docx
+++ b/Bachlorarbeit.docx
@@ -2941,17 +2941,33 @@
       <w:r>
         <w:t xml:space="preserve"> wurde 1977 von </w:t>
       </w:r>
+      <w:proofErr w:type="spellStart"/>
       <w:r>
         <w:rPr>
           <w:i/>
         </w:rPr>
         <w:t>Tsukuba</w:t>
       </w:r>
+      <w:proofErr w:type="spellEnd"/>
       <w:r>
         <w:rPr>
           <w:i/>
         </w:rPr>
-        <w:t xml:space="preserve"> Mechanical Engineering Laboratory</w:t>
+        <w:t xml:space="preserve"> </w:t>
+      </w:r>
+      <w:proofErr w:type="spellStart"/>
+      <w:r>
+        <w:rPr>
+          <w:i/>
+        </w:rPr>
+        <w:t>Mechanical</w:t>
+      </w:r>
+      <w:proofErr w:type="spellEnd"/>
+      <w:r>
+        <w:rPr>
+          <w:i/>
+        </w:rPr>
+        <w:t xml:space="preserve"> Engineering Laboratory</w:t>
       </w:r>
       <w:r>
         <w:t xml:space="preserve"> in Japan geleistet. Damals konnte ein Auto weißen Straßenmarkierungen auf einem abgesperrten Testgelände folgen</w:t>
@@ -3537,7 +3553,33 @@
           <w:sz w:val="20"/>
           <w:lang w:val="en-GB"/>
         </w:rPr>
-        <w:t xml:space="preserve">“The computer is incredibly fast, accurate, and stupid. Man is unbelievably slow, inaccurate, and brilliant. The marriage of the two is a challenge and opportunity beyond imagination.” – Stuart Walesh </w:t>
+        <w:t xml:space="preserve">“The computer is incredibly fast, accurate, and stupid. Man is unbelievably slow, inaccurate, and brilliant. The marriage of the two is a challenge and opportunity beyond imagination.” – Stuart </w:t>
+      </w:r>
+      <w:proofErr w:type="spellStart"/>
+      <w:r>
+        <w:rPr>
+          <w:rFonts w:ascii="Times New Roman" w:hAnsi="Times New Roman"/>
+          <w:b w:val="0"/>
+          <w:i/>
+          <w:iCs/>
+          <w:color w:val="000000"/>
+          <w:sz w:val="20"/>
+          <w:lang w:val="en-GB"/>
+        </w:rPr>
+        <w:t>Walesh</w:t>
+      </w:r>
+      <w:proofErr w:type="spellEnd"/>
+      <w:r>
+        <w:rPr>
+          <w:rFonts w:ascii="Times New Roman" w:hAnsi="Times New Roman"/>
+          <w:b w:val="0"/>
+          <w:i/>
+          <w:iCs/>
+          <w:color w:val="000000"/>
+          <w:sz w:val="20"/>
+          <w:lang w:val="en-GB"/>
+        </w:rPr>
+        <w:t xml:space="preserve"> </w:t>
       </w:r>
     </w:p>
     <w:p>
@@ -3588,39 +3630,103 @@
       <w:r>
         <w:t>Der Aufbau jedes neuronalen Netzes ist grundsätzlich gleich. Es gibt eine Eingabeebene (</w:t>
       </w:r>
+      <w:proofErr w:type="spellStart"/>
       <w:r>
         <w:rPr>
           <w:i/>
         </w:rPr>
-        <w:t>input layer</w:t>
-      </w:r>
+        <w:t>input</w:t>
+      </w:r>
+      <w:proofErr w:type="spellEnd"/>
+      <w:r>
+        <w:rPr>
+          <w:i/>
+        </w:rPr>
+        <w:t xml:space="preserve"> </w:t>
+      </w:r>
+      <w:proofErr w:type="spellStart"/>
+      <w:r>
+        <w:rPr>
+          <w:i/>
+        </w:rPr>
+        <w:t>layer</w:t>
+      </w:r>
+      <w:proofErr w:type="spellEnd"/>
       <w:r>
         <w:t xml:space="preserve">) die einen Eingabevektor akzeptiert. Über diesen Weg werden Daten an das neuronale Netz übergeben. Das biologische Äquivalent wären zum Beispiel die Augen, die Farb- und Helligkeitsinformationen wahrnehmen und an Neuronen im Gehirn weiterleiten. Die Daten des Eingabevektors werden nun an die nächste Ebene im Netz propagieren, die erste, sogenannte, </w:t>
       </w:r>
+      <w:proofErr w:type="spellStart"/>
       <w:r>
         <w:rPr>
           <w:i/>
         </w:rPr>
-        <w:t>hidden layer</w:t>
-      </w:r>
+        <w:t>hidden</w:t>
+      </w:r>
+      <w:proofErr w:type="spellEnd"/>
+      <w:r>
+        <w:rPr>
+          <w:i/>
+        </w:rPr>
+        <w:t xml:space="preserve"> </w:t>
+      </w:r>
+      <w:proofErr w:type="spellStart"/>
+      <w:r>
+        <w:rPr>
+          <w:i/>
+        </w:rPr>
+        <w:t>layer</w:t>
+      </w:r>
+      <w:proofErr w:type="spellEnd"/>
       <w:r>
         <w:t xml:space="preserve">. Diese verarbeitet die Daten und leitet sie weiter an die nächste </w:t>
       </w:r>
+      <w:proofErr w:type="spellStart"/>
       <w:r>
         <w:rPr>
           <w:i/>
         </w:rPr>
-        <w:t>hidden layer</w:t>
-      </w:r>
+        <w:t>hidden</w:t>
+      </w:r>
+      <w:proofErr w:type="spellEnd"/>
+      <w:r>
+        <w:rPr>
+          <w:i/>
+        </w:rPr>
+        <w:t xml:space="preserve"> </w:t>
+      </w:r>
+      <w:proofErr w:type="spellStart"/>
+      <w:r>
+        <w:rPr>
+          <w:i/>
+        </w:rPr>
+        <w:t>layer</w:t>
+      </w:r>
+      <w:proofErr w:type="spellEnd"/>
       <w:r>
         <w:t xml:space="preserve">, bis schließlich die letzte Ebene erreicht wird und die Ergebnisse ausgelesen werden können (die </w:t>
       </w:r>
+      <w:proofErr w:type="spellStart"/>
       <w:r>
         <w:rPr>
           <w:i/>
         </w:rPr>
-        <w:t>output layer</w:t>
-      </w:r>
+        <w:t>output</w:t>
+      </w:r>
+      <w:proofErr w:type="spellEnd"/>
+      <w:r>
+        <w:rPr>
+          <w:i/>
+        </w:rPr>
+        <w:t xml:space="preserve"> </w:t>
+      </w:r>
+      <w:proofErr w:type="spellStart"/>
+      <w:r>
+        <w:rPr>
+          <w:i/>
+        </w:rPr>
+        <w:t>layer</w:t>
+      </w:r>
+      <w:proofErr w:type="spellEnd"/>
       <w:r>
         <w:t>). Jedes Element des Eingabevektors wird genau</w:t>
       </w:r>
@@ -3681,7 +3787,15 @@
         <w:t>z</w:t>
       </w:r>
       <w:r>
-        <w:t>iert. Eine Aktivierungsfunktion die häufig zum Einsatz kommt, ist die sogenannte Sigmoid-Funktion.</w:t>
+        <w:t xml:space="preserve">iert. Eine Aktivierungsfunktion die häufig zum Einsatz kommt, ist die sogenannte </w:t>
+      </w:r>
+      <w:proofErr w:type="spellStart"/>
+      <w:r>
+        <w:t>Sigmoid</w:t>
+      </w:r>
+      <w:proofErr w:type="spellEnd"/>
+      <w:r>
+        <w:t>-Funktion.</w:t>
       </w:r>
       <w:r>
         <w:t xml:space="preserve"> Sie hat die Form:</w:t>
@@ -4056,12 +4170,28 @@
       <w:r>
         <w:t xml:space="preserve"> gesetzt bekommen. Wie sich die Anzahl der </w:t>
       </w:r>
+      <w:proofErr w:type="spellStart"/>
       <w:r>
         <w:rPr>
           <w:i/>
         </w:rPr>
-        <w:t>hidden layers</w:t>
-      </w:r>
+        <w:t>hidden</w:t>
+      </w:r>
+      <w:proofErr w:type="spellEnd"/>
+      <w:r>
+        <w:rPr>
+          <w:i/>
+        </w:rPr>
+        <w:t xml:space="preserve"> </w:t>
+      </w:r>
+      <w:proofErr w:type="spellStart"/>
+      <w:r>
+        <w:rPr>
+          <w:i/>
+        </w:rPr>
+        <w:t>layers</w:t>
+      </w:r>
+      <w:proofErr w:type="spellEnd"/>
       <w:r>
         <w:t xml:space="preserve"> festlegt und wie viele Neuronen sich jeweils in ihnen befinden, ist </w:t>
       </w:r>
@@ -4089,12 +4219,28 @@
       <w:r>
         <w:t xml:space="preserve">somit gar keine </w:t>
       </w:r>
+      <w:proofErr w:type="spellStart"/>
       <w:r>
         <w:rPr>
           <w:i/>
         </w:rPr>
-        <w:t>hidden layers</w:t>
-      </w:r>
+        <w:t>hidden</w:t>
+      </w:r>
+      <w:proofErr w:type="spellEnd"/>
+      <w:r>
+        <w:rPr>
+          <w:i/>
+        </w:rPr>
+        <w:t xml:space="preserve"> </w:t>
+      </w:r>
+      <w:proofErr w:type="spellStart"/>
+      <w:r>
+        <w:rPr>
+          <w:i/>
+        </w:rPr>
+        <w:t>layers</w:t>
+      </w:r>
+      <w:proofErr w:type="spellEnd"/>
       <w:r>
         <w:t xml:space="preserve">. Möchte man </w:t>
       </w:r>
@@ -4111,12 +4257,28 @@
       <w:r>
         <w:t xml:space="preserve"> nachstellen benötigt man hingegen schon eine </w:t>
       </w:r>
+      <w:proofErr w:type="spellStart"/>
       <w:r>
         <w:rPr>
           <w:i/>
         </w:rPr>
-        <w:t>hidden layer</w:t>
-      </w:r>
+        <w:t>hidden</w:t>
+      </w:r>
+      <w:proofErr w:type="spellEnd"/>
+      <w:r>
+        <w:rPr>
+          <w:i/>
+        </w:rPr>
+        <w:t xml:space="preserve"> </w:t>
+      </w:r>
+      <w:proofErr w:type="spellStart"/>
+      <w:r>
+        <w:rPr>
+          <w:i/>
+        </w:rPr>
+        <w:t>layer</w:t>
+      </w:r>
+      <w:proofErr w:type="spellEnd"/>
       <w:r>
         <w:t xml:space="preserve">. Intuitiv lässt sich das damit erklären, dass die Eingabedaten in Verbindung zueinander gesetzt werden müssen. </w:t>
       </w:r>
@@ -4462,17 +4624,6 @@
     </w:p>
     <w:p>
       <w:pPr>
-        <w:rPr>
-          <w:color w:val="000000"/>
-          <w:sz w:val="22"/>
-        </w:rPr>
-      </w:pPr>
-      <w:r>
-        <w:br w:type="page"/>
-      </w:r>
-    </w:p>
-    <w:p>
-      <w:pPr>
         <w:pStyle w:val="-OlWIRberschrift2-"/>
         <w:numPr>
           <w:ilvl w:val="1"/>
@@ -4481,7 +4632,6 @@
       </w:pPr>
       <w:bookmarkStart w:id="9" w:name="_Toc458348498"/>
       <w:r>
-        <w:lastRenderedPageBreak/>
         <w:t>S</w:t>
       </w:r>
       <w:r>
@@ -4604,7 +4754,11 @@
         <w:t>.</w:t>
       </w:r>
       <w:r>
-        <w:t xml:space="preserve"> Der Aufbau der KNNs unterscheidet sich dabei nicht zwischen den Autos nur die Gewichte der einzelnen Verbindungen. Die Gewichte werden mithilfe von </w:t>
+        <w:t xml:space="preserve"> Der Aufbau der KNNs unterscheidet sich dabei nicht </w:t>
+      </w:r>
+      <w:r>
+        <w:lastRenderedPageBreak/>
+        <w:t xml:space="preserve">zwischen den Autos nur die Gewichte der einzelnen Verbindungen. Die Gewichte werden mithilfe von </w:t>
       </w:r>
       <w:r>
         <w:t xml:space="preserve">einem </w:t>
@@ -4674,11 +4828,7 @@
         <w:t xml:space="preserve"> Fahrverhalten</w:t>
       </w:r>
       <w:r>
-        <w:t xml:space="preserve"> jedes Individuums der Population bewertet wurde, wird die neue </w:t>
-      </w:r>
-      <w:r>
-        <w:lastRenderedPageBreak/>
-        <w:t xml:space="preserve">Generation erzeugt und die </w:t>
+        <w:t xml:space="preserve"> jedes Individuums der Population bewertet wurde, wird die neue Generation erzeugt und die </w:t>
       </w:r>
       <w:r>
         <w:t>Simulation startet erneut. Nach einigen Generationen hat sich dann hoffentlich ein erfolgreiches Fahrverhalten entwickelt.</w:t>
@@ -5274,7 +5424,7 @@
           </mc:Choice>
           <mc:Fallback>
             <w:pict>
-              <v:shape w14:anchorId="3EFA14BD" id="Freihandform 5" o:spid="_x0000_s1026" style="position:absolute;margin-left:-13pt;margin-top:185.8pt;width:391.7pt;height:94.35pt;z-index:251660800;visibility:visible;mso-wrap-style:square;mso-width-percent:0;mso-height-percent:0;mso-wrap-distance-left:9pt;mso-wrap-distance-top:0;mso-wrap-distance-right:9pt;mso-wrap-distance-bottom:0;mso-position-horizontal:absolute;mso-position-horizontal-relative:text;mso-position-vertical:absolute;mso-position-vertical-relative:text;mso-width-percent:0;mso-height-percent:0;mso-width-relative:margin;mso-height-relative:margin;v-text-anchor:middle" coordsize="4974336,1199692" o:gfxdata="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" path="m490118,43891l2296972,,3343046,182880,4074566,36576r599846,21945l4923129,234086r51207,256032l4879238,592531r-153619,14630l4659782,607161r-358445,-7315l4096512,526694r-424282,43891l3606393,775411r117043,168249l3745382,1133856r-263347,65836l3160166,1097280,2882188,950976,2662732,731520,2567635,614476,2062886,475488r-248717,87782l1345996,658368,892454,797356,490118,848563,160934,775411,,629107,,512064,102412,409651r95098,l263347,336499,241401,270662r14631,-65837l321868,138988,490118,43891xe" filled="f" strokecolor="#1f4d78 [1604]" strokeweight="1pt">
+              <v:shape w14:anchorId="4AAB49AE" id="Freihandform 5" o:spid="_x0000_s1026" style="position:absolute;margin-left:-13pt;margin-top:185.8pt;width:391.7pt;height:94.35pt;z-index:251660800;visibility:visible;mso-wrap-style:square;mso-width-percent:0;mso-height-percent:0;mso-wrap-distance-left:9pt;mso-wrap-distance-top:0;mso-wrap-distance-right:9pt;mso-wrap-distance-bottom:0;mso-position-horizontal:absolute;mso-position-horizontal-relative:text;mso-position-vertical:absolute;mso-position-vertical-relative:text;mso-width-percent:0;mso-height-percent:0;mso-width-relative:margin;mso-height-relative:margin;v-text-anchor:middle" coordsize="4974336,1199692" o:gfxdata="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" path="m490118,43891l2296972,,3343046,182880,4074566,36576r599846,21945l4923129,234086r51207,256032l4879238,592531r-153619,14630l4659782,607161r-358445,-7315l4096512,526694r-424282,43891l3606393,775411r117043,168249l3745382,1133856r-263347,65836l3160166,1097280,2882188,950976,2662732,731520,2567635,614476,2062886,475488r-248717,87782l1345996,658368,892454,797356,490118,848563,160934,775411,,629107,,512064,102412,409651r95098,l263347,336499,241401,270662r14631,-65837l321868,138988,490118,43891xe" filled="f" strokecolor="#1f4d78 [1604]" strokeweight="1pt">
                 <v:stroke joinstyle="miter"/>
                 <v:path arrowok="t" o:connecttype="custom" o:connectlocs="490143,43838;2297089,0;3343217,182659;4074774,36532;4674651,58450;4923380,233804;4974590,489527;4879487,591816;4725860,606429;4660020,606429;4301557,599123;4096721,526059;3672418,569897;3606577,774476;3723626,942522;3745573,1132488;3482213,1198245;3160327,1095957;2882335,949829;2662868,730638;2567766,613735;2062991,474914;1814262,562591;1346065,657574;892500,796394;490143,847540;160942,774476;0,628348;0,511446;102417,409157;197520,409157;263360,336093;241413,270336;256045,204578;321884,138820;490143,43838" o:connectangles="0,0,0,0,0,0,0,0,0,0,0,0,0,0,0,0,0,0,0,0,0,0,0,0,0,0,0,0,0,0,0,0,0,0,0,0"/>
                 <w10:wrap type="topAndBottom"/>
@@ -5302,7 +5452,15 @@
         <w:t>genutzt</w:t>
       </w:r>
       <w:r>
-        <w:t xml:space="preserve"> werden. Diese sind meist vom Verlauf abwechslungsreicher und bieten somit mehr Spielraum für die Optimierung des Fahrverhaltens. Eine mögliche Quelle dieser GPS-Koordinaten stellt die Webseite GPSies dar. Dort können Benutzer Streckendaten hinterlegen </w:t>
+        <w:t xml:space="preserve"> werden. Diese sind meist vom Verlauf abwechslungsreicher und bieten somit mehr Spielraum für die Optimierung des Fahrverhaltens. Eine mögliche Quelle dieser GPS-Koordinaten stellt die Webseite </w:t>
+      </w:r>
+      <w:proofErr w:type="spellStart"/>
+      <w:r>
+        <w:t>GPSies</w:t>
+      </w:r>
+      <w:proofErr w:type="spellEnd"/>
+      <w:r>
+        <w:t xml:space="preserve"> dar. Dort können Benutzer Streckendaten hinterlegen </w:t>
       </w:r>
       <w:r>
         <w:t>und anschließend kostenlos heruntergeladen werden. So stehen viele Strecken der Formel 1 kostenlos bereit. Da es sich bei allen Strecken um Rundkurse handel</w:t>
@@ -10469,12 +10627,28 @@
       <w:r>
         <w:t xml:space="preserve">; vielmehr wird das bestehende Fahrverhalten effizienter: die Kurven werden etwas zügiger durchfahren und auf Geraden wird eine höher maximale Geschwindigkeit erreicht. Bei Netzen mit </w:t>
       </w:r>
+      <w:proofErr w:type="spellStart"/>
       <w:r>
         <w:rPr>
           <w:i/>
         </w:rPr>
-        <w:t>hidden layers</w:t>
-      </w:r>
+        <w:t>hidden</w:t>
+      </w:r>
+      <w:proofErr w:type="spellEnd"/>
+      <w:r>
+        <w:rPr>
+          <w:i/>
+        </w:rPr>
+        <w:t xml:space="preserve"> </w:t>
+      </w:r>
+      <w:proofErr w:type="spellStart"/>
+      <w:r>
+        <w:rPr>
+          <w:i/>
+        </w:rPr>
+        <w:t>layers</w:t>
+      </w:r>
+      <w:proofErr w:type="spellEnd"/>
       <w:r>
         <w:t xml:space="preserve"> dauert es zu Beginn des Lernprozesses länger, bis eine vollständige Runde erfolgreich gefahren werden kann. Der Vorteil ist, dass sich bei andauerndem Training nicht nur die durchschnittliche Geschwindigkeit erhöht, </w:t>
       </w:r>
@@ -10571,12 +10745,28 @@
       <w:r>
         <w:t xml:space="preserve"> und die Entscheidung vielmehr auf Basis der gewünschten Lerngeschwindigkeit und maximal bestem Fahrverhalten getroffen werden muss. Empirisch hat sich ein neuronales Netz mit einer </w:t>
       </w:r>
+      <w:proofErr w:type="spellStart"/>
       <w:r>
         <w:rPr>
           <w:i/>
         </w:rPr>
-        <w:t>hidden layer</w:t>
-      </w:r>
+        <w:t>hidden</w:t>
+      </w:r>
+      <w:proofErr w:type="spellEnd"/>
+      <w:r>
+        <w:rPr>
+          <w:i/>
+        </w:rPr>
+        <w:t xml:space="preserve"> </w:t>
+      </w:r>
+      <w:proofErr w:type="spellStart"/>
+      <w:r>
+        <w:rPr>
+          <w:i/>
+        </w:rPr>
+        <w:t>layer</w:t>
+      </w:r>
+      <w:proofErr w:type="spellEnd"/>
       <w:r>
         <w:t xml:space="preserve"> als akzeptabler Kompromiss herausgestellt.</w:t>
       </w:r>
@@ -10598,12 +10788,28 @@
       <w:r>
         <w:t xml:space="preserve"> symmetrisch ist. So verdoppelt sich jedoch auch die Anzahl der Verbindungen von der Eingabeebene zur ersten </w:t>
       </w:r>
+      <w:proofErr w:type="spellStart"/>
       <w:r>
         <w:rPr>
           <w:i/>
         </w:rPr>
-        <w:t>hidden layer</w:t>
-      </w:r>
+        <w:t>hidden</w:t>
+      </w:r>
+      <w:proofErr w:type="spellEnd"/>
+      <w:r>
+        <w:rPr>
+          <w:i/>
+        </w:rPr>
+        <w:t xml:space="preserve"> </w:t>
+      </w:r>
+      <w:proofErr w:type="spellStart"/>
+      <w:r>
+        <w:rPr>
+          <w:i/>
+        </w:rPr>
+        <w:t>layer</w:t>
+      </w:r>
+      <w:proofErr w:type="spellEnd"/>
       <w:r>
         <w:t>. Wie auch bei der Netzstruktur, löst man dieses Problem</w:t>
       </w:r>
@@ -10641,11 +10847,33 @@
       <w:r>
         <w:t xml:space="preserve">Die eigentliche Simulation benötigt eine Komponente, die die physikalische Berechnung ausführt. Eine grundsätzliche Neuentwicklung ist hierbei nicht notwendig. Stattdessen kann die </w:t>
       </w:r>
+      <w:proofErr w:type="spellStart"/>
       <w:r>
         <w:rPr>
           <w:i/>
         </w:rPr>
-        <w:t>Farseer Physics Engine</w:t>
+        <w:t>Farseer</w:t>
+      </w:r>
+      <w:proofErr w:type="spellEnd"/>
+      <w:r>
+        <w:rPr>
+          <w:i/>
+        </w:rPr>
+        <w:t xml:space="preserve"> </w:t>
+      </w:r>
+      <w:proofErr w:type="spellStart"/>
+      <w:r>
+        <w:rPr>
+          <w:i/>
+        </w:rPr>
+        <w:t>Physics</w:t>
+      </w:r>
+      <w:proofErr w:type="spellEnd"/>
+      <w:r>
+        <w:rPr>
+          <w:i/>
+        </w:rPr>
+        <w:t xml:space="preserve"> Engine</w:t>
       </w:r>
       <w:r>
         <w:t xml:space="preserve"> verwendet werden. Diese Bibliothek stellt Klassen und Methoden zur Verfügung, die Objekte im zweidimensionalen Raum realistisch bewegen können. Objekte werden dabei über ihre Form beschrieben. Die gewählte Karosserie lässt sich beispielsweise als Polygon darstellen. Des Weiteren ist es möglich unterschiedliche Objekte über </w:t>
@@ -10692,26 +10920,54 @@
       <w:r>
         <w:t xml:space="preserve">läuft über Zeitschritte ab. Das bedeutet das keine kontinuierliche Berechnung erfolgt, sondern vielmehr immer nach einem bestimmten Intervall. Die verwendete Engine stellt hierfür die </w:t>
       </w:r>
+      <w:proofErr w:type="spellStart"/>
       <w:r>
         <w:rPr>
           <w:i/>
         </w:rPr>
         <w:t>Step</w:t>
       </w:r>
-      <w:r>
-        <w:t>-Funktion bereit. Als Parameter wird die verstrichene Zeit seit dem letzten Aufruf übergeben. Da eine Echtzeitausführung in der Simulation nicht notwendig ist, kann auch ein fiktiver, zu hoher Wert übergeben werden. Dies hat die Folge, dass die Simulation bedeutend schneller abläuft, als dies in der Realität der Fall ist. So kann ein Fahrzeug, ein trainierte Fahrverhalten vorausgesetzt, innerhalb weniger Sekunden eine vollständige Runde auf dem Nürburgring fahren; dies würde in der Realität mehrere Minuten dauern. Der Vorteil dabei ist, dass so die Simulation schneller abläuft und sich gute Lösungen zeitlich schneller von schlechten abgrenzen. Der übergebene Wert kann jedoch nicht beliebig hoch gewählt werden. Ab einem gewissen Punkt kann es passieren, dass das Fahrzeug durch eigentlich undurchfahrbare Streckenbegrenzungen navigieren kann. Dies liegt daran</w:t>
+      <w:proofErr w:type="spellEnd"/>
+      <w:r>
+        <w:t xml:space="preserve">-Funktion bereit. Als Parameter wird die verstrichene Zeit seit dem letzten Aufruf übergeben. Da eine Echtzeitausführung in der Simulation nicht notwendig ist, kann auch ein fiktiver, zu hoher Wert übergeben werden. Dies hat die Folge, dass die Simulation bedeutend schneller abläuft, als dies in der Realität der Fall ist. So kann ein Fahrzeug, ein trainierte Fahrverhalten vorausgesetzt, innerhalb weniger Sekunden eine vollständige Runde auf dem Nürburgring fahren; dies würde in der Realität mehrere Minuten dauern. Der Vorteil dabei ist, dass so die Simulation schneller abläuft und sich gute Lösungen zeitlich schneller von schlechten abgrenzen. Der übergebene Wert kann jedoch nicht beliebig hoch gewählt werden. Ab einem gewissen Punkt kann es passieren, dass das Fahrzeug durch eigentlich </w:t>
+      </w:r>
+      <w:proofErr w:type="spellStart"/>
+      <w:r>
+        <w:t>undurchfahrbare</w:t>
+      </w:r>
+      <w:proofErr w:type="spellEnd"/>
+      <w:r>
+        <w:t xml:space="preserve"> Streckenbegrenzungen navigieren kann. Dies liegt daran</w:t>
       </w:r>
       <w:r>
         <w:t xml:space="preserve">, dass beim Aufruf der </w:t>
       </w:r>
+      <w:proofErr w:type="spellStart"/>
       <w:r>
         <w:rPr>
           <w:i/>
         </w:rPr>
         <w:t>Step</w:t>
       </w:r>
-      <w:r>
-        <w:t xml:space="preserve">-Funktion zunächst die Position und Rotation der Objekte in der Simulation anpasst und erst im Anschluss eine Kolliosionserkennung erfolgt. Ein anschauliches Beispiel ist die Flugbahn einer Pistolenkugel. Befindet sich die Kugel in einem gegebenen Zeitschritt noch wenige Millimeter vor einem Stück Papier, so wird sie, falls der Zeitschritt zu groß ist, anschließend bereits hinter dem dünnen Papier sein. Für die Physikengine existieren nur die beiden Situationen, getrennt voneinander. Dass die Kugel um von der ersten Position zu er zweiten zu gelangen, dass Blatt Papier hätte durchdringen müssen, ist eine Tatsache, die so ohne weiteres nicht berücksichtigt wird. Somit kommt es zu keiner Kollision und das Papier bleibt intakt. Angewendet auf die Fahrsimulation, bedeutet das, dass Fahrzeuge bei zu großem Zeitschritt </w:t>
+      <w:proofErr w:type="spellEnd"/>
+      <w:r>
+        <w:t xml:space="preserve">-Funktion zunächst die Position und Rotation der Objekte in der Simulation anpasst und erst im Anschluss eine </w:t>
+      </w:r>
+      <w:proofErr w:type="spellStart"/>
+      <w:r>
+        <w:t>Kolliosionserkennung</w:t>
+      </w:r>
+      <w:proofErr w:type="spellEnd"/>
+      <w:r>
+        <w:t xml:space="preserve"> erfolgt. Ein anschauliches Beispiel ist die Flugbahn einer Pistolenkugel. Befindet sich die Kugel in einem gegebenen Zeitschritt noch wenige Millimeter vor einem Stück Papier, so wird sie, falls der Zeitschritt zu groß ist, anschließend bereits hinter dem dünnen Papier sein. Für die </w:t>
+      </w:r>
+      <w:proofErr w:type="spellStart"/>
+      <w:r>
+        <w:t>Physikengine</w:t>
+      </w:r>
+      <w:proofErr w:type="spellEnd"/>
+      <w:r>
+        <w:t xml:space="preserve"> existieren nur die beiden Situationen, getrennt voneinander. Dass die Kugel um von der ersten Position zu er zweiten zu gelangen, dass Blatt Papier hätte durchdringen müssen, ist eine Tatsache, die so ohne weiteres nicht berücksichtigt wird. Somit kommt es zu keiner Kollision und das Papier bleibt intakt. Angewendet auf die Fahrsimulation, bedeutet das, dass Fahrzeuge bei zu großem Zeitschritt </w:t>
       </w:r>
       <w:r>
         <w:lastRenderedPageBreak/>
@@ -10809,17 +11065,35 @@
         </w:drawing>
       </w:r>
       <w:r>
-        <w:t xml:space="preserve">Welche Aufgabe die Physikengine allerdings nicht übernimmt, ist das berechnen der Fahrzeugphysik. Zwar werden die Kräfte von den Reifen auf die Karosserie übertragen und so auch auf die anderen Reifen, jedoch wird die Reibung der Reifen ohne weiteres nicht berücksichtigt. So ist es beispielsweise möglich, dass Fahrzeug sich auf der Stelle dreht und die Reifen über den Boden gleiten oder aber dass beim Lenken das Fahrzeug schlichtweg weiter geradeaus fährt. Es gibt keine Möglichkeit der Physikengine eine Reifenkomponente hinzuzufügen. </w:t>
+        <w:t xml:space="preserve">Welche Aufgabe die </w:t>
+      </w:r>
+      <w:proofErr w:type="spellStart"/>
+      <w:r>
+        <w:t>Physikengine</w:t>
+      </w:r>
+      <w:proofErr w:type="spellEnd"/>
+      <w:r>
+        <w:t xml:space="preserve"> allerdings nicht übernimmt, ist das berechnen der Fahrzeugphysik. Zwar werden die Kräfte von den Reifen auf die Karosserie übertragen und so auch auf die anderen Reifen, jedoch wird die Reibung der Reifen ohne weiteres nicht berücksichtigt. So ist es beispielsweise möglich, dass Fahrzeug sich auf der Stelle dreht und die Reifen über den Boden gleiten oder aber dass beim Lenken das Fahrzeug schlichtweg weiter geradeaus fährt. Es gibt keine Möglichkeit der </w:t>
+      </w:r>
+      <w:proofErr w:type="spellStart"/>
+      <w:r>
+        <w:t>Physikengine</w:t>
+      </w:r>
+      <w:proofErr w:type="spellEnd"/>
+      <w:r>
+        <w:t xml:space="preserve"> eine Reifenkomponente hinzuzufügen. </w:t>
       </w:r>
       <w:r>
         <w:t xml:space="preserve">Um die Besonderheiten bei der Fahrzeugphysik zu berücksichtigen, werden nach jedem Aufruf der </w:t>
       </w:r>
+      <w:proofErr w:type="spellStart"/>
       <w:r>
         <w:rPr>
           <w:i/>
         </w:rPr>
         <w:t>Step</w:t>
       </w:r>
+      <w:proofErr w:type="spellEnd"/>
       <w:r>
         <w:t xml:space="preserve">-Funktion eine Reihe zusätzliche physikalische Berechnungen durchgeführt. Als erstes wird </w:t>
       </w:r>
@@ -11090,12 +11364,14 @@
       <w:r>
         <w:t xml:space="preserve"> Zunächst wird die Umgebung aus Sicht eines Fahrzeuges mittels der Sensoren erfasst. Diese Werte werden dann an das jeweilige künstliche neuronale Netz weitergegeben und die beiden Ausgabewerte berechnet. Der erste Wert wird nun in die Zielgeschwindigkeit umgerechnet der zweite Wert in die Zielausrichtung der Vorderreifen. Über die eben beschriebenen Verfahren werden diese Ergebnisse dann entsprechend in der physikalischen Simulation angewendet. Die Kräfte der Luft- und Reifenwiderstände werden berechnet ebenfalls berücksichtigt. Nachdem die Kräfte nun an den entsprechenden Komponenten der Simulation wirken, wird die </w:t>
       </w:r>
+      <w:proofErr w:type="spellStart"/>
       <w:r>
         <w:rPr>
           <w:i/>
         </w:rPr>
         <w:t>Step</w:t>
       </w:r>
+      <w:proofErr w:type="spellEnd"/>
       <w:r>
         <w:t>-Funktion aufgerufen und die Engine errechnet den neuen Zustand der Simulation. Nun wird wieder die Umgebung über die Sensoren erfasst de</w:t>
       </w:r>
@@ -11164,8 +11440,16 @@
         <w:rPr>
           <w:i/>
         </w:rPr>
-        <w:t>Roulette-Selection</w:t>
-      </w:r>
+        <w:t>Roulette-</w:t>
+      </w:r>
+      <w:proofErr w:type="spellStart"/>
+      <w:r>
+        <w:rPr>
+          <w:i/>
+        </w:rPr>
+        <w:t>Selection</w:t>
+      </w:r>
+      <w:proofErr w:type="spellEnd"/>
       <w:r>
         <w:t xml:space="preserve"> bekannt und stellt ein Selektionsverfahren aus dem Themengebiet der evolutionären Algorithmen dar. Der Vorteil bei dieser Selektionsvariante in dieser Situation ist, dass auch neuronale Netze ausgewählt werden die unter Umständen zwar keine unmittelbar hohe Bewertung erreicht haben, aber eventuell nur sehr knapp eine bedeutend höhere Bewertung verfehlt haben, indem sie vielleicht nur eine Kurve am Anfang der Strecke ein wenig zu eng durchfahren haben. Das berücksichtigen solcher Netze erlaubt eine größere genetische Diversität in der Population und so eine Vielzahl verschiedener Ansätze für das optimale Fahrverhalten. Außerdem werden so lokale Optima vermieden, da </w:t>
       </w:r>
@@ -11212,7 +11496,15 @@
         <w:t>Mutation</w:t>
       </w:r>
       <w:r>
-        <w:t xml:space="preserve"> ausgewählt worden, wird die Distanz der Veränderung über eine Normalverteilung errechnet. Der Vorteil bei diesem Verfahren liegt darin, dass es in der Regel nur zu kleinen Veränderungen der Gewichte kommt und so vergleichbar mit dem Hill-Climb-Algorithmus sich die </w:t>
+        <w:t xml:space="preserve"> ausgewählt worden, wird die Distanz der Veränderung über eine Normalverteilung errechnet. Der Vorteil bei diesem Verfahren liegt darin, dass es in der Regel nur zu kleinen Veränderungen der Gewichte kommt und so vergleichbar mit dem Hill-</w:t>
+      </w:r>
+      <w:proofErr w:type="spellStart"/>
+      <w:r>
+        <w:t>Climb</w:t>
+      </w:r>
+      <w:proofErr w:type="spellEnd"/>
+      <w:r>
+        <w:t xml:space="preserve">-Algorithmus sich die </w:t>
       </w:r>
       <w:r>
         <w:lastRenderedPageBreak/>
@@ -11407,17 +11699,47 @@
         <w:rPr>
           <w:i/>
         </w:rPr>
-        <w:t xml:space="preserve">Windows Presentation Foundation (WPF) </w:t>
+        <w:t xml:space="preserve">Windows </w:t>
+      </w:r>
+      <w:proofErr w:type="spellStart"/>
+      <w:r>
+        <w:rPr>
+          <w:i/>
+        </w:rPr>
+        <w:t>Presentation</w:t>
+      </w:r>
+      <w:proofErr w:type="spellEnd"/>
+      <w:r>
+        <w:rPr>
+          <w:i/>
+        </w:rPr>
+        <w:t xml:space="preserve"> </w:t>
+      </w:r>
+      <w:proofErr w:type="spellStart"/>
+      <w:r>
+        <w:rPr>
+          <w:i/>
+        </w:rPr>
+        <w:t>Foundation</w:t>
+      </w:r>
+      <w:proofErr w:type="spellEnd"/>
+      <w:r>
+        <w:rPr>
+          <w:i/>
+        </w:rPr>
+        <w:t xml:space="preserve"> (WPF) </w:t>
       </w:r>
       <w:r>
         <w:t xml:space="preserve">zum Einsatz. Die Visualisierung der Ergebnisse wird mit dem OpenGL-Wrapper </w:t>
       </w:r>
+      <w:proofErr w:type="spellStart"/>
       <w:r>
         <w:rPr>
           <w:i/>
         </w:rPr>
         <w:t>OpenTK</w:t>
       </w:r>
+      <w:proofErr w:type="spellEnd"/>
       <w:r>
         <w:t xml:space="preserve"> umgesetzt. </w:t>
       </w:r>
@@ -11441,10 +11763,7 @@
       </w:pPr>
       <w:bookmarkStart w:id="16" w:name="_Toc458348505"/>
       <w:r>
-        <w:t xml:space="preserve">6.1 </w:t>
-      </w:r>
-      <w:r>
-        <w:t>Benutzersicht</w:t>
+        <w:t>6.1 Benutzersicht</w:t>
       </w:r>
       <w:bookmarkEnd w:id="16"/>
     </w:p>
@@ -11636,11 +11955,19 @@
       <w:r>
         <w:t xml:space="preserve">Über den Button </w:t>
       </w:r>
+      <w:proofErr w:type="spellStart"/>
       <w:r>
         <w:rPr>
           <w:i/>
         </w:rPr>
-        <w:t>Visualize Best</w:t>
+        <w:t>Visualize</w:t>
+      </w:r>
+      <w:proofErr w:type="spellEnd"/>
+      <w:r>
+        <w:rPr>
+          <w:i/>
+        </w:rPr>
+        <w:t xml:space="preserve"> Best</w:t>
       </w:r>
       <w:r>
         <w:t xml:space="preserve"> kann das momentan bestbewertete Fahrverhalten dargestellt werden. Dazu wird in einem neuen Fenster in Echtzeit ein Fahrzeug mit dem entsprechenden neuronalen Netz visualisiert. Unter Umständen bietet es sich an auch einzelne Individuen zu analysieren und das Fahrverhalten manuell zu untersuchen. Deshalb wird ein Diagramm durch ein Individuum spezifisches ersetzt. Beispielsweise der Aufbau des neuronalen Netzes mit den entsprechenden gewichteten Verbindungen. Über diese Darstellung können dann auch manuell ausgewählte Individuen der Population visualisiert werden. Da eines der Evaluationskriterien die subjektive Beurteilung des Fahrverhaltens ist, kann über diesen Weg die Veränderung des Fahrverhaltens im Laufe des Training Prozesses protokolieret und analysiert werden.</w:t>
@@ -11671,10 +11998,7 @@
       </w:pPr>
       <w:bookmarkStart w:id="18" w:name="_Toc458348507"/>
       <w:r>
-        <w:t>6.2.1</w:t>
-      </w:r>
-      <w:r>
-        <w:t xml:space="preserve"> </w:t>
+        <w:t xml:space="preserve">6.2.1 </w:t>
       </w:r>
       <w:r>
         <w:t>Streckendaten</w:t>
@@ -12462,30 +12786,36 @@
       <w:r>
         <w:t xml:space="preserve">, müssen sie zunächst konvertiert werden. Dies geschieht über die Klasse </w:t>
       </w:r>
+      <w:proofErr w:type="spellStart"/>
       <w:r>
         <w:rPr>
           <w:i/>
         </w:rPr>
         <w:t>RacetrackLoader</w:t>
       </w:r>
+      <w:proofErr w:type="spellEnd"/>
       <w:r>
         <w:t xml:space="preserve">. Diese Klasse bietet die Möglichkeit, alle Strecken eines Ordners auf der Festplatte zu laden und in </w:t>
       </w:r>
+      <w:proofErr w:type="spellStart"/>
       <w:r>
         <w:rPr>
           <w:i/>
         </w:rPr>
         <w:t>Racetrack</w:t>
       </w:r>
+      <w:proofErr w:type="spellEnd"/>
       <w:r>
         <w:t xml:space="preserve">-Objekten zu repräsentieren. Ein </w:t>
       </w:r>
+      <w:proofErr w:type="spellStart"/>
       <w:r>
         <w:rPr>
           <w:i/>
         </w:rPr>
         <w:t>Racetrack</w:t>
       </w:r>
+      <w:proofErr w:type="spellEnd"/>
       <w:r>
         <w:t xml:space="preserve"> besitzt demnach nur noch die nutzbaren</w:t>
       </w:r>
@@ -12495,12 +12825,14 @@
       <w:r>
         <w:t xml:space="preserve"> Koordinaten. Bei der Erzeugung der </w:t>
       </w:r>
+      <w:proofErr w:type="spellStart"/>
       <w:r>
         <w:rPr>
           <w:i/>
         </w:rPr>
         <w:t>Racetrack</w:t>
       </w:r>
+      <w:proofErr w:type="spellEnd"/>
       <w:r>
         <w:t xml:space="preserve"> wird außerdem das innere und äußere Polygon als Streckenbegrenzung berechnet (siehe Konzept). Außerdem wird der kleinste und größte </w:t>
       </w:r>
@@ -12589,7 +12921,15 @@
         <w:t>WPF</w:t>
       </w:r>
       <w:r>
-        <w:t xml:space="preserve"> bietet die Möglichkeit mithilfe von Events bei Veränderungen in der Oberfläche direkt die Werte in den gebundenen Attributfeldern entsprechend anzupassen. Aber auch die andere Richtung wird unterstützt. So wird beim Neuladen der Einstellungsdatei automatisch die Oberfläche mit den korrekten Wert aktualisiert. Wie genau diese</w:t>
+        <w:t xml:space="preserve"> bietet die Möglichkeit mithilfe von Events bei Veränderungen in der Oberfläche direkt die Werte in den gebundenen Attributfeldern entsprechend anzupassen. Aber auch die andere Richtung wird unterstützt. So wird beim </w:t>
+      </w:r>
+      <w:proofErr w:type="spellStart"/>
+      <w:r>
+        <w:t>Neuladen</w:t>
+      </w:r>
+      <w:proofErr w:type="spellEnd"/>
+      <w:r>
+        <w:t xml:space="preserve"> der Einstellungsdatei automatisch die Oberfläche mit den korrekten Wert aktualisiert. Wie genau diese</w:t>
       </w:r>
       <w:r>
         <w:t xml:space="preserve"> Databindi</w:t>
@@ -12628,8 +12968,16 @@
         <w:rPr>
           <w:i/>
         </w:rPr>
-        <w:t>Hidden-Layers</w:t>
-      </w:r>
+        <w:t>Hidden-</w:t>
+      </w:r>
+      <w:proofErr w:type="spellStart"/>
+      <w:r>
+        <w:rPr>
+          <w:i/>
+        </w:rPr>
+        <w:t>Layers</w:t>
+      </w:r>
+      <w:proofErr w:type="spellEnd"/>
       <w:r>
         <w:t xml:space="preserve">. Die gewählte Darstellung trennt die Anzahl der Neuronen jeweils mit einem Komma voneinander. Ein neuronales Netz mit drei </w:t>
       </w:r>
@@ -12637,8 +12985,16 @@
         <w:rPr>
           <w:i/>
         </w:rPr>
-        <w:t>Hidden-Layers</w:t>
-      </w:r>
+        <w:t>Hidden-</w:t>
+      </w:r>
+      <w:proofErr w:type="spellStart"/>
+      <w:r>
+        <w:rPr>
+          <w:i/>
+        </w:rPr>
+        <w:t>Layers</w:t>
+      </w:r>
+      <w:proofErr w:type="spellEnd"/>
       <w:r>
         <w:t xml:space="preserve"> mit jeweils sechs Neuronen würde beispielsweise folgendermaßen in der Benutzeroberfläche dargestellt werden: </w:t>
       </w:r>
@@ -12683,6 +13039,92 @@
         <w:ind w:firstLine="0"/>
       </w:pPr>
       <w:r>
+        <w:rPr>
+          <w:noProof/>
+        </w:rPr>
+        <mc:AlternateContent>
+          <mc:Choice Requires="wps">
+            <w:drawing>
+              <wp:anchor distT="0" distB="0" distL="114300" distR="114300" simplePos="0" relativeHeight="251677184" behindDoc="0" locked="0" layoutInCell="1" allowOverlap="1" wp14:anchorId="28CA7878" wp14:editId="78FFEE29">
+                <wp:simplePos x="0" y="0"/>
+                <wp:positionH relativeFrom="column">
+                  <wp:align>center</wp:align>
+                </wp:positionH>
+                <wp:positionV relativeFrom="paragraph">
+                  <wp:posOffset>1656715</wp:posOffset>
+                </wp:positionV>
+                <wp:extent cx="207645" cy="2576830"/>
+                <wp:effectExtent l="0" t="0" r="6350" b="0"/>
+                <wp:wrapTopAndBottom/>
+                <wp:docPr id="27" name="Rechteck 27"/>
+                <wp:cNvGraphicFramePr/>
+                <a:graphic xmlns:a="http://schemas.openxmlformats.org/drawingml/2006/main">
+                  <a:graphicData uri="http://schemas.microsoft.com/office/word/2010/wordprocessingShape">
+                    <wps:wsp>
+                      <wps:cNvSpPr/>
+                      <wps:spPr>
+                        <a:xfrm>
+                          <a:off x="0" y="0"/>
+                          <a:ext cx="207645" cy="2576830"/>
+                        </a:xfrm>
+                        <a:prstGeom prst="rect">
+                          <a:avLst/>
+                        </a:prstGeom>
+                        <a:blipFill>
+                          <a:blip r:embed="rId32"/>
+                          <a:stretch>
+                            <a:fillRect/>
+                          </a:stretch>
+                        </a:blipFill>
+                        <a:ln>
+                          <a:noFill/>
+                        </a:ln>
+                      </wps:spPr>
+                      <wps:style>
+                        <a:lnRef idx="2">
+                          <a:schemeClr val="accent1">
+                            <a:shade val="50000"/>
+                          </a:schemeClr>
+                        </a:lnRef>
+                        <a:fillRef idx="1">
+                          <a:schemeClr val="accent1"/>
+                        </a:fillRef>
+                        <a:effectRef idx="0">
+                          <a:schemeClr val="accent1"/>
+                        </a:effectRef>
+                        <a:fontRef idx="minor">
+                          <a:schemeClr val="lt1"/>
+                        </a:fontRef>
+                      </wps:style>
+                      <wps:bodyPr rot="0" spcFirstLastPara="0" vertOverflow="overflow" horzOverflow="overflow" vert="horz" wrap="square" lIns="91440" tIns="45720" rIns="91440" bIns="45720" numCol="1" spcCol="0" rtlCol="0" fromWordArt="0" anchor="ctr" anchorCtr="0" forceAA="0" compatLnSpc="1">
+                        <a:prstTxWarp prst="textNoShape">
+                          <a:avLst/>
+                        </a:prstTxWarp>
+                        <a:noAutofit/>
+                      </wps:bodyPr>
+                    </wps:wsp>
+                  </a:graphicData>
+                </a:graphic>
+                <wp14:sizeRelH relativeFrom="margin">
+                  <wp14:pctWidth>100000</wp14:pctWidth>
+                </wp14:sizeRelH>
+                <wp14:sizeRelV relativeFrom="margin">
+                  <wp14:pctHeight>0</wp14:pctHeight>
+                </wp14:sizeRelV>
+              </wp:anchor>
+            </w:drawing>
+          </mc:Choice>
+          <mc:Fallback>
+            <w:pict>
+              <v:rect w14:anchorId="1BC0BC1A" id="Rechteck 27" o:spid="_x0000_s1026" style="position:absolute;margin-left:0;margin-top:130.45pt;width:16.35pt;height:202.9pt;z-index:251677184;visibility:visible;mso-wrap-style:square;mso-width-percent:1000;mso-height-percent:0;mso-wrap-distance-left:9pt;mso-wrap-distance-top:0;mso-wrap-distance-right:9pt;mso-wrap-distance-bottom:0;mso-position-horizontal:center;mso-position-horizontal-relative:text;mso-position-vertical:absolute;mso-position-vertical-relative:text;mso-width-percent:1000;mso-height-percent:0;mso-width-relative:margin;mso-height-relative:margin;v-text-anchor:middle" o:gfxdata="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" stroked="f" strokeweight="1pt">
+                <v:fill r:id="rId33" o:title="" recolor="t" rotate="t" type="frame"/>
+                <w10:wrap type="topAndBottom"/>
+              </v:rect>
+            </w:pict>
+          </mc:Fallback>
+        </mc:AlternateContent>
+      </w:r>
+      <w:r>
         <w:t>Die Auswahl der Rennstrecke wird, wie auch bei den Einstellungen, über Databinding realisiert. Die aktuell ausgewählte Rennstrecke in der Benutzeroberfläche wird automatisch in einem Attributfeld in der entsprechenden Klasse gespeichert.</w:t>
       </w:r>
       <w:r>
@@ -12704,67 +13146,639 @@
         <w:ind w:firstLine="0"/>
       </w:pPr>
       <w:r>
-        <w:rPr>
-          <w:noProof/>
-        </w:rPr>
-        <w:drawing>
-          <wp:inline distT="0" distB="0" distL="0" distR="0" wp14:anchorId="610226EF" wp14:editId="689CD790">
-            <wp:extent cx="4679950" cy="2425065"/>
-            <wp:effectExtent l="0" t="0" r="6350" b="0"/>
-            <wp:docPr id="26" name="Grafik 26"/>
-            <wp:cNvGraphicFramePr>
-              <a:graphicFrameLocks xmlns:a="http://schemas.openxmlformats.org/drawingml/2006/main" noChangeAspect="1"/>
-            </wp:cNvGraphicFramePr>
-            <a:graphic xmlns:a="http://schemas.openxmlformats.org/drawingml/2006/main">
-              <a:graphicData uri="http://schemas.openxmlformats.org/drawingml/2006/picture">
-                <pic:pic xmlns:pic="http://schemas.openxmlformats.org/drawingml/2006/picture">
-                  <pic:nvPicPr>
-                    <pic:cNvPr id="1" name=""/>
-                    <pic:cNvPicPr/>
-                  </pic:nvPicPr>
-                  <pic:blipFill>
-                    <a:blip r:embed="rId32"/>
-                    <a:stretch>
-                      <a:fillRect/>
-                    </a:stretch>
-                  </pic:blipFill>
-                  <pic:spPr>
-                    <a:xfrm>
-                      <a:off x="0" y="0"/>
-                      <a:ext cx="4679950" cy="2425065"/>
-                    </a:xfrm>
-                    <a:prstGeom prst="rect">
-                      <a:avLst/>
-                    </a:prstGeom>
-                  </pic:spPr>
-                </pic:pic>
-              </a:graphicData>
-            </a:graphic>
-          </wp:inline>
-        </w:drawing>
-      </w:r>
-      <w:r>
-        <w:t xml:space="preserve"> </w:t>
+        <w:t xml:space="preserve">Dem Benutzer stehen zwei </w:t>
+      </w:r>
+      <w:proofErr w:type="spellStart"/>
+      <w:r>
+        <w:rPr>
+          <w:i/>
+        </w:rPr>
+        <w:t>Factories</w:t>
+      </w:r>
+      <w:proofErr w:type="spellEnd"/>
+      <w:r>
+        <w:t xml:space="preserve"> zur Verfügung. Zum einen kann angegeben werden, dass ein bereits trainiertes neuronales Netz von der Festplatte geladen werden und in die Startpopulation übernommen werden soll. Als zweite Option kann ein neuronales Netzwerk auch zufällig auf Basis der gewählten Einstellungen erzeugt werden. Dabei werden die Gewichte mit zufälligen Werten initialisiert. Die Basisklasse </w:t>
+      </w:r>
+      <w:proofErr w:type="spellStart"/>
+      <w:r>
+        <w:rPr>
+          <w:i/>
+        </w:rPr>
+        <w:t>VehicleBehaviorFactory</w:t>
+      </w:r>
+      <w:proofErr w:type="spellEnd"/>
+      <w:r>
+        <w:t xml:space="preserve"> besitzt die abstrakte Methode </w:t>
+      </w:r>
+      <w:proofErr w:type="spellStart"/>
+      <w:r>
+        <w:rPr>
+          <w:i/>
+        </w:rPr>
+        <w:t>CreateVehicleBehavior</w:t>
+      </w:r>
+      <w:proofErr w:type="spellEnd"/>
+      <w:r>
+        <w:t xml:space="preserve">, die von der </w:t>
+      </w:r>
+      <w:proofErr w:type="spellStart"/>
+      <w:r>
+        <w:rPr>
+          <w:i/>
+        </w:rPr>
+        <w:t>FileVehicleBehaviorFactory</w:t>
+      </w:r>
+      <w:proofErr w:type="spellEnd"/>
+      <w:r>
+        <w:t xml:space="preserve"> und der </w:t>
+      </w:r>
+      <w:proofErr w:type="spellStart"/>
+      <w:r>
+        <w:rPr>
+          <w:i/>
+        </w:rPr>
+        <w:t>RandomVehicleBehaviorFactory</w:t>
+      </w:r>
+      <w:proofErr w:type="spellEnd"/>
+      <w:r>
+        <w:t xml:space="preserve"> implementiert werden. Der Rückgabewert ist dabei ein </w:t>
+      </w:r>
+      <w:proofErr w:type="spellStart"/>
+      <w:r>
+        <w:rPr>
+          <w:i/>
+        </w:rPr>
+        <w:t>NeuronalVehicleBehavior</w:t>
+      </w:r>
+      <w:proofErr w:type="spellEnd"/>
+      <w:r>
+        <w:t xml:space="preserve">. Nach der Erzeugung des </w:t>
+      </w:r>
+      <w:proofErr w:type="spellStart"/>
+      <w:r>
+        <w:rPr>
+          <w:i/>
+        </w:rPr>
+        <w:t>NeuronalVehicleBehavior</w:t>
+      </w:r>
+      <w:proofErr w:type="spellEnd"/>
+      <w:r>
+        <w:t xml:space="preserve"> existiert kein Zusammenhang mehr mit der </w:t>
+      </w:r>
+      <w:r>
+        <w:rPr>
+          <w:i/>
+        </w:rPr>
+        <w:t>Factory</w:t>
+      </w:r>
+      <w:r>
+        <w:t xml:space="preserve">. So können neuronale Netze, die aus einer Datei gelesen wurden genauso mutiert werden, wie dies bei zufällig erzeugten Netzen der Fall ist. Bei dem Laden eines neuronalen Netzwerkes aus einer Datei ist es wichtig darauf zu achten, dass das Netzwerk im richtigen Format vorliegt. So kann es sein, dass zu einem früheren Zeitpunkt mehr </w:t>
+      </w:r>
+      <w:r>
+        <w:rPr>
+          <w:i/>
+        </w:rPr>
+        <w:t>Hidden-</w:t>
+      </w:r>
+      <w:proofErr w:type="spellStart"/>
+      <w:r>
+        <w:rPr>
+          <w:i/>
+        </w:rPr>
+        <w:t>Layers</w:t>
+      </w:r>
+      <w:proofErr w:type="spellEnd"/>
+      <w:r>
+        <w:t xml:space="preserve"> in den Einstellungen festgelegt worden sind, als dies in der aktuellen Ausführung des </w:t>
+      </w:r>
+      <w:r>
+        <w:lastRenderedPageBreak/>
+        <w:t>Programms der Fall ist. Deshalb kann es passieren, dass es eine unterschiedliche Anzahl an Gewi</w:t>
+      </w:r>
+      <w:r>
+        <w:t>chten und Eingabeneuronen gibt, was zur Laufzeit zu Fehlern führen wird.</w:t>
       </w:r>
     </w:p>
     <w:p>
       <w:pPr>
         <w:pStyle w:val="-OlWIRStandardtextEinzug-"/>
         <w:ind w:firstLine="0"/>
-      </w:pPr>
-      <w:bookmarkStart w:id="19" w:name="_GoBack"/>
-      <w:bookmarkEnd w:id="19"/>
+        <w:rPr>
+          <w:sz w:val="20"/>
+        </w:rPr>
+      </w:pPr>
+      <w:r>
+        <w:t xml:space="preserve">Der Aufbau der </w:t>
+      </w:r>
+      <w:proofErr w:type="spellStart"/>
+      <w:r>
+        <w:rPr>
+          <w:i/>
+        </w:rPr>
+        <w:t>NeuronalVehicleBehavior</w:t>
+      </w:r>
+      <w:proofErr w:type="spellEnd"/>
+      <w:r>
+        <w:t>-Klasse ist so gewählt, dass der Wert an den Neuronen auch der Berechnung von Eingabedaten in Ausgabedaten persistiert. So kann in der Benutzeroberfläche gegebenenfalls eine Echtzeitdarstellung der einzelnen Verbindungen und Neuronen erfolgen, um die, durch Training erreichten Gewichte, besser analysieren zu können. Zu diesem Zweck werden die Neuronen als zweidimensionaler, verzweigter</w:t>
+      </w:r>
+      <w:r>
+        <w:rPr>
+          <w:rStyle w:val="Funotenzeichen"/>
+        </w:rPr>
+        <w:footnoteReference w:id="11"/>
+      </w:r>
+      <w:r>
+        <w:t xml:space="preserve"> </w:t>
+      </w:r>
+      <w:r>
+        <w:rPr>
+          <w:i/>
+        </w:rPr>
+        <w:t>Array</w:t>
+      </w:r>
+      <w:r>
+        <w:t xml:space="preserve"> repräsentiert. Dies hat den Hintergrund, dass in jeder Ebene unterschiedlich viele Neuronen vorhanden sein können und demnach bei einem normalen zweidimensionalen </w:t>
+      </w:r>
+      <w:r>
+        <w:rPr>
+          <w:i/>
+        </w:rPr>
+        <w:t>Array</w:t>
+      </w:r>
+      <w:r>
+        <w:t xml:space="preserve"> einige </w:t>
+      </w:r>
+      <w:r>
+        <w:rPr>
+          <w:i/>
+        </w:rPr>
+        <w:t>Array</w:t>
+      </w:r>
+      <w:r>
+        <w:t xml:space="preserve">-Elemente leer stehen würden. Die Gewichte werden als eindimensionaler </w:t>
+      </w:r>
+      <w:r>
+        <w:rPr>
+          <w:i/>
+        </w:rPr>
+        <w:t>Array</w:t>
+      </w:r>
+      <w:r>
+        <w:t xml:space="preserve"> gespeichert. Die Zuordnung von Gewicht zu Verbindung erfolgt über eine fortlaufende Nummer. Eine alternative Darstellungsweise wäre, die Gewichte als eigene Klasse zu repräsentieren und dort die Position von Ausgangs- zu Zielneuron zu speichern. Dieser Lösungsansatz hat jedoch den Nachteil, dass die Abfrage bestimmter Verbindungen nicht sehr performant ist, da unter Umständen alle Gewichte durchsucht werden müssen, bis das Gewicht zu einer gegebenen Verbindung gefunden werden kann. Bei der fortlaufenden Zuordnung kann dies vermieden werden. Bei einer Abfrage von einem Gewicht für eine Verbindung aus der Ebene mit dem Index </w:t>
+      </w:r>
+      <w:r>
+        <w:rPr>
+          <w:i/>
+        </w:rPr>
+        <w:t>i</w:t>
+      </w:r>
+      <w:r>
+        <w:t xml:space="preserve"> in die Ebene mit dem Index </w:t>
+      </w:r>
+      <w:r>
+        <w:rPr>
+          <w:i/>
+        </w:rPr>
+        <w:t>i+1</w:t>
+      </w:r>
+      <w:r>
+        <w:t xml:space="preserve"> und dem Index der Neuronen von </w:t>
+      </w:r>
+      <w:r>
+        <w:rPr>
+          <w:i/>
+        </w:rPr>
+        <w:t>j</w:t>
+      </w:r>
+      <w:r>
+        <w:t xml:space="preserve"> und </w:t>
+      </w:r>
+      <w:r>
+        <w:rPr>
+          <w:i/>
+        </w:rPr>
+        <w:t>k</w:t>
+      </w:r>
+      <w:r>
+        <w:t xml:space="preserve"> kann der Index des Gewichts im Array direkt über den Aufbau des Netzwerkes berechnet werden, ohne alle Gewichte zu durchsuchen. Bei der Berechnung der Ausgabe des Netzwerkes, wird nach jedem Zugriff auf den Gewicht-</w:t>
+      </w:r>
+      <w:r>
+        <w:rPr>
+          <w:i/>
+        </w:rPr>
+        <w:t>Array</w:t>
+      </w:r>
+      <w:r>
+        <w:t xml:space="preserve"> der Zugriffsindex inkrementiert. Daraus resultiert, dass die Verbindungen implizit durchnummeriert sind</w:t>
+      </w:r>
+      <w:r>
+        <w:t xml:space="preserve"> und die Zuordnung eindeutig über den Index im </w:t>
+      </w:r>
+      <w:r>
+        <w:rPr>
+          <w:i/>
+        </w:rPr>
+        <w:t>Array</w:t>
+      </w:r>
+      <w:r>
+        <w:t xml:space="preserve"> gegeben ist. Auch das Speichern und Laden wird so stark vereinfacht, da ausschließlich alle Gewichte hintereinander ohne Positionsinformationen im Netzwerk gespeichert werden können. Der Aufbau des Netzwerkes folgt aus den gewählten Einstellungen, wie Anzahl an Sensoren und </w:t>
+      </w:r>
+      <w:r>
+        <w:rPr>
+          <w:i/>
+          <w:sz w:val="20"/>
+        </w:rPr>
+        <w:t>Hidden-</w:t>
+      </w:r>
+      <w:proofErr w:type="spellStart"/>
+      <w:r>
+        <w:rPr>
+          <w:i/>
+          <w:sz w:val="20"/>
+        </w:rPr>
+        <w:t>Layers</w:t>
+      </w:r>
+      <w:proofErr w:type="spellEnd"/>
+      <w:r>
+        <w:rPr>
+          <w:sz w:val="20"/>
+        </w:rPr>
+        <w:t xml:space="preserve"> und muss deshalb nicht mitgespeichert werden, wenngleich so die </w:t>
+      </w:r>
+      <w:proofErr w:type="spellStart"/>
+      <w:r>
+        <w:rPr>
+          <w:sz w:val="20"/>
+        </w:rPr>
+        <w:t>Kompitabilitätsprüfung</w:t>
+      </w:r>
+      <w:proofErr w:type="spellEnd"/>
+      <w:r>
+        <w:rPr>
+          <w:sz w:val="20"/>
+        </w:rPr>
+        <w:t xml:space="preserve"> zwischen gewählter Einstellung und gespeichertem Netzwerk vereinfacht werden würde. Die einzige mögliche Überprüfung ist die Anzahl an Gewichten. Wenn die Einstellung aber so angepasst </w:t>
+      </w:r>
+      <w:r>
+        <w:rPr>
+          <w:sz w:val="20"/>
+        </w:rPr>
+        <w:lastRenderedPageBreak/>
+        <w:t>werden, dass der Aufbau des Netzwerkes sich zwar ändert, nicht aber die Anzahl der Gewichte, kann nicht überprüft werden, ob ein gespeichertes Netzwerk denselben Aufbau, wie das momentan eingestellte Netzwerk besitzt. Zusätzlich müssten</w:t>
+      </w:r>
+      <w:r>
+        <w:rPr>
+          <w:sz w:val="20"/>
+        </w:rPr>
+        <w:t xml:space="preserve"> Informationen über </w:t>
+      </w:r>
+      <w:r>
+        <w:rPr>
+          <w:i/>
+          <w:sz w:val="20"/>
+        </w:rPr>
+        <w:t>Hidden-</w:t>
+      </w:r>
+      <w:proofErr w:type="spellStart"/>
+      <w:r>
+        <w:rPr>
+          <w:i/>
+          <w:sz w:val="20"/>
+        </w:rPr>
+        <w:t>Layers</w:t>
+      </w:r>
+      <w:proofErr w:type="spellEnd"/>
+      <w:r>
+        <w:rPr>
+          <w:sz w:val="20"/>
+        </w:rPr>
+        <w:t xml:space="preserve"> und Sensoranzahl gespeichert werden. Wenn sich aber nicht die Anzahl der Sensoren ändert, sondern die Richtung, in die sie die Umgebung abtasten, dann wird das Netzwerk trotzdem nicht genauso funktionieren, wie es das beim Speichern tat. Genauso verhält es sich, wenn man die maximale Geschwindigkeit, das Beschleunigungsverhalten, die Fahrzeugform oder nahezu jede beliebige andere Einstellung ändert. Die einzige Lösung wäre die Einstellungsdatei immer zusammen mit dem neuronalen Netz zu speichern, was aber aufgrund der Menge an möglichen Einstellungen eine speicherverschwendende Lösung darstellen würde. Aus diesem Grund wird auf jegliche Form der Kompatibilitätsprüfung verzichtet. Diese Aufgabe wird dem Benutzer überlassen.</w:t>
+      </w:r>
     </w:p>
     <w:p>
       <w:pPr>
         <w:pStyle w:val="-OlWIRStandardtextEinzug-"/>
         <w:ind w:firstLine="0"/>
-      </w:pPr>
+        <w:rPr>
+          <w:sz w:val="20"/>
+        </w:rPr>
+      </w:pPr>
+      <w:r>
+        <w:rPr>
+          <w:sz w:val="20"/>
+        </w:rPr>
+        <w:t xml:space="preserve">Neben den Neuronen und Gewichten, besitzt die </w:t>
+      </w:r>
+      <w:proofErr w:type="spellStart"/>
+      <w:r>
+        <w:rPr>
+          <w:i/>
+          <w:sz w:val="20"/>
+        </w:rPr>
+        <w:t>NeuronalVehicleBehavior</w:t>
+      </w:r>
+      <w:proofErr w:type="spellEnd"/>
+      <w:r>
+        <w:rPr>
+          <w:sz w:val="20"/>
+        </w:rPr>
+        <w:t xml:space="preserve">-Klasse zwei weitere Eigenschaften. Mithilfe die </w:t>
+      </w:r>
+      <w:r>
+        <w:rPr>
+          <w:i/>
+          <w:sz w:val="20"/>
+        </w:rPr>
+        <w:t>Parent</w:t>
+      </w:r>
+      <w:r>
+        <w:rPr>
+          <w:sz w:val="20"/>
+        </w:rPr>
+        <w:t>-Eigenschaft wird gespeichert, aus welchem Netzwerk das Netzwerk entstanden ist. Da der Trainingsprozess über Mutation neue neuronale Netzwerke erzeugt, kann über diese Eigenschaft nachverfo</w:t>
+      </w:r>
+      <w:r>
+        <w:rPr>
+          <w:sz w:val="20"/>
+        </w:rPr>
+        <w:t xml:space="preserve">lgt werden, wie groß die genetische Diversität ist. Wird in jeder Generation jedes neue Netzwerk aus genau einem Netzwerk generiert, ist das ein Zeichen dafür, dass der Selektionsalgorithmus überarbeitet werden sollte. Grundsätzlich entspricht jedes Netzwerk einem Lösungsansatz </w:t>
+      </w:r>
+      <w:r>
+        <w:rPr>
+          <w:sz w:val="20"/>
+        </w:rPr>
+        <w:t>für die Aufgabe möglichst schnell und sicher auf einer ausgewählten Strecke zu fahren. Zwar werden nicht alle Lösungskandidaten gleich erfolgreich sein, aber trotzdem wahrscheinlich verschiedene Lösungsansätze kodieren. So ist ein Fahrverhalten eher langsam, fährt aber dafür relativ genau die Ideallinie, wohingegen ein anderes Fahrverhalten vielleicht eher auf Geschwindigkeit optimiert ist. Wird nur eines dieser beiden Fahrverhalten aus Ausgangspunkt für die nächste Generation genommen, dann besitzen ab dem Zeitpunkt alle Individuen in der Population ein sehr ähnliches Fahrverhalten. Eventuell stellt sich aber heraus, dass das alternative Fahrverhalten auf lange Sicht bessere Ergebnisse erzielt hätte. Ohne ein Individuum in der Population was auf diesem Fahrverhalten basiert, ist es aber eher unwahrscheinlich, dass über zufällige Mutation plötzlich dieses bessere Fahrverhalten erreicht wird.</w:t>
+      </w:r>
+      <w:r>
+        <w:rPr>
+          <w:sz w:val="20"/>
+        </w:rPr>
+        <w:t xml:space="preserve"> Wahrscheinlicher wäre es, wenn das alternative Fahrverhalten in der Population erhalten geblieben wäre. Aus diesem Grund ist es von Vorteil sich der Vererbungsstruktur der Individuen bewusst zu sein. Über die </w:t>
+      </w:r>
+      <w:r>
+        <w:rPr>
+          <w:i/>
+          <w:sz w:val="20"/>
+        </w:rPr>
+        <w:t>Parent</w:t>
+      </w:r>
+      <w:r>
+        <w:rPr>
+          <w:sz w:val="20"/>
+        </w:rPr>
+        <w:t xml:space="preserve">-Eigenschaft kann der dieser Vererbungsverlauf visualisiert werden und so </w:t>
+      </w:r>
+      <w:r>
+        <w:rPr>
+          <w:sz w:val="20"/>
+        </w:rPr>
+        <w:t xml:space="preserve">Grundlage für </w:t>
+      </w:r>
+      <w:r>
+        <w:rPr>
+          <w:sz w:val="20"/>
+        </w:rPr>
+        <w:t xml:space="preserve">gegebenenfalls </w:t>
+      </w:r>
+      <w:r>
+        <w:rPr>
+          <w:sz w:val="20"/>
+        </w:rPr>
+        <w:t xml:space="preserve">nötige </w:t>
+      </w:r>
+      <w:r>
+        <w:rPr>
+          <w:sz w:val="20"/>
+        </w:rPr>
+        <w:t xml:space="preserve">Anpassungen am Selektionsalgorithmus </w:t>
+      </w:r>
+      <w:r>
+        <w:rPr>
+          <w:sz w:val="20"/>
+        </w:rPr>
+        <w:t>sein</w:t>
+      </w:r>
+      <w:r>
+        <w:rPr>
+          <w:sz w:val="20"/>
+        </w:rPr>
+        <w:t>.</w:t>
+      </w:r>
     </w:p>
     <w:p>
       <w:pPr>
         <w:pStyle w:val="-OlWIRStandardtextEinzug-"/>
         <w:ind w:firstLine="0"/>
+        <w:rPr>
+          <w:sz w:val="20"/>
+        </w:rPr>
+      </w:pPr>
+    </w:p>
+    <w:p>
+      <w:pPr>
+        <w:pStyle w:val="-OlWIRStandardtextEinzug-"/>
+        <w:ind w:firstLine="0"/>
+        <w:rPr>
+          <w:sz w:val="20"/>
+        </w:rPr>
+      </w:pPr>
+    </w:p>
+    <w:p>
+      <w:pPr>
+        <w:pStyle w:val="-OlWIRStandardtextEinzug-"/>
+        <w:ind w:firstLine="0"/>
+        <w:rPr>
+          <w:sz w:val="20"/>
+        </w:rPr>
+      </w:pPr>
+    </w:p>
+    <w:p>
+      <w:pPr>
+        <w:pStyle w:val="-OlWIRStandardtextEinzug-"/>
+        <w:ind w:firstLine="0"/>
+        <w:rPr>
+          <w:sz w:val="20"/>
+        </w:rPr>
+      </w:pPr>
+    </w:p>
+    <w:p>
+      <w:pPr>
+        <w:pStyle w:val="-OlWIRStandardtextEinzug-"/>
+        <w:ind w:firstLine="0"/>
+        <w:rPr>
+          <w:sz w:val="20"/>
+        </w:rPr>
+      </w:pPr>
+    </w:p>
+    <w:p>
+      <w:pPr>
+        <w:pStyle w:val="-OlWIRStandardtextEinzug-"/>
+        <w:ind w:firstLine="0"/>
+        <w:rPr>
+          <w:sz w:val="20"/>
+        </w:rPr>
+      </w:pPr>
+    </w:p>
+    <w:p>
+      <w:pPr>
+        <w:pStyle w:val="-OlWIRStandardtextEinzug-"/>
+        <w:ind w:firstLine="0"/>
+        <w:rPr>
+          <w:sz w:val="20"/>
+        </w:rPr>
+      </w:pPr>
+    </w:p>
+    <w:p>
+      <w:pPr>
+        <w:pStyle w:val="-OlWIRStandardtextEinzug-"/>
+        <w:ind w:firstLine="0"/>
+        <w:rPr>
+          <w:sz w:val="20"/>
+        </w:rPr>
+      </w:pPr>
+    </w:p>
+    <w:p>
+      <w:pPr>
+        <w:pStyle w:val="-OlWIRStandardtextEinzug-"/>
+        <w:ind w:firstLine="0"/>
+        <w:rPr>
+          <w:sz w:val="20"/>
+        </w:rPr>
+      </w:pPr>
+    </w:p>
+    <w:p>
+      <w:pPr>
+        <w:pStyle w:val="-OlWIRStandardtextEinzug-"/>
+        <w:ind w:firstLine="0"/>
+        <w:rPr>
+          <w:sz w:val="20"/>
+        </w:rPr>
+      </w:pPr>
+    </w:p>
+    <w:p>
+      <w:pPr>
+        <w:pStyle w:val="-OlWIRStandardtextEinzug-"/>
+        <w:ind w:firstLine="0"/>
+        <w:rPr>
+          <w:sz w:val="20"/>
+        </w:rPr>
+      </w:pPr>
+    </w:p>
+    <w:p>
+      <w:pPr>
+        <w:pStyle w:val="-OlWIRStandardtextEinzug-"/>
+        <w:ind w:firstLine="0"/>
+        <w:rPr>
+          <w:sz w:val="20"/>
+        </w:rPr>
+      </w:pPr>
+    </w:p>
+    <w:p>
+      <w:pPr>
+        <w:pStyle w:val="-OlWIRStandardtextEinzug-"/>
+        <w:ind w:firstLine="0"/>
+        <w:rPr>
+          <w:sz w:val="20"/>
+        </w:rPr>
+      </w:pPr>
+    </w:p>
+    <w:p>
+      <w:pPr>
+        <w:pStyle w:val="-OlWIRStandardtextEinzug-"/>
+        <w:ind w:firstLine="0"/>
+        <w:rPr>
+          <w:sz w:val="20"/>
+        </w:rPr>
+      </w:pPr>
+    </w:p>
+    <w:p>
+      <w:pPr>
+        <w:pStyle w:val="-OlWIRStandardtextEinzug-"/>
+        <w:ind w:firstLine="0"/>
+        <w:rPr>
+          <w:sz w:val="20"/>
+        </w:rPr>
+      </w:pPr>
+    </w:p>
+    <w:p>
+      <w:pPr>
+        <w:pStyle w:val="-OlWIRStandardtextEinzug-"/>
+        <w:ind w:firstLine="0"/>
+        <w:rPr>
+          <w:sz w:val="20"/>
+        </w:rPr>
+      </w:pPr>
+    </w:p>
+    <w:p>
+      <w:pPr>
+        <w:pStyle w:val="-OlWIRStandardtextEinzug-"/>
+        <w:ind w:firstLine="0"/>
+        <w:rPr>
+          <w:sz w:val="20"/>
+        </w:rPr>
+      </w:pPr>
+    </w:p>
+    <w:p>
+      <w:pPr>
+        <w:pStyle w:val="-OlWIRStandardtextEinzug-"/>
+        <w:ind w:firstLine="0"/>
+        <w:rPr>
+          <w:sz w:val="20"/>
+        </w:rPr>
+      </w:pPr>
+    </w:p>
+    <w:p>
+      <w:pPr>
+        <w:pStyle w:val="-OlWIRStandardtextEinzug-"/>
+        <w:ind w:firstLine="0"/>
+        <w:rPr>
+          <w:sz w:val="20"/>
+        </w:rPr>
+      </w:pPr>
+    </w:p>
+    <w:p>
+      <w:pPr>
+        <w:pStyle w:val="-OlWIRStandardtextEinzug-"/>
+        <w:ind w:firstLine="0"/>
+        <w:rPr>
+          <w:sz w:val="20"/>
+        </w:rPr>
+      </w:pPr>
+    </w:p>
+    <w:p>
+      <w:pPr>
+        <w:pStyle w:val="-OlWIRStandardtextEinzug-"/>
+        <w:ind w:firstLine="0"/>
+        <w:rPr>
+          <w:sz w:val="20"/>
+        </w:rPr>
+      </w:pPr>
+    </w:p>
+    <w:p>
+      <w:pPr>
+        <w:pStyle w:val="-OlWIRStandardtextEinzug-"/>
+        <w:ind w:firstLine="0"/>
+        <w:rPr>
+          <w:sz w:val="20"/>
+        </w:rPr>
+      </w:pPr>
+    </w:p>
+    <w:p>
+      <w:pPr>
+        <w:pStyle w:val="-OlWIRStandardtextEinzug-"/>
+        <w:ind w:firstLine="0"/>
+        <w:rPr>
+          <w:sz w:val="20"/>
+        </w:rPr>
+      </w:pPr>
+    </w:p>
+    <w:p>
+      <w:pPr>
+        <w:pStyle w:val="-OlWIRStandardtextEinzug-"/>
+        <w:ind w:firstLine="0"/>
+        <w:rPr>
+          <w:sz w:val="20"/>
+        </w:rPr>
       </w:pPr>
     </w:p>
     <w:p>
@@ -12775,14 +13789,14 @@
           <w:numId w:val="0"/>
         </w:numPr>
       </w:pPr>
-      <w:bookmarkStart w:id="20" w:name="_Toc458348508"/>
+      <w:bookmarkStart w:id="19" w:name="_Toc458348508"/>
       <w:r>
         <w:t>6</w:t>
       </w:r>
       <w:r>
         <w:t>.1 Simulation</w:t>
       </w:r>
-      <w:bookmarkEnd w:id="20"/>
+      <w:bookmarkEnd w:id="19"/>
     </w:p>
     <w:p>
       <w:pPr>
@@ -12791,18 +13805,34 @@
       <w:r>
         <w:t xml:space="preserve">Als erstes werden Streckendaten, die vorher hinterlegt wurden, eingelesen und analysiert. Anschließend bekommt der Benutzer die Möglichkeit eine Strecke auszuwählen, sowie zu entscheiden wie die Startpopulation aufgebaut sein soll. Er kann auswählen zwischen zufällig generierten oder vorher gespeicherten Individuen. So kann die Simulation nach einer Unterbrechung fortgesetzt werden. Des Weiteren soll es möglich sein die Einstellungen der Simulation anzupassen. Dazu zählen unteranderem maximale Geschwindigkeit und Beschleunigung der Fahrzeuge, aber auch Mutationswahrscheinlichkeiten, Anzahl der </w:t>
       </w:r>
+      <w:proofErr w:type="spellStart"/>
       <w:r>
         <w:rPr>
           <w:i/>
         </w:rPr>
-        <w:t>hidden layers</w:t>
-      </w:r>
-      <w:r>
-        <w:t xml:space="preserve"> und, bis auf wenige Ausnahmen, alle anderen Werte die an irgendeiner Stelle in der Simulation benötigt </w:t>
+        <w:t>hidden</w:t>
+      </w:r>
+      <w:proofErr w:type="spellEnd"/>
+      <w:r>
+        <w:rPr>
+          <w:i/>
+        </w:rPr>
+        <w:t xml:space="preserve"> </w:t>
+      </w:r>
+      <w:proofErr w:type="spellStart"/>
+      <w:r>
+        <w:rPr>
+          <w:i/>
+        </w:rPr>
+        <w:t>layers</w:t>
+      </w:r>
+      <w:proofErr w:type="spellEnd"/>
+      <w:r>
+        <w:t xml:space="preserve"> und, bis auf wenige </w:t>
       </w:r>
       <w:r>
         <w:lastRenderedPageBreak/>
-        <w:t xml:space="preserve">werden. Nachdem die Konfiguration abgeschlossen ist, kann die Simulation gestartet werden. Es kann entweder ein Einzelschritt der Simulation ausgeführt oder aber fortlaufend </w:t>
+        <w:t xml:space="preserve">Ausnahmen, alle anderen Werte die an irgendeiner Stelle in der Simulation benötigt werden. Nachdem die Konfiguration abgeschlossen ist, kann die Simulation gestartet werden. Es kann entweder ein Einzelschritt der Simulation ausgeführt oder aber fortlaufend </w:t>
       </w:r>
       <w:r>
         <w:t>neue Generationen errechnet werden.</w:t>
@@ -12822,7 +13852,7 @@
           <w:numId w:val="0"/>
         </w:numPr>
       </w:pPr>
-      <w:bookmarkStart w:id="21" w:name="_Toc458348509"/>
+      <w:bookmarkStart w:id="20" w:name="_Toc458348509"/>
       <w:r>
         <w:t>6</w:t>
       </w:r>
@@ -12832,98 +13862,135 @@
       <w:r>
         <w:t>Simulationsablauf</w:t>
       </w:r>
+      <w:bookmarkEnd w:id="20"/>
+    </w:p>
+    <w:p>
+      <w:pPr>
+        <w:pStyle w:val="-OlWIRStandardtext-"/>
+      </w:pPr>
+      <w:r>
+        <w:t xml:space="preserve">Der Simulationsablauf läuft zyklisch ab. Je nachdem wie viele Individuen es zu simulieren gilt, werden </w:t>
+      </w:r>
+      <w:r>
+        <w:rPr>
+          <w:i/>
+        </w:rPr>
+        <w:t>Teilsimulationen</w:t>
+      </w:r>
+      <w:r>
+        <w:t xml:space="preserve"> initialisiert, sodass jedes Individuum genau einer </w:t>
+      </w:r>
+      <w:r>
+        <w:t>Teilsimulation</w:t>
+      </w:r>
+      <w:r>
+        <w:t xml:space="preserve"> zugeordnet wird. Jede dieser Teilsimulation laufen parallel ab, sodass der Computer auf dem die Simulation läuft möglichst voll ausgelastet wird. Die Koordination übernimmt dabei ein S</w:t>
+      </w:r>
+      <w:r>
+        <w:rPr>
+          <w:i/>
+        </w:rPr>
+        <w:t>imulationsmanage</w:t>
+      </w:r>
+      <w:r>
+        <w:t xml:space="preserve">. Dieser startet die Teilsimulationen und wartet anschließend bis alle beendet wurden. Dies kann über zwei Wege passieren: Zum einen kann die Zeit abgelaufen sein. Jedes Individuum hat nur eine begrenzte Zeit zur Verfügung eine möglichst große Strecke zurückzulegen. </w:t>
+      </w:r>
+      <w:r>
+        <w:t xml:space="preserve">Zum anderen kann das Fahrzeug mit der Streckenbegrenzung kollidiert sein. Da dies ein nicht akzeptables Fahrverhalten darstellt kommt es zum vorzeitigen Abbruch. Sind alle Teilsimulationen beendet beginnt die Auswertung. Dabei wird jedem Individuum ein Wert zugeordnet. Dieser spiegelt wider, wie weit das Fahrzeug auf dem Rundkurs gekommen ist. </w:t>
+      </w:r>
+      <w:r>
+        <w:t>Anschließend beginnt die Selektion und Mutation der Individuen, basierend auf ihrer errechneten Bewertung.</w:t>
+      </w:r>
+    </w:p>
+    <w:p>
+      <w:pPr>
+        <w:pStyle w:val="-OlWIRStandardtext-"/>
+      </w:pPr>
+      <w:r>
+        <w:t>Die einzelnen Teilsimulationen laufen ebenfalls zyklisch ab.</w:t>
+      </w:r>
+      <w:r>
+        <w:t xml:space="preserve"> Zunächst wird die</w:t>
+      </w:r>
+      <w:r>
+        <w:t xml:space="preserve"> Simulation jedoch initialisiert. Dazu werden die errechneten Werte der Rennstrecke ausgelesen und in entsprechende Datenstrukturen übertragen. So wird jede Kante der beiden Polygone (</w:t>
+      </w:r>
+      <w:r>
+        <w:rPr>
+          <w:i/>
+        </w:rPr>
+        <w:t>innere</w:t>
+      </w:r>
+      <w:r>
+        <w:t xml:space="preserve"> und </w:t>
+      </w:r>
+      <w:r>
+        <w:rPr>
+          <w:i/>
+        </w:rPr>
+        <w:t>äußere</w:t>
+      </w:r>
+      <w:r>
+        <w:t xml:space="preserve"> Begrenzung) einmalig in die </w:t>
+      </w:r>
+      <w:proofErr w:type="spellStart"/>
+      <w:r>
+        <w:t>Physikengine</w:t>
+      </w:r>
+      <w:proofErr w:type="spellEnd"/>
+      <w:r>
+        <w:t xml:space="preserve"> übertragen. So wird gewährleistet, dass die Kollisionen korrekt erkannt werden und die Sensoren korrekte Werte liefern. Außerdem wird das Fahrzeug auf der Startposition platziert und alle Kräfte und Bewegungen werden zurückgesetzt. Dies ist wichtig, da die Simulationen wiederverwendet werden können. So muss nicht nach jeder Teilsimulation die Rennstrecke erneut in die </w:t>
+      </w:r>
+      <w:proofErr w:type="spellStart"/>
+      <w:r>
+        <w:t>Physikeng</w:t>
+      </w:r>
+      <w:r>
+        <w:t>in</w:t>
+      </w:r>
+      <w:r>
+        <w:t>e</w:t>
+      </w:r>
+      <w:proofErr w:type="spellEnd"/>
+      <w:r>
+        <w:t xml:space="preserve"> eigespeist werden, sondern nur das Fahrzeug angepasst werden. Nachdem die Initialisierung abgeschlossen ist, beginnt die eigentliche Simulation. Mithilfe von </w:t>
+      </w:r>
+      <w:proofErr w:type="spellStart"/>
+      <w:r>
+        <w:t>Raycasting</w:t>
+      </w:r>
+      <w:proofErr w:type="spellEnd"/>
+      <w:r>
+        <w:t xml:space="preserve"> wird </w:t>
+      </w:r>
+      <w:r>
+        <w:lastRenderedPageBreak/>
+        <w:t>in bestimmten Winkeln von der Front des Fahrzeuges aus</w:t>
+      </w:r>
+      <w:r>
+        <w:t xml:space="preserve"> die Entfernung zum nächsten Hindernis gemessen. Wie viele und welche Winkel genau, kann beliebig eingestellt werden. Es bietet sich an einen großen Bereich vor dem Auto abzudecken, sodass das künstliche neuronale Netz genug Informationen besitzt, um eine angemessene Entscheidung treffen zu können. Bedacht </w:t>
+      </w:r>
+      <w:r>
+        <w:t>werden</w:t>
+      </w:r>
+      <w:r>
+        <w:t xml:space="preserve"> muss jedoch, dass eine höhere Anzahl an </w:t>
+      </w:r>
+      <w:proofErr w:type="spellStart"/>
+      <w:r>
+        <w:t>Raycasts</w:t>
+      </w:r>
+      <w:proofErr w:type="spellEnd"/>
+      <w:r>
+        <w:t xml:space="preserve"> auch mehr Rechenzeit in Anspruch nehmen und sich so die Simulation insgesamt verlangsamt. Außerdem steigt mit der Anzahl der Sensorwerte die Anzahl der Eingabeneuronen </w:t>
+      </w:r>
+      <w:r>
+        <w:t>im Netzwerk und so auch die Menge an Verbindungsgewichten, welche wiederum entsprechend trainiert werden müssen. So dauert nicht nur jede einzelne Generation länger, weil die Teilsimulation mehr Zeit benötigen, sondern auch die Zahl der Generationen, bis sich ein brauchbares Fahrverhalten entwickelt hat. Zwar bedeuten mehr Gewichte, auch mehr Möglichkeiten das Fahrverhalten zu verbessern, aber auch eben mehr Freiheitsgrade, die es zu trainieren gilt. Auf der anderen Seite darf eine bestimmte Anzahl an Sensoren auch nicht unterschritten werden, da dann das neuronale Netz nicht einmal theoretisch genug Informationen besitzt, um angemessen agieren zu können. So entsteht ein schmaler Grat zwischen Informationsmenge und Simulationsdauer, dessen Ausloten vor allem durch Ausprobieren erreic</w:t>
+      </w:r>
+      <w:bookmarkStart w:id="21" w:name="_GoBack"/>
       <w:bookmarkEnd w:id="21"/>
-    </w:p>
-    <w:p>
-      <w:pPr>
-        <w:pStyle w:val="-OlWIRStandardtext-"/>
-      </w:pPr>
-      <w:r>
-        <w:t xml:space="preserve">Der Simulationsablauf läuft zyklisch ab. Je nachdem wie viele Individuen es zu simulieren gilt, werden </w:t>
-      </w:r>
-      <w:r>
-        <w:rPr>
-          <w:i/>
-        </w:rPr>
-        <w:t>Teilsimulationen</w:t>
-      </w:r>
-      <w:r>
-        <w:t xml:space="preserve"> initialisiert, sodass jedes Individuum genau einer </w:t>
-      </w:r>
-      <w:r>
-        <w:t>Teilsimulation</w:t>
-      </w:r>
-      <w:r>
-        <w:t xml:space="preserve"> zugeordnet wird. Jede dieser Teilsimulation laufen parallel ab, sodass der Computer auf dem die Simulation läuft möglichst voll ausgelastet wird. Die Koordination übernimmt dabei ein S</w:t>
-      </w:r>
-      <w:r>
-        <w:rPr>
-          <w:i/>
-        </w:rPr>
-        <w:t>imulationsmanage</w:t>
-      </w:r>
-      <w:r>
-        <w:t xml:space="preserve">. Dieser startet die Teilsimulationen und wartet anschließend bis alle beendet wurden. Dies kann über zwei Wege passieren: Zum einen kann die Zeit abgelaufen sein. Jedes Individuum hat nur eine begrenzte Zeit zur Verfügung eine möglichst große Strecke zurückzulegen. </w:t>
-      </w:r>
-      <w:r>
-        <w:t xml:space="preserve">Zum anderen kann das Fahrzeug mit der Streckenbegrenzung kollidiert sein. Da dies ein nicht akzeptables Fahrverhalten darstellt kommt es zum vorzeitigen Abbruch. Sind alle Teilsimulationen beendet beginnt die Auswertung. Dabei wird jedem Individuum ein Wert zugeordnet. Dieser spiegelt wider, wie weit das Fahrzeug auf dem Rundkurs gekommen ist. </w:t>
-      </w:r>
-      <w:r>
-        <w:t>Anschließend beginnt die Selektion und Mutation der Individuen, basierend auf ihrer errechneten Bewertung.</w:t>
-      </w:r>
-    </w:p>
-    <w:p>
-      <w:pPr>
-        <w:pStyle w:val="-OlWIRStandardtext-"/>
-      </w:pPr>
-      <w:r>
-        <w:t>Die einzelnen Teilsimulationen laufen ebenfalls zyklisch ab.</w:t>
-      </w:r>
-      <w:r>
-        <w:t xml:space="preserve"> Zunächst wird die</w:t>
-      </w:r>
-      <w:r>
-        <w:t xml:space="preserve"> Simulation jedoch initialisiert. Dazu werden die errechneten Werte der Rennstrecke ausgelesen und in entsprechende Datenstrukturen übertragen. So wird jede Kante der beiden Polygone (</w:t>
-      </w:r>
-      <w:r>
-        <w:rPr>
-          <w:i/>
-        </w:rPr>
-        <w:t>innere</w:t>
-      </w:r>
-      <w:r>
-        <w:t xml:space="preserve"> und </w:t>
-      </w:r>
-      <w:r>
-        <w:rPr>
-          <w:i/>
-        </w:rPr>
-        <w:t>äußere</w:t>
-      </w:r>
-      <w:r>
-        <w:t xml:space="preserve"> Begrenzung) einmalig in die Physikengine übertragen. So wird gewährleistet, dass die Kollisionen korrekt erkannt werden und die Sensoren korrekte Werte liefern. Außerdem wird das Fahrzeug auf der Startposition platziert und alle Kräfte und Bewegungen werden zurückgesetzt. Dies ist wichtig, da die Simulationen wiederverwendet werden können. So muss nicht nach jeder Teilsimulation die Rennstrecke erneut in die Physikeng</w:t>
-      </w:r>
-      <w:r>
-        <w:t>in</w:t>
-      </w:r>
-      <w:r>
-        <w:t>e eigespeist werden, sondern nur das Fahrzeug angepasst werden. Nachdem die Initialisierung abgeschlossen ist, beginnt die eigentliche Simulation. Mithilfe von Raycasting wird in bestimmten Winkeln von der Front des Fahrzeuges aus</w:t>
-      </w:r>
-      <w:r>
-        <w:t xml:space="preserve"> die Entfernung zum </w:t>
-      </w:r>
-      <w:r>
-        <w:lastRenderedPageBreak/>
-        <w:t xml:space="preserve">nächsten Hindernis gemessen. Wie viele und welche Winkel genau, kann beliebig eingestellt werden. Es bietet sich an einen großen Bereich vor dem Auto abzudecken, sodass das künstliche neuronale Netz genug Informationen besitzt, um eine angemessene Entscheidung treffen zu können. Bedacht </w:t>
-      </w:r>
-      <w:r>
-        <w:t>werden</w:t>
-      </w:r>
-      <w:r>
-        <w:t xml:space="preserve"> muss jedoch, dass eine höhere Anzahl an Raycasts auch mehr Rechenzeit in Anspruch nehmen und sich so die Simulation insgesamt verlangsamt. Außerdem steigt mit der Anzahl der Sensorwerte die Anzahl der Eingabeneuronen </w:t>
-      </w:r>
-      <w:r>
-        <w:t>im Netzwerk und so auch die Menge an Verbindungsgewichten, welche wiederum entsprechend trainiert werden müssen. So dauert nicht nur jede einzelne Generation länger, weil die Teilsimulation mehr Zeit benötigen, sondern auch die Zahl der Generationen, bis sich ein brauchbares Fahrverhalten entwickelt hat. Zwar bedeuten mehr Gewichte, auch mehr Möglichkeiten das Fahrverhalten zu verbessern, aber auch eben mehr Freiheitsgrade, die es zu trainieren gilt. Auf der anderen Seite darf eine bestimmte Anzahl an Sensoren auch nicht unterschritten werden, da dann das neuronale Netz nicht einmal theoretisch genug Informationen besitzt, um angemessen agieren zu können. So entsteht ein schmaler Grat zwischen Informationsmenge und Simulationsdauer, dessen Ausloten vor allem durch Ausprobieren erreicht werden kann.</w:t>
+      <w:r>
+        <w:t>ht werden kann.</w:t>
       </w:r>
     </w:p>
     <w:p>
@@ -12979,7 +14046,7 @@
                     <pic:cNvPicPr/>
                   </pic:nvPicPr>
                   <pic:blipFill>
-                    <a:blip r:embed="rId33">
+                    <a:blip r:embed="rId34">
                       <a:extLst>
                         <a:ext uri="{28A0092B-C50C-407E-A947-70E740481C1C}">
                           <a14:useLocalDpi xmlns:a14="http://schemas.microsoft.com/office/drawing/2010/main" val="0"/>
@@ -13012,9 +14079,17 @@
         </w:drawing>
       </w:r>
       <w:r>
-        <w:t xml:space="preserve">Die Streckendaten stammen von der Webseite GPSies. Dort können Benutzer Strecken erstellen, bearbeiten und veröffentlichen. Einige Nutzer haben die GPS-Koordinaten von bekannten Rennstecken recherchiert und auf die Webseite hochgeladen. Über einen kostenlosen Downloadbereich können die Strecken in einem XML-Format heruntergeladen werden. Die Streckenpunkte liegen allerdings als GPS-Koordinaten vor und müssen für die Verwendung in der Simulation zunächst in ein Format umgewandelt werden, dass auf Metern basiert. Dazu kam zunächst die Webseite </w:t>
-      </w:r>
-      <w:hyperlink r:id="rId34" w:history="1">
+        <w:t xml:space="preserve">Die Streckendaten stammen von der Webseite </w:t>
+      </w:r>
+      <w:proofErr w:type="spellStart"/>
+      <w:r>
+        <w:t>GPSies</w:t>
+      </w:r>
+      <w:proofErr w:type="spellEnd"/>
+      <w:r>
+        <w:t xml:space="preserve">. Dort können Benutzer Strecken erstellen, bearbeiten und veröffentlichen. Einige Nutzer haben die GPS-Koordinaten von bekannten Rennstecken recherchiert und auf die Webseite hochgeladen. Über einen kostenlosen Downloadbereich können die Strecken in einem XML-Format heruntergeladen werden. Die Streckenpunkte liegen allerdings als GPS-Koordinaten vor und müssen für die Verwendung in der Simulation zunächst in ein Format umgewandelt werden, dass auf Metern basiert. Dazu kam zunächst die Webseite </w:t>
+      </w:r>
+      <w:hyperlink r:id="rId35" w:history="1">
         <w:r>
           <w:rPr>
             <w:rStyle w:val="Hyperlink"/>
@@ -13034,11 +14109,19 @@
       <w:r>
         <w:t xml:space="preserve"> abgeändert und optimiert um direkt mit den XML-Dateien zu funktionieren. Was jedoch zusätzlich nach wie vor manuell eingefügt werden muss, ist der Name der jeweiligen Strecke. Dies wird über ein Attribut im Kopf der XML-Datei realisiert. Die XML-Datei des </w:t>
       </w:r>
+      <w:proofErr w:type="spellStart"/>
       <w:r>
         <w:rPr>
           <w:i/>
         </w:rPr>
-        <w:t>Antree Circuit</w:t>
+        <w:t>Antree</w:t>
+      </w:r>
+      <w:proofErr w:type="spellEnd"/>
+      <w:r>
+        <w:rPr>
+          <w:i/>
+        </w:rPr>
+        <w:t xml:space="preserve"> Circuit</w:t>
       </w:r>
       <w:r>
         <w:t xml:space="preserve"> sieht beispielsweise wie folgt aus:</w:t>
@@ -13085,7 +14168,7 @@
                     <pic:cNvPicPr/>
                   </pic:nvPicPr>
                   <pic:blipFill>
-                    <a:blip r:embed="rId35">
+                    <a:blip r:embed="rId36">
                       <a:extLst>
                         <a:ext uri="{28A0092B-C50C-407E-A947-70E740481C1C}">
                           <a14:useLocalDpi xmlns:a14="http://schemas.microsoft.com/office/drawing/2010/main" val="0"/>
@@ -13169,7 +14252,7 @@
                     <pic:cNvPicPr/>
                   </pic:nvPicPr>
                   <pic:blipFill rotWithShape="1">
-                    <a:blip r:embed="rId36" cstate="print">
+                    <a:blip r:embed="rId37" cstate="print">
                       <a:extLst>
                         <a:ext uri="{28A0092B-C50C-407E-A947-70E740481C1C}">
                           <a14:useLocalDpi xmlns:a14="http://schemas.microsoft.com/office/drawing/2010/main" val="0"/>
@@ -13214,6 +14297,7 @@
       <w:r>
         <w:t xml:space="preserve">in einem speziellen </w:t>
       </w:r>
+      <w:proofErr w:type="spellStart"/>
       <w:r>
         <w:rPr>
           <w:i/>
@@ -13226,6 +14310,7 @@
         </w:rPr>
         <w:t>track</w:t>
       </w:r>
+      <w:proofErr w:type="spellEnd"/>
       <w:r>
         <w:t xml:space="preserve"> Ordner nach dieser Art von Dateien</w:t>
       </w:r>
@@ -13238,12 +14323,14 @@
       <w:r>
         <w:t xml:space="preserve">ein </w:t>
       </w:r>
+      <w:proofErr w:type="spellStart"/>
       <w:r>
         <w:rPr>
           <w:i/>
         </w:rPr>
         <w:t>Racetrack</w:t>
       </w:r>
+      <w:proofErr w:type="spellEnd"/>
       <w:r>
         <w:t>-Objekt wird erstellt. Da es sich bei den Strecken um Rundkurse handelt, können die errechneten Koordinaten als Eckpunkte eines Polygons aufgefasst werden.</w:t>
       </w:r>
@@ -13271,12 +14358,14 @@
       <w:r>
         <w:t xml:space="preserve"> Diese Begrenzungen dienen als Grenzen die von den Fahrzeugen zu keinem Zeitpunkt überfahren werden dürfen. Die Ursprungskoordinaten, sowie die errechneten Eckpunkte werden in dem </w:t>
       </w:r>
+      <w:proofErr w:type="spellStart"/>
       <w:r>
         <w:rPr>
           <w:i/>
         </w:rPr>
         <w:t>Racetrack</w:t>
       </w:r>
+      <w:proofErr w:type="spellEnd"/>
       <w:r>
         <w:t>-Objekt gespeichert und können jetzt für die Simulation eingesetzt werden.</w:t>
       </w:r>
@@ -13311,17 +14400,33 @@
       <w:r>
         <w:t xml:space="preserve">Die physikalische Berechnung übernimmt die </w:t>
       </w:r>
+      <w:proofErr w:type="spellStart"/>
       <w:r>
         <w:rPr>
           <w:i/>
         </w:rPr>
         <w:t>Farseer</w:t>
       </w:r>
+      <w:proofErr w:type="spellEnd"/>
       <w:r>
         <w:rPr>
           <w:i/>
         </w:rPr>
-        <w:t xml:space="preserve"> Physics Engine</w:t>
+        <w:t xml:space="preserve"> </w:t>
+      </w:r>
+      <w:proofErr w:type="spellStart"/>
+      <w:r>
+        <w:rPr>
+          <w:i/>
+        </w:rPr>
+        <w:t>Physics</w:t>
+      </w:r>
+      <w:proofErr w:type="spellEnd"/>
+      <w:r>
+        <w:rPr>
+          <w:i/>
+        </w:rPr>
+        <w:t xml:space="preserve"> Engine</w:t>
       </w:r>
       <w:r>
         <w:t xml:space="preserve">. Bei ihr handelt es sich um eine Open-Source </w:t>
@@ -13350,12 +14455,14 @@
       <w:r>
         <w:t xml:space="preserve">, wird die </w:t>
       </w:r>
+      <w:proofErr w:type="spellStart"/>
       <w:r>
         <w:rPr>
           <w:i/>
         </w:rPr>
         <w:t>Step</w:t>
       </w:r>
+      <w:proofErr w:type="spellEnd"/>
       <w:r>
         <w:t>-Funktion aufgerufen. Als Parameter wird die vergangene Zeit seit dem letzten Aufruf übergeben. Die Engine errechnet dann die neunen Positionen und Rotationen der Objekte, die zuvor zur Engine hinzugefügt wurden. Dabei werden Kollisionen auf</w:t>
       </w:r>
@@ -13380,11 +14487,19 @@
       <w:r>
         <w:t xml:space="preserve">können verschiedene Objekte miteinander verbunden werden. Ein </w:t>
       </w:r>
+      <w:proofErr w:type="spellStart"/>
       <w:r>
         <w:rPr>
           <w:i/>
         </w:rPr>
-        <w:t>Slider-Joint</w:t>
+        <w:t>Slider</w:t>
+      </w:r>
+      <w:proofErr w:type="spellEnd"/>
+      <w:r>
+        <w:rPr>
+          <w:i/>
+        </w:rPr>
+        <w:t>-Joint</w:t>
       </w:r>
       <w:r>
         <w:t xml:space="preserve"> beispielsweise sorgt dafür, dass zwei Objekte sich nur entlang einer bestimmten Achse zueinander bewegen können. So ist es möglich komplexe Modelle aus simplen Figuren zu erzeugen. Da vom Benutzer erwartet wird, dass er die benötigten Modelle selbst erstellt, </w:t>
@@ -13408,7 +14523,15 @@
         <w:t>Aus diesem Grund ist es notwendig ein eigenes Fahrzeugmodell zu erstellen.</w:t>
       </w:r>
       <w:r>
-        <w:t xml:space="preserve"> Zunächst wird das Fahrgestell modelliert. Da nur zwei Dimensionen berücksichtigt werden und die Simulation aus die Sicht von oben auf die Strecke durchgeführt wird, muss auch nur der Umriss des Fahrgestells aus dieser Perspektive angegeben werden. Die Physikengine errechnet dann aus den gegebenen Eckpunkten des Fahrgestells</w:t>
+        <w:t xml:space="preserve"> Zunächst wird das Fahrgestell modelliert. Da nur zwei Dimensionen berücksichtigt werden und die Simulation aus die Sicht von oben auf die Strecke durchgeführt wird, muss auch nur der Umriss des Fahrgestells aus dieser Perspektive angegeben werden. Die </w:t>
+      </w:r>
+      <w:proofErr w:type="spellStart"/>
+      <w:r>
+        <w:t>Physikengine</w:t>
+      </w:r>
+      <w:proofErr w:type="spellEnd"/>
+      <w:r>
+        <w:t xml:space="preserve"> errechnet dann aus den gegebenen Eckpunkten des Fahrgestells</w:t>
       </w:r>
       <w:r>
         <w:t>-Polygon</w:t>
@@ -13848,12 +14971,14 @@
       <w:r>
         <w:t xml:space="preserve">Die Reifen werden über sogenannte </w:t>
       </w:r>
+      <w:proofErr w:type="spellStart"/>
       <w:r>
         <w:rPr>
           <w:i/>
         </w:rPr>
         <w:t>Revolute</w:t>
       </w:r>
+      <w:proofErr w:type="spellEnd"/>
       <w:r>
         <w:rPr>
           <w:i/>
@@ -13881,6 +15006,7 @@
       <w:r>
         <w:t xml:space="preserve">minimaler und maximaler Winkeländerung in Relation zum Fahrgestell. So kann gewährleistet werden, dass die vorderen Reifen nur in einem bestimmten Winkel bewegt werden können. Zusätzlich werden die hinteren Reifen parallel zur Fahrrichtung fixiert. Für die Beschleunigung bietet die </w:t>
       </w:r>
+      <w:proofErr w:type="spellStart"/>
       <w:r>
         <w:rPr>
           <w:i/>
@@ -13891,7 +15017,28 @@
         <w:rPr>
           <w:i/>
         </w:rPr>
-        <w:t>eer Physics Engine</w:t>
+        <w:t>eer</w:t>
+      </w:r>
+      <w:proofErr w:type="spellEnd"/>
+      <w:r>
+        <w:rPr>
+          <w:i/>
+        </w:rPr>
+        <w:t xml:space="preserve"> </w:t>
+      </w:r>
+      <w:proofErr w:type="spellStart"/>
+      <w:r>
+        <w:rPr>
+          <w:i/>
+        </w:rPr>
+        <w:t>Physics</w:t>
+      </w:r>
+      <w:proofErr w:type="spellEnd"/>
+      <w:r>
+        <w:rPr>
+          <w:i/>
+        </w:rPr>
+        <w:t xml:space="preserve"> Engine</w:t>
       </w:r>
       <w:r>
         <w:t xml:space="preserve"> die Möglichkeit Kräfte von Objekten der Simulation ausgehen zu lassen. So ist es möglich Vorder-, Heck- oder sogar Allradantrieb umzusetzen. Dabei wird die Motorkraft auf die entsprechenden Reifen verteilt. Wie sich daraufhin der Rest des Fahrzeuges bewegt, wird von der Engine berechnet. Etwas was allerdings nicht ohne zusätzlichen Programmieraufwand berücksichtigt wird is</w:t>
@@ -13899,22 +15046,46 @@
       <w:r>
         <w:t xml:space="preserve">t die Reibung der Reifen. Würde man die Simulation ohne diese starten, würde sich das Auto problemlos orthogonal zur Reifenstellung bewegen können. Das eine Bewegung grundsätzlich nur die die Richtung möglich ist, in die auch die Reifen ausgerichtet sind (abgesehen von Rutschen auf nasser oder vereister Straße), ist eine Eigenschaft von Autos, die der Engine nicht bekannt ist. Somit ist es notwendig die erforderlichen Kräfte und Impulse manuell zu berechnen und auf das Fahrzeug zu übertragen. Da dieses Problem sich nicht nur auf die </w:t>
       </w:r>
+      <w:proofErr w:type="spellStart"/>
       <w:r>
         <w:rPr>
           <w:i/>
         </w:rPr>
         <w:t>Farseer</w:t>
       </w:r>
+      <w:proofErr w:type="spellEnd"/>
       <w:r>
         <w:rPr>
           <w:i/>
         </w:rPr>
-        <w:t xml:space="preserve"> Physics Engine</w:t>
-      </w:r>
-      <w:r>
-        <w:t xml:space="preserve"> beschrängt, gibt es eine Reihe von Anleitungen, die mögliche Lösungsansätze erläutern. Eine solche Anleitung findet sich unter dem Link </w:t>
-      </w:r>
-      <w:hyperlink r:id="rId37" w:history="1">
+        <w:t xml:space="preserve"> </w:t>
+      </w:r>
+      <w:proofErr w:type="spellStart"/>
+      <w:r>
+        <w:rPr>
+          <w:i/>
+        </w:rPr>
+        <w:t>Physics</w:t>
+      </w:r>
+      <w:proofErr w:type="spellEnd"/>
+      <w:r>
+        <w:rPr>
+          <w:i/>
+        </w:rPr>
+        <w:t xml:space="preserve"> Engine</w:t>
+      </w:r>
+      <w:r>
+        <w:t xml:space="preserve"> </w:t>
+      </w:r>
+      <w:proofErr w:type="spellStart"/>
+      <w:r>
+        <w:t>beschrängt</w:t>
+      </w:r>
+      <w:proofErr w:type="spellEnd"/>
+      <w:r>
+        <w:t xml:space="preserve">, gibt es eine Reihe von Anleitungen, die mögliche Lösungsansätze erläutern. Eine solche Anleitung findet sich unter dem Link </w:t>
+      </w:r>
+      <w:hyperlink r:id="rId38" w:history="1">
         <w:r>
           <w:rPr>
             <w:rStyle w:val="Hyperlink"/>
@@ -14030,7 +15201,7 @@
                     <pic:cNvPicPr/>
                   </pic:nvPicPr>
                   <pic:blipFill>
-                    <a:blip r:embed="rId38">
+                    <a:blip r:embed="rId39">
                       <a:extLst>
                         <a:ext uri="{28A0092B-C50C-407E-A947-70E740481C1C}">
                           <a14:useLocalDpi xmlns:a14="http://schemas.microsoft.com/office/drawing/2010/main" val="0"/>
@@ -14065,12 +15236,14 @@
       <w:r>
         <w:t xml:space="preserve">Das implementierte künstliche neuronale Netz ist fest mit der Implementierung des Fahrzeugverhaltens verknüpft. So gibt es eine Methode, die als Parameter ein </w:t>
       </w:r>
+      <w:proofErr w:type="spellStart"/>
       <w:r>
         <w:rPr>
           <w:i/>
         </w:rPr>
         <w:t>VehicleBehaviorInput</w:t>
       </w:r>
+      <w:proofErr w:type="spellEnd"/>
       <w:r>
         <w:t xml:space="preserve"> akzeptiert</w:t>
       </w:r>
@@ -14098,12 +15271,14 @@
       <w:r>
         <w:t xml:space="preserve"> </w:t>
       </w:r>
+      <w:proofErr w:type="spellStart"/>
       <w:r>
         <w:rPr>
           <w:i/>
         </w:rPr>
         <w:t>VehicleBehaviorActions</w:t>
       </w:r>
+      <w:proofErr w:type="spellEnd"/>
       <w:r>
         <w:t>-Struktur gespeichert und zurückgegeben. So konvertiert die Methode die Sensordaten in entsprechendes Fahrverhalten ausschließlich auf Basis der Konfiguration des neuronalen Netzwerks.</w:t>
       </w:r>
@@ -14154,12 +15329,14 @@
       <w:r>
         <w:t xml:space="preserve"> und </w:t>
       </w:r>
+      <w:proofErr w:type="spellStart"/>
       <w:r>
         <w:rPr>
           <w:i/>
         </w:rPr>
         <w:t>ParentNode</w:t>
       </w:r>
+      <w:proofErr w:type="spellEnd"/>
       <w:r>
         <w:t xml:space="preserve"> Attribut dienen allein dazu in der Oberfläche anzuzeigen welche Vererbungsstrukturen sich im Laufe der Simulation durch den evolutionären Algorithmus ergeben.</w:t>
       </w:r>
@@ -14177,48 +15354,72 @@
       <w:r>
         <w:t xml:space="preserve">Netzwerkes berechnet werden soll, werden die Neuronen der ersten Ebene auf die entsprechenden Werte des </w:t>
       </w:r>
+      <w:proofErr w:type="spellStart"/>
       <w:r>
         <w:rPr>
           <w:i/>
         </w:rPr>
         <w:t>VehicleBehaviorInput</w:t>
       </w:r>
+      <w:proofErr w:type="spellEnd"/>
       <w:r>
         <w:t xml:space="preserve"> gesetzt. Anschließend wird die erste </w:t>
       </w:r>
+      <w:proofErr w:type="spellStart"/>
       <w:r>
         <w:rPr>
           <w:i/>
         </w:rPr>
-        <w:t>hidden layer</w:t>
-      </w:r>
+        <w:t>hidden</w:t>
+      </w:r>
+      <w:proofErr w:type="spellEnd"/>
+      <w:r>
+        <w:rPr>
+          <w:i/>
+        </w:rPr>
+        <w:t xml:space="preserve"> </w:t>
+      </w:r>
+      <w:proofErr w:type="spellStart"/>
+      <w:r>
+        <w:rPr>
+          <w:i/>
+        </w:rPr>
+        <w:t>layer</w:t>
+      </w:r>
+      <w:proofErr w:type="spellEnd"/>
       <w:r>
         <w:t xml:space="preserve"> berechnet, indem die Ausgabewerte der Neuronen aus der Eingabeebene mit den Gewichten aus dem </w:t>
       </w:r>
+      <w:proofErr w:type="spellStart"/>
       <w:r>
         <w:rPr>
           <w:i/>
         </w:rPr>
         <w:t>Weight</w:t>
       </w:r>
+      <w:proofErr w:type="spellEnd"/>
       <w:r>
         <w:t xml:space="preserve">-Array multipliziert und jeweils pro Neuron aufaddiert werden. Nach jedem Zugriff auf den </w:t>
       </w:r>
+      <w:proofErr w:type="spellStart"/>
       <w:r>
         <w:rPr>
           <w:i/>
         </w:rPr>
         <w:t>Weight</w:t>
       </w:r>
+      <w:proofErr w:type="spellEnd"/>
       <w:r>
         <w:t xml:space="preserve">-Array wird der Index des Arrays um 1 erhöht. So wird gewährleistet, dass jede Verbindung eindeutig einem Element aus dem </w:t>
       </w:r>
+      <w:proofErr w:type="spellStart"/>
       <w:r>
         <w:rPr>
           <w:i/>
         </w:rPr>
         <w:t>Weight</w:t>
       </w:r>
+      <w:proofErr w:type="spellEnd"/>
       <w:r>
         <w:t>-Array zugeordnet ist</w:t>
       </w:r>
@@ -14228,12 +15429,14 @@
       <w:r>
         <w:t xml:space="preserve"> Ist die letzte Ebene berechnet, werden die Werte an den Ausgabeneuronen in einer </w:t>
       </w:r>
+      <w:proofErr w:type="spellStart"/>
       <w:r>
         <w:rPr>
           <w:i/>
         </w:rPr>
         <w:t>VehicleBehavior</w:t>
       </w:r>
+      <w:proofErr w:type="spellEnd"/>
       <w:r>
         <w:t>-Struktur</w:t>
       </w:r>
@@ -14248,7 +15451,15 @@
         <w:t>-1</w:t>
       </w:r>
       <w:r>
-        <w:t xml:space="preserve"> einem maximalen Einlenken nach links und +1 einem maximalen Einlenken nach rechts entspricht. Diese Werte werden nicht direkt auf das Fahrzeug übertragen, sondern zunächst von der Physikengine verarbeitet (siehe </w:t>
+        <w:t xml:space="preserve"> einem maximalen Einlenken nach links und +1 einem maximalen Einlenken nach rechts entspricht. Diese Werte werden nicht direkt auf das Fahrzeug übertragen, sondern zunächst von der </w:t>
+      </w:r>
+      <w:proofErr w:type="spellStart"/>
+      <w:r>
+        <w:t>Physikengine</w:t>
+      </w:r>
+      <w:proofErr w:type="spellEnd"/>
+      <w:r>
+        <w:t xml:space="preserve"> verarbeitet (siehe </w:t>
       </w:r>
       <w:r>
         <w:rPr>
@@ -14393,8 +15604,8 @@
           <w:numId w:val="0"/>
         </w:numPr>
         <w:sectPr>
-          <w:headerReference w:type="default" r:id="rId39"/>
-          <w:footerReference w:type="default" r:id="rId40"/>
+          <w:headerReference w:type="default" r:id="rId40"/>
+          <w:footerReference w:type="default" r:id="rId41"/>
           <w:type w:val="oddPage"/>
           <w:pgSz w:w="11906" w:h="16838" w:code="9"/>
           <w:pgMar w:top="1701" w:right="2268" w:bottom="1701" w:left="2268" w:header="1304" w:footer="794" w:gutter="0"/>
@@ -15019,9 +16230,11 @@
         <w:pStyle w:val="-OlWIRAbkVerz-"/>
         <w:jc w:val="both"/>
       </w:pPr>
+      <w:proofErr w:type="spellStart"/>
       <w:r>
         <w:t>ABl.</w:t>
       </w:r>
+      <w:proofErr w:type="spellEnd"/>
       <w:r>
         <w:tab/>
         <w:t>Amtsblatt</w:t>
@@ -15093,9 +16306,11 @@
         <w:pStyle w:val="-OlWIRAbkVerz-"/>
         <w:jc w:val="both"/>
       </w:pPr>
+      <w:proofErr w:type="spellStart"/>
       <w:r>
         <w:t>BPatG</w:t>
       </w:r>
+      <w:proofErr w:type="spellEnd"/>
       <w:r>
         <w:tab/>
         <w:t>Bundespatentgericht</w:t>
@@ -15106,9 +16321,11 @@
         <w:pStyle w:val="-OlWIRAbkVerz-"/>
         <w:jc w:val="both"/>
       </w:pPr>
+      <w:proofErr w:type="spellStart"/>
       <w:r>
         <w:t>BReg</w:t>
       </w:r>
+      <w:proofErr w:type="spellEnd"/>
       <w:r>
         <w:tab/>
         <w:t>Bundesregierung</w:t>
@@ -15242,7 +16459,15 @@
       </w:r>
       <w:r>
         <w:tab/>
-        <w:t>European Intellectual Property Review</w:t>
+        <w:t xml:space="preserve">European </w:t>
+      </w:r>
+      <w:proofErr w:type="spellStart"/>
+      <w:r>
+        <w:t>Intellectual</w:t>
+      </w:r>
+      <w:proofErr w:type="spellEnd"/>
+      <w:r>
+        <w:t xml:space="preserve"> Property Review</w:t>
       </w:r>
     </w:p>
     <w:p>
@@ -15250,9 +16475,11 @@
         <w:pStyle w:val="-OlWIRAbkVerz-"/>
         <w:jc w:val="both"/>
       </w:pPr>
+      <w:proofErr w:type="spellStart"/>
       <w:r>
         <w:t>EuG</w:t>
       </w:r>
+      <w:proofErr w:type="spellEnd"/>
       <w:r>
         <w:tab/>
         <w:t>Gericht Erster Instanz</w:t>
@@ -15289,8 +16516,13 @@
         <w:pStyle w:val="-OlWIRAbkVerz-"/>
         <w:jc w:val="both"/>
       </w:pPr>
-      <w:r>
-        <w:t>Fn.</w:t>
+      <w:proofErr w:type="spellStart"/>
+      <w:r>
+        <w:t>Fn</w:t>
+      </w:r>
+      <w:proofErr w:type="spellEnd"/>
+      <w:r>
+        <w:t>.</w:t>
       </w:r>
       <w:r>
         <w:tab/>
@@ -15380,9 +16612,11 @@
         <w:pStyle w:val="-OlWIRAbkVerz-"/>
         <w:jc w:val="both"/>
       </w:pPr>
+      <w:proofErr w:type="spellStart"/>
       <w:r>
         <w:t>HfG</w:t>
       </w:r>
+      <w:proofErr w:type="spellEnd"/>
       <w:r>
         <w:tab/>
         <w:t>Hochschule für Gestaltung</w:t>
@@ -15393,8 +16627,13 @@
         <w:pStyle w:val="-OlWIRAbkVerz-"/>
         <w:jc w:val="both"/>
       </w:pPr>
-      <w:r>
-        <w:t>h.L.</w:t>
+      <w:proofErr w:type="spellStart"/>
+      <w:r>
+        <w:t>h.L</w:t>
+      </w:r>
+      <w:proofErr w:type="spellEnd"/>
+      <w:r>
+        <w:t>.</w:t>
       </w:r>
       <w:r>
         <w:tab/>
@@ -15406,8 +16645,13 @@
         <w:pStyle w:val="-OlWIRAbkVerz-"/>
         <w:jc w:val="both"/>
       </w:pPr>
-      <w:r>
-        <w:t>h.M.</w:t>
+      <w:proofErr w:type="spellStart"/>
+      <w:r>
+        <w:t>h.M</w:t>
+      </w:r>
+      <w:proofErr w:type="spellEnd"/>
+      <w:r>
+        <w:t>.</w:t>
       </w:r>
       <w:r>
         <w:tab/>
@@ -15464,7 +16708,7 @@
     </w:p>
     <w:p/>
     <w:sectPr>
-      <w:headerReference w:type="even" r:id="rId41"/>
+      <w:headerReference w:type="even" r:id="rId42"/>
       <w:pgSz w:w="11906" w:h="16838"/>
       <w:pgMar w:top="1701" w:right="2268" w:bottom="1701" w:left="2268" w:header="708" w:footer="708" w:gutter="0"/>
       <w:cols w:space="708"/>
@@ -15768,14 +17012,24 @@
       <w:r>
         <w:t xml:space="preserve"> </w:t>
       </w:r>
+      <w:proofErr w:type="spellStart"/>
       <w:r>
         <w:rPr>
           <w:i/>
         </w:rPr>
         <w:t>Dot</w:t>
       </w:r>
-      <w:r>
-        <w:t xml:space="preserve"> ist dabei das Skalarprodukt zweier Vektoren. Sowohl der Normalvektor als auch der Geschwindigkeitsvektor können von der Physikengine erfragt werden.</w:t>
+      <w:proofErr w:type="spellEnd"/>
+      <w:r>
+        <w:t xml:space="preserve"> ist dabei das Skalarprodukt zweier Vektoren. Sowohl der Normalvektor als auch der Geschwindigkeitsvektor können von der </w:t>
+      </w:r>
+      <w:proofErr w:type="spellStart"/>
+      <w:r>
+        <w:t>Physikengine</w:t>
+      </w:r>
+      <w:proofErr w:type="spellEnd"/>
+      <w:r>
+        <w:t xml:space="preserve"> erfragt werden.</w:t>
       </w:r>
     </w:p>
   </w:footnote>
@@ -15791,7 +17045,15 @@
         <w:footnoteRef/>
       </w:r>
       <w:r>
-        <w:t xml:space="preserve"> Die Trägheitseigenschaft eines Objekts wird von der Physikengine festgelegt und kann ausgelesen werden.</w:t>
+        <w:t xml:space="preserve"> Die Trägheitseigenschaft eines Objekts wird von der </w:t>
+      </w:r>
+      <w:proofErr w:type="spellStart"/>
+      <w:r>
+        <w:t>Physikengine</w:t>
+      </w:r>
+      <w:proofErr w:type="spellEnd"/>
+      <w:r>
+        <w:t xml:space="preserve"> festgelegt und kann ausgelesen werden.</w:t>
       </w:r>
     </w:p>
   </w:footnote>
@@ -15871,6 +17133,81 @@
       </w:r>
       <w:r>
         <w:t xml:space="preserve"> gemeint. Variablen dessen Wert sich nicht errechnen lassen, sondern manuell festgelegt werden müssen.</w:t>
+      </w:r>
+    </w:p>
+  </w:footnote>
+  <w:footnote w:id="11">
+    <w:p>
+      <w:pPr>
+        <w:pStyle w:val="Funotentext"/>
+      </w:pPr>
+      <w:r>
+        <w:rPr>
+          <w:rStyle w:val="Funotenzeichen"/>
+        </w:rPr>
+        <w:footnoteRef/>
+      </w:r>
+      <w:r>
+        <w:t xml:space="preserve"> </w:t>
+      </w:r>
+      <w:r>
+        <w:rPr>
+          <w:i/>
+        </w:rPr>
+        <w:t>Verzweigt</w:t>
+      </w:r>
+      <w:r>
+        <w:t xml:space="preserve"> oder Englisch </w:t>
+      </w:r>
+      <w:proofErr w:type="spellStart"/>
+      <w:r>
+        <w:rPr>
+          <w:i/>
+        </w:rPr>
+        <w:t>jagged</w:t>
+      </w:r>
+      <w:proofErr w:type="spellEnd"/>
+      <w:r>
+        <w:t xml:space="preserve"> bedeutet bei </w:t>
+      </w:r>
+      <w:r>
+        <w:rPr>
+          <w:i/>
+        </w:rPr>
+        <w:t>Arrays</w:t>
+      </w:r>
+      <w:r>
+        <w:t xml:space="preserve">, dass sie unterschiedliche Anzahl an Spalten oder Zeilen haben können. </w:t>
+      </w:r>
+      <w:r>
+        <w:t xml:space="preserve">Anschaulich </w:t>
+      </w:r>
+      <w:r>
+        <w:t>handelt</w:t>
+      </w:r>
+      <w:r>
+        <w:t xml:space="preserve"> es</w:t>
+      </w:r>
+      <w:r>
+        <w:t xml:space="preserve"> sich bei ihnen um </w:t>
+      </w:r>
+      <w:r>
+        <w:rPr>
+          <w:i/>
+        </w:rPr>
+        <w:t>Arrays</w:t>
+      </w:r>
+      <w:r>
+        <w:t xml:space="preserve"> von </w:t>
+      </w:r>
+      <w:r>
+        <w:rPr>
+          <w:i/>
+        </w:rPr>
+        <w:t>Arrays</w:t>
+      </w:r>
+      <w:r>
+        <w:t xml:space="preserve">. </w:t>
       </w:r>
     </w:p>
   </w:footnote>
@@ -16026,7 +17363,7 @@
         <w:rStyle w:val="Seitenzahl"/>
         <w:noProof/>
       </w:rPr>
-      <w:t>32</w:t>
+      <w:t>36</w:t>
     </w:r>
     <w:r>
       <w:rPr>
@@ -26741,7 +28078,7 @@
 </file>
 
 <file path=customXml/itemProps1.xml><?xml version="1.0" encoding="utf-8"?>
-<ds:datastoreItem xmlns:ds="http://schemas.openxmlformats.org/officeDocument/2006/customXml" ds:itemID="{2384FF3F-8F10-4A04-8D9A-1C24E04F2F21}">
+<ds:datastoreItem xmlns:ds="http://schemas.openxmlformats.org/officeDocument/2006/customXml" ds:itemID="{D1EF8E4F-9AB4-4955-B4E5-6ED9BEEF2815}">
   <ds:schemaRefs>
     <ds:schemaRef ds:uri="http://schemas.openxmlformats.org/officeDocument/2006/bibliography"/>
   </ds:schemaRefs>

</xml_diff>

<commit_message>
"Entwurf" finished for now
</commit_message>
<xml_diff>
--- a/Bachlorarbeit.docx
+++ b/Bachlorarbeit.docx
@@ -497,7 +497,7 @@
         <w:rPr>
           <w:noProof/>
         </w:rPr>
-        <w:instrText xml:space="preserve"> PAGEREF _Toc458348493 \h </w:instrText>
+        <w:instrText xml:space="preserve"> PAGEREF _Toc458615627 \h </w:instrText>
       </w:r>
       <w:r>
         <w:rPr>
@@ -578,7 +578,7 @@
         <w:rPr>
           <w:noProof/>
         </w:rPr>
-        <w:instrText xml:space="preserve"> PAGEREF _Toc458348494 \h </w:instrText>
+        <w:instrText xml:space="preserve"> PAGEREF _Toc458615628 \h </w:instrText>
       </w:r>
       <w:r>
         <w:rPr>
@@ -657,7 +657,7 @@
         <w:rPr>
           <w:noProof/>
         </w:rPr>
-        <w:instrText xml:space="preserve"> PAGEREF _Toc458348495 \h </w:instrText>
+        <w:instrText xml:space="preserve"> PAGEREF _Toc458615629 \h </w:instrText>
       </w:r>
       <w:r>
         <w:rPr>
@@ -736,7 +736,7 @@
         <w:rPr>
           <w:noProof/>
         </w:rPr>
-        <w:instrText xml:space="preserve"> PAGEREF _Toc458348496 \h </w:instrText>
+        <w:instrText xml:space="preserve"> PAGEREF _Toc458615630 \h </w:instrText>
       </w:r>
       <w:r>
         <w:rPr>
@@ -815,7 +815,7 @@
         <w:rPr>
           <w:noProof/>
         </w:rPr>
-        <w:instrText xml:space="preserve"> PAGEREF _Toc458348497 \h </w:instrText>
+        <w:instrText xml:space="preserve"> PAGEREF _Toc458615631 \h </w:instrText>
       </w:r>
       <w:r>
         <w:rPr>
@@ -894,7 +894,7 @@
         <w:rPr>
           <w:noProof/>
         </w:rPr>
-        <w:instrText xml:space="preserve"> PAGEREF _Toc458348498 \h </w:instrText>
+        <w:instrText xml:space="preserve"> PAGEREF _Toc458615632 \h </w:instrText>
       </w:r>
       <w:r>
         <w:rPr>
@@ -975,7 +975,7 @@
         <w:rPr>
           <w:noProof/>
         </w:rPr>
-        <w:instrText xml:space="preserve"> PAGEREF _Toc458348499 \h </w:instrText>
+        <w:instrText xml:space="preserve"> PAGEREF _Toc458615633 \h </w:instrText>
       </w:r>
       <w:r>
         <w:rPr>
@@ -1056,7 +1056,7 @@
         <w:rPr>
           <w:noProof/>
         </w:rPr>
-        <w:instrText xml:space="preserve"> PAGEREF _Toc458348500 \h </w:instrText>
+        <w:instrText xml:space="preserve"> PAGEREF _Toc458615634 \h </w:instrText>
       </w:r>
       <w:r>
         <w:rPr>
@@ -1118,7 +1118,7 @@
         <w:rPr>
           <w:noProof/>
         </w:rPr>
-        <w:instrText xml:space="preserve"> PAGEREF _Toc458348501 \h </w:instrText>
+        <w:instrText xml:space="preserve"> PAGEREF _Toc458615635 \h </w:instrText>
       </w:r>
       <w:r>
         <w:rPr>
@@ -1180,7 +1180,7 @@
         <w:rPr>
           <w:noProof/>
         </w:rPr>
-        <w:instrText xml:space="preserve"> PAGEREF _Toc458348502 \h </w:instrText>
+        <w:instrText xml:space="preserve"> PAGEREF _Toc458615636 \h </w:instrText>
       </w:r>
       <w:r>
         <w:rPr>
@@ -1261,7 +1261,7 @@
         <w:rPr>
           <w:noProof/>
         </w:rPr>
-        <w:instrText xml:space="preserve"> PAGEREF _Toc458348503 \h </w:instrText>
+        <w:instrText xml:space="preserve"> PAGEREF _Toc458615637 \h </w:instrText>
       </w:r>
       <w:r>
         <w:rPr>
@@ -1342,7 +1342,7 @@
         <w:rPr>
           <w:noProof/>
         </w:rPr>
-        <w:instrText xml:space="preserve"> PAGEREF _Toc458348504 \h </w:instrText>
+        <w:instrText xml:space="preserve"> PAGEREF _Toc458615638 \h </w:instrText>
       </w:r>
       <w:r>
         <w:rPr>
@@ -1404,7 +1404,7 @@
         <w:rPr>
           <w:noProof/>
         </w:rPr>
-        <w:instrText xml:space="preserve"> PAGEREF _Toc458348505 \h </w:instrText>
+        <w:instrText xml:space="preserve"> PAGEREF _Toc458615639 \h </w:instrText>
       </w:r>
       <w:r>
         <w:rPr>
@@ -1466,7 +1466,7 @@
         <w:rPr>
           <w:noProof/>
         </w:rPr>
-        <w:instrText xml:space="preserve"> PAGEREF _Toc458348506 \h </w:instrText>
+        <w:instrText xml:space="preserve"> PAGEREF _Toc458615640 \h </w:instrText>
       </w:r>
       <w:r>
         <w:rPr>
@@ -1527,69 +1527,7 @@
         <w:rPr>
           <w:noProof/>
         </w:rPr>
-        <w:instrText xml:space="preserve"> PAGEREF _Toc458348507 \h </w:instrText>
-      </w:r>
-      <w:r>
-        <w:rPr>
-          <w:noProof/>
-        </w:rPr>
-      </w:r>
-      <w:r>
-        <w:rPr>
-          <w:noProof/>
-        </w:rPr>
-        <w:fldChar w:fldCharType="separate"/>
-      </w:r>
-      <w:r>
-        <w:rPr>
-          <w:noProof/>
-        </w:rPr>
-        <w:t>28</w:t>
-      </w:r>
-      <w:r>
-        <w:rPr>
-          <w:noProof/>
-        </w:rPr>
-        <w:fldChar w:fldCharType="end"/>
-      </w:r>
-    </w:p>
-    <w:p>
-      <w:pPr>
-        <w:pStyle w:val="Verzeichnis2"/>
-        <w:tabs>
-          <w:tab w:val="right" w:leader="dot" w:pos="7360"/>
-        </w:tabs>
-        <w:rPr>
-          <w:rFonts w:asciiTheme="minorHAnsi" w:eastAsiaTheme="minorEastAsia" w:hAnsiTheme="minorHAnsi" w:cstheme="minorBidi"/>
-          <w:iCs w:val="0"/>
-          <w:noProof/>
-          <w:sz w:val="22"/>
-          <w:szCs w:val="22"/>
-        </w:rPr>
-      </w:pPr>
-      <w:r>
-        <w:rPr>
-          <w:noProof/>
-        </w:rPr>
-        <w:t>6.1 Simulation</w:t>
-      </w:r>
-      <w:r>
-        <w:rPr>
-          <w:noProof/>
-        </w:rPr>
-        <w:tab/>
-      </w:r>
-      <w:r>
-        <w:rPr>
-          <w:noProof/>
-        </w:rPr>
-        <w:fldChar w:fldCharType="begin"/>
-      </w:r>
-      <w:r>
-        <w:rPr>
-          <w:noProof/>
-        </w:rPr>
-        <w:instrText xml:space="preserve"> PAGEREF _Toc458348508 \h </w:instrText>
+        <w:instrText xml:space="preserve"> PAGEREF _Toc458615641 \h </w:instrText>
       </w:r>
       <w:r>
         <w:rPr>
@@ -1632,7 +1570,7 @@
         <w:rPr>
           <w:noProof/>
         </w:rPr>
-        <w:t>6.1.1 Simulationsablauf</w:t>
+        <w:t>6.2.2 Simulationseinstellungen</w:t>
       </w:r>
       <w:r>
         <w:rPr>
@@ -1650,7 +1588,7 @@
         <w:rPr>
           <w:noProof/>
         </w:rPr>
-        <w:instrText xml:space="preserve"> PAGEREF _Toc458348509 \h </w:instrText>
+        <w:instrText xml:space="preserve"> PAGEREF _Toc458615642 \h </w:instrText>
       </w:r>
       <w:r>
         <w:rPr>
@@ -1693,7 +1631,7 @@
         <w:rPr>
           <w:noProof/>
         </w:rPr>
-        <w:t>6.1.2 Streckendaten</w:t>
+        <w:t>6.2.3 Simulation</w:t>
       </w:r>
       <w:r>
         <w:rPr>
@@ -1711,224 +1649,7 @@
         <w:rPr>
           <w:noProof/>
         </w:rPr>
-        <w:instrText xml:space="preserve"> PAGEREF _Toc458348510 \h </w:instrText>
-      </w:r>
-      <w:r>
-        <w:rPr>
-          <w:noProof/>
-        </w:rPr>
-      </w:r>
-      <w:r>
-        <w:rPr>
-          <w:noProof/>
-        </w:rPr>
-        <w:fldChar w:fldCharType="separate"/>
-      </w:r>
-      <w:r>
-        <w:rPr>
-          <w:noProof/>
-        </w:rPr>
-        <w:t>30</w:t>
-      </w:r>
-      <w:r>
-        <w:rPr>
-          <w:noProof/>
-        </w:rPr>
-        <w:fldChar w:fldCharType="end"/>
-      </w:r>
-    </w:p>
-    <w:p>
-      <w:pPr>
-        <w:pStyle w:val="Verzeichnis3"/>
-        <w:tabs>
-          <w:tab w:val="right" w:leader="dot" w:pos="7360"/>
-        </w:tabs>
-        <w:rPr>
-          <w:rFonts w:asciiTheme="minorHAnsi" w:eastAsiaTheme="minorEastAsia" w:hAnsiTheme="minorHAnsi" w:cstheme="minorBidi"/>
-          <w:noProof/>
-          <w:sz w:val="22"/>
-          <w:szCs w:val="22"/>
-        </w:rPr>
-      </w:pPr>
-      <w:r>
-        <w:rPr>
-          <w:noProof/>
-        </w:rPr>
-        <w:t>6.1.3 Physik</w:t>
-      </w:r>
-      <w:r>
-        <w:rPr>
-          <w:noProof/>
-        </w:rPr>
-        <w:tab/>
-      </w:r>
-      <w:r>
-        <w:rPr>
-          <w:noProof/>
-        </w:rPr>
-        <w:fldChar w:fldCharType="begin"/>
-      </w:r>
-      <w:r>
-        <w:rPr>
-          <w:noProof/>
-        </w:rPr>
-        <w:instrText xml:space="preserve"> PAGEREF _Toc458348511 \h </w:instrText>
-      </w:r>
-      <w:r>
-        <w:rPr>
-          <w:noProof/>
-        </w:rPr>
-      </w:r>
-      <w:r>
-        <w:rPr>
-          <w:noProof/>
-        </w:rPr>
-        <w:fldChar w:fldCharType="separate"/>
-      </w:r>
-      <w:r>
-        <w:rPr>
-          <w:noProof/>
-        </w:rPr>
-        <w:t>31</w:t>
-      </w:r>
-      <w:r>
-        <w:rPr>
-          <w:noProof/>
-        </w:rPr>
-        <w:fldChar w:fldCharType="end"/>
-      </w:r>
-    </w:p>
-    <w:p>
-      <w:pPr>
-        <w:pStyle w:val="Verzeichnis3"/>
-        <w:tabs>
-          <w:tab w:val="left" w:pos="1200"/>
-          <w:tab w:val="right" w:leader="dot" w:pos="7360"/>
-        </w:tabs>
-        <w:rPr>
-          <w:rFonts w:asciiTheme="minorHAnsi" w:eastAsiaTheme="minorEastAsia" w:hAnsiTheme="minorHAnsi" w:cstheme="minorBidi"/>
-          <w:noProof/>
-          <w:sz w:val="22"/>
-          <w:szCs w:val="22"/>
-        </w:rPr>
-      </w:pPr>
-      <w:r>
-        <w:rPr>
-          <w:noProof/>
-        </w:rPr>
-        <w:t>6.1.4</w:t>
-      </w:r>
-      <w:r>
-        <w:rPr>
-          <w:rFonts w:asciiTheme="minorHAnsi" w:eastAsiaTheme="minorEastAsia" w:hAnsiTheme="minorHAnsi" w:cstheme="minorBidi"/>
-          <w:noProof/>
-          <w:sz w:val="22"/>
-          <w:szCs w:val="22"/>
-        </w:rPr>
-        <w:tab/>
-      </w:r>
-      <w:r>
-        <w:rPr>
-          <w:noProof/>
-        </w:rPr>
-        <w:t>Visualisierung</w:t>
-      </w:r>
-      <w:r>
-        <w:rPr>
-          <w:noProof/>
-        </w:rPr>
-        <w:tab/>
-      </w:r>
-      <w:r>
-        <w:rPr>
-          <w:noProof/>
-        </w:rPr>
-        <w:fldChar w:fldCharType="begin"/>
-      </w:r>
-      <w:r>
-        <w:rPr>
-          <w:noProof/>
-        </w:rPr>
-        <w:instrText xml:space="preserve"> PAGEREF _Toc458348512 \h </w:instrText>
-      </w:r>
-      <w:r>
-        <w:rPr>
-          <w:noProof/>
-        </w:rPr>
-      </w:r>
-      <w:r>
-        <w:rPr>
-          <w:noProof/>
-        </w:rPr>
-        <w:fldChar w:fldCharType="separate"/>
-      </w:r>
-      <w:r>
-        <w:rPr>
-          <w:noProof/>
-        </w:rPr>
-        <w:t>34</w:t>
-      </w:r>
-      <w:r>
-        <w:rPr>
-          <w:noProof/>
-        </w:rPr>
-        <w:fldChar w:fldCharType="end"/>
-      </w:r>
-    </w:p>
-    <w:p>
-      <w:pPr>
-        <w:pStyle w:val="Verzeichnis2"/>
-        <w:tabs>
-          <w:tab w:val="left" w:pos="960"/>
-          <w:tab w:val="right" w:leader="dot" w:pos="7360"/>
-        </w:tabs>
-        <w:rPr>
-          <w:rFonts w:asciiTheme="minorHAnsi" w:eastAsiaTheme="minorEastAsia" w:hAnsiTheme="minorHAnsi" w:cstheme="minorBidi"/>
-          <w:iCs w:val="0"/>
-          <w:noProof/>
-          <w:sz w:val="22"/>
-          <w:szCs w:val="22"/>
-        </w:rPr>
-      </w:pPr>
-      <w:r>
-        <w:rPr>
-          <w:noProof/>
-        </w:rPr>
-        <w:t>6.2</w:t>
-      </w:r>
-      <w:r>
-        <w:rPr>
-          <w:rFonts w:asciiTheme="minorHAnsi" w:eastAsiaTheme="minorEastAsia" w:hAnsiTheme="minorHAnsi" w:cstheme="minorBidi"/>
-          <w:iCs w:val="0"/>
-          <w:noProof/>
-          <w:sz w:val="22"/>
-          <w:szCs w:val="22"/>
-        </w:rPr>
-        <w:tab/>
-      </w:r>
-      <w:r>
-        <w:rPr>
-          <w:noProof/>
-        </w:rPr>
-        <w:t>Künstliches Neuronales Netz</w:t>
-      </w:r>
-      <w:r>
-        <w:rPr>
-          <w:noProof/>
-        </w:rPr>
-        <w:tab/>
-      </w:r>
-      <w:r>
-        <w:rPr>
-          <w:noProof/>
-        </w:rPr>
-        <w:fldChar w:fldCharType="begin"/>
-      </w:r>
-      <w:r>
-        <w:rPr>
-          <w:noProof/>
-        </w:rPr>
-        <w:instrText xml:space="preserve"> PAGEREF _Toc458348513 \h </w:instrText>
+        <w:instrText xml:space="preserve"> PAGEREF _Toc458615643 \h </w:instrText>
       </w:r>
       <w:r>
         <w:rPr>
@@ -1974,7 +1695,7 @@
         <w:rPr>
           <w:noProof/>
         </w:rPr>
-        <w:t>7</w:t>
+        <w:t>6</w:t>
       </w:r>
       <w:r>
         <w:rPr>
@@ -2009,7 +1730,7 @@
         <w:rPr>
           <w:noProof/>
         </w:rPr>
-        <w:instrText xml:space="preserve"> PAGEREF _Toc458348514 \h </w:instrText>
+        <w:instrText xml:space="preserve"> PAGEREF _Toc458615644 \h </w:instrText>
       </w:r>
       <w:r>
         <w:rPr>
@@ -2026,7 +1747,7 @@
         <w:rPr>
           <w:noProof/>
         </w:rPr>
-        <w:t>36</w:t>
+        <w:t>38</w:t>
       </w:r>
       <w:r>
         <w:rPr>
@@ -2071,7 +1792,7 @@
         <w:rPr>
           <w:noProof/>
         </w:rPr>
-        <w:instrText xml:space="preserve"> PAGEREF _Toc458348515 \h </w:instrText>
+        <w:instrText xml:space="preserve"> PAGEREF _Toc458615645 \h </w:instrText>
       </w:r>
       <w:r>
         <w:rPr>
@@ -2088,7 +1809,7 @@
         <w:rPr>
           <w:noProof/>
         </w:rPr>
-        <w:t>36</w:t>
+        <w:t>38</w:t>
       </w:r>
       <w:r>
         <w:rPr>
@@ -2133,7 +1854,7 @@
         <w:rPr>
           <w:noProof/>
         </w:rPr>
-        <w:instrText xml:space="preserve"> PAGEREF _Toc458348516 \h </w:instrText>
+        <w:instrText xml:space="preserve"> PAGEREF _Toc458615646 \h </w:instrText>
       </w:r>
       <w:r>
         <w:rPr>
@@ -2150,7 +1871,7 @@
         <w:rPr>
           <w:noProof/>
         </w:rPr>
-        <w:t>36</w:t>
+        <w:t>38</w:t>
       </w:r>
       <w:r>
         <w:rPr>
@@ -2214,7 +1935,7 @@
         <w:rPr>
           <w:noProof/>
         </w:rPr>
-        <w:instrText xml:space="preserve"> PAGEREF _Toc458348517 \h </w:instrText>
+        <w:instrText xml:space="preserve"> PAGEREF _Toc458615647 \h </w:instrText>
       </w:r>
       <w:r>
         <w:rPr>
@@ -2231,7 +1952,7 @@
         <w:rPr>
           <w:noProof/>
         </w:rPr>
-        <w:t>37</w:t>
+        <w:t>39</w:t>
       </w:r>
       <w:r>
         <w:rPr>
@@ -2276,7 +1997,7 @@
         <w:rPr>
           <w:noProof/>
         </w:rPr>
-        <w:instrText xml:space="preserve"> PAGEREF _Toc458348518 \h </w:instrText>
+        <w:instrText xml:space="preserve"> PAGEREF _Toc458615648 \h </w:instrText>
       </w:r>
       <w:r>
         <w:rPr>
@@ -2293,7 +2014,7 @@
         <w:rPr>
           <w:noProof/>
         </w:rPr>
-        <w:t>37</w:t>
+        <w:t>39</w:t>
       </w:r>
       <w:r>
         <w:rPr>
@@ -2338,7 +2059,7 @@
         <w:rPr>
           <w:noProof/>
         </w:rPr>
-        <w:instrText xml:space="preserve"> PAGEREF _Toc458348519 \h </w:instrText>
+        <w:instrText xml:space="preserve"> PAGEREF _Toc458615649 \h </w:instrText>
       </w:r>
       <w:r>
         <w:rPr>
@@ -2355,7 +2076,7 @@
         <w:rPr>
           <w:noProof/>
         </w:rPr>
-        <w:t>37</w:t>
+        <w:t>39</w:t>
       </w:r>
       <w:r>
         <w:rPr>
@@ -2400,7 +2121,7 @@
         <w:rPr>
           <w:noProof/>
         </w:rPr>
-        <w:instrText xml:space="preserve"> PAGEREF _Toc458348520 \h </w:instrText>
+        <w:instrText xml:space="preserve"> PAGEREF _Toc458615650 \h </w:instrText>
       </w:r>
       <w:r>
         <w:rPr>
@@ -2417,7 +2138,7 @@
         <w:rPr>
           <w:noProof/>
         </w:rPr>
-        <w:t>37</w:t>
+        <w:t>39</w:t>
       </w:r>
       <w:r>
         <w:rPr>
@@ -2445,7 +2166,7 @@
         <w:rPr>
           <w:noProof/>
         </w:rPr>
-        <w:t>Literatur</w:t>
+        <w:t>9 Anhang</w:t>
       </w:r>
       <w:r>
         <w:rPr>
@@ -2463,7 +2184,7 @@
         <w:rPr>
           <w:noProof/>
         </w:rPr>
-        <w:instrText xml:space="preserve"> PAGEREF _Toc458348521 \h </w:instrText>
+        <w:instrText xml:space="preserve"> PAGEREF _Toc458615651 \h </w:instrText>
       </w:r>
       <w:r>
         <w:rPr>
@@ -2480,7 +2201,69 @@
         <w:rPr>
           <w:noProof/>
         </w:rPr>
-        <w:t>38</w:t>
+        <w:t>40</w:t>
+      </w:r>
+      <w:r>
+        <w:rPr>
+          <w:noProof/>
+        </w:rPr>
+        <w:fldChar w:fldCharType="end"/>
+      </w:r>
+    </w:p>
+    <w:p>
+      <w:pPr>
+        <w:pStyle w:val="Verzeichnis2"/>
+        <w:tabs>
+          <w:tab w:val="right" w:leader="dot" w:pos="7360"/>
+        </w:tabs>
+        <w:rPr>
+          <w:rFonts w:asciiTheme="minorHAnsi" w:eastAsiaTheme="minorEastAsia" w:hAnsiTheme="minorHAnsi" w:cstheme="minorBidi"/>
+          <w:iCs w:val="0"/>
+          <w:noProof/>
+          <w:sz w:val="22"/>
+          <w:szCs w:val="22"/>
+        </w:rPr>
+      </w:pPr>
+      <w:r>
+        <w:rPr>
+          <w:noProof/>
+        </w:rPr>
+        <w:t>9.1 Klassendiagramme</w:t>
+      </w:r>
+      <w:r>
+        <w:rPr>
+          <w:noProof/>
+        </w:rPr>
+        <w:tab/>
+      </w:r>
+      <w:r>
+        <w:rPr>
+          <w:noProof/>
+        </w:rPr>
+        <w:fldChar w:fldCharType="begin"/>
+      </w:r>
+      <w:r>
+        <w:rPr>
+          <w:noProof/>
+        </w:rPr>
+        <w:instrText xml:space="preserve"> PAGEREF _Toc458615652 \h </w:instrText>
+      </w:r>
+      <w:r>
+        <w:rPr>
+          <w:noProof/>
+        </w:rPr>
+      </w:r>
+      <w:r>
+        <w:rPr>
+          <w:noProof/>
+        </w:rPr>
+        <w:fldChar w:fldCharType="separate"/>
+      </w:r>
+      <w:r>
+        <w:rPr>
+          <w:noProof/>
+        </w:rPr>
+        <w:t>40</w:t>
       </w:r>
       <w:r>
         <w:rPr>
@@ -2508,7 +2291,7 @@
         <w:rPr>
           <w:noProof/>
         </w:rPr>
-        <w:t>Abbildungen</w:t>
+        <w:t>Literatur</w:t>
       </w:r>
       <w:r>
         <w:rPr>
@@ -2526,7 +2309,7 @@
         <w:rPr>
           <w:noProof/>
         </w:rPr>
-        <w:instrText xml:space="preserve"> PAGEREF _Toc458348522 \h </w:instrText>
+        <w:instrText xml:space="preserve"> PAGEREF _Toc458615653 \h </w:instrText>
       </w:r>
       <w:r>
         <w:rPr>
@@ -2543,7 +2326,7 @@
         <w:rPr>
           <w:noProof/>
         </w:rPr>
-        <w:t>39</w:t>
+        <w:t>41</w:t>
       </w:r>
       <w:r>
         <w:rPr>
@@ -2571,7 +2354,7 @@
         <w:rPr>
           <w:noProof/>
         </w:rPr>
-        <w:t>Abkürzungen</w:t>
+        <w:t>Abbildungen</w:t>
       </w:r>
       <w:r>
         <w:rPr>
@@ -2589,7 +2372,7 @@
         <w:rPr>
           <w:noProof/>
         </w:rPr>
-        <w:instrText xml:space="preserve"> PAGEREF _Toc458348523 \h </w:instrText>
+        <w:instrText xml:space="preserve"> PAGEREF _Toc458615654 \h </w:instrText>
       </w:r>
       <w:r>
         <w:rPr>
@@ -2606,7 +2389,7 @@
         <w:rPr>
           <w:noProof/>
         </w:rPr>
-        <w:t>40</w:t>
+        <w:t>42</w:t>
       </w:r>
       <w:r>
         <w:rPr>
@@ -2634,7 +2417,69 @@
         <w:rPr>
           <w:noProof/>
         </w:rPr>
-        <w:lastRenderedPageBreak/>
+        <w:t>Abkürzungen</w:t>
+      </w:r>
+      <w:r>
+        <w:rPr>
+          <w:noProof/>
+        </w:rPr>
+        <w:tab/>
+      </w:r>
+      <w:r>
+        <w:rPr>
+          <w:noProof/>
+        </w:rPr>
+        <w:fldChar w:fldCharType="begin"/>
+      </w:r>
+      <w:r>
+        <w:rPr>
+          <w:noProof/>
+        </w:rPr>
+        <w:instrText xml:space="preserve"> PAGEREF _Toc458615655 \h </w:instrText>
+      </w:r>
+      <w:r>
+        <w:rPr>
+          <w:noProof/>
+        </w:rPr>
+      </w:r>
+      <w:r>
+        <w:rPr>
+          <w:noProof/>
+        </w:rPr>
+        <w:fldChar w:fldCharType="separate"/>
+      </w:r>
+      <w:r>
+        <w:rPr>
+          <w:noProof/>
+        </w:rPr>
+        <w:t>43</w:t>
+      </w:r>
+      <w:r>
+        <w:rPr>
+          <w:noProof/>
+        </w:rPr>
+        <w:fldChar w:fldCharType="end"/>
+      </w:r>
+    </w:p>
+    <w:p>
+      <w:pPr>
+        <w:pStyle w:val="Verzeichnis1"/>
+        <w:tabs>
+          <w:tab w:val="right" w:leader="dot" w:pos="7360"/>
+        </w:tabs>
+        <w:rPr>
+          <w:rFonts w:asciiTheme="minorHAnsi" w:eastAsiaTheme="minorEastAsia" w:hAnsiTheme="minorHAnsi" w:cstheme="minorBidi"/>
+          <w:b w:val="0"/>
+          <w:bCs w:val="0"/>
+          <w:noProof/>
+          <w:sz w:val="22"/>
+          <w:szCs w:val="22"/>
+        </w:rPr>
+      </w:pPr>
+      <w:r>
+        <w:rPr>
+          <w:noProof/>
+        </w:rPr>
         <w:t>Erklärung</w:t>
       </w:r>
       <w:r>
@@ -2653,7 +2498,7 @@
         <w:rPr>
           <w:noProof/>
         </w:rPr>
-        <w:instrText xml:space="preserve"> PAGEREF _Toc458348524 \h </w:instrText>
+        <w:instrText xml:space="preserve"> PAGEREF _Toc458615656 \h </w:instrText>
       </w:r>
       <w:r>
         <w:rPr>
@@ -2670,7 +2515,7 @@
         <w:rPr>
           <w:noProof/>
         </w:rPr>
-        <w:t>41</w:t>
+        <w:t>44</w:t>
       </w:r>
       <w:r>
         <w:rPr>
@@ -2712,7 +2557,7 @@
           <w:bCs/>
         </w:rPr>
       </w:pPr>
-      <w:bookmarkStart w:id="4" w:name="_Toc458348493"/>
+      <w:bookmarkStart w:id="4" w:name="_Toc458615627"/>
       <w:r>
         <w:rPr>
           <w:rFonts w:ascii="Arial" w:hAnsi="Arial"/>
@@ -2877,7 +2722,7 @@
           <w:bCs/>
         </w:rPr>
       </w:pPr>
-      <w:bookmarkStart w:id="5" w:name="_Toc458348494"/>
+      <w:bookmarkStart w:id="5" w:name="_Toc458615628"/>
       <w:r>
         <w:rPr>
           <w:rFonts w:ascii="Arial" w:hAnsi="Arial"/>
@@ -2904,7 +2749,7 @@
           <w:numId w:val="17"/>
         </w:numPr>
       </w:pPr>
-      <w:bookmarkStart w:id="6" w:name="_Toc458348495"/>
+      <w:bookmarkStart w:id="6" w:name="_Toc458615629"/>
       <w:r>
         <w:t>Autonomes Fahren</w:t>
       </w:r>
@@ -2941,17 +2786,33 @@
       <w:r>
         <w:t xml:space="preserve"> wurde 1977 von </w:t>
       </w:r>
+      <w:proofErr w:type="spellStart"/>
       <w:r>
         <w:rPr>
           <w:i/>
         </w:rPr>
         <w:t>Tsukuba</w:t>
       </w:r>
+      <w:proofErr w:type="spellEnd"/>
       <w:r>
         <w:rPr>
           <w:i/>
         </w:rPr>
-        <w:t xml:space="preserve"> Mechanical Engineering Laboratory</w:t>
+        <w:t xml:space="preserve"> </w:t>
+      </w:r>
+      <w:proofErr w:type="spellStart"/>
+      <w:r>
+        <w:rPr>
+          <w:i/>
+        </w:rPr>
+        <w:t>Mechanical</w:t>
+      </w:r>
+      <w:proofErr w:type="spellEnd"/>
+      <w:r>
+        <w:rPr>
+          <w:i/>
+        </w:rPr>
+        <w:t xml:space="preserve"> Engineering Laboratory</w:t>
       </w:r>
       <w:r>
         <w:t xml:space="preserve"> in Japan geleistet. Damals konnte ein Auto weißen Straßenmarkierungen auf einem abgesperrten Testgelände folgen</w:t>
@@ -3110,7 +2971,7 @@
           <w:numId w:val="17"/>
         </w:numPr>
       </w:pPr>
-      <w:bookmarkStart w:id="7" w:name="_Toc458348496"/>
+      <w:bookmarkStart w:id="7" w:name="_Toc458615630"/>
       <w:r>
         <w:t>Evolutionäre Algorithmen</w:t>
       </w:r>
@@ -3503,7 +3364,7 @@
           <w:numId w:val="17"/>
         </w:numPr>
       </w:pPr>
-      <w:bookmarkStart w:id="8" w:name="_Toc458348497"/>
+      <w:bookmarkStart w:id="8" w:name="_Toc458615631"/>
       <w:r>
         <w:lastRenderedPageBreak/>
         <w:t>Künstliche n</w:t>
@@ -3537,7 +3398,33 @@
           <w:sz w:val="20"/>
           <w:lang w:val="en-GB"/>
         </w:rPr>
-        <w:t xml:space="preserve">“The computer is incredibly fast, accurate, and stupid. Man is unbelievably slow, inaccurate, and brilliant. The marriage of the two is a challenge and opportunity beyond imagination.” – Stuart Walesh </w:t>
+        <w:t xml:space="preserve">“The computer is incredibly fast, accurate, and stupid. Man is unbelievably slow, inaccurate, and brilliant. The marriage of the two is a challenge and opportunity beyond imagination.” – Stuart </w:t>
+      </w:r>
+      <w:proofErr w:type="spellStart"/>
+      <w:r>
+        <w:rPr>
+          <w:rFonts w:ascii="Times New Roman" w:hAnsi="Times New Roman"/>
+          <w:b w:val="0"/>
+          <w:i/>
+          <w:iCs/>
+          <w:color w:val="000000"/>
+          <w:sz w:val="20"/>
+          <w:lang w:val="en-GB"/>
+        </w:rPr>
+        <w:t>Walesh</w:t>
+      </w:r>
+      <w:proofErr w:type="spellEnd"/>
+      <w:r>
+        <w:rPr>
+          <w:rFonts w:ascii="Times New Roman" w:hAnsi="Times New Roman"/>
+          <w:b w:val="0"/>
+          <w:i/>
+          <w:iCs/>
+          <w:color w:val="000000"/>
+          <w:sz w:val="20"/>
+          <w:lang w:val="en-GB"/>
+        </w:rPr>
+        <w:t xml:space="preserve"> </w:t>
       </w:r>
     </w:p>
     <w:p>
@@ -3588,39 +3475,103 @@
       <w:r>
         <w:t>Der Aufbau jedes neuronalen Netzes ist grundsätzlich gleich. Es gibt eine Eingabeebene (</w:t>
       </w:r>
+      <w:proofErr w:type="spellStart"/>
       <w:r>
         <w:rPr>
           <w:i/>
         </w:rPr>
-        <w:t>input layer</w:t>
-      </w:r>
+        <w:t>input</w:t>
+      </w:r>
+      <w:proofErr w:type="spellEnd"/>
+      <w:r>
+        <w:rPr>
+          <w:i/>
+        </w:rPr>
+        <w:t xml:space="preserve"> </w:t>
+      </w:r>
+      <w:proofErr w:type="spellStart"/>
+      <w:r>
+        <w:rPr>
+          <w:i/>
+        </w:rPr>
+        <w:t>layer</w:t>
+      </w:r>
+      <w:proofErr w:type="spellEnd"/>
       <w:r>
         <w:t xml:space="preserve">) die einen Eingabevektor akzeptiert. Über diesen Weg werden Daten an das neuronale Netz übergeben. Das biologische Äquivalent wären zum Beispiel die Augen, die Farb- und Helligkeitsinformationen wahrnehmen und an Neuronen im Gehirn weiterleiten. Die Daten des Eingabevektors werden nun an die nächste Ebene im Netz propagieren, die erste, sogenannte, </w:t>
       </w:r>
+      <w:proofErr w:type="spellStart"/>
       <w:r>
         <w:rPr>
           <w:i/>
         </w:rPr>
-        <w:t>hidden layer</w:t>
-      </w:r>
+        <w:t>hidden</w:t>
+      </w:r>
+      <w:proofErr w:type="spellEnd"/>
+      <w:r>
+        <w:rPr>
+          <w:i/>
+        </w:rPr>
+        <w:t xml:space="preserve"> </w:t>
+      </w:r>
+      <w:proofErr w:type="spellStart"/>
+      <w:r>
+        <w:rPr>
+          <w:i/>
+        </w:rPr>
+        <w:t>layer</w:t>
+      </w:r>
+      <w:proofErr w:type="spellEnd"/>
       <w:r>
         <w:t xml:space="preserve">. Diese verarbeitet die Daten und leitet sie weiter an die nächste </w:t>
       </w:r>
+      <w:proofErr w:type="spellStart"/>
       <w:r>
         <w:rPr>
           <w:i/>
         </w:rPr>
-        <w:t>hidden layer</w:t>
-      </w:r>
+        <w:t>hidden</w:t>
+      </w:r>
+      <w:proofErr w:type="spellEnd"/>
+      <w:r>
+        <w:rPr>
+          <w:i/>
+        </w:rPr>
+        <w:t xml:space="preserve"> </w:t>
+      </w:r>
+      <w:proofErr w:type="spellStart"/>
+      <w:r>
+        <w:rPr>
+          <w:i/>
+        </w:rPr>
+        <w:t>layer</w:t>
+      </w:r>
+      <w:proofErr w:type="spellEnd"/>
       <w:r>
         <w:t xml:space="preserve">, bis schließlich die letzte Ebene erreicht wird und die Ergebnisse ausgelesen werden können (die </w:t>
       </w:r>
+      <w:proofErr w:type="spellStart"/>
       <w:r>
         <w:rPr>
           <w:i/>
         </w:rPr>
-        <w:t>output layer</w:t>
-      </w:r>
+        <w:t>output</w:t>
+      </w:r>
+      <w:proofErr w:type="spellEnd"/>
+      <w:r>
+        <w:rPr>
+          <w:i/>
+        </w:rPr>
+        <w:t xml:space="preserve"> </w:t>
+      </w:r>
+      <w:proofErr w:type="spellStart"/>
+      <w:r>
+        <w:rPr>
+          <w:i/>
+        </w:rPr>
+        <w:t>layer</w:t>
+      </w:r>
+      <w:proofErr w:type="spellEnd"/>
       <w:r>
         <w:t>). Jedes Element des Eingabevektors wird genau</w:t>
       </w:r>
@@ -3681,7 +3632,15 @@
         <w:t>z</w:t>
       </w:r>
       <w:r>
-        <w:t>iert. Eine Aktivierungsfunktion die häufig zum Einsatz kommt, ist die sogenannte Sigmoid-Funktion.</w:t>
+        <w:t xml:space="preserve">iert. Eine Aktivierungsfunktion die häufig zum Einsatz kommt, ist die sogenannte </w:t>
+      </w:r>
+      <w:proofErr w:type="spellStart"/>
+      <w:r>
+        <w:t>Sigmoid</w:t>
+      </w:r>
+      <w:proofErr w:type="spellEnd"/>
+      <w:r>
+        <w:t>-Funktion.</w:t>
       </w:r>
       <w:r>
         <w:t xml:space="preserve"> Sie hat die Form:</w:t>
@@ -4056,12 +4015,28 @@
       <w:r>
         <w:t xml:space="preserve"> gesetzt bekommen. Wie sich die Anzahl der </w:t>
       </w:r>
+      <w:proofErr w:type="spellStart"/>
       <w:r>
         <w:rPr>
           <w:i/>
         </w:rPr>
-        <w:t>hidden layers</w:t>
-      </w:r>
+        <w:t>hidden</w:t>
+      </w:r>
+      <w:proofErr w:type="spellEnd"/>
+      <w:r>
+        <w:rPr>
+          <w:i/>
+        </w:rPr>
+        <w:t xml:space="preserve"> </w:t>
+      </w:r>
+      <w:proofErr w:type="spellStart"/>
+      <w:r>
+        <w:rPr>
+          <w:i/>
+        </w:rPr>
+        <w:t>layers</w:t>
+      </w:r>
+      <w:proofErr w:type="spellEnd"/>
       <w:r>
         <w:t xml:space="preserve"> festlegt und wie viele Neuronen sich jeweils in ihnen befinden, ist </w:t>
       </w:r>
@@ -4089,12 +4064,28 @@
       <w:r>
         <w:t xml:space="preserve">somit gar keine </w:t>
       </w:r>
+      <w:proofErr w:type="spellStart"/>
       <w:r>
         <w:rPr>
           <w:i/>
         </w:rPr>
-        <w:t>hidden layers</w:t>
-      </w:r>
+        <w:t>hidden</w:t>
+      </w:r>
+      <w:proofErr w:type="spellEnd"/>
+      <w:r>
+        <w:rPr>
+          <w:i/>
+        </w:rPr>
+        <w:t xml:space="preserve"> </w:t>
+      </w:r>
+      <w:proofErr w:type="spellStart"/>
+      <w:r>
+        <w:rPr>
+          <w:i/>
+        </w:rPr>
+        <w:t>layers</w:t>
+      </w:r>
+      <w:proofErr w:type="spellEnd"/>
       <w:r>
         <w:t xml:space="preserve">. Möchte man </w:t>
       </w:r>
@@ -4111,12 +4102,28 @@
       <w:r>
         <w:t xml:space="preserve"> nachstellen benötigt man hingegen schon eine </w:t>
       </w:r>
+      <w:proofErr w:type="spellStart"/>
       <w:r>
         <w:rPr>
           <w:i/>
         </w:rPr>
-        <w:t>hidden layer</w:t>
-      </w:r>
+        <w:t>hidden</w:t>
+      </w:r>
+      <w:proofErr w:type="spellEnd"/>
+      <w:r>
+        <w:rPr>
+          <w:i/>
+        </w:rPr>
+        <w:t xml:space="preserve"> </w:t>
+      </w:r>
+      <w:proofErr w:type="spellStart"/>
+      <w:r>
+        <w:rPr>
+          <w:i/>
+        </w:rPr>
+        <w:t>layer</w:t>
+      </w:r>
+      <w:proofErr w:type="spellEnd"/>
       <w:r>
         <w:t xml:space="preserve">. Intuitiv lässt sich das damit erklären, dass die Eingabedaten in Verbindung zueinander gesetzt werden müssen. </w:t>
       </w:r>
@@ -4468,7 +4475,7 @@
           <w:numId w:val="17"/>
         </w:numPr>
       </w:pPr>
-      <w:bookmarkStart w:id="9" w:name="_Toc458348498"/>
+      <w:bookmarkStart w:id="9" w:name="_Toc458615632"/>
       <w:r>
         <w:t>S</w:t>
       </w:r>
@@ -4655,8 +4662,13 @@
         <w:t xml:space="preserve"> näher beschrieben. Grundsätzlich folgt aber aus großer zurückgelegter Strecke mit hoher Geschwindigkeit </w:t>
       </w:r>
       <w:r>
-        <w:t>eine hohe Bewertung. Nachdem das</w:t>
-      </w:r>
+        <w:t xml:space="preserve">eine hohe Bewertung. Nachdem </w:t>
+      </w:r>
+      <w:proofErr w:type="gramStart"/>
+      <w:r>
+        <w:t>das</w:t>
+      </w:r>
+      <w:proofErr w:type="gramEnd"/>
       <w:r>
         <w:t xml:space="preserve"> Fahrverhalten</w:t>
       </w:r>
@@ -4675,7 +4687,7 @@
           <w:bCs/>
         </w:rPr>
       </w:pPr>
-      <w:bookmarkStart w:id="10" w:name="_Toc458348499"/>
+      <w:bookmarkStart w:id="10" w:name="_Toc458615633"/>
       <w:r>
         <w:rPr>
           <w:rFonts w:ascii="Arial" w:hAnsi="Arial"/>
@@ -4702,7 +4714,7 @@
           <w:bCs/>
         </w:rPr>
       </w:pPr>
-      <w:bookmarkStart w:id="11" w:name="_Toc458348500"/>
+      <w:bookmarkStart w:id="11" w:name="_Toc458615634"/>
       <w:r>
         <w:rPr>
           <w:rFonts w:ascii="Arial" w:hAnsi="Arial"/>
@@ -4736,7 +4748,7 @@
           <w:numId w:val="0"/>
         </w:numPr>
       </w:pPr>
-      <w:bookmarkStart w:id="12" w:name="_Toc458348501"/>
+      <w:bookmarkStart w:id="12" w:name="_Toc458615635"/>
       <w:r>
         <w:t xml:space="preserve">4.1 </w:t>
       </w:r>
@@ -4787,7 +4799,7 @@
           <w:numId w:val="0"/>
         </w:numPr>
       </w:pPr>
-      <w:bookmarkStart w:id="13" w:name="_Toc458348502"/>
+      <w:bookmarkStart w:id="13" w:name="_Toc458615636"/>
       <w:r>
         <w:t>4.2 An die Ergebnisse</w:t>
       </w:r>
@@ -4812,7 +4824,7 @@
           <w:bCs/>
         </w:rPr>
       </w:pPr>
-      <w:bookmarkStart w:id="14" w:name="_Toc458348503"/>
+      <w:bookmarkStart w:id="14" w:name="_Toc458615637"/>
       <w:r>
         <w:rPr>
           <w:rFonts w:ascii="Arial" w:hAnsi="Arial"/>
@@ -5257,7 +5269,7 @@
           </mc:Choice>
           <mc:Fallback>
             <w:pict>
-              <v:shape w14:anchorId="7D3371A1" id="Freihandform 5" o:spid="_x0000_s1026" style="position:absolute;margin-left:-13pt;margin-top:185.8pt;width:391.7pt;height:94.35pt;z-index:251660800;visibility:visible;mso-wrap-style:square;mso-width-percent:0;mso-height-percent:0;mso-wrap-distance-left:9pt;mso-wrap-distance-top:0;mso-wrap-distance-right:9pt;mso-wrap-distance-bottom:0;mso-position-horizontal:absolute;mso-position-horizontal-relative:text;mso-position-vertical:absolute;mso-position-vertical-relative:text;mso-width-percent:0;mso-height-percent:0;mso-width-relative:margin;mso-height-relative:margin;v-text-anchor:middle" coordsize="4974336,1199692" o:gfxdata="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" path="m490118,43891l2296972,,3343046,182880,4074566,36576r599846,21945l4923129,234086r51207,256032l4879238,592531r-153619,14630l4659782,607161r-358445,-7315l4096512,526694r-424282,43891l3606393,775411r117043,168249l3745382,1133856r-263347,65836l3160166,1097280,2882188,950976,2662732,731520,2567635,614476,2062886,475488r-248717,87782l1345996,658368,892454,797356,490118,848563,160934,775411,,629107,,512064,102412,409651r95098,l263347,336499,241401,270662r14631,-65837l321868,138988,490118,43891xe" filled="f" strokecolor="#1f4d78 [1604]" strokeweight="1pt">
+              <v:shape w14:anchorId="3C573565" id="Freihandform 5" o:spid="_x0000_s1026" style="position:absolute;margin-left:-13pt;margin-top:185.8pt;width:391.7pt;height:94.35pt;z-index:251660800;visibility:visible;mso-wrap-style:square;mso-width-percent:0;mso-height-percent:0;mso-wrap-distance-left:9pt;mso-wrap-distance-top:0;mso-wrap-distance-right:9pt;mso-wrap-distance-bottom:0;mso-position-horizontal:absolute;mso-position-horizontal-relative:text;mso-position-vertical:absolute;mso-position-vertical-relative:text;mso-width-percent:0;mso-height-percent:0;mso-width-relative:margin;mso-height-relative:margin;v-text-anchor:middle" coordsize="4974336,1199692" o:gfxdata="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" path="m490118,43891l2296972,,3343046,182880,4074566,36576r599846,21945l4923129,234086r51207,256032l4879238,592531r-153619,14630l4659782,607161r-358445,-7315l4096512,526694r-424282,43891l3606393,775411r117043,168249l3745382,1133856r-263347,65836l3160166,1097280,2882188,950976,2662732,731520,2567635,614476,2062886,475488r-248717,87782l1345996,658368,892454,797356,490118,848563,160934,775411,,629107,,512064,102412,409651r95098,l263347,336499,241401,270662r14631,-65837l321868,138988,490118,43891xe" filled="f" strokecolor="#1f4d78 [1604]" strokeweight="1pt">
                 <v:stroke joinstyle="miter"/>
                 <v:path arrowok="t" o:connecttype="custom" o:connectlocs="490143,43838;2297089,0;3343217,182659;4074774,36532;4674651,58450;4923380,233804;4974590,489527;4879487,591816;4725860,606429;4660020,606429;4301557,599123;4096721,526059;3672418,569897;3606577,774476;3723626,942522;3745573,1132488;3482213,1198245;3160327,1095957;2882335,949829;2662868,730638;2567766,613735;2062991,474914;1814262,562591;1346065,657574;892500,796394;490143,847540;160942,774476;0,628348;0,511446;102417,409157;197520,409157;263360,336093;241413,270336;256045,204578;321884,138820;490143,43838" o:connectangles="0,0,0,0,0,0,0,0,0,0,0,0,0,0,0,0,0,0,0,0,0,0,0,0,0,0,0,0,0,0,0,0,0,0,0,0"/>
                 <w10:wrap type="topAndBottom"/>
@@ -5285,7 +5297,15 @@
         <w:t>genutzt</w:t>
       </w:r>
       <w:r>
-        <w:t xml:space="preserve"> werden. Diese sind meist vom Verlauf abwechslungsreicher und bieten somit mehr Spielraum für die Optimierung des Fahrverhaltens. Eine mögliche Quelle dieser GPS-Koordinaten stellt die Webseite GPSies dar. Dort können Benutzer Streckendaten hinterlegen </w:t>
+        <w:t xml:space="preserve"> werden. Diese sind meist vom Verlauf abwechslungsreicher und bieten somit mehr Spielraum für die Optimierung des Fahrverhaltens. Eine mögliche Quelle dieser GPS-Koordinaten stellt die Webseite </w:t>
+      </w:r>
+      <w:proofErr w:type="spellStart"/>
+      <w:r>
+        <w:t>GPSies</w:t>
+      </w:r>
+      <w:proofErr w:type="spellEnd"/>
+      <w:r>
+        <w:t xml:space="preserve"> dar. Dort können Benutzer Streckendaten hinterlegen </w:t>
       </w:r>
       <w:r>
         <w:t>und anschließend kostenlos heruntergeladen werden. So stehen viele Strecken der Formel 1 kostenlos bereit. Da es sich bei allen Strecken um Rundkurse handel</w:t>
@@ -10452,12 +10472,28 @@
       <w:r>
         <w:t xml:space="preserve">; vielmehr wird das bestehende Fahrverhalten effizienter: die Kurven werden etwas zügiger durchfahren und auf Geraden wird eine höher maximale Geschwindigkeit erreicht. Bei Netzen mit </w:t>
       </w:r>
+      <w:proofErr w:type="spellStart"/>
       <w:r>
         <w:rPr>
           <w:i/>
         </w:rPr>
-        <w:t>hidden layers</w:t>
-      </w:r>
+        <w:t>hidden</w:t>
+      </w:r>
+      <w:proofErr w:type="spellEnd"/>
+      <w:r>
+        <w:rPr>
+          <w:i/>
+        </w:rPr>
+        <w:t xml:space="preserve"> </w:t>
+      </w:r>
+      <w:proofErr w:type="spellStart"/>
+      <w:r>
+        <w:rPr>
+          <w:i/>
+        </w:rPr>
+        <w:t>layers</w:t>
+      </w:r>
+      <w:proofErr w:type="spellEnd"/>
       <w:r>
         <w:t xml:space="preserve"> dauert es zu Beginn des Lernprozesses länger, bis eine vollständige Runde erfolgreich gefahren werden kann. Der Vorteil ist, dass sich bei andauerndem Training nicht nur die durchschnittliche Geschwindigkeit erhöht, </w:t>
       </w:r>
@@ -10554,12 +10590,28 @@
       <w:r>
         <w:t xml:space="preserve"> und die Entscheidung vielmehr auf Basis der gewünschten Lerngeschwindigkeit und maximal bestem Fahrverhalten getroffen werden muss. Empirisch hat sich ein neuronales Netz mit einer </w:t>
       </w:r>
+      <w:proofErr w:type="spellStart"/>
       <w:r>
         <w:rPr>
           <w:i/>
         </w:rPr>
-        <w:t>hidden layer</w:t>
-      </w:r>
+        <w:t>hidden</w:t>
+      </w:r>
+      <w:proofErr w:type="spellEnd"/>
+      <w:r>
+        <w:rPr>
+          <w:i/>
+        </w:rPr>
+        <w:t xml:space="preserve"> </w:t>
+      </w:r>
+      <w:proofErr w:type="spellStart"/>
+      <w:r>
+        <w:rPr>
+          <w:i/>
+        </w:rPr>
+        <w:t>layer</w:t>
+      </w:r>
+      <w:proofErr w:type="spellEnd"/>
       <w:r>
         <w:t xml:space="preserve"> als akzeptabler Kompromiss herausgestellt.</w:t>
       </w:r>
@@ -10581,12 +10633,28 @@
       <w:r>
         <w:t xml:space="preserve"> symmetrisch ist. So verdoppelt sich jedoch auch die Anzahl der Verbindungen von der Eingabeebene zur ersten </w:t>
       </w:r>
+      <w:proofErr w:type="spellStart"/>
       <w:r>
         <w:rPr>
           <w:i/>
         </w:rPr>
-        <w:t>hidden layer</w:t>
-      </w:r>
+        <w:t>hidden</w:t>
+      </w:r>
+      <w:proofErr w:type="spellEnd"/>
+      <w:r>
+        <w:rPr>
+          <w:i/>
+        </w:rPr>
+        <w:t xml:space="preserve"> </w:t>
+      </w:r>
+      <w:proofErr w:type="spellStart"/>
+      <w:r>
+        <w:rPr>
+          <w:i/>
+        </w:rPr>
+        <w:t>layer</w:t>
+      </w:r>
+      <w:proofErr w:type="spellEnd"/>
       <w:r>
         <w:t>. Wie auch bei der Netzstruktur, löst man dieses Problem</w:t>
       </w:r>
@@ -10630,11 +10698,33 @@
       <w:r>
         <w:t xml:space="preserve">Die eigentliche Simulation benötigt eine Komponente, die die physikalische Berechnung ausführt. Eine grundsätzliche Neuentwicklung ist hierbei nicht notwendig. Stattdessen kann die </w:t>
       </w:r>
+      <w:proofErr w:type="spellStart"/>
       <w:r>
         <w:rPr>
           <w:i/>
         </w:rPr>
-        <w:t>Farseer Physics Engine</w:t>
+        <w:t>Farseer</w:t>
+      </w:r>
+      <w:proofErr w:type="spellEnd"/>
+      <w:r>
+        <w:rPr>
+          <w:i/>
+        </w:rPr>
+        <w:t xml:space="preserve"> </w:t>
+      </w:r>
+      <w:proofErr w:type="spellStart"/>
+      <w:r>
+        <w:rPr>
+          <w:i/>
+        </w:rPr>
+        <w:t>Physics</w:t>
+      </w:r>
+      <w:proofErr w:type="spellEnd"/>
+      <w:r>
+        <w:rPr>
+          <w:i/>
+        </w:rPr>
+        <w:t xml:space="preserve"> Engine</w:t>
       </w:r>
       <w:r>
         <w:t xml:space="preserve"> verwendet werden. Diese Bibliothek stellt Klassen und Methoden zur Verfügung, die Objekte im zweidimensionalen Raum realistisch bewegen können. Objekte werden dabei über ihre Form beschrieben. Die gewählte Karosserie lässt sich beispielsweise als Polygon darstellen. Des Weiteren ist es möglich unterschiedliche Objekte über </w:t>
@@ -10681,26 +10771,46 @@
       <w:r>
         <w:t xml:space="preserve">läuft über Zeitschritte ab. Das bedeutet das keine kontinuierliche Berechnung erfolgt, sondern vielmehr immer nach einem bestimmten Intervall. Die verwendete Engine stellt hierfür die </w:t>
       </w:r>
+      <w:proofErr w:type="spellStart"/>
       <w:r>
         <w:rPr>
           <w:i/>
         </w:rPr>
         <w:t>Step</w:t>
       </w:r>
-      <w:r>
-        <w:t>-Funktion bereit. Als Parameter wird die verstrichene Zeit seit dem letzten Aufruf übergeben. Da eine Echtzeitausführung in der Simulation nicht notwendig ist, kann auch ein fiktiver, zu hoher Wert übergeben werden. Dies hat die Folge, dass die Simulation bedeutend schneller abläuft, als dies in der Realität der Fall ist. So kann ein Fahrzeug, ein trainierte Fahrverhalten vorausgesetzt, innerhalb weniger Sekunden eine vollständige Runde auf dem Nürburgring fahren; dies würde in der Realität mehrere Minuten dauern. Der Vorteil dabei ist, dass so die Simulation schneller abläuft und sich gute Lösungen zeitlich schneller von schlechten abgrenzen. Der übergebene Wert kann jedoch nicht beliebig hoch gewählt werden. Ab einem gewissen Punkt kann es passieren, dass das Fahrzeug durch eigentlich undurchfahrbare Streckenbegrenzungen navigieren kann. Dies liegt daran</w:t>
+      <w:proofErr w:type="spellEnd"/>
+      <w:r>
+        <w:t xml:space="preserve">-Funktion bereit. Als Parameter wird die verstrichene Zeit seit dem letzten Aufruf übergeben. Da eine Echtzeitausführung in der Simulation nicht notwendig ist, kann auch ein fiktiver, zu hoher Wert übergeben werden. Dies hat die Folge, dass die Simulation bedeutend schneller abläuft, als dies in der Realität der Fall ist. So kann ein Fahrzeug, ein trainierte Fahrverhalten vorausgesetzt, innerhalb weniger Sekunden eine vollständige Runde auf dem Nürburgring fahren; dies würde in der Realität mehrere Minuten dauern. Der Vorteil dabei ist, dass so die Simulation schneller abläuft und sich gute Lösungen zeitlich schneller von schlechten abgrenzen. Der übergebene Wert kann jedoch nicht beliebig hoch gewählt werden. Ab einem gewissen Punkt kann es passieren, dass das Fahrzeug durch eigentlich </w:t>
+      </w:r>
+      <w:proofErr w:type="spellStart"/>
+      <w:r>
+        <w:t>undurchfahrbare</w:t>
+      </w:r>
+      <w:proofErr w:type="spellEnd"/>
+      <w:r>
+        <w:t xml:space="preserve"> Streckenbegrenzungen navigieren kann. Dies liegt daran</w:t>
       </w:r>
       <w:r>
         <w:t xml:space="preserve">, dass beim Aufruf der </w:t>
       </w:r>
+      <w:proofErr w:type="spellStart"/>
       <w:r>
         <w:rPr>
           <w:i/>
         </w:rPr>
         <w:t>Step</w:t>
       </w:r>
-      <w:r>
-        <w:t xml:space="preserve">-Funktion zunächst die Position und Rotation der Objekte in der Simulation anpasst und erst im Anschluss eine Kolliosionserkennung erfolgt. Ein anschauliches Beispiel ist die Flugbahn einer Pistolenkugel. Befindet sich die Kugel in einem gegebenen Zeitschritt noch wenige Millimeter vor einem Stück Papier, so wird sie, falls der Zeitschritt zu groß ist, anschließend bereits hinter dem dünnen Papier sein. Für die Physikengine existieren nur die beiden Situationen, getrennt voneinander. Dass die Kugel um von der ersten Position zu er zweiten zu gelangen, dass Blatt Papier hätte durchdringen müssen, ist eine Tatsache, die so ohne weiteres nicht berücksichtigt wird. Somit kommt es zu keiner Kollision und das Papier bleibt intakt. Angewendet auf die Fahrsimulation, bedeutet das, dass Fahrzeuge bei zu großem Zeitschritt </w:t>
+      <w:proofErr w:type="spellEnd"/>
+      <w:r>
+        <w:t xml:space="preserve">-Funktion zunächst die Position und Rotation der Objekte in der Simulation anpasst und erst im Anschluss eine </w:t>
+      </w:r>
+      <w:proofErr w:type="spellStart"/>
+      <w:r>
+        <w:t>Kolliosionserkennung</w:t>
+      </w:r>
+      <w:proofErr w:type="spellEnd"/>
+      <w:r>
+        <w:t xml:space="preserve"> erfolgt. Ein anschauliches Beispiel ist die Flugbahn einer Pistolenkugel. Befindet sich die Kugel in einem gegebenen Zeitschritt noch wenige Millimeter vor einem Stück Papier, so wird sie, falls der Zeitschritt zu groß ist, anschließend bereits hinter dem dünnen Papier sein. Für die Physikengine existieren nur die beiden Situationen, getrennt voneinander. Dass die Kugel um von der ersten Position zu er zweiten zu gelangen, dass Blatt Papier hätte durchdringen müssen, ist eine Tatsache, die so ohne weiteres nicht berücksichtigt wird. Somit kommt es zu keiner Kollision und das Papier bleibt intakt. Angewendet auf die Fahrsimulation, bedeutet das, dass Fahrzeuge bei zu großem Zeitschritt </w:t>
       </w:r>
       <w:r>
         <w:lastRenderedPageBreak/>
@@ -10808,12 +10918,14 @@
       <w:r>
         <w:t xml:space="preserve">Um die Besonderheiten bei der Fahrzeugphysik zu berücksichtigen, werden nach jedem Aufruf der </w:t>
       </w:r>
+      <w:proofErr w:type="spellStart"/>
       <w:r>
         <w:rPr>
           <w:i/>
         </w:rPr>
         <w:t>Step</w:t>
       </w:r>
+      <w:proofErr w:type="spellEnd"/>
       <w:r>
         <w:t xml:space="preserve">-Funktion eine Reihe zusätzliche physikalische Berechnungen durchgeführt. Als erstes wird </w:t>
       </w:r>
@@ -11117,12 +11229,14 @@
       <w:r>
         <w:t xml:space="preserve"> ebenfalls berücksichtigt. Nachdem die Kräfte nun an den entsprechenden Komponenten der Simulation wirken, wird die </w:t>
       </w:r>
+      <w:proofErr w:type="spellStart"/>
       <w:r>
         <w:rPr>
           <w:i/>
         </w:rPr>
         <w:t>Step</w:t>
       </w:r>
+      <w:proofErr w:type="spellEnd"/>
       <w:r>
         <w:t>-Funktion aufgerufen und die Engine errechnet den neuen Zustand der Simulation. Nun wird wieder die Umgebung über die Sensoren erfasst de</w:t>
       </w:r>
@@ -11191,8 +11305,16 @@
         <w:rPr>
           <w:i/>
         </w:rPr>
-        <w:t>Roulette-Selection</w:t>
-      </w:r>
+        <w:t>Roulette-</w:t>
+      </w:r>
+      <w:proofErr w:type="spellStart"/>
+      <w:r>
+        <w:rPr>
+          <w:i/>
+        </w:rPr>
+        <w:t>Selection</w:t>
+      </w:r>
+      <w:proofErr w:type="spellEnd"/>
       <w:r>
         <w:t xml:space="preserve"> bekannt und stellt ein Selektionsverfahren aus dem Themengebiet der evolutionären Algorithmen dar. Der Vorteil bei dieser Selektionsvariante in dieser Situation ist, dass auch neuronale Netze ausgewählt werden die unter Umständen zwar keine unmittelbar hohe Bewertung erreicht haben, aber eventuell nur sehr knapp eine bedeutend höhere Bewertung verfehlt haben, indem sie vielleicht nur eine Kurve am Anfang der Strecke ein wenig zu eng durchfahren haben. Das berücksichtigen solcher Netze erlaubt eine größere genetische Diversität in der Population und so eine Vielzahl verschiedener Ansätze für das optimale Fahrverhalten. Außerdem werden so lokale Optima vermieden, da </w:t>
       </w:r>
@@ -11239,7 +11361,15 @@
         <w:t>Mutation</w:t>
       </w:r>
       <w:r>
-        <w:t xml:space="preserve"> ausgewählt worden, wird die Distanz der Veränderung über eine Normalverteilung errechnet. Der Vorteil bei diesem Verfahren liegt darin, dass es in der Regel nur zu kleinen Veränderungen der Gewichte kommt und so vergleichbar mit dem Hill-Climb-Algorithmus sich die </w:t>
+        <w:t xml:space="preserve"> ausgewählt worden, wird die Distanz der Veränderung über eine Normalverteilung errechnet. Der Vorteil bei diesem Verfahren liegt darin, dass es in der Regel nur zu kleinen Veränderungen der Gewichte kommt und so vergleichbar mit dem Hill-</w:t>
+      </w:r>
+      <w:proofErr w:type="spellStart"/>
+      <w:r>
+        <w:t>Climb</w:t>
+      </w:r>
+      <w:proofErr w:type="spellEnd"/>
+      <w:r>
+        <w:t xml:space="preserve">-Algorithmus sich die </w:t>
       </w:r>
       <w:r>
         <w:lastRenderedPageBreak/>
@@ -11434,7 +11564,7 @@
           <w:bCs/>
         </w:rPr>
       </w:pPr>
-      <w:bookmarkStart w:id="15" w:name="_Toc458348504"/>
+      <w:bookmarkStart w:id="15" w:name="_Toc458615638"/>
       <w:r>
         <w:rPr>
           <w:rFonts w:ascii="Arial" w:hAnsi="Arial"/>
@@ -11473,17 +11603,47 @@
         <w:rPr>
           <w:i/>
         </w:rPr>
-        <w:t xml:space="preserve">Windows Presentation Foundation (WPF) </w:t>
+        <w:t xml:space="preserve">Windows </w:t>
+      </w:r>
+      <w:proofErr w:type="spellStart"/>
+      <w:r>
+        <w:rPr>
+          <w:i/>
+        </w:rPr>
+        <w:t>Presentation</w:t>
+      </w:r>
+      <w:proofErr w:type="spellEnd"/>
+      <w:r>
+        <w:rPr>
+          <w:i/>
+        </w:rPr>
+        <w:t xml:space="preserve"> </w:t>
+      </w:r>
+      <w:proofErr w:type="spellStart"/>
+      <w:r>
+        <w:rPr>
+          <w:i/>
+        </w:rPr>
+        <w:t>Foundation</w:t>
+      </w:r>
+      <w:proofErr w:type="spellEnd"/>
+      <w:r>
+        <w:rPr>
+          <w:i/>
+        </w:rPr>
+        <w:t xml:space="preserve"> (WPF) </w:t>
       </w:r>
       <w:r>
         <w:t xml:space="preserve">zum Einsatz. Die Visualisierung der Ergebnisse wird mit dem OpenGL-Wrapper </w:t>
       </w:r>
+      <w:proofErr w:type="spellStart"/>
       <w:r>
         <w:rPr>
           <w:i/>
         </w:rPr>
         <w:t>OpenTK</w:t>
       </w:r>
+      <w:proofErr w:type="spellEnd"/>
       <w:r>
         <w:t xml:space="preserve"> umgesetzt. </w:t>
       </w:r>
@@ -11505,7 +11665,7 @@
           <w:numId w:val="0"/>
         </w:numPr>
       </w:pPr>
-      <w:bookmarkStart w:id="16" w:name="_Toc458348505"/>
+      <w:bookmarkStart w:id="16" w:name="_Toc458615639"/>
       <w:r>
         <w:t>6.1 Benutzersicht</w:t>
       </w:r>
@@ -11766,11 +11926,19 @@
       <w:r>
         <w:t xml:space="preserve">Über den Button </w:t>
       </w:r>
+      <w:proofErr w:type="spellStart"/>
       <w:r>
         <w:rPr>
           <w:i/>
         </w:rPr>
-        <w:t>Visualize Best</w:t>
+        <w:t>Visualize</w:t>
+      </w:r>
+      <w:proofErr w:type="spellEnd"/>
+      <w:r>
+        <w:rPr>
+          <w:i/>
+        </w:rPr>
+        <w:t xml:space="preserve"> Best</w:t>
       </w:r>
       <w:r>
         <w:t xml:space="preserve"> kann das momentan bestbewertete Fahrverhalten dargestellt werden. Dazu wird in einem neuen Fenster in Echtzeit ein Fahrzeug mit dem entsprechenden neuronalen Netz visualisiert. </w:t>
@@ -11803,7 +11971,7 @@
           <w:numId w:val="0"/>
         </w:numPr>
       </w:pPr>
-      <w:bookmarkStart w:id="17" w:name="_Toc458348506"/>
+      <w:bookmarkStart w:id="17" w:name="_Toc458615640"/>
       <w:r>
         <w:t>6.2 Technischer Entwurf</w:t>
       </w:r>
@@ -11817,7 +11985,7 @@
           <w:numId w:val="0"/>
         </w:numPr>
       </w:pPr>
-      <w:bookmarkStart w:id="18" w:name="_Toc458348507"/>
+      <w:bookmarkStart w:id="18" w:name="_Toc458615641"/>
       <w:r>
         <w:t xml:space="preserve">6.2.1 </w:t>
       </w:r>
@@ -11841,6 +12009,7 @@
       <w:pPr>
         <w:pStyle w:val="XML"/>
       </w:pPr>
+      <w:proofErr w:type="gramStart"/>
       <w:r>
         <w:t>&lt;?</w:t>
       </w:r>
@@ -11848,7 +12017,14 @@
         <w:rPr>
           <w:color w:val="1F4E79" w:themeColor="accent1" w:themeShade="80"/>
         </w:rPr>
-        <w:t xml:space="preserve">xml </w:t>
+        <w:t>xml</w:t>
+      </w:r>
+      <w:proofErr w:type="gramEnd"/>
+      <w:r>
+        <w:rPr>
+          <w:color w:val="1F4E79" w:themeColor="accent1" w:themeShade="80"/>
+        </w:rPr>
+        <w:t xml:space="preserve"> </w:t>
       </w:r>
       <w:r>
         <w:rPr>
@@ -12600,30 +12776,36 @@
       <w:r>
         <w:t xml:space="preserve">, müssen sie zunächst konvertiert werden. Dies geschieht über die Klasse </w:t>
       </w:r>
+      <w:proofErr w:type="spellStart"/>
       <w:r>
         <w:rPr>
           <w:i/>
         </w:rPr>
         <w:t>RacetrackLoader</w:t>
       </w:r>
+      <w:proofErr w:type="spellEnd"/>
       <w:r>
         <w:t xml:space="preserve">. Diese Klasse bietet die Möglichkeit, alle Strecken eines Ordners auf der Festplatte zu laden und in </w:t>
       </w:r>
+      <w:proofErr w:type="spellStart"/>
       <w:r>
         <w:rPr>
           <w:i/>
         </w:rPr>
         <w:t>Racetrack</w:t>
       </w:r>
+      <w:proofErr w:type="spellEnd"/>
       <w:r>
         <w:t xml:space="preserve">-Objekten zu repräsentieren. Ein </w:t>
       </w:r>
+      <w:proofErr w:type="spellStart"/>
       <w:r>
         <w:rPr>
           <w:i/>
         </w:rPr>
         <w:t>Racetrack</w:t>
       </w:r>
+      <w:proofErr w:type="spellEnd"/>
       <w:r>
         <w:t xml:space="preserve"> besitzt demnach nur noch die nutzbaren</w:t>
       </w:r>
@@ -12633,12 +12815,14 @@
       <w:r>
         <w:t xml:space="preserve"> Koordinaten. Bei der Erzeugung der </w:t>
       </w:r>
+      <w:proofErr w:type="spellStart"/>
       <w:r>
         <w:rPr>
           <w:i/>
         </w:rPr>
         <w:t>Racetrack</w:t>
       </w:r>
+      <w:proofErr w:type="spellEnd"/>
       <w:r>
         <w:t xml:space="preserve"> wird außerdem das innere und äußere Polygon als Streckenbegrenzung berechnet (siehe Konzept). Außerdem wird der kleinste und größte </w:t>
       </w:r>
@@ -12681,12 +12865,14 @@
           <w:numId w:val="0"/>
         </w:numPr>
       </w:pPr>
+      <w:bookmarkStart w:id="19" w:name="_Toc458615642"/>
       <w:r>
         <w:t xml:space="preserve">6.2.2 </w:t>
       </w:r>
       <w:r>
         <w:t>Simulationseinstellungen</w:t>
       </w:r>
+      <w:bookmarkEnd w:id="19"/>
     </w:p>
     <w:p>
       <w:pPr>
@@ -12723,7 +12909,15 @@
         <w:t>WPF</w:t>
       </w:r>
       <w:r>
-        <w:t xml:space="preserve"> bietet die Möglichkeit mithilfe von Events bei Veränderungen in der Oberfläche direkt die Werte in den gebundenen Attributfeldern entsprechend anzupassen. Aber auch die andere Richtung wird unterstützt. So wird beim Neuladen der Einstellungsdatei automatisch die Oberfläche mit den korrekten Wert aktualisiert. Wie genau diese</w:t>
+        <w:t xml:space="preserve"> bietet die Möglichkeit mithilfe von Events bei Veränderungen in der Oberfläche direkt die Werte in den gebundenen Attributfeldern entsprechend anzupassen. Aber auch die andere Richtung wird unterstützt. So wird beim </w:t>
+      </w:r>
+      <w:proofErr w:type="spellStart"/>
+      <w:r>
+        <w:t>Neuladen</w:t>
+      </w:r>
+      <w:proofErr w:type="spellEnd"/>
+      <w:r>
+        <w:t xml:space="preserve"> der Einstellungsdatei automatisch die Oberfläche mit den korrekten Wert aktualisiert. Wie genau diese</w:t>
       </w:r>
       <w:r>
         <w:t xml:space="preserve"> Databindi</w:t>
@@ -12766,8 +12960,16 @@
         <w:rPr>
           <w:i/>
         </w:rPr>
-        <w:t>Hidden-Layers</w:t>
-      </w:r>
+        <w:t>Hidden-</w:t>
+      </w:r>
+      <w:proofErr w:type="spellStart"/>
+      <w:r>
+        <w:rPr>
+          <w:i/>
+        </w:rPr>
+        <w:t>Layers</w:t>
+      </w:r>
+      <w:proofErr w:type="spellEnd"/>
       <w:r>
         <w:t xml:space="preserve">. Die gewählte Darstellung trennt die Anzahl der Neuronen jeweils mit einem Komma voneinander. Ein neuronales Netz mit drei </w:t>
       </w:r>
@@ -12775,8 +12977,16 @@
         <w:rPr>
           <w:i/>
         </w:rPr>
-        <w:t>Hidden-Layers</w:t>
-      </w:r>
+        <w:t>Hidden-</w:t>
+      </w:r>
+      <w:proofErr w:type="spellStart"/>
+      <w:r>
+        <w:rPr>
+          <w:i/>
+        </w:rPr>
+        <w:t>Layers</w:t>
+      </w:r>
+      <w:proofErr w:type="spellEnd"/>
       <w:r>
         <w:t xml:space="preserve"> mit jeweils sechs Neuronen würde beispielsweise folgendermaßen in der Benutzeroberfläche dargestellt werden: </w:t>
       </w:r>
@@ -12894,7 +13104,7 @@
           </mc:Choice>
           <mc:Fallback>
             <w:pict>
-              <v:rect w14:anchorId="50163F74" id="Rechteck 27" o:spid="_x0000_s1026" style="position:absolute;margin-left:0;margin-top:130.45pt;width:16.35pt;height:202.9pt;z-index:251677184;visibility:visible;mso-wrap-style:square;mso-width-percent:1000;mso-height-percent:0;mso-wrap-distance-left:9pt;mso-wrap-distance-top:0;mso-wrap-distance-right:9pt;mso-wrap-distance-bottom:0;mso-position-horizontal:center;mso-position-horizontal-relative:text;mso-position-vertical:absolute;mso-position-vertical-relative:text;mso-width-percent:1000;mso-height-percent:0;mso-width-relative:margin;mso-height-relative:margin;v-text-anchor:middle" o:gfxdata="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" stroked="f" strokeweight="1pt">
+              <v:rect w14:anchorId="23CD8867" id="Rechteck 27" o:spid="_x0000_s1026" style="position:absolute;margin-left:0;margin-top:130.45pt;width:16.35pt;height:202.9pt;z-index:251677184;visibility:visible;mso-wrap-style:square;mso-width-percent:1000;mso-height-percent:0;mso-wrap-distance-left:9pt;mso-wrap-distance-top:0;mso-wrap-distance-right:9pt;mso-wrap-distance-bottom:0;mso-position-horizontal:center;mso-position-horizontal-relative:text;mso-position-vertical:absolute;mso-position-vertical-relative:text;mso-width-percent:1000;mso-height-percent:0;mso-width-relative:margin;mso-height-relative:margin;v-text-anchor:middle" o:gfxdata="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" stroked="f" strokeweight="1pt">
                 <v:fill r:id="rId34" o:title="" recolor="t" rotate="t" type="frame"/>
                 <w10:wrap type="topAndBottom"/>
               </v:rect>
@@ -12930,66 +13140,80 @@
       <w:r>
         <w:t xml:space="preserve">Dem Benutzer stehen zwei </w:t>
       </w:r>
+      <w:proofErr w:type="spellStart"/>
       <w:r>
         <w:rPr>
           <w:i/>
         </w:rPr>
         <w:t>Factories</w:t>
       </w:r>
+      <w:proofErr w:type="spellEnd"/>
       <w:r>
         <w:t xml:space="preserve"> zur Verfügung. Zum einen kann angegeben werden, dass ein bereits trainiertes neuronales Netz von der Festplatte geladen werden und in die Startpopulation übernommen werden soll. Als zweite Option kann ein neuronales Netzwerk auch zufällig auf Basis der gewählten Einstellungen erzeugt werden. Dabei werden die Gewichte mit zufälligen Werten initialisiert. Die Basisklasse </w:t>
       </w:r>
+      <w:proofErr w:type="spellStart"/>
       <w:r>
         <w:rPr>
           <w:i/>
         </w:rPr>
         <w:t>VehicleBehaviorFactory</w:t>
       </w:r>
+      <w:proofErr w:type="spellEnd"/>
       <w:r>
         <w:t xml:space="preserve"> besitzt die abstrakte Methode </w:t>
       </w:r>
+      <w:proofErr w:type="spellStart"/>
       <w:r>
         <w:rPr>
           <w:i/>
         </w:rPr>
         <w:t>CreateVehicleBehavior</w:t>
       </w:r>
+      <w:proofErr w:type="spellEnd"/>
       <w:r>
         <w:t xml:space="preserve">, die von der </w:t>
       </w:r>
+      <w:proofErr w:type="spellStart"/>
       <w:r>
         <w:rPr>
           <w:i/>
         </w:rPr>
         <w:t>FileVehicleBehaviorFactory</w:t>
       </w:r>
+      <w:proofErr w:type="spellEnd"/>
       <w:r>
         <w:t xml:space="preserve"> und der </w:t>
       </w:r>
+      <w:proofErr w:type="spellStart"/>
       <w:r>
         <w:rPr>
           <w:i/>
         </w:rPr>
         <w:t>RandomVehicleBehaviorFactory</w:t>
       </w:r>
+      <w:proofErr w:type="spellEnd"/>
       <w:r>
         <w:t xml:space="preserve"> implementiert werden. Der Rückgabewert ist dabei ein </w:t>
       </w:r>
+      <w:proofErr w:type="spellStart"/>
       <w:r>
         <w:rPr>
           <w:i/>
         </w:rPr>
         <w:t>NeuronalVehicleBehavior</w:t>
       </w:r>
+      <w:proofErr w:type="spellEnd"/>
       <w:r>
         <w:t xml:space="preserve">. Nach der Erzeugung des </w:t>
       </w:r>
+      <w:proofErr w:type="spellStart"/>
       <w:r>
         <w:rPr>
           <w:i/>
         </w:rPr>
         <w:t>NeuronalVehicleBehavior</w:t>
       </w:r>
+      <w:proofErr w:type="spellEnd"/>
       <w:r>
         <w:t xml:space="preserve"> existiert kein Zusammenhang mehr mit der </w:t>
       </w:r>
@@ -13006,8 +13230,16 @@
         <w:rPr>
           <w:i/>
         </w:rPr>
-        <w:t>Hidden-Layers</w:t>
-      </w:r>
+        <w:t>Hidden-</w:t>
+      </w:r>
+      <w:proofErr w:type="spellStart"/>
+      <w:r>
+        <w:rPr>
+          <w:i/>
+        </w:rPr>
+        <w:t>Layers</w:t>
+      </w:r>
+      <w:proofErr w:type="spellEnd"/>
       <w:r>
         <w:t xml:space="preserve"> in den Einstellungen festgelegt worden sind, als dies in der aktuellen Ausführung des Programms der Fall ist. Deshalb kann es passieren, dass es eine unterschiedliche Anzahl an Gewi</w:t>
       </w:r>
@@ -13026,12 +13258,14 @@
       <w:r>
         <w:t xml:space="preserve">Der Aufbau der </w:t>
       </w:r>
+      <w:proofErr w:type="spellStart"/>
       <w:r>
         <w:rPr>
           <w:i/>
         </w:rPr>
         <w:t>NeuronalVehicleBehavior</w:t>
       </w:r>
+      <w:proofErr w:type="spellEnd"/>
       <w:r>
         <w:t>-Klasse ist so gewählt, dass der Wert an den Neuronen auch der Berechnung von Eingabedaten in Ausgabedaten persistiert. So kann in der Benutzeroberfläche gegebenenfalls eine Echtzeitdarstellung der einzelnen Verbindungen und Neuronen erfolgen, um die, durch Training erreichten Gewichte, besser analysieren zu können. Zu diesem Zweck werden die Neuronen als zweidimensionaler, verzweigter</w:t>
       </w:r>
@@ -13146,34 +13380,59 @@
           <w:i/>
           <w:sz w:val="20"/>
         </w:rPr>
-        <w:t>Hidden-Layers</w:t>
-      </w:r>
-      <w:r>
-        <w:rPr>
-          <w:sz w:val="20"/>
-        </w:rPr>
-        <w:t xml:space="preserve"> und muss deshalb nicht mitgespeichert werden, wenngleich so die Kompitabilitätsprüfung zwischen gewählter Einstellung und gespeichertem Netzwerk vereinfacht werden würde. Die einzige mögliche Überprüfung ist die Anzahl an Gewichten. Wenn die Einstellung aber so angepasst werden, dass der Aufbau des Netzwerkes sich zwar ändert, nicht aber die Anzahl der Gewichte, kann nicht überprüft werden, ob ein gespeichertes Netzwerk denselben Aufbau, wie das momentan eingestellte Netzwerk besitzt. Zusätzlich müssten</w:t>
-      </w:r>
-      <w:r>
-        <w:rPr>
-          <w:sz w:val="20"/>
-        </w:rPr>
-        <w:t xml:space="preserve"> Informationen über </w:t>
-      </w:r>
+        <w:t>Hidden-</w:t>
+      </w:r>
+      <w:proofErr w:type="spellStart"/>
       <w:r>
         <w:rPr>
           <w:i/>
           <w:sz w:val="20"/>
         </w:rPr>
-        <w:t>Hidden-</w:t>
+        <w:t>Layers</w:t>
+      </w:r>
+      <w:proofErr w:type="spellEnd"/>
+      <w:r>
+        <w:rPr>
+          <w:sz w:val="20"/>
+        </w:rPr>
+        <w:t xml:space="preserve"> und muss deshalb nicht mitgespeichert werden, wenngleich so die </w:t>
+      </w:r>
+      <w:proofErr w:type="spellStart"/>
+      <w:r>
+        <w:rPr>
+          <w:sz w:val="20"/>
+        </w:rPr>
+        <w:t>Kompitabilitätsprüfung</w:t>
+      </w:r>
+      <w:proofErr w:type="spellEnd"/>
+      <w:r>
+        <w:rPr>
+          <w:sz w:val="20"/>
+        </w:rPr>
+        <w:t xml:space="preserve"> zwischen gewählter Einstellung und gespeichertem Netzwerk vereinfacht werden würde. Die einzige mögliche Überprüfung ist die Anzahl an Gewichten. Wenn die Einstellung aber so angepasst werden, dass der Aufbau des Netzwerkes sich zwar ändert, nicht aber die Anzahl der Gewichte, kann nicht überprüft werden, ob ein gespeichertes Netzwerk denselben Aufbau, wie das momentan eingestellte Netzwerk besitzt. Zusätzlich müssten</w:t>
+      </w:r>
+      <w:r>
+        <w:rPr>
+          <w:sz w:val="20"/>
+        </w:rPr>
+        <w:t xml:space="preserve"> Informationen über </w:t>
       </w:r>
       <w:r>
         <w:rPr>
           <w:i/>
           <w:sz w:val="20"/>
         </w:rPr>
+        <w:t>Hidden-</w:t>
+      </w:r>
+      <w:proofErr w:type="spellStart"/>
+      <w:r>
+        <w:rPr>
+          <w:i/>
+          <w:sz w:val="20"/>
+        </w:rPr>
         <w:t>Layers</w:t>
       </w:r>
+      <w:proofErr w:type="spellEnd"/>
       <w:r>
         <w:rPr>
           <w:sz w:val="20"/>
@@ -13195,6 +13454,7 @@
         </w:rPr>
         <w:t xml:space="preserve">Neben den Neuronen und Gewichten, besitzt die </w:t>
       </w:r>
+      <w:proofErr w:type="spellStart"/>
       <w:r>
         <w:rPr>
           <w:i/>
@@ -13202,6 +13462,7 @@
         </w:rPr>
         <w:t>NeuronalVehicleBehavior</w:t>
       </w:r>
+      <w:proofErr w:type="spellEnd"/>
       <w:r>
         <w:rPr>
           <w:sz w:val="20"/>
@@ -13454,14 +13715,19 @@
       <w:pPr>
         <w:pStyle w:val="-OlWIRberschrift3-"/>
         <w:numPr>
-          <w:ilvl w:val="2"/>
-          <w:numId w:val="25"/>
+          <w:ilvl w:val="0"/>
+          <w:numId w:val="0"/>
         </w:numPr>
       </w:pPr>
+      <w:bookmarkStart w:id="20" w:name="_Toc458615643"/>
       <w:r>
         <w:lastRenderedPageBreak/>
+        <w:t xml:space="preserve">6.2.3 </w:t>
+      </w:r>
+      <w:r>
         <w:t>Simulation</w:t>
       </w:r>
+      <w:bookmarkEnd w:id="20"/>
     </w:p>
     <w:p>
       <w:pPr>
@@ -13480,7 +13746,10 @@
         <w:t xml:space="preserve"> vorgestellt. </w:t>
       </w:r>
       <w:r>
-        <w:t xml:space="preserve">Was noch nicht erläutert wurde, ist wie sich dieser Ablauf in den Rest des Programms integriert. In dem Fenster der Simulationsauswertung, kann die Simulation über drei Buttons gesteuert werden. Zum einen kann genau eine Generation simuliert werden. Außerdem kann die Simulation für einen undefinierten Zeitraum gestartet werden. Ein weiterer Button ermöglicht das Stoppen der momentan laufenden Simulation. Während die Simulation läuft werden nach jeder Generation die vorgestellten Diagramme zur Auswertung mit den neuen Daten aktualisiert. </w:t>
+        <w:t>Was noch nicht erläutert wurde, ist wie sich dieser Ablauf in den Rest des Programms inte</w:t>
+      </w:r>
+      <w:r>
+        <w:t>griert.</w:t>
       </w:r>
     </w:p>
     <w:p>
@@ -13489,10 +13758,16 @@
         <w:ind w:firstLine="0"/>
       </w:pPr>
       <w:r>
-        <w:t xml:space="preserve">Wird die Simulation gestartet sind einige Schritte von Nöten, damit die Simulation fehlerfrei durchlaufen werden kann. Als erster </w:t>
-      </w:r>
-      <w:r>
-        <w:t>Schritt werden so viele Simulationsumgebungen erstellt, wie ausgewählte Individuen in der Population gibt. Die Motivation hinter diesem Schritt ist, dass so für jedes Individuum in einer eigenen Simulationsumgebung agieren kann und somit nicht auf die anderen Fahrzeuge reagieren muss</w:t>
+        <w:t>Wird die Simulation</w:t>
+      </w:r>
+      <w:r>
+        <w:t xml:space="preserve"> zum ersten Mal</w:t>
+      </w:r>
+      <w:r>
+        <w:t xml:space="preserve"> gestartet sind einige Schritte von Nöten, damit die Simulation fehlerfrei durchlaufen werden kann. Als erster </w:t>
+      </w:r>
+      <w:r>
+        <w:t>Schritt werden so viele Simulationsumgebungen erstellt, wie ausgewählte Individuen in der Population gibt. Die Motivation hinter diesem Schritt ist, dass so jedes Individuum in einer eigenen Simulationsumgebung agieren kann und somit nicht auf die anderen Fahrzeuge reagieren muss</w:t>
       </w:r>
       <w:r>
         <w:rPr>
@@ -13501,14 +13776,34 @@
         <w:footnoteReference w:id="12"/>
       </w:r>
       <w:r>
-        <w:t xml:space="preserve">. Außerdem können so alle Simulationsumgebungen parallel ausgeführt werden. Auf modernen Computerarchitekturen kommen nahezu ausschließlich Mehrkernprozessoren zum Einsatz, die Berechnung in der Regel vollständig gleichzeitig durchführen können. Startet man alle Simulationen gleichzeitig kommt es auf einem modernen acht-Kern Prozessor zu einer durchschnittlichen Prozessorauslastung von ungefähr 95%. Werden alle Fahrzeuge in einer einzigen Simulationsumgebung platziert und diese dann gestartet, wird derselbe Prozessor nur zu etwa 20% ausgelastet. Prozessorauslastung alleine ist sicher nicht das entscheide Kriterium, wenn es um die Beurteilung der Effizienz eines Programms geht, was aber zusätzlich berücksichtigt werden muss ist, dass auch die Dauer der physikalischen Berechnungen </w:t>
-      </w:r>
-      <w:r>
-        <w:t xml:space="preserve">zunehmen, wenn alle Fahrzeuge zusammen simuliert werden. Mehr Kollisionen müssen erkannt werden, obwohl viele ohnehin verworfen werden (Kollision zwischen zwei Fahrzeugen wird ignoriert). Misst man die Dauer bis eine Generation vollständig simuliert wurde, bei beiden Ansätzen, stellt sich heraus, dass die parallele Ausführung fast zehnmal so schnell ist, wie die Ausführung bei einer einzigen Simulationsumgebung. Diese Entwurfsentscheidung konnte natürlich erst nach der Implementierung getroffen </w:t>
-      </w:r>
-      <w:r>
-        <w:lastRenderedPageBreak/>
-        <w:t>werden, dennoch ist dieser Vorgriff an dieser Stelle nötig, um die unterschiedlichen Optionen zu motivieren.</w:t>
+        <w:t>. Außerdem können so alle Simulationsumgebungen parallel ausgeführt werden. Auf modernen Computerarchitekturen kommen nahezu ausschließlich Mehrkernprozessoren zum Einsatz, die Berechnung</w:t>
+      </w:r>
+      <w:r>
+        <w:t>en</w:t>
+      </w:r>
+      <w:r>
+        <w:t xml:space="preserve"> in der Regel vollständig </w:t>
+      </w:r>
+      <w:r>
+        <w:t>parallel</w:t>
+      </w:r>
+      <w:r>
+        <w:t xml:space="preserve"> durchführen können. Startet man alle Simulationen gleichzeitig kommt es auf einem modernen acht-Kern Prozessor zu einer durchschnittlichen Prozessorauslastung von ungefähr 95%. Werden alle Fahrzeuge in einer einzigen Simulationsumgebung platziert und diese dann gestartet, wird derselbe Prozessor nur zu etwa 20% ausgelastet. Prozessorauslastung alleine ist sicher nicht das entscheide Kriterium, wenn es um die Beurteilung der Effizienz eines Programms geht, was aber zusätzlich berücksichtigt werden muss ist, dass auch die Dauer der physikalischen Berechnungen </w:t>
+      </w:r>
+      <w:r>
+        <w:t xml:space="preserve">zunehmen, wenn alle Fahrzeuge zusammen simuliert werden. </w:t>
+      </w:r>
+      <w:r>
+        <w:t>Es müssen m</w:t>
+      </w:r>
+      <w:r>
+        <w:t xml:space="preserve">ehr Kollisionen erkannt werden, obwohl viele ohnehin verworfen werden (Kollision zwischen zwei Fahrzeugen wird ignoriert). Misst man die Dauer bis eine Generation vollständig simuliert wurde, bei beiden Ansätzen, stellt sich heraus, dass die parallele Ausführung fast zehnmal so schnell ist, wie die Ausführung bei einer einzigen Simulationsumgebung. Diese Entwurfsentscheidung konnte natürlich erst nach der Implementierung getroffen werden, dennoch ist dieser Vorgriff an dieser Stelle nötig, um die </w:t>
+      </w:r>
+      <w:r>
+        <w:t>ausgewählte Option</w:t>
+      </w:r>
+      <w:r>
+        <w:t xml:space="preserve"> zu motivieren.</w:t>
       </w:r>
     </w:p>
     <w:p>
@@ -13516,6 +13811,67 @@
         <w:pStyle w:val="-OlWIRStandardtextEinzug-"/>
         <w:ind w:firstLine="0"/>
       </w:pPr>
+      <w:r>
+        <w:rPr>
+          <w:noProof/>
+        </w:rPr>
+        <w:lastRenderedPageBreak/>
+        <w:drawing>
+          <wp:anchor distT="0" distB="0" distL="114300" distR="114300" simplePos="0" relativeHeight="251681280" behindDoc="0" locked="0" layoutInCell="1" allowOverlap="1" wp14:anchorId="23EEB116" wp14:editId="4E7CEDB8">
+            <wp:simplePos x="0" y="0"/>
+            <wp:positionH relativeFrom="column">
+              <wp:posOffset>-635</wp:posOffset>
+            </wp:positionH>
+            <wp:positionV relativeFrom="paragraph">
+              <wp:posOffset>3862866</wp:posOffset>
+            </wp:positionV>
+            <wp:extent cx="1338580" cy="2523490"/>
+            <wp:effectExtent l="0" t="0" r="0" b="0"/>
+            <wp:wrapSquare wrapText="bothSides"/>
+            <wp:docPr id="33" name="Grafik 33"/>
+            <wp:cNvGraphicFramePr>
+              <a:graphicFrameLocks xmlns:a="http://schemas.openxmlformats.org/drawingml/2006/main" noChangeAspect="1"/>
+            </wp:cNvGraphicFramePr>
+            <a:graphic xmlns:a="http://schemas.openxmlformats.org/drawingml/2006/main">
+              <a:graphicData uri="http://schemas.openxmlformats.org/drawingml/2006/picture">
+                <pic:pic xmlns:pic="http://schemas.openxmlformats.org/drawingml/2006/picture">
+                  <pic:nvPicPr>
+                    <pic:cNvPr id="1" name=""/>
+                    <pic:cNvPicPr/>
+                  </pic:nvPicPr>
+                  <pic:blipFill>
+                    <a:blip r:embed="rId35">
+                      <a:extLst>
+                        <a:ext uri="{28A0092B-C50C-407E-A947-70E740481C1C}">
+                          <a14:useLocalDpi xmlns:a14="http://schemas.microsoft.com/office/drawing/2010/main" val="0"/>
+                        </a:ext>
+                      </a:extLst>
+                    </a:blip>
+                    <a:stretch>
+                      <a:fillRect/>
+                    </a:stretch>
+                  </pic:blipFill>
+                  <pic:spPr>
+                    <a:xfrm>
+                      <a:off x="0" y="0"/>
+                      <a:ext cx="1338580" cy="2523490"/>
+                    </a:xfrm>
+                    <a:prstGeom prst="rect">
+                      <a:avLst/>
+                    </a:prstGeom>
+                  </pic:spPr>
+                </pic:pic>
+              </a:graphicData>
+            </a:graphic>
+            <wp14:sizeRelH relativeFrom="margin">
+              <wp14:pctWidth>0</wp14:pctWidth>
+            </wp14:sizeRelH>
+            <wp14:sizeRelV relativeFrom="margin">
+              <wp14:pctHeight>0</wp14:pctHeight>
+            </wp14:sizeRelV>
+          </wp:anchor>
+        </w:drawing>
+      </w:r>
       <w:r>
         <w:rPr>
           <w:noProof/>
@@ -13552,7 +13908,7 @@
                     <pic:cNvPicPr/>
                   </pic:nvPicPr>
                   <pic:blipFill>
-                    <a:blip r:embed="rId35">
+                    <a:blip r:embed="rId36">
                       <a:extLst>
                         <a:ext uri="{28A0092B-C50C-407E-A947-70E740481C1C}">
                           <a14:useLocalDpi xmlns:a14="http://schemas.microsoft.com/office/drawing/2010/main" val="0"/>
@@ -13594,7 +13950,13 @@
         <w:t xml:space="preserve"> Schritt</w:t>
       </w:r>
       <w:r>
-        <w:t xml:space="preserve"> werden die einzelnen Simulationsumgebungen initialisiert. In die Physikengine werden die Polygonen der Rennstrecke geladen und das Fahrzeug wird jeweils erstellt und mit den Sensoren ausgestattet. Außerdem wird es an der Startposition auf der Rennstrecke platziert.</w:t>
+        <w:t xml:space="preserve"> werden die einzelnen Simulationsumgebungen initialisiert. In die Physikengine werden die</w:t>
+      </w:r>
+      <w:r>
+        <w:t xml:space="preserve"> Polygone</w:t>
+      </w:r>
+      <w:r>
+        <w:t xml:space="preserve"> der Rennstrecke geladen und das Fahrzeug wird jeweils erstellt und mit den Sensoren ausgestattet. Außerdem wird es an der Startposition auf der Rennstrecke platziert.</w:t>
       </w:r>
       <w:r>
         <w:rPr>
@@ -13606,7 +13968,66 @@
         <w:t xml:space="preserve"> Die Fahrverhalten werden entsprechend der Auswahl des Benutzers erstellt (aus Datei geladen oder zufällig generiert).</w:t>
       </w:r>
       <w:r>
-        <w:t xml:space="preserve"> Jedes Fahrzeug besitzt über eine Reihe von Eigenschaften die initialisiert werden müssen. Jedem Fahrzeug wird im Konstruktor als Parameter genau ein Fahrverhalten übergeben. Neben der eigentlichen Steuerung werden auch die Räder und eine Physikkomponente erzeugt. </w:t>
+        <w:t xml:space="preserve"> Jedes Fahrzeug besitzt eine Reihe von Eigenschaften die initialisiert werden müssen. Jedem Fahrzeug wird im Konstruktor als Parameter genau ein Fahrverhalten übergeben. Neben der eigentlichen Steuerung werden auch die Räder und eine Physikkomponente erzeugt. </w:t>
+      </w:r>
+      <w:r>
+        <w:t xml:space="preserve">Die Physikengine wird mithilfe von </w:t>
+      </w:r>
+      <w:proofErr w:type="spellStart"/>
+      <w:r>
+        <w:t>Dependency-Injection</w:t>
+      </w:r>
+      <w:proofErr w:type="spellEnd"/>
+      <w:r>
+        <w:t xml:space="preserve"> an die </w:t>
+      </w:r>
+      <w:proofErr w:type="spellStart"/>
+      <w:r>
+        <w:rPr>
+          <w:i/>
+        </w:rPr>
+        <w:t>Vehicle</w:t>
+      </w:r>
+      <w:proofErr w:type="spellEnd"/>
+      <w:r>
+        <w:t xml:space="preserve">-Klasse übergeben. Die Fahrzeug Klasse erwartet nur eine abstrakte Definition der benötigten Methoden, die konkrete Klasse mit der Implementierung wird zur Laufzeit übergeben. Nachdem die </w:t>
+      </w:r>
+      <w:proofErr w:type="spellStart"/>
+      <w:r>
+        <w:rPr>
+          <w:i/>
+        </w:rPr>
+        <w:t>Step</w:t>
+      </w:r>
+      <w:proofErr w:type="spellEnd"/>
+      <w:r>
+        <w:t xml:space="preserve">-Funktion aufgerufen wurde, wird die </w:t>
+      </w:r>
+      <w:r>
+        <w:rPr>
+          <w:i/>
+        </w:rPr>
+        <w:t>Update</w:t>
+      </w:r>
+      <w:r>
+        <w:t xml:space="preserve">-Funktion der </w:t>
+      </w:r>
+      <w:proofErr w:type="spellStart"/>
+      <w:r>
+        <w:rPr>
+          <w:i/>
+        </w:rPr>
+        <w:t>Vehicle</w:t>
+      </w:r>
+      <w:proofErr w:type="spellEnd"/>
+      <w:r>
+        <w:t xml:space="preserve">-Klasse aufgerufen. Diese signalisiert dann der Fahrzeugphysik, dass eine erneute Berechnung notwendig ist. Über diesen Weg können auf einfache Art und Weise weitere alternative Implementierungen für die Fahrzeugphysik implementiert und zur Simulation hinzugefügt werden. An dieser Stelle sei jedoch erwähnt, dass kein besonderer Fokus auf die Erweiterbarkeit dieses Hilfsprogramms gelegt wurde. Welche Funktionen zur Verfügung stehen sollen, war von Anfang an definiert. Die Entwicklung von flexiblen Softwaresystemen erfordert einen nicht unerheblichen höheren Entwicklungsaufwand, der sich im Zeitrahmen dieser Arbeit nicht umsetzen </w:t>
+      </w:r>
+      <w:r>
+        <w:t>ließe</w:t>
+      </w:r>
+      <w:r>
+        <w:t xml:space="preserve">. </w:t>
       </w:r>
     </w:p>
     <w:p>
@@ -13615,191 +14036,134 @@
         <w:ind w:firstLine="0"/>
       </w:pPr>
       <w:r>
-        <w:t>Physikkomponente beschreiben!!</w:t>
-      </w:r>
-      <w:bookmarkStart w:id="19" w:name="_GoBack"/>
-      <w:bookmarkEnd w:id="19"/>
-    </w:p>
-    <w:p>
-      <w:pPr>
-        <w:pStyle w:val="-OlWIRberschrift1-"/>
-        <w:rPr>
-          <w:rFonts w:ascii="Arial" w:hAnsi="Arial"/>
-          <w:bCs/>
-        </w:rPr>
-      </w:pPr>
-      <w:bookmarkStart w:id="20" w:name="_Toc458348514"/>
-      <w:r>
-        <w:rPr>
-          <w:rFonts w:ascii="Arial" w:hAnsi="Arial"/>
-          <w:bCs/>
-        </w:rPr>
-        <w:lastRenderedPageBreak/>
-        <w:t>7</w:t>
-      </w:r>
-      <w:r>
-        <w:rPr>
-          <w:rFonts w:ascii="Arial" w:hAnsi="Arial"/>
-          <w:bCs/>
-        </w:rPr>
-        <w:tab/>
-        <w:t>Implementierung</w:t>
-      </w:r>
-      <w:bookmarkEnd w:id="20"/>
-    </w:p>
-    <w:p>
-      <w:pPr>
-        <w:pStyle w:val="-OlWIRberschrift2-"/>
-        <w:numPr>
-          <w:ilvl w:val="0"/>
-          <w:numId w:val="0"/>
-        </w:numPr>
-      </w:pPr>
-      <w:bookmarkStart w:id="21" w:name="_Toc458348515"/>
-      <w:r>
-        <w:t>7</w:t>
-      </w:r>
-      <w:r>
-        <w:t>.1 Simulation</w:t>
-      </w:r>
-      <w:bookmarkEnd w:id="21"/>
-    </w:p>
-    <w:p>
-      <w:pPr>
-        <w:pStyle w:val="-OlWIRberschrift2-"/>
-        <w:numPr>
-          <w:ilvl w:val="0"/>
-          <w:numId w:val="0"/>
-        </w:numPr>
-      </w:pPr>
-      <w:bookmarkStart w:id="22" w:name="_Toc458348516"/>
-      <w:r>
-        <w:t>7</w:t>
-      </w:r>
-      <w:r>
-        <w:t>.2 Künstliches Neuronales Netz</w:t>
-      </w:r>
-      <w:bookmarkEnd w:id="22"/>
-    </w:p>
-    <w:p>
-      <w:pPr>
-        <w:pStyle w:val="-OlWIRberschrift1-"/>
-        <w:rPr>
-          <w:rFonts w:ascii="Arial" w:hAnsi="Arial"/>
-          <w:bCs/>
-        </w:rPr>
-      </w:pPr>
-      <w:bookmarkStart w:id="23" w:name="_Toc458348517"/>
-      <w:r>
-        <w:rPr>
-          <w:rFonts w:ascii="Arial" w:hAnsi="Arial"/>
-          <w:bCs/>
-        </w:rPr>
-        <w:lastRenderedPageBreak/>
-        <w:t>8</w:t>
-      </w:r>
-      <w:r>
-        <w:rPr>
-          <w:rFonts w:ascii="Arial" w:hAnsi="Arial"/>
-          <w:bCs/>
-        </w:rPr>
-        <w:tab/>
-        <w:t>Evaluation</w:t>
-      </w:r>
-      <w:bookmarkEnd w:id="23"/>
-    </w:p>
-    <w:p>
-      <w:pPr>
-        <w:pStyle w:val="-OlWIRberschrift2-"/>
-        <w:numPr>
-          <w:ilvl w:val="0"/>
-          <w:numId w:val="0"/>
-        </w:numPr>
-      </w:pPr>
-      <w:bookmarkStart w:id="24" w:name="_Toc458348518"/>
-      <w:r>
-        <w:t>8</w:t>
-      </w:r>
-      <w:r>
-        <w:t>.1 Fehlerfrei zurückgelegte Strecke</w:t>
-      </w:r>
-      <w:bookmarkEnd w:id="24"/>
-    </w:p>
-    <w:p>
-      <w:pPr>
-        <w:pStyle w:val="-OlWIRberschrift2-"/>
-        <w:numPr>
-          <w:ilvl w:val="0"/>
-          <w:numId w:val="0"/>
-        </w:numPr>
-      </w:pPr>
-      <w:bookmarkStart w:id="25" w:name="_Toc458348519"/>
-      <w:r>
-        <w:t>8</w:t>
-      </w:r>
-      <w:r>
-        <w:t>.2 Geschwindigkeit</w:t>
-      </w:r>
-      <w:bookmarkEnd w:id="25"/>
-    </w:p>
-    <w:p>
-      <w:pPr>
-        <w:pStyle w:val="-OlWIRberschrift2-"/>
-        <w:numPr>
-          <w:ilvl w:val="0"/>
-          <w:numId w:val="0"/>
-        </w:numPr>
-      </w:pPr>
-      <w:bookmarkStart w:id="26" w:name="_Toc458348520"/>
-      <w:r>
-        <w:t>8</w:t>
-      </w:r>
-      <w:r>
-        <w:t>.3 Fahrverhalten</w:t>
-      </w:r>
-      <w:bookmarkEnd w:id="26"/>
+        <w:t xml:space="preserve">Die </w:t>
+      </w:r>
+      <w:r>
+        <w:rPr>
+          <w:i/>
+        </w:rPr>
+        <w:t>Wheel</w:t>
+      </w:r>
+      <w:r>
+        <w:t xml:space="preserve">-Klassen verwalten die </w:t>
+      </w:r>
+      <w:r>
+        <w:rPr>
+          <w:i/>
+        </w:rPr>
+        <w:t>Joints</w:t>
+      </w:r>
+      <w:r>
+        <w:t xml:space="preserve"> zu der Hauptkarosserie und kapseln so unnötige Informationen aus der </w:t>
+      </w:r>
+      <w:proofErr w:type="spellStart"/>
+      <w:r>
+        <w:rPr>
+          <w:i/>
+        </w:rPr>
+        <w:t>Vehicle</w:t>
+      </w:r>
+      <w:proofErr w:type="spellEnd"/>
+      <w:r>
+        <w:t xml:space="preserve">-Klasse heraus. Auf die verbleibenden Eigenschaften der Fahrzeug-Klasse </w:t>
+      </w:r>
+      <w:r>
+        <w:t>werden</w:t>
+      </w:r>
+      <w:r>
+        <w:t xml:space="preserve"> an dieser Stelle nicht weiter eingegangen. Bei ihnen handelt es sich hauptsächlich um Informationen über die physikalischen Eigenschaften, die von der Fahrzeugphysik genutzt werden können.</w:t>
+      </w:r>
     </w:p>
     <w:p>
       <w:pPr>
         <w:pStyle w:val="-OlWIRStandardtextEinzug-"/>
         <w:ind w:firstLine="0"/>
       </w:pPr>
-    </w:p>
-    <w:p>
-      <w:pPr>
-        <w:pStyle w:val="-OlWIRberschrift1-"/>
-      </w:pPr>
-      <w:r>
+      <w:r>
+        <w:rPr>
+          <w:noProof/>
+        </w:rPr>
         <w:lastRenderedPageBreak/>
-        <w:t>9 Anhang</w:t>
-      </w:r>
-    </w:p>
-    <w:p>
-      <w:pPr>
-        <w:pStyle w:val="-OlWIRberschrift2-"/>
-        <w:numPr>
-          <w:ilvl w:val="0"/>
-          <w:numId w:val="0"/>
-        </w:numPr>
-        <w:ind w:left="720" w:hanging="720"/>
-      </w:pPr>
-      <w:r>
-        <w:rPr>
-          <w:noProof/>
-        </w:rPr>
         <w:drawing>
-          <wp:anchor distT="0" distB="0" distL="114300" distR="114300" simplePos="0" relativeHeight="251680256" behindDoc="0" locked="0" layoutInCell="1" allowOverlap="1" wp14:anchorId="1A368596" wp14:editId="4174CA17">
+          <wp:anchor distT="0" distB="0" distL="114300" distR="114300" simplePos="0" relativeHeight="251683328" behindDoc="0" locked="0" layoutInCell="1" allowOverlap="1" wp14:anchorId="2C70723D" wp14:editId="67F0BAAC">
             <wp:simplePos x="0" y="0"/>
             <wp:positionH relativeFrom="column">
-              <wp:posOffset>0</wp:posOffset>
+              <wp:posOffset>1283335</wp:posOffset>
             </wp:positionH>
             <wp:positionV relativeFrom="paragraph">
-              <wp:posOffset>315434</wp:posOffset>
+              <wp:posOffset>3084356</wp:posOffset>
             </wp:positionV>
-            <wp:extent cx="1338580" cy="2523490"/>
+            <wp:extent cx="2113200" cy="4032000"/>
             <wp:effectExtent l="0" t="0" r="0" b="0"/>
             <wp:wrapTopAndBottom/>
-            <wp:docPr id="33" name="Grafik 33"/>
+            <wp:docPr id="35" name="Grafik 35" descr="C:\Users\Eike Stein\Documents\GitHub\Bachlorarbeit\VehicleBehaviorLearning\images\Simulationsablauf.png"/>
+            <wp:cNvGraphicFramePr>
+              <a:graphicFrameLocks xmlns:a="http://schemas.openxmlformats.org/drawingml/2006/main" noChangeAspect="1"/>
+            </wp:cNvGraphicFramePr>
+            <a:graphic xmlns:a="http://schemas.openxmlformats.org/drawingml/2006/main">
+              <a:graphicData uri="http://schemas.openxmlformats.org/drawingml/2006/picture">
+                <pic:pic xmlns:pic="http://schemas.openxmlformats.org/drawingml/2006/picture">
+                  <pic:nvPicPr>
+                    <pic:cNvPr id="0" name="Picture 6" descr="C:\Users\Eike Stein\Documents\GitHub\Bachlorarbeit\VehicleBehaviorLearning\images\Simulationsablauf.png"/>
+                    <pic:cNvPicPr>
+                      <a:picLocks noChangeAspect="1" noChangeArrowheads="1"/>
+                    </pic:cNvPicPr>
+                  </pic:nvPicPr>
+                  <pic:blipFill>
+                    <a:blip r:embed="rId37" cstate="print">
+                      <a:extLst>
+                        <a:ext uri="{28A0092B-C50C-407E-A947-70E740481C1C}">
+                          <a14:useLocalDpi xmlns:a14="http://schemas.microsoft.com/office/drawing/2010/main" val="0"/>
+                        </a:ext>
+                      </a:extLst>
+                    </a:blip>
+                    <a:srcRect/>
+                    <a:stretch>
+                      <a:fillRect/>
+                    </a:stretch>
+                  </pic:blipFill>
+                  <pic:spPr bwMode="auto">
+                    <a:xfrm>
+                      <a:off x="0" y="0"/>
+                      <a:ext cx="2113200" cy="4032000"/>
+                    </a:xfrm>
+                    <a:prstGeom prst="rect">
+                      <a:avLst/>
+                    </a:prstGeom>
+                    <a:noFill/>
+                    <a:ln>
+                      <a:noFill/>
+                    </a:ln>
+                  </pic:spPr>
+                </pic:pic>
+              </a:graphicData>
+            </a:graphic>
+            <wp14:sizeRelH relativeFrom="margin">
+              <wp14:pctWidth>0</wp14:pctWidth>
+            </wp14:sizeRelH>
+            <wp14:sizeRelV relativeFrom="margin">
+              <wp14:pctHeight>0</wp14:pctHeight>
+            </wp14:sizeRelV>
+          </wp:anchor>
+        </w:drawing>
+      </w:r>
+      <w:r>
+        <w:rPr>
+          <w:noProof/>
+        </w:rPr>
+        <w:drawing>
+          <wp:anchor distT="0" distB="0" distL="114300" distR="114300" simplePos="0" relativeHeight="251682304" behindDoc="0" locked="0" layoutInCell="1" allowOverlap="1" wp14:anchorId="5EC7D320" wp14:editId="2906FE25">
+            <wp:simplePos x="0" y="0"/>
+            <wp:positionH relativeFrom="column">
+              <wp:posOffset>3194050</wp:posOffset>
+            </wp:positionH>
+            <wp:positionV relativeFrom="paragraph">
+              <wp:posOffset>333214</wp:posOffset>
+            </wp:positionV>
+            <wp:extent cx="1479550" cy="2170430"/>
+            <wp:effectExtent l="0" t="0" r="6350" b="1270"/>
+            <wp:wrapSquare wrapText="bothSides"/>
+            <wp:docPr id="34" name="Grafik 34"/>
             <wp:cNvGraphicFramePr>
               <a:graphicFrameLocks xmlns:a="http://schemas.openxmlformats.org/drawingml/2006/main" noChangeAspect="1"/>
             </wp:cNvGraphicFramePr>
@@ -13811,7 +14175,7 @@
                     <pic:cNvPicPr/>
                   </pic:nvPicPr>
                   <pic:blipFill>
-                    <a:blip r:embed="rId36">
+                    <a:blip r:embed="rId38">
                       <a:extLst>
                         <a:ext uri="{28A0092B-C50C-407E-A947-70E740481C1C}">
                           <a14:useLocalDpi xmlns:a14="http://schemas.microsoft.com/office/drawing/2010/main" val="0"/>
@@ -13825,7 +14189,7 @@
                   <pic:spPr>
                     <a:xfrm>
                       <a:off x="0" y="0"/>
-                      <a:ext cx="1338580" cy="2523490"/>
+                      <a:ext cx="1479550" cy="2170430"/>
                     </a:xfrm>
                     <a:prstGeom prst="rect">
                       <a:avLst/>
@@ -13844,8 +14208,320 @@
         </w:drawing>
       </w:r>
       <w:r>
+        <w:t xml:space="preserve">Die bis jetzt abgehandelten Schritte werden nur einmalig beim Start der Simulation ausgeführt. Es handelt sich bei ihnen in erster Linie um die Initialisierung der Simulation mit den entsprechenden Komponenten. Im Folgenden werden diejenigen Abläufe vorgestellt, die sich, wie im Kapitel </w:t>
+      </w:r>
+      <w:r>
+        <w:rPr>
+          <w:i/>
+        </w:rPr>
+        <w:t>Konzept</w:t>
+      </w:r>
+      <w:r>
+        <w:t xml:space="preserve"> beschrieben, zyklisch wiederholen. Mit dem Aufruf der </w:t>
+      </w:r>
+      <w:proofErr w:type="spellStart"/>
+      <w:r>
+        <w:rPr>
+          <w:i/>
+        </w:rPr>
+        <w:t>CompleteGeneration</w:t>
+      </w:r>
+      <w:proofErr w:type="spellEnd"/>
+      <w:r>
+        <w:t xml:space="preserve">-Methode der </w:t>
+      </w:r>
+      <w:proofErr w:type="spellStart"/>
+      <w:r>
+        <w:rPr>
+          <w:i/>
+        </w:rPr>
+        <w:t>SimulationManager</w:t>
+      </w:r>
+      <w:proofErr w:type="spellEnd"/>
+      <w:r>
+        <w:t>-Klasse wird der Start eines neuen Zyklus eingeleitet. Jede Ausführung der Teilsimulationen der einzelnen Fahrzeuge werden in Threads geladen, die anschließend gleichzeitig gestartet werden. Der Ablauf einer einzelnen Simulation lässt sich über folgenden Programmablaufplan visualisieren:</w:t>
+      </w:r>
+    </w:p>
+    <w:p>
+      <w:pPr>
+        <w:pStyle w:val="-OlWIRStandardtextEinzug-"/>
+        <w:ind w:firstLine="0"/>
+      </w:pPr>
+      <w:r>
+        <w:t xml:space="preserve">Sobald alle Teilsimulationen terminiert sind, werden die Ergebnisse vom </w:t>
+      </w:r>
+      <w:proofErr w:type="spellStart"/>
+      <w:r>
+        <w:rPr>
+          <w:i/>
+        </w:rPr>
+        <w:t>SimulationManager</w:t>
+      </w:r>
+      <w:proofErr w:type="spellEnd"/>
+      <w:r>
+        <w:t xml:space="preserve"> gesammelt und die Vorbereitung auf die nächste Ausführung beginnt. Dazu wird das neuronale Netzwerk mit der besten Bewertung unverändert in die nächste Generation übernommen. So wird sichergestellt, dass die Population sich im Laufe des Trainings zumindest nicht verschlechtert und die insgesamt beste Lösung erhalten bleibt. Experimente mit der Übernahme mehrerer unveränderter </w:t>
+      </w:r>
+      <w:r>
+        <w:lastRenderedPageBreak/>
+        <w:t>neuronaler Netze zeigte in der Regel ein etwas langsameres Training. Die restlichen neuronalen Netze werden entsprechend dem im</w:t>
+      </w:r>
+      <w:r>
+        <w:t xml:space="preserve"> Kapitel</w:t>
+      </w:r>
+      <w:r>
+        <w:t xml:space="preserve"> </w:t>
+      </w:r>
+      <w:r>
+        <w:rPr>
+          <w:i/>
+        </w:rPr>
+        <w:t>Konzept</w:t>
+      </w:r>
+      <w:r>
+        <w:t xml:space="preserve"> vorgestellten Verfahren selektiert und mutiert in die nächste Generation übernommen. Bei der Mutation wird ein neues Netzwerk erstellt, allerdings ein Verweis auf das Netzwerk, welches die Grundlage für die Mutation darstellte</w:t>
+      </w:r>
+      <w:r>
+        <w:t>,</w:t>
+      </w:r>
+      <w:r>
+        <w:t xml:space="preserve"> gespeichert, damit </w:t>
+      </w:r>
+      <w:r>
+        <w:t xml:space="preserve">der </w:t>
+      </w:r>
+      <w:r>
+        <w:t xml:space="preserve">Vererbungsverlauf, wie erwähnt, dargestellt werden kann. Die Mutationsrate und -stärke werden wie beschrieben berechnet. Anschließend werden die Fahrzeuge in der Simulationsumgebung mit den neuronalen Netzen der neuen Generation ausgestattet und die nächste Generation kann gestartet werden. Vorher werden die gesammelten Ergebnisse jedoch in der Benutzeroberfläche dargestellt. Wurde die Simulation nicht im Einzelschrittmodus gestartet, wird nun erneut die </w:t>
+      </w:r>
+      <w:proofErr w:type="spellStart"/>
+      <w:r>
+        <w:rPr>
+          <w:i/>
+        </w:rPr>
+        <w:t>CompleteGeneration</w:t>
+      </w:r>
+      <w:proofErr w:type="spellEnd"/>
+      <w:r>
+        <w:t>-Methode aufgerufen und die nächste Generation wird berechnet.</w:t>
+      </w:r>
+    </w:p>
+    <w:p>
+      <w:pPr>
+        <w:pStyle w:val="-OlWIRStandardtextEinzug-"/>
+        <w:ind w:firstLine="0"/>
+      </w:pPr>
+      <w:r>
+        <w:t>Der</w:t>
+      </w:r>
+      <w:r>
+        <w:t xml:space="preserve"> hier</w:t>
+      </w:r>
+      <w:r>
+        <w:t xml:space="preserve"> vorgestellte Entwurf fokussiert sich vor allem auf die Simulation. Die Klassen die an dieser Stelle nicht behandelt wurden, können im Anhang in Form von Klassendiagrammen gefunden werden. Dies bezieht sich in erster Linie auf Klassen die für die visuelle Darstellung der Ergebnisse verantwortlich sind, sowie Hilfsklassen, die keine zentrale Rolle in dem Simulationsablauf einnehmen. Wie genau der Ablauf bei der Berechnung der Sensorwerte ist, und wie die Ausgabe des neuronalen Netzwerkes bestimmt wird, wird im folgenden Kapitel </w:t>
+      </w:r>
+      <w:r>
+        <w:rPr>
+          <w:i/>
+        </w:rPr>
+        <w:t>Implementierung</w:t>
+      </w:r>
+      <w:r>
+        <w:t xml:space="preserve"> beschrieben. </w:t>
+      </w:r>
+      <w:r>
+        <w:t xml:space="preserve">Außerdem wird der Programmablaufplan genauer erläutert. </w:t>
+      </w:r>
+      <w:r>
+        <w:t xml:space="preserve">Der Hintergrund ist, dass eine Erklärung ohne auf die konkrete Implementierung einzugehen </w:t>
+      </w:r>
+      <w:r>
+        <w:t xml:space="preserve">die Vorgänge nicht </w:t>
+      </w:r>
+      <w:r>
+        <w:t xml:space="preserve">zufriedenstellen </w:t>
+      </w:r>
+      <w:r>
+        <w:t>darlegen könnte</w:t>
+      </w:r>
+      <w:r>
+        <w:t>. Wie OpenGL für die Visualisierung des Fahrverhaltens eingesetzt wurde, kann im Anhang nachgelesen werden.</w:t>
+      </w:r>
+      <w:bookmarkStart w:id="21" w:name="_GoBack"/>
+      <w:bookmarkEnd w:id="21"/>
+    </w:p>
+    <w:p>
+      <w:pPr>
+        <w:pStyle w:val="-OlWIRberschrift1-"/>
+        <w:numPr>
+          <w:ilvl w:val="0"/>
+          <w:numId w:val="25"/>
+        </w:numPr>
+        <w:rPr>
+          <w:rFonts w:ascii="Arial" w:hAnsi="Arial"/>
+          <w:bCs/>
+        </w:rPr>
+      </w:pPr>
+      <w:bookmarkStart w:id="22" w:name="_Toc458615644"/>
+      <w:r>
+        <w:rPr>
+          <w:rFonts w:ascii="Arial" w:hAnsi="Arial"/>
+          <w:bCs/>
+        </w:rPr>
+        <w:lastRenderedPageBreak/>
+        <w:t>Implementierung</w:t>
+      </w:r>
+      <w:bookmarkEnd w:id="22"/>
+    </w:p>
+    <w:p>
+      <w:pPr>
+        <w:pStyle w:val="-OlWIRStandardtext-"/>
+      </w:pPr>
+      <w:r>
+        <w:t>Nachdem</w:t>
+      </w:r>
+    </w:p>
+    <w:p>
+      <w:pPr>
+        <w:pStyle w:val="-OlWIRberschrift2-"/>
+        <w:numPr>
+          <w:ilvl w:val="0"/>
+          <w:numId w:val="0"/>
+        </w:numPr>
+      </w:pPr>
+      <w:bookmarkStart w:id="23" w:name="_Toc458615645"/>
+      <w:r>
+        <w:t>7</w:t>
+      </w:r>
+      <w:r>
+        <w:t>.1 Simulation</w:t>
+      </w:r>
+      <w:bookmarkEnd w:id="23"/>
+    </w:p>
+    <w:p>
+      <w:pPr>
+        <w:pStyle w:val="-OlWIRberschrift2-"/>
+        <w:numPr>
+          <w:ilvl w:val="0"/>
+          <w:numId w:val="0"/>
+        </w:numPr>
+      </w:pPr>
+      <w:bookmarkStart w:id="24" w:name="_Toc458615646"/>
+      <w:r>
+        <w:t>7</w:t>
+      </w:r>
+      <w:r>
+        <w:t>.2 Künstliches Neuronales Netz</w:t>
+      </w:r>
+      <w:bookmarkEnd w:id="24"/>
+    </w:p>
+    <w:p>
+      <w:pPr>
+        <w:pStyle w:val="-OlWIRberschrift1-"/>
+        <w:rPr>
+          <w:rFonts w:ascii="Arial" w:hAnsi="Arial"/>
+          <w:bCs/>
+        </w:rPr>
+      </w:pPr>
+      <w:bookmarkStart w:id="25" w:name="_Toc458615647"/>
+      <w:r>
+        <w:rPr>
+          <w:rFonts w:ascii="Arial" w:hAnsi="Arial"/>
+          <w:bCs/>
+        </w:rPr>
+        <w:lastRenderedPageBreak/>
+        <w:t>8</w:t>
+      </w:r>
+      <w:r>
+        <w:rPr>
+          <w:rFonts w:ascii="Arial" w:hAnsi="Arial"/>
+          <w:bCs/>
+        </w:rPr>
+        <w:tab/>
+        <w:t>Evaluation</w:t>
+      </w:r>
+      <w:bookmarkEnd w:id="25"/>
+    </w:p>
+    <w:p>
+      <w:pPr>
+        <w:pStyle w:val="-OlWIRberschrift2-"/>
+        <w:numPr>
+          <w:ilvl w:val="0"/>
+          <w:numId w:val="0"/>
+        </w:numPr>
+      </w:pPr>
+      <w:bookmarkStart w:id="26" w:name="_Toc458615648"/>
+      <w:r>
+        <w:t>8</w:t>
+      </w:r>
+      <w:r>
+        <w:t>.1 Fehlerfrei zurückgelegte Strecke</w:t>
+      </w:r>
+      <w:bookmarkEnd w:id="26"/>
+    </w:p>
+    <w:p>
+      <w:pPr>
+        <w:pStyle w:val="-OlWIRberschrift2-"/>
+        <w:numPr>
+          <w:ilvl w:val="0"/>
+          <w:numId w:val="0"/>
+        </w:numPr>
+      </w:pPr>
+      <w:bookmarkStart w:id="27" w:name="_Toc458615649"/>
+      <w:r>
+        <w:t>8</w:t>
+      </w:r>
+      <w:r>
+        <w:t>.2 Geschwindigkeit</w:t>
+      </w:r>
+      <w:bookmarkEnd w:id="27"/>
+    </w:p>
+    <w:p>
+      <w:pPr>
+        <w:pStyle w:val="-OlWIRberschrift2-"/>
+        <w:numPr>
+          <w:ilvl w:val="0"/>
+          <w:numId w:val="0"/>
+        </w:numPr>
+      </w:pPr>
+      <w:bookmarkStart w:id="28" w:name="_Toc458615650"/>
+      <w:r>
+        <w:t>8</w:t>
+      </w:r>
+      <w:r>
+        <w:t>.3 Fahrverhalten</w:t>
+      </w:r>
+      <w:bookmarkEnd w:id="28"/>
+    </w:p>
+    <w:p>
+      <w:pPr>
+        <w:pStyle w:val="-OlWIRStandardtextEinzug-"/>
+        <w:ind w:firstLine="0"/>
+      </w:pPr>
+    </w:p>
+    <w:p>
+      <w:pPr>
+        <w:pStyle w:val="-OlWIRberschrift1-"/>
+      </w:pPr>
+      <w:bookmarkStart w:id="29" w:name="_Toc458615651"/>
+      <w:r>
+        <w:lastRenderedPageBreak/>
+        <w:t>9 Anhang</w:t>
+      </w:r>
+      <w:bookmarkEnd w:id="29"/>
+    </w:p>
+    <w:p>
+      <w:pPr>
+        <w:pStyle w:val="-OlWIRberschrift2-"/>
+        <w:numPr>
+          <w:ilvl w:val="0"/>
+          <w:numId w:val="0"/>
+        </w:numPr>
+        <w:ind w:left="720" w:hanging="720"/>
+      </w:pPr>
+      <w:bookmarkStart w:id="30" w:name="_Toc458615652"/>
+      <w:r>
         <w:t>9.1 Klassendiagramme</w:t>
       </w:r>
+      <w:bookmarkEnd w:id="30"/>
     </w:p>
     <w:p>
       <w:pPr>
@@ -13856,8 +14532,8 @@
       <w:pPr>
         <w:pStyle w:val="-OlWIRStandardtextEinzug-"/>
         <w:sectPr>
-          <w:headerReference w:type="default" r:id="rId37"/>
-          <w:footerReference w:type="default" r:id="rId38"/>
+          <w:headerReference w:type="default" r:id="rId39"/>
+          <w:footerReference w:type="default" r:id="rId40"/>
           <w:type w:val="oddPage"/>
           <w:pgSz w:w="11906" w:h="16838" w:code="9"/>
           <w:pgMar w:top="1701" w:right="2268" w:bottom="1701" w:left="2268" w:header="1304" w:footer="794" w:gutter="0"/>
@@ -13880,14 +14556,14 @@
           <w:szCs w:val="20"/>
         </w:rPr>
       </w:pPr>
-      <w:bookmarkStart w:id="27" w:name="_Toc165890730"/>
-      <w:bookmarkStart w:id="28" w:name="_Toc458348521"/>
+      <w:bookmarkStart w:id="31" w:name="_Toc165890730"/>
+      <w:bookmarkStart w:id="32" w:name="_Toc458615653"/>
       <w:r>
         <w:lastRenderedPageBreak/>
         <w:t>Literatur</w:t>
       </w:r>
-      <w:bookmarkEnd w:id="27"/>
-      <w:bookmarkEnd w:id="28"/>
+      <w:bookmarkEnd w:id="31"/>
+      <w:bookmarkEnd w:id="32"/>
       <w:r>
         <w:fldChar w:fldCharType="begin"/>
       </w:r>
@@ -14262,16 +14938,16 @@
         <w:lastRenderedPageBreak/>
         <w:fldChar w:fldCharType="end"/>
       </w:r>
-      <w:bookmarkStart w:id="29" w:name="_Toc165890720"/>
-      <w:bookmarkStart w:id="30" w:name="_Toc458348522"/>
+      <w:bookmarkStart w:id="33" w:name="_Toc165890720"/>
+      <w:bookmarkStart w:id="34" w:name="_Toc458615654"/>
       <w:r>
         <w:t>A</w:t>
       </w:r>
-      <w:bookmarkEnd w:id="29"/>
+      <w:bookmarkEnd w:id="33"/>
       <w:r>
         <w:t>bbildungen</w:t>
       </w:r>
-      <w:bookmarkEnd w:id="30"/>
+      <w:bookmarkEnd w:id="34"/>
     </w:p>
     <w:p>
       <w:pPr>
@@ -14443,12 +15119,12 @@
         <w:pStyle w:val="-OlWIRKapiteltitel-"/>
         <w:jc w:val="both"/>
       </w:pPr>
-      <w:bookmarkStart w:id="31" w:name="_Toc458348523"/>
+      <w:bookmarkStart w:id="35" w:name="_Toc458615655"/>
       <w:r>
         <w:lastRenderedPageBreak/>
         <w:t>Abkürzungen</w:t>
       </w:r>
-      <w:bookmarkEnd w:id="31"/>
+      <w:bookmarkEnd w:id="35"/>
     </w:p>
     <w:p>
       <w:pPr>
@@ -14474,9 +15150,11 @@
         <w:pStyle w:val="-OlWIRAbkVerz-"/>
         <w:jc w:val="both"/>
       </w:pPr>
+      <w:proofErr w:type="spellStart"/>
       <w:r>
         <w:t>ABl.</w:t>
       </w:r>
+      <w:proofErr w:type="spellEnd"/>
       <w:r>
         <w:tab/>
         <w:t>Amtsblatt</w:t>
@@ -14548,9 +15226,11 @@
         <w:pStyle w:val="-OlWIRAbkVerz-"/>
         <w:jc w:val="both"/>
       </w:pPr>
+      <w:proofErr w:type="spellStart"/>
       <w:r>
         <w:t>BPatG</w:t>
       </w:r>
+      <w:proofErr w:type="spellEnd"/>
       <w:r>
         <w:tab/>
         <w:t>Bundespatentgericht</w:t>
@@ -14561,9 +15241,11 @@
         <w:pStyle w:val="-OlWIRAbkVerz-"/>
         <w:jc w:val="both"/>
       </w:pPr>
+      <w:proofErr w:type="spellStart"/>
       <w:r>
         <w:t>BReg</w:t>
       </w:r>
+      <w:proofErr w:type="spellEnd"/>
       <w:r>
         <w:tab/>
         <w:t>Bundesregierung</w:t>
@@ -14697,7 +15379,15 @@
       </w:r>
       <w:r>
         <w:tab/>
-        <w:t>European Intellectual Property Review</w:t>
+        <w:t xml:space="preserve">European </w:t>
+      </w:r>
+      <w:proofErr w:type="spellStart"/>
+      <w:r>
+        <w:t>Intellectual</w:t>
+      </w:r>
+      <w:proofErr w:type="spellEnd"/>
+      <w:r>
+        <w:t xml:space="preserve"> Property Review</w:t>
       </w:r>
     </w:p>
     <w:p>
@@ -14705,9 +15395,11 @@
         <w:pStyle w:val="-OlWIRAbkVerz-"/>
         <w:jc w:val="both"/>
       </w:pPr>
+      <w:proofErr w:type="spellStart"/>
       <w:r>
         <w:t>EuG</w:t>
       </w:r>
+      <w:proofErr w:type="spellEnd"/>
       <w:r>
         <w:tab/>
         <w:t>Gericht Erster Instanz</w:t>
@@ -14744,8 +15436,13 @@
         <w:pStyle w:val="-OlWIRAbkVerz-"/>
         <w:jc w:val="both"/>
       </w:pPr>
-      <w:r>
-        <w:t>Fn.</w:t>
+      <w:proofErr w:type="spellStart"/>
+      <w:r>
+        <w:t>Fn</w:t>
+      </w:r>
+      <w:proofErr w:type="spellEnd"/>
+      <w:r>
+        <w:t>.</w:t>
       </w:r>
       <w:r>
         <w:tab/>
@@ -14835,9 +15532,11 @@
         <w:pStyle w:val="-OlWIRAbkVerz-"/>
         <w:jc w:val="both"/>
       </w:pPr>
+      <w:proofErr w:type="spellStart"/>
       <w:r>
         <w:t>HfG</w:t>
       </w:r>
+      <w:proofErr w:type="spellEnd"/>
       <w:r>
         <w:tab/>
         <w:t>Hochschule für Gestaltung</w:t>
@@ -14848,8 +15547,13 @@
         <w:pStyle w:val="-OlWIRAbkVerz-"/>
         <w:jc w:val="both"/>
       </w:pPr>
-      <w:r>
-        <w:t>h.L.</w:t>
+      <w:proofErr w:type="spellStart"/>
+      <w:r>
+        <w:t>h.L</w:t>
+      </w:r>
+      <w:proofErr w:type="spellEnd"/>
+      <w:r>
+        <w:t>.</w:t>
       </w:r>
       <w:r>
         <w:tab/>
@@ -14861,8 +15565,13 @@
         <w:pStyle w:val="-OlWIRAbkVerz-"/>
         <w:jc w:val="both"/>
       </w:pPr>
-      <w:r>
-        <w:t>h.M.</w:t>
+      <w:proofErr w:type="spellStart"/>
+      <w:r>
+        <w:t>h.M</w:t>
+      </w:r>
+      <w:proofErr w:type="spellEnd"/>
+      <w:r>
+        <w:t>.</w:t>
       </w:r>
       <w:r>
         <w:tab/>
@@ -14904,12 +15613,12 @@
       <w:pPr>
         <w:pStyle w:val="-OlWIRKapiteltitel-"/>
       </w:pPr>
-      <w:bookmarkStart w:id="32" w:name="_Toc458348524"/>
+      <w:bookmarkStart w:id="36" w:name="_Toc458615656"/>
       <w:r>
         <w:lastRenderedPageBreak/>
         <w:t>Erklärung</w:t>
       </w:r>
-      <w:bookmarkEnd w:id="32"/>
+      <w:bookmarkEnd w:id="36"/>
     </w:p>
     <w:p/>
     <w:p>
@@ -14919,7 +15628,7 @@
     </w:p>
     <w:p/>
     <w:sectPr>
-      <w:headerReference w:type="even" r:id="rId39"/>
+      <w:headerReference w:type="even" r:id="rId41"/>
       <w:pgSz w:w="11906" w:h="16838"/>
       <w:pgMar w:top="1701" w:right="2268" w:bottom="1701" w:left="2268" w:header="708" w:footer="708" w:gutter="0"/>
       <w:cols w:space="708"/>
@@ -15223,12 +15932,14 @@
       <w:r>
         <w:t xml:space="preserve"> </w:t>
       </w:r>
+      <w:proofErr w:type="spellStart"/>
       <w:r>
         <w:rPr>
           <w:i/>
         </w:rPr>
         <w:t>Dot</w:t>
       </w:r>
+      <w:proofErr w:type="spellEnd"/>
       <w:r>
         <w:t xml:space="preserve"> ist dabei das Skalarprodukt zweier Vektoren. Sowohl der Normalvektor als auch der Geschwindigkeitsvektor können von der Physikengine erfragt werden.</w:t>
       </w:r>
@@ -15367,12 +16078,14 @@
       <w:r>
         <w:t xml:space="preserve"> oder Englisch </w:t>
       </w:r>
+      <w:proofErr w:type="spellStart"/>
       <w:r>
         <w:rPr>
           <w:i/>
         </w:rPr>
         <w:t>jagged</w:t>
       </w:r>
+      <w:proofErr w:type="spellEnd"/>
       <w:r>
         <w:t xml:space="preserve"> bedeutet bei </w:t>
       </w:r>
@@ -15454,7 +16167,15 @@
         <w:footnoteRef/>
       </w:r>
       <w:r>
-        <w:t xml:space="preserve"> Die ersten Koordinaten der Rennstrecke dienen als Startpunkt. Ob dies dem tatsächlichen Start auf den originalen Rennstrecken entspricht, hängt davon ab, wie die GPSies Benutzer die Rennstrecke eingestellt haben.</w:t>
+        <w:t xml:space="preserve"> Die ersten Koordinaten der Rennstrecke dienen als Startpunkt. Ob dies dem tatsächlichen Start auf den originalen Rennstrecken entspricht, hängt davon ab, wie die </w:t>
+      </w:r>
+      <w:proofErr w:type="spellStart"/>
+      <w:r>
+        <w:t>GPSies</w:t>
+      </w:r>
+      <w:proofErr w:type="spellEnd"/>
+      <w:r>
+        <w:t xml:space="preserve"> Benutzer die Rennstrecke eingestellt haben.</w:t>
       </w:r>
     </w:p>
   </w:footnote>
@@ -15610,7 +16331,7 @@
         <w:rStyle w:val="Seitenzahl"/>
         <w:noProof/>
       </w:rPr>
-      <w:t>35</w:t>
+      <w:t>38</w:t>
     </w:r>
     <w:r>
       <w:rPr>
@@ -26441,7 +27162,7 @@
 </file>
 
 <file path=customXml/itemProps1.xml><?xml version="1.0" encoding="utf-8"?>
-<ds:datastoreItem xmlns:ds="http://schemas.openxmlformats.org/officeDocument/2006/customXml" ds:itemID="{362327F1-D4FE-4542-B4E8-2710BEEA8BE7}">
+<ds:datastoreItem xmlns:ds="http://schemas.openxmlformats.org/officeDocument/2006/customXml" ds:itemID="{9ED4E42B-108B-426F-BEB3-7653F5851D7B}">
   <ds:schemaRefs>
     <ds:schemaRef ds:uri="http://schemas.openxmlformats.org/officeDocument/2006/bibliography"/>
   </ds:schemaRefs>

</xml_diff>

<commit_message>
Continued working on "Implementation"
</commit_message>
<xml_diff>
--- a/Bachlorarbeit.docx
+++ b/Bachlorarbeit.docx
@@ -497,7 +497,7 @@
         <w:rPr>
           <w:noProof/>
         </w:rPr>
-        <w:instrText xml:space="preserve"> PAGEREF _Toc458696281 \h </w:instrText>
+        <w:instrText xml:space="preserve"> PAGEREF _Toc458723469 \h </w:instrText>
       </w:r>
       <w:r>
         <w:rPr>
@@ -578,7 +578,7 @@
         <w:rPr>
           <w:noProof/>
         </w:rPr>
-        <w:instrText xml:space="preserve"> PAGEREF _Toc458696282 \h </w:instrText>
+        <w:instrText xml:space="preserve"> PAGEREF _Toc458723470 \h </w:instrText>
       </w:r>
       <w:r>
         <w:rPr>
@@ -657,7 +657,7 @@
         <w:rPr>
           <w:noProof/>
         </w:rPr>
-        <w:instrText xml:space="preserve"> PAGEREF _Toc458696283 \h </w:instrText>
+        <w:instrText xml:space="preserve"> PAGEREF _Toc458723471 \h </w:instrText>
       </w:r>
       <w:r>
         <w:rPr>
@@ -736,7 +736,7 @@
         <w:rPr>
           <w:noProof/>
         </w:rPr>
-        <w:instrText xml:space="preserve"> PAGEREF _Toc458696284 \h </w:instrText>
+        <w:instrText xml:space="preserve"> PAGEREF _Toc458723472 \h </w:instrText>
       </w:r>
       <w:r>
         <w:rPr>
@@ -815,7 +815,7 @@
         <w:rPr>
           <w:noProof/>
         </w:rPr>
-        <w:instrText xml:space="preserve"> PAGEREF _Toc458696285 \h </w:instrText>
+        <w:instrText xml:space="preserve"> PAGEREF _Toc458723473 \h </w:instrText>
       </w:r>
       <w:r>
         <w:rPr>
@@ -894,7 +894,7 @@
         <w:rPr>
           <w:noProof/>
         </w:rPr>
-        <w:instrText xml:space="preserve"> PAGEREF _Toc458696286 \h </w:instrText>
+        <w:instrText xml:space="preserve"> PAGEREF _Toc458723474 \h </w:instrText>
       </w:r>
       <w:r>
         <w:rPr>
@@ -975,7 +975,7 @@
         <w:rPr>
           <w:noProof/>
         </w:rPr>
-        <w:instrText xml:space="preserve"> PAGEREF _Toc458696287 \h </w:instrText>
+        <w:instrText xml:space="preserve"> PAGEREF _Toc458723475 \h </w:instrText>
       </w:r>
       <w:r>
         <w:rPr>
@@ -1056,7 +1056,7 @@
         <w:rPr>
           <w:noProof/>
         </w:rPr>
-        <w:instrText xml:space="preserve"> PAGEREF _Toc458696288 \h </w:instrText>
+        <w:instrText xml:space="preserve"> PAGEREF _Toc458723476 \h </w:instrText>
       </w:r>
       <w:r>
         <w:rPr>
@@ -1137,7 +1137,7 @@
         <w:rPr>
           <w:noProof/>
         </w:rPr>
-        <w:instrText xml:space="preserve"> PAGEREF _Toc458696289 \h </w:instrText>
+        <w:instrText xml:space="preserve"> PAGEREF _Toc458723477 \h </w:instrText>
       </w:r>
       <w:r>
         <w:rPr>
@@ -1199,7 +1199,7 @@
         <w:rPr>
           <w:noProof/>
         </w:rPr>
-        <w:instrText xml:space="preserve"> PAGEREF _Toc458696290 \h </w:instrText>
+        <w:instrText xml:space="preserve"> PAGEREF _Toc458723478 \h </w:instrText>
       </w:r>
       <w:r>
         <w:rPr>
@@ -1261,7 +1261,7 @@
         <w:rPr>
           <w:noProof/>
         </w:rPr>
-        <w:instrText xml:space="preserve"> PAGEREF _Toc458696291 \h </w:instrText>
+        <w:instrText xml:space="preserve"> PAGEREF _Toc458723479 \h </w:instrText>
       </w:r>
       <w:r>
         <w:rPr>
@@ -1322,7 +1322,7 @@
         <w:rPr>
           <w:noProof/>
         </w:rPr>
-        <w:instrText xml:space="preserve"> PAGEREF _Toc458696292 \h </w:instrText>
+        <w:instrText xml:space="preserve"> PAGEREF _Toc458723480 \h </w:instrText>
       </w:r>
       <w:r>
         <w:rPr>
@@ -1383,7 +1383,7 @@
         <w:rPr>
           <w:noProof/>
         </w:rPr>
-        <w:instrText xml:space="preserve"> PAGEREF _Toc458696293 \h </w:instrText>
+        <w:instrText xml:space="preserve"> PAGEREF _Toc458723481 \h </w:instrText>
       </w:r>
       <w:r>
         <w:rPr>
@@ -1444,7 +1444,7 @@
         <w:rPr>
           <w:noProof/>
         </w:rPr>
-        <w:instrText xml:space="preserve"> PAGEREF _Toc458696294 \h </w:instrText>
+        <w:instrText xml:space="preserve"> PAGEREF _Toc458723482 \h </w:instrText>
       </w:r>
       <w:r>
         <w:rPr>
@@ -1462,6 +1462,193 @@
           <w:noProof/>
         </w:rPr>
         <w:t>33</w:t>
+      </w:r>
+      <w:r>
+        <w:rPr>
+          <w:noProof/>
+        </w:rPr>
+        <w:fldChar w:fldCharType="end"/>
+      </w:r>
+    </w:p>
+    <w:p>
+      <w:pPr>
+        <w:pStyle w:val="Verzeichnis1"/>
+        <w:tabs>
+          <w:tab w:val="right" w:leader="dot" w:pos="7360"/>
+        </w:tabs>
+        <w:rPr>
+          <w:rFonts w:asciiTheme="minorHAnsi" w:eastAsiaTheme="minorEastAsia" w:hAnsiTheme="minorHAnsi" w:cstheme="minorBidi"/>
+          <w:b w:val="0"/>
+          <w:bCs w:val="0"/>
+          <w:noProof/>
+          <w:sz w:val="22"/>
+          <w:szCs w:val="22"/>
+        </w:rPr>
+      </w:pPr>
+      <w:r>
+        <w:rPr>
+          <w:noProof/>
+        </w:rPr>
+        <w:t>7 Implementierung</w:t>
+      </w:r>
+      <w:r>
+        <w:rPr>
+          <w:noProof/>
+        </w:rPr>
+        <w:tab/>
+      </w:r>
+      <w:r>
+        <w:rPr>
+          <w:noProof/>
+        </w:rPr>
+        <w:fldChar w:fldCharType="begin"/>
+      </w:r>
+      <w:r>
+        <w:rPr>
+          <w:noProof/>
+        </w:rPr>
+        <w:instrText xml:space="preserve"> PAGEREF _Toc458723483 \h </w:instrText>
+      </w:r>
+      <w:r>
+        <w:rPr>
+          <w:noProof/>
+        </w:rPr>
+      </w:r>
+      <w:r>
+        <w:rPr>
+          <w:noProof/>
+        </w:rPr>
+        <w:fldChar w:fldCharType="separate"/>
+      </w:r>
+      <w:r>
+        <w:rPr>
+          <w:noProof/>
+        </w:rPr>
+        <w:t>37</w:t>
+      </w:r>
+      <w:r>
+        <w:rPr>
+          <w:noProof/>
+        </w:rPr>
+        <w:fldChar w:fldCharType="end"/>
+      </w:r>
+    </w:p>
+    <w:p>
+      <w:pPr>
+        <w:pStyle w:val="Verzeichnis2"/>
+        <w:tabs>
+          <w:tab w:val="right" w:leader="dot" w:pos="7360"/>
+        </w:tabs>
+        <w:rPr>
+          <w:rFonts w:asciiTheme="minorHAnsi" w:eastAsiaTheme="minorEastAsia" w:hAnsiTheme="minorHAnsi" w:cstheme="minorBidi"/>
+          <w:iCs w:val="0"/>
+          <w:noProof/>
+          <w:sz w:val="22"/>
+          <w:szCs w:val="22"/>
+        </w:rPr>
+      </w:pPr>
+      <w:r>
+        <w:rPr>
+          <w:noProof/>
+        </w:rPr>
+        <w:t>7.1 Künstliche neuronale Netze</w:t>
+      </w:r>
+      <w:r>
+        <w:rPr>
+          <w:noProof/>
+        </w:rPr>
+        <w:tab/>
+      </w:r>
+      <w:r>
+        <w:rPr>
+          <w:noProof/>
+        </w:rPr>
+        <w:fldChar w:fldCharType="begin"/>
+      </w:r>
+      <w:r>
+        <w:rPr>
+          <w:noProof/>
+        </w:rPr>
+        <w:instrText xml:space="preserve"> PAGEREF _Toc458723484 \h </w:instrText>
+      </w:r>
+      <w:r>
+        <w:rPr>
+          <w:noProof/>
+        </w:rPr>
+      </w:r>
+      <w:r>
+        <w:rPr>
+          <w:noProof/>
+        </w:rPr>
+        <w:fldChar w:fldCharType="separate"/>
+      </w:r>
+      <w:r>
+        <w:rPr>
+          <w:noProof/>
+        </w:rPr>
+        <w:t>37</w:t>
+      </w:r>
+      <w:r>
+        <w:rPr>
+          <w:noProof/>
+        </w:rPr>
+        <w:fldChar w:fldCharType="end"/>
+      </w:r>
+    </w:p>
+    <w:p>
+      <w:pPr>
+        <w:pStyle w:val="Verzeichnis2"/>
+        <w:tabs>
+          <w:tab w:val="right" w:leader="dot" w:pos="7360"/>
+        </w:tabs>
+        <w:rPr>
+          <w:rFonts w:asciiTheme="minorHAnsi" w:eastAsiaTheme="minorEastAsia" w:hAnsiTheme="minorHAnsi" w:cstheme="minorBidi"/>
+          <w:iCs w:val="0"/>
+          <w:noProof/>
+          <w:sz w:val="22"/>
+          <w:szCs w:val="22"/>
+        </w:rPr>
+      </w:pPr>
+      <w:r>
+        <w:rPr>
+          <w:noProof/>
+        </w:rPr>
+        <w:t>7.2 Physikengine und Fahrzeugphysik</w:t>
+      </w:r>
+      <w:r>
+        <w:rPr>
+          <w:noProof/>
+        </w:rPr>
+        <w:tab/>
+      </w:r>
+      <w:r>
+        <w:rPr>
+          <w:noProof/>
+        </w:rPr>
+        <w:fldChar w:fldCharType="begin"/>
+      </w:r>
+      <w:r>
+        <w:rPr>
+          <w:noProof/>
+        </w:rPr>
+        <w:instrText xml:space="preserve"> PAGEREF _Toc458723485 \h </w:instrText>
+      </w:r>
+      <w:r>
+        <w:rPr>
+          <w:noProof/>
+        </w:rPr>
+      </w:r>
+      <w:r>
+        <w:rPr>
+          <w:noProof/>
+        </w:rPr>
+        <w:fldChar w:fldCharType="separate"/>
+      </w:r>
+      <w:r>
+        <w:rPr>
+          <w:noProof/>
+        </w:rPr>
+        <w:t>38</w:t>
       </w:r>
       <w:r>
         <w:rPr>
@@ -1490,7 +1677,7 @@
         <w:rPr>
           <w:noProof/>
         </w:rPr>
-        <w:t>6</w:t>
+        <w:t>8</w:t>
       </w:r>
       <w:r>
         <w:rPr>
@@ -1507,7 +1694,7 @@
         <w:rPr>
           <w:noProof/>
         </w:rPr>
-        <w:t>Implementierung</w:t>
+        <w:t>Evaluation</w:t>
       </w:r>
       <w:r>
         <w:rPr>
@@ -1525,7 +1712,7 @@
         <w:rPr>
           <w:noProof/>
         </w:rPr>
-        <w:instrText xml:space="preserve"> PAGEREF _Toc458696295 \h </w:instrText>
+        <w:instrText xml:space="preserve"> PAGEREF _Toc458723486 \h </w:instrText>
       </w:r>
       <w:r>
         <w:rPr>
@@ -1542,7 +1729,7 @@
         <w:rPr>
           <w:noProof/>
         </w:rPr>
-        <w:t>37</w:t>
+        <w:t>43</w:t>
       </w:r>
       <w:r>
         <w:rPr>
@@ -1569,7 +1756,7 @@
         <w:rPr>
           <w:noProof/>
         </w:rPr>
-        <w:t>7.1 Künstliche neuronale Netze</w:t>
+        <w:t>8.1 Fehlerfrei zurückgelegte Strecke</w:t>
       </w:r>
       <w:r>
         <w:rPr>
@@ -1587,7 +1774,7 @@
         <w:rPr>
           <w:noProof/>
         </w:rPr>
-        <w:instrText xml:space="preserve"> PAGEREF _Toc458696296 \h </w:instrText>
+        <w:instrText xml:space="preserve"> PAGEREF _Toc458723487 \h </w:instrText>
       </w:r>
       <w:r>
         <w:rPr>
@@ -1604,7 +1791,7 @@
         <w:rPr>
           <w:noProof/>
         </w:rPr>
-        <w:t>37</w:t>
+        <w:t>43</w:t>
       </w:r>
       <w:r>
         <w:rPr>
@@ -1631,7 +1818,7 @@
         <w:rPr>
           <w:noProof/>
         </w:rPr>
-        <w:t>7.2 Physikengine</w:t>
+        <w:t>8.2 Geschwindigkeit</w:t>
       </w:r>
       <w:r>
         <w:rPr>
@@ -1649,7 +1836,7 @@
         <w:rPr>
           <w:noProof/>
         </w:rPr>
-        <w:instrText xml:space="preserve"> PAGEREF _Toc458696297 \h </w:instrText>
+        <w:instrText xml:space="preserve"> PAGEREF _Toc458723488 \h </w:instrText>
       </w:r>
       <w:r>
         <w:rPr>
@@ -1666,88 +1853,7 @@
         <w:rPr>
           <w:noProof/>
         </w:rPr>
-        <w:t>38</w:t>
-      </w:r>
-      <w:r>
-        <w:rPr>
-          <w:noProof/>
-        </w:rPr>
-        <w:fldChar w:fldCharType="end"/>
-      </w:r>
-    </w:p>
-    <w:p>
-      <w:pPr>
-        <w:pStyle w:val="Verzeichnis1"/>
-        <w:tabs>
-          <w:tab w:val="left" w:pos="482"/>
-          <w:tab w:val="right" w:leader="dot" w:pos="7360"/>
-        </w:tabs>
-        <w:rPr>
-          <w:rFonts w:asciiTheme="minorHAnsi" w:eastAsiaTheme="minorEastAsia" w:hAnsiTheme="minorHAnsi" w:cstheme="minorBidi"/>
-          <w:b w:val="0"/>
-          <w:bCs w:val="0"/>
-          <w:noProof/>
-          <w:sz w:val="22"/>
-          <w:szCs w:val="22"/>
-        </w:rPr>
-      </w:pPr>
-      <w:r>
-        <w:rPr>
-          <w:noProof/>
-        </w:rPr>
-        <w:t>8</w:t>
-      </w:r>
-      <w:r>
-        <w:rPr>
-          <w:rFonts w:asciiTheme="minorHAnsi" w:eastAsiaTheme="minorEastAsia" w:hAnsiTheme="minorHAnsi" w:cstheme="minorBidi"/>
-          <w:b w:val="0"/>
-          <w:bCs w:val="0"/>
-          <w:noProof/>
-          <w:sz w:val="22"/>
-          <w:szCs w:val="22"/>
-        </w:rPr>
-        <w:tab/>
-      </w:r>
-      <w:r>
-        <w:rPr>
-          <w:noProof/>
-        </w:rPr>
-        <w:t>Evaluation</w:t>
-      </w:r>
-      <w:r>
-        <w:rPr>
-          <w:noProof/>
-        </w:rPr>
-        <w:tab/>
-      </w:r>
-      <w:r>
-        <w:rPr>
-          <w:noProof/>
-        </w:rPr>
-        <w:fldChar w:fldCharType="begin"/>
-      </w:r>
-      <w:r>
-        <w:rPr>
-          <w:noProof/>
-        </w:rPr>
-        <w:instrText xml:space="preserve"> PAGEREF _Toc458696298 \h </w:instrText>
-      </w:r>
-      <w:r>
-        <w:rPr>
-          <w:noProof/>
-        </w:rPr>
-      </w:r>
-      <w:r>
-        <w:rPr>
-          <w:noProof/>
-        </w:rPr>
-        <w:fldChar w:fldCharType="separate"/>
-      </w:r>
-      <w:r>
-        <w:rPr>
-          <w:noProof/>
-        </w:rPr>
-        <w:t>39</w:t>
+        <w:t>43</w:t>
       </w:r>
       <w:r>
         <w:rPr>
@@ -1774,7 +1880,7 @@
         <w:rPr>
           <w:noProof/>
         </w:rPr>
-        <w:t>8.1 Fehlerfrei zurückgelegte Strecke</w:t>
+        <w:t>8.3 Fahrverhalten</w:t>
       </w:r>
       <w:r>
         <w:rPr>
@@ -1792,7 +1898,7 @@
         <w:rPr>
           <w:noProof/>
         </w:rPr>
-        <w:instrText xml:space="preserve"> PAGEREF _Toc458696299 \h </w:instrText>
+        <w:instrText xml:space="preserve"> PAGEREF _Toc458723489 \h </w:instrText>
       </w:r>
       <w:r>
         <w:rPr>
@@ -1809,7 +1915,70 @@
         <w:rPr>
           <w:noProof/>
         </w:rPr>
-        <w:t>39</w:t>
+        <w:t>43</w:t>
+      </w:r>
+      <w:r>
+        <w:rPr>
+          <w:noProof/>
+        </w:rPr>
+        <w:fldChar w:fldCharType="end"/>
+      </w:r>
+    </w:p>
+    <w:p>
+      <w:pPr>
+        <w:pStyle w:val="Verzeichnis1"/>
+        <w:tabs>
+          <w:tab w:val="right" w:leader="dot" w:pos="7360"/>
+        </w:tabs>
+        <w:rPr>
+          <w:rFonts w:asciiTheme="minorHAnsi" w:eastAsiaTheme="minorEastAsia" w:hAnsiTheme="minorHAnsi" w:cstheme="minorBidi"/>
+          <w:b w:val="0"/>
+          <w:bCs w:val="0"/>
+          <w:noProof/>
+          <w:sz w:val="22"/>
+          <w:szCs w:val="22"/>
+        </w:rPr>
+      </w:pPr>
+      <w:r>
+        <w:rPr>
+          <w:noProof/>
+        </w:rPr>
+        <w:t>9 Anhang</w:t>
+      </w:r>
+      <w:r>
+        <w:rPr>
+          <w:noProof/>
+        </w:rPr>
+        <w:tab/>
+      </w:r>
+      <w:r>
+        <w:rPr>
+          <w:noProof/>
+        </w:rPr>
+        <w:fldChar w:fldCharType="begin"/>
+      </w:r>
+      <w:r>
+        <w:rPr>
+          <w:noProof/>
+        </w:rPr>
+        <w:instrText xml:space="preserve"> PAGEREF _Toc458723490 \h </w:instrText>
+      </w:r>
+      <w:r>
+        <w:rPr>
+          <w:noProof/>
+        </w:rPr>
+      </w:r>
+      <w:r>
+        <w:rPr>
+          <w:noProof/>
+        </w:rPr>
+        <w:fldChar w:fldCharType="separate"/>
+      </w:r>
+      <w:r>
+        <w:rPr>
+          <w:noProof/>
+        </w:rPr>
+        <w:t>44</w:t>
       </w:r>
       <w:r>
         <w:rPr>
@@ -1836,7 +2005,7 @@
         <w:rPr>
           <w:noProof/>
         </w:rPr>
-        <w:t>8.2 Geschwindigkeit</w:t>
+        <w:t>9.1 Klassendiagramme</w:t>
       </w:r>
       <w:r>
         <w:rPr>
@@ -1854,7 +2023,7 @@
         <w:rPr>
           <w:noProof/>
         </w:rPr>
-        <w:instrText xml:space="preserve"> PAGEREF _Toc458696300 \h </w:instrText>
+        <w:instrText xml:space="preserve"> PAGEREF _Toc458723491 \h </w:instrText>
       </w:r>
       <w:r>
         <w:rPr>
@@ -1871,69 +2040,7 @@
         <w:rPr>
           <w:noProof/>
         </w:rPr>
-        <w:t>39</w:t>
-      </w:r>
-      <w:r>
-        <w:rPr>
-          <w:noProof/>
-        </w:rPr>
-        <w:fldChar w:fldCharType="end"/>
-      </w:r>
-    </w:p>
-    <w:p>
-      <w:pPr>
-        <w:pStyle w:val="Verzeichnis2"/>
-        <w:tabs>
-          <w:tab w:val="right" w:leader="dot" w:pos="7360"/>
-        </w:tabs>
-        <w:rPr>
-          <w:rFonts w:asciiTheme="minorHAnsi" w:eastAsiaTheme="minorEastAsia" w:hAnsiTheme="minorHAnsi" w:cstheme="minorBidi"/>
-          <w:iCs w:val="0"/>
-          <w:noProof/>
-          <w:sz w:val="22"/>
-          <w:szCs w:val="22"/>
-        </w:rPr>
-      </w:pPr>
-      <w:r>
-        <w:rPr>
-          <w:noProof/>
-        </w:rPr>
-        <w:t>8.3 Fahrverhalten</w:t>
-      </w:r>
-      <w:r>
-        <w:rPr>
-          <w:noProof/>
-        </w:rPr>
-        <w:tab/>
-      </w:r>
-      <w:r>
-        <w:rPr>
-          <w:noProof/>
-        </w:rPr>
-        <w:fldChar w:fldCharType="begin"/>
-      </w:r>
-      <w:r>
-        <w:rPr>
-          <w:noProof/>
-        </w:rPr>
-        <w:instrText xml:space="preserve"> PAGEREF _Toc458696301 \h </w:instrText>
-      </w:r>
-      <w:r>
-        <w:rPr>
-          <w:noProof/>
-        </w:rPr>
-      </w:r>
-      <w:r>
-        <w:rPr>
-          <w:noProof/>
-        </w:rPr>
-        <w:fldChar w:fldCharType="separate"/>
-      </w:r>
-      <w:r>
-        <w:rPr>
-          <w:noProof/>
-        </w:rPr>
-        <w:t>39</w:t>
+        <w:t>44</w:t>
       </w:r>
       <w:r>
         <w:rPr>
@@ -1961,7 +2068,7 @@
         <w:rPr>
           <w:noProof/>
         </w:rPr>
-        <w:t>9 Anhang</w:t>
+        <w:t>Literatur</w:t>
       </w:r>
       <w:r>
         <w:rPr>
@@ -1979,7 +2086,7 @@
         <w:rPr>
           <w:noProof/>
         </w:rPr>
-        <w:instrText xml:space="preserve"> PAGEREF _Toc458696302 \h </w:instrText>
+        <w:instrText xml:space="preserve"> PAGEREF _Toc458723492 \h </w:instrText>
       </w:r>
       <w:r>
         <w:rPr>
@@ -1996,69 +2103,7 @@
         <w:rPr>
           <w:noProof/>
         </w:rPr>
-        <w:t>40</w:t>
-      </w:r>
-      <w:r>
-        <w:rPr>
-          <w:noProof/>
-        </w:rPr>
-        <w:fldChar w:fldCharType="end"/>
-      </w:r>
-    </w:p>
-    <w:p>
-      <w:pPr>
-        <w:pStyle w:val="Verzeichnis2"/>
-        <w:tabs>
-          <w:tab w:val="right" w:leader="dot" w:pos="7360"/>
-        </w:tabs>
-        <w:rPr>
-          <w:rFonts w:asciiTheme="minorHAnsi" w:eastAsiaTheme="minorEastAsia" w:hAnsiTheme="minorHAnsi" w:cstheme="minorBidi"/>
-          <w:iCs w:val="0"/>
-          <w:noProof/>
-          <w:sz w:val="22"/>
-          <w:szCs w:val="22"/>
-        </w:rPr>
-      </w:pPr>
-      <w:r>
-        <w:rPr>
-          <w:noProof/>
-        </w:rPr>
-        <w:t>9.1 Klassendiagramme</w:t>
-      </w:r>
-      <w:r>
-        <w:rPr>
-          <w:noProof/>
-        </w:rPr>
-        <w:tab/>
-      </w:r>
-      <w:r>
-        <w:rPr>
-          <w:noProof/>
-        </w:rPr>
-        <w:fldChar w:fldCharType="begin"/>
-      </w:r>
-      <w:r>
-        <w:rPr>
-          <w:noProof/>
-        </w:rPr>
-        <w:instrText xml:space="preserve"> PAGEREF _Toc458696303 \h </w:instrText>
-      </w:r>
-      <w:r>
-        <w:rPr>
-          <w:noProof/>
-        </w:rPr>
-      </w:r>
-      <w:r>
-        <w:rPr>
-          <w:noProof/>
-        </w:rPr>
-        <w:fldChar w:fldCharType="separate"/>
-      </w:r>
-      <w:r>
-        <w:rPr>
-          <w:noProof/>
-        </w:rPr>
-        <w:t>40</w:t>
+        <w:t>45</w:t>
       </w:r>
       <w:r>
         <w:rPr>
@@ -2086,7 +2131,7 @@
         <w:rPr>
           <w:noProof/>
         </w:rPr>
-        <w:t>Literatur</w:t>
+        <w:t>Abbildungen</w:t>
       </w:r>
       <w:r>
         <w:rPr>
@@ -2104,7 +2149,7 @@
         <w:rPr>
           <w:noProof/>
         </w:rPr>
-        <w:instrText xml:space="preserve"> PAGEREF _Toc458696304 \h </w:instrText>
+        <w:instrText xml:space="preserve"> PAGEREF _Toc458723493 \h </w:instrText>
       </w:r>
       <w:r>
         <w:rPr>
@@ -2121,7 +2166,7 @@
         <w:rPr>
           <w:noProof/>
         </w:rPr>
-        <w:t>41</w:t>
+        <w:t>46</w:t>
       </w:r>
       <w:r>
         <w:rPr>
@@ -2149,7 +2194,7 @@
         <w:rPr>
           <w:noProof/>
         </w:rPr>
-        <w:t>Abbildungen</w:t>
+        <w:t>Abkürzungen</w:t>
       </w:r>
       <w:r>
         <w:rPr>
@@ -2167,7 +2212,7 @@
         <w:rPr>
           <w:noProof/>
         </w:rPr>
-        <w:instrText xml:space="preserve"> PAGEREF _Toc458696305 \h </w:instrText>
+        <w:instrText xml:space="preserve"> PAGEREF _Toc458723494 \h </w:instrText>
       </w:r>
       <w:r>
         <w:rPr>
@@ -2184,7 +2229,7 @@
         <w:rPr>
           <w:noProof/>
         </w:rPr>
-        <w:t>42</w:t>
+        <w:t>47</w:t>
       </w:r>
       <w:r>
         <w:rPr>
@@ -2212,7 +2257,7 @@
         <w:rPr>
           <w:noProof/>
         </w:rPr>
-        <w:t>Abkürzungen</w:t>
+        <w:t>Erklärung</w:t>
       </w:r>
       <w:r>
         <w:rPr>
@@ -2230,7 +2275,7 @@
         <w:rPr>
           <w:noProof/>
         </w:rPr>
-        <w:instrText xml:space="preserve"> PAGEREF _Toc458696306 \h </w:instrText>
+        <w:instrText xml:space="preserve"> PAGEREF _Toc458723495 \h </w:instrText>
       </w:r>
       <w:r>
         <w:rPr>
@@ -2247,70 +2292,7 @@
         <w:rPr>
           <w:noProof/>
         </w:rPr>
-        <w:t>43</w:t>
-      </w:r>
-      <w:r>
-        <w:rPr>
-          <w:noProof/>
-        </w:rPr>
-        <w:fldChar w:fldCharType="end"/>
-      </w:r>
-    </w:p>
-    <w:p>
-      <w:pPr>
-        <w:pStyle w:val="Verzeichnis1"/>
-        <w:tabs>
-          <w:tab w:val="right" w:leader="dot" w:pos="7360"/>
-        </w:tabs>
-        <w:rPr>
-          <w:rFonts w:asciiTheme="minorHAnsi" w:eastAsiaTheme="minorEastAsia" w:hAnsiTheme="minorHAnsi" w:cstheme="minorBidi"/>
-          <w:b w:val="0"/>
-          <w:bCs w:val="0"/>
-          <w:noProof/>
-          <w:sz w:val="22"/>
-          <w:szCs w:val="22"/>
-        </w:rPr>
-      </w:pPr>
-      <w:r>
-        <w:rPr>
-          <w:noProof/>
-        </w:rPr>
-        <w:t>Erklärung</w:t>
-      </w:r>
-      <w:r>
-        <w:rPr>
-          <w:noProof/>
-        </w:rPr>
-        <w:tab/>
-      </w:r>
-      <w:r>
-        <w:rPr>
-          <w:noProof/>
-        </w:rPr>
-        <w:fldChar w:fldCharType="begin"/>
-      </w:r>
-      <w:r>
-        <w:rPr>
-          <w:noProof/>
-        </w:rPr>
-        <w:instrText xml:space="preserve"> PAGEREF _Toc458696307 \h </w:instrText>
-      </w:r>
-      <w:r>
-        <w:rPr>
-          <w:noProof/>
-        </w:rPr>
-      </w:r>
-      <w:r>
-        <w:rPr>
-          <w:noProof/>
-        </w:rPr>
-        <w:fldChar w:fldCharType="separate"/>
-      </w:r>
-      <w:r>
-        <w:rPr>
-          <w:noProof/>
-        </w:rPr>
-        <w:t>44</w:t>
+        <w:t>48</w:t>
       </w:r>
       <w:r>
         <w:rPr>
@@ -2352,7 +2334,7 @@
           <w:bCs/>
         </w:rPr>
       </w:pPr>
-      <w:bookmarkStart w:id="4" w:name="_Toc458696281"/>
+      <w:bookmarkStart w:id="4" w:name="_Toc458723469"/>
       <w:r>
         <w:rPr>
           <w:rFonts w:ascii="Arial" w:hAnsi="Arial"/>
@@ -2517,7 +2499,7 @@
           <w:bCs/>
         </w:rPr>
       </w:pPr>
-      <w:bookmarkStart w:id="5" w:name="_Toc458696282"/>
+      <w:bookmarkStart w:id="5" w:name="_Toc458723470"/>
       <w:r>
         <w:rPr>
           <w:rFonts w:ascii="Arial" w:hAnsi="Arial"/>
@@ -2544,7 +2526,7 @@
           <w:numId w:val="17"/>
         </w:numPr>
       </w:pPr>
-      <w:bookmarkStart w:id="6" w:name="_Toc458696283"/>
+      <w:bookmarkStart w:id="6" w:name="_Toc458723471"/>
       <w:r>
         <w:t>Autonomes Fahren</w:t>
       </w:r>
@@ -2766,7 +2748,7 @@
           <w:numId w:val="17"/>
         </w:numPr>
       </w:pPr>
-      <w:bookmarkStart w:id="7" w:name="_Toc458696284"/>
+      <w:bookmarkStart w:id="7" w:name="_Toc458723472"/>
       <w:r>
         <w:t>Evolutionäre Algorithmen</w:t>
       </w:r>
@@ -3159,7 +3141,7 @@
           <w:numId w:val="17"/>
         </w:numPr>
       </w:pPr>
-      <w:bookmarkStart w:id="8" w:name="_Toc458696285"/>
+      <w:bookmarkStart w:id="8" w:name="_Toc458723473"/>
       <w:r>
         <w:lastRenderedPageBreak/>
         <w:t>Künstliche n</w:t>
@@ -4270,7 +4252,7 @@
           <w:numId w:val="17"/>
         </w:numPr>
       </w:pPr>
-      <w:bookmarkStart w:id="9" w:name="_Toc458696286"/>
+      <w:bookmarkStart w:id="9" w:name="_Toc458723474"/>
       <w:r>
         <w:t>S</w:t>
       </w:r>
@@ -4482,7 +4464,7 @@
           <w:bCs/>
         </w:rPr>
       </w:pPr>
-      <w:bookmarkStart w:id="10" w:name="_Toc458696287"/>
+      <w:bookmarkStart w:id="10" w:name="_Toc458723475"/>
       <w:r>
         <w:rPr>
           <w:rFonts w:ascii="Arial" w:hAnsi="Arial"/>
@@ -4509,7 +4491,7 @@
           <w:bCs/>
         </w:rPr>
       </w:pPr>
-      <w:bookmarkStart w:id="11" w:name="_Toc458696288"/>
+      <w:bookmarkStart w:id="11" w:name="_Toc458723476"/>
       <w:r>
         <w:rPr>
           <w:rFonts w:ascii="Arial" w:hAnsi="Arial"/>
@@ -4954,7 +4936,7 @@
           </mc:Choice>
           <mc:Fallback>
             <w:pict>
-              <v:shape w14:anchorId="7CC8D3E9" id="Freihandform 5" o:spid="_x0000_s1026" style="position:absolute;margin-left:-13pt;margin-top:185.8pt;width:391.7pt;height:94.35pt;z-index:251660800;visibility:visible;mso-wrap-style:square;mso-width-percent:0;mso-height-percent:0;mso-wrap-distance-left:9pt;mso-wrap-distance-top:0;mso-wrap-distance-right:9pt;mso-wrap-distance-bottom:0;mso-position-horizontal:absolute;mso-position-horizontal-relative:text;mso-position-vertical:absolute;mso-position-vertical-relative:text;mso-width-percent:0;mso-height-percent:0;mso-width-relative:margin;mso-height-relative:margin;v-text-anchor:middle" coordsize="4974336,1199692" o:gfxdata="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" path="m490118,43891l2296972,,3343046,182880,4074566,36576r599846,21945l4923129,234086r51207,256032l4879238,592531r-153619,14630l4659782,607161r-358445,-7315l4096512,526694r-424282,43891l3606393,775411r117043,168249l3745382,1133856r-263347,65836l3160166,1097280,2882188,950976,2662732,731520,2567635,614476,2062886,475488r-248717,87782l1345996,658368,892454,797356,490118,848563,160934,775411,,629107,,512064,102412,409651r95098,l263347,336499,241401,270662r14631,-65837l321868,138988,490118,43891xe" filled="f" strokecolor="#1f4d78 [1604]" strokeweight="1pt">
+              <v:shape w14:anchorId="43749D69" id="Freihandform 5" o:spid="_x0000_s1026" style="position:absolute;margin-left:-13pt;margin-top:185.8pt;width:391.7pt;height:94.35pt;z-index:251660800;visibility:visible;mso-wrap-style:square;mso-width-percent:0;mso-height-percent:0;mso-wrap-distance-left:9pt;mso-wrap-distance-top:0;mso-wrap-distance-right:9pt;mso-wrap-distance-bottom:0;mso-position-horizontal:absolute;mso-position-horizontal-relative:text;mso-position-vertical:absolute;mso-position-vertical-relative:text;mso-width-percent:0;mso-height-percent:0;mso-width-relative:margin;mso-height-relative:margin;v-text-anchor:middle" coordsize="4974336,1199692" o:gfxdata="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" path="m490118,43891l2296972,,3343046,182880,4074566,36576r599846,21945l4923129,234086r51207,256032l4879238,592531r-153619,14630l4659782,607161r-358445,-7315l4096512,526694r-424282,43891l3606393,775411r117043,168249l3745382,1133856r-263347,65836l3160166,1097280,2882188,950976,2662732,731520,2567635,614476,2062886,475488r-248717,87782l1345996,658368,892454,797356,490118,848563,160934,775411,,629107,,512064,102412,409651r95098,l263347,336499,241401,270662r14631,-65837l321868,138988,490118,43891xe" filled="f" strokecolor="#1f4d78 [1604]" strokeweight="1pt">
                 <v:stroke joinstyle="miter"/>
                 <v:path arrowok="t" o:connecttype="custom" o:connectlocs="490143,43838;2297089,0;3343217,182659;4074774,36532;4674651,58450;4923380,233804;4974590,489527;4879487,591816;4725860,606429;4660020,606429;4301557,599123;4096721,526059;3672418,569897;3606577,774476;3723626,942522;3745573,1132488;3482213,1198245;3160327,1095957;2882335,949829;2662868,730638;2567766,613735;2062991,474914;1814262,562591;1346065,657574;892500,796394;490143,847540;160942,774476;0,628348;0,511446;102417,409157;197520,409157;263360,336093;241413,270336;256045,204578;321884,138820;490143,43838" o:connectangles="0,0,0,0,0,0,0,0,0,0,0,0,0,0,0,0,0,0,0,0,0,0,0,0,0,0,0,0,0,0,0,0,0,0,0,0"/>
                 <w10:wrap type="topAndBottom"/>
@@ -11249,7 +11231,7 @@
           <w:bCs/>
         </w:rPr>
       </w:pPr>
-      <w:bookmarkStart w:id="12" w:name="_Toc458696289"/>
+      <w:bookmarkStart w:id="12" w:name="_Toc458723477"/>
       <w:r>
         <w:rPr>
           <w:rFonts w:ascii="Arial" w:hAnsi="Arial"/>
@@ -11350,7 +11332,7 @@
           <w:numId w:val="0"/>
         </w:numPr>
       </w:pPr>
-      <w:bookmarkStart w:id="13" w:name="_Toc458696290"/>
+      <w:bookmarkStart w:id="13" w:name="_Toc458723478"/>
       <w:r>
         <w:t>6.1 Benutzersicht</w:t>
       </w:r>
@@ -11674,7 +11656,7 @@
           <w:numId w:val="0"/>
         </w:numPr>
       </w:pPr>
-      <w:bookmarkStart w:id="14" w:name="_Toc458696291"/>
+      <w:bookmarkStart w:id="14" w:name="_Toc458723479"/>
       <w:r>
         <w:t>6.2 Technischer Entwurf</w:t>
       </w:r>
@@ -11688,7 +11670,7 @@
           <w:numId w:val="0"/>
         </w:numPr>
       </w:pPr>
-      <w:bookmarkStart w:id="15" w:name="_Toc458696292"/>
+      <w:bookmarkStart w:id="15" w:name="_Toc458723480"/>
       <w:r>
         <w:t xml:space="preserve">6.2.1 </w:t>
       </w:r>
@@ -12580,7 +12562,7 @@
           <w:numId w:val="0"/>
         </w:numPr>
       </w:pPr>
-      <w:bookmarkStart w:id="16" w:name="_Toc458696293"/>
+      <w:bookmarkStart w:id="16" w:name="_Toc458723481"/>
       <w:r>
         <w:t xml:space="preserve">6.2.2 </w:t>
       </w:r>
@@ -12852,7 +12834,7 @@
           </mc:Choice>
           <mc:Fallback>
             <w:pict>
-              <v:rect w14:anchorId="52F1FCB5" id="Rechteck 27" o:spid="_x0000_s1026" style="position:absolute;margin-left:0;margin-top:130.45pt;width:16.35pt;height:202.9pt;z-index:251677184;visibility:visible;mso-wrap-style:square;mso-width-percent:1000;mso-height-percent:0;mso-wrap-distance-left:9pt;mso-wrap-distance-top:0;mso-wrap-distance-right:9pt;mso-wrap-distance-bottom:0;mso-position-horizontal:center;mso-position-horizontal-relative:text;mso-position-vertical:absolute;mso-position-vertical-relative:text;mso-width-percent:1000;mso-height-percent:0;mso-width-relative:margin;mso-height-relative:margin;v-text-anchor:middle" o:gfxdata="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" stroked="f" strokeweight="1pt">
+              <v:rect w14:anchorId="567CCD87" id="Rechteck 27" o:spid="_x0000_s1026" style="position:absolute;margin-left:0;margin-top:130.45pt;width:16.35pt;height:202.9pt;z-index:251677184;visibility:visible;mso-wrap-style:square;mso-width-percent:1000;mso-height-percent:0;mso-wrap-distance-left:9pt;mso-wrap-distance-top:0;mso-wrap-distance-right:9pt;mso-wrap-distance-bottom:0;mso-position-horizontal:center;mso-position-horizontal-relative:text;mso-position-vertical:absolute;mso-position-vertical-relative:text;mso-width-percent:1000;mso-height-percent:0;mso-width-relative:margin;mso-height-relative:margin;v-text-anchor:middle" o:gfxdata="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" stroked="f" strokeweight="1pt">
                 <v:fill r:id="rId34" o:title="" recolor="t" rotate="t" type="frame"/>
                 <w10:wrap type="topAndBottom"/>
               </v:rect>
@@ -13479,7 +13461,7 @@
           <w:numId w:val="0"/>
         </w:numPr>
       </w:pPr>
-      <w:bookmarkStart w:id="17" w:name="_Toc458696294"/>
+      <w:bookmarkStart w:id="17" w:name="_Toc458723482"/>
       <w:r>
         <w:lastRenderedPageBreak/>
         <w:t xml:space="preserve">6.2.3 </w:t>
@@ -14103,28 +14085,38 @@
         <w:t>darlegen könnte</w:t>
       </w:r>
       <w:r>
-        <w:t>. Wie OpenGL für die Visualisierung des Fahrverhaltens eingesetzt wurde, kann im Anhang nachgelesen werden.</w:t>
+        <w:t>.</w:t>
       </w:r>
     </w:p>
     <w:p>
       <w:pPr>
         <w:pStyle w:val="-OlWIRberschrift1-"/>
-        <w:numPr>
-          <w:ilvl w:val="0"/>
-          <w:numId w:val="25"/>
-        </w:numPr>
         <w:rPr>
           <w:rFonts w:ascii="Arial" w:hAnsi="Arial"/>
           <w:bCs/>
         </w:rPr>
       </w:pPr>
-      <w:bookmarkStart w:id="18" w:name="_Toc458696295"/>
+      <w:bookmarkStart w:id="18" w:name="_Toc458723483"/>
       <w:r>
         <w:rPr>
           <w:rFonts w:ascii="Arial" w:hAnsi="Arial"/>
           <w:bCs/>
         </w:rPr>
         <w:lastRenderedPageBreak/>
+        <w:t>7</w:t>
+      </w:r>
+      <w:r>
+        <w:rPr>
+          <w:rFonts w:ascii="Arial" w:hAnsi="Arial"/>
+          <w:bCs/>
+        </w:rPr>
+        <w:tab/>
+      </w:r>
+      <w:r>
+        <w:rPr>
+          <w:rFonts w:ascii="Arial" w:hAnsi="Arial"/>
+          <w:bCs/>
+        </w:rPr>
         <w:t>Implementierung</w:t>
       </w:r>
       <w:bookmarkEnd w:id="18"/>
@@ -14154,7 +14146,7 @@
           <w:numId w:val="0"/>
         </w:numPr>
       </w:pPr>
-      <w:bookmarkStart w:id="19" w:name="_Toc458696296"/>
+      <w:bookmarkStart w:id="19" w:name="_Toc458723484"/>
       <w:r>
         <w:t>7</w:t>
       </w:r>
@@ -14212,10 +14204,10 @@
       </w:pPr>
       <w:r>
         <w:object w:dxaOrig="9072" w:dyaOrig="907" w14:anchorId="3D461231">
-          <v:shape id="_x0000_i1081" type="#_x0000_t75" style="width:368.05pt;height:37.05pt" o:ole="">
+          <v:shape id="_x0000_i1081" type="#_x0000_t75" style="width:368.05pt;height:36.85pt" o:ole="">
             <v:imagedata r:id="rId39" o:title=""/>
           </v:shape>
-          <o:OLEObject Type="Embed" ProgID="Word.OpenDocumentText.12" ShapeID="_x0000_i1081" DrawAspect="Content" ObjectID="_1532443543" r:id="rId40"/>
+          <o:OLEObject Type="Embed" ProgID="Word.OpenDocumentText.12" ShapeID="_x0000_i1081" DrawAspect="Content" ObjectID="_1532469223" r:id="rId40"/>
         </w:object>
       </w:r>
     </w:p>
@@ -14232,12 +14224,7 @@
         <w:pStyle w:val="-OlWIRStandardtext-"/>
       </w:pPr>
       <w:r>
-        <w:t>Soll ein Netzwerk hingegen aus einer Datei geladen werden, so können die Gewichte aus einer Datei über den übergebenen Index adressiert und so einzeln an den Konstruktor übergeben werden. Der Vorteil dieses Ansatzes ist es, dass ein einziger Konstruktor ausreicht um beide Konstruktionsweisen zu</w:t>
-      </w:r>
-      <w:bookmarkStart w:id="21" w:name="_GoBack"/>
-      <w:bookmarkEnd w:id="21"/>
-      <w:r>
-        <w:t xml:space="preserve"> implementieren. Außerdem können so einfache neue Methoden zur Generierung der Gewichte </w:t>
+        <w:t xml:space="preserve">Soll ein Netzwerk hingegen aus einer Datei geladen werden, so können die Gewichte aus einer Datei über den übergebenen Index adressiert und so einzeln an den Konstruktor übergeben werden. Der Vorteil dieses Ansatzes ist es, dass ein einziger Konstruktor ausreicht um beide Konstruktionsweisen zu implementieren. Außerdem können so einfache neue Methoden zur Generierung der Gewichte </w:t>
       </w:r>
       <w:r>
         <w:t xml:space="preserve">dem Programm hinzugefügt werden. Beispielsweise ein partielles Laden eines neuronalen Netzwerkes aus einer Datei, bei der die verbleibenden Gewichte zufällig erzeugt werden. Im Konstruktor wird anschließend berechnet wie viele Gewichte benötigt werden und ein </w:t>
@@ -14316,8 +14303,8 @@
         <w:t xml:space="preserve"> in der jeweiligen Ebene durchlaufen und ihr Ausgabewert berechnet. Die Berechnung des Wertes eines Neurons erfolgt auf folgende Art und Weise:</w:t>
       </w:r>
     </w:p>
-    <w:bookmarkStart w:id="22" w:name="_MON_1532435527"/>
-    <w:bookmarkEnd w:id="22"/>
+    <w:bookmarkStart w:id="21" w:name="_MON_1532435527"/>
+    <w:bookmarkEnd w:id="21"/>
     <w:p>
       <w:pPr>
         <w:pStyle w:val="-OlWIRStandardtextEinzug-"/>
@@ -14325,10 +14312,10 @@
       </w:pPr>
       <w:r>
         <w:object w:dxaOrig="9072" w:dyaOrig="1359" w14:anchorId="320386B8">
-          <v:shape id="_x0000_i1082" type="#_x0000_t75" style="width:453.5pt;height:67.7pt" o:ole="">
+          <v:shape id="_x0000_i1082" type="#_x0000_t75" style="width:453.9pt;height:67.95pt" o:ole="">
             <v:imagedata r:id="rId41" o:title=""/>
           </v:shape>
-          <o:OLEObject Type="Embed" ProgID="Word.OpenDocumentText.12" ShapeID="_x0000_i1082" DrawAspect="Content" ObjectID="_1532443544" r:id="rId42"/>
+          <o:OLEObject Type="Embed" ProgID="Word.OpenDocumentText.12" ShapeID="_x0000_i1082" DrawAspect="Content" ObjectID="_1532469224" r:id="rId42"/>
         </w:object>
       </w:r>
     </w:p>
@@ -14379,14 +14366,14 @@
           <w:numId w:val="0"/>
         </w:numPr>
       </w:pPr>
-      <w:bookmarkStart w:id="23" w:name="_Toc458696297"/>
+      <w:bookmarkStart w:id="22" w:name="_Toc458723485"/>
       <w:r>
         <w:t>7.2 Physikengine</w:t>
       </w:r>
-      <w:bookmarkEnd w:id="23"/>
       <w:r>
         <w:t xml:space="preserve"> und Fahrzeugphysik</w:t>
       </w:r>
+      <w:bookmarkEnd w:id="22"/>
     </w:p>
     <w:p>
       <w:pPr>
@@ -14479,35 +14466,1004 @@
         <w:t>World</w:t>
       </w:r>
       <w:r>
-        <w:t xml:space="preserve">-Objekt verwaltet alle Komponenten der physikalischen Simulation, sowie eine Reihe weiterer Einstellungen wie Gravitation. Für dieses Projekt wird die Gravitation auf null gesetzt, da die Simulation aus der Draufsicht </w:t>
-      </w:r>
-    </w:p>
-    <w:p>
-      <w:pPr>
-        <w:pStyle w:val="-OlWIRberschrift1-"/>
-        <w:rPr>
-          <w:rFonts w:ascii="Arial" w:hAnsi="Arial"/>
-          <w:bCs/>
-        </w:rPr>
-      </w:pPr>
-      <w:bookmarkStart w:id="24" w:name="_Toc458696298"/>
-      <w:r>
-        <w:rPr>
-          <w:rFonts w:ascii="Arial" w:hAnsi="Arial"/>
-          <w:bCs/>
-        </w:rPr>
+        <w:t xml:space="preserve">-Objekt verwaltet alle Komponenten der physikalischen Simulation, sowie eine Reihe weiterer Einstellungen wie Gravitation. Für dieses Projekt wird </w:t>
+      </w:r>
+      <w:r>
+        <w:t xml:space="preserve">für </w:t>
+      </w:r>
+      <w:r>
+        <w:t xml:space="preserve">die Gravitation </w:t>
+      </w:r>
+      <w:r>
+        <w:t>ein null-Vektor gewählt</w:t>
+      </w:r>
+      <w:r>
+        <w:t xml:space="preserve">, da die Simulation aus der Draufsicht </w:t>
+      </w:r>
+      <w:r>
+        <w:t xml:space="preserve">realisiert ist. So werden keine zusätzlichen Kräfte auf die Elemente der Simulation angewendet, </w:t>
+      </w:r>
+      <w:r>
         <w:lastRenderedPageBreak/>
-        <w:t>8</w:t>
-      </w:r>
-      <w:r>
-        <w:rPr>
-          <w:rFonts w:ascii="Arial" w:hAnsi="Arial"/>
-          <w:bCs/>
-        </w:rPr>
-        <w:tab/>
+        <w:t xml:space="preserve">außer die, die manuell hinzugefügt wurden. Nachdem die </w:t>
+      </w:r>
+      <w:proofErr w:type="spellStart"/>
+      <w:r>
+        <w:rPr>
+          <w:i/>
+        </w:rPr>
+        <w:t>Step</w:t>
+      </w:r>
+      <w:proofErr w:type="spellEnd"/>
+      <w:r>
+        <w:t xml:space="preserve">-Funktion der Physikengine aufgerufen wurde, folgt die manuelle Berechnung der neuen Kräfte. Zunächst müssen dafür jedoch die Sensorwerte ermittelt werden. Dies geschieht über die Klasse </w:t>
+      </w:r>
+      <w:proofErr w:type="spellStart"/>
+      <w:r>
+        <w:rPr>
+          <w:i/>
+        </w:rPr>
+        <w:t>SensorCollection</w:t>
+      </w:r>
+      <w:proofErr w:type="spellEnd"/>
+      <w:r>
+        <w:t xml:space="preserve">. </w:t>
+      </w:r>
+      <w:r>
+        <w:t xml:space="preserve">In ihr wird die Methode </w:t>
+      </w:r>
+      <w:proofErr w:type="spellStart"/>
+      <w:r>
+        <w:rPr>
+          <w:i/>
+        </w:rPr>
+        <w:t>GetSensorValues</w:t>
+      </w:r>
+      <w:proofErr w:type="spellEnd"/>
+      <w:r>
+        <w:t xml:space="preserve"> implementiert. In den Einstellungen sind die verschiedenen Winkel der Richtungen relativ zur Fahrtrichtung gespeichert, in jene die Distanz gemessen werden soll. Der Ablauf lässt sich über folgenden Code darstellen:</w:t>
+      </w:r>
+    </w:p>
+    <w:bookmarkStart w:id="23" w:name="_MON_1532450341"/>
+    <w:bookmarkEnd w:id="23"/>
+    <w:p>
+      <w:pPr>
+        <w:pStyle w:val="-OlWIRStandardtextEinzug-"/>
+        <w:ind w:firstLine="0"/>
+      </w:pPr>
+      <w:r>
+        <w:object w:dxaOrig="9072" w:dyaOrig="4078" w14:anchorId="00F572B0">
+          <v:shape id="_x0000_i1095" type="#_x0000_t75" style="width:453.9pt;height:203.9pt" o:ole="">
+            <v:imagedata r:id="rId43" o:title=""/>
+          </v:shape>
+          <o:OLEObject Type="Embed" ProgID="Word.OpenDocumentText.12" ShapeID="_x0000_i1095" DrawAspect="Content" ObjectID="_1532469225" r:id="rId44"/>
+        </w:object>
+      </w:r>
+    </w:p>
+    <w:p>
+      <w:pPr>
+        <w:pStyle w:val="-OlWIRStandardtextEinzug-"/>
+        <w:ind w:firstLine="0"/>
+      </w:pPr>
+      <w:r>
+        <w:drawing>
+          <wp:anchor distT="0" distB="0" distL="114300" distR="114300" simplePos="0" relativeHeight="251684352" behindDoc="0" locked="0" layoutInCell="1" allowOverlap="1" wp14:anchorId="59D948B6" wp14:editId="29AF5D55">
+            <wp:simplePos x="0" y="0"/>
+            <wp:positionH relativeFrom="column">
+              <wp:posOffset>-3175</wp:posOffset>
+            </wp:positionH>
+            <wp:positionV relativeFrom="paragraph">
+              <wp:posOffset>688501</wp:posOffset>
+            </wp:positionV>
+            <wp:extent cx="4679950" cy="1320800"/>
+            <wp:effectExtent l="0" t="0" r="6350" b="0"/>
+            <wp:wrapTopAndBottom/>
+            <wp:docPr id="36" name="Grafik 36"/>
+            <wp:cNvGraphicFramePr>
+              <a:graphicFrameLocks xmlns:a="http://schemas.openxmlformats.org/drawingml/2006/main" noChangeAspect="1"/>
+            </wp:cNvGraphicFramePr>
+            <a:graphic xmlns:a="http://schemas.openxmlformats.org/drawingml/2006/main">
+              <a:graphicData uri="http://schemas.openxmlformats.org/drawingml/2006/picture">
+                <pic:pic xmlns:pic="http://schemas.openxmlformats.org/drawingml/2006/picture">
+                  <pic:nvPicPr>
+                    <pic:cNvPr id="1" name=""/>
+                    <pic:cNvPicPr/>
+                  </pic:nvPicPr>
+                  <pic:blipFill>
+                    <a:blip r:embed="rId45">
+                      <a:extLst>
+                        <a:ext uri="{28A0092B-C50C-407E-A947-70E740481C1C}">
+                          <a14:useLocalDpi xmlns:a14="http://schemas.microsoft.com/office/drawing/2010/main" val="0"/>
+                        </a:ext>
+                      </a:extLst>
+                    </a:blip>
+                    <a:stretch>
+                      <a:fillRect/>
+                    </a:stretch>
+                  </pic:blipFill>
+                  <pic:spPr>
+                    <a:xfrm>
+                      <a:off x="0" y="0"/>
+                      <a:ext cx="4679950" cy="1320800"/>
+                    </a:xfrm>
+                    <a:prstGeom prst="rect">
+                      <a:avLst/>
+                    </a:prstGeom>
+                  </pic:spPr>
+                </pic:pic>
+              </a:graphicData>
+            </a:graphic>
+            <wp14:sizeRelH relativeFrom="margin">
+              <wp14:pctWidth>0</wp14:pctWidth>
+            </wp14:sizeRelH>
+            <wp14:sizeRelV relativeFrom="margin">
+              <wp14:pctHeight>0</wp14:pctHeight>
+            </wp14:sizeRelV>
+          </wp:anchor>
+        </w:drawing>
+      </w:r>
+      <w:r>
+        <w:t xml:space="preserve">Es wird über jeden angegebenen Winkel iteriert. Zunächst wird die aus dem relativen Winkel zur Fahrtrichtung des Autos ein Vektor berechnet, der die absolute Richtung im zweidimensionalen Raum beschreibt. </w:t>
+      </w:r>
+    </w:p>
+    <w:p>
+      <w:pPr>
+        <w:pStyle w:val="-OlWIRStandardtextEinzug-"/>
+        <w:ind w:firstLine="0"/>
+      </w:pPr>
+      <w:r>
+        <w:t>In</w:t>
+      </w:r>
+      <w:r>
+        <w:t xml:space="preserve"> der Abbildung ganz links ist der Normalrichtungsvektor des Fahrzeugs als schwarzer Pfeil dargestellt. Der Startpunkt des Vektors wird hier als Koordinatenursprung angesehen. In der zweiten Abbildung ist dieser um einen Winkel rotiert worden</w:t>
+      </w:r>
+      <w:r>
+        <w:t xml:space="preserve"> (roter Pfeil)</w:t>
+      </w:r>
+      <w:r>
+        <w:t>. Für die Rotation kommen folgende Formel zum Einsatz:</w:t>
+      </w:r>
+    </w:p>
+    <w:p>
+      <w:pPr>
+        <w:pStyle w:val="-OlWIRStandardtextEinzug-"/>
+        <w:ind w:firstLine="0"/>
+      </w:pPr>
+      <m:oMathPara>
+        <m:oMath>
+          <m:sSub>
+            <m:sSubPr>
+              <m:ctrlPr>
+                <w:rPr>
+                  <w:rFonts w:ascii="Cambria Math" w:hAnsi="Cambria Math"/>
+                  <w:i/>
+                </w:rPr>
+              </m:ctrlPr>
+            </m:sSubPr>
+            <m:e>
+              <m:r>
+                <w:rPr>
+                  <w:rFonts w:ascii="Cambria Math" w:hAnsi="Cambria Math"/>
+                </w:rPr>
+                <m:t>x</m:t>
+              </m:r>
+            </m:e>
+            <m:sub>
+              <m:r>
+                <w:rPr>
+                  <w:rFonts w:ascii="Cambria Math" w:hAnsi="Cambria Math"/>
+                </w:rPr>
+                <m:t>neu</m:t>
+              </m:r>
+            </m:sub>
+          </m:sSub>
+          <m:r>
+            <w:rPr>
+              <w:rFonts w:ascii="Cambria Math" w:hAnsi="Cambria Math"/>
+            </w:rPr>
+            <m:t>=</m:t>
+          </m:r>
+          <m:sSub>
+            <m:sSubPr>
+              <m:ctrlPr>
+                <w:rPr>
+                  <w:rFonts w:ascii="Cambria Math" w:hAnsi="Cambria Math"/>
+                  <w:i/>
+                </w:rPr>
+              </m:ctrlPr>
+            </m:sSubPr>
+            <m:e>
+              <m:r>
+                <w:rPr>
+                  <w:rFonts w:ascii="Cambria Math" w:hAnsi="Cambria Math"/>
+                </w:rPr>
+                <m:t>x</m:t>
+              </m:r>
+            </m:e>
+            <m:sub>
+              <m:r>
+                <w:rPr>
+                  <w:rFonts w:ascii="Cambria Math" w:hAnsi="Cambria Math"/>
+                </w:rPr>
+                <m:t>alt</m:t>
+              </m:r>
+            </m:sub>
+          </m:sSub>
+          <m:r>
+            <w:rPr>
+              <w:rFonts w:ascii="Cambria Math" w:hAnsi="Cambria Math"/>
+            </w:rPr>
+            <m:t>*</m:t>
+          </m:r>
+          <m:func>
+            <m:funcPr>
+              <m:ctrlPr>
+                <w:rPr>
+                  <w:rFonts w:ascii="Cambria Math" w:hAnsi="Cambria Math"/>
+                </w:rPr>
+              </m:ctrlPr>
+            </m:funcPr>
+            <m:fName>
+              <m:r>
+                <m:rPr>
+                  <m:sty m:val="p"/>
+                </m:rPr>
+                <w:rPr>
+                  <w:rFonts w:ascii="Cambria Math" w:hAnsi="Cambria Math"/>
+                </w:rPr>
+                <m:t>cos</m:t>
+              </m:r>
+              <m:ctrlPr>
+                <w:rPr>
+                  <w:rFonts w:ascii="Cambria Math" w:hAnsi="Cambria Math"/>
+                  <w:i/>
+                </w:rPr>
+              </m:ctrlPr>
+            </m:fName>
+            <m:e>
+              <m:d>
+                <m:dPr>
+                  <m:ctrlPr>
+                    <w:rPr>
+                      <w:rFonts w:ascii="Cambria Math" w:hAnsi="Cambria Math"/>
+                      <w:i/>
+                    </w:rPr>
+                  </m:ctrlPr>
+                </m:dPr>
+                <m:e>
+                  <m:r>
+                    <w:rPr>
+                      <w:rFonts w:ascii="Cambria Math" w:hAnsi="Cambria Math"/>
+                    </w:rPr>
+                    <m:t>winkel</m:t>
+                  </m:r>
+                </m:e>
+              </m:d>
+            </m:e>
+          </m:func>
+          <m:r>
+            <w:rPr>
+              <w:rFonts w:ascii="Cambria Math" w:hAnsi="Cambria Math"/>
+            </w:rPr>
+            <m:t>-</m:t>
+          </m:r>
+          <m:sSub>
+            <m:sSubPr>
+              <m:ctrlPr>
+                <w:rPr>
+                  <w:rFonts w:ascii="Cambria Math" w:hAnsi="Cambria Math"/>
+                  <w:i/>
+                </w:rPr>
+              </m:ctrlPr>
+            </m:sSubPr>
+            <m:e>
+              <m:r>
+                <w:rPr>
+                  <w:rFonts w:ascii="Cambria Math" w:hAnsi="Cambria Math"/>
+                </w:rPr>
+                <m:t>y</m:t>
+              </m:r>
+            </m:e>
+            <m:sub>
+              <m:r>
+                <w:rPr>
+                  <w:rFonts w:ascii="Cambria Math" w:hAnsi="Cambria Math"/>
+                </w:rPr>
+                <m:t>alt</m:t>
+              </m:r>
+            </m:sub>
+          </m:sSub>
+          <m:r>
+            <w:rPr>
+              <w:rFonts w:ascii="Cambria Math" w:hAnsi="Cambria Math"/>
+            </w:rPr>
+            <m:t>*</m:t>
+          </m:r>
+          <m:func>
+            <m:funcPr>
+              <m:ctrlPr>
+                <w:rPr>
+                  <w:rFonts w:ascii="Cambria Math" w:hAnsi="Cambria Math"/>
+                </w:rPr>
+              </m:ctrlPr>
+            </m:funcPr>
+            <m:fName>
+              <m:r>
+                <m:rPr>
+                  <m:sty m:val="p"/>
+                </m:rPr>
+                <w:rPr>
+                  <w:rFonts w:ascii="Cambria Math" w:hAnsi="Cambria Math"/>
+                </w:rPr>
+                <m:t>sin</m:t>
+              </m:r>
+              <m:ctrlPr>
+                <w:rPr>
+                  <w:rFonts w:ascii="Cambria Math" w:hAnsi="Cambria Math"/>
+                  <w:i/>
+                </w:rPr>
+              </m:ctrlPr>
+            </m:fName>
+            <m:e>
+              <m:d>
+                <m:dPr>
+                  <m:ctrlPr>
+                    <w:rPr>
+                      <w:rFonts w:ascii="Cambria Math" w:hAnsi="Cambria Math"/>
+                      <w:i/>
+                    </w:rPr>
+                  </m:ctrlPr>
+                </m:dPr>
+                <m:e>
+                  <m:r>
+                    <w:rPr>
+                      <w:rFonts w:ascii="Cambria Math" w:hAnsi="Cambria Math"/>
+                    </w:rPr>
+                    <m:t>winkel</m:t>
+                  </m:r>
+                </m:e>
+              </m:d>
+            </m:e>
+          </m:func>
+          <m:r>
+            <w:rPr>
+              <w:rFonts w:ascii="Cambria Math" w:hAnsi="Cambria Math"/>
+            </w:rPr>
+            <w:br/>
+          </m:r>
+        </m:oMath>
+        <m:oMath>
+          <m:sSub>
+            <m:sSubPr>
+              <m:ctrlPr>
+                <w:rPr>
+                  <w:rFonts w:ascii="Cambria Math" w:hAnsi="Cambria Math"/>
+                  <w:i/>
+                </w:rPr>
+              </m:ctrlPr>
+            </m:sSubPr>
+            <m:e>
+              <m:r>
+                <w:rPr>
+                  <w:rFonts w:ascii="Cambria Math" w:hAnsi="Cambria Math"/>
+                </w:rPr>
+                <m:t>y</m:t>
+              </m:r>
+            </m:e>
+            <m:sub>
+              <m:r>
+                <w:rPr>
+                  <w:rFonts w:ascii="Cambria Math" w:hAnsi="Cambria Math"/>
+                </w:rPr>
+                <m:t>neu</m:t>
+              </m:r>
+            </m:sub>
+          </m:sSub>
+          <m:r>
+            <w:rPr>
+              <w:rFonts w:ascii="Cambria Math" w:hAnsi="Cambria Math"/>
+            </w:rPr>
+            <m:t xml:space="preserve">= </m:t>
+          </m:r>
+          <m:sSub>
+            <m:sSubPr>
+              <m:ctrlPr>
+                <w:rPr>
+                  <w:rFonts w:ascii="Cambria Math" w:hAnsi="Cambria Math"/>
+                  <w:i/>
+                </w:rPr>
+              </m:ctrlPr>
+            </m:sSubPr>
+            <m:e>
+              <m:r>
+                <w:rPr>
+                  <w:rFonts w:ascii="Cambria Math" w:hAnsi="Cambria Math"/>
+                </w:rPr>
+                <m:t>y</m:t>
+              </m:r>
+            </m:e>
+            <m:sub>
+              <m:r>
+                <w:rPr>
+                  <w:rFonts w:ascii="Cambria Math" w:hAnsi="Cambria Math"/>
+                </w:rPr>
+                <m:t>alt</m:t>
+              </m:r>
+            </m:sub>
+          </m:sSub>
+          <m:r>
+            <w:rPr>
+              <w:rFonts w:ascii="Cambria Math" w:hAnsi="Cambria Math"/>
+            </w:rPr>
+            <m:t>*</m:t>
+          </m:r>
+          <m:func>
+            <m:funcPr>
+              <m:ctrlPr>
+                <w:rPr>
+                  <w:rFonts w:ascii="Cambria Math" w:hAnsi="Cambria Math"/>
+                </w:rPr>
+              </m:ctrlPr>
+            </m:funcPr>
+            <m:fName>
+              <m:r>
+                <m:rPr>
+                  <m:sty m:val="p"/>
+                </m:rPr>
+                <w:rPr>
+                  <w:rFonts w:ascii="Cambria Math" w:hAnsi="Cambria Math"/>
+                </w:rPr>
+                <m:t>sin</m:t>
+              </m:r>
+              <m:ctrlPr>
+                <w:rPr>
+                  <w:rFonts w:ascii="Cambria Math" w:hAnsi="Cambria Math"/>
+                  <w:i/>
+                </w:rPr>
+              </m:ctrlPr>
+            </m:fName>
+            <m:e>
+              <m:d>
+                <m:dPr>
+                  <m:ctrlPr>
+                    <w:rPr>
+                      <w:rFonts w:ascii="Cambria Math" w:hAnsi="Cambria Math"/>
+                      <w:i/>
+                    </w:rPr>
+                  </m:ctrlPr>
+                </m:dPr>
+                <m:e>
+                  <m:r>
+                    <w:rPr>
+                      <w:rFonts w:ascii="Cambria Math" w:hAnsi="Cambria Math"/>
+                    </w:rPr>
+                    <m:t>winkel</m:t>
+                  </m:r>
+                </m:e>
+              </m:d>
+            </m:e>
+          </m:func>
+          <m:r>
+            <w:rPr>
+              <w:rFonts w:ascii="Cambria Math" w:hAnsi="Cambria Math"/>
+            </w:rPr>
+            <m:t>+</m:t>
+          </m:r>
+          <m:sSub>
+            <m:sSubPr>
+              <m:ctrlPr>
+                <w:rPr>
+                  <w:rFonts w:ascii="Cambria Math" w:hAnsi="Cambria Math"/>
+                  <w:i/>
+                </w:rPr>
+              </m:ctrlPr>
+            </m:sSubPr>
+            <m:e>
+              <m:r>
+                <w:rPr>
+                  <w:rFonts w:ascii="Cambria Math" w:hAnsi="Cambria Math"/>
+                </w:rPr>
+                <m:t>y</m:t>
+              </m:r>
+            </m:e>
+            <m:sub>
+              <m:r>
+                <w:rPr>
+                  <w:rFonts w:ascii="Cambria Math" w:hAnsi="Cambria Math"/>
+                </w:rPr>
+                <m:t>alt</m:t>
+              </m:r>
+            </m:sub>
+          </m:sSub>
+          <m:r>
+            <w:rPr>
+              <w:rFonts w:ascii="Cambria Math" w:hAnsi="Cambria Math"/>
+            </w:rPr>
+            <m:t>*</m:t>
+          </m:r>
+          <m:func>
+            <m:funcPr>
+              <m:ctrlPr>
+                <w:rPr>
+                  <w:rFonts w:ascii="Cambria Math" w:hAnsi="Cambria Math"/>
+                </w:rPr>
+              </m:ctrlPr>
+            </m:funcPr>
+            <m:fName>
+              <m:r>
+                <m:rPr>
+                  <m:sty m:val="p"/>
+                </m:rPr>
+                <w:rPr>
+                  <w:rFonts w:ascii="Cambria Math" w:hAnsi="Cambria Math"/>
+                </w:rPr>
+                <m:t>cos</m:t>
+              </m:r>
+              <m:ctrlPr>
+                <w:rPr>
+                  <w:rFonts w:ascii="Cambria Math" w:hAnsi="Cambria Math"/>
+                  <w:i/>
+                </w:rPr>
+              </m:ctrlPr>
+            </m:fName>
+            <m:e>
+              <m:d>
+                <m:dPr>
+                  <m:ctrlPr>
+                    <w:rPr>
+                      <w:rFonts w:ascii="Cambria Math" w:hAnsi="Cambria Math"/>
+                      <w:i/>
+                    </w:rPr>
+                  </m:ctrlPr>
+                </m:dPr>
+                <m:e>
+                  <m:r>
+                    <w:rPr>
+                      <w:rFonts w:ascii="Cambria Math" w:hAnsi="Cambria Math"/>
+                    </w:rPr>
+                    <m:t>winkel</m:t>
+                  </m:r>
+                </m:e>
+              </m:d>
+            </m:e>
+          </m:func>
+        </m:oMath>
+      </m:oMathPara>
+    </w:p>
+    <w:p>
+      <w:pPr>
+        <w:pStyle w:val="-OlWIRStandardtextEinzug-"/>
+        <w:ind w:firstLine="0"/>
+      </w:pPr>
+      <w:r>
+        <w:lastRenderedPageBreak/>
+        <w:t xml:space="preserve">Der rotierte Vektor wird nach der Multiplikation mit der maximalen Sichtweite (zu sehen in der dritten Abbildung), auf die Position des Sensors verschoben, wie in der letzten </w:t>
+      </w:r>
+      <w:r>
+        <w:t>Abbildung</w:t>
+      </w:r>
+      <w:r>
+        <w:t xml:space="preserve"> </w:t>
+      </w:r>
+      <w:r>
+        <w:t>dargestellt wird.</w:t>
+      </w:r>
+    </w:p>
+    <w:p>
+      <w:pPr>
+        <w:pStyle w:val="-OlWIRStandardtextEinzug-"/>
+        <w:ind w:firstLine="0"/>
+      </w:pPr>
+      <w:r>
+        <w:t xml:space="preserve">Über die Funktion </w:t>
+      </w:r>
+      <w:proofErr w:type="spellStart"/>
+      <w:r>
+        <w:rPr>
+          <w:i/>
+        </w:rPr>
+        <w:t>RayCast</w:t>
+      </w:r>
+      <w:proofErr w:type="spellEnd"/>
+      <w:r>
+        <w:t xml:space="preserve"> der bereits erwähnten </w:t>
+      </w:r>
+      <w:r>
+        <w:rPr>
+          <w:i/>
+        </w:rPr>
+        <w:t>World</w:t>
+      </w:r>
+      <w:r>
+        <w:t xml:space="preserve">-Klasse kann nun von der Position der Sensoren in dem Fahrzeug analysiert werden durch welche Objekte ein theoretischer Lichtstrahl dringen müsste um am errechneten Endpunkt anzukommen. Der erste Parameter ist dabei wieder ein </w:t>
+      </w:r>
+      <w:proofErr w:type="spellStart"/>
+      <w:r>
+        <w:rPr>
+          <w:i/>
+        </w:rPr>
+        <w:t>delegate</w:t>
+      </w:r>
+      <w:proofErr w:type="spellEnd"/>
+      <w:r>
+        <w:t xml:space="preserve"> das hier in der Kurzschreibform</w:t>
+      </w:r>
+      <w:r>
+        <w:rPr>
+          <w:rStyle w:val="Funotenzeichen"/>
+        </w:rPr>
+        <w:footnoteReference w:id="16"/>
+      </w:r>
+      <w:r>
+        <w:t xml:space="preserve"> implementiert ist</w:t>
+      </w:r>
+      <w:r>
+        <w:t>. Diese i</w:t>
+      </w:r>
+      <w:r>
+        <w:rPr>
+          <w:i/>
+        </w:rPr>
+        <w:t>nline</w:t>
+      </w:r>
+      <w:r>
+        <w:t xml:space="preserve">-Methode wird von der </w:t>
+      </w:r>
+      <w:proofErr w:type="spellStart"/>
+      <w:r>
+        <w:rPr>
+          <w:i/>
+        </w:rPr>
+        <w:t>RayCast</w:t>
+      </w:r>
+      <w:proofErr w:type="spellEnd"/>
+      <w:r>
+        <w:t xml:space="preserve">-Funktion immer dann aufgerufen, wenn es auf dem Weg von der Start- zu der Endposition des simulierten Lichtstrahls zu einer Kollision mit einem Element der Engine kommt. Die Methode überprüft dann, ob es sich bei dem Objekt um eine Streckenbegrenzung handelt. Ist dies nicht der Fall wird die Kollision ignoriert. Dies ist Beispielsweise der Fall, wenn der Lichtstrahl die Reifen durchdringen muss. Falls hingegen tatsächlich eine Kollision mit einer Wand vorliegt, dann wird abgefragt, ob die Kollision näher am Fahrzeug festgestellt wurde, als bereits erkannte Kollisionen. Dies hat den Hintergrund, dass in den Spezifikationen der </w:t>
+      </w:r>
+      <w:proofErr w:type="spellStart"/>
+      <w:r>
+        <w:rPr>
+          <w:i/>
+        </w:rPr>
+        <w:t>Farseer</w:t>
+      </w:r>
+      <w:proofErr w:type="spellEnd"/>
+      <w:r>
+        <w:rPr>
+          <w:i/>
+        </w:rPr>
+        <w:t xml:space="preserve"> </w:t>
+      </w:r>
+      <w:proofErr w:type="spellStart"/>
+      <w:r>
+        <w:rPr>
+          <w:i/>
+        </w:rPr>
+        <w:t>Physics</w:t>
+      </w:r>
+      <w:proofErr w:type="spellEnd"/>
+      <w:r>
+        <w:rPr>
+          <w:i/>
+        </w:rPr>
+        <w:t xml:space="preserve"> Engine</w:t>
+      </w:r>
+      <w:r>
+        <w:t xml:space="preserve"> nicht garantiert wird, dass die Kollisionen in der Reinfolge auftreten, wie dies in der Realität der Fall wäre. So könnte zuerst eine entfernte Wand erkannt werden, bevor das durchdringen des nahegelegenen Reifens notwendig wird. Durch das Vergleichen der Entfernungen wird realisiert, dass nur die nächstgelegene Streckenbegrenzung gespeichert wird. Die Entfernung ist hierbei nicht in Metern gegeben, sondern als Anteil </w:t>
+      </w:r>
+      <w:r>
+        <w:t>zur maximalen Entfernung. Angenommen die Sichtweite beträgt zweihundert Meter, und in hundert Meter Entfernung befindet sich eine Wand. Dann würde der als Parameter übergebene Anteilswert 0,5 betragen.</w:t>
+      </w:r>
+    </w:p>
+    <w:p>
+      <w:pPr>
+        <w:pStyle w:val="-OlWIRStandardtextEinzug-"/>
+        <w:ind w:firstLine="0"/>
+      </w:pPr>
+      <w:r>
+        <w:t xml:space="preserve">Nachdem dieses Verfahren für alle eingestellten Winkel durchgeführt wurde, werden die Ergebnisse in Form von einer Menge an </w:t>
+      </w:r>
+      <w:proofErr w:type="spellStart"/>
+      <w:r>
+        <w:rPr>
+          <w:i/>
+        </w:rPr>
+        <w:t>SensorValue</w:t>
+      </w:r>
+      <w:proofErr w:type="spellEnd"/>
+      <w:r>
+        <w:t xml:space="preserve">-Objekten an den Aufrufer zurückgegeben. In diesem Fall erfolgte der Aufruf aus der </w:t>
+      </w:r>
+      <w:r>
+        <w:rPr>
+          <w:i/>
+        </w:rPr>
+        <w:t>Update</w:t>
+      </w:r>
+      <w:r>
+        <w:t xml:space="preserve">-Funktion der </w:t>
+      </w:r>
+      <w:proofErr w:type="spellStart"/>
+      <w:r>
+        <w:rPr>
+          <w:i/>
+        </w:rPr>
+        <w:t>Vehicle</w:t>
+      </w:r>
+      <w:proofErr w:type="spellEnd"/>
+      <w:r>
+        <w:t xml:space="preserve">-Klasse heraus. Die ermittelten Resultate werden daraufhin als </w:t>
+      </w:r>
+      <w:proofErr w:type="spellStart"/>
+      <w:r>
+        <w:rPr>
+          <w:i/>
+        </w:rPr>
+        <w:t>VehicleBehaviorInput</w:t>
+      </w:r>
+      <w:proofErr w:type="spellEnd"/>
+      <w:r>
+        <w:t xml:space="preserve"> dem aktuellen neuronalen Netzwerk des Fahrzeuges übergeben. Wie </w:t>
+      </w:r>
+      <w:r>
+        <w:t>das Netzwerk</w:t>
+      </w:r>
+      <w:r>
+        <w:t xml:space="preserve"> aus diesen Daten die Ausgabe berechnet wurde bereits im Abschnitt </w:t>
+      </w:r>
+      <w:r>
+        <w:rPr>
+          <w:i/>
+        </w:rPr>
+        <w:t>Künstliche neuronale Netze</w:t>
+      </w:r>
+      <w:r>
+        <w:t xml:space="preserve"> </w:t>
+      </w:r>
+      <w:r>
+        <w:t xml:space="preserve">dieses Kapitels </w:t>
+      </w:r>
+      <w:r>
+        <w:t xml:space="preserve">beschrieben. </w:t>
+      </w:r>
+    </w:p>
+    <w:p>
+      <w:pPr>
+        <w:pStyle w:val="-OlWIRStandardtextEinzug-"/>
+        <w:ind w:firstLine="0"/>
+      </w:pPr>
+      <w:r>
+        <w:lastRenderedPageBreak/>
+        <w:t>Die Ausgaben des neuronalen Netzwerkes werden, bevor sie der Fahrzeugphysik übergeben werden, mit den vorherigen Werten verrechnet:</w:t>
+      </w:r>
+    </w:p>
+    <w:p>
+      <w:pPr>
+        <w:pStyle w:val="-OlWIRStandardtextEinzug-"/>
+        <w:ind w:firstLine="0"/>
+      </w:pPr>
+      <m:oMathPara>
+        <m:oMath>
+          <m:sSub>
+            <m:sSubPr>
+              <m:ctrlPr>
+                <w:rPr>
+                  <w:rFonts w:ascii="Cambria Math" w:hAnsi="Cambria Math"/>
+                  <w:i/>
+                </w:rPr>
+              </m:ctrlPr>
+            </m:sSubPr>
+            <m:e>
+              <m:r>
+                <w:rPr>
+                  <w:rFonts w:ascii="Cambria Math" w:hAnsi="Cambria Math"/>
+                </w:rPr>
+                <m:t>faktor</m:t>
+              </m:r>
+            </m:e>
+            <m:sub>
+              <m:r>
+                <w:rPr>
+                  <w:rFonts w:ascii="Cambria Math" w:hAnsi="Cambria Math"/>
+                </w:rPr>
+                <m:t>gemittelt</m:t>
+              </m:r>
+            </m:sub>
+          </m:sSub>
+          <m:r>
+            <w:rPr>
+              <w:rFonts w:ascii="Cambria Math" w:hAnsi="Cambria Math"/>
+            </w:rPr>
+            <m:t>=</m:t>
+          </m:r>
+          <m:sSub>
+            <m:sSubPr>
+              <m:ctrlPr>
+                <w:rPr>
+                  <w:rFonts w:ascii="Cambria Math" w:hAnsi="Cambria Math"/>
+                  <w:i/>
+                </w:rPr>
+              </m:ctrlPr>
+            </m:sSubPr>
+            <m:e>
+              <m:r>
+                <w:rPr>
+                  <w:rFonts w:ascii="Cambria Math" w:hAnsi="Cambria Math"/>
+                </w:rPr>
+                <m:t>faktor</m:t>
+              </m:r>
+            </m:e>
+            <m:sub>
+              <m:r>
+                <w:rPr>
+                  <w:rFonts w:ascii="Cambria Math" w:hAnsi="Cambria Math"/>
+                </w:rPr>
+                <m:t>neu</m:t>
+              </m:r>
+            </m:sub>
+          </m:sSub>
+          <m:r>
+            <w:rPr>
+              <w:rFonts w:ascii="Cambria Math" w:hAnsi="Cambria Math"/>
+            </w:rPr>
+            <m:t>*</m:t>
+          </m:r>
+          <m:d>
+            <m:dPr>
+              <m:ctrlPr>
+                <w:rPr>
+                  <w:rFonts w:ascii="Cambria Math" w:hAnsi="Cambria Math"/>
+                  <w:i/>
+                </w:rPr>
+              </m:ctrlPr>
+            </m:dPr>
+            <m:e>
+              <m:r>
+                <w:rPr>
+                  <w:rFonts w:ascii="Cambria Math" w:hAnsi="Cambria Math"/>
+                </w:rPr>
+                <m:t>1-glättung</m:t>
+              </m:r>
+            </m:e>
+          </m:d>
+          <m:r>
+            <w:rPr>
+              <w:rFonts w:ascii="Cambria Math" w:hAnsi="Cambria Math"/>
+            </w:rPr>
+            <m:t>+</m:t>
+          </m:r>
+          <m:sSub>
+            <m:sSubPr>
+              <m:ctrlPr>
+                <w:rPr>
+                  <w:rFonts w:ascii="Cambria Math" w:hAnsi="Cambria Math"/>
+                  <w:i/>
+                </w:rPr>
+              </m:ctrlPr>
+            </m:sSubPr>
+            <m:e>
+              <m:r>
+                <w:rPr>
+                  <w:rFonts w:ascii="Cambria Math" w:hAnsi="Cambria Math"/>
+                </w:rPr>
+                <m:t>faktor</m:t>
+              </m:r>
+            </m:e>
+            <m:sub>
+              <m:r>
+                <w:rPr>
+                  <w:rFonts w:ascii="Cambria Math" w:hAnsi="Cambria Math"/>
+                </w:rPr>
+                <m:t>alt</m:t>
+              </m:r>
+            </m:sub>
+          </m:sSub>
+          <m:r>
+            <w:rPr>
+              <w:rFonts w:ascii="Cambria Math" w:hAnsi="Cambria Math"/>
+            </w:rPr>
+            <m:t>*glättung</m:t>
+          </m:r>
+        </m:oMath>
+      </m:oMathPara>
+    </w:p>
+    <w:p>
+      <w:pPr>
+        <w:pStyle w:val="-OlWIRStandardtextEinzug-"/>
+        <w:ind w:firstLine="0"/>
+      </w:pPr>
+      <w:r>
+        <w:t xml:space="preserve">Der Parameter </w:t>
+      </w:r>
+      <w:proofErr w:type="spellStart"/>
+      <w:r>
+        <w:rPr>
+          <w:i/>
+        </w:rPr>
+        <w:t>glättung</w:t>
+      </w:r>
+      <w:proofErr w:type="spellEnd"/>
+      <w:r>
+        <w:t xml:space="preserve"> wird über die Einstellungen festgelegt. Standardmäßig beträgt dieser 0,2. Die Motivation hinter diesem Schritt ist es </w:t>
+      </w:r>
+      <w:r>
+        <w:t xml:space="preserve">spontane Veränderungen in der Ausgabe des neuronalen Netzwerkes abzufedern. Ein Beispiel hierfür ist das Kurvenverhalten. Kommt das Fahrzeug zu einer Kurve wird ein Sensor von einem Simulationsschritt zum nächsten einen deutlich anderen Wert annehmen. In dem vorherigen Schritt trifft der Sensorstrahl noch auf die Streckenbegrenzung im nächsten bereits an dieser vorbei. Somit wird der Wert deutlich größer. Das neuronale Netzwerk sollte idealerweise darauf reagieren, indem es in die Kurve einzulenken beginnt. In dem darauffolgenden Simulationsschritt hat das Fahrzeug dann mit der Kurve begonnen die Fahrtrichtung angepasst. Jetzt kollidiert der Sensorstrahl der soeben noch an der Innenbegrenzung vorbei reichte, wieder mit dieser. Der Wert des Sensors ändert sich wieder stark, was bedeutet, dass das neuronale Netzwerk keine Kurve mehr erkennen kann. Statt weiter der Kurve zu folgen, wird das Fahrzeug erneut geradeaus weiterfahren. Bis der Sensorstrahl wieder an Streckenbegrenzung vorbei reicht. Dieser Ablauf wiederholt sich. Und auch wenn nach jeder Wiederholung das Fahrzeug im Ergebnis doch weit genug eingelenkt hat um die Kurve zu durchfahren, entsteht ein deutlich sichtbares </w:t>
+      </w:r>
+      <w:r>
+        <w:t xml:space="preserve">Pendeln des Fahrzeuges. Um diesem Pendeln entgegen zu wirken wird die jeweilige Ausgabe mit dem letzten Ausgabewert verrechnet. Wurde im letzten Simulationsschritt eine vollständige Auslenkung nach links angestrebt, so wird über dieses Verfahren verhindert, dass im nächsten Schritt komplette Rechtsauslenkung das Ziel darstellt. Die Konsequenz ist, dass das neuronale Netzwerk nur verzögert auf die Umgebung reagieren kann. </w:t>
+      </w:r>
+      <w:r>
+        <w:t>Jedoch ist, wie folgende Auswertung zeigt, die Verzögerung gering genug, um keine nennenswerte Einschränkung darzustellen.</w:t>
+      </w:r>
+    </w:p>
+    <w:bookmarkStart w:id="24" w:name="_MON_1532462453"/>
+    <w:bookmarkEnd w:id="24"/>
+    <w:p>
+      <w:pPr>
+        <w:pStyle w:val="-OlWIRStandardtextEinzug-"/>
+        <w:ind w:firstLine="0"/>
+        <w:jc w:val="center"/>
+      </w:pPr>
+      <w:r>
+        <w:object w:dxaOrig="3243" w:dyaOrig="2052" w14:anchorId="751E3E77">
+          <v:shape id="_x0000_i1137" type="#_x0000_t75" style="width:162.45pt;height:102.55pt" o:ole="">
+            <v:imagedata r:id="rId46" o:title=""/>
+          </v:shape>
+          <o:OLEObject Type="Embed" ProgID="Excel.Sheet.12" ShapeID="_x0000_i1137" DrawAspect="Content" ObjectID="_1532469226" r:id="rId47"/>
+        </w:object>
+      </w:r>
+    </w:p>
+    <w:p>
+      <w:pPr>
+        <w:pStyle w:val="-OlWIRStandardtextEinzug-"/>
+        <w:ind w:firstLine="0"/>
+      </w:pPr>
+      <w:r>
+        <w:lastRenderedPageBreak/>
+        <w:t xml:space="preserve">Bei einer </w:t>
+      </w:r>
+      <w:r>
+        <w:t xml:space="preserve">Anfangsauslenkung von -1 und </w:t>
+      </w:r>
+      <w:r>
+        <w:t>der eigentlichen neuen Auslenkung von 1</w:t>
+      </w:r>
+      <w:r>
+        <w:t>, wird nach nur drei Simulationsschritten bereits eine neue Auslenkung von</w:t>
+      </w:r>
+      <w:r>
+        <w:t xml:space="preserve"> 0,92 erreicht. Nach fünf Simulationsschritten ist der Unterschied zwischen gemitteltem und eigentlichem Wert vernachlässigbar gering. Hinzu kommt, dass das Zeitintervall zwischen den einzelnen Simulationsschritten so klein ist, dass in der Echtzeitvisualisierung nur rund 50 Millisekunden vergehen, bis nahezu kein Unterschied mehr festgestellt werden kann. Wie groß die Dämpfung von altem und neuem Wert maximal sein kann, stellt ein Kompromiss zwischen stabilem Fahrverhalten und schnellen Reaktionsvermögen dar. </w:t>
+      </w:r>
+      <w:r>
+        <w:t xml:space="preserve">Wird die Dämpfung zu groß gewählt, kann das neuronale Netz, selbst bei theoretisch der besten zu erreichenden Fahrweise, die Kurven nicht mehr ohne Kontakt mit der Streckenbegrenzung durchfahren. Auf der anderen Seite bedeutet ein zu kleiner Wert ein unruhiges Kurven- und Beschleunigungsverhalten. Der Standardwert von 0,2 stellt zwar ein gutes Mittel zwischen diesen beiden Extremen dar, jedoch kommt es trotzdem nach wie vor zu einer abrupten Fahrweise. Genauer wird auf dieses Problem noch im Kapitel </w:t>
+      </w:r>
+      <w:r>
+        <w:rPr>
+          <w:i/>
+        </w:rPr>
         <w:t>Evaluation</w:t>
       </w:r>
-      <w:bookmarkEnd w:id="24"/>
+      <w:r>
+        <w:t xml:space="preserve"> eingegangen.</w:t>
+      </w:r>
+    </w:p>
+    <w:p>
+      <w:pPr>
+        <w:pStyle w:val="-OlWIRStandardtextEinzug-"/>
+        <w:ind w:firstLine="0"/>
+      </w:pPr>
+      <w:r>
+        <w:t>Nachdem die neuen Werte für den Geschwindigkeitsfaktor sowie die Lenkrichtung bestimmt und diese von der Fahrzeugphysik in Form von Kräften und Impulsen auf das Fahrzeug angewendet wurden</w:t>
+      </w:r>
+      <w:r>
+        <w:t>,</w:t>
+      </w:r>
+      <w:r>
+        <w:t xml:space="preserve"> ist der Simulationsschritt abgeschlossen. </w:t>
+      </w:r>
+      <w:r>
+        <w:t>Falls die maximale Zeit noch nicht überschritten ist und es in diesem Schritt zu keiner Kollision mit der Streckenbegrenzung kam, folgt nun unmittelbar die Berechnung des nächsten Simulationsschrittes.</w:t>
+      </w:r>
     </w:p>
     <w:p>
       <w:pPr>
@@ -14517,14 +15473,291 @@
           <w:numId w:val="0"/>
         </w:numPr>
       </w:pPr>
-      <w:bookmarkStart w:id="25" w:name="_Toc458696299"/>
-      <w:r>
+      <w:r>
+        <w:t>7.3 O</w:t>
+      </w:r>
+      <w:r>
+        <w:t>ptimierung durch Parallelisierung</w:t>
+      </w:r>
+    </w:p>
+    <w:p>
+      <w:pPr>
+        <w:pStyle w:val="-OlWIRStandardtext-"/>
+      </w:pPr>
+      <w:r>
+        <w:t xml:space="preserve">Im Kapitel </w:t>
+      </w:r>
+      <w:r>
+        <w:rPr>
+          <w:i/>
+        </w:rPr>
+        <w:t>Entwurf</w:t>
+      </w:r>
+      <w:r>
+        <w:t xml:space="preserve"> wurden bereits erste Optimierungsmaßnahmen in Form von Parallelisierung vorgestellt. </w:t>
+      </w:r>
+      <w:r>
+        <w:t>An dieser Stelle wird etwas genau auf die Thematik eingegangen.</w:t>
+      </w:r>
+    </w:p>
+    <w:p>
+      <w:pPr>
+        <w:pStyle w:val="-OlWIRStandardtext-"/>
+      </w:pPr>
+      <w:r>
+        <w:t xml:space="preserve">Zur Parallelisierung von Programmabläufen stehen neben herkömmlichen </w:t>
+      </w:r>
+      <w:r>
+        <w:rPr>
+          <w:i/>
+        </w:rPr>
+        <w:t>Threads</w:t>
+      </w:r>
+      <w:r>
+        <w:t xml:space="preserve"> in C# sogenannte </w:t>
+      </w:r>
+      <w:r>
+        <w:rPr>
+          <w:i/>
+        </w:rPr>
+        <w:t>Tasks</w:t>
+      </w:r>
+      <w:r>
+        <w:t xml:space="preserve"> zur Verfügung. Die Tasks wurden im Rahmen der </w:t>
+      </w:r>
+      <w:r>
+        <w:rPr>
+          <w:i/>
+        </w:rPr>
+        <w:t>Task Parallel Library</w:t>
+      </w:r>
+      <w:r>
+        <w:t xml:space="preserve"> (TPL) eingeführt. Sie fungieren auf einer abstrakteren Schicht, als die </w:t>
+      </w:r>
+      <w:r>
+        <w:rPr>
+          <w:i/>
+        </w:rPr>
+        <w:t>Threads</w:t>
+      </w:r>
+      <w:r>
+        <w:t xml:space="preserve">. In dieser Simulation werden deshalb streng genommen keine </w:t>
+      </w:r>
+      <w:r>
+        <w:rPr>
+          <w:i/>
+        </w:rPr>
+        <w:t>Threads</w:t>
+      </w:r>
+      <w:r>
+        <w:t xml:space="preserve"> unmittelbar verwendet, sondern die optimierten </w:t>
+      </w:r>
+      <w:r>
+        <w:rPr>
+          <w:i/>
+        </w:rPr>
+        <w:t>Tasks</w:t>
+      </w:r>
+      <w:r>
+        <w:t xml:space="preserve">. Die </w:t>
+      </w:r>
+      <w:r>
+        <w:rPr>
+          <w:i/>
+        </w:rPr>
+        <w:t>TPL</w:t>
+      </w:r>
+      <w:r>
+        <w:t xml:space="preserve"> verwaltet das Ausführen von </w:t>
+      </w:r>
+      <w:r>
+        <w:rPr>
+          <w:i/>
+        </w:rPr>
+        <w:t>Tasks</w:t>
+      </w:r>
+      <w:r>
+        <w:t xml:space="preserve"> und gewährleistet, dass nicht unnötig viele Threads im Hintergrund laufen. Werden mehr </w:t>
+      </w:r>
+      <w:r>
+        <w:rPr>
+          <w:i/>
+        </w:rPr>
+        <w:t>Threads</w:t>
+      </w:r>
+      <w:r>
+        <w:t xml:space="preserve"> ausgeführt, als es Prozessorkerne gibt, </w:t>
+      </w:r>
+      <w:r>
+        <w:lastRenderedPageBreak/>
+        <w:t xml:space="preserve">kommt es in der Regel zu Effizienzproblemen. Damit alle </w:t>
+      </w:r>
+      <w:r>
+        <w:rPr>
+          <w:i/>
+        </w:rPr>
+        <w:t>Threads</w:t>
+      </w:r>
+      <w:r>
+        <w:t xml:space="preserve"> die gleiche Prozessorzeit erhalten, schaltet das Betriebssystem automatisch zwischen den laufenden </w:t>
+      </w:r>
+      <w:r>
+        <w:rPr>
+          <w:i/>
+        </w:rPr>
+        <w:t>Threads</w:t>
+      </w:r>
+      <w:r>
+        <w:t xml:space="preserve"> um. Dieses Umschalten benötigt jedoch Prozessorzeit. Werden nur so viele </w:t>
+      </w:r>
+      <w:r>
+        <w:rPr>
+          <w:i/>
+        </w:rPr>
+        <w:t>Threads</w:t>
+      </w:r>
+      <w:r>
+        <w:t xml:space="preserve"> ausgeführt, wie es auch Prozessorkerne gibt, wird dieses Umschalten minimiert. </w:t>
+      </w:r>
+      <w:r>
+        <w:t xml:space="preserve">Die </w:t>
+      </w:r>
+      <w:r>
+        <w:rPr>
+          <w:i/>
+        </w:rPr>
+        <w:t>TPL</w:t>
+      </w:r>
+      <w:r>
+        <w:t xml:space="preserve"> plant die Ausführung der gestarteten </w:t>
+      </w:r>
+      <w:r>
+        <w:rPr>
+          <w:i/>
+        </w:rPr>
+        <w:t>Tasks</w:t>
+      </w:r>
+      <w:r>
+        <w:t xml:space="preserve"> so, dass jeder </w:t>
+      </w:r>
+      <w:r>
+        <w:rPr>
+          <w:i/>
+        </w:rPr>
+        <w:t>Task</w:t>
+      </w:r>
+      <w:r>
+        <w:t xml:space="preserve"> in genau einem </w:t>
+      </w:r>
+      <w:r>
+        <w:rPr>
+          <w:i/>
+        </w:rPr>
+        <w:t>Thread</w:t>
+      </w:r>
+      <w:r>
+        <w:t xml:space="preserve"> ausgeführt werden, aber höchstens so viele wie es aus Effizienzgründen Sinn macht. Aus diesem Grund ist es kein Problem jede Teilsimulation in einem eigenen </w:t>
+      </w:r>
+      <w:r>
+        <w:rPr>
+          <w:i/>
+        </w:rPr>
+        <w:t>Thread</w:t>
+      </w:r>
+      <w:r>
+        <w:t xml:space="preserve"> beziehungsweise </w:t>
+      </w:r>
+      <w:r>
+        <w:rPr>
+          <w:i/>
+        </w:rPr>
+        <w:t>Task</w:t>
+      </w:r>
+      <w:r>
+        <w:t xml:space="preserve"> auszuführen, wie dies vielleicht im Kapitel </w:t>
+      </w:r>
+      <w:r>
+        <w:rPr>
+          <w:i/>
+        </w:rPr>
+        <w:t>Entwurf</w:t>
+      </w:r>
+      <w:r>
+        <w:t xml:space="preserve"> zunächst den Anschein erweckt hat. Auf eine detaillierte Beschreibung der </w:t>
+      </w:r>
+      <w:r>
+        <w:rPr>
+          <w:i/>
+        </w:rPr>
+        <w:t>TPL</w:t>
+      </w:r>
+      <w:r>
+        <w:t xml:space="preserve"> wird an dieser Stelle verzichtet, da sie für den weiteren Ablauf des Programms nur eine nebensächliche Rolle einnimmt.</w:t>
+      </w:r>
+      <w:r>
+        <w:rPr>
+          <w:rStyle w:val="Funotenzeichen"/>
+        </w:rPr>
+        <w:footnoteReference w:id="17"/>
+      </w:r>
+    </w:p>
+    <w:p>
+      <w:pPr>
+        <w:pStyle w:val="-OlWIRStandardtext-"/>
+      </w:pPr>
+      <w:r>
+        <w:t xml:space="preserve">Nachdem nun die Kernkomponenten des Hilfsprogramms durch dieses Kapitel und das Kapitel </w:t>
+      </w:r>
+      <w:r>
+        <w:rPr>
+          <w:i/>
+        </w:rPr>
+        <w:t>Entwurf</w:t>
+      </w:r>
+      <w:r>
+        <w:t xml:space="preserve"> beschrieben wurden, können im folgenden</w:t>
+      </w:r>
+      <w:bookmarkStart w:id="25" w:name="_GoBack"/>
+      <w:bookmarkEnd w:id="25"/>
+      <w:r>
+        <w:t xml:space="preserve"> Kapitel </w:t>
+      </w:r>
+      <w:r>
+        <w:rPr>
+          <w:i/>
+        </w:rPr>
+        <w:t>Evaluation</w:t>
+      </w:r>
+      <w:r>
+        <w:t xml:space="preserve"> die Ergebnisse ausgewertet werden. </w:t>
+      </w:r>
+    </w:p>
+    <w:p>
+      <w:pPr>
+        <w:pStyle w:val="-OlWIRberschrift1-"/>
+        <w:rPr>
+          <w:rFonts w:ascii="Arial" w:hAnsi="Arial"/>
+          <w:bCs/>
+        </w:rPr>
+      </w:pPr>
+      <w:bookmarkStart w:id="26" w:name="_Toc458723486"/>
+      <w:r>
+        <w:rPr>
+          <w:rFonts w:ascii="Arial" w:hAnsi="Arial"/>
+          <w:bCs/>
+        </w:rPr>
+        <w:lastRenderedPageBreak/>
         <w:t>8</w:t>
       </w:r>
       <w:r>
-        <w:t>.1 Fehlerfrei zurückgelegte Strecke</w:t>
-      </w:r>
-      <w:bookmarkEnd w:id="25"/>
+        <w:rPr>
+          <w:rFonts w:ascii="Arial" w:hAnsi="Arial"/>
+          <w:bCs/>
+        </w:rPr>
+        <w:tab/>
+        <w:t>Evaluation</w:t>
+      </w:r>
+      <w:bookmarkEnd w:id="26"/>
     </w:p>
     <w:p>
       <w:pPr>
@@ -14534,14 +15767,14 @@
           <w:numId w:val="0"/>
         </w:numPr>
       </w:pPr>
-      <w:bookmarkStart w:id="26" w:name="_Toc458696300"/>
+      <w:bookmarkStart w:id="27" w:name="_Toc458723487"/>
       <w:r>
         <w:t>8</w:t>
       </w:r>
       <w:r>
-        <w:t>.2 Geschwindigkeit</w:t>
-      </w:r>
-      <w:bookmarkEnd w:id="26"/>
+        <w:t>.1 Fehlerfrei zurückgelegte Strecke</w:t>
+      </w:r>
+      <w:bookmarkEnd w:id="27"/>
     </w:p>
     <w:p>
       <w:pPr>
@@ -14551,14 +15784,31 @@
           <w:numId w:val="0"/>
         </w:numPr>
       </w:pPr>
-      <w:bookmarkStart w:id="27" w:name="_Toc458696301"/>
+      <w:bookmarkStart w:id="28" w:name="_Toc458723488"/>
       <w:r>
         <w:t>8</w:t>
       </w:r>
       <w:r>
+        <w:t>.2 Geschwindigkeit</w:t>
+      </w:r>
+      <w:bookmarkEnd w:id="28"/>
+    </w:p>
+    <w:p>
+      <w:pPr>
+        <w:pStyle w:val="-OlWIRberschrift2-"/>
+        <w:numPr>
+          <w:ilvl w:val="0"/>
+          <w:numId w:val="0"/>
+        </w:numPr>
+      </w:pPr>
+      <w:bookmarkStart w:id="29" w:name="_Toc458723489"/>
+      <w:r>
+        <w:t>8</w:t>
+      </w:r>
+      <w:r>
         <w:t>.3 Fahrverhalten</w:t>
       </w:r>
-      <w:bookmarkEnd w:id="27"/>
+      <w:bookmarkEnd w:id="29"/>
     </w:p>
     <w:p>
       <w:pPr>
@@ -14570,12 +15820,12 @@
       <w:pPr>
         <w:pStyle w:val="-OlWIRberschrift1-"/>
       </w:pPr>
-      <w:bookmarkStart w:id="28" w:name="_Toc458696302"/>
+      <w:bookmarkStart w:id="30" w:name="_Toc458723490"/>
       <w:r>
         <w:lastRenderedPageBreak/>
         <w:t>9 Anhang</w:t>
       </w:r>
-      <w:bookmarkEnd w:id="28"/>
+      <w:bookmarkEnd w:id="30"/>
     </w:p>
     <w:p>
       <w:pPr>
@@ -14586,11 +15836,11 @@
         </w:numPr>
         <w:ind w:left="720" w:hanging="720"/>
       </w:pPr>
-      <w:bookmarkStart w:id="29" w:name="_Toc458696303"/>
+      <w:bookmarkStart w:id="31" w:name="_Toc458723491"/>
       <w:r>
         <w:t>9.1 Klassendiagramme</w:t>
       </w:r>
-      <w:bookmarkEnd w:id="29"/>
+      <w:bookmarkEnd w:id="31"/>
     </w:p>
     <w:p>
       <w:pPr>
@@ -14601,8 +15851,8 @@
       <w:pPr>
         <w:pStyle w:val="-OlWIRStandardtextEinzug-"/>
         <w:sectPr>
-          <w:headerReference w:type="default" r:id="rId43"/>
-          <w:footerReference w:type="default" r:id="rId44"/>
+          <w:headerReference w:type="default" r:id="rId48"/>
+          <w:footerReference w:type="default" r:id="rId49"/>
           <w:type w:val="oddPage"/>
           <w:pgSz w:w="11906" w:h="16838" w:code="9"/>
           <w:pgMar w:top="1701" w:right="2268" w:bottom="1701" w:left="2268" w:header="1304" w:footer="794" w:gutter="0"/>
@@ -14625,14 +15875,14 @@
           <w:szCs w:val="20"/>
         </w:rPr>
       </w:pPr>
-      <w:bookmarkStart w:id="30" w:name="_Toc165890730"/>
-      <w:bookmarkStart w:id="31" w:name="_Toc458696304"/>
+      <w:bookmarkStart w:id="32" w:name="_Toc165890730"/>
+      <w:bookmarkStart w:id="33" w:name="_Toc458723492"/>
       <w:r>
         <w:lastRenderedPageBreak/>
         <w:t>Literatur</w:t>
       </w:r>
-      <w:bookmarkEnd w:id="30"/>
-      <w:bookmarkEnd w:id="31"/>
+      <w:bookmarkEnd w:id="32"/>
+      <w:bookmarkEnd w:id="33"/>
       <w:r>
         <w:fldChar w:fldCharType="begin"/>
       </w:r>
@@ -15007,16 +16257,16 @@
         <w:lastRenderedPageBreak/>
         <w:fldChar w:fldCharType="end"/>
       </w:r>
-      <w:bookmarkStart w:id="32" w:name="_Toc165890720"/>
-      <w:bookmarkStart w:id="33" w:name="_Toc458696305"/>
+      <w:bookmarkStart w:id="34" w:name="_Toc165890720"/>
+      <w:bookmarkStart w:id="35" w:name="_Toc458723493"/>
       <w:r>
         <w:t>A</w:t>
       </w:r>
-      <w:bookmarkEnd w:id="32"/>
+      <w:bookmarkEnd w:id="34"/>
       <w:r>
         <w:t>bbildungen</w:t>
       </w:r>
-      <w:bookmarkEnd w:id="33"/>
+      <w:bookmarkEnd w:id="35"/>
     </w:p>
     <w:p>
       <w:pPr>
@@ -15188,12 +16438,12 @@
         <w:pStyle w:val="-OlWIRKapiteltitel-"/>
         <w:jc w:val="both"/>
       </w:pPr>
-      <w:bookmarkStart w:id="34" w:name="_Toc458696306"/>
+      <w:bookmarkStart w:id="36" w:name="_Toc458723494"/>
       <w:r>
         <w:lastRenderedPageBreak/>
         <w:t>Abkürzungen</w:t>
       </w:r>
-      <w:bookmarkEnd w:id="34"/>
+      <w:bookmarkEnd w:id="36"/>
     </w:p>
     <w:p>
       <w:pPr>
@@ -15682,12 +16932,12 @@
       <w:pPr>
         <w:pStyle w:val="-OlWIRKapiteltitel-"/>
       </w:pPr>
-      <w:bookmarkStart w:id="35" w:name="_Toc458696307"/>
+      <w:bookmarkStart w:id="37" w:name="_Toc458723495"/>
       <w:r>
         <w:lastRenderedPageBreak/>
         <w:t>Erklärung</w:t>
       </w:r>
-      <w:bookmarkEnd w:id="35"/>
+      <w:bookmarkEnd w:id="37"/>
     </w:p>
     <w:p/>
     <w:p>
@@ -15697,7 +16947,7 @@
     </w:p>
     <w:p/>
     <w:sectPr>
-      <w:headerReference w:type="even" r:id="rId45"/>
+      <w:headerReference w:type="even" r:id="rId50"/>
       <w:pgSz w:w="11906" w:h="16838"/>
       <w:pgMar w:top="1701" w:right="2268" w:bottom="1701" w:left="2268" w:header="708" w:footer="708" w:gutter="0"/>
       <w:cols w:space="708"/>
@@ -16299,6 +17549,52 @@
       </w:r>
       <w:r>
         <w:t xml:space="preserve"> Zur Erinnerung: [-1,1] für die Richtung und [0,1] für die Geschwindigkeit.</w:t>
+      </w:r>
+    </w:p>
+  </w:footnote>
+  <w:footnote w:id="16">
+    <w:p>
+      <w:pPr>
+        <w:pStyle w:val="Funotentext"/>
+      </w:pPr>
+      <w:r>
+        <w:rPr>
+          <w:rStyle w:val="Funotenzeichen"/>
+        </w:rPr>
+        <w:footnoteRef/>
+      </w:r>
+      <w:r>
+        <w:t xml:space="preserve"> Auch unter dem Namen Lambda-Expression bekannt.</w:t>
+      </w:r>
+    </w:p>
+  </w:footnote>
+  <w:footnote w:id="17">
+    <w:p>
+      <w:pPr>
+        <w:pStyle w:val="Funotentext"/>
+      </w:pPr>
+      <w:r>
+        <w:rPr>
+          <w:rStyle w:val="Funotenzeichen"/>
+        </w:rPr>
+        <w:footnoteRef/>
+      </w:r>
+      <w:r>
+        <w:t xml:space="preserve"> Unter </w:t>
+      </w:r>
+      <w:hyperlink r:id="rId1" w:history="1">
+        <w:r>
+          <w:rPr>
+            <w:rStyle w:val="Hyperlink"/>
+          </w:rPr>
+          <w:t>https://msdn.microsoft.com/library/dd460717</w:t>
+        </w:r>
+      </w:hyperlink>
+      <w:r>
+        <w:t xml:space="preserve"> </w:t>
+      </w:r>
+      <w:r>
+        <w:t>findet sich die offizielle Dokumentation.</w:t>
       </w:r>
     </w:p>
   </w:footnote>
@@ -19186,9 +20482,9 @@
   </w:abstractNum>
   <w:abstractNum w:abstractNumId="24" w15:restartNumberingAfterBreak="0">
     <w:nsid w:val="7B926ACA"/>
-    <w:multiLevelType w:val="hybridMultilevel"/>
-    <w:tmpl w:val="9E523716"/>
-    <w:lvl w:ilvl="0" w:tplc="AD54F278">
+    <w:multiLevelType w:val="multilevel"/>
+    <w:tmpl w:val="83CA6614"/>
+    <w:lvl w:ilvl="0">
       <w:start w:val="1"/>
       <w:numFmt w:val="decimal"/>
       <w:lvlText w:val="%1."/>
@@ -19200,77 +20496,109 @@
         <w:rFonts w:hint="default"/>
       </w:rPr>
     </w:lvl>
-    <w:lvl w:ilvl="1" w:tplc="04070019" w:tentative="1">
-      <w:start w:val="1"/>
-      <w:numFmt w:val="lowerLetter"/>
-      <w:lvlText w:val="%2."/>
+    <w:lvl w:ilvl="1">
+      <w:start w:val="2"/>
+      <w:numFmt w:val="decimal"/>
+      <w:isLgl/>
+      <w:lvlText w:val="%1.%2"/>
       <w:lvlJc w:val="left"/>
       <w:pPr>
-        <w:ind w:left="1290" w:hanging="360"/>
-      </w:pPr>
+        <w:ind w:left="930" w:hanging="720"/>
+      </w:pPr>
+      <w:rPr>
+        <w:rFonts w:hint="default"/>
+      </w:rPr>
     </w:lvl>
-    <w:lvl w:ilvl="2" w:tplc="0407001B" w:tentative="1">
-      <w:start w:val="1"/>
-      <w:numFmt w:val="lowerRoman"/>
-      <w:lvlText w:val="%3."/>
-      <w:lvlJc w:val="right"/>
-      <w:pPr>
-        <w:ind w:left="2010" w:hanging="180"/>
-      </w:pPr>
+    <w:lvl w:ilvl="2">
+      <w:start w:val="3"/>
+      <w:numFmt w:val="decimal"/>
+      <w:isLgl/>
+      <w:lvlText w:val="%1.%2.%3"/>
+      <w:lvlJc w:val="left"/>
+      <w:pPr>
+        <w:ind w:left="930" w:hanging="720"/>
+      </w:pPr>
+      <w:rPr>
+        <w:rFonts w:hint="default"/>
+      </w:rPr>
     </w:lvl>
-    <w:lvl w:ilvl="3" w:tplc="0407000F" w:tentative="1">
+    <w:lvl w:ilvl="3">
       <w:start w:val="1"/>
       <w:numFmt w:val="decimal"/>
-      <w:lvlText w:val="%4."/>
+      <w:isLgl/>
+      <w:lvlText w:val="%1.%2.%3.%4"/>
       <w:lvlJc w:val="left"/>
       <w:pPr>
-        <w:ind w:left="2730" w:hanging="360"/>
-      </w:pPr>
+        <w:ind w:left="1290" w:hanging="1080"/>
+      </w:pPr>
+      <w:rPr>
+        <w:rFonts w:hint="default"/>
+      </w:rPr>
     </w:lvl>
-    <w:lvl w:ilvl="4" w:tplc="04070019" w:tentative="1">
-      <w:start w:val="1"/>
-      <w:numFmt w:val="lowerLetter"/>
-      <w:lvlText w:val="%5."/>
-      <w:lvlJc w:val="left"/>
-      <w:pPr>
-        <w:ind w:left="3450" w:hanging="360"/>
-      </w:pPr>
-    </w:lvl>
-    <w:lvl w:ilvl="5" w:tplc="0407001B" w:tentative="1">
-      <w:start w:val="1"/>
-      <w:numFmt w:val="lowerRoman"/>
-      <w:lvlText w:val="%6."/>
-      <w:lvlJc w:val="right"/>
-      <w:pPr>
-        <w:ind w:left="4170" w:hanging="180"/>
-      </w:pPr>
-    </w:lvl>
-    <w:lvl w:ilvl="6" w:tplc="0407000F" w:tentative="1">
+    <w:lvl w:ilvl="4">
       <w:start w:val="1"/>
       <w:numFmt w:val="decimal"/>
-      <w:lvlText w:val="%7."/>
+      <w:isLgl/>
+      <w:lvlText w:val="%1.%2.%3.%4.%5"/>
       <w:lvlJc w:val="left"/>
       <w:pPr>
-        <w:ind w:left="4890" w:hanging="360"/>
-      </w:pPr>
+        <w:ind w:left="1290" w:hanging="1080"/>
+      </w:pPr>
+      <w:rPr>
+        <w:rFonts w:hint="default"/>
+      </w:rPr>
     </w:lvl>
-    <w:lvl w:ilvl="7" w:tplc="04070019" w:tentative="1">
+    <w:lvl w:ilvl="5">
       <w:start w:val="1"/>
-      <w:numFmt w:val="lowerLetter"/>
-      <w:lvlText w:val="%8."/>
+      <w:numFmt w:val="decimal"/>
+      <w:isLgl/>
+      <w:lvlText w:val="%1.%2.%3.%4.%5.%6"/>
       <w:lvlJc w:val="left"/>
       <w:pPr>
-        <w:ind w:left="5610" w:hanging="360"/>
-      </w:pPr>
+        <w:ind w:left="1650" w:hanging="1440"/>
+      </w:pPr>
+      <w:rPr>
+        <w:rFonts w:hint="default"/>
+      </w:rPr>
     </w:lvl>
-    <w:lvl w:ilvl="8" w:tplc="0407001B" w:tentative="1">
+    <w:lvl w:ilvl="6">
       <w:start w:val="1"/>
-      <w:numFmt w:val="lowerRoman"/>
-      <w:lvlText w:val="%9."/>
-      <w:lvlJc w:val="right"/>
-      <w:pPr>
-        <w:ind w:left="6330" w:hanging="180"/>
-      </w:pPr>
+      <w:numFmt w:val="decimal"/>
+      <w:isLgl/>
+      <w:lvlText w:val="%1.%2.%3.%4.%5.%6.%7"/>
+      <w:lvlJc w:val="left"/>
+      <w:pPr>
+        <w:ind w:left="2010" w:hanging="1800"/>
+      </w:pPr>
+      <w:rPr>
+        <w:rFonts w:hint="default"/>
+      </w:rPr>
+    </w:lvl>
+    <w:lvl w:ilvl="7">
+      <w:start w:val="1"/>
+      <w:numFmt w:val="decimal"/>
+      <w:isLgl/>
+      <w:lvlText w:val="%1.%2.%3.%4.%5.%6.%7.%8"/>
+      <w:lvlJc w:val="left"/>
+      <w:pPr>
+        <w:ind w:left="2010" w:hanging="1800"/>
+      </w:pPr>
+      <w:rPr>
+        <w:rFonts w:hint="default"/>
+      </w:rPr>
+    </w:lvl>
+    <w:lvl w:ilvl="8">
+      <w:start w:val="1"/>
+      <w:numFmt w:val="decimal"/>
+      <w:isLgl/>
+      <w:lvlText w:val="%1.%2.%3.%4.%5.%6.%7.%8.%9"/>
+      <w:lvlJc w:val="left"/>
+      <w:pPr>
+        <w:ind w:left="2370" w:hanging="2160"/>
+      </w:pPr>
+      <w:rPr>
+        <w:rFonts w:hint="default"/>
+      </w:rPr>
     </w:lvl>
   </w:abstractNum>
   <w:num w:numId="1">
@@ -27285,7 +28613,7 @@
 </file>
 
 <file path=customXml/itemProps1.xml><?xml version="1.0" encoding="utf-8"?>
-<ds:datastoreItem xmlns:ds="http://schemas.openxmlformats.org/officeDocument/2006/customXml" ds:itemID="{6BF06293-6670-4436-8842-C2E2BF861B4D}">
+<ds:datastoreItem xmlns:ds="http://schemas.openxmlformats.org/officeDocument/2006/customXml" ds:itemID="{8C8C0E32-D500-4A26-9010-E0FEE3DE7C2B}">
   <ds:schemaRefs>
     <ds:schemaRef ds:uri="http://schemas.openxmlformats.org/officeDocument/2006/bibliography"/>
   </ds:schemaRefs>

</xml_diff>

<commit_message>
Finished working on "Implementation" for now
</commit_message>
<xml_diff>
--- a/Bachlorarbeit.docx
+++ b/Bachlorarbeit.docx
@@ -2563,33 +2563,17 @@
       <w:r>
         <w:t xml:space="preserve"> wurde 1977 von </w:t>
       </w:r>
-      <w:proofErr w:type="spellStart"/>
       <w:r>
         <w:rPr>
           <w:i/>
         </w:rPr>
         <w:t>Tsukuba</w:t>
       </w:r>
-      <w:proofErr w:type="spellEnd"/>
       <w:r>
         <w:rPr>
           <w:i/>
         </w:rPr>
-        <w:t xml:space="preserve"> </w:t>
-      </w:r>
-      <w:proofErr w:type="spellStart"/>
-      <w:r>
-        <w:rPr>
-          <w:i/>
-        </w:rPr>
-        <w:t>Mechanical</w:t>
-      </w:r>
-      <w:proofErr w:type="spellEnd"/>
-      <w:r>
-        <w:rPr>
-          <w:i/>
-        </w:rPr>
-        <w:t xml:space="preserve"> Engineering Laboratory</w:t>
+        <w:t xml:space="preserve"> Mechanical Engineering Laboratory</w:t>
       </w:r>
       <w:r>
         <w:t xml:space="preserve"> in Japan geleistet. Damals konnte ein Auto weißen Straßenmarkierungen auf einem abgesperrten Testgelände folgen</w:t>
@@ -3175,33 +3159,7 @@
           <w:sz w:val="20"/>
           <w:lang w:val="en-GB"/>
         </w:rPr>
-        <w:t xml:space="preserve">“The computer is incredibly fast, accurate, and stupid. Man is unbelievably slow, inaccurate, and brilliant. The marriage of the two is a challenge and opportunity beyond imagination.” – Stuart </w:t>
-      </w:r>
-      <w:proofErr w:type="spellStart"/>
-      <w:r>
-        <w:rPr>
-          <w:rFonts w:ascii="Times New Roman" w:hAnsi="Times New Roman"/>
-          <w:b w:val="0"/>
-          <w:i/>
-          <w:iCs/>
-          <w:color w:val="000000"/>
-          <w:sz w:val="20"/>
-          <w:lang w:val="en-GB"/>
-        </w:rPr>
-        <w:t>Walesh</w:t>
-      </w:r>
-      <w:proofErr w:type="spellEnd"/>
-      <w:r>
-        <w:rPr>
-          <w:rFonts w:ascii="Times New Roman" w:hAnsi="Times New Roman"/>
-          <w:b w:val="0"/>
-          <w:i/>
-          <w:iCs/>
-          <w:color w:val="000000"/>
-          <w:sz w:val="20"/>
-          <w:lang w:val="en-GB"/>
-        </w:rPr>
-        <w:t xml:space="preserve"> </w:t>
+        <w:t xml:space="preserve">“The computer is incredibly fast, accurate, and stupid. Man is unbelievably slow, inaccurate, and brilliant. The marriage of the two is a challenge and opportunity beyond imagination.” – Stuart Walesh </w:t>
       </w:r>
     </w:p>
     <w:p>
@@ -3252,103 +3210,39 @@
       <w:r>
         <w:t>Der Aufbau jedes neuronalen Netzes ist grundsätzlich gleich. Es gibt eine Eingabeebene (</w:t>
       </w:r>
-      <w:proofErr w:type="spellStart"/>
       <w:r>
         <w:rPr>
           <w:i/>
         </w:rPr>
-        <w:t>input</w:t>
-      </w:r>
-      <w:proofErr w:type="spellEnd"/>
+        <w:t>input layer</w:t>
+      </w:r>
+      <w:r>
+        <w:t xml:space="preserve">) die einen Eingabevektor akzeptiert. Über diesen Weg werden Daten an das neuronale Netz übergeben. Das biologische Äquivalent wären zum Beispiel die Augen, die Farb- und Helligkeitsinformationen wahrnehmen und an Neuronen im Gehirn weiterleiten. Die Daten des Eingabevektors werden nun an die nächste Ebene im Netz propagieren, die erste, sogenannte, </w:t>
+      </w:r>
       <w:r>
         <w:rPr>
           <w:i/>
         </w:rPr>
-        <w:t xml:space="preserve"> </w:t>
-      </w:r>
-      <w:proofErr w:type="spellStart"/>
+        <w:t>hidden layer</w:t>
+      </w:r>
+      <w:r>
+        <w:t xml:space="preserve">. Diese verarbeitet die Daten und leitet sie weiter an die nächste </w:t>
+      </w:r>
       <w:r>
         <w:rPr>
           <w:i/>
         </w:rPr>
-        <w:t>layer</w:t>
-      </w:r>
-      <w:proofErr w:type="spellEnd"/>
-      <w:r>
-        <w:t xml:space="preserve">) die einen Eingabevektor akzeptiert. Über diesen Weg werden Daten an das neuronale Netz übergeben. Das biologische Äquivalent wären zum Beispiel die Augen, die Farb- und Helligkeitsinformationen wahrnehmen und an Neuronen im Gehirn weiterleiten. Die Daten des Eingabevektors werden nun an die nächste Ebene im Netz propagieren, die erste, sogenannte, </w:t>
-      </w:r>
-      <w:proofErr w:type="spellStart"/>
+        <w:t>hidden layer</w:t>
+      </w:r>
+      <w:r>
+        <w:t xml:space="preserve">, bis schließlich die letzte Ebene erreicht wird und die Ergebnisse ausgelesen werden können (die </w:t>
+      </w:r>
       <w:r>
         <w:rPr>
           <w:i/>
         </w:rPr>
-        <w:t>hidden</w:t>
-      </w:r>
-      <w:proofErr w:type="spellEnd"/>
-      <w:r>
-        <w:rPr>
-          <w:i/>
-        </w:rPr>
-        <w:t xml:space="preserve"> </w:t>
-      </w:r>
-      <w:proofErr w:type="spellStart"/>
-      <w:r>
-        <w:rPr>
-          <w:i/>
-        </w:rPr>
-        <w:t>layer</w:t>
-      </w:r>
-      <w:proofErr w:type="spellEnd"/>
-      <w:r>
-        <w:t xml:space="preserve">. Diese verarbeitet die Daten und leitet sie weiter an die nächste </w:t>
-      </w:r>
-      <w:proofErr w:type="spellStart"/>
-      <w:r>
-        <w:rPr>
-          <w:i/>
-        </w:rPr>
-        <w:t>hidden</w:t>
-      </w:r>
-      <w:proofErr w:type="spellEnd"/>
-      <w:r>
-        <w:rPr>
-          <w:i/>
-        </w:rPr>
-        <w:t xml:space="preserve"> </w:t>
-      </w:r>
-      <w:proofErr w:type="spellStart"/>
-      <w:r>
-        <w:rPr>
-          <w:i/>
-        </w:rPr>
-        <w:t>layer</w:t>
-      </w:r>
-      <w:proofErr w:type="spellEnd"/>
-      <w:r>
-        <w:t xml:space="preserve">, bis schließlich die letzte Ebene erreicht wird und die Ergebnisse ausgelesen werden können (die </w:t>
-      </w:r>
-      <w:proofErr w:type="spellStart"/>
-      <w:r>
-        <w:rPr>
-          <w:i/>
-        </w:rPr>
-        <w:t>output</w:t>
-      </w:r>
-      <w:proofErr w:type="spellEnd"/>
-      <w:r>
-        <w:rPr>
-          <w:i/>
-        </w:rPr>
-        <w:t xml:space="preserve"> </w:t>
-      </w:r>
-      <w:proofErr w:type="spellStart"/>
-      <w:r>
-        <w:rPr>
-          <w:i/>
-        </w:rPr>
-        <w:t>layer</w:t>
-      </w:r>
-      <w:proofErr w:type="spellEnd"/>
+        <w:t>output layer</w:t>
+      </w:r>
       <w:r>
         <w:t>). Jedes Element des Eingabevektors wird genau</w:t>
       </w:r>
@@ -3409,15 +3303,7 @@
         <w:t>z</w:t>
       </w:r>
       <w:r>
-        <w:t xml:space="preserve">iert. Eine Aktivierungsfunktion die häufig zum Einsatz kommt, ist die sogenannte </w:t>
-      </w:r>
-      <w:proofErr w:type="spellStart"/>
-      <w:r>
-        <w:t>Sigmoid</w:t>
-      </w:r>
-      <w:proofErr w:type="spellEnd"/>
-      <w:r>
-        <w:t>-Funktion.</w:t>
+        <w:t>iert. Eine Aktivierungsfunktion die häufig zum Einsatz kommt, ist die sogenannte Sigmoid-Funktion.</w:t>
       </w:r>
       <w:r>
         <w:t xml:space="preserve"> Sie hat die Form:</w:t>
@@ -3792,77 +3678,45 @@
       <w:r>
         <w:t xml:space="preserve"> gesetzt bekommen. Wie sich die Anzahl der </w:t>
       </w:r>
-      <w:proofErr w:type="spellStart"/>
       <w:r>
         <w:rPr>
           <w:i/>
         </w:rPr>
-        <w:t>hidden</w:t>
-      </w:r>
-      <w:proofErr w:type="spellEnd"/>
+        <w:t>hidden layers</w:t>
+      </w:r>
+      <w:r>
+        <w:t xml:space="preserve"> festlegt und wie viele Neuronen sich jeweils in ihnen befinden, ist </w:t>
+      </w:r>
+      <w:r>
+        <w:t xml:space="preserve">variabel und </w:t>
+      </w:r>
+      <w:r>
+        <w:t xml:space="preserve">hängt von der Komplexität des Einsatzgebietes ab. Ein einfaches </w:t>
+      </w:r>
       <w:r>
         <w:rPr>
           <w:i/>
         </w:rPr>
-        <w:t xml:space="preserve"> </w:t>
-      </w:r>
-      <w:proofErr w:type="spellStart"/>
+        <w:t>Und-Gatter</w:t>
+      </w:r>
+      <w:r>
+        <w:t xml:space="preserve"> lässt sich </w:t>
+      </w:r>
+      <w:r>
+        <w:t xml:space="preserve">beispielsweise mit 2 Eingabeneuronen und einem Ausgabeneuron realisieren und </w:t>
+      </w:r>
+      <w:r>
+        <w:t xml:space="preserve">benötigt </w:t>
+      </w:r>
+      <w:r>
+        <w:t xml:space="preserve">somit gar keine </w:t>
+      </w:r>
       <w:r>
         <w:rPr>
           <w:i/>
         </w:rPr>
-        <w:t>layers</w:t>
-      </w:r>
-      <w:proofErr w:type="spellEnd"/>
-      <w:r>
-        <w:t xml:space="preserve"> festlegt und wie viele Neuronen sich jeweils in ihnen befinden, ist </w:t>
-      </w:r>
-      <w:r>
-        <w:t xml:space="preserve">variabel und </w:t>
-      </w:r>
-      <w:r>
-        <w:t xml:space="preserve">hängt von der Komplexität des Einsatzgebietes ab. Ein einfaches </w:t>
-      </w:r>
-      <w:r>
-        <w:rPr>
-          <w:i/>
-        </w:rPr>
-        <w:t>Und-Gatter</w:t>
-      </w:r>
-      <w:r>
-        <w:t xml:space="preserve"> lässt sich </w:t>
-      </w:r>
-      <w:r>
-        <w:t xml:space="preserve">beispielsweise mit 2 Eingabeneuronen und einem Ausgabeneuron realisieren und </w:t>
-      </w:r>
-      <w:r>
-        <w:t xml:space="preserve">benötigt </w:t>
-      </w:r>
-      <w:r>
-        <w:t xml:space="preserve">somit gar keine </w:t>
-      </w:r>
-      <w:proofErr w:type="spellStart"/>
-      <w:r>
-        <w:rPr>
-          <w:i/>
-        </w:rPr>
-        <w:t>hidden</w:t>
-      </w:r>
-      <w:proofErr w:type="spellEnd"/>
-      <w:r>
-        <w:rPr>
-          <w:i/>
-        </w:rPr>
-        <w:t xml:space="preserve"> </w:t>
-      </w:r>
-      <w:proofErr w:type="spellStart"/>
-      <w:r>
-        <w:rPr>
-          <w:i/>
-        </w:rPr>
-        <w:t>layers</w:t>
-      </w:r>
-      <w:proofErr w:type="spellEnd"/>
+        <w:t>hidden layers</w:t>
+      </w:r>
       <w:r>
         <w:t xml:space="preserve">. Möchte man </w:t>
       </w:r>
@@ -3879,28 +3733,12 @@
       <w:r>
         <w:t xml:space="preserve"> nachstellen benötigt man hingegen schon eine </w:t>
       </w:r>
-      <w:proofErr w:type="spellStart"/>
       <w:r>
         <w:rPr>
           <w:i/>
         </w:rPr>
-        <w:t>hidden</w:t>
-      </w:r>
-      <w:proofErr w:type="spellEnd"/>
-      <w:r>
-        <w:rPr>
-          <w:i/>
-        </w:rPr>
-        <w:t xml:space="preserve"> </w:t>
-      </w:r>
-      <w:proofErr w:type="spellStart"/>
-      <w:r>
-        <w:rPr>
-          <w:i/>
-        </w:rPr>
-        <w:t>layer</w:t>
-      </w:r>
-      <w:proofErr w:type="spellEnd"/>
+        <w:t>hidden layer</w:t>
+      </w:r>
       <w:r>
         <w:t xml:space="preserve">. Intuitiv lässt sich das damit erklären, dass die Eingabedaten in Verbindung zueinander gesetzt werden müssen. </w:t>
       </w:r>
@@ -4439,13 +4277,8 @@
         <w:t xml:space="preserve"> näher beschrieben. Grundsätzlich folgt aber aus großer zurückgelegter Strecke mit hoher Geschwindigkeit </w:t>
       </w:r>
       <w:r>
-        <w:t xml:space="preserve">eine hohe Bewertung. Nachdem </w:t>
-      </w:r>
-      <w:proofErr w:type="gramStart"/>
-      <w:r>
-        <w:t>das</w:t>
-      </w:r>
-      <w:proofErr w:type="gramEnd"/>
+        <w:t>eine hohe Bewertung. Nachdem das</w:t>
+      </w:r>
       <w:r>
         <w:t xml:space="preserve"> Fahrverhalten</w:t>
       </w:r>
@@ -4936,7 +4769,7 @@
           </mc:Choice>
           <mc:Fallback>
             <w:pict>
-              <v:shape w14:anchorId="43749D69" id="Freihandform 5" o:spid="_x0000_s1026" style="position:absolute;margin-left:-13pt;margin-top:185.8pt;width:391.7pt;height:94.35pt;z-index:251660800;visibility:visible;mso-wrap-style:square;mso-width-percent:0;mso-height-percent:0;mso-wrap-distance-left:9pt;mso-wrap-distance-top:0;mso-wrap-distance-right:9pt;mso-wrap-distance-bottom:0;mso-position-horizontal:absolute;mso-position-horizontal-relative:text;mso-position-vertical:absolute;mso-position-vertical-relative:text;mso-width-percent:0;mso-height-percent:0;mso-width-relative:margin;mso-height-relative:margin;v-text-anchor:middle" coordsize="4974336,1199692" o:gfxdata="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" path="m490118,43891l2296972,,3343046,182880,4074566,36576r599846,21945l4923129,234086r51207,256032l4879238,592531r-153619,14630l4659782,607161r-358445,-7315l4096512,526694r-424282,43891l3606393,775411r117043,168249l3745382,1133856r-263347,65836l3160166,1097280,2882188,950976,2662732,731520,2567635,614476,2062886,475488r-248717,87782l1345996,658368,892454,797356,490118,848563,160934,775411,,629107,,512064,102412,409651r95098,l263347,336499,241401,270662r14631,-65837l321868,138988,490118,43891xe" filled="f" strokecolor="#1f4d78 [1604]" strokeweight="1pt">
+              <v:shape w14:anchorId="048E1846" id="Freihandform 5" o:spid="_x0000_s1026" style="position:absolute;margin-left:-13pt;margin-top:185.8pt;width:391.7pt;height:94.35pt;z-index:251660800;visibility:visible;mso-wrap-style:square;mso-width-percent:0;mso-height-percent:0;mso-wrap-distance-left:9pt;mso-wrap-distance-top:0;mso-wrap-distance-right:9pt;mso-wrap-distance-bottom:0;mso-position-horizontal:absolute;mso-position-horizontal-relative:text;mso-position-vertical:absolute;mso-position-vertical-relative:text;mso-width-percent:0;mso-height-percent:0;mso-width-relative:margin;mso-height-relative:margin;v-text-anchor:middle" coordsize="4974336,1199692" o:gfxdata="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" path="m490118,43891l2296972,,3343046,182880,4074566,36576r599846,21945l4923129,234086r51207,256032l4879238,592531r-153619,14630l4659782,607161r-358445,-7315l4096512,526694r-424282,43891l3606393,775411r117043,168249l3745382,1133856r-263347,65836l3160166,1097280,2882188,950976,2662732,731520,2567635,614476,2062886,475488r-248717,87782l1345996,658368,892454,797356,490118,848563,160934,775411,,629107,,512064,102412,409651r95098,l263347,336499,241401,270662r14631,-65837l321868,138988,490118,43891xe" filled="f" strokecolor="#1f4d78 [1604]" strokeweight="1pt">
                 <v:stroke joinstyle="miter"/>
                 <v:path arrowok="t" o:connecttype="custom" o:connectlocs="490143,43838;2297089,0;3343217,182659;4074774,36532;4674651,58450;4923380,233804;4974590,489527;4879487,591816;4725860,606429;4660020,606429;4301557,599123;4096721,526059;3672418,569897;3606577,774476;3723626,942522;3745573,1132488;3482213,1198245;3160327,1095957;2882335,949829;2662868,730638;2567766,613735;2062991,474914;1814262,562591;1346065,657574;892500,796394;490143,847540;160942,774476;0,628348;0,511446;102417,409157;197520,409157;263360,336093;241413,270336;256045,204578;321884,138820;490143,43838" o:connectangles="0,0,0,0,0,0,0,0,0,0,0,0,0,0,0,0,0,0,0,0,0,0,0,0,0,0,0,0,0,0,0,0,0,0,0,0"/>
                 <w10:wrap type="topAndBottom"/>
@@ -4964,15 +4797,7 @@
         <w:t>genutzt</w:t>
       </w:r>
       <w:r>
-        <w:t xml:space="preserve"> werden. Diese sind meist vom Verlauf abwechslungsreicher und bieten somit mehr Spielraum für die Optimierung des Fahrverhaltens. Eine mögliche Quelle dieser GPS-Koordinaten stellt die Webseite </w:t>
-      </w:r>
-      <w:proofErr w:type="spellStart"/>
-      <w:r>
-        <w:t>GPSies</w:t>
-      </w:r>
-      <w:proofErr w:type="spellEnd"/>
-      <w:r>
-        <w:t xml:space="preserve"> dar. Dort können Benutzer Streckendaten hinterlegen </w:t>
+        <w:t xml:space="preserve"> werden. Diese sind meist vom Verlauf abwechslungsreicher und bieten somit mehr Spielraum für die Optimierung des Fahrverhaltens. Eine mögliche Quelle dieser GPS-Koordinaten stellt die Webseite GPSies dar. Dort können Benutzer Streckendaten hinterlegen </w:t>
       </w:r>
       <w:r>
         <w:t>und anschließend kostenlos heruntergeladen werden. So stehen viele Strecken der Formel 1 kostenlos bereit. Da es sich bei allen Strecken um Rundkurse handel</w:t>
@@ -10139,28 +9964,12 @@
       <w:r>
         <w:t xml:space="preserve">; vielmehr wird das bestehende Fahrverhalten effizienter: die Kurven werden etwas zügiger durchfahren und auf Geraden wird eine höher maximale Geschwindigkeit erreicht. Bei Netzen mit </w:t>
       </w:r>
-      <w:proofErr w:type="spellStart"/>
       <w:r>
         <w:rPr>
           <w:i/>
         </w:rPr>
-        <w:t>hidden</w:t>
-      </w:r>
-      <w:proofErr w:type="spellEnd"/>
-      <w:r>
-        <w:rPr>
-          <w:i/>
-        </w:rPr>
-        <w:t xml:space="preserve"> </w:t>
-      </w:r>
-      <w:proofErr w:type="spellStart"/>
-      <w:r>
-        <w:rPr>
-          <w:i/>
-        </w:rPr>
-        <w:t>layers</w:t>
-      </w:r>
-      <w:proofErr w:type="spellEnd"/>
+        <w:t>hidden layers</w:t>
+      </w:r>
       <w:r>
         <w:t xml:space="preserve"> dauert es zu Beginn des Lernprozesses länger, bis eine vollständige Runde erfolgreich gefahren werden kann. Der Vorteil ist, dass sich bei andauerndem Training nicht nur die durchschnittliche Geschwindigkeit erhöht, </w:t>
       </w:r>
@@ -10257,28 +10066,12 @@
       <w:r>
         <w:t xml:space="preserve"> und die Entscheidung vielmehr auf Basis der gewünschten Lerngeschwindigkeit und maximal bestem Fahrverhalten getroffen werden muss. Empirisch hat sich ein neuronales Netz mit einer </w:t>
       </w:r>
-      <w:proofErr w:type="spellStart"/>
       <w:r>
         <w:rPr>
           <w:i/>
         </w:rPr>
-        <w:t>hidden</w:t>
-      </w:r>
-      <w:proofErr w:type="spellEnd"/>
-      <w:r>
-        <w:rPr>
-          <w:i/>
-        </w:rPr>
-        <w:t xml:space="preserve"> </w:t>
-      </w:r>
-      <w:proofErr w:type="spellStart"/>
-      <w:r>
-        <w:rPr>
-          <w:i/>
-        </w:rPr>
-        <w:t>layer</w:t>
-      </w:r>
-      <w:proofErr w:type="spellEnd"/>
+        <w:t>hidden layer</w:t>
+      </w:r>
       <w:r>
         <w:t xml:space="preserve"> als akzeptabler Kompromiss herausgestellt.</w:t>
       </w:r>
@@ -10300,28 +10093,12 @@
       <w:r>
         <w:t xml:space="preserve"> symmetrisch ist. So verdoppelt sich jedoch auch die Anzahl der Verbindungen von der Eingabeebene zur ersten </w:t>
       </w:r>
-      <w:proofErr w:type="spellStart"/>
       <w:r>
         <w:rPr>
           <w:i/>
         </w:rPr>
-        <w:t>hidden</w:t>
-      </w:r>
-      <w:proofErr w:type="spellEnd"/>
-      <w:r>
-        <w:rPr>
-          <w:i/>
-        </w:rPr>
-        <w:t xml:space="preserve"> </w:t>
-      </w:r>
-      <w:proofErr w:type="spellStart"/>
-      <w:r>
-        <w:rPr>
-          <w:i/>
-        </w:rPr>
-        <w:t>layer</w:t>
-      </w:r>
-      <w:proofErr w:type="spellEnd"/>
+        <w:t>hidden layer</w:t>
+      </w:r>
       <w:r>
         <w:t>. Wie auch bei der Netzstruktur, löst man dieses Problem</w:t>
       </w:r>
@@ -10365,33 +10142,11 @@
       <w:r>
         <w:t xml:space="preserve">Die eigentliche Simulation benötigt eine Komponente, die die physikalische Berechnung ausführt. Eine grundsätzliche Neuentwicklung ist hierbei nicht notwendig. Stattdessen kann die </w:t>
       </w:r>
-      <w:proofErr w:type="spellStart"/>
       <w:r>
         <w:rPr>
           <w:i/>
         </w:rPr>
-        <w:t>Farseer</w:t>
-      </w:r>
-      <w:proofErr w:type="spellEnd"/>
-      <w:r>
-        <w:rPr>
-          <w:i/>
-        </w:rPr>
-        <w:t xml:space="preserve"> </w:t>
-      </w:r>
-      <w:proofErr w:type="spellStart"/>
-      <w:r>
-        <w:rPr>
-          <w:i/>
-        </w:rPr>
-        <w:t>Physics</w:t>
-      </w:r>
-      <w:proofErr w:type="spellEnd"/>
-      <w:r>
-        <w:rPr>
-          <w:i/>
-        </w:rPr>
-        <w:t xml:space="preserve"> Engine</w:t>
+        <w:t>Farseer Physics Engine</w:t>
       </w:r>
       <w:r>
         <w:t xml:space="preserve"> verwendet werden. Diese Bibliothek stellt Klassen und Methoden zur Verfügung, die Objekte im zweidimensionalen Raum realistisch bewegen können. Objekte werden dabei über ihre Form beschrieben. Die gewählte Karosserie lässt sich beispielsweise als Polygon darstellen. Des Weiteren ist es möglich unterschiedliche Objekte über </w:t>
@@ -10438,46 +10193,26 @@
       <w:r>
         <w:t xml:space="preserve">läuft über Zeitschritte ab. Das bedeutet das keine kontinuierliche Berechnung erfolgt, sondern vielmehr immer nach einem bestimmten Intervall. Die verwendete Engine stellt hierfür die </w:t>
       </w:r>
-      <w:proofErr w:type="spellStart"/>
       <w:r>
         <w:rPr>
           <w:i/>
         </w:rPr>
         <w:t>Step</w:t>
       </w:r>
-      <w:proofErr w:type="spellEnd"/>
-      <w:r>
-        <w:t xml:space="preserve">-Funktion bereit. Als Parameter wird die verstrichene Zeit seit dem letzten Aufruf übergeben. Da eine Echtzeitausführung in der Simulation nicht notwendig ist, kann auch ein fiktiver, zu hoher Wert übergeben werden. Dies hat die Folge, dass die Simulation bedeutend schneller abläuft, als dies in der Realität der Fall ist. So kann ein Fahrzeug, ein trainierte Fahrverhalten vorausgesetzt, innerhalb weniger Sekunden eine vollständige Runde auf dem Nürburgring fahren; dies würde in der Realität mehrere Minuten dauern. Der Vorteil dabei ist, dass so die Simulation schneller abläuft und sich gute Lösungen zeitlich schneller von schlechten abgrenzen. Der übergebene Wert kann jedoch nicht beliebig hoch gewählt werden. Ab einem gewissen Punkt kann es passieren, dass das Fahrzeug durch eigentlich </w:t>
-      </w:r>
-      <w:proofErr w:type="spellStart"/>
-      <w:r>
-        <w:t>undurchfahrbare</w:t>
-      </w:r>
-      <w:proofErr w:type="spellEnd"/>
-      <w:r>
-        <w:t xml:space="preserve"> Streckenbegrenzungen navigieren kann. Dies liegt daran</w:t>
+      <w:r>
+        <w:t>-Funktion bereit. Als Parameter wird die verstrichene Zeit seit dem letzten Aufruf übergeben. Da eine Echtzeitausführung in der Simulation nicht notwendig ist, kann auch ein fiktiver, zu hoher Wert übergeben werden. Dies hat die Folge, dass die Simulation bedeutend schneller abläuft, als dies in der Realität der Fall ist. So kann ein Fahrzeug, ein trainierte Fahrverhalten vorausgesetzt, innerhalb weniger Sekunden eine vollständige Runde auf dem Nürburgring fahren; dies würde in der Realität mehrere Minuten dauern. Der Vorteil dabei ist, dass so die Simulation schneller abläuft und sich gute Lösungen zeitlich schneller von schlechten abgrenzen. Der übergebene Wert kann jedoch nicht beliebig hoch gewählt werden. Ab einem gewissen Punkt kann es passieren, dass das Fahrzeug durch eigentlich undurchfahrbare Streckenbegrenzungen navigieren kann. Dies liegt daran</w:t>
       </w:r>
       <w:r>
         <w:t xml:space="preserve">, dass beim Aufruf der </w:t>
       </w:r>
-      <w:proofErr w:type="spellStart"/>
       <w:r>
         <w:rPr>
           <w:i/>
         </w:rPr>
         <w:t>Step</w:t>
       </w:r>
-      <w:proofErr w:type="spellEnd"/>
-      <w:r>
-        <w:t xml:space="preserve">-Funktion zunächst die Position und Rotation der Objekte in der Simulation anpasst und erst im Anschluss eine </w:t>
-      </w:r>
-      <w:proofErr w:type="spellStart"/>
-      <w:r>
-        <w:t>Kolliosionserkennung</w:t>
-      </w:r>
-      <w:proofErr w:type="spellEnd"/>
-      <w:r>
-        <w:t xml:space="preserve"> erfolgt. Ein anschauliches Beispiel ist die Flugbahn einer Pistolenkugel. Befindet sich die Kugel in einem gegebenen Zeitschritt noch wenige Millimeter vor einem Stück Papier, so wird sie, falls der Zeitschritt zu groß ist, anschließend bereits hinter dem dünnen Papier sein. Für die Physikengine existieren nur die beiden Situationen, getrennt voneinander. Dass die Kugel um von der ersten Position zu er zweiten zu gelangen, dass Blatt Papier hätte durchdringen müssen, ist eine Tatsache, die so ohne weiteres nicht berücksichtigt wird. Somit kommt es zu keiner Kollision und das Papier bleibt intakt. Angewendet auf die Fahrsimulation, bedeutet das, dass Fahrzeuge bei zu großem Zeitschritt </w:t>
+      <w:r>
+        <w:t xml:space="preserve">-Funktion zunächst die Position und Rotation der Objekte in der Simulation anpasst und erst im Anschluss eine Kolliosionserkennung erfolgt. Ein anschauliches Beispiel ist die Flugbahn einer Pistolenkugel. Befindet sich die Kugel in einem gegebenen Zeitschritt noch wenige Millimeter vor einem Stück Papier, so wird sie, falls der Zeitschritt zu groß ist, anschließend bereits hinter dem dünnen Papier sein. Für die Physikengine existieren nur die beiden Situationen, getrennt voneinander. Dass die Kugel um von der ersten Position zu er zweiten zu gelangen, dass Blatt Papier hätte durchdringen müssen, ist eine Tatsache, die so ohne weiteres nicht berücksichtigt wird. Somit kommt es zu keiner Kollision und das Papier bleibt intakt. Angewendet auf die Fahrsimulation, bedeutet das, dass Fahrzeuge bei zu großem Zeitschritt </w:t>
       </w:r>
       <w:r>
         <w:lastRenderedPageBreak/>
@@ -10585,14 +10320,12 @@
       <w:r>
         <w:t xml:space="preserve">Um die Besonderheiten bei der Fahrzeugphysik zu berücksichtigen, werden nach jedem Aufruf der </w:t>
       </w:r>
-      <w:proofErr w:type="spellStart"/>
       <w:r>
         <w:rPr>
           <w:i/>
         </w:rPr>
         <w:t>Step</w:t>
       </w:r>
-      <w:proofErr w:type="spellEnd"/>
       <w:r>
         <w:t xml:space="preserve">-Funktion eine Reihe zusätzliche physikalische Berechnungen durchgeführt. Als erstes wird </w:t>
       </w:r>
@@ -10896,14 +10629,12 @@
       <w:r>
         <w:t xml:space="preserve"> ebenfalls berücksichtigt. Nachdem die Kräfte nun an den entsprechenden Komponenten der Simulation wirken, wird die </w:t>
       </w:r>
-      <w:proofErr w:type="spellStart"/>
       <w:r>
         <w:rPr>
           <w:i/>
         </w:rPr>
         <w:t>Step</w:t>
       </w:r>
-      <w:proofErr w:type="spellEnd"/>
       <w:r>
         <w:t>-Funktion aufgerufen und die Engine errechnet den neuen Zustand der Simulation. Nun wird wieder die Umgebung über die Sensoren erfasst de</w:t>
       </w:r>
@@ -10972,16 +10703,8 @@
         <w:rPr>
           <w:i/>
         </w:rPr>
-        <w:t>Roulette-</w:t>
-      </w:r>
-      <w:proofErr w:type="spellStart"/>
-      <w:r>
-        <w:rPr>
-          <w:i/>
-        </w:rPr>
-        <w:t>Selection</w:t>
-      </w:r>
-      <w:proofErr w:type="spellEnd"/>
+        <w:t>Roulette-Selection</w:t>
+      </w:r>
       <w:r>
         <w:t xml:space="preserve"> bekannt und stellt ein Selektionsverfahren aus dem Themengebiet der evolutionären Algorithmen dar. Der Vorteil bei dieser Selektionsvariante in dieser Situation ist, dass auch neuronale Netze ausgewählt werden die unter Umständen zwar keine unmittelbar hohe Bewertung erreicht haben, aber eventuell nur sehr knapp eine bedeutend höhere Bewertung verfehlt haben, indem sie vielleicht nur eine Kurve am Anfang der Strecke ein wenig zu eng durchfahren haben. Das berücksichtigen solcher Netze erlaubt eine größere genetische Diversität in der Population und so eine Vielzahl verschiedener Ansätze für das optimale Fahrverhalten. Außerdem werden so lokale Optima vermieden, da </w:t>
       </w:r>
@@ -11028,15 +10751,7 @@
         <w:t>Mutation</w:t>
       </w:r>
       <w:r>
-        <w:t xml:space="preserve"> ausgewählt worden, wird die Distanz der Veränderung über eine Normalverteilung errechnet. Der Vorteil bei diesem Verfahren liegt darin, dass es in der Regel nur zu kleinen Veränderungen der Gewichte kommt und so vergleichbar mit dem Hill-</w:t>
-      </w:r>
-      <w:proofErr w:type="spellStart"/>
-      <w:r>
-        <w:t>Climb</w:t>
-      </w:r>
-      <w:proofErr w:type="spellEnd"/>
-      <w:r>
-        <w:t xml:space="preserve">-Algorithmus sich die </w:t>
+        <w:t xml:space="preserve"> ausgewählt worden, wird die Distanz der Veränderung über eine Normalverteilung errechnet. Der Vorteil bei diesem Verfahren liegt darin, dass es in der Regel nur zu kleinen Veränderungen der Gewichte kommt und so vergleichbar mit dem Hill-Climb-Algorithmus sich die </w:t>
       </w:r>
       <w:r>
         <w:lastRenderedPageBreak/>
@@ -11270,47 +10985,17 @@
         <w:rPr>
           <w:i/>
         </w:rPr>
-        <w:t xml:space="preserve">Windows </w:t>
-      </w:r>
-      <w:proofErr w:type="spellStart"/>
+        <w:t xml:space="preserve">Windows Presentation Foundation (WPF) </w:t>
+      </w:r>
+      <w:r>
+        <w:t xml:space="preserve">zum Einsatz. Die Visualisierung der Ergebnisse wird mit dem OpenGL-Wrapper </w:t>
+      </w:r>
       <w:r>
         <w:rPr>
           <w:i/>
         </w:rPr>
-        <w:t>Presentation</w:t>
-      </w:r>
-      <w:proofErr w:type="spellEnd"/>
-      <w:r>
-        <w:rPr>
-          <w:i/>
-        </w:rPr>
-        <w:t xml:space="preserve"> </w:t>
-      </w:r>
-      <w:proofErr w:type="spellStart"/>
-      <w:r>
-        <w:rPr>
-          <w:i/>
-        </w:rPr>
-        <w:t>Foundation</w:t>
-      </w:r>
-      <w:proofErr w:type="spellEnd"/>
-      <w:r>
-        <w:rPr>
-          <w:i/>
-        </w:rPr>
-        <w:t xml:space="preserve"> (WPF) </w:t>
-      </w:r>
-      <w:r>
-        <w:t xml:space="preserve">zum Einsatz. Die Visualisierung der Ergebnisse wird mit dem OpenGL-Wrapper </w:t>
-      </w:r>
-      <w:proofErr w:type="spellStart"/>
-      <w:r>
-        <w:rPr>
-          <w:i/>
-        </w:rPr>
         <w:t>OpenTK</w:t>
       </w:r>
-      <w:proofErr w:type="spellEnd"/>
       <w:r>
         <w:t xml:space="preserve"> umgesetzt. </w:t>
       </w:r>
@@ -11599,19 +11284,11 @@
       <w:r>
         <w:t xml:space="preserve">Über den Button </w:t>
       </w:r>
-      <w:proofErr w:type="spellStart"/>
       <w:r>
         <w:rPr>
           <w:i/>
         </w:rPr>
-        <w:t>Visualize</w:t>
-      </w:r>
-      <w:proofErr w:type="spellEnd"/>
-      <w:r>
-        <w:rPr>
-          <w:i/>
-        </w:rPr>
-        <w:t xml:space="preserve"> Best</w:t>
+        <w:t>Visualize Best</w:t>
       </w:r>
       <w:r>
         <w:t xml:space="preserve"> kann das momentan bestbewertete Fahrverhalten dargestellt werden. Dazu wird in einem neuen Fenster in Echtzeit ein Fahrzeug mit dem entsprechenden neuronalen Netz visualisiert. </w:t>
@@ -11694,7 +11371,6 @@
       <w:pPr>
         <w:pStyle w:val="XML"/>
       </w:pPr>
-      <w:proofErr w:type="gramStart"/>
       <w:r>
         <w:t>&lt;?</w:t>
       </w:r>
@@ -11702,14 +11378,7 @@
         <w:rPr>
           <w:color w:val="1F4E79" w:themeColor="accent1" w:themeShade="80"/>
         </w:rPr>
-        <w:t>xml</w:t>
-      </w:r>
-      <w:proofErr w:type="gramEnd"/>
-      <w:r>
-        <w:rPr>
-          <w:color w:val="1F4E79" w:themeColor="accent1" w:themeShade="80"/>
-        </w:rPr>
-        <w:t xml:space="preserve"> </w:t>
+        <w:t xml:space="preserve">xml </w:t>
       </w:r>
       <w:r>
         <w:rPr>
@@ -12461,36 +12130,30 @@
       <w:r>
         <w:t xml:space="preserve">, müssen sie zunächst konvertiert werden. Dies geschieht über die Klasse </w:t>
       </w:r>
-      <w:proofErr w:type="spellStart"/>
       <w:r>
         <w:rPr>
           <w:i/>
         </w:rPr>
         <w:t>RacetrackLoader</w:t>
       </w:r>
-      <w:proofErr w:type="spellEnd"/>
       <w:r>
         <w:t xml:space="preserve">. Diese Klasse bietet die Möglichkeit, alle Strecken eines Ordners auf der Festplatte zu laden und in </w:t>
       </w:r>
-      <w:proofErr w:type="spellStart"/>
       <w:r>
         <w:rPr>
           <w:i/>
         </w:rPr>
         <w:t>Racetrack</w:t>
       </w:r>
-      <w:proofErr w:type="spellEnd"/>
       <w:r>
         <w:t xml:space="preserve">-Objekten zu repräsentieren. Ein </w:t>
       </w:r>
-      <w:proofErr w:type="spellStart"/>
       <w:r>
         <w:rPr>
           <w:i/>
         </w:rPr>
         <w:t>Racetrack</w:t>
       </w:r>
-      <w:proofErr w:type="spellEnd"/>
       <w:r>
         <w:t xml:space="preserve"> besitzt demnach nur noch die nutzbaren</w:t>
       </w:r>
@@ -12506,14 +12169,12 @@
       <w:r>
         <w:t xml:space="preserve"> </w:t>
       </w:r>
-      <w:proofErr w:type="spellStart"/>
       <w:r>
         <w:rPr>
           <w:i/>
         </w:rPr>
         <w:t>Racetrack</w:t>
       </w:r>
-      <w:proofErr w:type="spellEnd"/>
       <w:r>
         <w:t xml:space="preserve"> wird außerdem das innere und äußere Polygon als Streckenbegrenzung berechnet (siehe Konzept). Außerdem wird der kleinste und größte </w:t>
       </w:r>
@@ -12612,15 +12273,7 @@
         <w:t>WPF</w:t>
       </w:r>
       <w:r>
-        <w:t xml:space="preserve"> bietet die Möglichkeit mithilfe von Events bei Veränderungen in der Oberfläche direkt die Werte in den gebundenen Attributfeldern entsprechend anzupassen. Aber auch die andere Richtung wird unterstützt. So wird beim </w:t>
-      </w:r>
-      <w:proofErr w:type="spellStart"/>
-      <w:r>
-        <w:t>Neuladen</w:t>
-      </w:r>
-      <w:proofErr w:type="spellEnd"/>
-      <w:r>
-        <w:t xml:space="preserve"> der Einstellungsdatei automatisch die Oberfläche mit den korrekten Wert</w:t>
+        <w:t xml:space="preserve"> bietet die Möglichkeit mithilfe von Events bei Veränderungen in der Oberfläche direkt die Werte in den gebundenen Attributfeldern entsprechend anzupassen. Aber auch die andere Richtung wird unterstützt. So wird beim Neuladen der Einstellungsdatei automatisch die Oberfläche mit den korrekten Wert</w:t>
       </w:r>
       <w:r>
         <w:t>en</w:t>
@@ -12678,33 +12331,17 @@
         <w:rPr>
           <w:i/>
         </w:rPr>
-        <w:t>Hidden-</w:t>
-      </w:r>
-      <w:proofErr w:type="spellStart"/>
+        <w:t>Hidden-Layers</w:t>
+      </w:r>
+      <w:r>
+        <w:t xml:space="preserve">. Die gewählte Darstellung trennt die Anzahl der Neuronen jeweils mit einem Komma voneinander. Ein neuronales Netz mit drei </w:t>
+      </w:r>
       <w:r>
         <w:rPr>
           <w:i/>
         </w:rPr>
-        <w:t>Layers</w:t>
-      </w:r>
-      <w:proofErr w:type="spellEnd"/>
-      <w:r>
-        <w:t xml:space="preserve">. Die gewählte Darstellung trennt die Anzahl der Neuronen jeweils mit einem Komma voneinander. Ein neuronales Netz mit drei </w:t>
-      </w:r>
-      <w:r>
-        <w:rPr>
-          <w:i/>
-        </w:rPr>
-        <w:t>Hidden-</w:t>
-      </w:r>
-      <w:proofErr w:type="spellStart"/>
-      <w:r>
-        <w:rPr>
-          <w:i/>
-        </w:rPr>
-        <w:t>Layers</w:t>
-      </w:r>
-      <w:proofErr w:type="spellEnd"/>
+        <w:t>Hidden-Layers</w:t>
+      </w:r>
       <w:r>
         <w:t xml:space="preserve"> mit jeweils sechs Neuronen würde beispielsweise folgendermaßen in der Benutzeroberfläche dargestellt werden: </w:t>
       </w:r>
@@ -12834,7 +12471,7 @@
           </mc:Choice>
           <mc:Fallback>
             <w:pict>
-              <v:rect w14:anchorId="567CCD87" id="Rechteck 27" o:spid="_x0000_s1026" style="position:absolute;margin-left:0;margin-top:130.45pt;width:16.35pt;height:202.9pt;z-index:251677184;visibility:visible;mso-wrap-style:square;mso-width-percent:1000;mso-height-percent:0;mso-wrap-distance-left:9pt;mso-wrap-distance-top:0;mso-wrap-distance-right:9pt;mso-wrap-distance-bottom:0;mso-position-horizontal:center;mso-position-horizontal-relative:text;mso-position-vertical:absolute;mso-position-vertical-relative:text;mso-width-percent:1000;mso-height-percent:0;mso-width-relative:margin;mso-height-relative:margin;v-text-anchor:middle" o:gfxdata="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" stroked="f" strokeweight="1pt">
+              <v:rect w14:anchorId="74616DCE" id="Rechteck 27" o:spid="_x0000_s1026" style="position:absolute;margin-left:0;margin-top:130.45pt;width:16.35pt;height:202.9pt;z-index:251677184;visibility:visible;mso-wrap-style:square;mso-width-percent:1000;mso-height-percent:0;mso-wrap-distance-left:9pt;mso-wrap-distance-top:0;mso-wrap-distance-right:9pt;mso-wrap-distance-bottom:0;mso-position-horizontal:center;mso-position-horizontal-relative:text;mso-position-vertical:absolute;mso-position-vertical-relative:text;mso-width-percent:1000;mso-height-percent:0;mso-width-relative:margin;mso-height-relative:margin;v-text-anchor:middle" o:gfxdata="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" stroked="f" strokeweight="1pt">
                 <v:fill r:id="rId34" o:title="" recolor="t" rotate="t" type="frame"/>
                 <w10:wrap type="topAndBottom"/>
               </v:rect>
@@ -12870,80 +12507,66 @@
       <w:r>
         <w:t xml:space="preserve">Dem Benutzer stehen zwei </w:t>
       </w:r>
-      <w:proofErr w:type="spellStart"/>
       <w:r>
         <w:rPr>
           <w:i/>
         </w:rPr>
         <w:t>Factories</w:t>
       </w:r>
-      <w:proofErr w:type="spellEnd"/>
       <w:r>
         <w:t xml:space="preserve"> zur Verfügung. Zum einen kann angegeben werden, dass ein bereits trainiertes neuronales Netz von der Festplatte geladen werden und in die Startpopulation übernommen werden soll. Als zweite Option kann ein neuronales Netzwerk auch zufällig auf Basis der gewählten Einstellungen erzeugt werden. Dabei werden die Gewichte mit zufälligen Werten initialisiert. Die Basisklasse </w:t>
       </w:r>
-      <w:proofErr w:type="spellStart"/>
       <w:r>
         <w:rPr>
           <w:i/>
         </w:rPr>
         <w:t>VehicleBehaviorFactory</w:t>
       </w:r>
-      <w:proofErr w:type="spellEnd"/>
       <w:r>
         <w:t xml:space="preserve"> besitzt die abstrakte Methode </w:t>
       </w:r>
-      <w:proofErr w:type="spellStart"/>
       <w:r>
         <w:rPr>
           <w:i/>
         </w:rPr>
         <w:t>CreateVehicleBehavior</w:t>
       </w:r>
-      <w:proofErr w:type="spellEnd"/>
       <w:r>
         <w:t xml:space="preserve">, die von der </w:t>
       </w:r>
-      <w:proofErr w:type="spellStart"/>
       <w:r>
         <w:rPr>
           <w:i/>
         </w:rPr>
         <w:t>FileVehicleBehaviorFactory</w:t>
       </w:r>
-      <w:proofErr w:type="spellEnd"/>
       <w:r>
         <w:t xml:space="preserve"> und der </w:t>
       </w:r>
-      <w:proofErr w:type="spellStart"/>
       <w:r>
         <w:rPr>
           <w:i/>
         </w:rPr>
         <w:t>RandomVehicleBehaviorFactory</w:t>
       </w:r>
-      <w:proofErr w:type="spellEnd"/>
       <w:r>
         <w:t xml:space="preserve"> implementiert werden. Der Rückgabewert ist dabei ein </w:t>
       </w:r>
-      <w:proofErr w:type="spellStart"/>
       <w:r>
         <w:rPr>
           <w:i/>
         </w:rPr>
         <w:t>NeuronalVehicleBehavior</w:t>
       </w:r>
-      <w:proofErr w:type="spellEnd"/>
       <w:r>
         <w:t xml:space="preserve">. Nach der Erzeugung des </w:t>
       </w:r>
-      <w:proofErr w:type="spellStart"/>
       <w:r>
         <w:rPr>
           <w:i/>
         </w:rPr>
         <w:t>NeuronalVehicleBehavior</w:t>
       </w:r>
-      <w:proofErr w:type="spellEnd"/>
       <w:r>
         <w:t xml:space="preserve"> existiert kein Zusammenhang mehr mit der </w:t>
       </w:r>
@@ -12960,16 +12583,8 @@
         <w:rPr>
           <w:i/>
         </w:rPr>
-        <w:t>Hidden-</w:t>
-      </w:r>
-      <w:proofErr w:type="spellStart"/>
-      <w:r>
-        <w:rPr>
-          <w:i/>
-        </w:rPr>
-        <w:t>Layers</w:t>
-      </w:r>
-      <w:proofErr w:type="spellEnd"/>
+        <w:t>Hidden-Layers</w:t>
+      </w:r>
       <w:r>
         <w:t xml:space="preserve"> in den Einstellungen festgelegt worden sind, als dies in der aktuellen Ausführung des Programms der Fall ist. Deshalb kann es </w:t>
       </w:r>
@@ -12994,14 +12609,12 @@
       <w:r>
         <w:t xml:space="preserve">Der Aufbau der </w:t>
       </w:r>
-      <w:proofErr w:type="spellStart"/>
       <w:r>
         <w:rPr>
           <w:i/>
         </w:rPr>
         <w:t>NeuronalVehicleBehavior</w:t>
       </w:r>
-      <w:proofErr w:type="spellEnd"/>
       <w:r>
         <w:t>-Klasse ist so gewählt, dass der Wert an den Neuronen auch der Berechnung von Eingabedaten in Ausgabedaten persistiert. So kann in der Benutzeroberfläche gegebenenfalls eine Echtzeitdarstellung der einzelnen Verbindungen und Neuronen erfolgen, um die, dur</w:t>
       </w:r>
@@ -13122,89 +12735,62 @@
           <w:i/>
           <w:sz w:val="20"/>
         </w:rPr>
-        <w:t>Hidden-</w:t>
-      </w:r>
-      <w:proofErr w:type="spellStart"/>
+        <w:t>Hidden-Layers</w:t>
+      </w:r>
+      <w:r>
+        <w:rPr>
+          <w:sz w:val="20"/>
+        </w:rPr>
+        <w:t xml:space="preserve"> und muss deshalb nicht mitgespeichert werden, wenngleich so die Kompitabilitätsprüfung zwischen gewählter Einstellung und gespeichertem Netzwerk vereinfacht werden würde. Die einzige mögliche Überprüfung ist die Anzahl an Gewichten. Wenn die Einstellung aber so angepasst werden, dass der Aufbau des Netzwerkes sich zwar ändert, nicht aber die Anzahl der Gewichte, kann nicht überprüft werden, ob ein gespeichertes Netzwerk denselben Aufbau, wie das momentan eingestellte Netzwerk besitzt. Zusätzlich müssten</w:t>
+      </w:r>
+      <w:r>
+        <w:rPr>
+          <w:sz w:val="20"/>
+        </w:rPr>
+        <w:t xml:space="preserve"> Informationen über </w:t>
+      </w:r>
       <w:r>
         <w:rPr>
           <w:i/>
           <w:sz w:val="20"/>
         </w:rPr>
-        <w:t>Layers</w:t>
-      </w:r>
-      <w:proofErr w:type="spellEnd"/>
-      <w:r>
-        <w:rPr>
-          <w:sz w:val="20"/>
-        </w:rPr>
-        <w:t xml:space="preserve"> und muss deshalb nicht mitgespeichert werden, wenngleich so die </w:t>
-      </w:r>
-      <w:proofErr w:type="spellStart"/>
-      <w:r>
-        <w:rPr>
-          <w:sz w:val="20"/>
-        </w:rPr>
-        <w:t>Kompitabilitätsprüfung</w:t>
-      </w:r>
-      <w:proofErr w:type="spellEnd"/>
-      <w:r>
-        <w:rPr>
-          <w:sz w:val="20"/>
-        </w:rPr>
-        <w:t xml:space="preserve"> zwischen gewählter Einstellung und gespeichertem Netzwerk vereinfacht werden würde. Die einzige mögliche Überprüfung ist die Anzahl an Gewichten. Wenn die Einstellung aber so angepasst werden, dass der Aufbau des Netzwerkes sich zwar ändert, nicht aber die Anzahl der Gewichte, kann nicht überprüft werden, ob ein gespeichertes Netzwerk denselben Aufbau, wie das momentan eingestellte Netzwerk besitzt. Zusätzlich müssten</w:t>
-      </w:r>
-      <w:r>
-        <w:rPr>
-          <w:sz w:val="20"/>
-        </w:rPr>
-        <w:t xml:space="preserve"> Informationen über </w:t>
+        <w:t>Hidden-</w:t>
       </w:r>
       <w:r>
         <w:rPr>
           <w:i/>
           <w:sz w:val="20"/>
         </w:rPr>
-        <w:t>Hidden-</w:t>
-      </w:r>
-      <w:proofErr w:type="spellStart"/>
+        <w:t>Layers</w:t>
+      </w:r>
+      <w:r>
+        <w:rPr>
+          <w:sz w:val="20"/>
+        </w:rPr>
+        <w:t xml:space="preserve"> und Sensoranzahl gespeichert werden. Wenn sich aber nicht die Anzahl der Sensoren ändert, sondern die Richtung, in die sie die Umgebung abtasten, dann wird das Netzwerk trotzdem nicht genauso funktionieren, wie es das beim Speichern tat. Genauso verhält es sich, wenn man die maximale Geschwindigkeit, das Beschleunigungsverhalten, die Fahrzeugform oder nahezu jede beliebige andere Einstellung ändert. Die einzige Lösung wäre die Einstellungsdatei immer zusammen mit dem neuronalen Netz zu speichern, was aber aufgrund der Menge an möglichen Einstellungen eine speicherverschwendende Lösung darstellen würde. Aus diesem Grund wird auf jegliche Form der Kompatibilitätsprüfung verzichtet. Diese Aufgabe wird dem Benutzer überlassen.</w:t>
+      </w:r>
+    </w:p>
+    <w:p>
+      <w:pPr>
+        <w:pStyle w:val="-OlWIRStandardtextEinzug-"/>
+        <w:ind w:firstLine="0"/>
+        <w:rPr>
+          <w:sz w:val="20"/>
+        </w:rPr>
+      </w:pPr>
+      <w:r>
+        <w:rPr>
+          <w:sz w:val="20"/>
+        </w:rPr>
+        <w:t xml:space="preserve">Neben den Neuronen und Gewichten, besitzt die </w:t>
+      </w:r>
       <w:r>
         <w:rPr>
           <w:i/>
           <w:sz w:val="20"/>
         </w:rPr>
-        <w:t>Layers</w:t>
-      </w:r>
-      <w:proofErr w:type="spellEnd"/>
-      <w:r>
-        <w:rPr>
-          <w:sz w:val="20"/>
-        </w:rPr>
-        <w:t xml:space="preserve"> und Sensoranzahl gespeichert werden. Wenn sich aber nicht die Anzahl der Sensoren ändert, sondern die Richtung, in die sie die Umgebung abtasten, dann wird das Netzwerk trotzdem nicht genauso funktionieren, wie es das beim Speichern tat. Genauso verhält es sich, wenn man die maximale Geschwindigkeit, das Beschleunigungsverhalten, die Fahrzeugform oder nahezu jede beliebige andere Einstellung ändert. Die einzige Lösung wäre die Einstellungsdatei immer zusammen mit dem neuronalen Netz zu speichern, was aber aufgrund der Menge an möglichen Einstellungen eine speicherverschwendende Lösung darstellen würde. Aus diesem Grund wird auf jegliche Form der Kompatibilitätsprüfung verzichtet. Diese Aufgabe wird dem Benutzer überlassen.</w:t>
-      </w:r>
-    </w:p>
-    <w:p>
-      <w:pPr>
-        <w:pStyle w:val="-OlWIRStandardtextEinzug-"/>
-        <w:ind w:firstLine="0"/>
-        <w:rPr>
-          <w:sz w:val="20"/>
-        </w:rPr>
-      </w:pPr>
-      <w:r>
-        <w:rPr>
-          <w:sz w:val="20"/>
-        </w:rPr>
-        <w:t xml:space="preserve">Neben den Neuronen und Gewichten, besitzt die </w:t>
-      </w:r>
-      <w:proofErr w:type="spellStart"/>
-      <w:r>
-        <w:rPr>
-          <w:i/>
-          <w:sz w:val="20"/>
-        </w:rPr>
         <w:t>NeuronalVehicleBehavior</w:t>
       </w:r>
-      <w:proofErr w:type="spellEnd"/>
       <w:r>
         <w:rPr>
           <w:sz w:val="20"/>
@@ -13713,35 +13299,23 @@
         <w:t xml:space="preserve"> Jedes Fahrzeug besitzt eine Reihe von Eigenschaften die initialisiert werden müssen. Jedem Fahrzeug wird im Konstruktor als Parameter genau ein Fahrverhalten übergeben. Neben der eigentlichen Steuerung werden auch die Räder und eine Physikkomponente erzeugt. </w:t>
       </w:r>
       <w:r>
-        <w:t xml:space="preserve">Die Physikengine wird mithilfe von </w:t>
-      </w:r>
-      <w:proofErr w:type="spellStart"/>
-      <w:r>
-        <w:t>Dependency-Injection</w:t>
-      </w:r>
-      <w:proofErr w:type="spellEnd"/>
-      <w:r>
-        <w:t xml:space="preserve"> an die </w:t>
-      </w:r>
-      <w:proofErr w:type="spellStart"/>
+        <w:t xml:space="preserve">Die Physikengine wird mithilfe von Dependency-Injection an die </w:t>
+      </w:r>
       <w:r>
         <w:rPr>
           <w:i/>
         </w:rPr>
         <w:t>Vehicle</w:t>
       </w:r>
-      <w:proofErr w:type="spellEnd"/>
       <w:r>
         <w:t xml:space="preserve">-Klasse übergeben. Die Fahrzeug Klasse erwartet nur eine abstrakte Definition der benötigten Methoden, die konkrete Klasse mit der Implementierung wird zur Laufzeit übergeben. Nachdem die </w:t>
       </w:r>
-      <w:proofErr w:type="spellStart"/>
       <w:r>
         <w:rPr>
           <w:i/>
         </w:rPr>
         <w:t>Step</w:t>
       </w:r>
-      <w:proofErr w:type="spellEnd"/>
       <w:r>
         <w:t xml:space="preserve">-Funktion aufgerufen wurde, wird die </w:t>
       </w:r>
@@ -13754,14 +13328,12 @@
       <w:r>
         <w:t xml:space="preserve">-Funktion der </w:t>
       </w:r>
-      <w:proofErr w:type="spellStart"/>
       <w:r>
         <w:rPr>
           <w:i/>
         </w:rPr>
         <w:t>Vehicle</w:t>
       </w:r>
-      <w:proofErr w:type="spellEnd"/>
       <w:r>
         <w:t xml:space="preserve">-Klasse aufgerufen. Diese signalisiert dann der Fahrzeugphysik, dass eine erneute Berechnung notwendig ist. Über diesen Weg können auf einfache Art und Weise weitere alternative Implementierungen für die Fahrzeugphysik implementiert und zur Simulation hinzugefügt werden. An dieser Stelle sei jedoch erwähnt, dass kein besonderer Fokus auf die Erweiterbarkeit dieses Hilfsprogramms gelegt wurde. Welche Funktionen zur Verfügung stehen sollen, war von Anfang an definiert. Die Entwicklung von flexiblen Softwaresystemen erfordert einen nicht unerheblichen höheren Entwicklungsaufwand, der sich im Zeitrahmen dieser Arbeit nicht umsetzen </w:t>
       </w:r>
@@ -13798,14 +13370,12 @@
       <w:r>
         <w:t xml:space="preserve"> zu der Hauptkarosserie und kapseln so unnötige Informationen aus der </w:t>
       </w:r>
-      <w:proofErr w:type="spellStart"/>
       <w:r>
         <w:rPr>
           <w:i/>
         </w:rPr>
         <w:t>Vehicle</w:t>
       </w:r>
-      <w:proofErr w:type="spellEnd"/>
       <w:r>
         <w:t xml:space="preserve">-Klasse heraus. Auf die verbleibenden Eigenschaften der Fahrzeug-Klasse </w:t>
       </w:r>
@@ -13961,25 +13531,21 @@
       <w:r>
         <w:t xml:space="preserve"> beschrieben, zyklisch wiederholen. Mit dem Aufruf der </w:t>
       </w:r>
-      <w:proofErr w:type="spellStart"/>
       <w:r>
         <w:rPr>
           <w:i/>
         </w:rPr>
         <w:t>CompleteGeneration</w:t>
       </w:r>
-      <w:proofErr w:type="spellEnd"/>
       <w:r>
         <w:t xml:space="preserve">-Methode der </w:t>
       </w:r>
-      <w:proofErr w:type="spellStart"/>
       <w:r>
         <w:rPr>
           <w:i/>
         </w:rPr>
         <w:t>SimulationManager</w:t>
       </w:r>
-      <w:proofErr w:type="spellEnd"/>
       <w:r>
         <w:t>-Klasse wird der Start eines neuen Zyklus eingeleitet. Jede Ausführung der Teilsimulationen der einzelnen Fahrzeuge werden in Threads geladen, die anschließend gleichzeitig gestartet werden. Der Ablauf einer einzelnen Simulation lässt sich über folgenden Programmablaufplan visualisieren:</w:t>
       </w:r>
@@ -13992,14 +13558,12 @@
       <w:r>
         <w:t xml:space="preserve">Sobald alle Teilsimulationen terminiert sind, werden die Ergebnisse vom </w:t>
       </w:r>
-      <w:proofErr w:type="spellStart"/>
       <w:r>
         <w:rPr>
           <w:i/>
         </w:rPr>
         <w:t>SimulationManager</w:t>
       </w:r>
-      <w:proofErr w:type="spellEnd"/>
       <w:r>
         <w:t xml:space="preserve"> gesammelt und die Vorbereitung auf die nächste Ausführung beginnt. Dazu wird das neuronale Netzwerk mit der besten Bewertung unverändert in die nächste Generation übernommen. So wird sichergestellt, dass die Population sich im Laufe des Trainings zumindest nicht verschlechtert und die insgesamt beste Lösung erhalten bleibt. Experimente mit der Übernahme mehrerer unveränderter </w:t>
       </w:r>
@@ -14034,14 +13598,12 @@
       <w:r>
         <w:t xml:space="preserve">Vererbungsverlauf, wie erwähnt, dargestellt werden kann. Die Mutationsrate und -stärke werden wie beschrieben berechnet. Anschließend werden die Fahrzeuge in der Simulationsumgebung mit den neuronalen Netzen der neuen Generation ausgestattet und die nächste Generation kann gestartet werden. Vorher werden die gesammelten Ergebnisse jedoch in der Benutzeroberfläche dargestellt. Wurde die Simulation nicht im Einzelschrittmodus gestartet, wird nun erneut die </w:t>
       </w:r>
-      <w:proofErr w:type="spellStart"/>
       <w:r>
         <w:rPr>
           <w:i/>
         </w:rPr>
         <w:t>CompleteGeneration</w:t>
       </w:r>
-      <w:proofErr w:type="spellEnd"/>
       <w:r>
         <w:t>-Methode aufgerufen und die nächste Generation wird berechnet.</w:t>
       </w:r>
@@ -14146,110 +13708,46 @@
           <w:numId w:val="0"/>
         </w:numPr>
       </w:pPr>
-      <w:bookmarkStart w:id="19" w:name="_Toc458723484"/>
-      <w:r>
-        <w:t>7</w:t>
-      </w:r>
-      <w:r>
-        <w:t xml:space="preserve">.1 </w:t>
-      </w:r>
-      <w:r>
-        <w:t>Künstliche neuronale Netze</w:t>
-      </w:r>
-      <w:bookmarkEnd w:id="19"/>
+      <w:r>
+        <w:t>7.1 Platzierung der Fortschrittssensoren</w:t>
+      </w:r>
     </w:p>
     <w:p>
       <w:pPr>
         <w:pStyle w:val="-OlWIRStandardtext-"/>
       </w:pPr>
       <w:r>
-        <w:t xml:space="preserve">Wie in den vorherigen Kapiteln bereits erläutert beginnt die Simulation mit der Erzeugung der neuronalen Netze auf Basis der Auswahl des Benutzers. Zur Festlegung der Gewichte kommen sogenannte </w:t>
-      </w:r>
-      <w:r>
-        <w:rPr>
-          <w:i/>
-        </w:rPr>
-        <w:t>Delegates</w:t>
-      </w:r>
-      <w:r>
-        <w:t xml:space="preserve"> zum Einsatz. In C# kann mithilfe von </w:t>
-      </w:r>
-      <w:r>
-        <w:rPr>
-          <w:i/>
-        </w:rPr>
-        <w:t>Delegates</w:t>
-      </w:r>
-      <w:r>
-        <w:t xml:space="preserve"> Funktionen </w:t>
-      </w:r>
-      <w:r>
-        <w:t xml:space="preserve">als Parameter zur Laufzeit übergeben werden. Sie definieren die Anzahl und die Typen der Parameter der Methode nicht aber die konkrete Implementierung. Vergleichbar sind sie mit </w:t>
-      </w:r>
-      <w:r>
-        <w:rPr>
-          <w:i/>
-        </w:rPr>
-        <w:t>Interfaces</w:t>
-      </w:r>
-      <w:r>
-        <w:t xml:space="preserve"> die eine einzige Methode beinhalten. Für die Generation der Gewichte der neuronalen Netze wird im Konstruktor eine Methode erwartet, die als Parameter den Index des zu generierenden Gewichts erwarten und darauf basierend das konkrete Gewicht für diese Verbindung zurückgeben. Soll ein zufälliges neuronales Netz erzeugt werden, kann beispielsweise folgende Methode verwendet werden:</w:t>
-      </w:r>
-    </w:p>
-    <w:bookmarkStart w:id="20" w:name="_MON_1532433937"/>
-    <w:bookmarkEnd w:id="20"/>
+        <w:t xml:space="preserve">Die Fortschrittssensoren dienen der Entfernungsmessung der Fahrzeuge auf den Rennstrecken. </w:t>
+      </w:r>
+      <w:r>
+        <w:t xml:space="preserve">Sie werden alle zehn Meter platziert und erlauben so, die zurückgelegte Strecke der Fahrzeuge zu protokollieren. Wie genau sie zur Bewertung der Individuen der jeweils aktuellen Population beitragen wurde bereits beschrieben, deshalb soll im Folgenden erläutert werden, wie sich genau die Positionierung und Ausrichtung berechnet. </w:t>
+      </w:r>
+      <w:r>
+        <w:t>Als Daten über die Rennstrecke liegen eine begrenzte Anzahl an Koordinaten, sowie die innere und äußere Streckenbegrenzung vor. Die Herausforderung hierbei ist trotz dieser begrenzten Koordinaten, alle zehn Meter, unabhängig vom Abstand der gegebenen Koordinaten, einen Fortschrittssensor zu platzieren.</w:t>
+      </w:r>
+    </w:p>
     <w:p>
       <w:pPr>
         <w:pStyle w:val="-OlWIRStandardtext-"/>
       </w:pPr>
       <w:r>
-        <w:object w:dxaOrig="9072" w:dyaOrig="907" w14:anchorId="3D461231">
-          <v:shape id="_x0000_i1081" type="#_x0000_t75" style="width:368.05pt;height:36.85pt" o:ole="">
+        <w:t>Die Sensoren werden mit folgendem Code generiert:</w:t>
+      </w:r>
+    </w:p>
+    <w:bookmarkStart w:id="19" w:name="_MON_1532471744"/>
+    <w:bookmarkEnd w:id="19"/>
+    <w:p>
+      <w:pPr>
+        <w:pStyle w:val="-OlWIRStandardtextEinzug-"/>
+        <w:ind w:firstLine="0"/>
+      </w:pPr>
+      <w:r>
+        <w:object w:dxaOrig="9072" w:dyaOrig="3625" w14:anchorId="50D64719">
+          <v:shape id="_x0000_i1153" type="#_x0000_t75" style="width:453.9pt;height:181.45pt" o:ole="">
             <v:imagedata r:id="rId39" o:title=""/>
           </v:shape>
-          <o:OLEObject Type="Embed" ProgID="Word.OpenDocumentText.12" ShapeID="_x0000_i1081" DrawAspect="Content" ObjectID="_1532469223" r:id="rId40"/>
+          <o:OLEObject Type="Embed" ProgID="Word.OpenDocumentText.12" ShapeID="_x0000_i1153" DrawAspect="Content" ObjectID="_1532474660" r:id="rId40"/>
         </w:object>
-      </w:r>
-    </w:p>
-    <w:p>
-      <w:pPr>
-        <w:pStyle w:val="-OlWIRStandardtext-"/>
-      </w:pPr>
-      <w:r>
-        <w:t>Diese Methode kann über ihren Namen an den Konstruktor des neuronalen Netzwerkes übergeben werden. In diesem Fall werden die Gewichte unabhängig von ihrem Index generiert.</w:t>
-      </w:r>
-    </w:p>
-    <w:p>
-      <w:pPr>
-        <w:pStyle w:val="-OlWIRStandardtext-"/>
-      </w:pPr>
-      <w:r>
-        <w:t xml:space="preserve">Soll ein Netzwerk hingegen aus einer Datei geladen werden, so können die Gewichte aus einer Datei über den übergebenen Index adressiert und so einzeln an den Konstruktor übergeben werden. Der Vorteil dieses Ansatzes ist es, dass ein einziger Konstruktor ausreicht um beide Konstruktionsweisen zu implementieren. Außerdem können so einfache neue Methoden zur Generierung der Gewichte </w:t>
-      </w:r>
-      <w:r>
-        <w:t xml:space="preserve">dem Programm hinzugefügt werden. Beispielsweise ein partielles Laden eines neuronalen Netzwerkes aus einer Datei, bei der die verbleibenden Gewichte zufällig erzeugt werden. Im Konstruktor wird anschließend berechnet wie viele Gewichte benötigt werden und ein </w:t>
-      </w:r>
-      <w:r>
-        <w:rPr>
-          <w:i/>
-        </w:rPr>
-        <w:t>Array</w:t>
-      </w:r>
-      <w:r>
-        <w:t xml:space="preserve"> mit der entsprechenden Größe erzeugt. Dieses wird dann iterativ mit den Rückgabewerten der übergebenen Methode gefüllt. Die Reinfolge in </w:t>
-      </w:r>
-      <w:r>
-        <w:lastRenderedPageBreak/>
-        <w:t xml:space="preserve">der die Gewichte ausgelesen werden ist immer gleich so reicht einzig die Position im </w:t>
-      </w:r>
-      <w:r>
-        <w:rPr>
-          <w:i/>
-        </w:rPr>
-        <w:t>Array</w:t>
-      </w:r>
-      <w:r>
-        <w:t xml:space="preserve"> der Gewichte aus, um sie den Verbindungen des Netzwerkes zuzuordnen.</w:t>
       </w:r>
     </w:p>
     <w:p>
@@ -14258,65 +13756,115 @@
         <w:ind w:firstLine="0"/>
       </w:pPr>
       <w:r>
-        <w:t xml:space="preserve">Die Berechnung der Ausgabe erfolgt von der Eingabeebene </w:t>
-      </w:r>
-      <w:r>
-        <w:t>zur Ausgabeebene hin.</w:t>
+        <w:t xml:space="preserve">Die grundsätzliche Idee ist es, die innere Streckenbegrenzung zu interpolieren und so die Platzierung zu vereinfachen. Die Methode </w:t>
+      </w:r>
+      <w:r>
+        <w:rPr>
+          <w:i/>
+        </w:rPr>
+        <w:t>GetTotalLength</w:t>
+      </w:r>
+      <w:r>
+        <w:t xml:space="preserve"> ermittelt die Gesamtlänge der gegebenen Vektoren. In diesem Fall die Länge der inneren Fahrbahnbegrenzung. In der Variablen </w:t>
+      </w:r>
+      <w:r>
+        <w:rPr>
+          <w:i/>
+        </w:rPr>
+        <w:t>stepSize</w:t>
+      </w:r>
+      <w:r>
+        <w:t xml:space="preserve"> wird der, in den Einstellungen festgelegte, Abstand der Sensoren gespeichert. Solange nicht die komplette innere </w:t>
+      </w:r>
+      <w:r>
+        <w:lastRenderedPageBreak/>
+        <w:t>Abgrenzung traversiert wurde, wird anschließend zyklisch</w:t>
+      </w:r>
+      <w:r>
+        <w:t xml:space="preserve"> folgender Ablauf</w:t>
       </w:r>
       <w:r>
         <w:t xml:space="preserve"> </w:t>
       </w:r>
       <w:r>
-        <w:t xml:space="preserve">Die Neuronen werden dabei von </w:t>
-      </w:r>
-      <w:r>
-        <w:rPr>
-          <w:i/>
-        </w:rPr>
-        <w:t>oben</w:t>
-      </w:r>
-      <w:r>
-        <w:t xml:space="preserve"> </w:t>
-      </w:r>
-      <w:r>
-        <w:rPr>
-          <w:i/>
-        </w:rPr>
-        <w:t>nach</w:t>
-      </w:r>
-      <w:r>
-        <w:t xml:space="preserve"> </w:t>
-      </w:r>
-      <w:r>
-        <w:rPr>
-          <w:i/>
-        </w:rPr>
-        <w:t>unten</w:t>
-      </w:r>
-      <w:r>
-        <w:rPr>
-          <w:rStyle w:val="Funotenzeichen"/>
-        </w:rPr>
-        <w:footnoteReference w:id="14"/>
-      </w:r>
-      <w:r>
-        <w:t xml:space="preserve"> in der jeweiligen Ebene durchlaufen und ihr Ausgabewert berechnet. Die Berechnung des Wertes eines Neurons erfolgt auf folgende Art und Weise:</w:t>
-      </w:r>
-    </w:p>
-    <w:bookmarkStart w:id="21" w:name="_MON_1532435527"/>
-    <w:bookmarkEnd w:id="21"/>
+        <w:drawing>
+          <wp:anchor distT="0" distB="0" distL="114300" distR="114300" simplePos="0" relativeHeight="251685376" behindDoc="0" locked="0" layoutInCell="1" allowOverlap="1" wp14:anchorId="4B391038" wp14:editId="7D7EBAF1">
+            <wp:simplePos x="0" y="0"/>
+            <wp:positionH relativeFrom="column">
+              <wp:posOffset>358140</wp:posOffset>
+            </wp:positionH>
+            <wp:positionV relativeFrom="paragraph">
+              <wp:posOffset>459435</wp:posOffset>
+            </wp:positionV>
+            <wp:extent cx="3963035" cy="1799590"/>
+            <wp:effectExtent l="0" t="0" r="0" b="0"/>
+            <wp:wrapTopAndBottom/>
+            <wp:docPr id="37" name="Grafik 37"/>
+            <wp:cNvGraphicFramePr>
+              <a:graphicFrameLocks xmlns:a="http://schemas.openxmlformats.org/drawingml/2006/main" noChangeAspect="1"/>
+            </wp:cNvGraphicFramePr>
+            <a:graphic xmlns:a="http://schemas.openxmlformats.org/drawingml/2006/main">
+              <a:graphicData uri="http://schemas.openxmlformats.org/drawingml/2006/picture">
+                <pic:pic xmlns:pic="http://schemas.openxmlformats.org/drawingml/2006/picture">
+                  <pic:nvPicPr>
+                    <pic:cNvPr id="1" name=""/>
+                    <pic:cNvPicPr/>
+                  </pic:nvPicPr>
+                  <pic:blipFill>
+                    <a:blip r:embed="rId41">
+                      <a:extLst>
+                        <a:ext uri="{28A0092B-C50C-407E-A947-70E740481C1C}">
+                          <a14:useLocalDpi xmlns:a14="http://schemas.microsoft.com/office/drawing/2010/main" val="0"/>
+                        </a:ext>
+                      </a:extLst>
+                    </a:blip>
+                    <a:stretch>
+                      <a:fillRect/>
+                    </a:stretch>
+                  </pic:blipFill>
+                  <pic:spPr>
+                    <a:xfrm>
+                      <a:off x="0" y="0"/>
+                      <a:ext cx="3963035" cy="1799590"/>
+                    </a:xfrm>
+                    <a:prstGeom prst="rect">
+                      <a:avLst/>
+                    </a:prstGeom>
+                  </pic:spPr>
+                </pic:pic>
+              </a:graphicData>
+            </a:graphic>
+            <wp14:sizeRelH relativeFrom="margin">
+              <wp14:pctWidth>0</wp14:pctWidth>
+            </wp14:sizeRelH>
+            <wp14:sizeRelV relativeFrom="margin">
+              <wp14:pctHeight>0</wp14:pctHeight>
+            </wp14:sizeRelV>
+          </wp:anchor>
+        </w:drawing>
+      </w:r>
+      <w:r>
+        <w:t>durchgeführt:</w:t>
+      </w:r>
+    </w:p>
+    <w:p>
+      <w:pPr>
+        <w:pStyle w:val="-OlWIRStandardtext-"/>
+      </w:pPr>
+      <w:r>
+        <w:t>Die Ausgangssituation ist in der Abbildung ganz links dargestellt. Nachdem Ermitteln der Sensorposition und -ausrichtung und der Platzierung des Sensors ergibt sich eine Situation wie sie in der zweiten Abbildung dargestellt ist. Nun wird entlang der inneren Streckenbegrenzung um den festgelegten Sensorabstand fortgefahren. Der rote Kreis in Abbildung stellt die neue Position dar. Nun beginnt der Ablauf von vorne.</w:t>
+      </w:r>
+    </w:p>
     <w:p>
       <w:pPr>
         <w:pStyle w:val="-OlWIRStandardtextEinzug-"/>
         <w:ind w:firstLine="0"/>
       </w:pPr>
       <w:r>
-        <w:object w:dxaOrig="9072" w:dyaOrig="1359" w14:anchorId="320386B8">
-          <v:shape id="_x0000_i1082" type="#_x0000_t75" style="width:453.9pt;height:67.95pt" o:ole="">
-            <v:imagedata r:id="rId41" o:title=""/>
-          </v:shape>
-          <o:OLEObject Type="Embed" ProgID="Word.OpenDocumentText.12" ShapeID="_x0000_i1082" DrawAspect="Content" ObjectID="_1532469224" r:id="rId42"/>
-        </w:object>
+        <w:t xml:space="preserve">Die Startposition der Sensorlinie ist immer die aktuelle Position auf der inneren Begrenzung. Die Ausrichtung ergibt sich, indem der Vektor von der Startposition zur nächsten Ecke des Polygons um 90° entgegen des Uhrzeigersinns rotiert wird. Die Länge des Vektors wird normiert und anschließend mit der Breite der Strecke multipliziert. Der Endpunkt der Sensorlinie ergibt sich, wenn der errechnete Vektor und der Vektor der Startposition </w:t>
+      </w:r>
+      <w:r>
+        <w:t>addiert werden. Nun ist der Sensor vollständig definiert. Das hinzufügen zur Physikengine ist trivial und wird nicht weiter erläutert.</w:t>
       </w:r>
     </w:p>
     <w:p>
@@ -14325,38 +13873,22 @@
         <w:ind w:firstLine="0"/>
       </w:pPr>
       <w:r>
-        <w:t xml:space="preserve">Die Aktivitätsfunktion wird auf Basis der Position des Neurons bestimmt. </w:t>
-      </w:r>
-      <w:r>
-        <w:t>Da die Ausgabe des</w:t>
-      </w:r>
-      <w:r>
-        <w:t xml:space="preserve"> Netzwerkes </w:t>
-      </w:r>
-      <w:r>
-        <w:t>in einem bestimmten Intervall liegen muss</w:t>
-      </w:r>
-      <w:r>
-        <w:rPr>
-          <w:rStyle w:val="Funotenzeichen"/>
-        </w:rPr>
-        <w:footnoteReference w:id="15"/>
-      </w:r>
-      <w:r>
-        <w:t>, wird für die Ausgabeneuronen die Aktivitätsfunktion gesondert festgelegt. Für alle anderen Neuronen wird die Funktion genutzt, die vom Benutzer in den Einstellungen festgelegt wurde.</w:t>
-      </w:r>
-      <w:r>
-        <w:t xml:space="preserve"> Nachdem alle Neuronen berechnet wurden, werden die Werte der beiden Neuronen in der letzten Ebene ausgelesen und dem Konstruktor der </w:t>
+        <w:t xml:space="preserve">Die Berechnung der Position des nächsten Sensors gestaltet sich hingegen komplexer. Die </w:t>
       </w:r>
       <w:r>
         <w:rPr>
           <w:i/>
         </w:rPr>
-        <w:t>VehicleBehaviorActions</w:t>
-      </w:r>
-      <w:r>
-        <w:t>-Klasse übergeben. Diese Klasse speichert die Ausgabe und bietet die Grundlage, auf welche später die Fahrzeugphysik die physikalischen Kräfte berechnet.</w:t>
-      </w:r>
+        <w:t>GetLineOnVertices</w:t>
+      </w:r>
+      <w:r>
+        <w:t xml:space="preserve">-Methode erhält die absolute bereits zurückgelegte Strecke auf der inneren Streckenbegrenzung als Parameter. Nun wird solange die Abgrenzung traversiert, bis der nächste Eckpunkt weiter entfernt ist, als die übergebene aktuelle Position. So wird genau zwischen den beiden Eckpunkten des Polygons gestoppt, zwischen denen auch die nächste Position des Sensors liegen soll. Es wird die verbleibende Distanz gemessen, die noch zum Erreichen dieses Punktes fehlen. Genau diese Entfernung wird dann in Richtung des nächsten Eckpunktes projiziert. Der so ermittelte </w:t>
+      </w:r>
+      <w:r>
+        <w:t>Punkt stellt die neue Position des Sensors dar. Nun wird wieder orthogonal auf der Streckenbegrenzung der Sensor platziert und der Ablauf wiederholt sich, bis die vollständige Strecke mit Sensoren ausgestattet ist.</w:t>
+      </w:r>
+      <w:bookmarkStart w:id="20" w:name="_GoBack"/>
+      <w:bookmarkEnd w:id="20"/>
     </w:p>
     <w:p>
       <w:pPr>
@@ -14366,14 +13898,111 @@
           <w:numId w:val="0"/>
         </w:numPr>
       </w:pPr>
-      <w:bookmarkStart w:id="22" w:name="_Toc458723485"/>
-      <w:r>
-        <w:t>7.2 Physikengine</w:t>
-      </w:r>
-      <w:r>
-        <w:t xml:space="preserve"> und Fahrzeugphysik</w:t>
-      </w:r>
-      <w:bookmarkEnd w:id="22"/>
+      <w:bookmarkStart w:id="21" w:name="_Toc458723484"/>
+      <w:r>
+        <w:lastRenderedPageBreak/>
+        <w:t>7</w:t>
+      </w:r>
+      <w:r>
+        <w:t>.2</w:t>
+      </w:r>
+      <w:r>
+        <w:t xml:space="preserve"> </w:t>
+      </w:r>
+      <w:r>
+        <w:t>Künstliche neuronale Netze</w:t>
+      </w:r>
+      <w:bookmarkEnd w:id="21"/>
+    </w:p>
+    <w:p>
+      <w:pPr>
+        <w:pStyle w:val="-OlWIRStandardtext-"/>
+      </w:pPr>
+      <w:r>
+        <w:t xml:space="preserve">Wie in den vorherigen Kapiteln bereits erläutert beginnt die Simulation mit der Erzeugung der neuronalen Netze auf Basis der Auswahl des Benutzers. Zur Festlegung der Gewichte kommen sogenannte </w:t>
+      </w:r>
+      <w:r>
+        <w:rPr>
+          <w:i/>
+        </w:rPr>
+        <w:t>Delegates</w:t>
+      </w:r>
+      <w:r>
+        <w:t xml:space="preserve"> zum Einsatz. In C# kann mithilfe von </w:t>
+      </w:r>
+      <w:r>
+        <w:rPr>
+          <w:i/>
+        </w:rPr>
+        <w:t>Delegates</w:t>
+      </w:r>
+      <w:r>
+        <w:t xml:space="preserve"> Funktionen </w:t>
+      </w:r>
+      <w:r>
+        <w:t xml:space="preserve">als Parameter zur Laufzeit übergeben werden. Sie definieren die Anzahl und die Typen der Parameter der Methode nicht aber die konkrete Implementierung. Vergleichbar sind sie mit </w:t>
+      </w:r>
+      <w:r>
+        <w:rPr>
+          <w:i/>
+        </w:rPr>
+        <w:t>Interfaces</w:t>
+      </w:r>
+      <w:r>
+        <w:t xml:space="preserve"> die eine einzige Methode beinhalten. Für die Generation der Gewichte der neuronalen Netze wird im Konstruktor eine Methode erwartet, die als Parameter den Index des zu generierenden Gewichts erwarten und darauf basierend das konkrete Gewicht für diese Verbindung zurückgeben. Soll ein zufälliges neuronales Netz erzeugt werden, kann beispielsweise folgende Methode verwendet werden:</w:t>
+      </w:r>
+    </w:p>
+    <w:bookmarkStart w:id="22" w:name="_MON_1532433937"/>
+    <w:bookmarkEnd w:id="22"/>
+    <w:p>
+      <w:pPr>
+        <w:pStyle w:val="-OlWIRStandardtext-"/>
+      </w:pPr>
+      <w:r>
+        <w:object w:dxaOrig="9072" w:dyaOrig="907" w14:anchorId="3D461231">
+          <v:shape id="_x0000_i1081" type="#_x0000_t75" style="width:368.05pt;height:36.85pt" o:ole="">
+            <v:imagedata r:id="rId42" o:title=""/>
+          </v:shape>
+          <o:OLEObject Type="Embed" ProgID="Word.OpenDocumentText.12" ShapeID="_x0000_i1081" DrawAspect="Content" ObjectID="_1532474661" r:id="rId43"/>
+        </w:object>
+      </w:r>
+    </w:p>
+    <w:p>
+      <w:pPr>
+        <w:pStyle w:val="-OlWIRStandardtext-"/>
+      </w:pPr>
+      <w:r>
+        <w:t>Diese Methode kann über ihren Namen an den Konstruktor des neuronalen Netzwerkes übergeben werden. In diesem Fall werden die Gewichte unabhängig von ihrem Index generiert.</w:t>
+      </w:r>
+    </w:p>
+    <w:p>
+      <w:pPr>
+        <w:pStyle w:val="-OlWIRStandardtext-"/>
+      </w:pPr>
+      <w:r>
+        <w:t xml:space="preserve">Soll ein Netzwerk hingegen aus einer Datei geladen werden, so können die Gewichte aus einer Datei über den übergebenen Index adressiert und so einzeln an den Konstruktor übergeben werden. Der Vorteil dieses Ansatzes ist es, dass ein einziger Konstruktor ausreicht um beide Konstruktionsweisen zu implementieren. Außerdem können so einfache neue Methoden zur Generierung der Gewichte </w:t>
+      </w:r>
+      <w:r>
+        <w:t xml:space="preserve">dem Programm hinzugefügt werden. Beispielsweise ein partielles Laden eines neuronalen Netzwerkes aus einer Datei, bei der die verbleibenden Gewichte zufällig erzeugt werden. Im Konstruktor wird anschließend berechnet wie viele Gewichte benötigt werden und ein </w:t>
+      </w:r>
+      <w:r>
+        <w:rPr>
+          <w:i/>
+        </w:rPr>
+        <w:t>Array</w:t>
+      </w:r>
+      <w:r>
+        <w:t xml:space="preserve"> mit der entsprechenden Größe erzeugt. Dieses wird dann iterativ mit den Rückgabewerten der übergebenen Methode gefüllt. Die Reinfolge in der die Gewichte ausgelesen werden ist immer gleich so reicht einzig die Position im </w:t>
+      </w:r>
+      <w:r>
+        <w:rPr>
+          <w:i/>
+        </w:rPr>
+        <w:t>Array</w:t>
+      </w:r>
+      <w:r>
+        <w:t xml:space="preserve"> der Gewichte aus, um sie den Verbindungen des Netzwerkes zuzuordnen.</w:t>
+      </w:r>
     </w:p>
     <w:p>
       <w:pPr>
@@ -14381,162 +14010,264 @@
         <w:ind w:firstLine="0"/>
       </w:pPr>
       <w:r>
-        <w:t xml:space="preserve">Im </w:t>
+        <w:t xml:space="preserve">Die Berechnung der Ausgabe erfolgt von der Eingabeebene </w:t>
+      </w:r>
+      <w:r>
+        <w:t>zur Ausgabeebene hin.</w:t>
+      </w:r>
+      <w:r>
+        <w:t xml:space="preserve"> </w:t>
+      </w:r>
+      <w:r>
+        <w:t xml:space="preserve">Die Neuronen werden dabei von </w:t>
       </w:r>
       <w:r>
         <w:rPr>
           <w:i/>
         </w:rPr>
-        <w:t>Konzept</w:t>
-      </w:r>
-      <w:r>
-        <w:t xml:space="preserve"> und </w:t>
+        <w:t>oben</w:t>
+      </w:r>
+      <w:r>
+        <w:t xml:space="preserve"> </w:t>
       </w:r>
       <w:r>
         <w:rPr>
           <w:i/>
         </w:rPr>
-        <w:t>Entwurf</w:t>
-      </w:r>
-      <w:r>
-        <w:t xml:space="preserve"> wurde bereits auf die verwendete Physikengine eingegangen, jedoch der konkrete Umgang mit dieser nicht näher erläutert. Dies wird </w:t>
-      </w:r>
-      <w:r>
-        <w:t>im Folgenden anhand der Fahrzeugklasse und -physik</w:t>
+        <w:t>nach</w:t>
       </w:r>
       <w:r>
         <w:t xml:space="preserve"> </w:t>
       </w:r>
       <w:r>
-        <w:t>nachgeholt.</w:t>
-      </w:r>
-    </w:p>
+        <w:rPr>
+          <w:i/>
+        </w:rPr>
+        <w:t>unten</w:t>
+      </w:r>
+      <w:r>
+        <w:rPr>
+          <w:rStyle w:val="Funotenzeichen"/>
+        </w:rPr>
+        <w:footnoteReference w:id="14"/>
+      </w:r>
+      <w:r>
+        <w:t xml:space="preserve"> in der jeweiligen Ebene </w:t>
+      </w:r>
+      <w:r>
+        <w:lastRenderedPageBreak/>
+        <w:t>durchlaufen und ihr Ausgabewert berechnet. Die Berechnung des Wertes eines Neurons erfolgt auf folgende Art und Weise:</w:t>
+      </w:r>
+    </w:p>
+    <w:bookmarkStart w:id="23" w:name="_MON_1532435527"/>
+    <w:bookmarkEnd w:id="23"/>
     <w:p>
       <w:pPr>
         <w:pStyle w:val="-OlWIRStandardtextEinzug-"/>
         <w:ind w:firstLine="0"/>
       </w:pPr>
       <w:r>
-        <w:t xml:space="preserve">Für die allgemeine physikalische Berechnung kommt, wie erwähnt, die </w:t>
-      </w:r>
-      <w:proofErr w:type="spellStart"/>
-      <w:r>
-        <w:rPr>
-          <w:i/>
-        </w:rPr>
-        <w:t>Farseer</w:t>
-      </w:r>
-      <w:proofErr w:type="spellEnd"/>
-      <w:r>
-        <w:rPr>
-          <w:i/>
-        </w:rPr>
-        <w:t xml:space="preserve"> </w:t>
-      </w:r>
-      <w:proofErr w:type="spellStart"/>
-      <w:r>
-        <w:rPr>
-          <w:i/>
-        </w:rPr>
-        <w:t>Physics</w:t>
-      </w:r>
-      <w:proofErr w:type="spellEnd"/>
-      <w:r>
-        <w:rPr>
-          <w:i/>
-        </w:rPr>
-        <w:t xml:space="preserve"> Engine</w:t>
-      </w:r>
-      <w:r>
-        <w:t xml:space="preserve"> zum Einsatz. Bevor Objekte von der Engine simuliert werden können, müssen sie einem </w:t>
-      </w:r>
-      <w:r>
-        <w:rPr>
-          <w:i/>
-        </w:rPr>
-        <w:t>World</w:t>
-      </w:r>
-      <w:r>
-        <w:t xml:space="preserve">-Objekt hinzugefügt werden. Dieses </w:t>
-      </w:r>
-      <w:r>
-        <w:rPr>
-          <w:i/>
-        </w:rPr>
-        <w:t>World</w:t>
-      </w:r>
-      <w:r>
-        <w:t xml:space="preserve">-Objekt verwaltet alle Komponenten der physikalischen Simulation, sowie eine Reihe weiterer Einstellungen wie Gravitation. Für dieses Projekt wird </w:t>
-      </w:r>
-      <w:r>
-        <w:t xml:space="preserve">für </w:t>
-      </w:r>
-      <w:r>
-        <w:t xml:space="preserve">die Gravitation </w:t>
-      </w:r>
-      <w:r>
-        <w:t>ein null-Vektor gewählt</w:t>
-      </w:r>
-      <w:r>
-        <w:t xml:space="preserve">, da die Simulation aus der Draufsicht </w:t>
-      </w:r>
-      <w:r>
-        <w:t xml:space="preserve">realisiert ist. So werden keine zusätzlichen Kräfte auf die Elemente der Simulation angewendet, </w:t>
-      </w:r>
-      <w:r>
-        <w:lastRenderedPageBreak/>
-        <w:t xml:space="preserve">außer die, die manuell hinzugefügt wurden. Nachdem die </w:t>
-      </w:r>
-      <w:proofErr w:type="spellStart"/>
-      <w:r>
-        <w:rPr>
-          <w:i/>
-        </w:rPr>
-        <w:t>Step</w:t>
-      </w:r>
-      <w:proofErr w:type="spellEnd"/>
-      <w:r>
-        <w:t xml:space="preserve">-Funktion der Physikengine aufgerufen wurde, folgt die manuelle Berechnung der neuen Kräfte. Zunächst müssen dafür jedoch die Sensorwerte ermittelt werden. Dies geschieht über die Klasse </w:t>
-      </w:r>
-      <w:proofErr w:type="spellStart"/>
-      <w:r>
-        <w:rPr>
-          <w:i/>
-        </w:rPr>
-        <w:t>SensorCollection</w:t>
-      </w:r>
-      <w:proofErr w:type="spellEnd"/>
-      <w:r>
-        <w:t xml:space="preserve">. </w:t>
-      </w:r>
-      <w:r>
-        <w:t xml:space="preserve">In ihr wird die Methode </w:t>
-      </w:r>
-      <w:proofErr w:type="spellStart"/>
-      <w:r>
-        <w:rPr>
-          <w:i/>
-        </w:rPr>
-        <w:t>GetSensorValues</w:t>
-      </w:r>
-      <w:proofErr w:type="spellEnd"/>
-      <w:r>
-        <w:t xml:space="preserve"> implementiert. In den Einstellungen sind die verschiedenen Winkel der Richtungen relativ zur Fahrtrichtung gespeichert, in jene die Distanz gemessen werden soll. Der Ablauf lässt sich über folgenden Code darstellen:</w:t>
-      </w:r>
-    </w:p>
-    <w:bookmarkStart w:id="23" w:name="_MON_1532450341"/>
-    <w:bookmarkEnd w:id="23"/>
+        <w:object w:dxaOrig="9072" w:dyaOrig="1359" w14:anchorId="320386B8">
+          <v:shape id="_x0000_i1082" type="#_x0000_t75" style="width:453.9pt;height:67.95pt" o:ole="">
+            <v:imagedata r:id="rId44" o:title=""/>
+          </v:shape>
+          <o:OLEObject Type="Embed" ProgID="Word.OpenDocumentText.12" ShapeID="_x0000_i1082" DrawAspect="Content" ObjectID="_1532474662" r:id="rId45"/>
+        </w:object>
+      </w:r>
+    </w:p>
     <w:p>
       <w:pPr>
         <w:pStyle w:val="-OlWIRStandardtextEinzug-"/>
         <w:ind w:firstLine="0"/>
       </w:pPr>
       <w:r>
+        <w:t xml:space="preserve">Die Aktivitätsfunktion wird auf Basis der Position des Neurons bestimmt. </w:t>
+      </w:r>
+      <w:r>
+        <w:t>Da die Ausgabe des</w:t>
+      </w:r>
+      <w:r>
+        <w:t xml:space="preserve"> Netzwerkes </w:t>
+      </w:r>
+      <w:r>
+        <w:t>in einem bestimmten Intervall liegen muss</w:t>
+      </w:r>
+      <w:r>
+        <w:rPr>
+          <w:rStyle w:val="Funotenzeichen"/>
+        </w:rPr>
+        <w:footnoteReference w:id="15"/>
+      </w:r>
+      <w:r>
+        <w:t>, wird für die Ausgabeneuronen die Aktivitätsfunktion gesondert festgelegt. Für alle anderen Neuronen wird die Funktion genutzt, die vom Benutzer in den Einstellungen festgelegt wurde.</w:t>
+      </w:r>
+      <w:r>
+        <w:t xml:space="preserve"> Nachdem alle Neuronen berechnet wurden, werden die Werte der beiden Neuronen in der letzten Ebene ausgelesen und dem Konstruktor der </w:t>
+      </w:r>
+      <w:r>
+        <w:rPr>
+          <w:i/>
+        </w:rPr>
+        <w:t>VehicleBehaviorActions</w:t>
+      </w:r>
+      <w:r>
+        <w:t>-Klasse übergeben. Diese Klasse speichert die Ausgabe und bietet die Grundlage, auf welche später die Fahrzeugphysik die physikalischen Kräfte berechnet.</w:t>
+      </w:r>
+    </w:p>
+    <w:p>
+      <w:pPr>
+        <w:pStyle w:val="-OlWIRberschrift2-"/>
+        <w:numPr>
+          <w:ilvl w:val="0"/>
+          <w:numId w:val="0"/>
+        </w:numPr>
+      </w:pPr>
+      <w:bookmarkStart w:id="24" w:name="_Toc458723485"/>
+      <w:r>
+        <w:t>7.3</w:t>
+      </w:r>
+      <w:r>
+        <w:t xml:space="preserve"> Physikengine</w:t>
+      </w:r>
+      <w:r>
+        <w:t xml:space="preserve"> und Fahrzeugphysik</w:t>
+      </w:r>
+      <w:bookmarkEnd w:id="24"/>
+    </w:p>
+    <w:p>
+      <w:pPr>
+        <w:pStyle w:val="-OlWIRStandardtextEinzug-"/>
+        <w:ind w:firstLine="0"/>
+      </w:pPr>
+      <w:r>
+        <w:t xml:space="preserve">Im </w:t>
+      </w:r>
+      <w:r>
+        <w:rPr>
+          <w:i/>
+        </w:rPr>
+        <w:t>Konzept</w:t>
+      </w:r>
+      <w:r>
+        <w:t xml:space="preserve"> und </w:t>
+      </w:r>
+      <w:r>
+        <w:rPr>
+          <w:i/>
+        </w:rPr>
+        <w:t>Entwurf</w:t>
+      </w:r>
+      <w:r>
+        <w:t xml:space="preserve"> wurde bereits auf die verwendete Physikengine eingegangen, jedoch der konkrete Umgang mit dieser nicht näher erläutert. Dies wird </w:t>
+      </w:r>
+      <w:r>
+        <w:t>im Folgenden anhand der Fahrzeugklasse und -physik</w:t>
+      </w:r>
+      <w:r>
+        <w:t xml:space="preserve"> </w:t>
+      </w:r>
+      <w:r>
+        <w:t>nachgeholt.</w:t>
+      </w:r>
+    </w:p>
+    <w:p>
+      <w:pPr>
+        <w:pStyle w:val="-OlWIRStandardtextEinzug-"/>
+        <w:ind w:firstLine="0"/>
+      </w:pPr>
+      <w:r>
+        <w:t xml:space="preserve">Für die allgemeine physikalische Berechnung kommt, wie erwähnt, die </w:t>
+      </w:r>
+      <w:r>
+        <w:rPr>
+          <w:i/>
+        </w:rPr>
+        <w:t>Farseer Physics Engine</w:t>
+      </w:r>
+      <w:r>
+        <w:t xml:space="preserve"> zum Einsatz. Bevor Objekte von der Engine simuliert werden können, müssen sie einem </w:t>
+      </w:r>
+      <w:r>
+        <w:rPr>
+          <w:i/>
+        </w:rPr>
+        <w:t>World</w:t>
+      </w:r>
+      <w:r>
+        <w:t xml:space="preserve">-Objekt hinzugefügt werden. Dieses </w:t>
+      </w:r>
+      <w:r>
+        <w:rPr>
+          <w:i/>
+        </w:rPr>
+        <w:t>World</w:t>
+      </w:r>
+      <w:r>
+        <w:t xml:space="preserve">-Objekt verwaltet alle Komponenten der physikalischen Simulation, sowie eine Reihe weiterer Einstellungen wie Gravitation. Für dieses Projekt wird </w:t>
+      </w:r>
+      <w:r>
+        <w:t xml:space="preserve">für </w:t>
+      </w:r>
+      <w:r>
+        <w:t xml:space="preserve">die Gravitation </w:t>
+      </w:r>
+      <w:r>
+        <w:t>ein null-Vektor gewählt</w:t>
+      </w:r>
+      <w:r>
+        <w:t xml:space="preserve">, da die Simulation aus der Draufsicht </w:t>
+      </w:r>
+      <w:r>
+        <w:t xml:space="preserve">realisiert ist. So werden keine zusätzlichen Kräfte auf die Elemente der Simulation angewendet, außer die, die manuell hinzugefügt wurden. Nachdem die </w:t>
+      </w:r>
+      <w:r>
+        <w:rPr>
+          <w:i/>
+        </w:rPr>
+        <w:t>Step</w:t>
+      </w:r>
+      <w:r>
+        <w:t xml:space="preserve">-Funktion der Physikengine aufgerufen wurde, folgt die manuelle Berechnung der neuen Kräfte. Zunächst müssen dafür jedoch die Sensorwerte ermittelt werden. Dies geschieht über die Klasse </w:t>
+      </w:r>
+      <w:r>
+        <w:rPr>
+          <w:i/>
+        </w:rPr>
+        <w:t>SensorCollection</w:t>
+      </w:r>
+      <w:r>
+        <w:t xml:space="preserve">. </w:t>
+      </w:r>
+      <w:r>
+        <w:t xml:space="preserve">In ihr wird die Methode </w:t>
+      </w:r>
+      <w:r>
+        <w:rPr>
+          <w:i/>
+        </w:rPr>
+        <w:t>GetSensorValues</w:t>
+      </w:r>
+      <w:r>
+        <w:t xml:space="preserve"> implementiert. In den Einstellungen sind die verschiedenen Winkel der Richtungen </w:t>
+      </w:r>
+      <w:r>
+        <w:lastRenderedPageBreak/>
+        <w:t>relativ zur Fahrtrichtung gespeichert, in jene die Distanz gemessen werden soll. Der Ablauf lässt sich über folgenden Code darstellen:</w:t>
+      </w:r>
+    </w:p>
+    <w:bookmarkStart w:id="25" w:name="_MON_1532450341"/>
+    <w:bookmarkEnd w:id="25"/>
+    <w:p>
+      <w:pPr>
+        <w:pStyle w:val="-OlWIRStandardtextEinzug-"/>
+        <w:ind w:firstLine="0"/>
+      </w:pPr>
+      <w:r>
         <w:object w:dxaOrig="9072" w:dyaOrig="4078" w14:anchorId="00F572B0">
           <v:shape id="_x0000_i1095" type="#_x0000_t75" style="width:453.9pt;height:203.9pt" o:ole="">
-            <v:imagedata r:id="rId43" o:title=""/>
+            <v:imagedata r:id="rId46" o:title=""/>
           </v:shape>
-          <o:OLEObject Type="Embed" ProgID="Word.OpenDocumentText.12" ShapeID="_x0000_i1095" DrawAspect="Content" ObjectID="_1532469225" r:id="rId44"/>
+          <o:OLEObject Type="Embed" ProgID="Word.OpenDocumentText.12" ShapeID="_x0000_i1095" DrawAspect="Content" ObjectID="_1532474663" r:id="rId47"/>
         </w:object>
       </w:r>
     </w:p>
@@ -14570,7 +14301,7 @@
                     <pic:cNvPicPr/>
                   </pic:nvPicPr>
                   <pic:blipFill>
-                    <a:blip r:embed="rId45">
+                    <a:blip r:embed="rId48">
                       <a:extLst>
                         <a:ext uri="{28A0092B-C50C-407E-A947-70E740481C1C}">
                           <a14:useLocalDpi xmlns:a14="http://schemas.microsoft.com/office/drawing/2010/main" val="0"/>
@@ -15036,7 +14767,6 @@
         <w:ind w:firstLine="0"/>
       </w:pPr>
       <w:r>
-        <w:lastRenderedPageBreak/>
         <w:t xml:space="preserve">Der rotierte Vektor wird nach der Multiplikation mit der maximalen Sichtweite (zu sehen in der dritten Abbildung), auf die Position des Sensors verschoben, wie in der letzten </w:t>
       </w:r>
       <w:r>
@@ -15057,14 +14787,12 @@
       <w:r>
         <w:t xml:space="preserve">Über die Funktion </w:t>
       </w:r>
-      <w:proofErr w:type="spellStart"/>
       <w:r>
         <w:rPr>
           <w:i/>
         </w:rPr>
         <w:t>RayCast</w:t>
       </w:r>
-      <w:proofErr w:type="spellEnd"/>
       <w:r>
         <w:t xml:space="preserve"> der bereits erwähnten </w:t>
       </w:r>
@@ -15075,16 +14803,18 @@
         <w:t>World</w:t>
       </w:r>
       <w:r>
-        <w:t xml:space="preserve">-Klasse kann nun von der Position der Sensoren in dem Fahrzeug analysiert werden durch welche Objekte ein theoretischer Lichtstrahl dringen müsste um am errechneten Endpunkt anzukommen. Der erste Parameter ist dabei wieder ein </w:t>
-      </w:r>
-      <w:proofErr w:type="spellStart"/>
+        <w:t xml:space="preserve">-Klasse kann nun von der Position der Sensoren in dem Fahrzeug analysiert werden durch welche Objekte ein </w:t>
+      </w:r>
+      <w:r>
+        <w:lastRenderedPageBreak/>
+        <w:t xml:space="preserve">theoretischer Lichtstrahl dringen müsste um am errechneten Endpunkt anzukommen. Der erste Parameter ist dabei wieder ein </w:t>
+      </w:r>
       <w:r>
         <w:rPr>
           <w:i/>
         </w:rPr>
         <w:t>delegate</w:t>
       </w:r>
-      <w:proofErr w:type="spellEnd"/>
       <w:r>
         <w:t xml:space="preserve"> das hier in der Kurzschreibform</w:t>
       </w:r>
@@ -15109,44 +14839,20 @@
       <w:r>
         <w:t xml:space="preserve">-Methode wird von der </w:t>
       </w:r>
-      <w:proofErr w:type="spellStart"/>
       <w:r>
         <w:rPr>
           <w:i/>
         </w:rPr>
         <w:t>RayCast</w:t>
       </w:r>
-      <w:proofErr w:type="spellEnd"/>
       <w:r>
         <w:t xml:space="preserve">-Funktion immer dann aufgerufen, wenn es auf dem Weg von der Start- zu der Endposition des simulierten Lichtstrahls zu einer Kollision mit einem Element der Engine kommt. Die Methode überprüft dann, ob es sich bei dem Objekt um eine Streckenbegrenzung handelt. Ist dies nicht der Fall wird die Kollision ignoriert. Dies ist Beispielsweise der Fall, wenn der Lichtstrahl die Reifen durchdringen muss. Falls hingegen tatsächlich eine Kollision mit einer Wand vorliegt, dann wird abgefragt, ob die Kollision näher am Fahrzeug festgestellt wurde, als bereits erkannte Kollisionen. Dies hat den Hintergrund, dass in den Spezifikationen der </w:t>
       </w:r>
-      <w:proofErr w:type="spellStart"/>
       <w:r>
         <w:rPr>
           <w:i/>
         </w:rPr>
-        <w:t>Farseer</w:t>
-      </w:r>
-      <w:proofErr w:type="spellEnd"/>
-      <w:r>
-        <w:rPr>
-          <w:i/>
-        </w:rPr>
-        <w:t xml:space="preserve"> </w:t>
-      </w:r>
-      <w:proofErr w:type="spellStart"/>
-      <w:r>
-        <w:rPr>
-          <w:i/>
-        </w:rPr>
-        <w:t>Physics</w:t>
-      </w:r>
-      <w:proofErr w:type="spellEnd"/>
-      <w:r>
-        <w:rPr>
-          <w:i/>
-        </w:rPr>
-        <w:t xml:space="preserve"> Engine</w:t>
+        <w:t>Farseer Physics Engine</w:t>
       </w:r>
       <w:r>
         <w:t xml:space="preserve"> nicht garantiert wird, dass die Kollisionen in der Reinfolge auftreten, wie dies in der Realität der Fall wäre. So könnte zuerst eine entfernte Wand erkannt werden, bevor das durchdringen des nahegelegenen Reifens notwendig wird. Durch das Vergleichen der Entfernungen wird realisiert, dass nur die nächstgelegene Streckenbegrenzung gespeichert wird. Die Entfernung ist hierbei nicht in Metern gegeben, sondern als Anteil </w:t>
@@ -15163,14 +14869,12 @@
       <w:r>
         <w:t xml:space="preserve">Nachdem dieses Verfahren für alle eingestellten Winkel durchgeführt wurde, werden die Ergebnisse in Form von einer Menge an </w:t>
       </w:r>
-      <w:proofErr w:type="spellStart"/>
       <w:r>
         <w:rPr>
           <w:i/>
         </w:rPr>
         <w:t>SensorValue</w:t>
       </w:r>
-      <w:proofErr w:type="spellEnd"/>
       <w:r>
         <w:t xml:space="preserve">-Objekten an den Aufrufer zurückgegeben. In diesem Fall erfolgte der Aufruf aus der </w:t>
       </w:r>
@@ -15183,25 +14887,21 @@
       <w:r>
         <w:t xml:space="preserve">-Funktion der </w:t>
       </w:r>
-      <w:proofErr w:type="spellStart"/>
       <w:r>
         <w:rPr>
           <w:i/>
         </w:rPr>
         <w:t>Vehicle</w:t>
       </w:r>
-      <w:proofErr w:type="spellEnd"/>
       <w:r>
         <w:t xml:space="preserve">-Klasse heraus. Die ermittelten Resultate werden daraufhin als </w:t>
       </w:r>
-      <w:proofErr w:type="spellStart"/>
       <w:r>
         <w:rPr>
           <w:i/>
         </w:rPr>
         <w:t>VehicleBehaviorInput</w:t>
       </w:r>
-      <w:proofErr w:type="spellEnd"/>
       <w:r>
         <w:t xml:space="preserve"> dem aktuellen neuronalen Netzwerk des Fahrzeuges übergeben. Wie </w:t>
       </w:r>
@@ -15233,7 +14933,6 @@
         <w:ind w:firstLine="0"/>
       </w:pPr>
       <w:r>
-        <w:lastRenderedPageBreak/>
         <w:t>Die Ausgaben des neuronalen Netzwerkes werden, bevor sie der Fahrzeugphysik übergeben werden, mit den vorherigen Werten verrechnet:</w:t>
       </w:r>
     </w:p>
@@ -15375,19 +15074,21 @@
       <w:r>
         <w:t xml:space="preserve">Der Parameter </w:t>
       </w:r>
-      <w:proofErr w:type="spellStart"/>
       <w:r>
         <w:rPr>
           <w:i/>
         </w:rPr>
         <w:t>glättung</w:t>
       </w:r>
-      <w:proofErr w:type="spellEnd"/>
       <w:r>
         <w:t xml:space="preserve"> wird über die Einstellungen festgelegt. Standardmäßig beträgt dieser 0,2. Die Motivation hinter diesem Schritt ist es </w:t>
       </w:r>
       <w:r>
-        <w:t xml:space="preserve">spontane Veränderungen in der Ausgabe des neuronalen Netzwerkes abzufedern. Ein Beispiel hierfür ist das Kurvenverhalten. Kommt das Fahrzeug zu einer Kurve wird ein Sensor von einem Simulationsschritt zum nächsten einen deutlich anderen Wert annehmen. In dem vorherigen Schritt trifft der Sensorstrahl noch auf die Streckenbegrenzung im nächsten bereits an dieser vorbei. Somit wird der Wert deutlich größer. Das neuronale Netzwerk sollte idealerweise darauf reagieren, indem es in die Kurve einzulenken beginnt. In dem darauffolgenden Simulationsschritt hat das Fahrzeug dann mit der Kurve begonnen die Fahrtrichtung angepasst. Jetzt kollidiert der Sensorstrahl der soeben noch an der Innenbegrenzung vorbei reichte, wieder mit dieser. Der Wert des Sensors ändert sich wieder stark, was bedeutet, dass das neuronale Netzwerk keine Kurve mehr erkennen kann. Statt weiter der Kurve zu folgen, wird das Fahrzeug erneut geradeaus weiterfahren. Bis der Sensorstrahl wieder an Streckenbegrenzung vorbei reicht. Dieser Ablauf wiederholt sich. Und auch wenn nach jeder Wiederholung das Fahrzeug im Ergebnis doch weit genug eingelenkt hat um die Kurve zu durchfahren, entsteht ein deutlich sichtbares </w:t>
+        <w:t xml:space="preserve">spontane Veränderungen in der Ausgabe des neuronalen Netzwerkes abzufedern. Ein Beispiel </w:t>
+      </w:r>
+      <w:r>
+        <w:lastRenderedPageBreak/>
+        <w:t xml:space="preserve">hierfür ist das Kurvenverhalten. Kommt das Fahrzeug zu einer Kurve wird ein Sensor von einem Simulationsschritt zum nächsten einen deutlich anderen Wert annehmen. In dem vorherigen Schritt trifft der Sensorstrahl noch auf die Streckenbegrenzung im nächsten bereits an dieser vorbei. Somit wird der Wert deutlich größer. Das neuronale Netzwerk sollte idealerweise darauf reagieren, indem es in die Kurve einzulenken beginnt. In dem darauffolgenden Simulationsschritt hat das Fahrzeug dann mit der Kurve begonnen die Fahrtrichtung angepasst. Jetzt kollidiert der Sensorstrahl der soeben noch an der Innenbegrenzung vorbei reichte, wieder mit dieser. Der Wert des Sensors ändert sich wieder stark, was bedeutet, dass das neuronale Netzwerk keine Kurve mehr erkennen kann. Statt weiter der Kurve zu folgen, wird das Fahrzeug erneut geradeaus weiterfahren. Bis der Sensorstrahl wieder an Streckenbegrenzung vorbei reicht. Dieser Ablauf wiederholt sich. Und auch wenn nach jeder Wiederholung das Fahrzeug im Ergebnis doch weit genug eingelenkt hat um die Kurve zu durchfahren, entsteht ein deutlich sichtbares </w:t>
       </w:r>
       <w:r>
         <w:t xml:space="preserve">Pendeln des Fahrzeuges. Um diesem Pendeln entgegen zu wirken wird die jeweilige Ausgabe mit dem letzten Ausgabewert verrechnet. Wurde im letzten Simulationsschritt eine vollständige Auslenkung nach links angestrebt, so wird über dieses Verfahren verhindert, dass im nächsten Schritt komplette Rechtsauslenkung das Ziel darstellt. Die Konsequenz ist, dass das neuronale Netzwerk nur verzögert auf die Umgebung reagieren kann. </w:t>
@@ -15396,8 +15097,8 @@
         <w:t>Jedoch ist, wie folgende Auswertung zeigt, die Verzögerung gering genug, um keine nennenswerte Einschränkung darzustellen.</w:t>
       </w:r>
     </w:p>
-    <w:bookmarkStart w:id="24" w:name="_MON_1532462453"/>
-    <w:bookmarkEnd w:id="24"/>
+    <w:bookmarkStart w:id="26" w:name="_MON_1532462453"/>
+    <w:bookmarkEnd w:id="26"/>
     <w:p>
       <w:pPr>
         <w:pStyle w:val="-OlWIRStandardtextEinzug-"/>
@@ -15407,9 +15108,9 @@
       <w:r>
         <w:object w:dxaOrig="3243" w:dyaOrig="2052" w14:anchorId="751E3E77">
           <v:shape id="_x0000_i1137" type="#_x0000_t75" style="width:162.45pt;height:102.55pt" o:ole="">
-            <v:imagedata r:id="rId46" o:title=""/>
+            <v:imagedata r:id="rId49" o:title=""/>
           </v:shape>
-          <o:OLEObject Type="Embed" ProgID="Excel.Sheet.12" ShapeID="_x0000_i1137" DrawAspect="Content" ObjectID="_1532469226" r:id="rId47"/>
+          <o:OLEObject Type="Embed" ProgID="Excel.Sheet.12" ShapeID="_x0000_i1137" DrawAspect="Content" ObjectID="_1532474664" r:id="rId50"/>
         </w:object>
       </w:r>
     </w:p>
@@ -15419,20 +15120,23 @@
         <w:ind w:firstLine="0"/>
       </w:pPr>
       <w:r>
+        <w:t xml:space="preserve">Bei einer </w:t>
+      </w:r>
+      <w:r>
+        <w:t xml:space="preserve">Anfangsauslenkung von -1 und </w:t>
+      </w:r>
+      <w:r>
+        <w:t>der eigentlichen neuen Auslenkung von 1</w:t>
+      </w:r>
+      <w:r>
+        <w:t>, wird nach nur drei Simulationsschritten bereits eine neue Auslenkung von</w:t>
+      </w:r>
+      <w:r>
+        <w:t xml:space="preserve"> 0,92 erreicht. Nach fünf Simulationsschritten ist der Unterschied zwischen gemitteltem und eigentlichem Wert vernachlässigbar gering. Hinzu kommt, dass das Zeitintervall zwischen den einzelnen Simulationsschritten so klein ist, dass in der Echtzeitvisualisierung nur rund 50 Millisekunden vergehen, bis nahezu kein Unterschied mehr festgestellt werden kann. Wie groß die Dämpfung von altem und neuem Wert maximal sein kann, stellt ein Kompromiss zwischen stabilem </w:t>
+      </w:r>
+      <w:r>
         <w:lastRenderedPageBreak/>
-        <w:t xml:space="preserve">Bei einer </w:t>
-      </w:r>
-      <w:r>
-        <w:t xml:space="preserve">Anfangsauslenkung von -1 und </w:t>
-      </w:r>
-      <w:r>
-        <w:t>der eigentlichen neuen Auslenkung von 1</w:t>
-      </w:r>
-      <w:r>
-        <w:t>, wird nach nur drei Simulationsschritten bereits eine neue Auslenkung von</w:t>
-      </w:r>
-      <w:r>
-        <w:t xml:space="preserve"> 0,92 erreicht. Nach fünf Simulationsschritten ist der Unterschied zwischen gemitteltem und eigentlichem Wert vernachlässigbar gering. Hinzu kommt, dass das Zeitintervall zwischen den einzelnen Simulationsschritten so klein ist, dass in der Echtzeitvisualisierung nur rund 50 Millisekunden vergehen, bis nahezu kein Unterschied mehr festgestellt werden kann. Wie groß die Dämpfung von altem und neuem Wert maximal sein kann, stellt ein Kompromiss zwischen stabilem Fahrverhalten und schnellen Reaktionsvermögen dar. </w:t>
+        <w:t xml:space="preserve">Fahrverhalten und schnellen Reaktionsvermögen dar. </w:t>
       </w:r>
       <w:r>
         <w:t xml:space="preserve">Wird die Dämpfung zu groß gewählt, kann das neuronale Netz, selbst bei theoretisch der besten zu erreichenden Fahrweise, die Kurven nicht mehr ohne Kontakt mit der Streckenbegrenzung durchfahren. Auf der anderen Seite bedeutet ein zu kleiner Wert ein unruhiges Kurven- und Beschleunigungsverhalten. Der Standardwert von 0,2 stellt zwar ein gutes Mittel zwischen diesen beiden Extremen dar, jedoch kommt es trotzdem nach wie vor zu einer abrupten Fahrweise. Genauer wird auf dieses Problem noch im Kapitel </w:t>
@@ -15474,7 +15178,13 @@
         </w:numPr>
       </w:pPr>
       <w:r>
-        <w:t>7.3 O</w:t>
+        <w:t>7.</w:t>
+      </w:r>
+      <w:r>
+        <w:t>4</w:t>
+      </w:r>
+      <w:r>
+        <w:t xml:space="preserve"> O</w:t>
       </w:r>
       <w:r>
         <w:t>ptimierung durch Parallelisierung</w:t>
@@ -15532,7 +15242,25 @@
         <w:t>Task Parallel Library</w:t>
       </w:r>
       <w:r>
-        <w:t xml:space="preserve"> (TPL) eingeführt. Sie fungieren auf einer abstrakteren Schicht, als die </w:t>
+        <w:t xml:space="preserve"> (TPL) eingeführt. Sie fungieren auf einer abstrakteren Schicht</w:t>
+      </w:r>
+      <w:r>
+        <w:t>;</w:t>
+      </w:r>
+      <w:r>
+        <w:t xml:space="preserve"> </w:t>
+      </w:r>
+      <w:r>
+        <w:t>i</w:t>
+      </w:r>
+      <w:r>
+        <w:t>n dieser Simulation werden deshalb streng genommen</w:t>
+      </w:r>
+      <w:r>
+        <w:t xml:space="preserve"> unmittelbar</w:t>
+      </w:r>
+      <w:r>
+        <w:t xml:space="preserve"> keine </w:t>
       </w:r>
       <w:r>
         <w:rPr>
@@ -15541,186 +15269,214 @@
         <w:t>Threads</w:t>
       </w:r>
       <w:r>
-        <w:t xml:space="preserve">. In dieser Simulation werden deshalb streng genommen keine </w:t>
+        <w:t xml:space="preserve"> verwendet, sondern die optimierten </w:t>
       </w:r>
       <w:r>
         <w:rPr>
           <w:i/>
         </w:rPr>
+        <w:t>Tasks</w:t>
+      </w:r>
+      <w:r>
+        <w:t xml:space="preserve">. Die </w:t>
+      </w:r>
+      <w:r>
+        <w:rPr>
+          <w:i/>
+        </w:rPr>
+        <w:t>TPL</w:t>
+      </w:r>
+      <w:r>
+        <w:t xml:space="preserve"> verwaltet das Ausführen von </w:t>
+      </w:r>
+      <w:r>
+        <w:rPr>
+          <w:i/>
+        </w:rPr>
+        <w:t>Tasks</w:t>
+      </w:r>
+      <w:r>
+        <w:t xml:space="preserve"> und gewährleistet, dass nicht unnötig viele Threads im Hintergrund laufen. Werden mehr </w:t>
+      </w:r>
+      <w:r>
+        <w:rPr>
+          <w:i/>
+        </w:rPr>
         <w:t>Threads</w:t>
       </w:r>
       <w:r>
-        <w:t xml:space="preserve"> unmittelbar verwendet, sondern die optimierten </w:t>
+        <w:t xml:space="preserve"> ausgeführt, als es Prozessorkerne gibt, kommt es in der Regel zu Effizienzproblemen. Damit alle </w:t>
       </w:r>
       <w:r>
         <w:rPr>
           <w:i/>
         </w:rPr>
+        <w:t>Threads</w:t>
+      </w:r>
+      <w:r>
+        <w:t xml:space="preserve"> die gleiche Prozessorzeit erhalten, schaltet das Betriebssystem</w:t>
+      </w:r>
+      <w:r>
+        <w:t>, recht zeitintensiv,</w:t>
+      </w:r>
+      <w:r>
+        <w:t xml:space="preserve"> automatisch zwischen den laufenden </w:t>
+      </w:r>
+      <w:r>
+        <w:rPr>
+          <w:i/>
+        </w:rPr>
+        <w:t>Threads</w:t>
+      </w:r>
+      <w:r>
+        <w:t xml:space="preserve"> um. Werden nur so viele </w:t>
+      </w:r>
+      <w:r>
+        <w:rPr>
+          <w:i/>
+        </w:rPr>
+        <w:t>Threads</w:t>
+      </w:r>
+      <w:r>
+        <w:t xml:space="preserve"> ausgeführt, wie es auch Prozessorkerne gibt, wird dieses Umschalten minimiert. </w:t>
+      </w:r>
+      <w:r>
+        <w:t xml:space="preserve">Die </w:t>
+      </w:r>
+      <w:r>
+        <w:rPr>
+          <w:i/>
+        </w:rPr>
+        <w:t>TPL</w:t>
+      </w:r>
+      <w:r>
+        <w:t xml:space="preserve"> plant die Ausführung der gestarteten </w:t>
+      </w:r>
+      <w:r>
+        <w:rPr>
+          <w:i/>
+        </w:rPr>
         <w:t>Tasks</w:t>
       </w:r>
       <w:r>
-        <w:t xml:space="preserve">. Die </w:t>
+        <w:t xml:space="preserve"> so, dass jeder </w:t>
       </w:r>
       <w:r>
         <w:rPr>
           <w:i/>
         </w:rPr>
+        <w:t>Task</w:t>
+      </w:r>
+      <w:r>
+        <w:t xml:space="preserve"> in genau einem </w:t>
+      </w:r>
+      <w:r>
+        <w:rPr>
+          <w:i/>
+        </w:rPr>
+        <w:t>Thread</w:t>
+      </w:r>
+      <w:r>
+        <w:t xml:space="preserve"> ausgeführt </w:t>
+      </w:r>
+      <w:r>
+        <w:t>wird</w:t>
+      </w:r>
+      <w:r>
+        <w:t xml:space="preserve">, aber höchstens so viele wie es aus Effizienzgründen Sinn macht. Aus diesem Grund ist </w:t>
+      </w:r>
+      <w:r>
+        <w:t>es unproblematisch</w:t>
+      </w:r>
+      <w:r>
+        <w:t xml:space="preserve"> jede Teilsimulation in einem eigenen </w:t>
+      </w:r>
+      <w:r>
+        <w:rPr>
+          <w:i/>
+        </w:rPr>
+        <w:t>Thread</w:t>
+      </w:r>
+      <w:r>
+        <w:rPr>
+          <w:i/>
+        </w:rPr>
+        <w:t>,</w:t>
+      </w:r>
+      <w:r>
+        <w:t xml:space="preserve"> beziehungsweise </w:t>
+      </w:r>
+      <w:r>
+        <w:rPr>
+          <w:i/>
+        </w:rPr>
+        <w:t>Task</w:t>
+      </w:r>
+      <w:r>
+        <w:t xml:space="preserve"> auszuführen, </w:t>
+      </w:r>
+      <w:r>
+        <w:t>wohingegen</w:t>
+      </w:r>
+      <w:r>
+        <w:t xml:space="preserve"> vielleicht im Kapitel </w:t>
+      </w:r>
+      <w:r>
+        <w:rPr>
+          <w:i/>
+        </w:rPr>
+        <w:t>Entwurf</w:t>
+      </w:r>
+      <w:r>
+        <w:t xml:space="preserve"> zunächst</w:t>
+      </w:r>
+      <w:r>
+        <w:t xml:space="preserve"> ein anderer</w:t>
+      </w:r>
+      <w:r>
+        <w:t xml:space="preserve"> </w:t>
+      </w:r>
+      <w:r>
+        <w:lastRenderedPageBreak/>
+        <w:t xml:space="preserve">Anschein erweckt </w:t>
+      </w:r>
+      <w:r>
+        <w:t>wurde</w:t>
+      </w:r>
+      <w:r>
+        <w:t xml:space="preserve">. Auf eine detaillierte Beschreibung der </w:t>
+      </w:r>
+      <w:r>
+        <w:rPr>
+          <w:i/>
+        </w:rPr>
         <w:t>TPL</w:t>
       </w:r>
       <w:r>
-        <w:t xml:space="preserve"> verwaltet das Ausführen von </w:t>
+        <w:t xml:space="preserve"> wird an dieser Stelle verzichtet, da sie für den weiteren Ablauf des Programms nur eine nebensächliche Rolle einnimmt.</w:t>
+      </w:r>
+      <w:r>
+        <w:rPr>
+          <w:rStyle w:val="Funotenzeichen"/>
+        </w:rPr>
+        <w:footnoteReference w:id="17"/>
+      </w:r>
+    </w:p>
+    <w:p>
+      <w:pPr>
+        <w:pStyle w:val="-OlWIRStandardtext-"/>
+      </w:pPr>
+      <w:r>
+        <w:t xml:space="preserve">Nachdem nun die Kernkomponenten des Hilfsprogramms durch dieses Kapitel und das Kapitel </w:t>
       </w:r>
       <w:r>
         <w:rPr>
           <w:i/>
         </w:rPr>
-        <w:t>Tasks</w:t>
-      </w:r>
-      <w:r>
-        <w:t xml:space="preserve"> und gewährleistet, dass nicht unnötig viele Threads im Hintergrund laufen. Werden mehr </w:t>
-      </w:r>
-      <w:r>
-        <w:rPr>
-          <w:i/>
-        </w:rPr>
-        <w:t>Threads</w:t>
-      </w:r>
-      <w:r>
-        <w:t xml:space="preserve"> ausgeführt, als es Prozessorkerne gibt, </w:t>
-      </w:r>
-      <w:r>
-        <w:lastRenderedPageBreak/>
-        <w:t xml:space="preserve">kommt es in der Regel zu Effizienzproblemen. Damit alle </w:t>
-      </w:r>
-      <w:r>
-        <w:rPr>
-          <w:i/>
-        </w:rPr>
-        <w:t>Threads</w:t>
-      </w:r>
-      <w:r>
-        <w:t xml:space="preserve"> die gleiche Prozessorzeit erhalten, schaltet das Betriebssystem automatisch zwischen den laufenden </w:t>
-      </w:r>
-      <w:r>
-        <w:rPr>
-          <w:i/>
-        </w:rPr>
-        <w:t>Threads</w:t>
-      </w:r>
-      <w:r>
-        <w:t xml:space="preserve"> um. Dieses Umschalten benötigt jedoch Prozessorzeit. Werden nur so viele </w:t>
-      </w:r>
-      <w:r>
-        <w:rPr>
-          <w:i/>
-        </w:rPr>
-        <w:t>Threads</w:t>
-      </w:r>
-      <w:r>
-        <w:t xml:space="preserve"> ausgeführt, wie es auch Prozessorkerne gibt, wird dieses Umschalten minimiert. </w:t>
-      </w:r>
-      <w:r>
-        <w:t xml:space="preserve">Die </w:t>
-      </w:r>
-      <w:r>
-        <w:rPr>
-          <w:i/>
-        </w:rPr>
-        <w:t>TPL</w:t>
-      </w:r>
-      <w:r>
-        <w:t xml:space="preserve"> plant die Ausführung der gestarteten </w:t>
-      </w:r>
-      <w:r>
-        <w:rPr>
-          <w:i/>
-        </w:rPr>
-        <w:t>Tasks</w:t>
-      </w:r>
-      <w:r>
-        <w:t xml:space="preserve"> so, dass jeder </w:t>
-      </w:r>
-      <w:r>
-        <w:rPr>
-          <w:i/>
-        </w:rPr>
-        <w:t>Task</w:t>
-      </w:r>
-      <w:r>
-        <w:t xml:space="preserve"> in genau einem </w:t>
-      </w:r>
-      <w:r>
-        <w:rPr>
-          <w:i/>
-        </w:rPr>
-        <w:t>Thread</w:t>
-      </w:r>
-      <w:r>
-        <w:t xml:space="preserve"> ausgeführt werden, aber höchstens so viele wie es aus Effizienzgründen Sinn macht. Aus diesem Grund ist es kein Problem jede Teilsimulation in einem eigenen </w:t>
-      </w:r>
-      <w:r>
-        <w:rPr>
-          <w:i/>
-        </w:rPr>
-        <w:t>Thread</w:t>
-      </w:r>
-      <w:r>
-        <w:t xml:space="preserve"> beziehungsweise </w:t>
-      </w:r>
-      <w:r>
-        <w:rPr>
-          <w:i/>
-        </w:rPr>
-        <w:t>Task</w:t>
-      </w:r>
-      <w:r>
-        <w:t xml:space="preserve"> auszuführen, wie dies vielleicht im Kapitel </w:t>
-      </w:r>
-      <w:r>
-        <w:rPr>
-          <w:i/>
-        </w:rPr>
         <w:t>Entwurf</w:t>
       </w:r>
       <w:r>
-        <w:t xml:space="preserve"> zunächst den Anschein erweckt hat. Auf eine detaillierte Beschreibung der </w:t>
-      </w:r>
-      <w:r>
-        <w:rPr>
-          <w:i/>
-        </w:rPr>
-        <w:t>TPL</w:t>
-      </w:r>
-      <w:r>
-        <w:t xml:space="preserve"> wird an dieser Stelle verzichtet, da sie für den weiteren Ablauf des Programms nur eine nebensächliche Rolle einnimmt.</w:t>
-      </w:r>
-      <w:r>
-        <w:rPr>
-          <w:rStyle w:val="Funotenzeichen"/>
-        </w:rPr>
-        <w:footnoteReference w:id="17"/>
-      </w:r>
-    </w:p>
-    <w:p>
-      <w:pPr>
-        <w:pStyle w:val="-OlWIRStandardtext-"/>
-      </w:pPr>
-      <w:r>
-        <w:t xml:space="preserve">Nachdem nun die Kernkomponenten des Hilfsprogramms durch dieses Kapitel und das Kapitel </w:t>
-      </w:r>
-      <w:r>
-        <w:rPr>
-          <w:i/>
-        </w:rPr>
-        <w:t>Entwurf</w:t>
-      </w:r>
-      <w:r>
-        <w:t xml:space="preserve"> beschrieben wurden, können im folgenden</w:t>
-      </w:r>
-      <w:bookmarkStart w:id="25" w:name="_GoBack"/>
-      <w:bookmarkEnd w:id="25"/>
-      <w:r>
-        <w:t xml:space="preserve"> Kapitel </w:t>
+        <w:t xml:space="preserve"> beschrieben wurden, können im folgenden Kapitel </w:t>
       </w:r>
       <w:r>
         <w:rPr>
@@ -15740,7 +15496,7 @@
           <w:bCs/>
         </w:rPr>
       </w:pPr>
-      <w:bookmarkStart w:id="26" w:name="_Toc458723486"/>
+      <w:bookmarkStart w:id="27" w:name="_Toc458723486"/>
       <w:r>
         <w:rPr>
           <w:rFonts w:ascii="Arial" w:hAnsi="Arial"/>
@@ -15757,7 +15513,7 @@
         <w:tab/>
         <w:t>Evaluation</w:t>
       </w:r>
-      <w:bookmarkEnd w:id="26"/>
+      <w:bookmarkEnd w:id="27"/>
     </w:p>
     <w:p>
       <w:pPr>
@@ -15767,14 +15523,14 @@
           <w:numId w:val="0"/>
         </w:numPr>
       </w:pPr>
-      <w:bookmarkStart w:id="27" w:name="_Toc458723487"/>
+      <w:bookmarkStart w:id="28" w:name="_Toc458723487"/>
       <w:r>
         <w:t>8</w:t>
       </w:r>
       <w:r>
         <w:t>.1 Fehlerfrei zurückgelegte Strecke</w:t>
       </w:r>
-      <w:bookmarkEnd w:id="27"/>
+      <w:bookmarkEnd w:id="28"/>
     </w:p>
     <w:p>
       <w:pPr>
@@ -15784,14 +15540,14 @@
           <w:numId w:val="0"/>
         </w:numPr>
       </w:pPr>
-      <w:bookmarkStart w:id="28" w:name="_Toc458723488"/>
+      <w:bookmarkStart w:id="29" w:name="_Toc458723488"/>
       <w:r>
         <w:t>8</w:t>
       </w:r>
       <w:r>
         <w:t>.2 Geschwindigkeit</w:t>
       </w:r>
-      <w:bookmarkEnd w:id="28"/>
+      <w:bookmarkEnd w:id="29"/>
     </w:p>
     <w:p>
       <w:pPr>
@@ -15801,14 +15557,14 @@
           <w:numId w:val="0"/>
         </w:numPr>
       </w:pPr>
-      <w:bookmarkStart w:id="29" w:name="_Toc458723489"/>
+      <w:bookmarkStart w:id="30" w:name="_Toc458723489"/>
       <w:r>
         <w:t>8</w:t>
       </w:r>
       <w:r>
         <w:t>.3 Fahrverhalten</w:t>
       </w:r>
-      <w:bookmarkEnd w:id="29"/>
+      <w:bookmarkEnd w:id="30"/>
     </w:p>
     <w:p>
       <w:pPr>
@@ -15820,12 +15576,12 @@
       <w:pPr>
         <w:pStyle w:val="-OlWIRberschrift1-"/>
       </w:pPr>
-      <w:bookmarkStart w:id="30" w:name="_Toc458723490"/>
+      <w:bookmarkStart w:id="31" w:name="_Toc458723490"/>
       <w:r>
         <w:lastRenderedPageBreak/>
         <w:t>9 Anhang</w:t>
       </w:r>
-      <w:bookmarkEnd w:id="30"/>
+      <w:bookmarkEnd w:id="31"/>
     </w:p>
     <w:p>
       <w:pPr>
@@ -15836,11 +15592,11 @@
         </w:numPr>
         <w:ind w:left="720" w:hanging="720"/>
       </w:pPr>
-      <w:bookmarkStart w:id="31" w:name="_Toc458723491"/>
+      <w:bookmarkStart w:id="32" w:name="_Toc458723491"/>
       <w:r>
         <w:t>9.1 Klassendiagramme</w:t>
       </w:r>
-      <w:bookmarkEnd w:id="31"/>
+      <w:bookmarkEnd w:id="32"/>
     </w:p>
     <w:p>
       <w:pPr>
@@ -15851,8 +15607,8 @@
       <w:pPr>
         <w:pStyle w:val="-OlWIRStandardtextEinzug-"/>
         <w:sectPr>
-          <w:headerReference w:type="default" r:id="rId48"/>
-          <w:footerReference w:type="default" r:id="rId49"/>
+          <w:headerReference w:type="default" r:id="rId51"/>
+          <w:footerReference w:type="default" r:id="rId52"/>
           <w:type w:val="oddPage"/>
           <w:pgSz w:w="11906" w:h="16838" w:code="9"/>
           <w:pgMar w:top="1701" w:right="2268" w:bottom="1701" w:left="2268" w:header="1304" w:footer="794" w:gutter="0"/>
@@ -15875,14 +15631,14 @@
           <w:szCs w:val="20"/>
         </w:rPr>
       </w:pPr>
-      <w:bookmarkStart w:id="32" w:name="_Toc165890730"/>
-      <w:bookmarkStart w:id="33" w:name="_Toc458723492"/>
+      <w:bookmarkStart w:id="33" w:name="_Toc165890730"/>
+      <w:bookmarkStart w:id="34" w:name="_Toc458723492"/>
       <w:r>
         <w:lastRenderedPageBreak/>
         <w:t>Literatur</w:t>
       </w:r>
-      <w:bookmarkEnd w:id="32"/>
       <w:bookmarkEnd w:id="33"/>
+      <w:bookmarkEnd w:id="34"/>
       <w:r>
         <w:fldChar w:fldCharType="begin"/>
       </w:r>
@@ -16257,16 +16013,16 @@
         <w:lastRenderedPageBreak/>
         <w:fldChar w:fldCharType="end"/>
       </w:r>
-      <w:bookmarkStart w:id="34" w:name="_Toc165890720"/>
-      <w:bookmarkStart w:id="35" w:name="_Toc458723493"/>
+      <w:bookmarkStart w:id="35" w:name="_Toc165890720"/>
+      <w:bookmarkStart w:id="36" w:name="_Toc458723493"/>
       <w:r>
         <w:t>A</w:t>
       </w:r>
-      <w:bookmarkEnd w:id="34"/>
+      <w:bookmarkEnd w:id="35"/>
       <w:r>
         <w:t>bbildungen</w:t>
       </w:r>
-      <w:bookmarkEnd w:id="35"/>
+      <w:bookmarkEnd w:id="36"/>
     </w:p>
     <w:p>
       <w:pPr>
@@ -16438,12 +16194,12 @@
         <w:pStyle w:val="-OlWIRKapiteltitel-"/>
         <w:jc w:val="both"/>
       </w:pPr>
-      <w:bookmarkStart w:id="36" w:name="_Toc458723494"/>
+      <w:bookmarkStart w:id="37" w:name="_Toc458723494"/>
       <w:r>
         <w:lastRenderedPageBreak/>
         <w:t>Abkürzungen</w:t>
       </w:r>
-      <w:bookmarkEnd w:id="36"/>
+      <w:bookmarkEnd w:id="37"/>
     </w:p>
     <w:p>
       <w:pPr>
@@ -16469,11 +16225,9 @@
         <w:pStyle w:val="-OlWIRAbkVerz-"/>
         <w:jc w:val="both"/>
       </w:pPr>
-      <w:proofErr w:type="spellStart"/>
       <w:r>
         <w:t>ABl.</w:t>
       </w:r>
-      <w:proofErr w:type="spellEnd"/>
       <w:r>
         <w:tab/>
         <w:t>Amtsblatt</w:t>
@@ -16545,11 +16299,9 @@
         <w:pStyle w:val="-OlWIRAbkVerz-"/>
         <w:jc w:val="both"/>
       </w:pPr>
-      <w:proofErr w:type="spellStart"/>
       <w:r>
         <w:t>BPatG</w:t>
       </w:r>
-      <w:proofErr w:type="spellEnd"/>
       <w:r>
         <w:tab/>
         <w:t>Bundespatentgericht</w:t>
@@ -16560,11 +16312,9 @@
         <w:pStyle w:val="-OlWIRAbkVerz-"/>
         <w:jc w:val="both"/>
       </w:pPr>
-      <w:proofErr w:type="spellStart"/>
       <w:r>
         <w:t>BReg</w:t>
       </w:r>
-      <w:proofErr w:type="spellEnd"/>
       <w:r>
         <w:tab/>
         <w:t>Bundesregierung</w:t>
@@ -16698,15 +16448,7 @@
       </w:r>
       <w:r>
         <w:tab/>
-        <w:t xml:space="preserve">European </w:t>
-      </w:r>
-      <w:proofErr w:type="spellStart"/>
-      <w:r>
-        <w:t>Intellectual</w:t>
-      </w:r>
-      <w:proofErr w:type="spellEnd"/>
-      <w:r>
-        <w:t xml:space="preserve"> Property Review</w:t>
+        <w:t>European Intellectual Property Review</w:t>
       </w:r>
     </w:p>
     <w:p>
@@ -16714,11 +16456,9 @@
         <w:pStyle w:val="-OlWIRAbkVerz-"/>
         <w:jc w:val="both"/>
       </w:pPr>
-      <w:proofErr w:type="spellStart"/>
       <w:r>
         <w:t>EuG</w:t>
       </w:r>
-      <w:proofErr w:type="spellEnd"/>
       <w:r>
         <w:tab/>
         <w:t>Gericht Erster Instanz</w:t>
@@ -16755,13 +16495,8 @@
         <w:pStyle w:val="-OlWIRAbkVerz-"/>
         <w:jc w:val="both"/>
       </w:pPr>
-      <w:proofErr w:type="spellStart"/>
-      <w:r>
-        <w:t>Fn</w:t>
-      </w:r>
-      <w:proofErr w:type="spellEnd"/>
-      <w:r>
-        <w:t>.</w:t>
+      <w:r>
+        <w:t>Fn.</w:t>
       </w:r>
       <w:r>
         <w:tab/>
@@ -16851,11 +16586,9 @@
         <w:pStyle w:val="-OlWIRAbkVerz-"/>
         <w:jc w:val="both"/>
       </w:pPr>
-      <w:proofErr w:type="spellStart"/>
       <w:r>
         <w:t>HfG</w:t>
       </w:r>
-      <w:proofErr w:type="spellEnd"/>
       <w:r>
         <w:tab/>
         <w:t>Hochschule für Gestaltung</w:t>
@@ -16866,13 +16599,8 @@
         <w:pStyle w:val="-OlWIRAbkVerz-"/>
         <w:jc w:val="both"/>
       </w:pPr>
-      <w:proofErr w:type="spellStart"/>
-      <w:r>
-        <w:t>h.L</w:t>
-      </w:r>
-      <w:proofErr w:type="spellEnd"/>
-      <w:r>
-        <w:t>.</w:t>
+      <w:r>
+        <w:t>h.L.</w:t>
       </w:r>
       <w:r>
         <w:tab/>
@@ -16884,13 +16612,8 @@
         <w:pStyle w:val="-OlWIRAbkVerz-"/>
         <w:jc w:val="both"/>
       </w:pPr>
-      <w:proofErr w:type="spellStart"/>
-      <w:r>
-        <w:t>h.M</w:t>
-      </w:r>
-      <w:proofErr w:type="spellEnd"/>
-      <w:r>
-        <w:t>.</w:t>
+      <w:r>
+        <w:t>h.M.</w:t>
       </w:r>
       <w:r>
         <w:tab/>
@@ -16932,12 +16655,12 @@
       <w:pPr>
         <w:pStyle w:val="-OlWIRKapiteltitel-"/>
       </w:pPr>
-      <w:bookmarkStart w:id="37" w:name="_Toc458723495"/>
+      <w:bookmarkStart w:id="38" w:name="_Toc458723495"/>
       <w:r>
         <w:lastRenderedPageBreak/>
         <w:t>Erklärung</w:t>
       </w:r>
-      <w:bookmarkEnd w:id="37"/>
+      <w:bookmarkEnd w:id="38"/>
     </w:p>
     <w:p/>
     <w:p>
@@ -16947,7 +16670,7 @@
     </w:p>
     <w:p/>
     <w:sectPr>
-      <w:headerReference w:type="even" r:id="rId50"/>
+      <w:headerReference w:type="even" r:id="rId53"/>
       <w:pgSz w:w="11906" w:h="16838"/>
       <w:pgMar w:top="1701" w:right="2268" w:bottom="1701" w:left="2268" w:header="708" w:footer="708" w:gutter="0"/>
       <w:cols w:space="708"/>
@@ -17251,14 +16974,12 @@
       <w:r>
         <w:t xml:space="preserve"> </w:t>
       </w:r>
-      <w:proofErr w:type="spellStart"/>
       <w:r>
         <w:rPr>
           <w:i/>
         </w:rPr>
         <w:t>Dot</w:t>
       </w:r>
-      <w:proofErr w:type="spellEnd"/>
       <w:r>
         <w:t xml:space="preserve"> ist dabei das Skalarprodukt zweier Vektoren. Sowohl der Normalvektor als auch der Geschwindigkeitsvektor können von der Physikengine erfragt werden.</w:t>
       </w:r>
@@ -17404,14 +17125,12 @@
       <w:r>
         <w:t xml:space="preserve"> oder Englisch </w:t>
       </w:r>
-      <w:proofErr w:type="spellStart"/>
       <w:r>
         <w:rPr>
           <w:i/>
         </w:rPr>
         <w:t>jagged</w:t>
       </w:r>
-      <w:proofErr w:type="spellEnd"/>
       <w:r>
         <w:t xml:space="preserve"> bedeutet bei </w:t>
       </w:r>
@@ -17481,15 +17200,7 @@
         <w:footnoteRef/>
       </w:r>
       <w:r>
-        <w:t xml:space="preserve"> Die ersten Koordinaten der Rennstrecke dienen als Startpunkt. Ob dies dem tatsächlichen Start auf den originalen Rennstrecken entspricht, hängt davon ab, wie die </w:t>
-      </w:r>
-      <w:proofErr w:type="spellStart"/>
-      <w:r>
-        <w:t>GPSies</w:t>
-      </w:r>
-      <w:proofErr w:type="spellEnd"/>
-      <w:r>
-        <w:t xml:space="preserve"> Benutzer die Rennstrecke eingestellt haben.</w:t>
+        <w:t xml:space="preserve"> Die ersten Koordinaten der Rennstrecke dienen als Startpunkt. Ob dies dem tatsächlichen Start auf den originalen Rennstrecken entspricht, hängt davon ab, wie die GPSies Benutzer die Rennstrecke eingestellt haben.</w:t>
       </w:r>
     </w:p>
   </w:footnote>
@@ -17750,7 +17461,7 @@
         <w:rStyle w:val="Seitenzahl"/>
         <w:noProof/>
       </w:rPr>
-      <w:t>43</w:t>
+      <w:t>38</w:t>
     </w:r>
     <w:r>
       <w:rPr>
@@ -28613,7 +28324,7 @@
 </file>
 
 <file path=customXml/itemProps1.xml><?xml version="1.0" encoding="utf-8"?>
-<ds:datastoreItem xmlns:ds="http://schemas.openxmlformats.org/officeDocument/2006/customXml" ds:itemID="{8C8C0E32-D500-4A26-9010-E0FEE3DE7C2B}">
+<ds:datastoreItem xmlns:ds="http://schemas.openxmlformats.org/officeDocument/2006/customXml" ds:itemID="{F7394504-6732-468D-9D24-A30E595DC9AA}">
   <ds:schemaRefs>
     <ds:schemaRef ds:uri="http://schemas.openxmlformats.org/officeDocument/2006/bibliography"/>
   </ds:schemaRefs>

</xml_diff>

<commit_message>
Removed image labels for now but will add them again later.
</commit_message>
<xml_diff>
--- a/Bachlorarbeit.docx
+++ b/Bachlorarbeit.docx
@@ -992,7 +992,13 @@
         <w:rPr>
           <w:noProof/>
         </w:rPr>
-        <w:t>11</w:t>
+        <w:t>1</w:t>
+      </w:r>
+      <w:r>
+        <w:rPr>
+          <w:noProof/>
+        </w:rPr>
+        <w:t>1</w:t>
       </w:r>
       <w:r>
         <w:rPr>
@@ -3028,20 +3034,38 @@
         <w:t>Zu Beginn der Arbeit soll in die zugrundeliegenden Technologien eingeführt werden, sowie einen ersten Überblick über die Simulationsumgebung gegeben werden.</w:t>
       </w:r>
       <w:r>
-        <w:t xml:space="preserve"> Anschließend wird das Konzept der Arbeit vorgestellt. Dies beinhaltet den allgemeinen Ablauf der Simulation, sowie der Beschreibung wie die verwendeten Technologien konkret zum Einsatz kommen.</w:t>
-      </w:r>
-      <w:r>
         <w:t xml:space="preserve"> </w:t>
       </w:r>
       <w:r>
-        <w:t>Im darauffolgenden Kapitel wird der Entwurf der Simulation und ihrer Komponenten sowie des künstlichen neuronalen Netzes vorgestellt. Danach wird die Implementierung erläutert. Im Anschluss wird eine Ergebnisevaluation durchgeführt, die das Fahrverhalten auf fehlerfrei zurückgelegte Strecke, Geschwindigkeit un</w:t>
-      </w:r>
-      <w:r>
-        <w:t xml:space="preserve">d Fahrverhalten hin untersucht. </w:t>
+        <w:t xml:space="preserve">Es folgt eine Einordnung dieser Arbeit in Bezug zu anderen wissenschaftlichen Ausarbeitungen. </w:t>
+      </w:r>
+      <w:r>
+        <w:t>Anschließend wird das Konzept der Arbeit vorgestellt. Dies beinhaltet den allgemeinen Ablauf der Simulation, sowie der Beschreibung wie die verwendeten Technologien konkret zum Einsatz kommen.</w:t>
+      </w:r>
+      <w:r>
+        <w:t xml:space="preserve"> </w:t>
+      </w:r>
+      <w:r>
+        <w:t>Im darauffolgenden Kapitel wird der Entwurf der Simulation und ihrer Komponenten sowie des künstlichen neuronalen Netzes vorgestellt. Danach wird die Implementierung erläutert. Im Anschluss wird eine Ergebni</w:t>
+      </w:r>
+      <w:r>
+        <w:t>sevaluation durchgeführt, die die</w:t>
+      </w:r>
+      <w:r>
+        <w:t xml:space="preserve"> </w:t>
+      </w:r>
+      <w:r>
+        <w:t>Resultate</w:t>
+      </w:r>
+      <w:r>
+        <w:t xml:space="preserve"> auf fehlerfrei zurückgelegte Strecke, </w:t>
       </w:r>
       <w:r>
         <w:lastRenderedPageBreak/>
-        <w:t xml:space="preserve">Außerdem wird ein allgemeines Fazit gezogen und ein Ausblick für zukünftige Arbeiten beschrieben. </w:t>
+        <w:t>Geschwindigkeit un</w:t>
+      </w:r>
+      <w:r>
+        <w:t xml:space="preserve">d Fahrverhalten hin untersucht. Außerdem wird ein allgemeines Fazit gezogen und ein Ausblick für zukünftige Arbeiten beschrieben. </w:t>
       </w:r>
     </w:p>
     <w:p>
@@ -5538,20 +5562,42 @@
     </w:p>
     <w:p>
       <w:pPr>
+        <w:pStyle w:val="-OlWIRKapiteltitel-"/>
+      </w:pPr>
+      <w:bookmarkStart w:id="16" w:name="_Toc459122202"/>
+      <w:r>
+        <w:lastRenderedPageBreak/>
+        <w:t>4</w:t>
+      </w:r>
+      <w:r>
+        <w:tab/>
+      </w:r>
+      <w:bookmarkStart w:id="17" w:name="_GoBack"/>
+      <w:bookmarkEnd w:id="17"/>
+      <w:r>
+        <w:t>Einordnung der Arbeit</w:t>
+      </w:r>
+    </w:p>
+    <w:p>
+      <w:pPr>
+        <w:pStyle w:val="-OlWIRStandardtext-"/>
+      </w:pPr>
+    </w:p>
+    <w:p>
+      <w:pPr>
         <w:pStyle w:val="-OlWIRberschrift1-"/>
         <w:rPr>
           <w:rFonts w:ascii="Arial" w:hAnsi="Arial"/>
           <w:bCs/>
         </w:rPr>
       </w:pPr>
-      <w:bookmarkStart w:id="16" w:name="_Toc459122202"/>
       <w:r>
         <w:rPr>
           <w:rFonts w:ascii="Arial" w:hAnsi="Arial"/>
           <w:bCs/>
         </w:rPr>
         <w:lastRenderedPageBreak/>
-        <w:t>5</w:t>
+        <w:t>4</w:t>
       </w:r>
       <w:r>
         <w:rPr>
@@ -5624,11 +5670,14 @@
           <w:numId w:val="0"/>
         </w:numPr>
       </w:pPr>
-      <w:bookmarkStart w:id="17" w:name="_Toc459122203"/>
-      <w:r>
-        <w:t>5.1 Streckengenerierung</w:t>
-      </w:r>
-      <w:bookmarkEnd w:id="17"/>
+      <w:bookmarkStart w:id="18" w:name="_Toc459122203"/>
+      <w:r>
+        <w:t>4</w:t>
+      </w:r>
+      <w:r>
+        <w:t>.1 Streckengenerierung</w:t>
+      </w:r>
+      <w:bookmarkEnd w:id="18"/>
     </w:p>
     <w:p>
       <w:pPr>
@@ -5684,7 +5733,7 @@
                                 <w:szCs w:val="24"/>
                               </w:rPr>
                             </w:pPr>
-                            <w:bookmarkStart w:id="18" w:name="_Toc459122622"/>
+                            <w:bookmarkStart w:id="19" w:name="_Toc459122622"/>
                             <w:r>
                               <w:t xml:space="preserve">Abbildung </w:t>
                             </w:r>
@@ -5709,7 +5758,7 @@
                             <w:r>
                               <w:t xml:space="preserve"> Beispiel Rundkurs</w:t>
                             </w:r>
-                            <w:bookmarkEnd w:id="18"/>
+                            <w:bookmarkEnd w:id="19"/>
                           </w:p>
                         </w:txbxContent>
                       </wps:txbx>
@@ -5742,7 +5791,7 @@
                           <w:szCs w:val="24"/>
                         </w:rPr>
                       </w:pPr>
-                      <w:bookmarkStart w:id="19" w:name="_Toc459122622"/>
+                      <w:bookmarkStart w:id="20" w:name="_Toc459122622"/>
                       <w:r>
                         <w:t xml:space="preserve">Abbildung </w:t>
                       </w:r>
@@ -5767,7 +5816,7 @@
                       <w:r>
                         <w:t xml:space="preserve"> Beispiel Rundkurs</w:t>
                       </w:r>
-                      <w:bookmarkEnd w:id="19"/>
+                      <w:bookmarkEnd w:id="20"/>
                     </w:p>
                   </w:txbxContent>
                 </v:textbox>
@@ -6146,7 +6195,7 @@
           </mc:Choice>
           <mc:Fallback>
             <w:pict>
-              <v:shape w14:anchorId="5BAFB8E0" id="Freihandform 5" o:spid="_x0000_s1026" style="position:absolute;margin-left:.05pt;margin-top:185.7pt;width:364.6pt;height:88.1pt;z-index:251660800;visibility:visible;mso-wrap-style:square;mso-width-percent:0;mso-height-percent:0;mso-wrap-distance-left:9pt;mso-wrap-distance-top:0;mso-wrap-distance-right:9pt;mso-wrap-distance-bottom:0;mso-position-horizontal:absolute;mso-position-horizontal-relative:text;mso-position-vertical:absolute;mso-position-vertical-relative:text;mso-width-percent:0;mso-height-percent:0;mso-width-relative:margin;mso-height-relative:margin;v-text-anchor:middle" coordsize="4974336,1199692" o:gfxdata="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" path="m490118,43891l2296972,,3343046,182880,4074566,36576r599846,21945l4923129,234086r51207,256032l4879238,592531r-153619,14630l4659782,607161r-358445,-7315l4096512,526694r-424282,43891l3606393,775411r117043,168249l3745382,1133856r-263347,65836l3160166,1097280,2882188,950976,2662732,731520,2567635,614476,2062886,475488r-248717,87782l1345996,658368,892454,797356,490118,848563,160934,775411,,629107,,512064,102412,409651r95098,l263347,336499,241401,270662r14631,-65837l321868,138988,490118,43891xe" filled="f" strokecolor="#1f4d78 [1604]" strokeweight="1pt">
+              <v:shape w14:anchorId="25E105F0" id="Freihandform 5" o:spid="_x0000_s1026" style="position:absolute;margin-left:.05pt;margin-top:185.7pt;width:364.6pt;height:88.1pt;z-index:251660800;visibility:visible;mso-wrap-style:square;mso-width-percent:0;mso-height-percent:0;mso-wrap-distance-left:9pt;mso-wrap-distance-top:0;mso-wrap-distance-right:9pt;mso-wrap-distance-bottom:0;mso-position-horizontal:absolute;mso-position-horizontal-relative:text;mso-position-vertical:absolute;mso-position-vertical-relative:text;mso-width-percent:0;mso-height-percent:0;mso-width-relative:margin;mso-height-relative:margin;v-text-anchor:middle" coordsize="4974336,1199692" o:gfxdata="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" path="m490118,43891l2296972,,3343046,182880,4074566,36576r599846,21945l4923129,234086r51207,256032l4879238,592531r-153619,14630l4659782,607161r-358445,-7315l4096512,526694r-424282,43891l3606393,775411r117043,168249l3745382,1133856r-263347,65836l3160166,1097280,2882188,950976,2662732,731520,2567635,614476,2062886,475488r-248717,87782l1345996,658368,892454,797356,490118,848563,160934,775411,,629107,,512064,102412,409651r95098,l263347,336499,241401,270662r14631,-65837l321868,138988,490118,43891xe" filled="f" strokecolor="#1f4d78 [1604]" strokeweight="1pt">
                 <v:stroke joinstyle="miter"/>
                 <v:path arrowok="t" o:connecttype="custom" o:connectlocs="456232,40934;2138164,0;3111914,170560;3792858,34112;4351232,54579;4582753,218316;4630420,457099;4541897,552613;4398899,566257;4337614,566257;4003951,559435;3813287,491211;3418339,532145;3357054,723172;3466005,880087;3486434,1057469;3241294,1118870;2941678,1023357;2682919,886910;2478636,682238;2390114,573079;1920262,443455;1688741,525323;1252936,614014;830751,743639;456232,791396;149807,723172;0,586725;0,477567;95331,382053;183855,382053;245140,313829;224711,252428;238330,191026;299615,129625;456232,40934" o:connectangles="0,0,0,0,0,0,0,0,0,0,0,0,0,0,0,0,0,0,0,0,0,0,0,0,0,0,0,0,0,0,0,0,0,0,0,0"/>
                 <w10:wrap type="topAndBottom"/>
@@ -6266,7 +6315,7 @@
                                 <w:szCs w:val="24"/>
                               </w:rPr>
                             </w:pPr>
-                            <w:bookmarkStart w:id="20" w:name="_Toc459122623"/>
+                            <w:bookmarkStart w:id="21" w:name="_Toc459122623"/>
                             <w:r>
                               <w:t xml:space="preserve">Abbildung </w:t>
                             </w:r>
@@ -6291,7 +6340,7 @@
                             <w:r>
                               <w:t xml:space="preserve"> Streckenbegrenzungen</w:t>
                             </w:r>
-                            <w:bookmarkEnd w:id="20"/>
+                            <w:bookmarkEnd w:id="21"/>
                           </w:p>
                         </w:txbxContent>
                       </wps:txbx>
@@ -6321,7 +6370,7 @@
                           <w:szCs w:val="24"/>
                         </w:rPr>
                       </w:pPr>
-                      <w:bookmarkStart w:id="21" w:name="_Toc459122623"/>
+                      <w:bookmarkStart w:id="22" w:name="_Toc459122623"/>
                       <w:r>
                         <w:t xml:space="preserve">Abbildung </w:t>
                       </w:r>
@@ -6346,7 +6395,7 @@
                       <w:r>
                         <w:t xml:space="preserve"> Streckenbegrenzungen</w:t>
                       </w:r>
-                      <w:bookmarkEnd w:id="21"/>
+                      <w:bookmarkEnd w:id="22"/>
                     </w:p>
                   </w:txbxContent>
                 </v:textbox>
@@ -6406,7 +6455,7 @@
                                 <w:szCs w:val="24"/>
                               </w:rPr>
                             </w:pPr>
-                            <w:bookmarkStart w:id="22" w:name="_Toc459122624"/>
+                            <w:bookmarkStart w:id="23" w:name="_Toc459122624"/>
                             <w:r>
                               <w:t xml:space="preserve">Abbildung </w:t>
                             </w:r>
@@ -6431,7 +6480,7 @@
                             <w:r>
                               <w:t xml:space="preserve"> Streckenbegrenzungen</w:t>
                             </w:r>
-                            <w:bookmarkEnd w:id="22"/>
+                            <w:bookmarkEnd w:id="23"/>
                           </w:p>
                         </w:txbxContent>
                       </wps:txbx>
@@ -6461,7 +6510,7 @@
                           <w:szCs w:val="24"/>
                         </w:rPr>
                       </w:pPr>
-                      <w:bookmarkStart w:id="23" w:name="_Toc459122624"/>
+                      <w:bookmarkStart w:id="24" w:name="_Toc459122624"/>
                       <w:r>
                         <w:t xml:space="preserve">Abbildung </w:t>
                       </w:r>
@@ -6486,7 +6535,7 @@
                       <w:r>
                         <w:t xml:space="preserve"> Streckenbegrenzungen</w:t>
                       </w:r>
-                      <w:bookmarkEnd w:id="23"/>
+                      <w:bookmarkEnd w:id="24"/>
                     </w:p>
                   </w:txbxContent>
                 </v:textbox>
@@ -6870,7 +6919,7 @@
           </mc:Choice>
           <mc:Fallback>
             <w:pict>
-              <v:shape w14:anchorId="2A425ACB" id="Freihandform 6" o:spid="_x0000_s1026" style="position:absolute;margin-left:.7pt;margin-top:1.5pt;width:355.95pt;height:85.7pt;z-index:251740672;visibility:visible;mso-wrap-style:square;mso-width-percent:0;mso-height-percent:0;mso-wrap-distance-left:9pt;mso-wrap-distance-top:0;mso-wrap-distance-right:9pt;mso-wrap-distance-bottom:0;mso-position-horizontal:absolute;mso-position-horizontal-relative:text;mso-position-vertical:absolute;mso-position-vertical-relative:text;mso-width-percent:0;mso-height-percent:0;mso-width-relative:margin;mso-height-relative:margin;v-text-anchor:middle" coordsize="4974336,1199692" o:gfxdata="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" path="m490118,43891l2296972,,3343046,182880,4074566,36576r599846,21945l4923129,234086r51207,256032l4879238,592531r-153619,14630l4659782,607161r-358445,-7315l4096512,526694r-424282,43891l3606393,775411r117043,168249l3745382,1133856r-263347,65836l3160166,1097280,2882188,950976,2662732,731520,2567635,614476,2062886,475488r-248717,87782l1345996,658368,892454,797356,490118,848563,160934,775411,,629107,,512064,102412,409651r95098,l263347,336499,241401,270662r14631,-65837l321868,138988,490118,43891xe" filled="f" strokecolor="#ed7d31 [3205]" strokeweight="1pt">
+              <v:shape w14:anchorId="375EE751" id="Freihandform 6" o:spid="_x0000_s1026" style="position:absolute;margin-left:.7pt;margin-top:1.5pt;width:355.95pt;height:85.7pt;z-index:251740672;visibility:visible;mso-wrap-style:square;mso-width-percent:0;mso-height-percent:0;mso-wrap-distance-left:9pt;mso-wrap-distance-top:0;mso-wrap-distance-right:9pt;mso-wrap-distance-bottom:0;mso-position-horizontal:absolute;mso-position-horizontal-relative:text;mso-position-vertical:absolute;mso-position-vertical-relative:text;mso-width-percent:0;mso-height-percent:0;mso-width-relative:margin;mso-height-relative:margin;v-text-anchor:middle" coordsize="4974336,1199692" o:gfxdata="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" path="m490118,43891l2296972,,3343046,182880,4074566,36576r599846,21945l4923129,234086r51207,256032l4879238,592531r-153619,14630l4659782,607161r-358445,-7315l4096512,526694r-424282,43891l3606393,775411r117043,168249l3745382,1133856r-263347,65836l3160166,1097280,2882188,950976,2662732,731520,2567635,614476,2062886,475488r-248717,87782l1345996,658368,892454,797356,490118,848563,160934,775411,,629107,,512064,102412,409651r95098,l263347,336499,241401,270662r14631,-65837l321868,138988,490118,43891xe" filled="f" strokecolor="#ed7d31 [3205]" strokeweight="1pt">
                 <v:stroke joinstyle="miter"/>
                 <v:path arrowok="t" o:connecttype="custom" o:connectlocs="445408,39819;2087437,0;3038085,165913;3702874,33183;4248001,53092;4474029,212369;4520565,444647;4434142,537559;4294537,550831;4234705,550831;3908959,544195;3722818,477830;3337240,517649;3277409,703472;3383775,856111;3403719,1028662;3164395,1088390;2871888,995479;2619268,862749;2419831,663653;2333409,557468;1874705,431374;1648676,511012;1223211,597288;811042,723381;445408,769837;146253,703472;0,570741;0,464557;93070,371645;179493,371645;239324,305280;219380,245551;232676,185822;292506,126093;445408,39819" o:connectangles="0,0,0,0,0,0,0,0,0,0,0,0,0,0,0,0,0,0,0,0,0,0,0,0,0,0,0,0,0,0,0,0,0,0,0,0"/>
                 <w10:wrap type="topAndBottom"/>
@@ -6929,7 +6978,7 @@
                                 <w:szCs w:val="24"/>
                               </w:rPr>
                             </w:pPr>
-                            <w:bookmarkStart w:id="24" w:name="_Toc459122625"/>
+                            <w:bookmarkStart w:id="25" w:name="_Toc459122625"/>
                             <w:r>
                               <w:t xml:space="preserve">Abbildung </w:t>
                             </w:r>
@@ -6957,7 +7006,7 @@
                               </w:rPr>
                               <w:t xml:space="preserve"> Streckenbegrenzung</w:t>
                             </w:r>
-                            <w:bookmarkEnd w:id="24"/>
+                            <w:bookmarkEnd w:id="25"/>
                           </w:p>
                         </w:txbxContent>
                       </wps:txbx>
@@ -6987,7 +7036,7 @@
                           <w:szCs w:val="24"/>
                         </w:rPr>
                       </w:pPr>
-                      <w:bookmarkStart w:id="25" w:name="_Toc459122625"/>
+                      <w:bookmarkStart w:id="26" w:name="_Toc459122625"/>
                       <w:r>
                         <w:t xml:space="preserve">Abbildung </w:t>
                       </w:r>
@@ -7015,7 +7064,7 @@
                         </w:rPr>
                         <w:t xml:space="preserve"> Streckenbegrenzung</w:t>
                       </w:r>
-                      <w:bookmarkEnd w:id="25"/>
+                      <w:bookmarkEnd w:id="26"/>
                     </w:p>
                   </w:txbxContent>
                 </v:textbox>
@@ -11309,7 +11358,7 @@
           </mc:Choice>
           <mc:Fallback>
             <w:pict>
-              <v:shape w14:anchorId="537FC6FD" id="Freihandform 9" o:spid="_x0000_s1026" style="position:absolute;margin-left:-3.35pt;margin-top:0;width:363.4pt;height:91.25pt;z-index:251741696;visibility:visible;mso-wrap-style:square;mso-width-percent:0;mso-height-percent:0;mso-wrap-distance-left:9pt;mso-wrap-distance-top:0;mso-wrap-distance-right:9pt;mso-wrap-distance-bottom:0;mso-position-horizontal:absolute;mso-position-horizontal-relative:text;mso-position-vertical:absolute;mso-position-vertical-relative:text;mso-width-percent:0;mso-height-percent:0;mso-width-relative:margin;mso-height-relative:margin;v-text-anchor:middle" coordsize="5068319,1275153" o:gfxdata="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" path="m523808,35220l2340711,,3381761,182880,4113281,35220r609895,28332l4986967,218992r81352,301314l4953125,683097r-183767,-464c4673041,691399,4449091,687052,4345077,680349l4145275,602166r-374036,38859l3705402,800568r117043,163218l3834342,1204296r-298516,70857l3193857,1182815,2880707,1006316,2641153,776800r-59925,-81831l2096577,566050r-228619,77713l1404809,733830,936193,872817,533857,918995,164477,840813,2082,673482c2080,626154,2,593141,,545813l118355,416910r92750,-2220l261870,371719,244949,305882r9607,-65837l340487,118875,523808,35220xe" filled="f" strokecolor="#70ad47 [3209]" strokeweight="1pt">
+              <v:shape w14:anchorId="7FB568AC" id="Freihandform 9" o:spid="_x0000_s1026" style="position:absolute;margin-left:-3.35pt;margin-top:0;width:363.4pt;height:91.25pt;z-index:251741696;visibility:visible;mso-wrap-style:square;mso-width-percent:0;mso-height-percent:0;mso-wrap-distance-left:9pt;mso-wrap-distance-top:0;mso-wrap-distance-right:9pt;mso-wrap-distance-bottom:0;mso-position-horizontal:absolute;mso-position-horizontal-relative:text;mso-position-vertical:absolute;mso-position-vertical-relative:text;mso-width-percent:0;mso-height-percent:0;mso-width-relative:margin;mso-height-relative:margin;v-text-anchor:middle" coordsize="5068319,1275153" o:gfxdata="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" path="m523808,35220l2340711,,3381761,182880,4113281,35220r609895,28332l4986967,218992r81352,301314l4953125,683097r-183767,-464c4673041,691399,4449091,687052,4345077,680349l4145275,602166r-374036,38859l3705402,800568r117043,163218l3834342,1204296r-298516,70857l3193857,1182815,2880707,1006316,2641153,776800r-59925,-81831l2096577,566050r-228619,77713l1404809,733830,936193,872817,533857,918995,164477,840813,2082,673482c2080,626154,2,593141,,545813l118355,416910r92750,-2220l261870,371719,244949,305882r9607,-65837l340487,118875,523808,35220xe" filled="f" strokecolor="#70ad47 [3209]" strokeweight="1pt">
                 <v:stroke joinstyle="miter"/>
                 <v:path arrowok="t" o:connecttype="custom" o:connectlocs="476976,32008;2131437,0;3079411,166204;3745528,32008;4300895,57757;4541101,199023;4615180,472861;4510285,620807;4342948,620385;3956600,618310;3774662,547256;3434067,582572;3374116,727566;3480695,875901;3491528,1094479;3219701,1158875;2908306,1074957;2623154,914553;2405018,705966;2350450,631597;1909130,514433;1700951,585060;1279210,666914;852492,793227;486127,835194;149772,764141;1896,612069;0,496042;107773,378893;192231,376875;238457,337823;223049,277989;231797,218156;310045,108035;476976,32008" o:connectangles="0,0,0,0,0,0,0,0,0,0,0,0,0,0,0,0,0,0,0,0,0,0,0,0,0,0,0,0,0,0,0,0,0,0,0"/>
                 <w10:wrap type="topAndBottom"/>
@@ -11345,11 +11394,14 @@
           <w:numId w:val="0"/>
         </w:numPr>
       </w:pPr>
-      <w:bookmarkStart w:id="26" w:name="_Toc459122204"/>
-      <w:r>
-        <w:t>5.2 Fahrzeug</w:t>
-      </w:r>
-      <w:bookmarkEnd w:id="26"/>
+      <w:bookmarkStart w:id="27" w:name="_Toc459122204"/>
+      <w:r>
+        <w:t>4</w:t>
+      </w:r>
+      <w:r>
+        <w:t>.2 Fahrzeug</w:t>
+      </w:r>
+      <w:bookmarkEnd w:id="27"/>
     </w:p>
     <w:p>
       <w:pPr>
@@ -11493,7 +11545,7 @@
                                 <w:szCs w:val="24"/>
                               </w:rPr>
                             </w:pPr>
-                            <w:bookmarkStart w:id="27" w:name="_Toc459122626"/>
+                            <w:bookmarkStart w:id="28" w:name="_Toc459122626"/>
                             <w:r>
                               <w:t xml:space="preserve">Abbildung </w:t>
                             </w:r>
@@ -11518,7 +11570,7 @@
                             <w:r>
                               <w:t xml:space="preserve"> Karosserie des Fahrzeuges</w:t>
                             </w:r>
-                            <w:bookmarkEnd w:id="27"/>
+                            <w:bookmarkEnd w:id="28"/>
                           </w:p>
                         </w:txbxContent>
                       </wps:txbx>
@@ -11554,7 +11606,7 @@
                           <w:szCs w:val="24"/>
                         </w:rPr>
                       </w:pPr>
-                      <w:bookmarkStart w:id="28" w:name="_Toc459122626"/>
+                      <w:bookmarkStart w:id="29" w:name="_Toc459122626"/>
                       <w:r>
                         <w:t xml:space="preserve">Abbildung </w:t>
                       </w:r>
@@ -11579,7 +11631,7 @@
                       <w:r>
                         <w:t xml:space="preserve"> Karosserie des Fahrzeuges</w:t>
                       </w:r>
-                      <w:bookmarkEnd w:id="28"/>
+                      <w:bookmarkEnd w:id="29"/>
                     </w:p>
                   </w:txbxContent>
                 </v:textbox>
@@ -11710,11 +11762,14 @@
           <w:numId w:val="0"/>
         </w:numPr>
       </w:pPr>
-      <w:bookmarkStart w:id="29" w:name="_Toc459122205"/>
-      <w:r>
-        <w:t>5.3 Neuronales Netzwerk</w:t>
-      </w:r>
-      <w:bookmarkEnd w:id="29"/>
+      <w:bookmarkStart w:id="30" w:name="_Toc459122205"/>
+      <w:r>
+        <w:t>4</w:t>
+      </w:r>
+      <w:r>
+        <w:t>.3 Neuronales Netzwerk</w:t>
+      </w:r>
+      <w:bookmarkEnd w:id="30"/>
     </w:p>
     <w:p>
       <w:pPr>
@@ -12012,7 +12067,7 @@
                                 <w:szCs w:val="24"/>
                               </w:rPr>
                             </w:pPr>
-                            <w:bookmarkStart w:id="30" w:name="_Toc459122627"/>
+                            <w:bookmarkStart w:id="31" w:name="_Toc459122627"/>
                             <w:r>
                               <w:t xml:space="preserve">Abbildung </w:t>
                             </w:r>
@@ -12037,7 +12092,7 @@
                             <w:r>
                               <w:t xml:space="preserve"> Komplexitätsvergleich von künstlichen neuronalen Netzen</w:t>
                             </w:r>
-                            <w:bookmarkEnd w:id="30"/>
+                            <w:bookmarkEnd w:id="31"/>
                           </w:p>
                         </w:txbxContent>
                       </wps:txbx>
@@ -12066,7 +12121,7 @@
                           <w:szCs w:val="24"/>
                         </w:rPr>
                       </w:pPr>
-                      <w:bookmarkStart w:id="31" w:name="_Toc459122627"/>
+                      <w:bookmarkStart w:id="32" w:name="_Toc459122627"/>
                       <w:r>
                         <w:t xml:space="preserve">Abbildung </w:t>
                       </w:r>
@@ -12091,7 +12146,7 @@
                       <w:r>
                         <w:t xml:space="preserve"> Komplexitätsvergleich von künstlichen neuronalen Netzen</w:t>
                       </w:r>
-                      <w:bookmarkEnd w:id="31"/>
+                      <w:bookmarkEnd w:id="32"/>
                     </w:p>
                   </w:txbxContent>
                 </v:textbox>
@@ -12260,11 +12315,14 @@
           <w:numId w:val="0"/>
         </w:numPr>
       </w:pPr>
-      <w:bookmarkStart w:id="32" w:name="_Toc459122206"/>
-      <w:r>
-        <w:t>5.4 Physikalische Berechnungen</w:t>
-      </w:r>
-      <w:bookmarkEnd w:id="32"/>
+      <w:bookmarkStart w:id="33" w:name="_Toc459122206"/>
+      <w:r>
+        <w:t>4</w:t>
+      </w:r>
+      <w:r>
+        <w:t>.4 Physikalische Berechnungen</w:t>
+      </w:r>
+      <w:bookmarkEnd w:id="33"/>
     </w:p>
     <w:p>
       <w:pPr>
@@ -12386,12 +12444,15 @@
           <w:numId w:val="0"/>
         </w:numPr>
       </w:pPr>
-      <w:bookmarkStart w:id="33" w:name="_Toc459122207"/>
+      <w:bookmarkStart w:id="34" w:name="_Toc459122207"/>
       <w:r>
         <w:lastRenderedPageBreak/>
-        <w:t>5.4.1 Fahrzeugphysik</w:t>
-      </w:r>
-      <w:bookmarkEnd w:id="33"/>
+        <w:t>4</w:t>
+      </w:r>
+      <w:r>
+        <w:t>.4.1 Fahrzeugphysik</w:t>
+      </w:r>
+      <w:bookmarkEnd w:id="34"/>
     </w:p>
     <w:p>
       <w:pPr>
@@ -12455,7 +12516,7 @@
                                 <w:szCs w:val="24"/>
                               </w:rPr>
                             </w:pPr>
-                            <w:bookmarkStart w:id="34" w:name="_Toc459122628"/>
+                            <w:bookmarkStart w:id="35" w:name="_Toc459122628"/>
                             <w:r>
                               <w:t xml:space="preserve">Abbildung </w:t>
                             </w:r>
@@ -12506,7 +12567,7 @@
                                 </w:r>
                               </w:sdtContent>
                             </w:sdt>
-                            <w:bookmarkEnd w:id="34"/>
+                            <w:bookmarkEnd w:id="35"/>
                           </w:p>
                         </w:txbxContent>
                       </wps:txbx>
@@ -12536,7 +12597,7 @@
                           <w:szCs w:val="24"/>
                         </w:rPr>
                       </w:pPr>
-                      <w:bookmarkStart w:id="35" w:name="_Toc459122628"/>
+                      <w:bookmarkStart w:id="36" w:name="_Toc459122628"/>
                       <w:r>
                         <w:t xml:space="preserve">Abbildung </w:t>
                       </w:r>
@@ -12587,7 +12648,7 @@
                           </w:r>
                         </w:sdtContent>
                       </w:sdt>
-                      <w:bookmarkEnd w:id="35"/>
+                      <w:bookmarkEnd w:id="36"/>
                     </w:p>
                   </w:txbxContent>
                 </v:textbox>
@@ -13008,11 +13069,14 @@
           <w:numId w:val="0"/>
         </w:numPr>
       </w:pPr>
-      <w:bookmarkStart w:id="36" w:name="_Toc459122208"/>
-      <w:r>
-        <w:t>5.5 Simulationsablauf</w:t>
-      </w:r>
-      <w:bookmarkEnd w:id="36"/>
+      <w:bookmarkStart w:id="37" w:name="_Toc459122208"/>
+      <w:r>
+        <w:t>4</w:t>
+      </w:r>
+      <w:r>
+        <w:t>.5 Simulationsablauf</w:t>
+      </w:r>
+      <w:bookmarkEnd w:id="37"/>
     </w:p>
     <w:p>
       <w:pPr>
@@ -13092,12 +13156,15 @@
           <w:numId w:val="0"/>
         </w:numPr>
       </w:pPr>
-      <w:bookmarkStart w:id="37" w:name="_Toc459122209"/>
+      <w:bookmarkStart w:id="38" w:name="_Toc459122209"/>
       <w:r>
         <w:lastRenderedPageBreak/>
-        <w:t>5.5.1 Berechnung der nächsten Generation</w:t>
-      </w:r>
-      <w:bookmarkEnd w:id="37"/>
+        <w:t>4</w:t>
+      </w:r>
+      <w:r>
+        <w:t>.5.1 Berechnung der nächsten Generation</w:t>
+      </w:r>
+      <w:bookmarkEnd w:id="38"/>
     </w:p>
     <w:p>
       <w:pPr>
@@ -13270,7 +13337,10 @@
         </w:numPr>
       </w:pPr>
       <w:r>
-        <w:t>5.5.1.1 Mutation</w:t>
+        <w:t>4</w:t>
+      </w:r>
+      <w:r>
+        <w:t>.5.1.1 Mutation</w:t>
       </w:r>
     </w:p>
     <w:p>
@@ -13367,7 +13437,7 @@
                                 <w:szCs w:val="24"/>
                               </w:rPr>
                             </w:pPr>
-                            <w:bookmarkStart w:id="38" w:name="_Toc459122629"/>
+                            <w:bookmarkStart w:id="39" w:name="_Toc459122629"/>
                             <w:r>
                               <w:t xml:space="preserve">Abbildung </w:t>
                             </w:r>
@@ -13392,7 +13462,7 @@
                             <w:r>
                               <w:t xml:space="preserve"> Übersicht der Mutationseigenschaften</w:t>
                             </w:r>
-                            <w:bookmarkEnd w:id="38"/>
+                            <w:bookmarkEnd w:id="39"/>
                           </w:p>
                         </w:txbxContent>
                       </wps:txbx>
@@ -13421,7 +13491,7 @@
                           <w:szCs w:val="24"/>
                         </w:rPr>
                       </w:pPr>
-                      <w:bookmarkStart w:id="39" w:name="_Toc459122629"/>
+                      <w:bookmarkStart w:id="40" w:name="_Toc459122629"/>
                       <w:r>
                         <w:t xml:space="preserve">Abbildung </w:t>
                       </w:r>
@@ -13446,7 +13516,7 @@
                       <w:r>
                         <w:t xml:space="preserve"> Übersicht der Mutationseigenschaften</w:t>
                       </w:r>
-                      <w:bookmarkEnd w:id="39"/>
+                      <w:bookmarkEnd w:id="40"/>
                     </w:p>
                   </w:txbxContent>
                 </v:textbox>
@@ -13575,14 +13645,14 @@
           <w:bCs/>
         </w:rPr>
       </w:pPr>
-      <w:bookmarkStart w:id="40" w:name="_Toc459122210"/>
+      <w:bookmarkStart w:id="41" w:name="_Toc459122210"/>
       <w:r>
         <w:rPr>
           <w:rFonts w:ascii="Arial" w:hAnsi="Arial"/>
           <w:bCs/>
         </w:rPr>
         <w:lastRenderedPageBreak/>
-        <w:t>6</w:t>
+        <w:t>5</w:t>
       </w:r>
       <w:r>
         <w:rPr>
@@ -13592,7 +13662,7 @@
         <w:tab/>
         <w:t>Entwurf</w:t>
       </w:r>
-      <w:bookmarkEnd w:id="40"/>
+      <w:bookmarkEnd w:id="41"/>
     </w:p>
     <w:p>
       <w:pPr>
@@ -13646,11 +13716,14 @@
           <w:numId w:val="0"/>
         </w:numPr>
       </w:pPr>
-      <w:bookmarkStart w:id="41" w:name="_Toc459122211"/>
-      <w:r>
-        <w:t>6.1 Benutzersicht</w:t>
-      </w:r>
-      <w:bookmarkEnd w:id="41"/>
+      <w:bookmarkStart w:id="42" w:name="_Toc459122211"/>
+      <w:r>
+        <w:t>5</w:t>
+      </w:r>
+      <w:r>
+        <w:t>.1 Benutzersicht</w:t>
+      </w:r>
+      <w:bookmarkEnd w:id="42"/>
     </w:p>
     <w:p>
       <w:pPr>
@@ -13707,7 +13780,7 @@
                                 <w:szCs w:val="24"/>
                               </w:rPr>
                             </w:pPr>
-                            <w:bookmarkStart w:id="42" w:name="_Toc459122630"/>
+                            <w:bookmarkStart w:id="43" w:name="_Toc459122630"/>
                             <w:r>
                               <w:t xml:space="preserve">Abbildung </w:t>
                             </w:r>
@@ -13732,7 +13805,7 @@
                             <w:r>
                               <w:t xml:space="preserve"> Konfigurationsfenster</w:t>
                             </w:r>
-                            <w:bookmarkEnd w:id="42"/>
+                            <w:bookmarkEnd w:id="43"/>
                           </w:p>
                         </w:txbxContent>
                       </wps:txbx>
@@ -13765,7 +13838,7 @@
                           <w:szCs w:val="24"/>
                         </w:rPr>
                       </w:pPr>
-                      <w:bookmarkStart w:id="43" w:name="_Toc459122630"/>
+                      <w:bookmarkStart w:id="44" w:name="_Toc459122630"/>
                       <w:r>
                         <w:t xml:space="preserve">Abbildung </w:t>
                       </w:r>
@@ -13790,7 +13863,7 @@
                       <w:r>
                         <w:t xml:space="preserve"> Konfigurationsfenster</w:t>
                       </w:r>
-                      <w:bookmarkEnd w:id="43"/>
+                      <w:bookmarkEnd w:id="44"/>
                     </w:p>
                   </w:txbxContent>
                 </v:textbox>
@@ -13963,7 +14036,7 @@
                                 <w:szCs w:val="24"/>
                               </w:rPr>
                             </w:pPr>
-                            <w:bookmarkStart w:id="44" w:name="_Toc459122631"/>
+                            <w:bookmarkStart w:id="45" w:name="_Toc459122631"/>
                             <w:r>
                               <w:t xml:space="preserve">Abbildung </w:t>
                             </w:r>
@@ -13988,7 +14061,7 @@
                             <w:r>
                               <w:t xml:space="preserve"> Simulationsfenster</w:t>
                             </w:r>
-                            <w:bookmarkEnd w:id="44"/>
+                            <w:bookmarkEnd w:id="45"/>
                           </w:p>
                         </w:txbxContent>
                       </wps:txbx>
@@ -14024,7 +14097,7 @@
                           <w:szCs w:val="24"/>
                         </w:rPr>
                       </w:pPr>
-                      <w:bookmarkStart w:id="45" w:name="_Toc459122631"/>
+                      <w:bookmarkStart w:id="46" w:name="_Toc459122631"/>
                       <w:r>
                         <w:t xml:space="preserve">Abbildung </w:t>
                       </w:r>
@@ -14049,7 +14122,7 @@
                       <w:r>
                         <w:t xml:space="preserve"> Simulationsfenster</w:t>
                       </w:r>
-                      <w:bookmarkEnd w:id="45"/>
+                      <w:bookmarkEnd w:id="46"/>
                     </w:p>
                   </w:txbxContent>
                 </v:textbox>
@@ -14185,7 +14258,7 @@
                                 <w:szCs w:val="24"/>
                               </w:rPr>
                             </w:pPr>
-                            <w:bookmarkStart w:id="46" w:name="_Toc459122632"/>
+                            <w:bookmarkStart w:id="47" w:name="_Toc459122632"/>
                             <w:r>
                               <w:t xml:space="preserve">Abbildung </w:t>
                             </w:r>
@@ -14216,7 +14289,7 @@
                             <w:r>
                               <w:t>ens</w:t>
                             </w:r>
-                            <w:bookmarkEnd w:id="46"/>
+                            <w:bookmarkEnd w:id="47"/>
                           </w:p>
                         </w:txbxContent>
                       </wps:txbx>
@@ -14252,7 +14325,7 @@
                           <w:szCs w:val="24"/>
                         </w:rPr>
                       </w:pPr>
-                      <w:bookmarkStart w:id="47" w:name="_Toc459122632"/>
+                      <w:bookmarkStart w:id="48" w:name="_Toc459122632"/>
                       <w:r>
                         <w:t xml:space="preserve">Abbildung </w:t>
                       </w:r>
@@ -14283,7 +14356,7 @@
                       <w:r>
                         <w:t>ens</w:t>
                       </w:r>
-                      <w:bookmarkEnd w:id="47"/>
+                      <w:bookmarkEnd w:id="48"/>
                     </w:p>
                   </w:txbxContent>
                 </v:textbox>
@@ -14462,11 +14535,14 @@
           <w:numId w:val="0"/>
         </w:numPr>
       </w:pPr>
-      <w:bookmarkStart w:id="48" w:name="_Toc459122212"/>
-      <w:r>
-        <w:t>6.2 Technischer Entwurf</w:t>
-      </w:r>
-      <w:bookmarkEnd w:id="48"/>
+      <w:bookmarkStart w:id="49" w:name="_Toc459122212"/>
+      <w:r>
+        <w:t>5</w:t>
+      </w:r>
+      <w:r>
+        <w:t>.2 Technischer Entwurf</w:t>
+      </w:r>
+      <w:bookmarkEnd w:id="49"/>
     </w:p>
     <w:p>
       <w:pPr>
@@ -14476,14 +14552,17 @@
           <w:numId w:val="0"/>
         </w:numPr>
       </w:pPr>
-      <w:bookmarkStart w:id="49" w:name="_Toc459122213"/>
-      <w:r>
-        <w:t xml:space="preserve">6.2.1 </w:t>
+      <w:bookmarkStart w:id="50" w:name="_Toc459122213"/>
+      <w:r>
+        <w:t>5</w:t>
+      </w:r>
+      <w:r>
+        <w:t xml:space="preserve">.2.1 </w:t>
       </w:r>
       <w:r>
         <w:t>Streckendaten</w:t>
       </w:r>
-      <w:bookmarkEnd w:id="49"/>
+      <w:bookmarkEnd w:id="50"/>
     </w:p>
     <w:p>
       <w:pPr>
@@ -15119,7 +15198,7 @@
       <w:pPr>
         <w:pStyle w:val="Beschriftung"/>
       </w:pPr>
-      <w:bookmarkStart w:id="50" w:name="_Toc459122633"/>
+      <w:bookmarkStart w:id="51" w:name="_Toc459122633"/>
       <w:r>
         <w:t xml:space="preserve">Abbildung </w:t>
       </w:r>
@@ -15147,7 +15226,7 @@
       <w:r>
         <w:t>Beispiel Streckendaten</w:t>
       </w:r>
-      <w:bookmarkEnd w:id="50"/>
+      <w:bookmarkEnd w:id="51"/>
     </w:p>
     <w:p>
       <w:pPr>
@@ -15325,7 +15404,7 @@
                                 <w:szCs w:val="24"/>
                               </w:rPr>
                             </w:pPr>
-                            <w:bookmarkStart w:id="51" w:name="_Toc459122634"/>
+                            <w:bookmarkStart w:id="52" w:name="_Toc459122634"/>
                             <w:r>
                               <w:t xml:space="preserve">Abbildung </w:t>
                             </w:r>
@@ -15350,7 +15429,7 @@
                             <w:r>
                               <w:t xml:space="preserve"> Klassendiagramm RacetrackLoader</w:t>
                             </w:r>
-                            <w:bookmarkEnd w:id="51"/>
+                            <w:bookmarkEnd w:id="52"/>
                           </w:p>
                         </w:txbxContent>
                       </wps:txbx>
@@ -15383,7 +15462,7 @@
                           <w:szCs w:val="24"/>
                         </w:rPr>
                       </w:pPr>
-                      <w:bookmarkStart w:id="52" w:name="_Toc459122634"/>
+                      <w:bookmarkStart w:id="53" w:name="_Toc459122634"/>
                       <w:r>
                         <w:t xml:space="preserve">Abbildung </w:t>
                       </w:r>
@@ -15408,7 +15487,7 @@
                       <w:r>
                         <w:t xml:space="preserve"> Klassendiagramm RacetrackLoader</w:t>
                       </w:r>
-                      <w:bookmarkEnd w:id="52"/>
+                      <w:bookmarkEnd w:id="53"/>
                     </w:p>
                   </w:txbxContent>
                 </v:textbox>
@@ -15646,21 +15725,30 @@
           <w:numId w:val="0"/>
         </w:numPr>
       </w:pPr>
-      <w:bookmarkStart w:id="53" w:name="_Toc459122214"/>
-      <w:r>
-        <w:t xml:space="preserve">6.2.2 </w:t>
+      <w:bookmarkStart w:id="54" w:name="_Toc459122214"/>
+      <w:r>
+        <w:t>5</w:t>
+      </w:r>
+      <w:r>
+        <w:t xml:space="preserve">.2.2 </w:t>
       </w:r>
       <w:r>
         <w:t>Simulationseinstellungen</w:t>
       </w:r>
-      <w:bookmarkEnd w:id="53"/>
+      <w:bookmarkEnd w:id="54"/>
     </w:p>
     <w:p>
       <w:pPr>
         <w:pStyle w:val="-OlWIRStandardtext-"/>
       </w:pPr>
       <w:r>
-        <w:t>Wie im Kapitel 6.1 bereits beschrieben, verfügt das Hilfsprogramm über eine Reihe an Einstellungen</w:t>
+        <w:t xml:space="preserve">Wie im Kapitel </w:t>
+      </w:r>
+      <w:r>
+        <w:t>5</w:t>
+      </w:r>
+      <w:r>
+        <w:t>.1 bereits beschrieben, verfügt das Hilfsprogramm über eine Reihe an Einstellungen</w:t>
       </w:r>
       <w:r>
         <w:t>,</w:t>
@@ -15867,7 +15955,7 @@
                                 <w:szCs w:val="24"/>
                               </w:rPr>
                             </w:pPr>
-                            <w:bookmarkStart w:id="54" w:name="_Toc459122635"/>
+                            <w:bookmarkStart w:id="55" w:name="_Toc459122635"/>
                             <w:r>
                               <w:t xml:space="preserve">Abbildung </w:t>
                             </w:r>
@@ -15892,7 +15980,7 @@
                             <w:r>
                               <w:t xml:space="preserve"> Klassendiagramm VehicleBehavior</w:t>
                             </w:r>
-                            <w:bookmarkEnd w:id="54"/>
+                            <w:bookmarkEnd w:id="55"/>
                           </w:p>
                         </w:txbxContent>
                       </wps:txbx>
@@ -15922,7 +16010,7 @@
                           <w:szCs w:val="24"/>
                         </w:rPr>
                       </w:pPr>
-                      <w:bookmarkStart w:id="55" w:name="_Toc459122635"/>
+                      <w:bookmarkStart w:id="56" w:name="_Toc459122635"/>
                       <w:r>
                         <w:t xml:space="preserve">Abbildung </w:t>
                       </w:r>
@@ -15947,7 +16035,7 @@
                       <w:r>
                         <w:t xml:space="preserve"> Klassendiagramm VehicleBehavior</w:t>
                       </w:r>
-                      <w:bookmarkEnd w:id="55"/>
+                      <w:bookmarkEnd w:id="56"/>
                     </w:p>
                   </w:txbxContent>
                 </v:textbox>
@@ -16035,7 +16123,7 @@
           </mc:Choice>
           <mc:Fallback>
             <w:pict>
-              <v:rect w14:anchorId="2CE0FC1D" id="Rechteck 27" o:spid="_x0000_s1026" style="position:absolute;margin-left:0;margin-top:130.45pt;width:16.35pt;height:202.9pt;z-index:251677184;visibility:visible;mso-wrap-style:square;mso-width-percent:1000;mso-height-percent:0;mso-wrap-distance-left:9pt;mso-wrap-distance-top:0;mso-wrap-distance-right:9pt;mso-wrap-distance-bottom:0;mso-position-horizontal:center;mso-position-horizontal-relative:text;mso-position-vertical:absolute;mso-position-vertical-relative:text;mso-width-percent:1000;mso-height-percent:0;mso-width-relative:margin;mso-height-relative:margin;v-text-anchor:middle" o:gfxdata="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